<commit_message>
Adding placeholder for Chapter 3: Theoretical Foundation
</commit_message>
<xml_diff>
--- a/TCC.docx
+++ b/TCC.docx
@@ -6456,6 +6456,16 @@
         <w:rPr/>
         <w:t xml:space="preserve"> para extrair, com velocidade e confiabilidade, as informações desejadas dos dados obtidos, liberando assim os recursos humanos para outras atividades da pesquisa.</w:t>
       </w:r>
+    </w:p>
+    <w:p>
+      <w:pPr>
+        <w:pStyle w:val="Normal"/>
+        <w:ind w:left="0" w:right="0" w:hanging="0"/>
+        <w:rPr/>
+      </w:pPr>
+      <w:r>
+        <w:rPr/>
+      </w:r>
       <w:r>
         <w:br w:type="page"/>
       </w:r>
@@ -6476,27 +6486,19 @@
         <w:rPr>
           <w:color w:val="008000"/>
         </w:rPr>
-        <w:t>DESENVOLVIMENTO DO TRABALHO</w:t>
-      </w:r>
-    </w:p>
-    <w:p>
-      <w:pPr>
-        <w:pStyle w:val="Normal"/>
-        <w:rPr/>
-      </w:pPr>
-      <w:bookmarkStart w:id="23" w:name="_Toc1013268421"/>
+        <w:t>FUNDAMENTAÇÃO TEÓRICA</w:t>
+      </w:r>
+    </w:p>
+    <w:p>
+      <w:pPr>
+        <w:pStyle w:val="Normal"/>
+        <w:rPr/>
+      </w:pPr>
       <w:r>
         <w:rPr/>
         <w:tab/>
-        <w:t xml:space="preserve">Neste capítulo colocamos algumas informações relevantes para a elaboração do TCC. </w:t>
-      </w:r>
-    </w:p>
-    <w:p>
-      <w:pPr>
-        <w:pStyle w:val="Normal"/>
-        <w:ind w:left="0" w:right="0" w:firstLine="1134"/>
-        <w:rPr/>
-      </w:pPr>
+      </w:r>
+      <w:bookmarkStart w:id="23" w:name="_Toc10132684213"/>
       <w:r>
         <w:rPr/>
         <w:t xml:space="preserve">O processo de desenvolvimento do TCC é interativo, e ocorre através de sucessivos </w:t>
@@ -6509,7 +6511,7 @@
       </w:r>
       <w:r>
         <w:rPr/>
-        <w:t>. O aluno envia versões intermediárias para seu orientador, que o direciona para a próxima versão. Desta forma, o trabalho vai sendo elaborado e quando o orientador decide que o trabalho está pronto para ser avaliado pela Banca, este o encaminha para avaliação. A avaliação da banca pode resultar em um conjunto de sugestões para o aprimoramento do trabalho, cabendo ao orientador encaminhar ao seu orientando as modificações a serem efetuadas. Ao final desse processo o trabalho estará pronto para ser entregue em sua versão em capa dura, que é um requisito obrigatório para a aprovação no TCC.</w:t>
+        <w:t>. O aluno envia versões intermediárias para seu orientador, que o direciona para a próxima versão. Desta forma, o trabalho vai sendo elaborado e quando o orientador decide que o trabalho está pronto para ser avaliado pela Banca, este o encaminha para avaliação.</w:t>
       </w:r>
     </w:p>
     <w:p>
@@ -6532,16 +6534,219 @@
           <w:color w:val="008000"/>
         </w:rPr>
       </w:pPr>
-      <w:bookmarkStart w:id="24" w:name="_Toc1013268421"/>
-      <w:bookmarkStart w:id="25" w:name="_Toc3786943681"/>
+      <w:bookmarkStart w:id="24" w:name="_Toc37869436813"/>
+      <w:bookmarkEnd w:id="23"/>
       <w:r>
         <w:rPr>
           <w:color w:val="008000"/>
         </w:rPr>
+        <w:t>C</w:t>
+      </w:r>
+      <w:bookmarkEnd w:id="24"/>
+      <w:r>
+        <w:rPr>
+          <w:color w:val="008000"/>
+        </w:rPr>
+        <w:t>OLEÇÃO DE DADOS</w:t>
+      </w:r>
+    </w:p>
+    <w:p>
+      <w:pPr>
+        <w:pStyle w:val="Normal"/>
+        <w:ind w:left="0" w:right="0" w:firstLine="1134"/>
+        <w:rPr/>
+      </w:pPr>
+      <w:r>
+        <w:rPr/>
+        <w:t>O presente documento foi digitado no estilo e formatos necessários para a elaboração do TCC, portanto guardem uma cópia, para salvar as informações nele contidas, e o utilize como base para desenvolver o TCC. Para digitar, selecione o texto de modelo e troque pela sua redação. O parágrafo está justificado com a primeira linha recuada em 02 centímetros, entrelinha em 1,5.</w:t>
+      </w:r>
+    </w:p>
+    <w:p>
+      <w:pPr>
+        <w:pStyle w:val="Heading2"/>
+        <w:numPr>
+          <w:ilvl w:val="1"/>
+          <w:numId w:val="2"/>
+        </w:numPr>
+        <w:rPr>
+          <w:color w:val="008000"/>
+        </w:rPr>
+      </w:pPr>
+      <w:bookmarkStart w:id="25" w:name="_Toc378694368131"/>
+      <w:r>
+        <w:rPr>
+          <w:color w:val="008000"/>
+        </w:rPr>
+        <w:t>E</w:t>
+      </w:r>
+      <w:bookmarkEnd w:id="25"/>
+      <w:r>
+        <w:rPr>
+          <w:color w:val="008000"/>
+        </w:rPr>
+        <w:t>STRUTURA DE PÁGINAS E NAVEGADORES DE INTERNET</w:t>
+      </w:r>
+    </w:p>
+    <w:p>
+      <w:pPr>
+        <w:pStyle w:val="Normal"/>
+        <w:ind w:left="0" w:right="0" w:firstLine="1077"/>
+        <w:rPr/>
+      </w:pPr>
+      <w:r>
+        <w:rPr/>
+      </w:r>
+    </w:p>
+    <w:p>
+      <w:pPr>
+        <w:pStyle w:val="Normal"/>
+        <w:ind w:left="0" w:right="0" w:firstLine="1134"/>
+        <w:rPr/>
+      </w:pPr>
+      <w:r>
+        <w:rPr/>
+        <w:t>O presente documento foi digitado no estilo e formatos necessários para a elaboração do TCC, portanto guardem uma cópia, para salvar as informações nele contidas, e o utilize como base para desenvolver o TCC. Para digitar, selecione o texto de modelo e troque pela sua redação. O parágrafo está justificado com a primeira linha recuada em 02 centímetros, entrelinha em 1,5.</w:t>
+      </w:r>
+    </w:p>
+    <w:p>
+      <w:pPr>
+        <w:pStyle w:val="Heading2"/>
+        <w:numPr>
+          <w:ilvl w:val="1"/>
+          <w:numId w:val="2"/>
+        </w:numPr>
+        <w:rPr>
+          <w:i/>
+          <w:i/>
+          <w:iCs/>
+          <w:color w:val="008000"/>
+        </w:rPr>
+      </w:pPr>
+      <w:bookmarkStart w:id="26" w:name="_Toc3786943681311"/>
+      <w:r>
+        <w:rPr>
+          <w:i/>
+          <w:iCs/>
+          <w:color w:val="008000"/>
+        </w:rPr>
+        <w:t>W</w:t>
+      </w:r>
+      <w:bookmarkEnd w:id="26"/>
+      <w:r>
+        <w:rPr>
+          <w:i/>
+          <w:iCs/>
+          <w:color w:val="008000"/>
+        </w:rPr>
+        <w:t>EB SCRAPING</w:t>
+      </w:r>
+    </w:p>
+    <w:p>
+      <w:pPr>
+        <w:pStyle w:val="Normal"/>
+        <w:ind w:left="0" w:right="0" w:firstLine="1077"/>
+        <w:rPr/>
+      </w:pPr>
+      <w:r>
+        <w:rPr/>
+      </w:r>
+    </w:p>
+    <w:p>
+      <w:pPr>
+        <w:pStyle w:val="Normal"/>
+        <w:ind w:left="0" w:right="0" w:firstLine="1134"/>
+        <w:rPr/>
+      </w:pPr>
+      <w:r>
+        <w:rPr/>
+        <w:t>O presente documento foi digitado no estilo e formatos necessários para a elaboração do TCC, portanto guardem uma cópia, para salvar as informações nele contidas, e o utilize como base para desenvolver o TCC. Para digitar, selecione o texto de modelo e troque pela sua redação. O parágrafo está justificado com a primeira linha recuada em 02 centímetros, entrelinha em 1,5.</w:t>
+      </w:r>
+      <w:r>
+        <w:br w:type="page"/>
+      </w:r>
+    </w:p>
+    <w:p>
+      <w:pPr>
+        <w:pStyle w:val="Heading1"/>
+        <w:numPr>
+          <w:ilvl w:val="0"/>
+          <w:numId w:val="2"/>
+        </w:numPr>
+        <w:ind w:left="431" w:right="0" w:hanging="431"/>
+        <w:rPr>
+          <w:color w:val="008000"/>
+        </w:rPr>
+      </w:pPr>
+      <w:r>
+        <w:rPr>
+          <w:color w:val="008000"/>
+        </w:rPr>
+        <w:t>DESENVOLVIMENTO DO TRABALHO</w:t>
+      </w:r>
+    </w:p>
+    <w:p>
+      <w:pPr>
+        <w:pStyle w:val="Normal"/>
+        <w:rPr/>
+      </w:pPr>
+      <w:bookmarkStart w:id="27" w:name="_Toc1013268421"/>
+      <w:r>
+        <w:rPr/>
+        <w:tab/>
+        <w:t xml:space="preserve">Neste capítulo colocamos algumas informações relevantes para a elaboração do TCC. </w:t>
+      </w:r>
+    </w:p>
+    <w:p>
+      <w:pPr>
+        <w:pStyle w:val="Normal"/>
+        <w:ind w:left="0" w:right="0" w:firstLine="1134"/>
+        <w:rPr/>
+      </w:pPr>
+      <w:r>
+        <w:rPr/>
+        <w:t xml:space="preserve">O processo de desenvolvimento do TCC é interativo, e ocorre através de sucessivos </w:t>
+      </w:r>
+      <w:r>
+        <w:rPr>
+          <w:i/>
+        </w:rPr>
+        <w:t>e-mails</w:t>
+      </w:r>
+      <w:r>
+        <w:rPr/>
+        <w:t>. O aluno envia versões intermediárias para seu orientador, que o direciona para a próxima versão. Desta forma, o trabalho vai sendo elaborado e quando o orientador decide que o trabalho está pronto para ser avaliado pela Banca, este o encaminha para avaliação. A avaliação da banca pode resultar em um conjunto de sugestões para o aprimoramento do trabalho, cabendo ao orientador encaminhar ao seu orientando as modificações a serem efetuadas. Ao final desse processo o trabalho estará pronto para ser entregue em sua versão em capa dura, que é um requisito obrigatório para a aprovação no TCC.</w:t>
+      </w:r>
+    </w:p>
+    <w:p>
+      <w:pPr>
+        <w:pStyle w:val="Normal"/>
+        <w:rPr/>
+      </w:pPr>
+      <w:r>
+        <w:rPr/>
+      </w:r>
+    </w:p>
+    <w:p>
+      <w:pPr>
+        <w:pStyle w:val="Heading2"/>
+        <w:numPr>
+          <w:ilvl w:val="1"/>
+          <w:numId w:val="2"/>
+        </w:numPr>
+        <w:rPr>
+          <w:color w:val="008000"/>
+        </w:rPr>
+      </w:pPr>
+      <w:bookmarkStart w:id="28" w:name="_Toc1013268421"/>
+      <w:bookmarkStart w:id="29" w:name="_Toc3786943681"/>
+      <w:r>
+        <w:rPr>
+          <w:color w:val="008000"/>
+        </w:rPr>
         <w:t>TEXTO DO TRABALHO</w:t>
       </w:r>
-      <w:bookmarkEnd w:id="24"/>
-      <w:bookmarkEnd w:id="25"/>
+      <w:bookmarkEnd w:id="28"/>
+      <w:bookmarkEnd w:id="29"/>
     </w:p>
     <w:p>
       <w:pPr>
@@ -6590,14 +6795,14 @@
           <w:color w:val="008000"/>
         </w:rPr>
       </w:pPr>
-      <w:bookmarkStart w:id="26" w:name="_Toc378694369"/>
+      <w:bookmarkStart w:id="30" w:name="_Toc378694369"/>
       <w:r>
         <w:rPr>
           <w:color w:val="008000"/>
         </w:rPr>
         <w:t>REFERÊNCIAS BIBLIOGRÁFICAS</w:t>
       </w:r>
-      <w:bookmarkEnd w:id="26"/>
+      <w:bookmarkEnd w:id="30"/>
     </w:p>
     <w:p>
       <w:pPr>
@@ -6654,14 +6859,14 @@
           <w:color w:val="008000"/>
         </w:rPr>
       </w:pPr>
-      <w:bookmarkStart w:id="27" w:name="_Toc378694370"/>
+      <w:bookmarkStart w:id="31" w:name="_Toc378694370"/>
       <w:r>
         <w:rPr>
           <w:color w:val="008000"/>
         </w:rPr>
         <w:t>CITAÇÕES</w:t>
       </w:r>
-      <w:bookmarkEnd w:id="27"/>
+      <w:bookmarkEnd w:id="31"/>
     </w:p>
     <w:p>
       <w:pPr>
@@ -6709,16 +6914,16 @@
           <w:color w:val="008000"/>
         </w:rPr>
       </w:pPr>
-      <w:bookmarkStart w:id="28" w:name="_Toc378694371"/>
+      <w:bookmarkStart w:id="32" w:name="_Toc378694371"/>
       <w:r>
         <w:rPr>
           <w:color w:val="008000"/>
         </w:rPr>
         <w:t>IDIOMA ESTRANGEIRO</w:t>
       </w:r>
-      <w:bookmarkStart w:id="29" w:name="CONCLUS%C3%95ES"/>
-      <w:bookmarkEnd w:id="28"/>
-      <w:bookmarkEnd w:id="29"/>
+      <w:bookmarkStart w:id="33" w:name="CONCLUS%C3%95ES"/>
+      <w:bookmarkEnd w:id="32"/>
+      <w:bookmarkEnd w:id="33"/>
     </w:p>
     <w:p>
       <w:pPr>
@@ -6762,14 +6967,14 @@
           <w:color w:val="008000"/>
         </w:rPr>
       </w:pPr>
-      <w:bookmarkStart w:id="30" w:name="_Toc378694372"/>
+      <w:bookmarkStart w:id="34" w:name="_Toc378694372"/>
       <w:r>
         <w:rPr>
           <w:color w:val="008000"/>
         </w:rPr>
         <w:t>FIGURAS, GRÁFICOS E TABELAS.</w:t>
       </w:r>
-      <w:bookmarkEnd w:id="30"/>
+      <w:bookmarkEnd w:id="34"/>
     </w:p>
     <w:p>
       <w:pPr>
@@ -6874,7 +7079,7 @@
         <w:jc w:val="center"/>
         <w:rPr/>
       </w:pPr>
-      <w:bookmarkStart w:id="31" w:name="_Toc378694318"/>
+      <w:bookmarkStart w:id="35" w:name="_Toc378694318"/>
       <w:r>
         <w:rPr/>
         <w:t xml:space="preserve">Gráfico </w:t>
@@ -6903,7 +7108,7 @@
         <w:rPr/>
         <w:t>: Exemplo de um gráfico</w:t>
       </w:r>
-      <w:bookmarkEnd w:id="31"/>
+      <w:bookmarkEnd w:id="35"/>
     </w:p>
     <w:p>
       <w:pPr>
@@ -6967,7 +7172,7 @@
         <w:jc w:val="center"/>
         <w:rPr/>
       </w:pPr>
-      <w:bookmarkStart w:id="32" w:name="_Toc378694305"/>
+      <w:bookmarkStart w:id="36" w:name="_Toc378694305"/>
       <w:r>
         <w:rPr/>
         <w:t xml:space="preserve">Figura </w:t>
@@ -6996,7 +7201,7 @@
         <w:rPr/>
         <w:t>: Exemplo de Figura.</w:t>
       </w:r>
-      <w:bookmarkEnd w:id="32"/>
+      <w:bookmarkEnd w:id="36"/>
     </w:p>
     <w:p>
       <w:pPr>
@@ -7014,7 +7219,7 @@
         <w:jc w:val="center"/>
         <w:rPr/>
       </w:pPr>
-      <w:bookmarkStart w:id="33" w:name="_Toc378694310"/>
+      <w:bookmarkStart w:id="37" w:name="_Toc378694310"/>
       <w:r>
         <w:rPr/>
         <w:t xml:space="preserve">Tabela </w:t>
@@ -7043,7 +7248,7 @@
         <w:rPr/>
         <w:t>: Exemplo de Tabela.</w:t>
       </w:r>
-      <w:bookmarkEnd w:id="33"/>
+      <w:bookmarkEnd w:id="37"/>
     </w:p>
     <w:tbl>
       <w:tblPr>
@@ -7221,12 +7426,12 @@
         </w:numPr>
         <w:rPr/>
       </w:pPr>
-      <w:bookmarkStart w:id="34" w:name="_Toc378694373"/>
+      <w:bookmarkStart w:id="38" w:name="_Toc378694373"/>
       <w:r>
         <w:rPr/>
         <w:t>NOTAS ENTRE O ORIENTADOR E O ALUNO</w:t>
       </w:r>
-      <w:bookmarkEnd w:id="34"/>
+      <w:bookmarkEnd w:id="38"/>
     </w:p>
     <w:p>
       <w:pPr>
@@ -7282,12 +7487,12 @@
         <w:jc w:val="both"/>
         <w:rPr/>
       </w:pPr>
-      <w:bookmarkStart w:id="35" w:name="_Toc378694374"/>
+      <w:bookmarkStart w:id="39" w:name="_Toc378694374"/>
       <w:r>
         <w:rPr/>
         <w:t>CONCLUSÕES E TRABALHOS FUTUROS</w:t>
       </w:r>
-      <w:bookmarkEnd w:id="35"/>
+      <w:bookmarkEnd w:id="39"/>
     </w:p>
     <w:p>
       <w:pPr>
@@ -7320,14 +7525,14 @@
         <w:jc w:val="left"/>
         <w:rPr/>
       </w:pPr>
-      <w:bookmarkStart w:id="36" w:name="_Toc378694375"/>
-      <w:bookmarkStart w:id="37" w:name="REFERENCIASBIBLIOGR%C3%81FICAS"/>
-      <w:bookmarkEnd w:id="37"/>
+      <w:bookmarkStart w:id="40" w:name="_Toc378694375"/>
+      <w:bookmarkStart w:id="41" w:name="REFERENCIASBIBLIOGR%C3%81FICAS"/>
+      <w:bookmarkEnd w:id="41"/>
       <w:r>
         <w:rPr/>
         <w:t>REFERÊNCIAS BIBLIOGRÁFICAS</w:t>
       </w:r>
-      <w:bookmarkEnd w:id="36"/>
+      <w:bookmarkEnd w:id="40"/>
     </w:p>
     <w:p>
       <w:pPr>
@@ -7353,8 +7558,8 @@
         </w:numPr>
         <w:rPr/>
       </w:pPr>
-      <w:bookmarkStart w:id="38" w:name="__RefNumPara__2520_1178803328"/>
-      <w:bookmarkEnd w:id="38"/>
+      <w:bookmarkStart w:id="42" w:name="__RefNumPara__2520_1178803328"/>
+      <w:bookmarkEnd w:id="42"/>
       <w:r>
         <w:rPr>
           <w:b w:val="false"/>
@@ -7400,8 +7605,8 @@
         </w:numPr>
         <w:rPr/>
       </w:pPr>
-      <w:bookmarkStart w:id="39" w:name="__RefNumPara__2782_1178803328"/>
-      <w:bookmarkEnd w:id="39"/>
+      <w:bookmarkStart w:id="43" w:name="__RefNumPara__2782_1178803328"/>
+      <w:bookmarkEnd w:id="43"/>
       <w:r>
         <w:rPr>
           <w:b w:val="false"/>
@@ -7504,8 +7709,8 @@
         </w:numPr>
         <w:rPr/>
       </w:pPr>
-      <w:bookmarkStart w:id="40" w:name="__RefNumPara__2784_1178803328"/>
-      <w:bookmarkEnd w:id="40"/>
+      <w:bookmarkStart w:id="44" w:name="__RefNumPara__2784_1178803328"/>
+      <w:bookmarkEnd w:id="44"/>
       <w:r>
         <w:rPr>
           <w:b w:val="false"/>
@@ -7610,8 +7815,8 @@
         </w:numPr>
         <w:rPr/>
       </w:pPr>
-      <w:bookmarkStart w:id="41" w:name="__RefNumPara__2786_1178803328"/>
-      <w:bookmarkEnd w:id="41"/>
+      <w:bookmarkStart w:id="45" w:name="__RefNumPara__2786_1178803328"/>
+      <w:bookmarkEnd w:id="45"/>
       <w:r>
         <w:rPr>
           <w:b w:val="false"/>
@@ -7699,8 +7904,8 @@
         </w:numPr>
         <w:rPr/>
       </w:pPr>
-      <w:bookmarkStart w:id="42" w:name="__RefNumPara__2788_1178803328"/>
-      <w:bookmarkEnd w:id="42"/>
+      <w:bookmarkStart w:id="46" w:name="__RefNumPara__2788_1178803328"/>
+      <w:bookmarkEnd w:id="46"/>
       <w:r>
         <w:rPr>
           <w:b w:val="false"/>
@@ -7786,8 +7991,8 @@
         </w:numPr>
         <w:rPr/>
       </w:pPr>
-      <w:bookmarkStart w:id="43" w:name="__RefNumPara__2790_1178803328"/>
-      <w:bookmarkEnd w:id="43"/>
+      <w:bookmarkStart w:id="47" w:name="__RefNumPara__2790_1178803328"/>
+      <w:bookmarkEnd w:id="47"/>
       <w:r>
         <w:rPr>
           <w:b w:val="false"/>
@@ -7854,8 +8059,8 @@
           <w:bCs w:val="false"/>
         </w:rPr>
       </w:pPr>
-      <w:bookmarkStart w:id="44" w:name="__RefNumPara__2667_1178803328"/>
-      <w:bookmarkEnd w:id="44"/>
+      <w:bookmarkStart w:id="48" w:name="__RefNumPara__2667_1178803328"/>
+      <w:bookmarkEnd w:id="48"/>
       <w:r>
         <w:rPr>
           <w:b w:val="false"/>
@@ -7877,8 +8082,8 @@
           <w:bCs w:val="false"/>
         </w:rPr>
       </w:pPr>
-      <w:bookmarkStart w:id="45" w:name="__RefNumPara__3279_1178803328"/>
-      <w:bookmarkEnd w:id="45"/>
+      <w:bookmarkStart w:id="49" w:name="__RefNumPara__3279_1178803328"/>
+      <w:bookmarkEnd w:id="49"/>
       <w:r>
         <w:rPr>
           <w:b w:val="false"/>
@@ -7914,8 +8119,8 @@
           <w:bCs w:val="false"/>
         </w:rPr>
       </w:pPr>
-      <w:bookmarkStart w:id="46" w:name="__RefNumPara__3326_1178803328"/>
-      <w:bookmarkEnd w:id="46"/>
+      <w:bookmarkStart w:id="50" w:name="__RefNumPara__3326_1178803328"/>
+      <w:bookmarkEnd w:id="50"/>
       <w:r>
         <w:rPr>
           <w:b w:val="false"/>
@@ -7933,8 +8138,8 @@
         </w:numPr>
         <w:rPr/>
       </w:pPr>
-      <w:bookmarkStart w:id="47" w:name="__RefNumPara__3422_1178803328"/>
-      <w:bookmarkEnd w:id="47"/>
+      <w:bookmarkStart w:id="51" w:name="__RefNumPara__3422_1178803328"/>
+      <w:bookmarkEnd w:id="51"/>
       <w:r>
         <w:rPr>
           <w:b w:val="false"/>
@@ -8019,8 +8224,8 @@
         </w:numPr>
         <w:rPr/>
       </w:pPr>
-      <w:bookmarkStart w:id="48" w:name="__RefNumPara__3674_1178803328"/>
-      <w:bookmarkEnd w:id="48"/>
+      <w:bookmarkStart w:id="52" w:name="__RefNumPara__3674_1178803328"/>
+      <w:bookmarkEnd w:id="52"/>
       <w:r>
         <w:rPr>
           <w:b w:val="false"/>
@@ -8097,8 +8302,8 @@
         </w:numPr>
         <w:rPr/>
       </w:pPr>
-      <w:bookmarkStart w:id="49" w:name="__RefNumPara__3835_1178803328"/>
-      <w:bookmarkEnd w:id="49"/>
+      <w:bookmarkStart w:id="53" w:name="__RefNumPara__3835_1178803328"/>
+      <w:bookmarkEnd w:id="53"/>
       <w:r>
         <w:rPr>
           <w:b w:val="false"/>
@@ -8170,8 +8375,8 @@
         </w:numPr>
         <w:rPr/>
       </w:pPr>
-      <w:bookmarkStart w:id="50" w:name="__RefNumPara__3837_1178803328"/>
-      <w:bookmarkEnd w:id="50"/>
+      <w:bookmarkStart w:id="54" w:name="__RefNumPara__3837_1178803328"/>
+      <w:bookmarkEnd w:id="54"/>
       <w:r>
         <w:rPr>
           <w:b w:val="false"/>
@@ -8259,8 +8464,8 @@
         </w:numPr>
         <w:rPr/>
       </w:pPr>
-      <w:bookmarkStart w:id="51" w:name="__RefNumPara__3839_1178803328"/>
-      <w:bookmarkEnd w:id="51"/>
+      <w:bookmarkStart w:id="55" w:name="__RefNumPara__3839_1178803328"/>
+      <w:bookmarkEnd w:id="55"/>
       <w:r>
         <w:rPr>
           <w:b w:val="false"/>
@@ -8354,8 +8559,8 @@
           <w:bCs w:val="false"/>
         </w:rPr>
       </w:pPr>
-      <w:bookmarkStart w:id="52" w:name="__RefNumPara__4089_1178803328"/>
-      <w:bookmarkEnd w:id="52"/>
+      <w:bookmarkStart w:id="56" w:name="__RefNumPara__4089_1178803328"/>
+      <w:bookmarkEnd w:id="56"/>
       <w:r>
         <w:rPr>
           <w:b w:val="false"/>
@@ -8373,8 +8578,8 @@
         </w:numPr>
         <w:rPr/>
       </w:pPr>
-      <w:bookmarkStart w:id="53" w:name="__RefNumPara__4351_1178803328"/>
-      <w:bookmarkEnd w:id="53"/>
+      <w:bookmarkStart w:id="57" w:name="__RefNumPara__4351_1178803328"/>
+      <w:bookmarkEnd w:id="57"/>
       <w:r>
         <w:rPr>
           <w:b w:val="false"/>
@@ -8471,8 +8676,8 @@
         </w:numPr>
         <w:rPr/>
       </w:pPr>
-      <w:bookmarkStart w:id="54" w:name="__RefNumPara__4557_1178803328"/>
-      <w:bookmarkEnd w:id="54"/>
+      <w:bookmarkStart w:id="58" w:name="__RefNumPara__4557_1178803328"/>
+      <w:bookmarkEnd w:id="58"/>
       <w:r>
         <w:rPr>
           <w:b w:val="false"/>
@@ -8551,8 +8756,8 @@
         </w:numPr>
         <w:rPr/>
       </w:pPr>
-      <w:bookmarkStart w:id="55" w:name="__RefNumPara__4559_1178803328"/>
-      <w:bookmarkEnd w:id="55"/>
+      <w:bookmarkStart w:id="59" w:name="__RefNumPara__4559_1178803328"/>
+      <w:bookmarkEnd w:id="59"/>
       <w:r>
         <w:rPr>
           <w:b w:val="false"/>
@@ -8646,8 +8851,8 @@
         </w:numPr>
         <w:rPr/>
       </w:pPr>
-      <w:bookmarkStart w:id="56" w:name="__RefNumPara__4561_1178803328"/>
-      <w:bookmarkEnd w:id="56"/>
+      <w:bookmarkStart w:id="60" w:name="__RefNumPara__4561_1178803328"/>
+      <w:bookmarkEnd w:id="60"/>
       <w:r>
         <w:rPr>
           <w:b w:val="false"/>
@@ -8741,8 +8946,8 @@
         </w:numPr>
         <w:rPr/>
       </w:pPr>
-      <w:bookmarkStart w:id="57" w:name="__RefNumPara__4563_1178803328"/>
-      <w:bookmarkEnd w:id="57"/>
+      <w:bookmarkStart w:id="61" w:name="__RefNumPara__4563_1178803328"/>
+      <w:bookmarkEnd w:id="61"/>
       <w:r>
         <w:rPr>
           <w:b w:val="false"/>
@@ -8830,8 +9035,8 @@
         </w:numPr>
         <w:rPr/>
       </w:pPr>
-      <w:bookmarkStart w:id="58" w:name="__RefNumPara__4565_1178803328"/>
-      <w:bookmarkEnd w:id="58"/>
+      <w:bookmarkStart w:id="62" w:name="__RefNumPara__4565_1178803328"/>
+      <w:bookmarkEnd w:id="62"/>
       <w:r>
         <w:rPr>
           <w:b w:val="false"/>
@@ -8935,8 +9140,8 @@
         </w:numPr>
         <w:rPr/>
       </w:pPr>
-      <w:bookmarkStart w:id="59" w:name="__RefNumPara__4650_1178803328"/>
-      <w:bookmarkEnd w:id="59"/>
+      <w:bookmarkStart w:id="63" w:name="__RefNumPara__4650_1178803328"/>
+      <w:bookmarkEnd w:id="63"/>
       <w:r>
         <w:rPr/>
         <w:t>Felix Gräßer, Surya Kallumadi, Hagen Malberg, and Sebastian Zaunseder. 2018. Aspect-Based Sentiment Analysis of Drug Reviews Applying Cross-Domain and Cross-Data Learning. In DH’18:2018 International Digital Health Conference, April 23–26, 2018, Lyon, France. ACM, New York, NY, USA, 5 pages.</w:t>
@@ -8951,8 +9156,8 @@
         </w:numPr>
         <w:rPr/>
       </w:pPr>
-      <w:bookmarkStart w:id="60" w:name="__RefNumPara__5914_1178803328"/>
-      <w:bookmarkEnd w:id="60"/>
+      <w:bookmarkStart w:id="64" w:name="__RefNumPara__5914_1178803328"/>
+      <w:bookmarkEnd w:id="64"/>
       <w:r>
         <w:rPr>
           <w:b w:val="false"/>
@@ -9064,8 +9269,8 @@
         </w:numPr>
         <w:rPr/>
       </w:pPr>
-      <w:bookmarkStart w:id="61" w:name="__RefNumPara__6112_1178803328"/>
-      <w:bookmarkEnd w:id="61"/>
+      <w:bookmarkStart w:id="65" w:name="__RefNumPara__6112_1178803328"/>
+      <w:bookmarkEnd w:id="65"/>
       <w:r>
         <w:rPr/>
         <w:t>HAN</w:t>
@@ -9278,8 +9483,8 @@
         </w:numPr>
         <w:rPr/>
       </w:pPr>
-      <w:bookmarkStart w:id="62" w:name="__RefNumPara__1345_3043135620"/>
-      <w:bookmarkEnd w:id="62"/>
+      <w:bookmarkStart w:id="66" w:name="__RefNumPara__1345_3043135620"/>
+      <w:bookmarkEnd w:id="66"/>
       <w:r>
         <w:rPr/>
         <w:t xml:space="preserve">SOUZA, Celso de Oliveira. </w:t>
@@ -9305,16 +9510,16 @@
         <w:jc w:val="both"/>
         <w:rPr/>
       </w:pPr>
-      <w:bookmarkStart w:id="63" w:name="_Toc101326847"/>
-      <w:bookmarkStart w:id="64" w:name="_Toc378694376"/>
-      <w:bookmarkStart w:id="65" w:name="ANEXOS"/>
-      <w:bookmarkEnd w:id="65"/>
+      <w:bookmarkStart w:id="67" w:name="_Toc101326847"/>
+      <w:bookmarkStart w:id="68" w:name="_Toc378694376"/>
+      <w:bookmarkStart w:id="69" w:name="ANEXOS"/>
+      <w:bookmarkEnd w:id="69"/>
       <w:r>
         <w:rPr/>
         <w:t>ANEXOS</w:t>
       </w:r>
-      <w:bookmarkEnd w:id="63"/>
-      <w:bookmarkEnd w:id="64"/>
+      <w:bookmarkEnd w:id="67"/>
+      <w:bookmarkEnd w:id="68"/>
     </w:p>
     <w:p>
       <w:pPr>
@@ -9521,7 +9726,7 @@
       <mc:AlternateContent>
         <mc:Choice Requires="wps">
           <w:drawing>
-            <wp:anchor behindDoc="0" distT="0" distB="0" distL="0" distR="0" simplePos="0" locked="0" layoutInCell="1" allowOverlap="1" relativeHeight="22">
+            <wp:anchor behindDoc="0" distT="0" distB="0" distL="0" distR="0" simplePos="0" locked="0" layoutInCell="1" allowOverlap="1" relativeHeight="24">
               <wp:simplePos x="0" y="0"/>
               <wp:positionH relativeFrom="margin">
                 <wp:align>right</wp:align>
@@ -9579,7 +9784,7 @@
                             <w:rPr>
                               <w:rStyle w:val="Pagenumber"/>
                             </w:rPr>
-                            <w:t>25</w:t>
+                            <w:t>32</w:t>
                           </w:r>
                           <w:r>
                             <w:rPr>
@@ -9633,7 +9838,7 @@
                       <w:rPr>
                         <w:rStyle w:val="Pagenumber"/>
                       </w:rPr>
-                      <w:t>25</w:t>
+                      <w:t>32</w:t>
                     </w:r>
                     <w:r>
                       <w:rPr>

</xml_diff>

<commit_message>
Adding Topic 3.2 (missing references)
</commit_message>
<xml_diff>
--- a/TCC.docx
+++ b/TCC.docx
@@ -62,12 +62,10 @@
       </w:pPr>
       <w:r>
         <w:rPr/>
-      </w:r>
-      <w:r>
         <mc:AlternateContent>
           <mc:Choice Requires="wps">
             <w:drawing>
-              <wp:anchor behindDoc="0" distT="0" distB="0" distL="114300" distR="114300" simplePos="0" locked="0" layoutInCell="1" allowOverlap="1" relativeHeight="4">
+              <wp:anchor behindDoc="0" distT="0" distB="0" distL="0" distR="0" simplePos="0" locked="0" layoutInCell="1" allowOverlap="1" relativeHeight="4">
                 <wp:simplePos x="0" y="0"/>
                 <wp:positionH relativeFrom="column">
                   <wp:posOffset>-571500</wp:posOffset>
@@ -75,29 +73,38 @@
                 <wp:positionV relativeFrom="paragraph">
                   <wp:posOffset>51435</wp:posOffset>
                 </wp:positionV>
-                <wp:extent cx="3086100" cy="1167130"/>
+                <wp:extent cx="3087370" cy="1168400"/>
                 <wp:effectExtent l="0" t="0" r="0" b="0"/>
                 <wp:wrapNone/>
-                <wp:docPr id="1" name=""/>
+                <wp:docPr id="1" name="Image1"/>
                 <a:graphic xmlns:a="http://schemas.openxmlformats.org/drawingml/2006/main">
                   <a:graphicData uri="http://schemas.microsoft.com/office/word/2010/wordprocessingShape">
                     <wps:wsp>
-                      <wps:cNvSpPr txBox="1"/>
+                      <wps:cNvSpPr/>
                       <wps:spPr>
                         <a:xfrm>
                           <a:off x="0" y="0"/>
-                          <a:ext cx="3086100" cy="1167130"/>
+                          <a:ext cx="3086640" cy="1167840"/>
                         </a:xfrm>
-                        <a:prstGeom prst="rect"/>
+                        <a:prstGeom prst="rect">
+                          <a:avLst/>
+                        </a:prstGeom>
                         <a:solidFill>
-                          <a:srgbClr val="FFFF99"/>
+                          <a:srgbClr val="ffff99"/>
                         </a:solidFill>
-                        <a:ln w="635">
+                        <a:ln w="720">
                           <a:solidFill>
                             <a:srgbClr val="000000"/>
                           </a:solidFill>
+                          <a:round/>
                         </a:ln>
                       </wps:spPr>
+                      <wps:style>
+                        <a:lnRef idx="0"/>
+                        <a:fillRef idx="0"/>
+                        <a:effectRef idx="0"/>
+                        <a:fontRef idx="minor"/>
+                      </wps:style>
                       <wps:txbx>
                         <w:txbxContent>
                           <w:p>
@@ -156,7 +163,7 @@
                           </w:p>
                         </w:txbxContent>
                       </wps:txbx>
-                      <wps:bodyPr anchor="t" lIns="91440" tIns="45720" rIns="91440" bIns="45720">
+                      <wps:bodyPr>
                         <a:noAutofit/>
                       </wps:bodyPr>
                     </wps:wsp>
@@ -167,7 +174,10 @@
           </mc:Choice>
           <mc:Fallback>
             <w:pict>
-              <v:rect fillcolor="#FFFF99" strokecolor="#000000" strokeweight="0pt" style="position:absolute;rotation:0;width:243pt;height:91.9pt;mso-wrap-distance-left:9pt;mso-wrap-distance-right:9pt;mso-wrap-distance-top:0pt;mso-wrap-distance-bottom:0pt;margin-top:4.05pt;mso-position-vertical-relative:text;margin-left:-45pt;mso-position-horizontal-relative:text">
+              <v:rect id="shape_0" ID="Image1" fillcolor="#ffff99" stroked="t" style="position:absolute;margin-left:-45pt;margin-top:4.05pt;width:243pt;height:91.9pt">
+                <w10:wrap type="square"/>
+                <v:fill o:detectmouseclick="t" type="solid" color2="#000066"/>
+                <v:stroke color="black" weight="720" joinstyle="round" endcap="flat"/>
                 <v:textbox>
                   <w:txbxContent>
                     <w:p>
@@ -1526,12 +1536,10 @@
         <w:rPr>
           <w:b/>
         </w:rPr>
-      </w:r>
-      <w:r>
         <mc:AlternateContent>
           <mc:Choice Requires="wps">
             <w:drawing>
-              <wp:anchor behindDoc="0" distT="0" distB="0" distL="114300" distR="114300" simplePos="0" locked="0" layoutInCell="1" allowOverlap="1" relativeHeight="2">
+              <wp:anchor behindDoc="0" distT="0" distB="0" distL="0" distR="0" simplePos="0" locked="0" layoutInCell="1" allowOverlap="1" relativeHeight="2">
                 <wp:simplePos x="0" y="0"/>
                 <wp:positionH relativeFrom="column">
                   <wp:posOffset>342900</wp:posOffset>
@@ -1539,39 +1547,51 @@
                 <wp:positionV relativeFrom="paragraph">
                   <wp:posOffset>46355</wp:posOffset>
                 </wp:positionV>
-                <wp:extent cx="2171700" cy="857885"/>
+                <wp:extent cx="2172970" cy="859155"/>
                 <wp:effectExtent l="0" t="0" r="0" b="0"/>
                 <wp:wrapNone/>
-                <wp:docPr id="2" name=""/>
+                <wp:docPr id="3" name="Image2"/>
                 <a:graphic xmlns:a="http://schemas.openxmlformats.org/drawingml/2006/main">
                   <a:graphicData uri="http://schemas.microsoft.com/office/word/2010/wordprocessingShape">
                     <wps:wsp>
-                      <wps:cNvSpPr txBox="1"/>
+                      <wps:cNvSpPr/>
                       <wps:spPr>
                         <a:xfrm>
                           <a:off x="0" y="0"/>
-                          <a:ext cx="2171700" cy="857885"/>
+                          <a:ext cx="2172240" cy="858600"/>
                         </a:xfrm>
-                        <a:prstGeom prst="rect"/>
+                        <a:prstGeom prst="rect">
+                          <a:avLst/>
+                        </a:prstGeom>
                         <a:solidFill>
-                          <a:srgbClr val="FFFF00"/>
+                          <a:srgbClr val="ffff00"/>
                         </a:solidFill>
-                        <a:ln w="635">
+                        <a:ln w="720">
                           <a:solidFill>
                             <a:srgbClr val="000000"/>
                           </a:solidFill>
+                          <a:round/>
                         </a:ln>
                       </wps:spPr>
+                      <wps:style>
+                        <a:lnRef idx="0"/>
+                        <a:fillRef idx="0"/>
+                        <a:effectRef idx="0"/>
+                        <a:fontRef idx="minor"/>
+                      </wps:style>
                       <wps:txbx>
                         <w:txbxContent>
                           <w:p>
                             <w:pPr>
                               <w:pStyle w:val="FrameContents"/>
-                              <w:rPr/>
+                              <w:rPr>
+                                <w:color w:val="000000"/>
+                              </w:rPr>
                             </w:pPr>
                             <w:r>
                               <w:rPr>
                                 <w:rFonts w:cs="Arial"/>
+                                <w:color w:val="000000"/>
                                 <w:sz w:val="20"/>
                               </w:rPr>
                               <w:t>A dedicatória é opcional, no qual o autor presta homenagem ou dedica seu trabalho a alguém.</w:t>
@@ -1579,7 +1599,7 @@
                           </w:p>
                         </w:txbxContent>
                       </wps:txbx>
-                      <wps:bodyPr anchor="t" lIns="91440" tIns="45720" rIns="91440" bIns="45720">
+                      <wps:bodyPr>
                         <a:noAutofit/>
                       </wps:bodyPr>
                     </wps:wsp>
@@ -1590,17 +1610,23 @@
           </mc:Choice>
           <mc:Fallback>
             <w:pict>
-              <v:rect fillcolor="#FFFF00" strokecolor="#000000" strokeweight="0pt" style="position:absolute;rotation:0;width:171pt;height:67.55pt;mso-wrap-distance-left:9pt;mso-wrap-distance-right:9pt;mso-wrap-distance-top:0pt;mso-wrap-distance-bottom:0pt;margin-top:3.65pt;mso-position-vertical-relative:text;margin-left:27pt;mso-position-horizontal-relative:text">
+              <v:rect id="shape_0" ID="Image2" fillcolor="yellow" stroked="t" style="position:absolute;margin-left:27pt;margin-top:3.65pt;width:171pt;height:67.55pt">
+                <w10:wrap type="square"/>
+                <v:fill o:detectmouseclick="t" type="solid" color2="blue"/>
+                <v:stroke color="black" weight="720" joinstyle="round" endcap="flat"/>
                 <v:textbox>
                   <w:txbxContent>
                     <w:p>
                       <w:pPr>
                         <w:pStyle w:val="FrameContents"/>
-                        <w:rPr/>
+                        <w:rPr>
+                          <w:color w:val="000000"/>
+                        </w:rPr>
                       </w:pPr>
                       <w:r>
                         <w:rPr>
                           <w:rFonts w:cs="Arial"/>
+                          <w:color w:val="000000"/>
                           <w:sz w:val="20"/>
                         </w:rPr>
                         <w:t>A dedicatória é opcional, no qual o autor presta homenagem ou dedica seu trabalho a alguém.</w:t>
@@ -2079,12 +2105,10 @@
         <w:rPr>
           <w:b/>
         </w:rPr>
-      </w:r>
-      <w:r>
         <mc:AlternateContent>
           <mc:Choice Requires="wps">
             <w:drawing>
-              <wp:anchor behindDoc="0" distT="0" distB="0" distL="114300" distR="114300" simplePos="0" locked="0" layoutInCell="1" allowOverlap="1" relativeHeight="3">
+              <wp:anchor behindDoc="0" distT="0" distB="0" distL="0" distR="0" simplePos="0" locked="0" layoutInCell="1" allowOverlap="1" relativeHeight="3">
                 <wp:simplePos x="0" y="0"/>
                 <wp:positionH relativeFrom="column">
                   <wp:posOffset>228600</wp:posOffset>
@@ -2092,29 +2116,38 @@
                 <wp:positionV relativeFrom="paragraph">
                   <wp:posOffset>107315</wp:posOffset>
                 </wp:positionV>
-                <wp:extent cx="2400300" cy="1257300"/>
+                <wp:extent cx="2401570" cy="1258570"/>
                 <wp:effectExtent l="0" t="0" r="0" b="0"/>
                 <wp:wrapNone/>
-                <wp:docPr id="3" name=""/>
+                <wp:docPr id="5" name="Image3"/>
                 <a:graphic xmlns:a="http://schemas.openxmlformats.org/drawingml/2006/main">
                   <a:graphicData uri="http://schemas.microsoft.com/office/word/2010/wordprocessingShape">
                     <wps:wsp>
-                      <wps:cNvSpPr txBox="1"/>
+                      <wps:cNvSpPr/>
                       <wps:spPr>
                         <a:xfrm>
                           <a:off x="0" y="0"/>
-                          <a:ext cx="2400300" cy="1257300"/>
+                          <a:ext cx="2400840" cy="1257840"/>
                         </a:xfrm>
-                        <a:prstGeom prst="rect"/>
+                        <a:prstGeom prst="rect">
+                          <a:avLst/>
+                        </a:prstGeom>
                         <a:solidFill>
-                          <a:srgbClr val="FFFF00"/>
+                          <a:srgbClr val="ffff00"/>
                         </a:solidFill>
-                        <a:ln w="635">
+                        <a:ln w="720">
                           <a:solidFill>
                             <a:srgbClr val="000000"/>
                           </a:solidFill>
+                          <a:round/>
                         </a:ln>
                       </wps:spPr>
+                      <wps:style>
+                        <a:lnRef idx="0"/>
+                        <a:fillRef idx="0"/>
+                        <a:effectRef idx="0"/>
+                        <a:fontRef idx="minor"/>
+                      </wps:style>
                       <wps:txbx>
                         <w:txbxContent>
                           <w:p>
@@ -2159,7 +2192,7 @@
                           </w:p>
                         </w:txbxContent>
                       </wps:txbx>
-                      <wps:bodyPr anchor="t" lIns="91440" tIns="45720" rIns="91440" bIns="45720">
+                      <wps:bodyPr>
                         <a:noAutofit/>
                       </wps:bodyPr>
                     </wps:wsp>
@@ -2170,7 +2203,10 @@
           </mc:Choice>
           <mc:Fallback>
             <w:pict>
-              <v:rect fillcolor="#FFFF00" strokecolor="#000000" strokeweight="0pt" style="position:absolute;rotation:0;width:189pt;height:99pt;mso-wrap-distance-left:9pt;mso-wrap-distance-right:9pt;mso-wrap-distance-top:0pt;mso-wrap-distance-bottom:0pt;margin-top:8.45pt;mso-position-vertical-relative:text;margin-left:18pt;mso-position-horizontal-relative:text">
+              <v:rect id="shape_0" ID="Image3" fillcolor="yellow" stroked="t" style="position:absolute;margin-left:18pt;margin-top:8.45pt;width:189pt;height:99pt">
+                <w10:wrap type="square"/>
+                <v:fill o:detectmouseclick="t" type="solid" color2="blue"/>
+                <v:stroke color="black" weight="720" joinstyle="round" endcap="flat"/>
                 <v:textbox>
                   <w:txbxContent>
                     <w:p>
@@ -2425,12 +2461,10 @@
         <w:rPr>
           <w:lang w:val="pt-BR"/>
         </w:rPr>
-      </w:r>
-      <w:r>
         <mc:AlternateContent>
           <mc:Choice Requires="wps">
             <w:drawing>
-              <wp:anchor behindDoc="0" distT="0" distB="0" distL="114300" distR="114300" simplePos="0" locked="0" layoutInCell="1" allowOverlap="1" relativeHeight="5">
+              <wp:anchor behindDoc="0" distT="0" distB="0" distL="0" distR="0" simplePos="0" locked="0" layoutInCell="1" allowOverlap="1" relativeHeight="5">
                 <wp:simplePos x="0" y="0"/>
                 <wp:positionH relativeFrom="column">
                   <wp:posOffset>1371600</wp:posOffset>
@@ -2438,29 +2472,38 @@
                 <wp:positionV relativeFrom="paragraph">
                   <wp:posOffset>46355</wp:posOffset>
                 </wp:positionV>
-                <wp:extent cx="3543300" cy="1371600"/>
+                <wp:extent cx="3544570" cy="1372870"/>
                 <wp:effectExtent l="0" t="0" r="0" b="0"/>
                 <wp:wrapNone/>
-                <wp:docPr id="4" name=""/>
+                <wp:docPr id="7" name="Image4"/>
                 <a:graphic xmlns:a="http://schemas.openxmlformats.org/drawingml/2006/main">
                   <a:graphicData uri="http://schemas.microsoft.com/office/word/2010/wordprocessingShape">
                     <wps:wsp>
-                      <wps:cNvSpPr txBox="1"/>
+                      <wps:cNvSpPr/>
                       <wps:spPr>
                         <a:xfrm>
                           <a:off x="0" y="0"/>
-                          <a:ext cx="3543300" cy="1371600"/>
+                          <a:ext cx="3543840" cy="1372320"/>
                         </a:xfrm>
-                        <a:prstGeom prst="rect"/>
+                        <a:prstGeom prst="rect">
+                          <a:avLst/>
+                        </a:prstGeom>
                         <a:solidFill>
-                          <a:srgbClr val="FFFF99"/>
+                          <a:srgbClr val="ffff99"/>
                         </a:solidFill>
-                        <a:ln w="635">
+                        <a:ln w="720">
                           <a:solidFill>
                             <a:srgbClr val="000000"/>
                           </a:solidFill>
+                          <a:round/>
                         </a:ln>
                       </wps:spPr>
+                      <wps:style>
+                        <a:lnRef idx="0"/>
+                        <a:fillRef idx="0"/>
+                        <a:effectRef idx="0"/>
+                        <a:fontRef idx="minor"/>
+                      </wps:style>
                       <wps:txbx>
                         <w:txbxContent>
                           <w:p>
@@ -2488,7 +2531,7 @@
                           </w:p>
                         </w:txbxContent>
                       </wps:txbx>
-                      <wps:bodyPr anchor="t" lIns="91440" tIns="45720" rIns="91440" bIns="45720">
+                      <wps:bodyPr>
                         <a:noAutofit/>
                       </wps:bodyPr>
                     </wps:wsp>
@@ -2499,7 +2542,10 @@
           </mc:Choice>
           <mc:Fallback>
             <w:pict>
-              <v:rect fillcolor="#FFFF99" strokecolor="#000000" strokeweight="0pt" style="position:absolute;rotation:0;width:279pt;height:108pt;mso-wrap-distance-left:9pt;mso-wrap-distance-right:9pt;mso-wrap-distance-top:0pt;mso-wrap-distance-bottom:0pt;margin-top:3.65pt;mso-position-vertical-relative:text;margin-left:108pt;mso-position-horizontal-relative:text">
+              <v:rect id="shape_0" ID="Image4" fillcolor="#ffff99" stroked="t" style="position:absolute;margin-left:108pt;margin-top:3.65pt;width:279pt;height:108pt">
+                <w10:wrap type="square"/>
+                <v:fill o:detectmouseclick="t" type="solid" color2="#000066"/>
+                <v:stroke color="black" weight="720" joinstyle="round" endcap="flat"/>
                 <v:textbox>
                   <w:txbxContent>
                     <w:p>
@@ -3131,10 +3177,7 @@
     <w:p>
       <w:pPr>
         <w:pStyle w:val="Normal"/>
-        <w:rPr>
-          <w:rFonts w:cs="Arial"/>
-          <w:szCs w:val="32"/>
-        </w:rPr>
+        <w:rPr/>
       </w:pPr>
       <w:r>
         <w:rPr>
@@ -3151,6 +3194,235 @@
           <w:szCs w:val="32"/>
         </w:rPr>
         <w:t>Institute of Chinese Medical Sciences</w:t>
+      </w:r>
+    </w:p>
+    <w:p>
+      <w:pPr>
+        <w:pStyle w:val="Normal"/>
+        <w:rPr/>
+      </w:pPr>
+      <w:r>
+        <w:rPr>
+          <w:rFonts w:eastAsia="Times New Roman" w:cs="Arial"/>
+          <w:i w:val="false"/>
+          <w:iCs w:val="false"/>
+          <w:color w:val="auto"/>
+          <w:kern w:val="0"/>
+          <w:sz w:val="24"/>
+          <w:szCs w:val="32"/>
+          <w:lang w:val="pt-BR" w:eastAsia="pt-BR" w:bidi="ar-SA"/>
+        </w:rPr>
+        <w:t>DNS</w:t>
+      </w:r>
+      <w:r>
+        <w:rPr>
+          <w:rFonts w:cs="Arial"/>
+          <w:i w:val="false"/>
+          <w:iCs w:val="false"/>
+          <w:szCs w:val="32"/>
+        </w:rPr>
+        <w:t xml:space="preserve"> – </w:t>
+      </w:r>
+      <w:r>
+        <w:rPr>
+          <w:rFonts w:eastAsia="Times New Roman" w:cs="Arial"/>
+          <w:i/>
+          <w:iCs/>
+          <w:color w:val="auto"/>
+          <w:kern w:val="0"/>
+          <w:sz w:val="24"/>
+          <w:szCs w:val="32"/>
+          <w:lang w:val="pt-BR" w:eastAsia="pt-BR" w:bidi="ar-SA"/>
+        </w:rPr>
+        <w:t>Domain Name System</w:t>
+      </w:r>
+    </w:p>
+    <w:p>
+      <w:pPr>
+        <w:pStyle w:val="Normal"/>
+        <w:rPr/>
+      </w:pPr>
+      <w:r>
+        <w:rPr>
+          <w:rFonts w:eastAsia="Times New Roman" w:cs="Arial"/>
+          <w:i w:val="false"/>
+          <w:iCs w:val="false"/>
+          <w:color w:val="auto"/>
+          <w:kern w:val="0"/>
+          <w:sz w:val="24"/>
+          <w:szCs w:val="32"/>
+          <w:lang w:val="pt-BR" w:eastAsia="pt-BR" w:bidi="ar-SA"/>
+        </w:rPr>
+        <w:t>IP</w:t>
+      </w:r>
+      <w:r>
+        <w:rPr>
+          <w:rFonts w:cs="Arial"/>
+          <w:i w:val="false"/>
+          <w:iCs w:val="false"/>
+          <w:szCs w:val="32"/>
+        </w:rPr>
+        <w:t xml:space="preserve"> – </w:t>
+      </w:r>
+      <w:r>
+        <w:rPr>
+          <w:rFonts w:cs="Arial"/>
+          <w:i/>
+          <w:iCs/>
+          <w:szCs w:val="32"/>
+        </w:rPr>
+        <w:t>I</w:t>
+      </w:r>
+      <w:r>
+        <w:rPr>
+          <w:rFonts w:eastAsia="Times New Roman" w:cs="Arial"/>
+          <w:i/>
+          <w:iCs/>
+          <w:color w:val="auto"/>
+          <w:kern w:val="0"/>
+          <w:sz w:val="24"/>
+          <w:szCs w:val="32"/>
+          <w:lang w:val="pt-BR" w:eastAsia="pt-BR" w:bidi="ar-SA"/>
+        </w:rPr>
+        <w:t>nternet Protocol</w:t>
+      </w:r>
+    </w:p>
+    <w:p>
+      <w:pPr>
+        <w:pStyle w:val="Normal"/>
+        <w:rPr/>
+      </w:pPr>
+      <w:r>
+        <w:rPr>
+          <w:rFonts w:eastAsia="Times New Roman" w:cs="Arial"/>
+          <w:i w:val="false"/>
+          <w:iCs w:val="false"/>
+          <w:color w:val="auto"/>
+          <w:kern w:val="0"/>
+          <w:sz w:val="24"/>
+          <w:szCs w:val="32"/>
+          <w:lang w:val="pt-BR" w:eastAsia="pt-BR" w:bidi="ar-SA"/>
+        </w:rPr>
+        <w:t>HTTP</w:t>
+      </w:r>
+      <w:r>
+        <w:rPr>
+          <w:rFonts w:cs="Arial"/>
+          <w:i w:val="false"/>
+          <w:iCs w:val="false"/>
+          <w:szCs w:val="32"/>
+        </w:rPr>
+        <w:t xml:space="preserve"> – </w:t>
+      </w:r>
+      <w:r>
+        <w:rPr>
+          <w:rFonts w:eastAsia="Times New Roman" w:cs="Arial"/>
+          <w:i/>
+          <w:iCs/>
+          <w:color w:val="auto"/>
+          <w:kern w:val="0"/>
+          <w:sz w:val="24"/>
+          <w:szCs w:val="32"/>
+          <w:lang w:val="pt-BR" w:eastAsia="pt-BR" w:bidi="ar-SA"/>
+        </w:rPr>
+        <w:t>Hypertext Transfer Protocol</w:t>
+      </w:r>
+    </w:p>
+    <w:p>
+      <w:pPr>
+        <w:pStyle w:val="Normal"/>
+        <w:rPr/>
+      </w:pPr>
+      <w:r>
+        <w:rPr>
+          <w:rFonts w:eastAsia="Times New Roman" w:cs="Arial"/>
+          <w:i w:val="false"/>
+          <w:iCs w:val="false"/>
+          <w:color w:val="auto"/>
+          <w:kern w:val="0"/>
+          <w:sz w:val="24"/>
+          <w:szCs w:val="32"/>
+          <w:lang w:val="pt-BR" w:eastAsia="pt-BR" w:bidi="ar-SA"/>
+        </w:rPr>
+        <w:t>HTML</w:t>
+      </w:r>
+      <w:r>
+        <w:rPr>
+          <w:rFonts w:cs="Arial"/>
+          <w:i w:val="false"/>
+          <w:iCs w:val="false"/>
+          <w:szCs w:val="32"/>
+        </w:rPr>
+        <w:t xml:space="preserve"> – </w:t>
+      </w:r>
+      <w:r>
+        <w:rPr>
+          <w:rFonts w:eastAsia="Times New Roman" w:cs="Arial"/>
+          <w:i/>
+          <w:iCs/>
+          <w:color w:val="auto"/>
+          <w:kern w:val="0"/>
+          <w:sz w:val="24"/>
+          <w:szCs w:val="32"/>
+          <w:lang w:val="pt-BR" w:eastAsia="pt-BR" w:bidi="ar-SA"/>
+        </w:rPr>
+        <w:t>Hypertext Markup Language</w:t>
+      </w:r>
+    </w:p>
+    <w:p>
+      <w:pPr>
+        <w:pStyle w:val="Normal"/>
+        <w:rPr/>
+      </w:pPr>
+      <w:r>
+        <w:rPr>
+          <w:rFonts w:eastAsia="Times New Roman" w:cs="Arial"/>
+          <w:i w:val="false"/>
+          <w:iCs w:val="false"/>
+          <w:color w:val="auto"/>
+          <w:kern w:val="0"/>
+          <w:sz w:val="24"/>
+          <w:szCs w:val="32"/>
+          <w:lang w:val="pt-BR" w:eastAsia="pt-BR" w:bidi="ar-SA"/>
+        </w:rPr>
+        <w:t>CSS</w:t>
+      </w:r>
+      <w:r>
+        <w:rPr>
+          <w:rFonts w:cs="Arial"/>
+          <w:i w:val="false"/>
+          <w:iCs w:val="false"/>
+          <w:szCs w:val="32"/>
+        </w:rPr>
+        <w:t xml:space="preserve"> – </w:t>
+      </w:r>
+      <w:r>
+        <w:rPr>
+          <w:rFonts w:eastAsia="Times New Roman" w:cs="Arial"/>
+          <w:i/>
+          <w:iCs/>
+          <w:color w:val="auto"/>
+          <w:kern w:val="0"/>
+          <w:sz w:val="24"/>
+          <w:szCs w:val="32"/>
+          <w:lang w:val="pt-BR" w:eastAsia="pt-BR" w:bidi="ar-SA"/>
+        </w:rPr>
+        <w:t>Cascading Style Sheets</w:t>
+      </w:r>
+    </w:p>
+    <w:p>
+      <w:pPr>
+        <w:pStyle w:val="Normal"/>
+        <w:rPr>
+          <w:rFonts w:cs="Arial"/>
+          <w:i/>
+          <w:i/>
+          <w:iCs/>
+          <w:szCs w:val="32"/>
+        </w:rPr>
+      </w:pPr>
+      <w:r>
+        <w:rPr/>
       </w:r>
       <w:r>
         <w:br w:type="page"/>
@@ -4830,18 +5102,6 @@
     </w:p>
     <w:p>
       <w:pPr>
-        <w:sectPr>
-          <w:headerReference w:type="default" r:id="rId5"/>
-          <w:headerReference w:type="first" r:id="rId6"/>
-          <w:type w:val="continuous"/>
-          <w:pgSz w:w="11906" w:h="16838"/>
-          <w:pgMar w:left="1701" w:right="1134" w:header="907" w:top="1190" w:footer="0" w:bottom="1531" w:gutter="0"/>
-          <w:pgNumType w:fmt="decimal"/>
-          <w:formProt w:val="false"/>
-          <w:titlePg/>
-          <w:textDirection w:val="lrTb"/>
-          <w:docGrid w:type="default" w:linePitch="100" w:charSpace="0"/>
-        </w:sectPr>
         <w:pStyle w:val="Normal"/>
         <w:numPr>
           <w:ilvl w:val="1"/>
@@ -4857,6 +5117,18 @@
         </w:rPr>
         <w:t>finalmente, no Capítulo “tal”, temos as conclusões e indicações para futuros trabalhos.</w:t>
       </w:r>
+    </w:p>
+    <w:p>
+      <w:pPr>
+        <w:sectPr>
+          <w:type w:val="continuous"/>
+          <w:pgSz w:w="11906" w:h="16838"/>
+          <w:pgMar w:left="1701" w:right="1134" w:header="907" w:top="1190" w:footer="0" w:bottom="1531" w:gutter="0"/>
+          <w:formProt w:val="false"/>
+          <w:textDirection w:val="lrTb"/>
+          <w:docGrid w:type="default" w:linePitch="100" w:charSpace="0"/>
+        </w:sectPr>
+      </w:pPr>
     </w:p>
     <w:p>
       <w:pPr>
@@ -4883,9 +5155,6 @@
       <w:r>
         <w:rPr/>
         <w:tab/>
-      </w:r>
-      <w:r>
-        <w:rPr/>
         <w:t xml:space="preserve">Com o objetivo de reunir, como </w:t>
       </w:r>
       <w:r>
@@ -4897,15 +5166,7 @@
       </w:r>
       <w:r>
         <w:rPr/>
-        <w:t>, conteúdo relevante a pesquisa proposta neste</w:t>
-      </w:r>
-      <w:r>
-        <w:rPr/>
-        <w:t xml:space="preserve"> </w:t>
-      </w:r>
-      <w:r>
-        <w:rPr/>
-        <w:t xml:space="preserve">trabalho, foram analisadas e listadas abaixo publicações acadêmicas relacionadas (ou, pelo menos, próximas) ao </w:t>
+        <w:t xml:space="preserve">, conteúdo relevante a pesquisa proposta neste trabalho, foram analisadas e listadas abaixo publicações acadêmicas relacionadas (ou, pelo menos, próximas) ao </w:t>
       </w:r>
       <w:commentRangeStart w:id="0"/>
       <w:r>
@@ -4919,7 +5180,9 @@
         <w:t>farmacêutico</w:t>
       </w:r>
       <w:r>
-        <w:rPr/>
+        <w:rPr>
+          <w:sz w:val="24"/>
+        </w:rPr>
       </w:r>
       <w:commentRangeEnd w:id="0"/>
       <w:r>
@@ -5977,15 +6240,7 @@
       </w:r>
       <w:r>
         <w:rPr/>
-        <w:t xml:space="preserve">observar </w:t>
-      </w:r>
-      <w:r>
-        <w:rPr/>
-        <w:t xml:space="preserve">no tópico anterior, </w:t>
-      </w:r>
-      <w:r>
-        <w:rPr/>
-        <w:t xml:space="preserve">não </w:t>
+        <w:t xml:space="preserve">observar no tópico anterior, não </w:t>
       </w:r>
       <w:r>
         <w:rPr>
@@ -5995,11 +6250,7 @@
       </w:r>
       <w:r>
         <w:rPr/>
-        <w:t xml:space="preserve">muitos artigos no campo farmacêutico, sendo a maior parte do conteúdo </w:t>
-      </w:r>
-      <w:r>
-        <w:rPr/>
-        <w:t>relacionado a</w:t>
+        <w:t>muitos artigos no campo farmacêutico, sendo a maior parte do conteúdo relacionado a</w:t>
       </w:r>
       <w:r>
         <w:rPr>
@@ -6038,31 +6289,7 @@
       </w:r>
       <w:r>
         <w:rPr/>
-        <w:t xml:space="preserve"> atividade</w:t>
-      </w:r>
-      <w:r>
-        <w:rPr/>
-        <w:t>s</w:t>
-      </w:r>
-      <w:r>
-        <w:rPr/>
-        <w:t xml:space="preserve"> </w:t>
-      </w:r>
-      <w:r>
-        <w:rPr/>
-        <w:t>(</w:t>
-      </w:r>
-      <w:r>
-        <w:rPr/>
-        <w:t>e suas metodologias</w:t>
-      </w:r>
-      <w:r>
-        <w:rPr/>
-        <w:t>)</w:t>
-      </w:r>
-      <w:r>
-        <w:rPr/>
-        <w:t xml:space="preserve"> ou </w:t>
+        <w:t xml:space="preserve"> atividades (e suas metodologias) ou </w:t>
       </w:r>
       <w:r>
         <w:rPr>
@@ -6072,19 +6299,7 @@
       </w:r>
       <w:r>
         <w:rPr/>
-        <w:t xml:space="preserve">aplicações em </w:t>
-      </w:r>
-      <w:r>
-        <w:rPr/>
-        <w:t xml:space="preserve">domínios próximos como a </w:t>
-      </w:r>
-      <w:r>
-        <w:rPr/>
-        <w:t xml:space="preserve">da </w:t>
-      </w:r>
-      <w:r>
-        <w:rPr/>
-        <w:t>biomedicina.</w:t>
+        <w:t>aplicações em domínios próximos como a da biomedicina.</w:t>
       </w:r>
     </w:p>
     <w:p>
@@ -6280,7 +6495,7 @@
       </w:r>
       <w:r>
         <w:rPr/>
-        <w:t>. O aluno envia versões intermediárias para seu orientador, que o direciona para a próxima versão. Desta forma, o trabalho vai sendo elaborado e quando o orientador decide que o trabalho está pronto para ser avaliado pela Banca, este o encaminha para avaliação.</w:t>
+        <w:t>. O aluno envia versões intermediárias para seu orientador, que o direciona para a próxima versão.</w:t>
       </w:r>
     </w:p>
     <w:p>
@@ -6327,7 +6542,7 @@
       </w:pPr>
       <w:r>
         <w:rPr/>
-        <w:t>O presente documento foi digitado no estilo e formatos necessários para a elaboração do TCC, portanto guardem uma cópia, para salvar as informações nele contidas, e o utilize como base para desenvolver o TCC. Para digitar, selecione o texto de modelo e troque pela sua redação. O parágrafo está justificado com a primeira linha recuada em 02 centímetros, entrelinha em 1,5.</w:t>
+        <w:t>O presente documento foi digitado no estilo e formatos necessários para a elaboração do TCC, portanto guardem uma cópia, para salvar as informações nele contidas, e o utilize como base para desenvolver o TCC.</w:t>
       </w:r>
     </w:p>
     <w:p>
@@ -6337,438 +6552,139 @@
           <w:ilvl w:val="1"/>
           <w:numId w:val="2"/>
         </w:numPr>
+        <w:rPr/>
+      </w:pPr>
+      <w:r>
         <w:rPr>
           <w:color w:val="008000"/>
         </w:rPr>
-      </w:pPr>
-      <w:bookmarkStart w:id="22" w:name="_Toc378694368131"/>
-      <w:r>
-        <w:rPr>
-          <w:color w:val="008000"/>
-        </w:rPr>
-        <w:t>E</w:t>
-      </w:r>
-      <w:bookmarkEnd w:id="22"/>
-      <w:r>
-        <w:rPr>
-          <w:color w:val="008000"/>
-        </w:rPr>
-        <w:t>STRUTURA DE PÁGINAS E NAVEGADORES DE INTERNET</w:t>
-      </w:r>
-    </w:p>
-    <w:p>
-      <w:pPr>
-        <w:pStyle w:val="Normal"/>
-        <w:ind w:firstLine="1077"/>
-        <w:rPr/>
-      </w:pPr>
-      <w:r>
-        <w:rPr/>
-      </w:r>
-    </w:p>
-    <w:p>
-      <w:pPr>
-        <w:pStyle w:val="Normal"/>
-        <w:ind w:firstLine="1134"/>
-        <w:rPr/>
-      </w:pPr>
-      <w:r>
-        <w:rPr/>
-        <w:t>O presente documento foi digitado no estilo e formatos necessários para a elaboração do TCC, portanto guardem uma cópia, para salvar as informações nele contidas, e o utilize como base para desenvolver o TCC. Para digitar, selecione o texto de modelo e troque pela sua redação. O parágrafo está justificado com a primeira linha recuada em 02 centímetros, entrelinha em 1,5.</w:t>
-      </w:r>
-    </w:p>
-    <w:p>
-      <w:pPr>
-        <w:pStyle w:val="Heading2"/>
-        <w:numPr>
-          <w:ilvl w:val="1"/>
-          <w:numId w:val="2"/>
-        </w:numPr>
-        <w:rPr>
-          <w:i/>
+        <w:t>ESTRUTURA DE PÁGINAS E NAVEGADORES DE INTERNET</w:t>
+      </w:r>
+    </w:p>
+    <w:p>
+      <w:pPr>
+        <w:pStyle w:val="Normal"/>
+        <w:ind w:left="0" w:right="0" w:firstLine="1134"/>
+        <w:rPr/>
+      </w:pPr>
+      <w:r>
+        <w:rPr>
+          <w:sz w:val="24"/>
+        </w:rPr>
+        <w:t>Explicar o surgimento e o funcionamento da internet não faz parte da proposta deste trabalho. Por outro lado, para entender as metodologias e técnicas de extração de dados é essencial elucidar dois de seus principais elementos, ambos tão antigos quanto a própria internet [X]: a estrutura de páginas e os navegadores.</w:t>
+      </w:r>
+    </w:p>
+    <w:p>
+      <w:pPr>
+        <w:pStyle w:val="Normal"/>
+        <w:ind w:left="0" w:right="0" w:firstLine="1134"/>
+        <w:rPr/>
+      </w:pPr>
+      <w:r>
+        <w:rPr>
+          <w:sz w:val="24"/>
+        </w:rPr>
+        <w:t xml:space="preserve">Todo </w:t>
+      </w:r>
+      <w:r>
+        <w:rPr>
           <w:i/>
           <w:iCs/>
-          <w:color w:val="008000"/>
-        </w:rPr>
-      </w:pPr>
-      <w:bookmarkStart w:id="23" w:name="_Toc3786943681311"/>
+          <w:sz w:val="24"/>
+        </w:rPr>
+        <w:t>website</w:t>
+      </w:r>
+      <w:r>
+        <w:rPr>
+          <w:sz w:val="24"/>
+        </w:rPr>
+        <w:t>, independente do seu formato ou conteúdo (portal de notícias, aplicativo de mapas geográficos, rede social, motor de pesquisa, etc.), é composto por uma ou mais páginas de internet organizadas e relacionadas entre si através de referências (</w:t>
+      </w:r>
       <w:r>
         <w:rPr>
           <w:i/>
           <w:iCs/>
-          <w:color w:val="008000"/>
-        </w:rPr>
-        <w:t>W</w:t>
-      </w:r>
-      <w:bookmarkEnd w:id="23"/>
+          <w:sz w:val="24"/>
+        </w:rPr>
+        <w:t>links</w:t>
+      </w:r>
+      <w:r>
+        <w:rPr>
+          <w:sz w:val="24"/>
+        </w:rPr>
+        <w:t>) que permitem uma navegação intuitiva por suas partes.</w:t>
+      </w:r>
+    </w:p>
+    <w:p>
+      <w:pPr>
+        <w:pStyle w:val="Normal"/>
+        <w:ind w:left="0" w:right="0" w:firstLine="1134"/>
+        <w:rPr/>
+      </w:pPr>
+      <w:r>
+        <w:rPr>
+          <w:sz w:val="24"/>
+        </w:rPr>
+        <w:t xml:space="preserve">Cada uma dessas páginas de internet, que nos dias de hoje podem ser geradas a partir de inúmeras tecnologias [X], são essencialmente compostas de hipertexto estruturado [X] em blocos de elementos bem definidos principalmente por um par de </w:t>
+      </w:r>
       <w:r>
         <w:rPr>
           <w:i/>
           <w:iCs/>
-          <w:color w:val="008000"/>
-        </w:rPr>
-        <w:t>EB SCRAPING</w:t>
-      </w:r>
-    </w:p>
-    <w:p>
-      <w:pPr>
-        <w:pStyle w:val="Normal"/>
-        <w:ind w:firstLine="1077"/>
-        <w:rPr/>
-      </w:pPr>
-      <w:r>
-        <w:rPr/>
-      </w:r>
-    </w:p>
-    <w:p>
-      <w:pPr>
-        <w:pStyle w:val="Normal"/>
-        <w:ind w:firstLine="1134"/>
-        <w:rPr/>
-      </w:pPr>
-      <w:r>
-        <w:rPr/>
-        <w:t>O presente documento foi digitado no estilo e formatos necessários para a elaboração do TCC, portanto guardem uma cópia, para salvar as informações nele contidas, e o utilize como base para desenvolver o TCC. Para digitar, selecione o texto de modelo e troque pela sua redação. O parágrafo está justificado com a primeira linha recuada em 02 centímetros, entrelinha em 1,5.</w:t>
-      </w:r>
-      <w:r>
-        <w:br w:type="page"/>
-      </w:r>
-    </w:p>
-    <w:p>
-      <w:pPr>
-        <w:pStyle w:val="Heading1"/>
-        <w:numPr>
-          <w:ilvl w:val="0"/>
-          <w:numId w:val="2"/>
-        </w:numPr>
-        <w:ind w:left="431" w:hanging="431"/>
-        <w:rPr>
-          <w:color w:val="008000"/>
-        </w:rPr>
-      </w:pPr>
-      <w:r>
-        <w:rPr>
-          <w:color w:val="008000"/>
-        </w:rPr>
-        <w:t>DESENVOLVIMENTO DO TRABALHO</w:t>
-      </w:r>
-    </w:p>
-    <w:p>
-      <w:pPr>
-        <w:pStyle w:val="Normal"/>
-        <w:rPr/>
-      </w:pPr>
-      <w:r>
-        <w:rPr/>
-        <w:tab/>
-        <w:t xml:space="preserve">Neste capítulo colocamos algumas informações relevantes para a elaboração do TCC. </w:t>
-      </w:r>
-    </w:p>
-    <w:p>
-      <w:pPr>
-        <w:pStyle w:val="Normal"/>
-        <w:ind w:firstLine="1134"/>
-        <w:rPr/>
-      </w:pPr>
-      <w:r>
-        <w:rPr/>
-        <w:t xml:space="preserve">O processo de desenvolvimento do TCC é interativo, e ocorre através de sucessivos </w:t>
-      </w:r>
-      <w:r>
-        <w:rPr>
-          <w:i/>
-        </w:rPr>
-        <w:t>e-mails</w:t>
-      </w:r>
-      <w:r>
-        <w:rPr/>
-        <w:t>. O aluno envia versões intermediárias para seu orientador, que o direciona para a próxima versão. Desta forma, o trabalho vai sendo elaborado e quando o orientador decide que o trabalho está pronto para ser avaliado pela Banca, este o encaminha para avaliação. A avaliação da banca pode resultar em um conjunto de sugestões para o aprimoramento do trabalho, cabendo ao orientador encaminhar ao seu orientando as modificações a serem efetuadas. Ao final desse processo o trabalho estará pronto para ser entregue em sua versão em capa dura, que é um requisito obrigatório para a aprovação no TCC.</w:t>
-      </w:r>
-    </w:p>
-    <w:p>
-      <w:pPr>
-        <w:pStyle w:val="Normal"/>
-        <w:rPr/>
-      </w:pPr>
-      <w:r>
-        <w:rPr/>
-      </w:r>
-    </w:p>
-    <w:p>
-      <w:pPr>
-        <w:pStyle w:val="Heading2"/>
-        <w:numPr>
-          <w:ilvl w:val="1"/>
-          <w:numId w:val="2"/>
-        </w:numPr>
-        <w:rPr>
-          <w:color w:val="008000"/>
-        </w:rPr>
-      </w:pPr>
-      <w:bookmarkStart w:id="24" w:name="_Toc3786943681"/>
-      <w:bookmarkStart w:id="25" w:name="_Toc1013268421"/>
-      <w:r>
-        <w:rPr>
-          <w:color w:val="008000"/>
-        </w:rPr>
-        <w:t>TEXTO DO TRABALHO</w:t>
-      </w:r>
-      <w:bookmarkEnd w:id="24"/>
-      <w:bookmarkEnd w:id="25"/>
-    </w:p>
-    <w:p>
-      <w:pPr>
-        <w:pStyle w:val="Normal"/>
-        <w:ind w:firstLine="1077"/>
-        <w:rPr/>
-      </w:pPr>
-      <w:r>
-        <w:rPr/>
-      </w:r>
-    </w:p>
-    <w:p>
-      <w:pPr>
-        <w:pStyle w:val="Normal"/>
-        <w:ind w:firstLine="1134"/>
-        <w:rPr/>
-      </w:pPr>
-      <w:r>
-        <w:rPr/>
-        <w:t>O presente documento foi digitado no estilo e formatos necessários para a elaboração do TCC, portanto guardem uma cópia, para salvar as informações nele contidas, e o utilize como base para desenvolver o TCC. Para digitar, selecione o texto de modelo e troque pela sua redação. O parágrafo está justificado com a primeira linha recuada em 02 centímetros, entrelinha em 1,5.</w:t>
-      </w:r>
-    </w:p>
-    <w:p>
-      <w:pPr>
-        <w:pStyle w:val="Normal"/>
-        <w:ind w:firstLine="1134"/>
-        <w:rPr>
-          <w:color w:val="008000"/>
-        </w:rPr>
-      </w:pPr>
-      <w:r>
-        <w:rPr>
-          <w:color w:val="008000"/>
-        </w:rPr>
-        <w:t>Na sequência temos uma lista das principais recomendações durante a escrita.</w:t>
-      </w:r>
-    </w:p>
-    <w:p>
-      <w:pPr>
-        <w:pStyle w:val="Heading3"/>
-        <w:numPr>
-          <w:ilvl w:val="2"/>
-          <w:numId w:val="2"/>
-        </w:numPr>
-        <w:rPr>
-          <w:color w:val="008000"/>
-        </w:rPr>
-      </w:pPr>
-      <w:bookmarkStart w:id="26" w:name="_Toc378694369"/>
-      <w:r>
-        <w:rPr>
-          <w:color w:val="008000"/>
-        </w:rPr>
-        <w:t>REFERÊNCIAS BIBLIOGRÁFICAS</w:t>
-      </w:r>
-      <w:bookmarkEnd w:id="26"/>
-    </w:p>
-    <w:p>
-      <w:pPr>
-        <w:pStyle w:val="Normal"/>
-        <w:rPr/>
-      </w:pPr>
-      <w:r>
-        <w:rPr/>
-        <w:t xml:space="preserve"> </w:t>
-      </w:r>
-      <w:r>
-        <w:rPr/>
-        <w:tab/>
-        <w:t>Na seção de “</w:t>
-      </w:r>
-      <w:r>
-        <w:rPr>
-          <w:b/>
-        </w:rPr>
-        <w:t>REFERÊNCIAS BIBLIOGRÁFICAS</w:t>
-      </w:r>
-      <w:r>
-        <w:rPr/>
-        <w:t xml:space="preserve">” temos dois exemplos para o formato das referências.  Elas devem ser utilizadas no texto com o formato [1] para a primeira referência da lista e assim por diante, em ordem. Se utilizar um </w:t>
-      </w:r>
-      <w:r>
-        <w:rPr>
-          <w:i/>
-        </w:rPr>
-        <w:t>site</w:t>
-      </w:r>
-      <w:r>
-        <w:rPr/>
-        <w:t xml:space="preserve"> como referência use o modelo em [2]. Quando se referir a uma página específica, como no caso de uma citação use [1, p.32]. Lembre-se de que definições, conceitos, estatísticas, gráficos, ou seja, qualquer afirmação ou dado contido no texto que não for seu deve exibir uma referência. Outra questão é que devemos ter cuidado na seleção das referências, por exemplo, o Wiki não é uma referência confiável, pois existem muitos erros. Uma boa dica é usar a referência automática que já coloca as citações na ordem correta e faz a referência (no final do documento) de forma automática. Com isso, caso alguma referência seja acrescentada depois, você não precisa rever toda a lista citada. Para isso vá no menu referência e clique em inserir citação [1].</w:t>
-      </w:r>
-    </w:p>
-    <w:p>
-      <w:pPr>
-        <w:pStyle w:val="Normal"/>
-        <w:rPr/>
-      </w:pPr>
-      <w:r>
-        <w:rPr/>
-      </w:r>
-    </w:p>
-    <w:p>
-      <w:pPr>
-        <w:pStyle w:val="Heading3"/>
-        <w:numPr>
-          <w:ilvl w:val="2"/>
-          <w:numId w:val="2"/>
-        </w:numPr>
-        <w:rPr>
-          <w:color w:val="008000"/>
-        </w:rPr>
-      </w:pPr>
-      <w:bookmarkStart w:id="27" w:name="_Toc378694370"/>
-      <w:r>
-        <w:rPr>
-          <w:color w:val="008000"/>
-        </w:rPr>
-        <w:t>CITAÇÕES</w:t>
-      </w:r>
-      <w:bookmarkEnd w:id="27"/>
-    </w:p>
-    <w:p>
-      <w:pPr>
-        <w:pStyle w:val="Normal"/>
-        <w:ind w:firstLine="1134"/>
-        <w:rPr/>
-      </w:pPr>
-      <w:r>
-        <w:rPr/>
-        <w:t>Citação: É a menção do texto de informação extraída de outra fonte para esclarecer, ilustrar ou sustentar o assunto apresentado. Podemos classificá-las em Curta e Longa. “Curta: É transcrita entre aspas, com o mesmo tipo e tamanho da letra utilizados no parágrafo do texto no qual será inserido. O uso das aspas delimita a citação direta”.  [1, p.154].</w:t>
-      </w:r>
-    </w:p>
-    <w:p>
-      <w:pPr>
-        <w:pStyle w:val="CitaoLonga"/>
-        <w:rPr/>
-      </w:pPr>
-      <w:r>
-        <w:rPr/>
-        <w:t>(Exemplo de Citação Longa) É transcrita em parágrafo distinto. Inicia na margem de parágrafo, sem deslocamento na primeira linha e termina na margem direita. Longa: É transcrita em parágrafo distinto. Inicia na margem de parágrafo, sem deslocamento na primeira linha e termina na margem direita. Longa: É transcrita em parágrafo distinto. Inicia na margem de parágrafo, sem deslocamento na primeira linha e termina na margem direita [1, p. 155].</w:t>
-      </w:r>
-    </w:p>
-    <w:p>
-      <w:pPr>
-        <w:pStyle w:val="CitaoLonga"/>
-        <w:ind w:left="0" w:hanging="0"/>
-        <w:rPr/>
-      </w:pPr>
-      <w:r>
-        <w:rPr/>
-        <w:br/>
-      </w:r>
-      <w:r>
-        <w:br w:type="page"/>
-      </w:r>
-    </w:p>
-    <w:p>
-      <w:pPr>
-        <w:pStyle w:val="Heading3"/>
-        <w:numPr>
-          <w:ilvl w:val="2"/>
-          <w:numId w:val="2"/>
-        </w:numPr>
-        <w:rPr>
-          <w:color w:val="008000"/>
-        </w:rPr>
-      </w:pPr>
-      <w:bookmarkStart w:id="28" w:name="_Toc378694371"/>
-      <w:r>
-        <w:rPr>
-          <w:color w:val="008000"/>
-        </w:rPr>
-        <w:t>IDIOMA ESTRANGEIRO</w:t>
-      </w:r>
-      <w:bookmarkStart w:id="29" w:name="CONCLUS%25C3%2595ES"/>
-      <w:bookmarkEnd w:id="28"/>
-      <w:bookmarkEnd w:id="29"/>
-    </w:p>
-    <w:p>
-      <w:pPr>
-        <w:pStyle w:val="CitaoLonga"/>
-        <w:ind w:left="0" w:hanging="0"/>
-        <w:rPr/>
-      </w:pPr>
-      <w:r>
-        <w:rPr/>
-      </w:r>
-    </w:p>
-    <w:p>
-      <w:pPr>
-        <w:pStyle w:val="Normal"/>
-        <w:ind w:firstLine="1134"/>
-        <w:rPr/>
-      </w:pPr>
-      <w:r>
-        <w:rPr/>
-        <w:t xml:space="preserve">Todos os termos que não pertençam à língua portuguesa devem ser destacados em </w:t>
-      </w:r>
-      <w:r>
-        <w:rPr>
-          <w:i/>
-        </w:rPr>
-        <w:t>itálico</w:t>
-      </w:r>
-      <w:r>
-        <w:rPr/>
-        <w:t xml:space="preserve">. Os termos não usuais devem ser definidos ou no texto ou em notas de rodapé. </w:t>
-      </w:r>
-    </w:p>
-    <w:p>
-      <w:pPr>
-        <w:pStyle w:val="Heading3"/>
-        <w:numPr>
-          <w:ilvl w:val="2"/>
-          <w:numId w:val="2"/>
-        </w:numPr>
-        <w:rPr>
-          <w:color w:val="008000"/>
-        </w:rPr>
-      </w:pPr>
-      <w:bookmarkStart w:id="30" w:name="_Toc378694372"/>
-      <w:r>
-        <w:rPr>
-          <w:color w:val="008000"/>
-        </w:rPr>
-        <w:t>FIGURAS, GRÁFICOS E TABELAS.</w:t>
-      </w:r>
-      <w:bookmarkEnd w:id="30"/>
-    </w:p>
-    <w:p>
-      <w:pPr>
-        <w:pStyle w:val="Normal"/>
-        <w:ind w:firstLine="1134"/>
-        <w:rPr/>
-      </w:pPr>
-      <w:r>
-        <w:rPr/>
-        <w:t xml:space="preserve">As figuras, gráficos e tabelas devem ser referenciadas no texto, por exemplo: no Gráfico 1 apresentamos um exemplo. Os índices já foram criados neste texto, para colocar novos objetos pressione o botão direito do </w:t>
-      </w:r>
-      <w:r>
-        <w:rPr>
-          <w:i/>
-        </w:rPr>
-        <w:t xml:space="preserve">mouse </w:t>
-      </w:r>
-      <w:r>
-        <w:rPr/>
-        <w:t>sobre o objeto, selecione “legenda” e digite sua descrição para o objeto. Após este procedimento basta atualizar o índice que ele será incluído.</w:t>
-      </w:r>
-    </w:p>
-    <w:p>
-      <w:pPr>
-        <w:pStyle w:val="Normal"/>
-        <w:keepNext w:val="true"/>
+          <w:sz w:val="24"/>
+        </w:rPr>
+        <w:t>tags</w:t>
+      </w:r>
+      <w:r>
+        <w:rPr>
+          <w:sz w:val="24"/>
+        </w:rPr>
+        <w:t xml:space="preserve"> que delimita o início e o fim de cada bloco, organizados a partir de duas divisões principais: um cabeçalho contendo metadados sobre o conteúdo da página e um corpo agrupando os diferentes elementos do conteúdo da página em si.</w:t>
+      </w:r>
+    </w:p>
+    <w:p>
+      <w:pPr>
+        <w:pStyle w:val="Normal"/>
+        <w:ind w:left="0" w:right="0" w:firstLine="1134"/>
+        <w:rPr/>
+      </w:pPr>
+      <w:r>
+        <w:rPr>
+          <w:sz w:val="24"/>
+        </w:rPr>
+        <w:t>Segundo LONGMAN [X], o conceito de hipertexto existe desde a década de 1940 e começou a se tornar popular na década de 1980 com o surgimento dos computadores pessoais. Ao mesmo tempo, em meados dos anos 1980, é introduzido o sistema de nomes de domínios (DNS), que tem papel fundamental na forma com a qual acessamos páginas de internet até os dias de hoje.</w:t>
+      </w:r>
+    </w:p>
+    <w:p>
+      <w:pPr>
+        <w:pStyle w:val="Normal"/>
+        <w:ind w:left="0" w:right="0" w:firstLine="1134"/>
+        <w:rPr/>
+      </w:pPr>
+      <w:r>
+        <w:rPr>
+          <w:sz w:val="24"/>
+        </w:rPr>
+        <w:t>Quando acessamos um endereço na internet através de um navegador (por exemplo: https://www.google.com), uma sequência bem definida de eventos ocorre de maneira transparente ao usuário: (i) o navegador de internet extrai, do endereço da página, o nome de seu hospedeiro; (ii) com o auxílio de um sistema de DNS, o navegador obtém o endereço IP do computador que hospeda a página a ser acessada; (iii) através do endereço do hospedeiro, o navegador acessa (e baixa) a base do documento HTML e todos os arquivos nele referenciados; e (iv), por fim, uma representação visual do conteúdo HTML é exibida para o usuário.</w:t>
+      </w:r>
+    </w:p>
+    <w:p>
+      <w:pPr>
+        <w:pStyle w:val="Normal"/>
+        <w:ind w:left="0" w:right="0" w:firstLine="1134"/>
+        <w:rPr>
+          <w:sz w:val="24"/>
+        </w:rPr>
+      </w:pPr>
+      <w:r>
+        <w:rPr>
+          <w:sz w:val="24"/>
+        </w:rPr>
+      </w:r>
+    </w:p>
+    <w:p>
+      <w:pPr>
+        <w:pStyle w:val="Normal"/>
         <w:jc w:val="center"/>
         <w:rPr/>
       </w:pPr>
@@ -6776,9 +6692,9 @@
         <w:rPr/>
         <w:drawing>
           <wp:inline distT="0" distB="0" distL="0" distR="0">
-            <wp:extent cx="5477510" cy="3143885"/>
+            <wp:extent cx="5640705" cy="3209290"/>
             <wp:effectExtent l="0" t="0" r="0" b="0"/>
-            <wp:docPr id="5" name="Imagem 5" descr=""/>
+            <wp:docPr id="9" name="Image6" descr=""/>
             <wp:cNvGraphicFramePr>
               <a:graphicFrameLocks xmlns:a="http://schemas.openxmlformats.org/drawingml/2006/main" noChangeAspect="1"/>
             </wp:cNvGraphicFramePr>
@@ -6786,13 +6702,1821 @@
               <a:graphicData uri="http://schemas.openxmlformats.org/drawingml/2006/picture">
                 <pic:pic xmlns:pic="http://schemas.openxmlformats.org/drawingml/2006/picture">
                   <pic:nvPicPr>
-                    <pic:cNvPr id="5" name="Imagem 5" descr=""/>
+                    <pic:cNvPr id="9" name="Image6" descr=""/>
+                    <pic:cNvPicPr>
+                      <a:picLocks noChangeAspect="1" noChangeArrowheads="1"/>
+                    </pic:cNvPicPr>
+                  </pic:nvPicPr>
+                  <pic:blipFill>
+                    <a:blip r:embed="rId5"/>
+                    <a:stretch>
+                      <a:fillRect/>
+                    </a:stretch>
+                  </pic:blipFill>
+                  <pic:spPr bwMode="auto">
+                    <a:xfrm>
+                      <a:off x="0" y="0"/>
+                      <a:ext cx="5640705" cy="3209290"/>
+                    </a:xfrm>
+                    <a:prstGeom prst="rect">
+                      <a:avLst/>
+                    </a:prstGeom>
+                  </pic:spPr>
+                </pic:pic>
+              </a:graphicData>
+            </a:graphic>
+          </wp:inline>
+        </w:drawing>
+      </w:r>
+    </w:p>
+    <w:p>
+      <w:pPr>
+        <w:pStyle w:val="Caption1"/>
+        <w:ind w:left="0" w:right="0" w:hanging="0"/>
+        <w:jc w:val="center"/>
+        <w:rPr/>
+      </w:pPr>
+      <w:bookmarkStart w:id="22" w:name="_Toc3786943053"/>
+      <w:r>
+        <w:rPr>
+          <w:sz w:val="20"/>
+          <w:szCs w:val="20"/>
+        </w:rPr>
+        <w:t xml:space="preserve">Figura </w:t>
+      </w:r>
+      <w:r>
+        <w:rPr>
+          <w:sz w:val="20"/>
+          <w:szCs w:val="20"/>
+        </w:rPr>
+        <w:fldChar w:fldCharType="begin"/>
+      </w:r>
+      <w:r>
+        <w:rPr>
+          <w:sz w:val="20"/>
+          <w:szCs w:val="20"/>
+        </w:rPr>
+        <w:instrText> SEQ Figura \* ARABIC </w:instrText>
+      </w:r>
+      <w:r>
+        <w:rPr>
+          <w:sz w:val="20"/>
+          <w:szCs w:val="20"/>
+        </w:rPr>
+        <w:fldChar w:fldCharType="separate"/>
+      </w:r>
+      <w:r>
+        <w:rPr>
+          <w:sz w:val="20"/>
+          <w:szCs w:val="20"/>
+        </w:rPr>
+        <w:t>1</w:t>
+      </w:r>
+      <w:r>
+        <w:rPr>
+          <w:sz w:val="20"/>
+          <w:szCs w:val="20"/>
+        </w:rPr>
+        <w:fldChar w:fldCharType="end"/>
+      </w:r>
+      <w:r>
+        <w:rPr>
+          <w:sz w:val="20"/>
+          <w:szCs w:val="20"/>
+        </w:rPr>
+        <w:t xml:space="preserve">: </w:t>
+      </w:r>
+      <w:r>
+        <w:rPr>
+          <w:rFonts w:eastAsia="Times New Roman" w:cs="Times New Roman"/>
+          <w:color w:val="auto"/>
+          <w:kern w:val="0"/>
+          <w:sz w:val="20"/>
+          <w:szCs w:val="20"/>
+          <w:lang w:val="pt-BR" w:eastAsia="pt-BR" w:bidi="ar-SA"/>
+        </w:rPr>
+        <w:t>Visão geral do mecanismo de acesso às páginas de internet</w:t>
+      </w:r>
+      <w:r>
+        <w:rPr>
+          <w:sz w:val="20"/>
+          <w:szCs w:val="20"/>
+        </w:rPr>
+        <w:t>.</w:t>
+      </w:r>
+      <w:bookmarkEnd w:id="22"/>
+    </w:p>
+    <w:p>
+      <w:pPr>
+        <w:pStyle w:val="Normal"/>
+        <w:ind w:left="0" w:right="0" w:firstLine="1134"/>
+        <w:rPr/>
+      </w:pPr>
+      <w:r>
+        <w:rPr>
+          <w:sz w:val="24"/>
+        </w:rPr>
+        <w:t>Embora formada por complexas redes de computadores interconectados através de diversos meios e protocolos físicos e lógicos, a internet foi inicialmente concebida simplesmente para compartilhar documentos entre universidades [X] e para que esses documentos pudessem oferecer uma estrutura clara, alguma formatação visual e, principalmente, vínculos diretos (</w:t>
+      </w:r>
+      <w:r>
+        <w:rPr>
+          <w:i/>
+          <w:iCs/>
+          <w:sz w:val="24"/>
+        </w:rPr>
+        <w:t>links</w:t>
+      </w:r>
+      <w:r>
+        <w:rPr>
+          <w:sz w:val="24"/>
+        </w:rPr>
+        <w:t>) entre diferentes documentos ou partes de documentos no seu próprio conteúdo ou entre diferentes universidades, o conceito de página de internet foi introduzido através da criação de uma linguagem de marcação de hipertexto chamada de HTML (Hypertext Markup Language).</w:t>
+      </w:r>
+    </w:p>
+    <w:p>
+      <w:pPr>
+        <w:pStyle w:val="Normal"/>
+        <w:ind w:left="0" w:right="0" w:firstLine="1134"/>
+        <w:rPr>
+          <w:sz w:val="24"/>
+        </w:rPr>
+      </w:pPr>
+      <w:r>
+        <w:rPr>
+          <w:sz w:val="24"/>
+        </w:rPr>
+      </w:r>
+    </w:p>
+    <w:p>
+      <w:pPr>
+        <w:pStyle w:val="Normal"/>
+        <w:jc w:val="center"/>
+        <w:rPr/>
+      </w:pPr>
+      <w:r>
+        <w:rPr/>
+        <w:drawing>
+          <wp:inline distT="0" distB="0" distL="0" distR="0">
+            <wp:extent cx="5760720" cy="4946650"/>
+            <wp:effectExtent l="0" t="0" r="0" b="0"/>
+            <wp:docPr id="10" name="Image1" descr=""/>
+            <wp:cNvGraphicFramePr>
+              <a:graphicFrameLocks xmlns:a="http://schemas.openxmlformats.org/drawingml/2006/main" noChangeAspect="1"/>
+            </wp:cNvGraphicFramePr>
+            <a:graphic xmlns:a="http://schemas.openxmlformats.org/drawingml/2006/main">
+              <a:graphicData uri="http://schemas.openxmlformats.org/drawingml/2006/picture">
+                <pic:pic xmlns:pic="http://schemas.openxmlformats.org/drawingml/2006/picture">
+                  <pic:nvPicPr>
+                    <pic:cNvPr id="10" name="Image1" descr=""/>
+                    <pic:cNvPicPr>
+                      <a:picLocks noChangeAspect="1" noChangeArrowheads="1"/>
+                    </pic:cNvPicPr>
+                  </pic:nvPicPr>
+                  <pic:blipFill>
+                    <a:blip r:embed="rId6"/>
+                    <a:stretch>
+                      <a:fillRect/>
+                    </a:stretch>
+                  </pic:blipFill>
+                  <pic:spPr bwMode="auto">
+                    <a:xfrm>
+                      <a:off x="0" y="0"/>
+                      <a:ext cx="5760720" cy="4946650"/>
+                    </a:xfrm>
+                    <a:prstGeom prst="rect">
+                      <a:avLst/>
+                    </a:prstGeom>
+                  </pic:spPr>
+                </pic:pic>
+              </a:graphicData>
+            </a:graphic>
+          </wp:inline>
+        </w:drawing>
+      </w:r>
+    </w:p>
+    <w:p>
+      <w:pPr>
+        <w:pStyle w:val="Caption1"/>
+        <w:ind w:left="0" w:right="0" w:hanging="0"/>
+        <w:jc w:val="center"/>
+        <w:rPr/>
+      </w:pPr>
+      <w:bookmarkStart w:id="23" w:name="_Toc37869430532"/>
+      <w:r>
+        <w:rPr>
+          <w:sz w:val="20"/>
+          <w:szCs w:val="20"/>
+        </w:rPr>
+        <w:t xml:space="preserve">Figura </w:t>
+      </w:r>
+      <w:r>
+        <w:rPr>
+          <w:sz w:val="20"/>
+          <w:szCs w:val="20"/>
+        </w:rPr>
+        <w:fldChar w:fldCharType="begin"/>
+      </w:r>
+      <w:r>
+        <w:rPr>
+          <w:sz w:val="20"/>
+          <w:szCs w:val="20"/>
+        </w:rPr>
+        <w:instrText> SEQ Figura \* ARABIC </w:instrText>
+      </w:r>
+      <w:r>
+        <w:rPr>
+          <w:sz w:val="20"/>
+          <w:szCs w:val="20"/>
+        </w:rPr>
+        <w:fldChar w:fldCharType="separate"/>
+      </w:r>
+      <w:r>
+        <w:rPr>
+          <w:sz w:val="20"/>
+          <w:szCs w:val="20"/>
+        </w:rPr>
+        <w:t>2</w:t>
+      </w:r>
+      <w:r>
+        <w:rPr>
+          <w:sz w:val="20"/>
+          <w:szCs w:val="20"/>
+        </w:rPr>
+        <w:fldChar w:fldCharType="end"/>
+      </w:r>
+      <w:r>
+        <w:rPr>
+          <w:sz w:val="20"/>
+          <w:szCs w:val="20"/>
+        </w:rPr>
+        <w:t xml:space="preserve">: </w:t>
+      </w:r>
+      <w:r>
+        <w:rPr>
+          <w:rFonts w:eastAsia="Times New Roman" w:cs="Times New Roman"/>
+          <w:color w:val="auto"/>
+          <w:kern w:val="0"/>
+          <w:sz w:val="20"/>
+          <w:szCs w:val="20"/>
+          <w:lang w:val="pt-BR" w:eastAsia="pt-BR" w:bidi="ar-SA"/>
+        </w:rPr>
+        <w:t>Estrutura básica de um documento HTML exibido em uma IDE de programação</w:t>
+      </w:r>
+      <w:r>
+        <w:rPr>
+          <w:sz w:val="20"/>
+          <w:szCs w:val="20"/>
+        </w:rPr>
+        <w:t>.</w:t>
+      </w:r>
+      <w:bookmarkEnd w:id="23"/>
+    </w:p>
+    <w:p>
+      <w:pPr>
+        <w:pStyle w:val="Normal"/>
+        <w:ind w:left="0" w:right="0" w:firstLine="1134"/>
+        <w:rPr/>
+      </w:pPr>
+      <w:r>
+        <w:rPr/>
+      </w:r>
+    </w:p>
+    <w:p>
+      <w:pPr>
+        <w:pStyle w:val="Normal"/>
+        <w:ind w:left="0" w:right="0" w:firstLine="1134"/>
+        <w:rPr/>
+      </w:pPr>
+      <w:r>
+        <w:rPr>
+          <w:sz w:val="24"/>
+        </w:rPr>
+        <w:t>Uma das principais vantagens da utilização de hipertexto, além do mecanismo de referências (introduzido no HTML), é a possibilidade de mesclar textos com arquivos multimídia (como imagens, por exemplo) produzindo um conteúdo não apenas mais rico, mas também potencialmente mais visual.</w:t>
+      </w:r>
+    </w:p>
+    <w:p>
+      <w:pPr>
+        <w:pStyle w:val="Normal"/>
+        <w:ind w:left="0" w:right="0" w:firstLine="1134"/>
+        <w:rPr/>
+      </w:pPr>
+      <w:r>
+        <w:rPr>
+          <w:sz w:val="24"/>
+        </w:rPr>
+        <w:t>Em contrapartida, embora seja possível embarcar dados binários na forma de texto em um documento HTML, a linguagem foi projetada para que arquivos multimídias fossem apenas referenciados [X] no documento fazendo com que seu conteúdo por si só não seja visualmente amigável.</w:t>
+      </w:r>
+    </w:p>
+    <w:p>
+      <w:pPr>
+        <w:pStyle w:val="Normal"/>
+        <w:ind w:left="0" w:right="0" w:hanging="0"/>
+        <w:rPr/>
+      </w:pPr>
+      <w:r>
+        <w:rPr>
+          <w:sz w:val="24"/>
+        </w:rPr>
+        <w:tab/>
+        <w:t xml:space="preserve">A partir da aceitação do HTML e com o início da popularização da internet, já no início da década de 1990 [X], começaram a surgir os navegadores de internet: programas de computador capazes de traduzir HTML em representações visuais (através, por exemplo, da renderização de imagens) tornando a visualização de documentos mais amigável para os usuários, como no exemplo abaixo que ilustra o resultado </w:t>
+      </w:r>
+      <w:r>
+        <w:rPr>
+          <w:rFonts w:eastAsia="Times New Roman" w:cs="Times New Roman"/>
+          <w:color w:val="auto"/>
+          <w:kern w:val="0"/>
+          <w:sz w:val="24"/>
+          <w:szCs w:val="20"/>
+          <w:lang w:val="pt-BR" w:eastAsia="pt-BR" w:bidi="ar-SA"/>
+        </w:rPr>
+        <w:t xml:space="preserve">visual </w:t>
+      </w:r>
+      <w:r>
+        <w:rPr>
+          <w:sz w:val="24"/>
+        </w:rPr>
+        <w:t>d</w:t>
+      </w:r>
+      <w:r>
+        <w:rPr>
+          <w:rFonts w:eastAsia="Times New Roman" w:cs="Times New Roman"/>
+          <w:color w:val="auto"/>
+          <w:kern w:val="0"/>
+          <w:sz w:val="24"/>
+          <w:szCs w:val="20"/>
+          <w:lang w:val="pt-BR" w:eastAsia="pt-BR" w:bidi="ar-SA"/>
+        </w:rPr>
+        <w:t>e um</w:t>
+      </w:r>
+      <w:r>
+        <w:rPr>
+          <w:sz w:val="24"/>
+        </w:rPr>
+        <w:t xml:space="preserve"> código </w:t>
+      </w:r>
+      <w:r>
+        <w:rPr>
+          <w:rFonts w:eastAsia="Times New Roman" w:cs="Times New Roman"/>
+          <w:color w:val="auto"/>
+          <w:kern w:val="0"/>
+          <w:sz w:val="24"/>
+          <w:szCs w:val="20"/>
+          <w:lang w:val="pt-BR" w:eastAsia="pt-BR" w:bidi="ar-SA"/>
+        </w:rPr>
+        <w:t>HTML</w:t>
+      </w:r>
+      <w:r>
+        <w:rPr>
+          <w:sz w:val="24"/>
+        </w:rPr>
+        <w:t xml:space="preserve"> em um navegador:</w:t>
+      </w:r>
+    </w:p>
+    <w:p>
+      <w:pPr>
+        <w:pStyle w:val="Normal"/>
+        <w:ind w:left="0" w:right="0" w:hanging="0"/>
+        <w:rPr>
+          <w:sz w:val="24"/>
+        </w:rPr>
+      </w:pPr>
+      <w:r>
+        <w:rPr/>
+      </w:r>
+    </w:p>
+    <w:p>
+      <w:pPr>
+        <w:pStyle w:val="Normal"/>
+        <w:jc w:val="center"/>
+        <w:rPr/>
+      </w:pPr>
+      <w:bookmarkStart w:id="24" w:name="__DdeLink__1253_1453253019"/>
+      <w:r>
+        <w:rPr/>
+        <w:drawing>
+          <wp:inline distT="0" distB="0" distL="0" distR="0">
+            <wp:extent cx="5760720" cy="4800600"/>
+            <wp:effectExtent l="0" t="0" r="0" b="0"/>
+            <wp:docPr id="11" name="Image2" descr=""/>
+            <wp:cNvGraphicFramePr>
+              <a:graphicFrameLocks xmlns:a="http://schemas.openxmlformats.org/drawingml/2006/main" noChangeAspect="1"/>
+            </wp:cNvGraphicFramePr>
+            <a:graphic xmlns:a="http://schemas.openxmlformats.org/drawingml/2006/main">
+              <a:graphicData uri="http://schemas.openxmlformats.org/drawingml/2006/picture">
+                <pic:pic xmlns:pic="http://schemas.openxmlformats.org/drawingml/2006/picture">
+                  <pic:nvPicPr>
+                    <pic:cNvPr id="11" name="Image2" descr=""/>
                     <pic:cNvPicPr>
                       <a:picLocks noChangeAspect="1" noChangeArrowheads="1"/>
                     </pic:cNvPicPr>
                   </pic:nvPicPr>
                   <pic:blipFill>
                     <a:blip r:embed="rId7"/>
+                    <a:stretch>
+                      <a:fillRect/>
+                    </a:stretch>
+                  </pic:blipFill>
+                  <pic:spPr bwMode="auto">
+                    <a:xfrm>
+                      <a:off x="0" y="0"/>
+                      <a:ext cx="5760720" cy="4800600"/>
+                    </a:xfrm>
+                    <a:prstGeom prst="rect">
+                      <a:avLst/>
+                    </a:prstGeom>
+                  </pic:spPr>
+                </pic:pic>
+              </a:graphicData>
+            </a:graphic>
+          </wp:inline>
+        </w:drawing>
+      </w:r>
+    </w:p>
+    <w:p>
+      <w:pPr>
+        <w:pStyle w:val="Caption1"/>
+        <w:ind w:left="0" w:right="0" w:hanging="0"/>
+        <w:jc w:val="center"/>
+        <w:rPr/>
+      </w:pPr>
+      <w:bookmarkStart w:id="25" w:name="_Toc3786943055"/>
+      <w:r>
+        <w:rPr/>
+        <w:t xml:space="preserve">Figura </w:t>
+      </w:r>
+      <w:r>
+        <w:rPr/>
+        <w:fldChar w:fldCharType="begin"/>
+      </w:r>
+      <w:r>
+        <w:rPr/>
+        <w:instrText> SEQ Figura \* ARABIC </w:instrText>
+      </w:r>
+      <w:r>
+        <w:rPr/>
+        <w:fldChar w:fldCharType="separate"/>
+      </w:r>
+      <w:r>
+        <w:rPr/>
+        <w:t>3</w:t>
+      </w:r>
+      <w:r>
+        <w:rPr/>
+        <w:fldChar w:fldCharType="end"/>
+      </w:r>
+      <w:r>
+        <w:rPr/>
+        <w:t>: Representação visual do c</w:t>
+      </w:r>
+      <w:r>
+        <w:rPr>
+          <w:rFonts w:eastAsia="Times New Roman" w:cs="Times New Roman"/>
+          <w:color w:val="auto"/>
+          <w:kern w:val="0"/>
+          <w:sz w:val="20"/>
+          <w:szCs w:val="20"/>
+          <w:lang w:val="pt-BR" w:eastAsia="pt-BR" w:bidi="ar-SA"/>
+        </w:rPr>
+        <w:t>ódigo HTML em um navegador de internet</w:t>
+      </w:r>
+      <w:r>
+        <w:rPr/>
+        <w:t>.</w:t>
+      </w:r>
+      <w:bookmarkEnd w:id="24"/>
+      <w:bookmarkEnd w:id="25"/>
+    </w:p>
+    <w:p>
+      <w:pPr>
+        <w:pStyle w:val="Normal"/>
+        <w:ind w:left="0" w:right="0" w:firstLine="1134"/>
+        <w:rPr/>
+      </w:pPr>
+      <w:r>
+        <w:rPr>
+          <w:sz w:val="24"/>
+        </w:rPr>
+        <w:t xml:space="preserve">Após algumas décadas de amadurecimento, com o aprimoramento das tecnologias existentes e o surgimento de novas tecnologias como o CSS [X] – que permite, dentre outras coisas, classificar grupos de elementos dentro de um mesmo documento HTML e estilizar, amplamente e com muita flexibilidade, os elementos de uma página – e a linguagem de programação JavaScript, capaz de executar códigos de alto nível diretamente nos navegadores de internet [X] permitindo, dentre outras coisas, criar efeitos visuais como animações e </w:t>
+      </w:r>
+      <w:r>
+        <w:rPr>
+          <w:rFonts w:eastAsia="Times New Roman" w:cs="Times New Roman"/>
+          <w:color w:val="auto"/>
+          <w:kern w:val="0"/>
+          <w:sz w:val="24"/>
+          <w:szCs w:val="20"/>
+          <w:lang w:val="pt-BR" w:eastAsia="pt-BR" w:bidi="ar-SA"/>
+        </w:rPr>
+        <w:t>modificar o conteúdo de uma página em tempo real (durante a navegação do usuário, reagindo a eventos como o clique de um botão)</w:t>
+      </w:r>
+      <w:r>
+        <w:rPr>
+          <w:sz w:val="24"/>
+        </w:rPr>
+        <w:t xml:space="preserve">, bastante dinamismo </w:t>
+      </w:r>
+      <w:r>
+        <w:rPr>
+          <w:sz w:val="24"/>
+        </w:rPr>
+        <w:t xml:space="preserve">foi adicionado </w:t>
+      </w:r>
+      <w:r>
+        <w:rPr>
+          <w:sz w:val="24"/>
+        </w:rPr>
+        <w:t>às páginas de internet ampliando assim o seu papel até se tornarem verdadeiras aplicações suportadas pelos avanços igualmente feitos nos navegadores de internet.</w:t>
+      </w:r>
+    </w:p>
+    <w:p>
+      <w:pPr>
+        <w:pStyle w:val="Normal"/>
+        <w:jc w:val="center"/>
+        <w:rPr/>
+      </w:pPr>
+      <w:r>
+        <w:rPr/>
+      </w:r>
+    </w:p>
+    <w:p>
+      <w:pPr>
+        <w:pStyle w:val="Normal"/>
+        <w:jc w:val="center"/>
+        <w:rPr/>
+      </w:pPr>
+      <w:r>
+        <w:rPr/>
+        <w:drawing>
+          <wp:inline distT="0" distB="0" distL="0" distR="0">
+            <wp:extent cx="5083810" cy="3429000"/>
+            <wp:effectExtent l="0" t="0" r="0" b="0"/>
+            <wp:docPr id="12" name="Image3" descr=""/>
+            <wp:cNvGraphicFramePr>
+              <a:graphicFrameLocks xmlns:a="http://schemas.openxmlformats.org/drawingml/2006/main" noChangeAspect="1"/>
+            </wp:cNvGraphicFramePr>
+            <a:graphic xmlns:a="http://schemas.openxmlformats.org/drawingml/2006/main">
+              <a:graphicData uri="http://schemas.openxmlformats.org/drawingml/2006/picture">
+                <pic:pic xmlns:pic="http://schemas.openxmlformats.org/drawingml/2006/picture">
+                  <pic:nvPicPr>
+                    <pic:cNvPr id="12" name="Image3" descr=""/>
+                    <pic:cNvPicPr>
+                      <a:picLocks noChangeAspect="1" noChangeArrowheads="1"/>
+                    </pic:cNvPicPr>
+                  </pic:nvPicPr>
+                  <pic:blipFill>
+                    <a:blip r:embed="rId8"/>
+                    <a:stretch>
+                      <a:fillRect/>
+                    </a:stretch>
+                  </pic:blipFill>
+                  <pic:spPr bwMode="auto">
+                    <a:xfrm>
+                      <a:off x="0" y="0"/>
+                      <a:ext cx="5083810" cy="3429000"/>
+                    </a:xfrm>
+                    <a:prstGeom prst="rect">
+                      <a:avLst/>
+                    </a:prstGeom>
+                  </pic:spPr>
+                </pic:pic>
+              </a:graphicData>
+            </a:graphic>
+          </wp:inline>
+        </w:drawing>
+      </w:r>
+    </w:p>
+    <w:p>
+      <w:pPr>
+        <w:pStyle w:val="Caption1"/>
+        <w:ind w:left="0" w:right="0" w:hanging="0"/>
+        <w:jc w:val="center"/>
+        <w:rPr/>
+      </w:pPr>
+      <w:bookmarkStart w:id="26" w:name="_Toc37869430551"/>
+      <w:r>
+        <w:rPr>
+          <w:sz w:val="20"/>
+          <w:szCs w:val="20"/>
+        </w:rPr>
+        <w:t xml:space="preserve">Figura </w:t>
+      </w:r>
+      <w:r>
+        <w:rPr>
+          <w:sz w:val="20"/>
+          <w:szCs w:val="20"/>
+        </w:rPr>
+        <w:fldChar w:fldCharType="begin"/>
+      </w:r>
+      <w:r>
+        <w:rPr>
+          <w:sz w:val="20"/>
+          <w:szCs w:val="20"/>
+        </w:rPr>
+        <w:instrText> SEQ Figura \* ARABIC </w:instrText>
+      </w:r>
+      <w:r>
+        <w:rPr>
+          <w:sz w:val="20"/>
+          <w:szCs w:val="20"/>
+        </w:rPr>
+        <w:fldChar w:fldCharType="separate"/>
+      </w:r>
+      <w:r>
+        <w:rPr>
+          <w:sz w:val="20"/>
+          <w:szCs w:val="20"/>
+        </w:rPr>
+        <w:t>4</w:t>
+      </w:r>
+      <w:r>
+        <w:rPr>
+          <w:sz w:val="20"/>
+          <w:szCs w:val="20"/>
+        </w:rPr>
+        <w:fldChar w:fldCharType="end"/>
+      </w:r>
+      <w:r>
+        <w:rPr>
+          <w:sz w:val="20"/>
+          <w:szCs w:val="20"/>
+        </w:rPr>
+        <w:t xml:space="preserve">: </w:t>
+      </w:r>
+      <w:r>
+        <w:rPr>
+          <w:rFonts w:eastAsia="Times New Roman" w:cs="Times New Roman"/>
+          <w:color w:val="auto"/>
+          <w:kern w:val="0"/>
+          <w:sz w:val="20"/>
+          <w:szCs w:val="20"/>
+          <w:lang w:val="pt-BR" w:eastAsia="pt-BR" w:bidi="ar-SA"/>
+        </w:rPr>
+        <w:t>Composição de um documento HTML contendo estilos CSS e códigos JavaScript</w:t>
+      </w:r>
+      <w:r>
+        <w:rPr>
+          <w:sz w:val="20"/>
+          <w:szCs w:val="20"/>
+        </w:rPr>
+        <w:t>.</w:t>
+      </w:r>
+      <w:bookmarkEnd w:id="26"/>
+    </w:p>
+    <w:p>
+      <w:pPr>
+        <w:pStyle w:val="Normal"/>
+        <w:ind w:left="0" w:right="0" w:firstLine="1134"/>
+        <w:rPr>
+          <w:rFonts w:ascii="Arial" w:hAnsi="Arial"/>
+          <w:sz w:val="24"/>
+        </w:rPr>
+      </w:pPr>
+      <w:r>
+        <w:rPr>
+          <w:sz w:val="24"/>
+        </w:rPr>
+      </w:r>
+    </w:p>
+    <w:p>
+      <w:pPr>
+        <w:pStyle w:val="Normal"/>
+        <w:ind w:firstLine="1134"/>
+        <w:rPr/>
+      </w:pPr>
+      <w:r>
+        <w:rPr/>
+        <w:t>Embora a forma de acesso às páginas de internet mais conhecida e utilizada por usuários seja através d</w:t>
+      </w:r>
+      <w:r>
+        <w:rPr>
+          <w:sz w:val="24"/>
+        </w:rPr>
+        <w:t>os</w:t>
+      </w:r>
+      <w:r>
+        <w:rPr/>
+        <w:t xml:space="preserve"> navegadores, qualquer programa de computador  pode agir como um cliente para servidores de páginas de internet através dos mesmos princípios pelos quais os navegadores de internet são criados e, como vimos no Capítulo 2, </w:t>
+      </w:r>
+      <w:r>
+        <w:rPr>
+          <w:rFonts w:eastAsia="Times New Roman" w:cs="Times New Roman"/>
+          <w:color w:val="auto"/>
+          <w:kern w:val="0"/>
+          <w:sz w:val="24"/>
+          <w:szCs w:val="20"/>
+          <w:lang w:val="pt-BR" w:eastAsia="pt-BR" w:bidi="ar-SA"/>
+        </w:rPr>
+        <w:t xml:space="preserve">as </w:t>
+      </w:r>
+      <w:r>
+        <w:rPr/>
+        <w:t>linguagens de programação de alto nível atualmente oferece</w:t>
+      </w:r>
+      <w:r>
+        <w:rPr/>
+        <w:t>m</w:t>
+      </w:r>
+      <w:r>
+        <w:rPr/>
+        <w:t xml:space="preserve"> bibliotecas e </w:t>
+      </w:r>
+      <w:r>
+        <w:rPr>
+          <w:i/>
+          <w:iCs/>
+        </w:rPr>
+        <w:t>frameworks</w:t>
+      </w:r>
+      <w:r>
+        <w:rPr/>
+        <w:t xml:space="preserve"> que permitem implementações deste tipo de forma bastante direta e simplificada permitindo que o código HTML de praticamente qualquer página na internet (partindo do princípio de que se tenha acesso a ela) possa ser </w:t>
+      </w:r>
+      <w:r>
+        <w:rPr>
+          <w:rFonts w:eastAsia="Times New Roman" w:cs="Times New Roman"/>
+          <w:color w:val="auto"/>
+          <w:kern w:val="0"/>
+          <w:sz w:val="24"/>
+          <w:szCs w:val="20"/>
+          <w:lang w:val="pt-BR" w:eastAsia="pt-BR" w:bidi="ar-SA"/>
+        </w:rPr>
+        <w:t>extraído</w:t>
+      </w:r>
+      <w:r>
+        <w:rPr/>
+        <w:t xml:space="preserve"> com poucas linhas de código.</w:t>
+      </w:r>
+    </w:p>
+    <w:p>
+      <w:pPr>
+        <w:pStyle w:val="Normal"/>
+        <w:ind w:firstLine="1134"/>
+        <w:rPr/>
+      </w:pPr>
+      <w:r>
+        <w:rPr/>
+        <w:t xml:space="preserve">A partir destes conceitos, </w:t>
+      </w:r>
+      <w:r>
+        <w:rPr>
+          <w:sz w:val="24"/>
+        </w:rPr>
+        <w:t xml:space="preserve">têm-se então </w:t>
+      </w:r>
+      <w:r>
+        <w:rPr/>
+        <w:t xml:space="preserve">não apenas um padrão sólido e consolidado para a estrutura de páginas na internet (e, consequentemente, uma definição clara </w:t>
+      </w:r>
+      <w:r>
+        <w:rPr>
+          <w:sz w:val="24"/>
+        </w:rPr>
+        <w:t>d</w:t>
+      </w:r>
+      <w:r>
+        <w:rPr/>
+        <w:t xml:space="preserve">o papel dos navegadores), mas também um conjunto muito bem definido de elementos que </w:t>
+      </w:r>
+      <w:r>
+        <w:rPr>
+          <w:sz w:val="24"/>
+        </w:rPr>
+        <w:t xml:space="preserve">representam a base de absolutamente todo conteúdo na internet fazendo com que a avaliação de </w:t>
+      </w:r>
+      <w:r>
+        <w:rPr>
+          <w:sz w:val="24"/>
+        </w:rPr>
+        <w:t xml:space="preserve">um documento HTML (ou </w:t>
+      </w:r>
+      <w:r>
+        <w:rPr>
+          <w:sz w:val="24"/>
+        </w:rPr>
+        <w:t xml:space="preserve">apenas partes específicas </w:t>
+      </w:r>
+      <w:r>
+        <w:rPr>
+          <w:rFonts w:eastAsia="Times New Roman" w:cs="Times New Roman"/>
+          <w:color w:val="auto"/>
+          <w:kern w:val="0"/>
+          <w:sz w:val="24"/>
+          <w:szCs w:val="20"/>
+          <w:lang w:val="pt-BR" w:eastAsia="pt-BR" w:bidi="ar-SA"/>
+        </w:rPr>
+        <w:t xml:space="preserve">deste </w:t>
+      </w:r>
+      <w:r>
+        <w:rPr>
+          <w:sz w:val="24"/>
+        </w:rPr>
+        <w:t>documento</w:t>
+      </w:r>
+      <w:r>
+        <w:rPr>
+          <w:sz w:val="24"/>
+        </w:rPr>
+        <w:t>)</w:t>
+      </w:r>
+      <w:r>
+        <w:rPr>
+          <w:sz w:val="24"/>
+        </w:rPr>
+        <w:t>, uma vez que seu código hipertexto tenha sido obtido, seja possível e muito viável (como, por exemplo, dentre todo conteúdo de uma página, considerar apenas elementos do tipo “tabela” ou selecionar apenas elementos que contenham uma determinada classe CSS associada).</w:t>
+      </w:r>
+    </w:p>
+    <w:p>
+      <w:pPr>
+        <w:pStyle w:val="Normal"/>
+        <w:rPr/>
+      </w:pPr>
+      <w:r>
+        <w:rPr/>
+      </w:r>
+    </w:p>
+    <w:p>
+      <w:pPr>
+        <w:pStyle w:val="Heading3"/>
+        <w:numPr>
+          <w:ilvl w:val="2"/>
+          <w:numId w:val="2"/>
+        </w:numPr>
+        <w:rPr/>
+      </w:pPr>
+      <w:commentRangeStart w:id="6"/>
+      <w:r>
+        <w:rPr>
+          <w:color w:val="008000"/>
+          <w:sz w:val="24"/>
+        </w:rPr>
+        <w:t>PADRÕES DE PÁGINAS DE INTERNET</w:t>
+      </w:r>
+      <w:commentRangeEnd w:id="6"/>
+      <w:r>
+        <w:commentReference w:id="6"/>
+      </w:r>
+      <w:r>
+        <w:rPr>
+          <w:color w:val="008000"/>
+          <w:sz w:val="24"/>
+        </w:rPr>
+      </w:r>
+    </w:p>
+    <w:p>
+      <w:pPr>
+        <w:pStyle w:val="Normal"/>
+        <w:ind w:hanging="0"/>
+        <w:rPr/>
+      </w:pPr>
+      <w:r>
+        <w:rPr>
+          <w:sz w:val="24"/>
+        </w:rPr>
+        <w:tab/>
+        <w:t xml:space="preserve">Dentre as </w:t>
+      </w:r>
+      <w:r>
+        <w:rPr>
+          <w:rFonts w:eastAsia="Times New Roman" w:cs="Times New Roman"/>
+          <w:color w:val="auto"/>
+          <w:kern w:val="0"/>
+          <w:sz w:val="24"/>
+          <w:szCs w:val="20"/>
+          <w:lang w:val="pt-BR" w:eastAsia="pt-BR" w:bidi="ar-SA"/>
+        </w:rPr>
+        <w:t xml:space="preserve">muitas </w:t>
+      </w:r>
+      <w:r>
+        <w:rPr>
+          <w:i/>
+          <w:iCs/>
+          <w:sz w:val="24"/>
+        </w:rPr>
+        <w:t>tags</w:t>
+      </w:r>
+      <w:r>
+        <w:rPr>
+          <w:sz w:val="24"/>
+        </w:rPr>
+        <w:t xml:space="preserve"> que hoje compõem o HTML, é possível destacar às específicas para divisões de áreas, parágrafos, listas, tabelas e formulários, além das estruturais, </w:t>
+      </w:r>
+      <w:r>
+        <w:rPr>
+          <w:rFonts w:eastAsia="Times New Roman" w:cs="Times New Roman"/>
+          <w:color w:val="auto"/>
+          <w:kern w:val="0"/>
+          <w:sz w:val="24"/>
+          <w:szCs w:val="20"/>
+          <w:lang w:val="pt-BR" w:eastAsia="pt-BR" w:bidi="ar-SA"/>
+        </w:rPr>
+        <w:t>responsáveis</w:t>
+      </w:r>
+      <w:r>
+        <w:rPr>
+          <w:sz w:val="24"/>
+        </w:rPr>
+        <w:t xml:space="preserve"> por </w:t>
+      </w:r>
+      <w:r>
+        <w:rPr>
+          <w:rFonts w:eastAsia="Times New Roman" w:cs="Times New Roman"/>
+          <w:color w:val="auto"/>
+          <w:kern w:val="0"/>
+          <w:sz w:val="24"/>
+          <w:szCs w:val="20"/>
+          <w:lang w:val="pt-BR" w:eastAsia="pt-BR" w:bidi="ar-SA"/>
+        </w:rPr>
+        <w:t>delimitar, n</w:t>
+      </w:r>
+      <w:r>
+        <w:rPr>
+          <w:sz w:val="24"/>
+        </w:rPr>
+        <w:t xml:space="preserve">o corpo do documento, seções para cabeçalho, rodapé, </w:t>
+      </w:r>
+      <w:r>
+        <w:rPr>
+          <w:i/>
+          <w:iCs/>
+          <w:sz w:val="24"/>
+        </w:rPr>
+        <w:t>menu</w:t>
+      </w:r>
+      <w:r>
+        <w:rPr>
+          <w:sz w:val="24"/>
+        </w:rPr>
+        <w:t xml:space="preserve"> de navegação e conteúdo principal.</w:t>
+      </w:r>
+    </w:p>
+    <w:p>
+      <w:pPr>
+        <w:pStyle w:val="Normal"/>
+        <w:ind w:hanging="0"/>
+        <w:rPr/>
+      </w:pPr>
+      <w:r>
+        <w:rPr>
+          <w:sz w:val="24"/>
+        </w:rPr>
+        <w:tab/>
+        <w:t xml:space="preserve">A partir da interpretação de um agrupamento de páginas de internet como um aplicativo </w:t>
+      </w:r>
+      <w:r>
+        <w:rPr>
+          <w:i/>
+          <w:iCs/>
+          <w:sz w:val="24"/>
+        </w:rPr>
+        <w:t>web</w:t>
+      </w:r>
+      <w:r>
+        <w:rPr>
+          <w:sz w:val="24"/>
+        </w:rPr>
+        <w:t xml:space="preserve">, temos o encontro do HTML (e tecnologias relacionadas) com os padrões de </w:t>
+      </w:r>
+      <w:r>
+        <w:rPr>
+          <w:i/>
+          <w:iCs/>
+          <w:sz w:val="24"/>
+        </w:rPr>
+        <w:t>software</w:t>
+      </w:r>
+      <w:r>
+        <w:rPr>
+          <w:sz w:val="24"/>
+        </w:rPr>
+        <w:t xml:space="preserve"> e as boas práticas de desenvolvimento que, buscando motivar a criação de produtos estáveis e de fácil manutenção, permite a esperança de que </w:t>
+      </w:r>
+      <w:r>
+        <w:rPr>
+          <w:i/>
+          <w:iCs/>
+          <w:sz w:val="24"/>
+        </w:rPr>
+        <w:t>websites</w:t>
+      </w:r>
+      <w:r>
+        <w:rPr>
+          <w:sz w:val="24"/>
+        </w:rPr>
+        <w:t xml:space="preserve"> criados por equipes de profissionais sérios buscarão respeitar as definições da linguagem permitindo diversos filtros e predições assertivos, </w:t>
+      </w:r>
+      <w:r>
+        <w:rPr>
+          <w:rFonts w:eastAsia="Times New Roman" w:cs="Times New Roman"/>
+          <w:color w:val="auto"/>
+          <w:kern w:val="0"/>
+          <w:sz w:val="24"/>
+          <w:szCs w:val="20"/>
+          <w:lang w:val="pt-BR" w:eastAsia="pt-BR" w:bidi="ar-SA"/>
+        </w:rPr>
+        <w:t>desde</w:t>
+      </w:r>
+      <w:r>
+        <w:rPr>
+          <w:sz w:val="24"/>
+        </w:rPr>
+        <w:t xml:space="preserve"> que:</w:t>
+      </w:r>
+    </w:p>
+    <w:p>
+      <w:pPr>
+        <w:pStyle w:val="Normal"/>
+        <w:ind w:hanging="0"/>
+        <w:rPr>
+          <w:rFonts w:ascii="Arial" w:hAnsi="Arial"/>
+          <w:sz w:val="24"/>
+        </w:rPr>
+      </w:pPr>
+      <w:r>
+        <w:rPr>
+          <w:sz w:val="24"/>
+        </w:rPr>
+      </w:r>
+    </w:p>
+    <w:p>
+      <w:pPr>
+        <w:pStyle w:val="Normal"/>
+        <w:numPr>
+          <w:ilvl w:val="0"/>
+          <w:numId w:val="6"/>
+        </w:numPr>
+        <w:rPr/>
+      </w:pPr>
+      <w:r>
+        <w:rPr>
+          <w:sz w:val="24"/>
+        </w:rPr>
+        <w:t xml:space="preserve">O código HTML da página </w:t>
+      </w:r>
+      <w:r>
+        <w:rPr>
+          <w:sz w:val="24"/>
+        </w:rPr>
+        <w:t xml:space="preserve">seja </w:t>
+      </w:r>
+      <w:r>
+        <w:rPr>
+          <w:sz w:val="24"/>
+        </w:rPr>
+        <w:t>minimamente válido;</w:t>
+      </w:r>
+    </w:p>
+    <w:p>
+      <w:pPr>
+        <w:pStyle w:val="Normal"/>
+        <w:numPr>
+          <w:ilvl w:val="0"/>
+          <w:numId w:val="6"/>
+        </w:numPr>
+        <w:rPr/>
+      </w:pPr>
+      <w:r>
+        <w:rPr>
+          <w:sz w:val="24"/>
+        </w:rPr>
+        <w:t xml:space="preserve">Informações de um mesmo tipo, ainda que exibidas em páginas diferentes, </w:t>
+      </w:r>
+      <w:r>
+        <w:rPr>
+          <w:rFonts w:eastAsia="Times New Roman" w:cs="Times New Roman"/>
+          <w:color w:val="auto"/>
+          <w:kern w:val="0"/>
+          <w:sz w:val="24"/>
+          <w:szCs w:val="20"/>
+          <w:lang w:val="pt-BR" w:eastAsia="pt-BR" w:bidi="ar-SA"/>
+        </w:rPr>
+        <w:t xml:space="preserve">sejam </w:t>
+      </w:r>
+      <w:r>
+        <w:rPr>
+          <w:sz w:val="24"/>
+        </w:rPr>
+        <w:t xml:space="preserve">identificadas por uma mesma classe </w:t>
+      </w:r>
+      <w:r>
+        <w:rPr>
+          <w:sz w:val="24"/>
+        </w:rPr>
+        <w:t xml:space="preserve">CSS </w:t>
+      </w:r>
+      <w:r>
+        <w:rPr>
+          <w:sz w:val="24"/>
+        </w:rPr>
+        <w:t>ou elemento HTML;</w:t>
+      </w:r>
+    </w:p>
+    <w:p>
+      <w:pPr>
+        <w:pStyle w:val="Normal"/>
+        <w:numPr>
+          <w:ilvl w:val="0"/>
+          <w:numId w:val="6"/>
+        </w:numPr>
+        <w:rPr/>
+      </w:pPr>
+      <w:r>
+        <w:rPr>
+          <w:sz w:val="24"/>
+        </w:rPr>
+        <w:t xml:space="preserve">A escolha de </w:t>
+      </w:r>
+      <w:r>
+        <w:rPr>
+          <w:i/>
+          <w:iCs/>
+          <w:sz w:val="24"/>
+        </w:rPr>
+        <w:t>tags</w:t>
+      </w:r>
+      <w:r>
+        <w:rPr>
+          <w:sz w:val="24"/>
+        </w:rPr>
+        <w:t xml:space="preserve"> para determina</w:t>
+      </w:r>
+      <w:r>
+        <w:rPr>
+          <w:sz w:val="24"/>
+        </w:rPr>
+        <w:t>da</w:t>
+      </w:r>
+      <w:r>
+        <w:rPr>
+          <w:sz w:val="24"/>
+        </w:rPr>
+        <w:t xml:space="preserve"> parte de um documento HTML </w:t>
+      </w:r>
+      <w:r>
+        <w:rPr>
+          <w:rFonts w:eastAsia="Times New Roman" w:cs="Times New Roman"/>
+          <w:color w:val="auto"/>
+          <w:kern w:val="0"/>
+          <w:sz w:val="24"/>
+          <w:szCs w:val="20"/>
+          <w:lang w:val="pt-BR" w:eastAsia="pt-BR" w:bidi="ar-SA"/>
+        </w:rPr>
+        <w:t xml:space="preserve">seja </w:t>
+      </w:r>
+      <w:r>
+        <w:rPr>
+          <w:sz w:val="24"/>
+        </w:rPr>
+        <w:t>lógica: embora, por exemplo, seja possível criar um</w:t>
+      </w:r>
+      <w:r>
+        <w:rPr>
+          <w:sz w:val="24"/>
+        </w:rPr>
+        <w:t>a</w:t>
+      </w:r>
+      <w:r>
+        <w:rPr>
+          <w:sz w:val="24"/>
+        </w:rPr>
+        <w:t xml:space="preserve"> </w:t>
+      </w:r>
+      <w:r>
+        <w:rPr>
+          <w:rFonts w:eastAsia="Times New Roman" w:cs="Times New Roman"/>
+          <w:color w:val="auto"/>
+          <w:kern w:val="0"/>
+          <w:sz w:val="24"/>
+          <w:szCs w:val="20"/>
+          <w:lang w:val="pt-BR" w:eastAsia="pt-BR" w:bidi="ar-SA"/>
+        </w:rPr>
+        <w:t xml:space="preserve">tabela </w:t>
+      </w:r>
+      <w:r>
+        <w:rPr>
+          <w:sz w:val="24"/>
+        </w:rPr>
+        <w:t xml:space="preserve">sem o uso da </w:t>
+      </w:r>
+      <w:r>
+        <w:rPr>
+          <w:i/>
+          <w:iCs/>
+          <w:sz w:val="24"/>
+        </w:rPr>
+        <w:t>tag</w:t>
+      </w:r>
+      <w:r>
+        <w:rPr>
+          <w:sz w:val="24"/>
+        </w:rPr>
+        <w:t xml:space="preserve"> apropriada “</w:t>
+      </w:r>
+      <w:r>
+        <w:rPr>
+          <w:rFonts w:eastAsia="Times New Roman" w:cs="Times New Roman"/>
+          <w:color w:val="auto"/>
+          <w:kern w:val="0"/>
+          <w:sz w:val="24"/>
+          <w:szCs w:val="20"/>
+          <w:lang w:val="pt-BR" w:eastAsia="pt-BR" w:bidi="ar-SA"/>
+        </w:rPr>
+        <w:t>table</w:t>
+      </w:r>
+      <w:r>
+        <w:rPr>
+          <w:sz w:val="24"/>
+        </w:rPr>
+        <w:t xml:space="preserve">”, a </w:t>
+      </w:r>
+      <w:r>
+        <w:rPr>
+          <w:i/>
+          <w:iCs/>
+          <w:sz w:val="24"/>
+        </w:rPr>
+        <w:t xml:space="preserve">tag </w:t>
+      </w:r>
+      <w:r>
+        <w:rPr>
+          <w:sz w:val="24"/>
+        </w:rPr>
+        <w:t xml:space="preserve">mais apropriada </w:t>
+      </w:r>
+      <w:r>
+        <w:rPr>
+          <w:sz w:val="24"/>
+        </w:rPr>
+        <w:t xml:space="preserve">(neste caso, “table”) </w:t>
+      </w:r>
+      <w:r>
+        <w:rPr>
+          <w:rFonts w:eastAsia="Times New Roman" w:cs="Times New Roman"/>
+          <w:color w:val="auto"/>
+          <w:kern w:val="0"/>
+          <w:sz w:val="24"/>
+          <w:szCs w:val="20"/>
+          <w:lang w:val="pt-BR" w:eastAsia="pt-BR" w:bidi="ar-SA"/>
+        </w:rPr>
+        <w:t>será a eleita</w:t>
+      </w:r>
+      <w:r>
+        <w:rPr>
+          <w:sz w:val="24"/>
+        </w:rPr>
+        <w:t>;</w:t>
+      </w:r>
+    </w:p>
+    <w:p>
+      <w:pPr>
+        <w:pStyle w:val="Normal"/>
+        <w:numPr>
+          <w:ilvl w:val="0"/>
+          <w:numId w:val="6"/>
+        </w:numPr>
+        <w:rPr/>
+      </w:pPr>
+      <w:r>
+        <w:rPr>
+          <w:sz w:val="24"/>
+        </w:rPr>
+        <w:t>Por mais dinâmico que o conteúdo de uma página seja,</w:t>
+      </w:r>
+      <w:r>
+        <w:rPr>
+          <w:sz w:val="24"/>
+        </w:rPr>
+        <w:t xml:space="preserve"> </w:t>
+      </w:r>
+      <w:r>
+        <w:rPr>
+          <w:sz w:val="24"/>
+        </w:rPr>
+        <w:t xml:space="preserve">a </w:t>
+      </w:r>
+      <w:r>
+        <w:rPr>
+          <w:sz w:val="24"/>
+        </w:rPr>
+        <w:t xml:space="preserve">organização </w:t>
+      </w:r>
+      <w:r>
+        <w:rPr>
+          <w:rFonts w:eastAsia="Times New Roman" w:cs="Times New Roman"/>
+          <w:color w:val="auto"/>
+          <w:kern w:val="0"/>
+          <w:sz w:val="24"/>
+          <w:szCs w:val="20"/>
+          <w:lang w:val="pt-BR" w:eastAsia="pt-BR" w:bidi="ar-SA"/>
+        </w:rPr>
+        <w:t xml:space="preserve">do </w:t>
+      </w:r>
+      <w:r>
+        <w:rPr>
+          <w:sz w:val="24"/>
+        </w:rPr>
+        <w:t xml:space="preserve">código HTML </w:t>
+      </w:r>
+      <w:r>
+        <w:rPr>
+          <w:sz w:val="24"/>
+        </w:rPr>
+        <w:t xml:space="preserve">(escolha de </w:t>
+      </w:r>
+      <w:r>
+        <w:rPr>
+          <w:i/>
+          <w:iCs/>
+          <w:sz w:val="24"/>
+        </w:rPr>
+        <w:t>tags</w:t>
+      </w:r>
+      <w:r>
+        <w:rPr>
+          <w:sz w:val="24"/>
+        </w:rPr>
+        <w:t xml:space="preserve">) </w:t>
+      </w:r>
+      <w:r>
+        <w:rPr>
+          <w:sz w:val="24"/>
+        </w:rPr>
+        <w:t>tende a mudar com pouca frequência.</w:t>
+      </w:r>
+    </w:p>
+    <w:p>
+      <w:pPr>
+        <w:pStyle w:val="Normal"/>
+        <w:rPr>
+          <w:rFonts w:ascii="Arial" w:hAnsi="Arial"/>
+          <w:sz w:val="24"/>
+        </w:rPr>
+      </w:pPr>
+      <w:r>
+        <w:rPr>
+          <w:sz w:val="24"/>
+        </w:rPr>
+      </w:r>
+    </w:p>
+    <w:p>
+      <w:pPr>
+        <w:pStyle w:val="Normal"/>
+        <w:ind w:hanging="0"/>
+        <w:rPr/>
+      </w:pPr>
+      <w:r>
+        <w:rPr>
+          <w:sz w:val="24"/>
+        </w:rPr>
+        <w:tab/>
+      </w:r>
+      <w:r>
+        <w:rPr>
+          <w:rFonts w:eastAsia="Times New Roman" w:cs="Times New Roman"/>
+          <w:color w:val="auto"/>
+          <w:kern w:val="0"/>
+          <w:sz w:val="24"/>
+          <w:szCs w:val="20"/>
+          <w:lang w:val="pt-BR" w:eastAsia="pt-BR" w:bidi="ar-SA"/>
+        </w:rPr>
+        <w:t xml:space="preserve">Partindo da ideia de que as afirmativas acima são verdadeiras para uma determinada página (ou </w:t>
+      </w:r>
+      <w:r>
+        <w:rPr>
+          <w:rFonts w:eastAsia="Times New Roman" w:cs="Times New Roman"/>
+          <w:i/>
+          <w:iCs/>
+          <w:color w:val="auto"/>
+          <w:kern w:val="0"/>
+          <w:sz w:val="24"/>
+          <w:szCs w:val="20"/>
+          <w:lang w:val="pt-BR" w:eastAsia="pt-BR" w:bidi="ar-SA"/>
+        </w:rPr>
+        <w:t>website</w:t>
+      </w:r>
+      <w:r>
+        <w:rPr>
+          <w:rFonts w:eastAsia="Times New Roman" w:cs="Times New Roman"/>
+          <w:color w:val="auto"/>
+          <w:kern w:val="0"/>
+          <w:sz w:val="24"/>
+          <w:szCs w:val="20"/>
+          <w:lang w:val="pt-BR" w:eastAsia="pt-BR" w:bidi="ar-SA"/>
+        </w:rPr>
+        <w:t>) eleita como fonte para extração de um determinado tipo ou conjunto de dados, podemos intuitivamente perceber que boa parte do trabalho de extração de dados fica simplificado pela possibilidade de se obter facilmente apenas as informações desejadas (relevantes) de qualquer documento HTML.</w:t>
+      </w:r>
+    </w:p>
+    <w:p>
+      <w:pPr>
+        <w:pStyle w:val="Heading2"/>
+        <w:numPr>
+          <w:ilvl w:val="1"/>
+          <w:numId w:val="2"/>
+        </w:numPr>
+        <w:rPr>
+          <w:i/>
+          <w:i/>
+          <w:iCs/>
+          <w:color w:val="008000"/>
+        </w:rPr>
+      </w:pPr>
+      <w:bookmarkStart w:id="27" w:name="_Toc3786943681311"/>
+      <w:r>
+        <w:rPr>
+          <w:i/>
+          <w:iCs/>
+          <w:color w:val="008000"/>
+        </w:rPr>
+        <w:t>W</w:t>
+      </w:r>
+      <w:bookmarkEnd w:id="27"/>
+      <w:r>
+        <w:rPr>
+          <w:i/>
+          <w:iCs/>
+          <w:color w:val="008000"/>
+        </w:rPr>
+        <w:t>EB SCRAPING</w:t>
+      </w:r>
+    </w:p>
+    <w:p>
+      <w:pPr>
+        <w:pStyle w:val="Normal"/>
+        <w:ind w:firstLine="1134"/>
+        <w:rPr/>
+      </w:pPr>
+      <w:r>
+        <w:rPr/>
+        <w:t>O presente documento foi digitado no estilo e formatos necessários para a elaboração do TCC, portanto guardem uma cópia, para salvar as informações nele contidas, e o utilize como base para desenvolver o TCC. Para digitar, selecione o texto de modelo e troque pela sua redação. O parágrafo está justificado com a primeira linha recuada em 02 centímetros, entrelinha em 1,5.</w:t>
+      </w:r>
+      <w:r>
+        <w:br w:type="page"/>
+      </w:r>
+    </w:p>
+    <w:p>
+      <w:pPr>
+        <w:pStyle w:val="Heading1"/>
+        <w:numPr>
+          <w:ilvl w:val="0"/>
+          <w:numId w:val="2"/>
+        </w:numPr>
+        <w:ind w:left="431" w:hanging="431"/>
+        <w:rPr>
+          <w:color w:val="008000"/>
+        </w:rPr>
+      </w:pPr>
+      <w:r>
+        <w:rPr>
+          <w:color w:val="008000"/>
+        </w:rPr>
+        <w:t>DESENVOLVIMENTO DO TRABALHO</w:t>
+      </w:r>
+    </w:p>
+    <w:p>
+      <w:pPr>
+        <w:pStyle w:val="Normal"/>
+        <w:rPr/>
+      </w:pPr>
+      <w:r>
+        <w:rPr/>
+        <w:tab/>
+        <w:t xml:space="preserve">Neste capítulo colocamos algumas informações relevantes para a elaboração do TCC. </w:t>
+      </w:r>
+    </w:p>
+    <w:p>
+      <w:pPr>
+        <w:pStyle w:val="Normal"/>
+        <w:ind w:firstLine="1134"/>
+        <w:rPr/>
+      </w:pPr>
+      <w:r>
+        <w:rPr/>
+        <w:t xml:space="preserve">O processo de desenvolvimento do TCC é interativo, e ocorre através de sucessivos </w:t>
+      </w:r>
+      <w:r>
+        <w:rPr>
+          <w:i/>
+        </w:rPr>
+        <w:t>e-mails</w:t>
+      </w:r>
+      <w:r>
+        <w:rPr/>
+        <w:t>. O aluno envia versões intermediárias para seu orientador, que o direciona para a próxima versão. Desta forma, o trabalho vai sendo elaborado e quando o orientador decide que o trabalho está pronto para ser avaliado pela Banca, este o encaminha para avaliação. A avaliação da banca pode resultar em um conjunto de sugestões para o aprimoramento do trabalho, cabendo ao orientador encaminhar ao seu orientando as modificações a serem efetuadas. Ao final desse processo o trabalho estará pronto para ser entregue em sua versão em capa dura, que é um requisito obrigatório para a aprovação no TCC.</w:t>
+      </w:r>
+    </w:p>
+    <w:p>
+      <w:pPr>
+        <w:pStyle w:val="Normal"/>
+        <w:rPr/>
+      </w:pPr>
+      <w:r>
+        <w:rPr/>
+      </w:r>
+    </w:p>
+    <w:p>
+      <w:pPr>
+        <w:pStyle w:val="Heading2"/>
+        <w:numPr>
+          <w:ilvl w:val="1"/>
+          <w:numId w:val="2"/>
+        </w:numPr>
+        <w:rPr>
+          <w:color w:val="008000"/>
+        </w:rPr>
+      </w:pPr>
+      <w:bookmarkStart w:id="28" w:name="_Toc3786943681"/>
+      <w:bookmarkStart w:id="29" w:name="_Toc1013268421"/>
+      <w:r>
+        <w:rPr>
+          <w:color w:val="008000"/>
+        </w:rPr>
+        <w:t>TEXTO DO TRABALHO</w:t>
+      </w:r>
+      <w:bookmarkEnd w:id="28"/>
+      <w:bookmarkEnd w:id="29"/>
+    </w:p>
+    <w:p>
+      <w:pPr>
+        <w:pStyle w:val="Normal"/>
+        <w:ind w:firstLine="1077"/>
+        <w:rPr/>
+      </w:pPr>
+      <w:r>
+        <w:rPr/>
+      </w:r>
+    </w:p>
+    <w:p>
+      <w:pPr>
+        <w:pStyle w:val="Normal"/>
+        <w:ind w:firstLine="1134"/>
+        <w:rPr/>
+      </w:pPr>
+      <w:r>
+        <w:rPr/>
+        <w:t>O presente documento foi digitado no estilo e formatos necessários para a elaboração do TCC, portanto guardem uma cópia, para salvar as informações nele contidas, e o utilize como base para desenvolver o TCC. Para digitar, selecione o texto de modelo e troque pela sua redação. O parágrafo está justificado com a primeira linha recuada em 02 centímetros, entrelinha em 1,5.</w:t>
+      </w:r>
+    </w:p>
+    <w:p>
+      <w:pPr>
+        <w:pStyle w:val="Normal"/>
+        <w:ind w:firstLine="1134"/>
+        <w:rPr>
+          <w:color w:val="008000"/>
+        </w:rPr>
+      </w:pPr>
+      <w:r>
+        <w:rPr>
+          <w:color w:val="008000"/>
+        </w:rPr>
+        <w:t>Na sequência temos uma lista das principais recomendações durante a escrita.</w:t>
+      </w:r>
+    </w:p>
+    <w:p>
+      <w:pPr>
+        <w:pStyle w:val="Heading3"/>
+        <w:numPr>
+          <w:ilvl w:val="2"/>
+          <w:numId w:val="2"/>
+        </w:numPr>
+        <w:rPr>
+          <w:color w:val="008000"/>
+        </w:rPr>
+      </w:pPr>
+      <w:bookmarkStart w:id="30" w:name="_Toc378694369"/>
+      <w:r>
+        <w:rPr>
+          <w:color w:val="008000"/>
+        </w:rPr>
+        <w:t>REFERÊNCIAS BIBLIOGRÁFICAS</w:t>
+      </w:r>
+      <w:bookmarkEnd w:id="30"/>
+    </w:p>
+    <w:p>
+      <w:pPr>
+        <w:pStyle w:val="Normal"/>
+        <w:rPr/>
+      </w:pPr>
+      <w:r>
+        <w:rPr/>
+        <w:t xml:space="preserve"> </w:t>
+      </w:r>
+      <w:r>
+        <w:rPr/>
+        <w:tab/>
+        <w:t>Na seção de “</w:t>
+      </w:r>
+      <w:r>
+        <w:rPr>
+          <w:b/>
+        </w:rPr>
+        <w:t>REFERÊNCIAS BIBLIOGRÁFICAS</w:t>
+      </w:r>
+      <w:r>
+        <w:rPr/>
+        <w:t xml:space="preserve">” temos dois exemplos para o formato das referências.  Elas devem ser utilizadas no texto com o formato [1] para a primeira referência da lista e assim por diante, em ordem. Se utilizar um </w:t>
+      </w:r>
+      <w:r>
+        <w:rPr>
+          <w:i/>
+        </w:rPr>
+        <w:t>site</w:t>
+      </w:r>
+      <w:r>
+        <w:rPr/>
+        <w:t xml:space="preserve"> como referência use o modelo em [2]. Quando se referir a uma página específica, como no caso de uma citação use [1, p.32]. Lembre-se de que definições, conceitos, estatísticas, gráficos, ou seja, qualquer afirmação ou dado contido no texto que não for seu deve exibir uma referência. Outra questão é que devemos ter cuidado na seleção das referências, por exemplo, o Wiki não é uma referência confiável, pois existem muitos erros. Uma boa dica é usar a referência automática que já coloca as citações na ordem correta e faz a referência (no final do documento) de forma automática. Com isso, caso alguma referência seja acrescentada depois, você não precisa rever toda a lista citada. Para isso vá no menu referência e clique em inserir citação [1].</w:t>
+      </w:r>
+    </w:p>
+    <w:p>
+      <w:pPr>
+        <w:pStyle w:val="Normal"/>
+        <w:rPr/>
+      </w:pPr>
+      <w:r>
+        <w:rPr/>
+      </w:r>
+    </w:p>
+    <w:p>
+      <w:pPr>
+        <w:pStyle w:val="Heading3"/>
+        <w:numPr>
+          <w:ilvl w:val="2"/>
+          <w:numId w:val="2"/>
+        </w:numPr>
+        <w:rPr>
+          <w:color w:val="008000"/>
+        </w:rPr>
+      </w:pPr>
+      <w:bookmarkStart w:id="31" w:name="_Toc378694370"/>
+      <w:r>
+        <w:rPr>
+          <w:color w:val="008000"/>
+        </w:rPr>
+        <w:t>CITAÇÕES</w:t>
+      </w:r>
+      <w:bookmarkEnd w:id="31"/>
+    </w:p>
+    <w:p>
+      <w:pPr>
+        <w:pStyle w:val="Normal"/>
+        <w:ind w:firstLine="1134"/>
+        <w:rPr/>
+      </w:pPr>
+      <w:bookmarkStart w:id="32" w:name="__DdeLink__3191_1506350343"/>
+      <w:r>
+        <w:rPr/>
+        <w:t>Citação</w:t>
+      </w:r>
+      <w:bookmarkEnd w:id="32"/>
+      <w:r>
+        <w:rPr/>
+        <w:t>: É a menção do texto de informação extraída de outra fonte para esclarecer, ilustrar ou sustentar o assunto apresentado. Podemos classificá-las em Curta e Longa. “Curta: É transcrita entre aspas, com o mesmo tipo e tamanho da letra utilizados no parágrafo do texto no qual será inserido. O uso das aspas delimita a citação direta”.  [1, p.154].</w:t>
+      </w:r>
+    </w:p>
+    <w:p>
+      <w:pPr>
+        <w:pStyle w:val="CitaoLonga"/>
+        <w:rPr/>
+      </w:pPr>
+      <w:r>
+        <w:rPr/>
+        <w:t>(Exemplo de Citação Longa) É transcrita em parágrafo distinto. Inicia na margem de parágrafo, sem deslocamento na primeira linha e termina na margem direita. Longa: É transcrita em parágrafo distinto. Inicia na margem de parágrafo, sem deslocamento na primeira linha e termina na margem direita. Longa: É transcrita em parágrafo distinto. Inicia na margem de parágrafo, sem deslocamento na primeira linha e termina na margem direita [1, p. 155].</w:t>
+      </w:r>
+    </w:p>
+    <w:p>
+      <w:pPr>
+        <w:pStyle w:val="CitaoLonga"/>
+        <w:ind w:left="0" w:hanging="0"/>
+        <w:rPr/>
+      </w:pPr>
+      <w:r>
+        <w:rPr/>
+        <w:br/>
+      </w:r>
+      <w:r>
+        <w:br w:type="page"/>
+      </w:r>
+    </w:p>
+    <w:p>
+      <w:pPr>
+        <w:pStyle w:val="Heading3"/>
+        <w:numPr>
+          <w:ilvl w:val="2"/>
+          <w:numId w:val="2"/>
+        </w:numPr>
+        <w:rPr>
+          <w:color w:val="008000"/>
+        </w:rPr>
+      </w:pPr>
+      <w:bookmarkStart w:id="33" w:name="_Toc378694371"/>
+      <w:r>
+        <w:rPr>
+          <w:color w:val="008000"/>
+        </w:rPr>
+        <w:t>IDIOMA ESTRANGEIRO</w:t>
+      </w:r>
+      <w:bookmarkStart w:id="34" w:name="CONCLUS%252525C3%25252595ES"/>
+      <w:bookmarkEnd w:id="33"/>
+      <w:bookmarkEnd w:id="34"/>
+    </w:p>
+    <w:p>
+      <w:pPr>
+        <w:pStyle w:val="CitaoLonga"/>
+        <w:ind w:left="0" w:hanging="0"/>
+        <w:rPr/>
+      </w:pPr>
+      <w:r>
+        <w:rPr/>
+      </w:r>
+    </w:p>
+    <w:p>
+      <w:pPr>
+        <w:pStyle w:val="Normal"/>
+        <w:ind w:firstLine="1134"/>
+        <w:rPr/>
+      </w:pPr>
+      <w:r>
+        <w:rPr/>
+        <w:t xml:space="preserve">Todos os termos que não pertençam à língua portuguesa devem ser destacados em </w:t>
+      </w:r>
+      <w:r>
+        <w:rPr>
+          <w:i/>
+        </w:rPr>
+        <w:t>itálico</w:t>
+      </w:r>
+      <w:r>
+        <w:rPr/>
+        <w:t xml:space="preserve">. Os termos não usuais devem ser definidos ou no texto ou em notas de rodapé. </w:t>
+      </w:r>
+    </w:p>
+    <w:p>
+      <w:pPr>
+        <w:pStyle w:val="Heading3"/>
+        <w:numPr>
+          <w:ilvl w:val="2"/>
+          <w:numId w:val="2"/>
+        </w:numPr>
+        <w:rPr>
+          <w:color w:val="008000"/>
+        </w:rPr>
+      </w:pPr>
+      <w:bookmarkStart w:id="35" w:name="_Toc378694372"/>
+      <w:r>
+        <w:rPr>
+          <w:color w:val="008000"/>
+        </w:rPr>
+        <w:t>FIGURAS, GRÁFICOS E TABELAS.</w:t>
+      </w:r>
+      <w:bookmarkEnd w:id="35"/>
+    </w:p>
+    <w:p>
+      <w:pPr>
+        <w:pStyle w:val="Normal"/>
+        <w:ind w:firstLine="1134"/>
+        <w:rPr/>
+      </w:pPr>
+      <w:r>
+        <w:rPr/>
+        <w:t xml:space="preserve">As figuras, gráficos e tabelas devem ser referenciadas no texto, por exemplo: no Gráfico 1 apresentamos um exemplo. Os índices já foram criados neste texto, para colocar novos objetos pressione o botão direito do </w:t>
+      </w:r>
+      <w:r>
+        <w:rPr>
+          <w:i/>
+        </w:rPr>
+        <w:t xml:space="preserve">mouse </w:t>
+      </w:r>
+      <w:r>
+        <w:rPr/>
+        <w:t>sobre o objeto, selecione “legenda” e digite sua descrição para o objeto. Após este procedimento basta atualizar o índice que ele será incluído.</w:t>
+      </w:r>
+    </w:p>
+    <w:p>
+      <w:pPr>
+        <w:pStyle w:val="Normal"/>
+        <w:keepNext w:val="true"/>
+        <w:jc w:val="center"/>
+        <w:rPr/>
+      </w:pPr>
+      <w:r>
+        <w:rPr/>
+        <w:drawing>
+          <wp:inline distT="0" distB="0" distL="0" distR="0">
+            <wp:extent cx="5477510" cy="3143885"/>
+            <wp:effectExtent l="0" t="0" r="0" b="0"/>
+            <wp:docPr id="13" name="Imagem 5" descr=""/>
+            <wp:cNvGraphicFramePr>
+              <a:graphicFrameLocks xmlns:a="http://schemas.openxmlformats.org/drawingml/2006/main" noChangeAspect="1"/>
+            </wp:cNvGraphicFramePr>
+            <a:graphic xmlns:a="http://schemas.openxmlformats.org/drawingml/2006/main">
+              <a:graphicData uri="http://schemas.openxmlformats.org/drawingml/2006/picture">
+                <pic:pic xmlns:pic="http://schemas.openxmlformats.org/drawingml/2006/picture">
+                  <pic:nvPicPr>
+                    <pic:cNvPr id="13" name="Imagem 5" descr=""/>
+                    <pic:cNvPicPr>
+                      <a:picLocks noChangeAspect="1" noChangeArrowheads="1"/>
+                    </pic:cNvPicPr>
+                  </pic:nvPicPr>
+                  <pic:blipFill>
+                    <a:blip r:embed="rId9"/>
                     <a:stretch>
                       <a:fillRect/>
                     </a:stretch>
@@ -6819,7 +8543,7 @@
         <w:jc w:val="center"/>
         <w:rPr/>
       </w:pPr>
-      <w:bookmarkStart w:id="31" w:name="_Toc378694318"/>
+      <w:bookmarkStart w:id="36" w:name="_Toc378694318"/>
       <w:r>
         <w:rPr/>
         <w:t xml:space="preserve">Gráfico </w:t>
@@ -6848,7 +8572,7 @@
         <w:rPr/>
         <w:t>: Exemplo de um gráfico</w:t>
       </w:r>
-      <w:bookmarkEnd w:id="31"/>
+      <w:bookmarkEnd w:id="36"/>
     </w:p>
     <w:p>
       <w:pPr>
@@ -6862,7 +8586,7 @@
           <wp:inline distT="0" distB="0" distL="0" distR="0">
             <wp:extent cx="2096135" cy="2181860"/>
             <wp:effectExtent l="0" t="0" r="0" b="0"/>
-            <wp:docPr id="6" name="Imagem 6" descr=""/>
+            <wp:docPr id="14" name="Imagem 6" descr=""/>
             <wp:cNvGraphicFramePr>
               <a:graphicFrameLocks xmlns:a="http://schemas.openxmlformats.org/drawingml/2006/main" noChangeAspect="1"/>
             </wp:cNvGraphicFramePr>
@@ -6870,13 +8594,13 @@
               <a:graphicData uri="http://schemas.openxmlformats.org/drawingml/2006/picture">
                 <pic:pic xmlns:pic="http://schemas.openxmlformats.org/drawingml/2006/picture">
                   <pic:nvPicPr>
-                    <pic:cNvPr id="6" name="Imagem 6" descr=""/>
+                    <pic:cNvPr id="14" name="Imagem 6" descr=""/>
                     <pic:cNvPicPr>
                       <a:picLocks noChangeAspect="1" noChangeArrowheads="1"/>
                     </pic:cNvPicPr>
                   </pic:nvPicPr>
                   <pic:blipFill>
-                    <a:blip r:embed="rId8"/>
+                    <a:blip r:embed="rId10"/>
                     <a:stretch>
                       <a:fillRect/>
                     </a:stretch>
@@ -6903,7 +8627,7 @@
         <w:jc w:val="center"/>
         <w:rPr/>
       </w:pPr>
-      <w:bookmarkStart w:id="32" w:name="_Toc378694305"/>
+      <w:bookmarkStart w:id="37" w:name="_Toc378694305"/>
       <w:r>
         <w:rPr/>
         <w:t xml:space="preserve">Figura </w:t>
@@ -6922,7 +8646,7 @@
       </w:r>
       <w:r>
         <w:rPr/>
-        <w:t>1</w:t>
+        <w:t>5</w:t>
       </w:r>
       <w:r>
         <w:rPr/>
@@ -6932,7 +8656,7 @@
         <w:rPr/>
         <w:t>: Exemplo de Figura.</w:t>
       </w:r>
-      <w:bookmarkEnd w:id="32"/>
+      <w:bookmarkEnd w:id="37"/>
     </w:p>
     <w:p>
       <w:pPr>
@@ -6950,7 +8674,7 @@
         <w:jc w:val="center"/>
         <w:rPr/>
       </w:pPr>
-      <w:bookmarkStart w:id="33" w:name="_Toc378694310"/>
+      <w:bookmarkStart w:id="38" w:name="_Toc378694310"/>
       <w:r>
         <w:rPr/>
         <w:t xml:space="preserve">Tabela </w:t>
@@ -6979,13 +8703,13 @@
         <w:rPr/>
         <w:t>: Exemplo de Tabela.</w:t>
       </w:r>
-      <w:bookmarkEnd w:id="33"/>
+      <w:bookmarkEnd w:id="38"/>
     </w:p>
     <w:tbl>
       <w:tblPr>
         <w:tblW w:w="9211" w:type="dxa"/>
         <w:jc w:val="left"/>
-        <w:tblInd w:w="-108" w:type="dxa"/>
+        <w:tblInd w:w="-109" w:type="dxa"/>
         <w:tblCellMar>
           <w:top w:w="0" w:type="dxa"/>
           <w:left w:w="108" w:type="dxa"/>
@@ -7158,12 +8882,12 @@
         </w:numPr>
         <w:rPr/>
       </w:pPr>
-      <w:bookmarkStart w:id="34" w:name="_Toc378694373"/>
+      <w:bookmarkStart w:id="39" w:name="_Toc378694373"/>
       <w:r>
         <w:rPr/>
         <w:t>NOTAS ENTRE O ORIENTADOR E O ALUNO</w:t>
       </w:r>
-      <w:bookmarkEnd w:id="34"/>
+      <w:bookmarkEnd w:id="39"/>
     </w:p>
     <w:p>
       <w:pPr>
@@ -7219,12 +8943,12 @@
         <w:jc w:val="both"/>
         <w:rPr/>
       </w:pPr>
-      <w:bookmarkStart w:id="35" w:name="_Toc378694374"/>
+      <w:bookmarkStart w:id="40" w:name="_Toc378694374"/>
       <w:r>
         <w:rPr/>
         <w:t>CONCLUSÕES E TRABALHOS FUTUROS</w:t>
       </w:r>
-      <w:bookmarkEnd w:id="35"/>
+      <w:bookmarkEnd w:id="40"/>
     </w:p>
     <w:p>
       <w:pPr>
@@ -7257,14 +8981,14 @@
         <w:jc w:val="left"/>
         <w:rPr/>
       </w:pPr>
-      <w:bookmarkStart w:id="36" w:name="_Toc378694375"/>
-      <w:bookmarkStart w:id="37" w:name="REFERENCIASBIBLIOGR%25C3%2581FICAS"/>
-      <w:bookmarkEnd w:id="37"/>
+      <w:bookmarkStart w:id="41" w:name="_Toc378694375"/>
+      <w:bookmarkStart w:id="42" w:name="REFERENCIASBIBLIOGR%252525C3%25252581FIC"/>
+      <w:bookmarkEnd w:id="42"/>
       <w:r>
         <w:rPr/>
         <w:t>REFERÊNCIAS BIBLIOGRÁFICAS</w:t>
       </w:r>
-      <w:bookmarkEnd w:id="36"/>
+      <w:bookmarkEnd w:id="41"/>
     </w:p>
     <w:p>
       <w:pPr>
@@ -7290,8 +9014,8 @@
         </w:numPr>
         <w:rPr/>
       </w:pPr>
-      <w:bookmarkStart w:id="38" w:name="__RefNumPara__2520_1178803328"/>
-      <w:bookmarkEnd w:id="38"/>
+      <w:bookmarkStart w:id="43" w:name="__RefNumPara__2520_1178803328"/>
+      <w:bookmarkEnd w:id="43"/>
       <w:r>
         <w:rPr/>
         <w:t xml:space="preserve">Daniel Glez-Peña, Anália Lourenço, Hugo López-Fernández, Miguel Reboiro-Jato, Florentino Fdez-Riverola. </w:t>
@@ -7317,8 +9041,8 @@
         </w:numPr>
         <w:rPr/>
       </w:pPr>
-      <w:bookmarkStart w:id="39" w:name="__RefNumPara__2782_1178803328"/>
-      <w:bookmarkEnd w:id="39"/>
+      <w:bookmarkStart w:id="44" w:name="__RefNumPara__2782_1178803328"/>
+      <w:bookmarkEnd w:id="44"/>
       <w:r>
         <w:rPr/>
         <w:t xml:space="preserve">HEDLEY, Jonathan. </w:t>
@@ -7334,7 +9058,7 @@
         <w:rPr/>
         <w:t xml:space="preserve"> &lt;</w:t>
       </w:r>
-      <w:hyperlink r:id="rId9">
+      <w:hyperlink r:id="rId11">
         <w:r>
           <w:rPr>
             <w:rStyle w:val="InternetLink"/>
@@ -7356,8 +9080,8 @@
         </w:numPr>
         <w:rPr/>
       </w:pPr>
-      <w:bookmarkStart w:id="40" w:name="__RefNumPara__2784_1178803328"/>
-      <w:bookmarkEnd w:id="40"/>
+      <w:bookmarkStart w:id="45" w:name="__RefNumPara__2784_1178803328"/>
+      <w:bookmarkEnd w:id="45"/>
       <w:r>
         <w:rPr/>
         <w:t xml:space="preserve">ORACLE. </w:t>
@@ -7373,7 +9097,7 @@
         <w:rPr/>
         <w:t>. &lt;</w:t>
       </w:r>
-      <w:hyperlink r:id="rId10">
+      <w:hyperlink r:id="rId12">
         <w:r>
           <w:rPr>
             <w:rStyle w:val="InternetLink"/>
@@ -7395,8 +9119,8 @@
         </w:numPr>
         <w:rPr/>
       </w:pPr>
-      <w:bookmarkStart w:id="41" w:name="__RefNumPara__2786_1178803328"/>
-      <w:bookmarkEnd w:id="41"/>
+      <w:bookmarkStart w:id="46" w:name="__RefNumPara__2786_1178803328"/>
+      <w:bookmarkEnd w:id="46"/>
       <w:r>
         <w:rPr/>
         <w:t xml:space="preserve">SCRAPINGHUB; et al. </w:t>
@@ -7430,7 +9154,7 @@
         <w:rPr/>
         <w:t>. &lt;</w:t>
       </w:r>
-      <w:hyperlink r:id="rId11">
+      <w:hyperlink r:id="rId13">
         <w:r>
           <w:rPr>
             <w:rStyle w:val="InternetLink"/>
@@ -7452,8 +9176,8 @@
         </w:numPr>
         <w:rPr/>
       </w:pPr>
-      <w:bookmarkStart w:id="42" w:name="__RefNumPara__2788_1178803328"/>
-      <w:bookmarkEnd w:id="42"/>
+      <w:bookmarkStart w:id="47" w:name="__RefNumPara__2788_1178803328"/>
+      <w:bookmarkEnd w:id="47"/>
       <w:r>
         <w:rPr/>
         <w:t xml:space="preserve">RICHARDSON, Leonard. </w:t>
@@ -7485,7 +9209,7 @@
         <w:rPr/>
         <w:t>. &lt;</w:t>
       </w:r>
-      <w:hyperlink r:id="rId12">
+      <w:hyperlink r:id="rId14">
         <w:r>
           <w:rPr>
             <w:rStyle w:val="InternetLink"/>
@@ -7507,8 +9231,8 @@
         </w:numPr>
         <w:rPr/>
       </w:pPr>
-      <w:bookmarkStart w:id="43" w:name="__RefNumPara__2790_1178803328"/>
-      <w:bookmarkEnd w:id="43"/>
+      <w:bookmarkStart w:id="48" w:name="__RefNumPara__2790_1178803328"/>
+      <w:bookmarkEnd w:id="48"/>
       <w:r>
         <w:rPr/>
         <w:t xml:space="preserve">PYTHON SOFTWARE FOUNDATION. </w:t>
@@ -7524,7 +9248,7 @@
         <w:rPr/>
         <w:t>. &lt;</w:t>
       </w:r>
-      <w:hyperlink r:id="rId13">
+      <w:hyperlink r:id="rId15">
         <w:r>
           <w:rPr>
             <w:rStyle w:val="InternetLink"/>
@@ -7546,8 +9270,8 @@
         </w:numPr>
         <w:rPr/>
       </w:pPr>
-      <w:bookmarkStart w:id="44" w:name="__RefNumPara__2667_1178803328"/>
-      <w:bookmarkEnd w:id="44"/>
+      <w:bookmarkStart w:id="49" w:name="__RefNumPara__2667_1178803328"/>
+      <w:bookmarkEnd w:id="49"/>
       <w:r>
         <w:rPr/>
         <w:t>Ronen Feldman , Oded Netzer , Aviv Peretz , Binyamin Rosenfeld, Utilizing Text Mining on Online Medical Forums to Predict Label Change due to Adverse Drug Reactions, Proceedings of the 21th ACM SIGKDD International Conference on Knowledge Discovery and Data Mining, August 10-13, 2015, Sydney, NSW, Australia.</w:t>
@@ -7562,8 +9286,8 @@
         </w:numPr>
         <w:rPr/>
       </w:pPr>
-      <w:bookmarkStart w:id="45" w:name="__RefNumPara__3279_1178803328"/>
-      <w:bookmarkEnd w:id="45"/>
+      <w:bookmarkStart w:id="50" w:name="__RefNumPara__3279_1178803328"/>
+      <w:bookmarkEnd w:id="50"/>
       <w:r>
         <w:rPr/>
         <w:t xml:space="preserve">NLTK PROJECT. </w:t>
@@ -7589,8 +9313,8 @@
         </w:numPr>
         <w:rPr/>
       </w:pPr>
-      <w:bookmarkStart w:id="46" w:name="__RefNumPara__3326_1178803328"/>
-      <w:bookmarkEnd w:id="46"/>
+      <w:bookmarkStart w:id="51" w:name="__RefNumPara__3326_1178803328"/>
+      <w:bookmarkEnd w:id="51"/>
       <w:r>
         <w:rPr/>
         <w:t>Yifeng Liu, Yongjie Liang, David Wishart, PolySearch2: a significantly improved text-mining system for discovering associations between human diseases, genes, drugs, metabolites, toxins and more, Nucleic Acids Research, Volume 43, Issue W1, 1 July 2015, Pages W535–W542.</w:t>
@@ -7605,8 +9329,8 @@
         </w:numPr>
         <w:rPr/>
       </w:pPr>
-      <w:bookmarkStart w:id="47" w:name="__RefNumPara__3422_1178803328"/>
-      <w:bookmarkEnd w:id="47"/>
+      <w:bookmarkStart w:id="52" w:name="__RefNumPara__3422_1178803328"/>
+      <w:bookmarkEnd w:id="52"/>
       <w:r>
         <w:rPr/>
         <w:t xml:space="preserve">CANADIAN INSTITUTES OF HEALTH RESEARCH; et al. </w:t>
@@ -7657,8 +9381,8 @@
         </w:numPr>
         <w:rPr/>
       </w:pPr>
-      <w:bookmarkStart w:id="48" w:name="__RefNumPara__3674_1178803328"/>
-      <w:bookmarkEnd w:id="48"/>
+      <w:bookmarkStart w:id="53" w:name="__RefNumPara__3674_1178803328"/>
+      <w:bookmarkEnd w:id="53"/>
       <w:r>
         <w:rPr/>
         <w:t xml:space="preserve">ELASTICSEARCH B. V.. </w:t>
@@ -7674,7 +9398,7 @@
         <w:rPr/>
         <w:t>. &lt;</w:t>
       </w:r>
-      <w:hyperlink r:id="rId14">
+      <w:hyperlink r:id="rId16">
         <w:r>
           <w:rPr>
             <w:rStyle w:val="InternetLink"/>
@@ -7696,8 +9420,8 @@
         </w:numPr>
         <w:rPr/>
       </w:pPr>
-      <w:bookmarkStart w:id="49" w:name="__RefNumPara__3835_1178803328"/>
-      <w:bookmarkEnd w:id="49"/>
+      <w:bookmarkStart w:id="54" w:name="__RefNumPara__3835_1178803328"/>
+      <w:bookmarkEnd w:id="54"/>
       <w:r>
         <w:rPr/>
         <w:t xml:space="preserve">CANADIAN INSTITUTES OF HEALTH RESEARCH; et al. </w:t>
@@ -7713,7 +9437,7 @@
         <w:rPr/>
         <w:t>. &lt;</w:t>
       </w:r>
-      <w:hyperlink r:id="rId15">
+      <w:hyperlink r:id="rId17">
         <w:r>
           <w:rPr>
             <w:rStyle w:val="InternetLink"/>
@@ -7735,8 +9459,8 @@
         </w:numPr>
         <w:rPr/>
       </w:pPr>
-      <w:bookmarkStart w:id="50" w:name="__RefNumPara__3837_1178803328"/>
-      <w:bookmarkEnd w:id="50"/>
+      <w:bookmarkStart w:id="55" w:name="__RefNumPara__3837_1178803328"/>
+      <w:bookmarkEnd w:id="55"/>
       <w:r>
         <w:rPr/>
         <w:t xml:space="preserve">NATIONAL INSTITUTES OF HEALTH, U.S. Department of Health and Human Services; et al. </w:t>
@@ -7752,7 +9476,7 @@
         <w:rPr/>
         <w:t>. &lt;</w:t>
       </w:r>
-      <w:hyperlink r:id="rId16">
+      <w:hyperlink r:id="rId18">
         <w:r>
           <w:rPr>
             <w:rStyle w:val="InternetLink"/>
@@ -7774,8 +9498,8 @@
         </w:numPr>
         <w:rPr/>
       </w:pPr>
-      <w:bookmarkStart w:id="51" w:name="__RefNumPara__3839_1178803328"/>
-      <w:bookmarkEnd w:id="51"/>
+      <w:bookmarkStart w:id="56" w:name="__RefNumPara__3839_1178803328"/>
+      <w:bookmarkEnd w:id="56"/>
       <w:r>
         <w:rPr/>
         <w:t xml:space="preserve">CANADIAN INSTITUTES OF HEALTH RESEARCH; et al. </w:t>
@@ -7791,7 +9515,7 @@
         <w:rPr/>
         <w:t>. &lt;</w:t>
       </w:r>
-      <w:hyperlink r:id="rId17">
+      <w:hyperlink r:id="rId19">
         <w:r>
           <w:rPr>
             <w:rStyle w:val="InternetLink"/>
@@ -7813,8 +9537,8 @@
         </w:numPr>
         <w:rPr/>
       </w:pPr>
-      <w:bookmarkStart w:id="52" w:name="__RefNumPara__4089_1178803328"/>
-      <w:bookmarkEnd w:id="52"/>
+      <w:bookmarkStart w:id="57" w:name="__RefNumPara__4089_1178803328"/>
+      <w:bookmarkEnd w:id="57"/>
       <w:r>
         <w:rPr/>
         <w:t>A. Amalia, R. M. Afifa and H. Herriyance, "Resource Description Framework Generation for Tropical Disease Using Web Scraping," 2018 IEEE International Conference on Communication, Networks and Satellite (Comnetsat), Medan, Indonesia, 2018, pp. 44-48.</w:t>
@@ -7829,8 +9553,8 @@
         </w:numPr>
         <w:rPr/>
       </w:pPr>
-      <w:bookmarkStart w:id="53" w:name="__RefNumPara__4351_1178803328"/>
-      <w:bookmarkEnd w:id="53"/>
+      <w:bookmarkStart w:id="58" w:name="__RefNumPara__4351_1178803328"/>
+      <w:bookmarkEnd w:id="58"/>
       <w:r>
         <w:rPr/>
         <w:t xml:space="preserve">WORLD WIDE WEB CONSORTIUM, W3C. </w:t>
@@ -7862,7 +9586,7 @@
         <w:rPr/>
         <w:t>. &lt;</w:t>
       </w:r>
-      <w:hyperlink r:id="rId18">
+      <w:hyperlink r:id="rId20">
         <w:r>
           <w:rPr>
             <w:rStyle w:val="InternetLink"/>
@@ -7884,8 +9608,8 @@
         </w:numPr>
         <w:rPr/>
       </w:pPr>
-      <w:bookmarkStart w:id="54" w:name="__RefNumPara__4557_1178803328"/>
-      <w:bookmarkEnd w:id="54"/>
+      <w:bookmarkStart w:id="59" w:name="__RefNumPara__4557_1178803328"/>
+      <w:bookmarkEnd w:id="59"/>
       <w:r>
         <w:rPr/>
         <w:t xml:space="preserve">DRUGS.COM. </w:t>
@@ -7901,7 +9625,7 @@
         <w:rPr/>
         <w:t>. &lt;</w:t>
       </w:r>
-      <w:hyperlink r:id="rId19">
+      <w:hyperlink r:id="rId21">
         <w:r>
           <w:rPr>
             <w:rStyle w:val="InternetLink"/>
@@ -7923,8 +9647,8 @@
         </w:numPr>
         <w:rPr/>
       </w:pPr>
-      <w:bookmarkStart w:id="55" w:name="__RefNumPara__4559_1178803328"/>
-      <w:bookmarkEnd w:id="55"/>
+      <w:bookmarkStart w:id="60" w:name="__RefNumPara__4559_1178803328"/>
+      <w:bookmarkEnd w:id="60"/>
       <w:r>
         <w:rPr/>
         <w:t xml:space="preserve">ALODOKTER. </w:t>
@@ -7966,8 +9690,8 @@
         </w:numPr>
         <w:rPr/>
       </w:pPr>
-      <w:bookmarkStart w:id="56" w:name="__RefNumPara__4561_1178803328"/>
-      <w:bookmarkEnd w:id="56"/>
+      <w:bookmarkStart w:id="61" w:name="__RefNumPara__4561_1178803328"/>
+      <w:bookmarkEnd w:id="61"/>
       <w:r>
         <w:rPr/>
         <w:t xml:space="preserve">AGÊNCIA NACIONAL DE CONTROLE DE ALIMENTOS E MEDICAMENTOS DA INDONÉSIA. </w:t>
@@ -8002,8 +9726,8 @@
         </w:numPr>
         <w:rPr/>
       </w:pPr>
-      <w:bookmarkStart w:id="57" w:name="__RefNumPara__4563_1178803328"/>
-      <w:bookmarkEnd w:id="57"/>
+      <w:bookmarkStart w:id="62" w:name="__RefNumPara__4563_1178803328"/>
+      <w:bookmarkEnd w:id="62"/>
       <w:r>
         <w:rPr/>
         <w:t xml:space="preserve">WORLD WIDE WEB CONSORTIUM, W3C. </w:t>
@@ -8028,7 +9752,7 @@
         <w:rPr/>
         <w:t>. &lt;</w:t>
       </w:r>
-      <w:hyperlink r:id="rId20">
+      <w:hyperlink r:id="rId22">
         <w:r>
           <w:rPr>
             <w:rStyle w:val="InternetLink"/>
@@ -8050,8 +9774,8 @@
         </w:numPr>
         <w:rPr/>
       </w:pPr>
-      <w:bookmarkStart w:id="58" w:name="__RefNumPara__4565_1178803328"/>
-      <w:bookmarkEnd w:id="58"/>
+      <w:bookmarkStart w:id="63" w:name="__RefNumPara__4565_1178803328"/>
+      <w:bookmarkEnd w:id="63"/>
       <w:r>
         <w:rPr/>
         <w:t xml:space="preserve">WORLD WIDE WEB CONSORTIUM, W3C. </w:t>
@@ -8067,7 +9791,7 @@
         <w:rPr/>
         <w:t>. &lt;</w:t>
       </w:r>
-      <w:hyperlink r:id="rId21">
+      <w:hyperlink r:id="rId23">
         <w:r>
           <w:rPr>
             <w:rStyle w:val="InternetLink"/>
@@ -8089,8 +9813,8 @@
         </w:numPr>
         <w:rPr/>
       </w:pPr>
-      <w:bookmarkStart w:id="59" w:name="__RefNumPara__4650_1178803328"/>
-      <w:bookmarkEnd w:id="59"/>
+      <w:bookmarkStart w:id="64" w:name="__RefNumPara__4650_1178803328"/>
+      <w:bookmarkEnd w:id="64"/>
       <w:r>
         <w:rPr/>
         <w:t>Felix Gräßer, Surya Kallumadi, Hagen Malberg, and Sebastian Zaunseder. 2018. Aspect-Based Sentiment Analysis of Drug Reviews Applying Cross-Domain and Cross-Data Learning. In DH’18:2018 International Digital Health Conference, April 23–26, 2018, Lyon, France. ACM, New York, NY, USA, 5 pages.</w:t>
@@ -8105,8 +9829,8 @@
         </w:numPr>
         <w:rPr/>
       </w:pPr>
-      <w:bookmarkStart w:id="60" w:name="__RefNumPara__5914_1178803328"/>
-      <w:bookmarkEnd w:id="60"/>
+      <w:bookmarkStart w:id="65" w:name="__RefNumPara__5914_1178803328"/>
+      <w:bookmarkEnd w:id="65"/>
       <w:r>
         <w:rPr/>
         <w:t xml:space="preserve">DRUGLIB.COM. </w:t>
@@ -8132,8 +9856,8 @@
         </w:numPr>
         <w:rPr/>
       </w:pPr>
-      <w:bookmarkStart w:id="61" w:name="__RefNumPara__6112_1178803328"/>
-      <w:bookmarkEnd w:id="61"/>
+      <w:bookmarkStart w:id="66" w:name="__RefNumPara__6112_1178803328"/>
+      <w:bookmarkEnd w:id="66"/>
       <w:r>
         <w:rPr/>
         <w:t xml:space="preserve">HAN, Run. </w:t>
@@ -8223,8 +9947,8 @@
         </w:numPr>
         <w:rPr/>
       </w:pPr>
-      <w:bookmarkStart w:id="62" w:name="__RefNumPara__1345_3043135620"/>
-      <w:bookmarkEnd w:id="62"/>
+      <w:bookmarkStart w:id="67" w:name="__RefNumPara__1345_3043135620"/>
+      <w:bookmarkEnd w:id="67"/>
       <w:r>
         <w:rPr/>
         <w:t xml:space="preserve">SOUZA, Celso de Oliveira. </w:t>
@@ -8250,16 +9974,16 @@
         <w:jc w:val="both"/>
         <w:rPr/>
       </w:pPr>
-      <w:bookmarkStart w:id="63" w:name="_Toc378694376"/>
-      <w:bookmarkStart w:id="64" w:name="_Toc101326847"/>
-      <w:bookmarkStart w:id="65" w:name="ANEXOS"/>
-      <w:bookmarkEnd w:id="65"/>
+      <w:bookmarkStart w:id="68" w:name="_Toc378694376"/>
+      <w:bookmarkStart w:id="69" w:name="_Toc101326847"/>
+      <w:bookmarkStart w:id="70" w:name="ANEXOS"/>
+      <w:bookmarkEnd w:id="70"/>
       <w:r>
         <w:rPr/>
         <w:t>ANEXOS</w:t>
       </w:r>
-      <w:bookmarkEnd w:id="63"/>
-      <w:bookmarkEnd w:id="64"/>
+      <w:bookmarkEnd w:id="68"/>
+      <w:bookmarkEnd w:id="69"/>
     </w:p>
     <w:p>
       <w:pPr>
@@ -8394,7 +10118,7 @@
       </w:r>
     </w:p>
     <w:sectPr>
-      <w:headerReference w:type="default" r:id="rId22"/>
+      <w:headerReference w:type="default" r:id="rId24"/>
       <w:type w:val="nextPage"/>
       <w:pgSz w:w="11906" w:h="16838"/>
       <w:pgMar w:left="1701" w:right="1134" w:header="907" w:top="1701" w:footer="0" w:bottom="1531" w:gutter="0"/>
@@ -8577,6 +10301,40 @@
           <w:lang w:val="pt-BR" w:eastAsia="pt-BR" w:bidi="ar-SA"/>
         </w:rPr>
         <w:t>Ok!</w:t>
+      </w:r>
+    </w:p>
+  </w:comment>
+  <w:comment w:id="6" w:author="Vinicius Zanovelli" w:date="2019-09-26T18:10:42Z" w:initials="ZNVL">
+    <w:p>
+      <w:r>
+        <w:rPr>
+          <w:rFonts w:ascii="Times New Roman" w:hAnsi="Times New Roman" w:eastAsia="Times New Roman" w:cs="Times New Roman"/>
+          <w:b w:val="false"/>
+          <w:bCs w:val="false"/>
+          <w:i w:val="false"/>
+          <w:iCs w:val="false"/>
+          <w:caps w:val="false"/>
+          <w:smallCaps w:val="false"/>
+          <w:strike w:val="false"/>
+          <w:dstrike w:val="false"/>
+          <w:outline w:val="false"/>
+          <w:shadow w:val="false"/>
+          <w:emboss w:val="false"/>
+          <w:imprint w:val="false"/>
+          <w:color w:val="auto"/>
+          <w:spacing w:val="0"/>
+          <w:w w:val="100"/>
+          <w:kern w:val="0"/>
+          <w:position w:val="0"/>
+          <w:sz w:val="20"/>
+          <w:sz w:val="20"/>
+          <w:szCs w:val="20"/>
+          <w:u w:val="none"/>
+          <w:vertAlign w:val="baseline"/>
+          <w:em w:val="none"/>
+          <w:lang w:val="pt-BR" w:eastAsia="pt-BR" w:bidi="ar-SA"/>
+        </w:rPr>
+        <w:t>Seguindo o princípio de que opiniões devem estar em capítulos separados e ao falar da “esperança” do uso de boas práticas de desenvolvimento, optei por adicionar um subtópico, incerto desta ser a melhor alternativa.</w:t>
       </w:r>
     </w:p>
   </w:comment>
@@ -8630,46 +10388,16 @@
 <w:hdr xmlns:o="urn:schemas-microsoft-com:office:office" xmlns:r="http://schemas.openxmlformats.org/officeDocument/2006/relationships" xmlns:v="urn:schemas-microsoft-com:vml" xmlns:w="http://schemas.openxmlformats.org/wordprocessingml/2006/main" xmlns:w10="urn:schemas-microsoft-com:office:word" xmlns:wp="http://schemas.openxmlformats.org/drawingml/2006/wordprocessingDrawing" xmlns:wps="http://schemas.microsoft.com/office/word/2010/wordprocessingShape" xmlns:wpg="http://schemas.microsoft.com/office/word/2010/wordprocessingGroup" xmlns:mc="http://schemas.openxmlformats.org/markup-compatibility/2006" xmlns:wp14="http://schemas.microsoft.com/office/word/2010/wordprocessingDrawing" xmlns:w14="http://schemas.microsoft.com/office/word/2010/wordml" mc:Ignorable="w14 wp14">
   <w:p>
     <w:pPr>
-      <w:pStyle w:val="Header"/>
-      <w:rPr/>
-    </w:pPr>
-    <w:r>
-      <w:rPr/>
-    </w:r>
-  </w:p>
-</w:hdr>
-</file>
-
-<file path=word/header5.xml><?xml version="1.0" encoding="utf-8"?>
-<w:hdr xmlns:o="urn:schemas-microsoft-com:office:office" xmlns:r="http://schemas.openxmlformats.org/officeDocument/2006/relationships" xmlns:v="urn:schemas-microsoft-com:vml" xmlns:w="http://schemas.openxmlformats.org/wordprocessingml/2006/main" xmlns:w10="urn:schemas-microsoft-com:office:word" xmlns:wp="http://schemas.openxmlformats.org/drawingml/2006/wordprocessingDrawing" xmlns:wps="http://schemas.microsoft.com/office/word/2010/wordprocessingShape" xmlns:wpg="http://schemas.microsoft.com/office/word/2010/wordprocessingGroup" xmlns:mc="http://schemas.openxmlformats.org/markup-compatibility/2006" xmlns:wp14="http://schemas.microsoft.com/office/word/2010/wordprocessingDrawing" xmlns:w14="http://schemas.microsoft.com/office/word/2010/wordml" mc:Ignorable="w14 wp14">
-  <w:p>
-    <w:pPr>
-      <w:pStyle w:val="Header"/>
-      <w:rPr/>
-    </w:pPr>
-    <w:r>
-      <w:rPr/>
-    </w:r>
-  </w:p>
-</w:hdr>
-</file>
-
-<file path=word/header6.xml><?xml version="1.0" encoding="utf-8"?>
-<w:hdr xmlns:o="urn:schemas-microsoft-com:office:office" xmlns:r="http://schemas.openxmlformats.org/officeDocument/2006/relationships" xmlns:v="urn:schemas-microsoft-com:vml" xmlns:w="http://schemas.openxmlformats.org/wordprocessingml/2006/main" xmlns:w10="urn:schemas-microsoft-com:office:word" xmlns:wp="http://schemas.openxmlformats.org/drawingml/2006/wordprocessingDrawing" xmlns:wps="http://schemas.microsoft.com/office/word/2010/wordprocessingShape" xmlns:wpg="http://schemas.microsoft.com/office/word/2010/wordprocessingGroup" xmlns:mc="http://schemas.openxmlformats.org/markup-compatibility/2006" xmlns:wp14="http://schemas.microsoft.com/office/word/2010/wordprocessingDrawing" xmlns:w14="http://schemas.microsoft.com/office/word/2010/wordml" mc:Ignorable="w14 wp14">
-  <w:p>
-    <w:pPr>
       <w:pStyle w:val="Normal"/>
       <w:ind w:right="360" w:hanging="0"/>
       <w:rPr/>
     </w:pPr>
     <w:r>
       <w:rPr/>
-    </w:r>
-    <w:r>
       <mc:AlternateContent>
         <mc:Choice Requires="wps">
           <w:drawing>
-            <wp:anchor behindDoc="0" distT="0" distB="0" distL="0" distR="0" simplePos="0" locked="0" layoutInCell="1" allowOverlap="1" relativeHeight="22">
+            <wp:anchor behindDoc="1" distT="0" distB="0" distL="0" distR="0" simplePos="0" locked="0" layoutInCell="1" allowOverlap="1" relativeHeight="27">
               <wp:simplePos x="0" y="0"/>
               <wp:positionH relativeFrom="column">
                 <wp:align>right</wp:align>
@@ -8677,26 +10405,33 @@
               <wp:positionV relativeFrom="paragraph">
                 <wp:posOffset>635</wp:posOffset>
               </wp:positionV>
-              <wp:extent cx="170180" cy="175260"/>
+              <wp:extent cx="171450" cy="176530"/>
               <wp:effectExtent l="0" t="0" r="0" b="0"/>
               <wp:wrapSquare wrapText="bothSides"/>
-              <wp:docPr id="7" name=""/>
+              <wp:docPr id="15" name="Image5"/>
               <a:graphic xmlns:a="http://schemas.openxmlformats.org/drawingml/2006/main">
                 <a:graphicData uri="http://schemas.microsoft.com/office/word/2010/wordprocessingShape">
                   <wps:wsp>
-                    <wps:cNvSpPr txBox="1"/>
+                    <wps:cNvSpPr/>
                     <wps:spPr>
                       <a:xfrm>
                         <a:off x="0" y="0"/>
-                        <a:ext cx="170180" cy="175260"/>
+                        <a:ext cx="170640" cy="176040"/>
                       </a:xfrm>
-                      <a:prstGeom prst="rect"/>
-                      <a:solidFill>
-                        <a:srgbClr val="FFFFFF">
-                          <a:alpha val="0"/>
-                        </a:srgbClr>
-                      </a:solidFill>
+                      <a:prstGeom prst="rect">
+                        <a:avLst/>
+                      </a:prstGeom>
+                      <a:noFill/>
+                      <a:ln>
+                        <a:noFill/>
+                      </a:ln>
                     </wps:spPr>
+                    <wps:style>
+                      <a:lnRef idx="0"/>
+                      <a:fillRef idx="0"/>
+                      <a:effectRef idx="0"/>
+                      <a:fontRef idx="minor"/>
+                    </wps:style>
                     <wps:txbx>
                       <w:txbxContent>
                         <w:p>
@@ -8707,6 +10442,7 @@
                           <w:r>
                             <w:rPr>
                               <w:rStyle w:val="Pagenumber"/>
+                              <w:color w:val="000000"/>
                             </w:rPr>
                             <w:fldChar w:fldCharType="begin"/>
                           </w:r>
@@ -8726,7 +10462,7 @@
                             <w:rPr>
                               <w:rStyle w:val="Pagenumber"/>
                             </w:rPr>
-                            <w:t>32</w:t>
+                            <w:t>37</w:t>
                           </w:r>
                           <w:r>
                             <w:rPr>
@@ -8737,7 +10473,7 @@
                         </w:p>
                       </w:txbxContent>
                     </wps:txbx>
-                    <wps:bodyPr anchor="t" lIns="0" tIns="0" rIns="0" bIns="0">
+                    <wps:bodyPr lIns="0" rIns="0" tIns="0" bIns="0">
                       <a:noAutofit/>
                     </wps:bodyPr>
                   </wps:wsp>
@@ -8748,9 +10484,11 @@
         </mc:Choice>
         <mc:Fallback>
           <w:pict>
-            <v:rect fillcolor="#FFFFFF" stroked="f" strokeweight="0pt" style="position:absolute;rotation:0;width:13.4pt;height:13.8pt;mso-wrap-distance-left:0pt;mso-wrap-distance-right:0pt;mso-wrap-distance-top:0pt;mso-wrap-distance-bottom:0pt;margin-top:0.05pt;mso-position-vertical-relative:text;margin-left:440.15pt;mso-position-horizontal:right;mso-position-horizontal-relative:text">
-              <v:fill opacity="0f"/>
-              <v:textbox inset="0in,0in,0in,0in">
+            <v:rect id="shape_0" ID="Image5" stroked="f" style="position:absolute;margin-left:440.05pt;margin-top:0.05pt;width:13.4pt;height:13.8pt;mso-position-horizontal:right">
+              <w10:wrap type="square"/>
+              <v:fill o:detectmouseclick="t" on="false"/>
+              <v:stroke color="#3465a4" joinstyle="round" endcap="flat"/>
+              <v:textbox>
                 <w:txbxContent>
                   <w:p>
                     <w:pPr>
@@ -8760,6 +10498,7 @@
                     <w:r>
                       <w:rPr>
                         <w:rStyle w:val="Pagenumber"/>
+                        <w:color w:val="000000"/>
                       </w:rPr>
                       <w:fldChar w:fldCharType="begin"/>
                     </w:r>
@@ -8779,7 +10518,7 @@
                       <w:rPr>
                         <w:rStyle w:val="Pagenumber"/>
                       </w:rPr>
-                      <w:t>32</w:t>
+                      <w:t>37</w:t>
                     </w:r>
                     <w:r>
                       <w:rPr>
@@ -8790,7 +10529,6 @@
                   </w:p>
                 </w:txbxContent>
               </v:textbox>
-              <w10:wrap type="square"/>
             </v:rect>
           </w:pict>
         </mc:Fallback>
@@ -9434,6 +11172,116 @@
       </w:rPr>
     </w:lvl>
   </w:abstractNum>
+  <w:abstractNum w:abstractNumId="6">
+    <w:lvl w:ilvl="0">
+      <w:start w:val="1"/>
+      <w:numFmt w:val="decimal"/>
+      <w:lvlText w:val="%1."/>
+      <w:lvlJc w:val="left"/>
+      <w:pPr>
+        <w:tabs>
+          <w:tab w:val="num" w:pos="720"/>
+        </w:tabs>
+        <w:ind w:left="720" w:hanging="360"/>
+      </w:pPr>
+    </w:lvl>
+    <w:lvl w:ilvl="1">
+      <w:start w:val="1"/>
+      <w:numFmt w:val="decimal"/>
+      <w:lvlText w:val="%2."/>
+      <w:lvlJc w:val="left"/>
+      <w:pPr>
+        <w:tabs>
+          <w:tab w:val="num" w:pos="1080"/>
+        </w:tabs>
+        <w:ind w:left="1080" w:hanging="360"/>
+      </w:pPr>
+    </w:lvl>
+    <w:lvl w:ilvl="2">
+      <w:start w:val="1"/>
+      <w:numFmt w:val="decimal"/>
+      <w:lvlText w:val="%3."/>
+      <w:lvlJc w:val="left"/>
+      <w:pPr>
+        <w:tabs>
+          <w:tab w:val="num" w:pos="1440"/>
+        </w:tabs>
+        <w:ind w:left="1440" w:hanging="360"/>
+      </w:pPr>
+    </w:lvl>
+    <w:lvl w:ilvl="3">
+      <w:start w:val="1"/>
+      <w:numFmt w:val="decimal"/>
+      <w:lvlText w:val="%4."/>
+      <w:lvlJc w:val="left"/>
+      <w:pPr>
+        <w:tabs>
+          <w:tab w:val="num" w:pos="1800"/>
+        </w:tabs>
+        <w:ind w:left="1800" w:hanging="360"/>
+      </w:pPr>
+    </w:lvl>
+    <w:lvl w:ilvl="4">
+      <w:start w:val="1"/>
+      <w:numFmt w:val="decimal"/>
+      <w:lvlText w:val="%5."/>
+      <w:lvlJc w:val="left"/>
+      <w:pPr>
+        <w:tabs>
+          <w:tab w:val="num" w:pos="2160"/>
+        </w:tabs>
+        <w:ind w:left="2160" w:hanging="360"/>
+      </w:pPr>
+    </w:lvl>
+    <w:lvl w:ilvl="5">
+      <w:start w:val="1"/>
+      <w:numFmt w:val="decimal"/>
+      <w:lvlText w:val="%6."/>
+      <w:lvlJc w:val="left"/>
+      <w:pPr>
+        <w:tabs>
+          <w:tab w:val="num" w:pos="2520"/>
+        </w:tabs>
+        <w:ind w:left="2520" w:hanging="360"/>
+      </w:pPr>
+    </w:lvl>
+    <w:lvl w:ilvl="6">
+      <w:start w:val="1"/>
+      <w:numFmt w:val="decimal"/>
+      <w:lvlText w:val="%7."/>
+      <w:lvlJc w:val="left"/>
+      <w:pPr>
+        <w:tabs>
+          <w:tab w:val="num" w:pos="2880"/>
+        </w:tabs>
+        <w:ind w:left="2880" w:hanging="360"/>
+      </w:pPr>
+    </w:lvl>
+    <w:lvl w:ilvl="7">
+      <w:start w:val="1"/>
+      <w:numFmt w:val="decimal"/>
+      <w:lvlText w:val="%8."/>
+      <w:lvlJc w:val="left"/>
+      <w:pPr>
+        <w:tabs>
+          <w:tab w:val="num" w:pos="3240"/>
+        </w:tabs>
+        <w:ind w:left="3240" w:hanging="360"/>
+      </w:pPr>
+    </w:lvl>
+    <w:lvl w:ilvl="8">
+      <w:start w:val="1"/>
+      <w:numFmt w:val="decimal"/>
+      <w:lvlText w:val="%9."/>
+      <w:lvlJc w:val="left"/>
+      <w:pPr>
+        <w:tabs>
+          <w:tab w:val="num" w:pos="3600"/>
+        </w:tabs>
+        <w:ind w:left="3600" w:hanging="360"/>
+      </w:pPr>
+    </w:lvl>
+  </w:abstractNum>
   <w:num w:numId="1">
     <w:abstractNumId w:val="1"/>
   </w:num>
@@ -9448,6 +11296,9 @@
   </w:num>
   <w:num w:numId="5">
     <w:abstractNumId w:val="5"/>
+  </w:num>
+  <w:num w:numId="6">
+    <w:abstractNumId w:val="6"/>
   </w:num>
 </w:numbering>
 </file>
@@ -10156,6 +12007,11 @@
       <w:b/>
       <w:bCs/>
     </w:rPr>
+  </w:style>
+  <w:style w:type="character" w:styleId="NumberingSymbols">
+    <w:name w:val="Numbering Symbols"/>
+    <w:qFormat/>
+    <w:rPr/>
   </w:style>
   <w:style w:type="paragraph" w:styleId="Heading" w:customStyle="1">
     <w:name w:val="Heading"/>

</xml_diff>

<commit_message>
Revision for Topic 3.2 (still missing references)
</commit_message>
<xml_diff>
--- a/TCC.docx
+++ b/TCC.docx
@@ -73,7 +73,7 @@
                 <wp:positionV relativeFrom="paragraph">
                   <wp:posOffset>51435</wp:posOffset>
                 </wp:positionV>
-                <wp:extent cx="3087370" cy="1168400"/>
+                <wp:extent cx="3088005" cy="1169035"/>
                 <wp:effectExtent l="0" t="0" r="0" b="0"/>
                 <wp:wrapNone/>
                 <wp:docPr id="1" name="Image1"/>
@@ -84,7 +84,7 @@
                       <wps:spPr>
                         <a:xfrm>
                           <a:off x="0" y="0"/>
-                          <a:ext cx="3086640" cy="1167840"/>
+                          <a:ext cx="3087360" cy="1168560"/>
                         </a:xfrm>
                         <a:prstGeom prst="rect">
                           <a:avLst/>
@@ -174,7 +174,7 @@
           </mc:Choice>
           <mc:Fallback>
             <w:pict>
-              <v:rect id="shape_0" ID="Image1" fillcolor="#ffff99" stroked="t" style="position:absolute;margin-left:-45pt;margin-top:4.05pt;width:243pt;height:91.9pt">
+              <v:rect id="shape_0" ID="Image1" fillcolor="#ffff99" stroked="t" style="position:absolute;margin-left:-45pt;margin-top:4.05pt;width:243.05pt;height:91.95pt">
                 <w10:wrap type="square"/>
                 <v:fill o:detectmouseclick="t" type="solid" color2="#000066"/>
                 <v:stroke color="black" weight="720" joinstyle="round" endcap="flat"/>
@@ -1547,7 +1547,7 @@
                 <wp:positionV relativeFrom="paragraph">
                   <wp:posOffset>46355</wp:posOffset>
                 </wp:positionV>
-                <wp:extent cx="2172970" cy="859155"/>
+                <wp:extent cx="2173605" cy="859790"/>
                 <wp:effectExtent l="0" t="0" r="0" b="0"/>
                 <wp:wrapNone/>
                 <wp:docPr id="3" name="Image2"/>
@@ -1558,7 +1558,7 @@
                       <wps:spPr>
                         <a:xfrm>
                           <a:off x="0" y="0"/>
-                          <a:ext cx="2172240" cy="858600"/>
+                          <a:ext cx="2172960" cy="859320"/>
                         </a:xfrm>
                         <a:prstGeom prst="rect">
                           <a:avLst/>
@@ -1584,9 +1584,7 @@
                           <w:p>
                             <w:pPr>
                               <w:pStyle w:val="FrameContents"/>
-                              <w:rPr>
-                                <w:color w:val="000000"/>
-                              </w:rPr>
+                              <w:rPr/>
                             </w:pPr>
                             <w:r>
                               <w:rPr>
@@ -1610,7 +1608,7 @@
           </mc:Choice>
           <mc:Fallback>
             <w:pict>
-              <v:rect id="shape_0" ID="Image2" fillcolor="yellow" stroked="t" style="position:absolute;margin-left:27pt;margin-top:3.65pt;width:171pt;height:67.55pt">
+              <v:rect id="shape_0" ID="Image2" fillcolor="yellow" stroked="t" style="position:absolute;margin-left:27pt;margin-top:3.65pt;width:171.05pt;height:67.6pt">
                 <w10:wrap type="square"/>
                 <v:fill o:detectmouseclick="t" type="solid" color2="blue"/>
                 <v:stroke color="black" weight="720" joinstyle="round" endcap="flat"/>
@@ -1619,9 +1617,7 @@
                     <w:p>
                       <w:pPr>
                         <w:pStyle w:val="FrameContents"/>
-                        <w:rPr>
-                          <w:color w:val="000000"/>
-                        </w:rPr>
+                        <w:rPr/>
                       </w:pPr>
                       <w:r>
                         <w:rPr>
@@ -2116,7 +2112,7 @@
                 <wp:positionV relativeFrom="paragraph">
                   <wp:posOffset>107315</wp:posOffset>
                 </wp:positionV>
-                <wp:extent cx="2401570" cy="1258570"/>
+                <wp:extent cx="2402205" cy="1259205"/>
                 <wp:effectExtent l="0" t="0" r="0" b="0"/>
                 <wp:wrapNone/>
                 <wp:docPr id="5" name="Image3"/>
@@ -2127,7 +2123,7 @@
                       <wps:spPr>
                         <a:xfrm>
                           <a:off x="0" y="0"/>
-                          <a:ext cx="2400840" cy="1257840"/>
+                          <a:ext cx="2401560" cy="1258560"/>
                         </a:xfrm>
                         <a:prstGeom prst="rect">
                           <a:avLst/>
@@ -2203,7 +2199,7 @@
           </mc:Choice>
           <mc:Fallback>
             <w:pict>
-              <v:rect id="shape_0" ID="Image3" fillcolor="yellow" stroked="t" style="position:absolute;margin-left:18pt;margin-top:8.45pt;width:189pt;height:99pt">
+              <v:rect id="shape_0" ID="Image3" fillcolor="yellow" stroked="t" style="position:absolute;margin-left:18pt;margin-top:8.45pt;width:189.05pt;height:99.05pt">
                 <w10:wrap type="square"/>
                 <v:fill o:detectmouseclick="t" type="solid" color2="blue"/>
                 <v:stroke color="black" weight="720" joinstyle="round" endcap="flat"/>
@@ -2472,7 +2468,7 @@
                 <wp:positionV relativeFrom="paragraph">
                   <wp:posOffset>46355</wp:posOffset>
                 </wp:positionV>
-                <wp:extent cx="3544570" cy="1372870"/>
+                <wp:extent cx="3545205" cy="1373505"/>
                 <wp:effectExtent l="0" t="0" r="0" b="0"/>
                 <wp:wrapNone/>
                 <wp:docPr id="7" name="Image4"/>
@@ -2483,7 +2479,7 @@
                       <wps:spPr>
                         <a:xfrm>
                           <a:off x="0" y="0"/>
-                          <a:ext cx="3543840" cy="1372320"/>
+                          <a:ext cx="3544560" cy="1373040"/>
                         </a:xfrm>
                         <a:prstGeom prst="rect">
                           <a:avLst/>
@@ -2542,7 +2538,7 @@
           </mc:Choice>
           <mc:Fallback>
             <w:pict>
-              <v:rect id="shape_0" ID="Image4" fillcolor="#ffff99" stroked="t" style="position:absolute;margin-left:108pt;margin-top:3.65pt;width:279pt;height:108pt">
+              <v:rect id="shape_0" ID="Image4" fillcolor="#ffff99" stroked="t" style="position:absolute;margin-left:108pt;margin-top:3.65pt;width:279.05pt;height:108.05pt">
                 <w10:wrap type="square"/>
                 <v:fill o:detectmouseclick="t" type="solid" color2="#000066"/>
                 <v:stroke color="black" weight="720" joinstyle="round" endcap="flat"/>
@@ -2717,7 +2713,25 @@
           <w:rPr>
             <w:rStyle w:val="IndexLink"/>
           </w:rPr>
-          <w:t>Figura 1: Exemplo de Figura.</w:t>
+          <w:t xml:space="preserve">Figura 1: </w:t>
+        </w:r>
+        <w:r>
+          <w:rPr>
+            <w:rStyle w:val="IndexLink"/>
+            <w:rFonts w:eastAsia="Times New Roman" w:cs="Times New Roman"/>
+            <w:color w:val="auto"/>
+            <w:kern w:val="0"/>
+            <w:sz w:val="24"/>
+            <w:szCs w:val="20"/>
+            <w:lang w:val="pt-BR" w:eastAsia="pt-BR" w:bidi="ar-SA"/>
+          </w:rPr>
+          <w:t>Visão geral do mecanismo de acesso às páginas de internet</w:t>
+        </w:r>
+        <w:r>
+          <w:rPr>
+            <w:rStyle w:val="IndexLink"/>
+          </w:rPr>
+          <w:t>.</w:t>
         </w:r>
       </w:hyperlink>
       <w:hyperlink w:anchor="_Toc378694305">
@@ -2744,7 +2758,6 @@
             <w:rStyle w:val="IndexLink"/>
           </w:rPr>
           <w:tab/>
-          <w:t>19</w:t>
         </w:r>
         <w:r>
           <w:rPr>
@@ -2754,6 +2767,244 @@
         </w:r>
       </w:hyperlink>
       <w:r>
+        <w:rPr/>
+        <w:t>21</w:t>
+      </w:r>
+    </w:p>
+    <w:p>
+      <w:pPr>
+        <w:pStyle w:val="Tableoffigures"/>
+        <w:tabs>
+          <w:tab w:val="clear" w:pos="1134"/>
+          <w:tab w:val="right" w:pos="9062" w:leader="dot"/>
+        </w:tabs>
+        <w:rPr/>
+      </w:pPr>
+      <w:hyperlink w:anchor="_Toc378694305">
+        <w:r>
+          <w:rPr>
+            <w:rStyle w:val="IndexLink"/>
+          </w:rPr>
+          <w:t xml:space="preserve">Figura </w:t>
+        </w:r>
+        <w:r>
+          <w:rPr>
+            <w:rStyle w:val="IndexLink"/>
+          </w:rPr>
+          <w:t>2</w:t>
+        </w:r>
+        <w:r>
+          <w:rPr>
+            <w:rStyle w:val="IndexLink"/>
+          </w:rPr>
+          <w:t xml:space="preserve">: </w:t>
+        </w:r>
+        <w:r>
+          <w:rPr>
+            <w:rStyle w:val="IndexLink"/>
+          </w:rPr>
+          <w:t>Estrutura básica de um documento HTML exibido em uma IDE de programação</w:t>
+        </w:r>
+        <w:r>
+          <w:rPr>
+            <w:rStyle w:val="IndexLink"/>
+          </w:rPr>
+          <w:t>.</w:t>
+        </w:r>
+      </w:hyperlink>
+      <w:hyperlink w:anchor="_Toc378694305">
+        <w:r>
+          <w:rPr>
+            <w:webHidden/>
+          </w:rPr>
+          <w:fldChar w:fldCharType="begin"/>
+        </w:r>
+        <w:r>
+          <w:rPr>
+            <w:webHidden/>
+          </w:rPr>
+          <w:instrText>PAGEREF _Toc378694305 \h</w:instrText>
+        </w:r>
+        <w:r>
+          <w:rPr>
+            <w:webHidden/>
+          </w:rPr>
+          <w:fldChar w:fldCharType="separate"/>
+        </w:r>
+        <w:r>
+          <w:rPr>
+            <w:rStyle w:val="IndexLink"/>
+          </w:rPr>
+          <w:tab/>
+        </w:r>
+        <w:r>
+          <w:rPr>
+            <w:webHidden/>
+          </w:rPr>
+          <w:fldChar w:fldCharType="end"/>
+        </w:r>
+      </w:hyperlink>
+      <w:r>
+        <w:rPr/>
+        <w:t>22</w:t>
+      </w:r>
+    </w:p>
+    <w:p>
+      <w:pPr>
+        <w:pStyle w:val="Tableoffigures"/>
+        <w:tabs>
+          <w:tab w:val="clear" w:pos="1134"/>
+          <w:tab w:val="right" w:pos="9062" w:leader="dot"/>
+        </w:tabs>
+        <w:rPr/>
+      </w:pPr>
+      <w:hyperlink w:anchor="_Toc378694305">
+        <w:r>
+          <w:rPr>
+            <w:rStyle w:val="IndexLink"/>
+          </w:rPr>
+          <w:t xml:space="preserve">Figura </w:t>
+        </w:r>
+        <w:r>
+          <w:rPr>
+            <w:rStyle w:val="IndexLink"/>
+          </w:rPr>
+          <w:t>3</w:t>
+        </w:r>
+        <w:r>
+          <w:rPr>
+            <w:rStyle w:val="IndexLink"/>
+          </w:rPr>
+          <w:t xml:space="preserve">: </w:t>
+        </w:r>
+        <w:r>
+          <w:rPr>
+            <w:rStyle w:val="IndexLink"/>
+          </w:rPr>
+          <w:t>Representação visual do código HTML em um navegador de internet</w:t>
+        </w:r>
+        <w:r>
+          <w:rPr>
+            <w:rStyle w:val="IndexLink"/>
+          </w:rPr>
+          <w:t>.</w:t>
+        </w:r>
+      </w:hyperlink>
+      <w:hyperlink w:anchor="_Toc378694305">
+        <w:r>
+          <w:rPr>
+            <w:webHidden/>
+          </w:rPr>
+          <w:fldChar w:fldCharType="begin"/>
+        </w:r>
+        <w:r>
+          <w:rPr>
+            <w:webHidden/>
+          </w:rPr>
+          <w:instrText>PAGEREF _Toc378694305 \h</w:instrText>
+        </w:r>
+        <w:r>
+          <w:rPr>
+            <w:webHidden/>
+          </w:rPr>
+          <w:fldChar w:fldCharType="separate"/>
+        </w:r>
+        <w:r>
+          <w:rPr>
+            <w:rStyle w:val="IndexLink"/>
+          </w:rPr>
+          <w:tab/>
+        </w:r>
+        <w:r>
+          <w:rPr>
+            <w:webHidden/>
+          </w:rPr>
+          <w:fldChar w:fldCharType="end"/>
+        </w:r>
+      </w:hyperlink>
+      <w:r>
+        <w:rPr/>
+        <w:t>23</w:t>
+      </w:r>
+    </w:p>
+    <w:p>
+      <w:pPr>
+        <w:pStyle w:val="Tableoffigures"/>
+        <w:tabs>
+          <w:tab w:val="clear" w:pos="1134"/>
+          <w:tab w:val="right" w:pos="9062" w:leader="dot"/>
+        </w:tabs>
+        <w:rPr/>
+      </w:pPr>
+      <w:hyperlink w:anchor="_Toc378694305">
+        <w:r>
+          <w:rPr>
+            <w:rStyle w:val="IndexLink"/>
+          </w:rPr>
+          <w:t xml:space="preserve">Figura </w:t>
+        </w:r>
+        <w:r>
+          <w:rPr>
+            <w:rStyle w:val="IndexLink"/>
+          </w:rPr>
+          <w:t>4</w:t>
+        </w:r>
+        <w:r>
+          <w:rPr>
+            <w:rStyle w:val="IndexLink"/>
+          </w:rPr>
+          <w:t xml:space="preserve">: </w:t>
+        </w:r>
+        <w:r>
+          <w:rPr>
+            <w:rStyle w:val="IndexLink"/>
+          </w:rPr>
+          <w:t>Ilustração da estrutura de composição de um documento HTML contendo estilos CSS e códigos JavaScript</w:t>
+        </w:r>
+        <w:r>
+          <w:rPr>
+            <w:rStyle w:val="IndexLink"/>
+          </w:rPr>
+          <w:t>.</w:t>
+        </w:r>
+      </w:hyperlink>
+      <w:hyperlink w:anchor="_Toc378694305">
+        <w:r>
+          <w:rPr>
+            <w:webHidden/>
+          </w:rPr>
+          <w:fldChar w:fldCharType="begin"/>
+        </w:r>
+        <w:r>
+          <w:rPr>
+            <w:webHidden/>
+          </w:rPr>
+          <w:instrText>PAGEREF _Toc378694305 \h</w:instrText>
+        </w:r>
+        <w:r>
+          <w:rPr>
+            <w:webHidden/>
+          </w:rPr>
+          <w:fldChar w:fldCharType="separate"/>
+        </w:r>
+        <w:r>
+          <w:rPr>
+            <w:rStyle w:val="IndexLink"/>
+          </w:rPr>
+          <w:tab/>
+        </w:r>
+        <w:r>
+          <w:rPr>
+            <w:webHidden/>
+          </w:rPr>
+          <w:fldChar w:fldCharType="end"/>
+        </w:r>
+      </w:hyperlink>
+      <w:r>
+        <w:rPr/>
+        <w:t>24</w:t>
+      </w:r>
+      <w:r>
         <w:br w:type="page"/>
       </w:r>
     </w:p>
@@ -2762,12 +3013,12 @@
         <w:pStyle w:val="ANEXOS"/>
         <w:rPr/>
       </w:pPr>
-      <w:bookmarkStart w:id="5" w:name="_Toc268009113"/>
-      <w:bookmarkStart w:id="6" w:name="_Toc378694363"/>
-      <w:bookmarkStart w:id="7" w:name="_Toc378694362"/>
-      <w:bookmarkStart w:id="8" w:name="_Toc330745075"/>
-      <w:bookmarkStart w:id="9" w:name="_Toc299204216"/>
-      <w:bookmarkStart w:id="10" w:name="_Toc378693901"/>
+      <w:bookmarkStart w:id="5" w:name="_Toc378693901"/>
+      <w:bookmarkStart w:id="6" w:name="_Toc299204216"/>
+      <w:bookmarkStart w:id="7" w:name="_Toc330745075"/>
+      <w:bookmarkStart w:id="8" w:name="_Toc378694362"/>
+      <w:bookmarkStart w:id="9" w:name="_Toc378694363"/>
+      <w:bookmarkStart w:id="10" w:name="_Toc268009113"/>
       <w:r>
         <w:rPr/>
         <w:t>LISTA DE TABELAS</w:t>
@@ -3413,16 +3664,91 @@
     <w:p>
       <w:pPr>
         <w:pStyle w:val="Normal"/>
-        <w:rPr>
-          <w:rFonts w:cs="Arial"/>
-          <w:i/>
+        <w:rPr/>
+      </w:pPr>
+      <w:r>
+        <w:rPr>
+          <w:rFonts w:eastAsia="Times New Roman" w:cs="Arial"/>
+          <w:i w:val="false"/>
+          <w:iCs w:val="false"/>
+          <w:color w:val="auto"/>
+          <w:kern w:val="0"/>
+          <w:sz w:val="24"/>
+          <w:szCs w:val="32"/>
+          <w:lang w:val="pt-BR" w:eastAsia="pt-BR" w:bidi="ar-SA"/>
+        </w:rPr>
+        <w:t>IDE</w:t>
+      </w:r>
+      <w:r>
+        <w:rPr>
+          <w:rFonts w:eastAsia="Times New Roman" w:cs="Arial"/>
+          <w:i w:val="false"/>
+          <w:iCs w:val="false"/>
+          <w:color w:val="auto"/>
+          <w:kern w:val="0"/>
+          <w:sz w:val="24"/>
+          <w:szCs w:val="32"/>
+          <w:lang w:val="pt-BR" w:eastAsia="pt-BR" w:bidi="ar-SA"/>
+        </w:rPr>
+        <w:t xml:space="preserve"> – </w:t>
+      </w:r>
+      <w:r>
+        <w:rPr>
+          <w:rFonts w:eastAsia="Times New Roman" w:cs="Arial"/>
           <w:i/>
           <w:iCs/>
+          <w:color w:val="auto"/>
+          <w:kern w:val="0"/>
+          <w:sz w:val="24"/>
           <w:szCs w:val="32"/>
-        </w:rPr>
-      </w:pPr>
-      <w:r>
-        <w:rPr/>
+          <w:lang w:val="pt-BR" w:eastAsia="pt-BR" w:bidi="ar-SA"/>
+        </w:rPr>
+        <w:t>Integrated Development Environment</w:t>
+      </w:r>
+    </w:p>
+    <w:p>
+      <w:pPr>
+        <w:pStyle w:val="Normal"/>
+        <w:rPr/>
+      </w:pPr>
+      <w:r>
+        <w:rPr>
+          <w:rFonts w:eastAsia="Times New Roman" w:cs="Arial"/>
+          <w:i w:val="false"/>
+          <w:iCs w:val="false"/>
+          <w:color w:val="auto"/>
+          <w:kern w:val="0"/>
+          <w:sz w:val="24"/>
+          <w:szCs w:val="32"/>
+          <w:lang w:val="pt-BR" w:eastAsia="pt-BR" w:bidi="ar-SA"/>
+        </w:rPr>
+        <w:t>JS</w:t>
+      </w:r>
+      <w:r>
+        <w:rPr>
+          <w:rFonts w:eastAsia="Times New Roman" w:cs="Arial"/>
+          <w:i w:val="false"/>
+          <w:iCs w:val="false"/>
+          <w:color w:val="auto"/>
+          <w:kern w:val="0"/>
+          <w:sz w:val="24"/>
+          <w:szCs w:val="32"/>
+          <w:lang w:val="pt-BR" w:eastAsia="pt-BR" w:bidi="ar-SA"/>
+        </w:rPr>
+        <w:t xml:space="preserve"> – </w:t>
+      </w:r>
+      <w:r>
+        <w:rPr>
+          <w:rFonts w:eastAsia="Times New Roman" w:cs="Arial"/>
+          <w:i w:val="false"/>
+          <w:iCs w:val="false"/>
+          <w:color w:val="auto"/>
+          <w:kern w:val="0"/>
+          <w:sz w:val="24"/>
+          <w:szCs w:val="32"/>
+          <w:lang w:val="pt-BR" w:eastAsia="pt-BR" w:bidi="ar-SA"/>
+        </w:rPr>
+        <w:t>JavaScript</w:t>
       </w:r>
       <w:r>
         <w:br w:type="page"/>
@@ -4929,8 +5255,8 @@
         <w:rPr/>
         <w:fldChar w:fldCharType="end"/>
       </w:r>
-      <w:bookmarkStart w:id="15" w:name="_Toc101326828"/>
-      <w:bookmarkStart w:id="16" w:name="_Toc378694366"/>
+      <w:bookmarkStart w:id="15" w:name="_Toc378694366"/>
+      <w:bookmarkStart w:id="16" w:name="_Toc101326828"/>
       <w:bookmarkEnd w:id="15"/>
       <w:bookmarkEnd w:id="16"/>
     </w:p>
@@ -5567,7 +5893,22 @@
       </w:r>
       <w:r>
         <w:rPr/>
-        <w:t xml:space="preserve"> URE, sobre o qual não encontramos informações a respeito, mas que é descrito como uma ferramenta de aproximação entre o HPSG e o processo </w:t>
+        <w:t xml:space="preserve"> URE, sobre o qual não </w:t>
+      </w:r>
+      <w:r>
+        <w:rPr>
+          <w:rFonts w:eastAsia="Times New Roman" w:cs="Times New Roman"/>
+          <w:color w:val="auto"/>
+          <w:kern w:val="0"/>
+          <w:sz w:val="24"/>
+          <w:szCs w:val="20"/>
+          <w:lang w:val="pt-BR" w:eastAsia="pt-BR" w:bidi="ar-SA"/>
+        </w:rPr>
+        <w:t>foram encontradas</w:t>
+      </w:r>
+      <w:r>
+        <w:rPr/>
+        <w:t xml:space="preserve"> informações a respeito, mas que é descrito como uma ferramenta de aproximação entre o HPSG e o processo </w:t>
       </w:r>
       <w:r>
         <w:rPr>
@@ -6665,7 +7006,31 @@
         <w:rPr>
           <w:sz w:val="24"/>
         </w:rPr>
-        <w:t>Quando acessamos um endereço na internet através de um navegador (por exemplo: https://www.google.com), uma sequência bem definida de eventos ocorre de maneira transparente ao usuário: (i) o navegador de internet extrai, do endereço da página, o nome de seu hospedeiro; (ii) com o auxílio de um sistema de DNS, o navegador obtém o endereço IP do computador que hospeda a página a ser acessada; (iii) através do endereço do hospedeiro, o navegador acessa (e baixa) a base do documento HTML e todos os arquivos nele referenciados; e (iv), por fim, uma representação visual do conteúdo HTML é exibida para o usuário.</w:t>
+        <w:t xml:space="preserve">Quando acessamos um endereço na internet através de um navegador (por exemplo: https://www.google.com), uma sequência bem definida de eventos ocorre de maneira transparente ao usuário, </w:t>
+      </w:r>
+      <w:r>
+        <w:rPr>
+          <w:sz w:val="24"/>
+        </w:rPr>
+        <w:t>conforme a Figura 1 tenta ilustrar</w:t>
+      </w:r>
+      <w:r>
+        <w:rPr>
+          <w:sz w:val="24"/>
+        </w:rPr>
+        <w:t xml:space="preserve">: (i) o navegador de internet extrai, do endereço da página, o nome de seu hospedeiro; (ii) com o auxílio de um sistema de DNS, o navegador obtém o endereço IP do computador </w:t>
+      </w:r>
+      <w:r>
+        <w:rPr>
+          <w:sz w:val="24"/>
+        </w:rPr>
+        <w:t xml:space="preserve">(servidor) </w:t>
+      </w:r>
+      <w:r>
+        <w:rPr>
+          <w:sz w:val="24"/>
+        </w:rPr>
+        <w:t>que hospeda a página a ser acessada; (iii) através do endereço do hospedeiro, o navegador acessa (e baixa) a base do documento HTML e todos os arquivos nele referenciados; e (iv), por fim, uma representação visual do conteúdo HTML é exibida para o usuário.</w:t>
       </w:r>
     </w:p>
     <w:p>
@@ -6810,7 +7175,9 @@
       <w:pPr>
         <w:pStyle w:val="Normal"/>
         <w:ind w:left="0" w:right="0" w:firstLine="1134"/>
-        <w:rPr/>
+        <w:rPr>
+          <w:sz w:val="24"/>
+        </w:rPr>
       </w:pPr>
       <w:r>
         <w:rPr>
@@ -6830,21 +7197,51 @@
         <w:rPr>
           <w:sz w:val="24"/>
         </w:rPr>
-        <w:t>) entre diferentes documentos ou partes de documentos no seu próprio conteúdo ou entre diferentes universidades, o conceito de página de internet foi introduzido através da criação de uma linguagem de marcação de hipertexto chamada de HTML (Hypertext Markup Language).</w:t>
-      </w:r>
-    </w:p>
-    <w:p>
-      <w:pPr>
-        <w:pStyle w:val="Normal"/>
-        <w:ind w:left="0" w:right="0" w:firstLine="1134"/>
-        <w:rPr>
-          <w:sz w:val="24"/>
-        </w:rPr>
-      </w:pPr>
-      <w:r>
-        <w:rPr>
-          <w:sz w:val="24"/>
-        </w:rPr>
+        <w:t xml:space="preserve">) entre </w:t>
+      </w:r>
+      <w:r>
+        <w:rPr>
+          <w:sz w:val="24"/>
+        </w:rPr>
+        <w:t>partes de um mesmo documento ou</w:t>
+      </w:r>
+      <w:r>
+        <w:rPr>
+          <w:sz w:val="24"/>
+        </w:rPr>
+        <w:t xml:space="preserve"> </w:t>
+      </w:r>
+      <w:r>
+        <w:rPr>
+          <w:sz w:val="24"/>
+        </w:rPr>
+        <w:t xml:space="preserve">entre </w:t>
+      </w:r>
+      <w:r>
+        <w:rPr>
+          <w:sz w:val="24"/>
+        </w:rPr>
+        <w:t>diferentes documentos, o conceito de página de internet foi introduzido através da criação de uma linguagem de marcação de hipertexto chamada de HTML (</w:t>
+      </w:r>
+      <w:r>
+        <w:rPr>
+          <w:i/>
+          <w:iCs/>
+          <w:sz w:val="24"/>
+        </w:rPr>
+        <w:t>Hypertext Markup Language</w:t>
+      </w:r>
+      <w:r>
+        <w:rPr>
+          <w:sz w:val="24"/>
+        </w:rPr>
+        <w:t xml:space="preserve">). </w:t>
+      </w:r>
+      <w:r>
+        <w:rPr>
+          <w:sz w:val="24"/>
+        </w:rPr>
+        <w:t>A Figura 2 mostra a estrutura básica de um documento HTML visualizado em uma IDE de programação.</w:t>
       </w:r>
     </w:p>
     <w:p>
@@ -7018,7 +7415,7 @@
           <w:sz w:val="24"/>
         </w:rPr>
         <w:tab/>
-        <w:t xml:space="preserve">A partir da aceitação do HTML e com o início da popularização da internet, já no início da década de 1990 [X], começaram a surgir os navegadores de internet: programas de computador capazes de traduzir HTML em representações visuais (através, por exemplo, da renderização de imagens) tornando a visualização de documentos mais amigável para os usuários, como no exemplo abaixo que ilustra o resultado </w:t>
+        <w:t xml:space="preserve">A partir da aceitação do HTML e com o início da popularização da internet, já no início da década de 1990 [X], começaram a surgir os navegadores de internet: programas de computador capazes de traduzir HTML em representações visuais (através, por exemplo, da renderização de imagens) tornando a visualização de documentos mais amigável para os usuários, </w:t>
       </w:r>
       <w:r>
         <w:rPr>
@@ -7029,47 +7426,7 @@
           <w:szCs w:val="20"/>
           <w:lang w:val="pt-BR" w:eastAsia="pt-BR" w:bidi="ar-SA"/>
         </w:rPr>
-        <w:t xml:space="preserve">visual </w:t>
-      </w:r>
-      <w:r>
-        <w:rPr>
-          <w:sz w:val="24"/>
-        </w:rPr>
-        <w:t>d</w:t>
-      </w:r>
-      <w:r>
-        <w:rPr>
-          <w:rFonts w:eastAsia="Times New Roman" w:cs="Times New Roman"/>
-          <w:color w:val="auto"/>
-          <w:kern w:val="0"/>
-          <w:sz w:val="24"/>
-          <w:szCs w:val="20"/>
-          <w:lang w:val="pt-BR" w:eastAsia="pt-BR" w:bidi="ar-SA"/>
-        </w:rPr>
-        <w:t>e um</w:t>
-      </w:r>
-      <w:r>
-        <w:rPr>
-          <w:sz w:val="24"/>
-        </w:rPr>
-        <w:t xml:space="preserve"> código </w:t>
-      </w:r>
-      <w:r>
-        <w:rPr>
-          <w:rFonts w:eastAsia="Times New Roman" w:cs="Times New Roman"/>
-          <w:color w:val="auto"/>
-          <w:kern w:val="0"/>
-          <w:sz w:val="24"/>
-          <w:szCs w:val="20"/>
-          <w:lang w:val="pt-BR" w:eastAsia="pt-BR" w:bidi="ar-SA"/>
-        </w:rPr>
-        <w:t>HTML</w:t>
-      </w:r>
-      <w:r>
-        <w:rPr>
-          <w:sz w:val="24"/>
-        </w:rPr>
-        <w:t xml:space="preserve"> em um navegador:</w:t>
+        <w:t>conforme ilustrado na Figura 3.</w:t>
       </w:r>
     </w:p>
     <w:p>
@@ -7081,7 +7438,9 @@
         </w:rPr>
       </w:pPr>
       <w:r>
-        <w:rPr/>
+        <w:rPr>
+          <w:sz w:val="24"/>
+        </w:rPr>
       </w:r>
     </w:p>
     <w:p>
@@ -7213,19 +7572,30 @@
         <w:rPr>
           <w:sz w:val="24"/>
         </w:rPr>
-        <w:t xml:space="preserve">, bastante dinamismo </w:t>
-      </w:r>
-      <w:r>
-        <w:rPr>
-          <w:sz w:val="24"/>
-        </w:rPr>
-        <w:t xml:space="preserve">foi adicionado </w:t>
-      </w:r>
-      <w:r>
-        <w:rPr>
-          <w:sz w:val="24"/>
-        </w:rPr>
-        <w:t>às páginas de internet ampliando assim o seu papel até se tornarem verdadeiras aplicações suportadas pelos avanços igualmente feitos nos navegadores de internet.</w:t>
+        <w:t xml:space="preserve">, bastante dinamismo foi adicionado às páginas de internet ampliando assim o seu papel até se tornarem verdadeiras aplicações suportadas pelos avanços igualmente feitos nos navegadores de internet. </w:t>
+      </w:r>
+      <w:r>
+        <w:rPr>
+          <w:sz w:val="24"/>
+        </w:rPr>
+        <w:t xml:space="preserve">A Figura 4 </w:t>
+      </w:r>
+      <w:r>
+        <w:rPr>
+          <w:rFonts w:eastAsia="Times New Roman" w:cs="Times New Roman"/>
+          <w:color w:val="auto"/>
+          <w:kern w:val="0"/>
+          <w:sz w:val="24"/>
+          <w:szCs w:val="20"/>
+          <w:lang w:val="pt-BR" w:eastAsia="pt-BR" w:bidi="ar-SA"/>
+        </w:rPr>
+        <w:t>ilustra</w:t>
+      </w:r>
+      <w:r>
+        <w:rPr>
+          <w:sz w:val="24"/>
+        </w:rPr>
+        <w:t xml:space="preserve"> a composição de um documento HTML que faz uso dessas tecnologias citadas.</w:t>
       </w:r>
     </w:p>
     <w:p>
@@ -7344,6 +7714,13 @@
       </w:r>
       <w:r>
         <w:rPr>
+          <w:sz w:val="20"/>
+          <w:szCs w:val="20"/>
+        </w:rPr>
+        <w:t>Ilustração da estrutura de c</w:t>
+      </w:r>
+      <w:r>
+        <w:rPr>
           <w:rFonts w:eastAsia="Times New Roman" w:cs="Times New Roman"/>
           <w:color w:val="auto"/>
           <w:kern w:val="0"/>
@@ -7351,7 +7728,7 @@
           <w:szCs w:val="20"/>
           <w:lang w:val="pt-BR" w:eastAsia="pt-BR" w:bidi="ar-SA"/>
         </w:rPr>
-        <w:t>Composição de um documento HTML contendo estilos CSS e códigos JavaScript</w:t>
+        <w:t>omposição de um documento HTML contendo estilos CSS e códigos JavaScript</w:t>
       </w:r>
       <w:r>
         <w:rPr>
@@ -7410,15 +7787,7 @@
       </w:r>
       <w:r>
         <w:rPr/>
-        <w:t>linguagens de programação de alto nível atualmente oferece</w:t>
-      </w:r>
-      <w:r>
-        <w:rPr/>
-        <w:t>m</w:t>
-      </w:r>
-      <w:r>
-        <w:rPr/>
-        <w:t xml:space="preserve"> bibliotecas e </w:t>
+        <w:t xml:space="preserve">linguagens de programação de alto nível atualmente oferecem bibliotecas e </w:t>
       </w:r>
       <w:r>
         <w:rPr>
@@ -7481,19 +7850,31 @@
         <w:rPr>
           <w:sz w:val="24"/>
         </w:rPr>
-        <w:t xml:space="preserve">representam a base de absolutamente todo conteúdo na internet fazendo com que a avaliação de </w:t>
-      </w:r>
-      <w:r>
-        <w:rPr>
-          <w:sz w:val="24"/>
-        </w:rPr>
-        <w:t xml:space="preserve">um documento HTML (ou </w:t>
-      </w:r>
-      <w:r>
-        <w:rPr>
-          <w:sz w:val="24"/>
-        </w:rPr>
-        <w:t xml:space="preserve">apenas partes específicas </w:t>
+        <w:t xml:space="preserve">representam a base de absolutamente todo conteúdo na internet fazendo com que a avaliação </w:t>
+      </w:r>
+      <w:r>
+        <w:rPr>
+          <w:sz w:val="24"/>
+        </w:rPr>
+        <w:t xml:space="preserve">do conteúdo </w:t>
+      </w:r>
+      <w:r>
+        <w:rPr>
+          <w:sz w:val="24"/>
+        </w:rPr>
+        <w:t>de um</w:t>
+      </w:r>
+      <w:r>
+        <w:rPr>
+          <w:sz w:val="24"/>
+        </w:rPr>
+        <w:t>a</w:t>
+      </w:r>
+      <w:r>
+        <w:rPr>
+          <w:sz w:val="24"/>
+        </w:rPr>
+        <w:t xml:space="preserve"> “</w:t>
       </w:r>
       <w:r>
         <w:rPr>
@@ -7504,25 +7885,97 @@
           <w:szCs w:val="20"/>
           <w:lang w:val="pt-BR" w:eastAsia="pt-BR" w:bidi="ar-SA"/>
         </w:rPr>
-        <w:t xml:space="preserve">deste </w:t>
-      </w:r>
-      <w:r>
-        <w:rPr>
-          <w:sz w:val="24"/>
-        </w:rPr>
-        <w:t>documento</w:t>
-      </w:r>
-      <w:r>
-        <w:rPr>
-          <w:sz w:val="24"/>
-        </w:rPr>
-        <w:t>)</w:t>
-      </w:r>
-      <w:r>
-        <w:rPr>
-          <w:sz w:val="24"/>
-        </w:rPr>
-        <w:t>, uma vez que seu código hipertexto tenha sido obtido, seja possível e muito viável (como, por exemplo, dentre todo conteúdo de uma página, considerar apenas elementos do tipo “tabela” ou selecionar apenas elementos que contenham uma determinada classe CSS associada).</w:t>
+        <w:t>página de internet”</w:t>
+      </w:r>
+      <w:r>
+        <w:rPr>
+          <w:sz w:val="24"/>
+        </w:rPr>
+        <w:t xml:space="preserve"> (ou apenas partes específicas </w:t>
+      </w:r>
+      <w:r>
+        <w:rPr>
+          <w:rFonts w:eastAsia="Times New Roman" w:cs="Times New Roman"/>
+          <w:color w:val="auto"/>
+          <w:kern w:val="0"/>
+          <w:sz w:val="24"/>
+          <w:szCs w:val="20"/>
+          <w:lang w:val="pt-BR" w:eastAsia="pt-BR" w:bidi="ar-SA"/>
+        </w:rPr>
+        <w:t>desta página</w:t>
+      </w:r>
+      <w:r>
+        <w:rPr>
+          <w:sz w:val="24"/>
+        </w:rPr>
+        <w:t xml:space="preserve">), uma vez que seu código hipertexto tenha sido obtido, seja possível e muito viável (como, por exemplo, dentre todo conteúdo de uma página, considerar apenas elementos do tipo “tabela” ou selecionar apenas elementos que contenham uma determinada classe CSS associada) </w:t>
+      </w:r>
+      <w:r>
+        <w:rPr>
+          <w:sz w:val="24"/>
+        </w:rPr>
+        <w:t xml:space="preserve">sendo necessário </w:t>
+      </w:r>
+      <w:r>
+        <w:rPr>
+          <w:rFonts w:eastAsia="Times New Roman" w:cs="Times New Roman"/>
+          <w:color w:val="auto"/>
+          <w:kern w:val="0"/>
+          <w:sz w:val="24"/>
+          <w:szCs w:val="20"/>
+          <w:lang w:val="pt-BR" w:eastAsia="pt-BR" w:bidi="ar-SA"/>
+        </w:rPr>
+        <w:t>ter mais atenção apenas à alterações dinâmicas de conteúdo resultantes da execução de códigos JavaScript, quando houver</w:t>
+      </w:r>
+      <w:r>
+        <w:rPr>
+          <w:sz w:val="24"/>
+        </w:rPr>
+        <w:t>.</w:t>
+      </w:r>
+    </w:p>
+    <w:p>
+      <w:pPr>
+        <w:pStyle w:val="Heading2"/>
+        <w:numPr>
+          <w:ilvl w:val="1"/>
+          <w:numId w:val="2"/>
+        </w:numPr>
+        <w:rPr>
+          <w:i/>
+          <w:i/>
+          <w:iCs/>
+          <w:color w:val="008000"/>
+        </w:rPr>
+      </w:pPr>
+      <w:bookmarkStart w:id="27" w:name="_Toc3786943681311"/>
+      <w:r>
+        <w:rPr>
+          <w:i/>
+          <w:iCs/>
+          <w:color w:val="008000"/>
+        </w:rPr>
+        <w:t>W</w:t>
+      </w:r>
+      <w:bookmarkEnd w:id="27"/>
+      <w:r>
+        <w:rPr>
+          <w:i/>
+          <w:iCs/>
+          <w:color w:val="008000"/>
+        </w:rPr>
+        <w:t>EB SCRAPING</w:t>
+      </w:r>
+    </w:p>
+    <w:p>
+      <w:pPr>
+        <w:pStyle w:val="Normal"/>
+        <w:ind w:firstLine="1134"/>
+        <w:rPr/>
+      </w:pPr>
+      <w:r>
+        <w:rPr/>
+        <w:t>O presente documento foi digitado no estilo e formatos necessários para a elaboração do TCC, portanto guardem uma cópia, para salvar as informações nele contidas, e o utilize como base para desenvolver o TCC. Para digitar, selecione o texto de modelo e troque pela sua redação. O parágrafo está justificado com a primeira linha recuada em 02 centímetros, entrelinha em 1,5.</w:t>
       </w:r>
     </w:p>
     <w:p>
@@ -7688,7 +8141,19 @@
         <w:rPr>
           <w:sz w:val="24"/>
         </w:rPr>
-        <w:t xml:space="preserve"> e as boas práticas de desenvolvimento que, buscando motivar a criação de produtos estáveis e de fácil manutenção, permite a esperança de que </w:t>
+        <w:t xml:space="preserve"> e as boas práticas de desenvolvimento que, buscando motivar a criação de produtos estáveis e de fácil manutenção, permite</w:t>
+      </w:r>
+      <w:r>
+        <w:rPr>
+          <w:sz w:val="24"/>
+        </w:rPr>
+        <w:t>m</w:t>
+      </w:r>
+      <w:r>
+        <w:rPr>
+          <w:sz w:val="24"/>
+        </w:rPr>
+        <w:t xml:space="preserve"> a esperança de que </w:t>
       </w:r>
       <w:r>
         <w:rPr>
@@ -7702,7 +8167,19 @@
         <w:rPr>
           <w:sz w:val="24"/>
         </w:rPr>
-        <w:t xml:space="preserve"> criados por equipes de profissionais sérios buscarão respeitar as definições da linguagem permitindo diversos filtros e predições assertivos, </w:t>
+        <w:t xml:space="preserve"> criados por equipes de profissionais sérios buscarão respeitar as definições da linguagem permitindo diversos filtros e predições assertiv</w:t>
+      </w:r>
+      <w:r>
+        <w:rPr>
+          <w:sz w:val="24"/>
+        </w:rPr>
+        <w:t>a</w:t>
+      </w:r>
+      <w:r>
+        <w:rPr>
+          <w:sz w:val="24"/>
+        </w:rPr>
+        <w:t xml:space="preserve">s, </w:t>
       </w:r>
       <w:r>
         <w:rPr>
@@ -7750,19 +8227,7 @@
         <w:rPr>
           <w:sz w:val="24"/>
         </w:rPr>
-        <w:t xml:space="preserve">O código HTML da página </w:t>
-      </w:r>
-      <w:r>
-        <w:rPr>
-          <w:sz w:val="24"/>
-        </w:rPr>
-        <w:t xml:space="preserve">seja </w:t>
-      </w:r>
-      <w:r>
-        <w:rPr>
-          <w:sz w:val="24"/>
-        </w:rPr>
-        <w:t>minimamente válido;</w:t>
+        <w:t>O código HTML da página seja minimamente válido;</w:t>
       </w:r>
     </w:p>
     <w:p>
@@ -7795,19 +8260,19 @@
         <w:rPr>
           <w:sz w:val="24"/>
         </w:rPr>
-        <w:t xml:space="preserve">identificadas por uma mesma classe </w:t>
-      </w:r>
-      <w:r>
-        <w:rPr>
-          <w:sz w:val="24"/>
-        </w:rPr>
-        <w:t xml:space="preserve">CSS </w:t>
-      </w:r>
-      <w:r>
-        <w:rPr>
-          <w:sz w:val="24"/>
-        </w:rPr>
-        <w:t>ou elemento HTML;</w:t>
+        <w:t xml:space="preserve">identificadas por uma mesma classe CSS ou elemento HTML </w:t>
+      </w:r>
+      <w:r>
+        <w:rPr>
+          <w:sz w:val="24"/>
+        </w:rPr>
+        <w:t>(padronização)</w:t>
+      </w:r>
+      <w:r>
+        <w:rPr>
+          <w:sz w:val="24"/>
+        </w:rPr>
+        <w:t>;</w:t>
       </w:r>
     </w:p>
     <w:p>
@@ -7837,19 +8302,7 @@
         <w:rPr>
           <w:sz w:val="24"/>
         </w:rPr>
-        <w:t xml:space="preserve"> para determina</w:t>
-      </w:r>
-      <w:r>
-        <w:rPr>
-          <w:sz w:val="24"/>
-        </w:rPr>
-        <w:t>da</w:t>
-      </w:r>
-      <w:r>
-        <w:rPr>
-          <w:sz w:val="24"/>
-        </w:rPr>
-        <w:t xml:space="preserve"> parte de um documento HTML </w:t>
+        <w:t xml:space="preserve"> para determinada parte de um documento HTML </w:t>
       </w:r>
       <w:r>
         <w:rPr>
@@ -7866,19 +8319,7 @@
         <w:rPr>
           <w:sz w:val="24"/>
         </w:rPr>
-        <w:t>lógica: embora, por exemplo, seja possível criar um</w:t>
-      </w:r>
-      <w:r>
-        <w:rPr>
-          <w:sz w:val="24"/>
-        </w:rPr>
-        <w:t>a</w:t>
-      </w:r>
-      <w:r>
-        <w:rPr>
-          <w:sz w:val="24"/>
-        </w:rPr>
-        <w:t xml:space="preserve"> </w:t>
+        <w:t xml:space="preserve">lógica: embora, por exemplo, seja possível criar uma </w:t>
       </w:r>
       <w:r>
         <w:rPr>
@@ -7940,13 +8381,7 @@
         <w:rPr>
           <w:sz w:val="24"/>
         </w:rPr>
-        <w:t xml:space="preserve">mais apropriada </w:t>
-      </w:r>
-      <w:r>
-        <w:rPr>
-          <w:sz w:val="24"/>
-        </w:rPr>
-        <w:t xml:space="preserve">(neste caso, “table”) </w:t>
+        <w:t xml:space="preserve">mais apropriada (neste caso, “table”) </w:t>
       </w:r>
       <w:r>
         <w:rPr>
@@ -7957,7 +8392,18 @@
           <w:szCs w:val="20"/>
           <w:lang w:val="pt-BR" w:eastAsia="pt-BR" w:bidi="ar-SA"/>
         </w:rPr>
-        <w:t>será a eleita</w:t>
+        <w:t>deverá ser</w:t>
+      </w:r>
+      <w:r>
+        <w:rPr>
+          <w:rFonts w:eastAsia="Times New Roman" w:cs="Times New Roman"/>
+          <w:color w:val="auto"/>
+          <w:kern w:val="0"/>
+          <w:sz w:val="24"/>
+          <w:szCs w:val="20"/>
+          <w:lang w:val="pt-BR" w:eastAsia="pt-BR" w:bidi="ar-SA"/>
+        </w:rPr>
+        <w:t xml:space="preserve"> eleita</w:t>
       </w:r>
       <w:r>
         <w:rPr>
@@ -7979,25 +8425,19 @@
         <w:rPr>
           <w:sz w:val="24"/>
         </w:rPr>
-        <w:t>Por mais dinâmico que o conteúdo de uma página seja,</w:t>
-      </w:r>
-      <w:r>
-        <w:rPr>
-          <w:sz w:val="24"/>
-        </w:rPr>
-        <w:t xml:space="preserve"> </w:t>
-      </w:r>
-      <w:r>
-        <w:rPr>
-          <w:sz w:val="24"/>
-        </w:rPr>
-        <w:t xml:space="preserve">a </w:t>
-      </w:r>
-      <w:r>
-        <w:rPr>
-          <w:sz w:val="24"/>
-        </w:rPr>
-        <w:t xml:space="preserve">organização </w:t>
+        <w:t xml:space="preserve">Por mais dinâmico que o conteúdo de uma página seja, </w:t>
+      </w:r>
+      <w:r>
+        <w:rPr>
+          <w:sz w:val="24"/>
+        </w:rPr>
+        <w:t xml:space="preserve">com ou sem o uso de códigos JavaScript, </w:t>
+      </w:r>
+      <w:r>
+        <w:rPr>
+          <w:sz w:val="24"/>
+        </w:rPr>
+        <w:t xml:space="preserve">a organização </w:t>
       </w:r>
       <w:r>
         <w:rPr>
@@ -8014,13 +8454,7 @@
         <w:rPr>
           <w:sz w:val="24"/>
         </w:rPr>
-        <w:t xml:space="preserve">código HTML </w:t>
-      </w:r>
-      <w:r>
-        <w:rPr>
-          <w:sz w:val="24"/>
-        </w:rPr>
-        <w:t xml:space="preserve">(escolha de </w:t>
+        <w:t xml:space="preserve">código HTML (escolha de </w:t>
       </w:r>
       <w:r>
         <w:rPr>
@@ -8034,13 +8468,33 @@
         <w:rPr>
           <w:sz w:val="24"/>
         </w:rPr>
-        <w:t xml:space="preserve">) </w:t>
-      </w:r>
-      <w:r>
-        <w:rPr>
-          <w:sz w:val="24"/>
-        </w:rPr>
-        <w:t>tende a mudar com pouca frequência.</w:t>
+        <w:t xml:space="preserve">) tende a mudar com pouca frequência </w:t>
+      </w:r>
+      <w:r>
+        <w:rPr>
+          <w:sz w:val="24"/>
+        </w:rPr>
+        <w:t xml:space="preserve">(a estrutura e o </w:t>
+      </w:r>
+      <w:r>
+        <w:rPr>
+          <w:i/>
+          <w:iCs/>
+          <w:sz w:val="24"/>
+        </w:rPr>
+        <w:t>layout</w:t>
+      </w:r>
+      <w:r>
+        <w:rPr>
+          <w:sz w:val="24"/>
+        </w:rPr>
+        <w:t xml:space="preserve"> são pouco dinâmicos)</w:t>
+      </w:r>
+      <w:r>
+        <w:rPr>
+          <w:sz w:val="24"/>
+        </w:rPr>
+        <w:t>.</w:t>
       </w:r>
     </w:p>
     <w:p>
@@ -8103,50 +8557,6 @@
           <w:lang w:val="pt-BR" w:eastAsia="pt-BR" w:bidi="ar-SA"/>
         </w:rPr>
         <w:t>) eleita como fonte para extração de um determinado tipo ou conjunto de dados, podemos intuitivamente perceber que boa parte do trabalho de extração de dados fica simplificado pela possibilidade de se obter facilmente apenas as informações desejadas (relevantes) de qualquer documento HTML.</w:t>
-      </w:r>
-    </w:p>
-    <w:p>
-      <w:pPr>
-        <w:pStyle w:val="Heading2"/>
-        <w:numPr>
-          <w:ilvl w:val="1"/>
-          <w:numId w:val="2"/>
-        </w:numPr>
-        <w:rPr>
-          <w:i/>
-          <w:i/>
-          <w:iCs/>
-          <w:color w:val="008000"/>
-        </w:rPr>
-      </w:pPr>
-      <w:bookmarkStart w:id="27" w:name="_Toc3786943681311"/>
-      <w:r>
-        <w:rPr>
-          <w:i/>
-          <w:iCs/>
-          <w:color w:val="008000"/>
-        </w:rPr>
-        <w:t>W</w:t>
-      </w:r>
-      <w:bookmarkEnd w:id="27"/>
-      <w:r>
-        <w:rPr>
-          <w:i/>
-          <w:iCs/>
-          <w:color w:val="008000"/>
-        </w:rPr>
-        <w:t>EB SCRAPING</w:t>
-      </w:r>
-    </w:p>
-    <w:p>
-      <w:pPr>
-        <w:pStyle w:val="Normal"/>
-        <w:ind w:firstLine="1134"/>
-        <w:rPr/>
-      </w:pPr>
-      <w:r>
-        <w:rPr/>
-        <w:t>O presente documento foi digitado no estilo e formatos necessários para a elaboração do TCC, portanto guardem uma cópia, para salvar as informações nele contidas, e o utilize como base para desenvolver o TCC. Para digitar, selecione o texto de modelo e troque pela sua redação. O parágrafo está justificado com a primeira linha recuada em 02 centímetros, entrelinha em 1,5.</w:t>
       </w:r>
       <w:r>
         <w:br w:type="page"/>
@@ -8223,8 +8633,8 @@
           <w:color w:val="008000"/>
         </w:rPr>
       </w:pPr>
-      <w:bookmarkStart w:id="28" w:name="_Toc3786943681"/>
-      <w:bookmarkStart w:id="29" w:name="_Toc1013268421"/>
+      <w:bookmarkStart w:id="28" w:name="_Toc1013268421"/>
+      <w:bookmarkStart w:id="29" w:name="_Toc3786943681"/>
       <w:r>
         <w:rPr>
           <w:color w:val="008000"/>
@@ -8413,7 +8823,7 @@
         </w:rPr>
         <w:t>IDIOMA ESTRANGEIRO</w:t>
       </w:r>
-      <w:bookmarkStart w:id="34" w:name="CONCLUS%252525C3%25252595ES"/>
+      <w:bookmarkStart w:id="34" w:name="CONCLUS%25252525C3%2525252595ES"/>
       <w:bookmarkEnd w:id="33"/>
       <w:bookmarkEnd w:id="34"/>
     </w:p>
@@ -8982,7 +9392,7 @@
         <w:rPr/>
       </w:pPr>
       <w:bookmarkStart w:id="41" w:name="_Toc378694375"/>
-      <w:bookmarkStart w:id="42" w:name="REFERENCIASBIBLIOGR%252525C3%25252581FIC"/>
+      <w:bookmarkStart w:id="42" w:name="REFERENCIASBIBLIOGR%25252525C3%252525258"/>
       <w:bookmarkEnd w:id="42"/>
       <w:r>
         <w:rPr/>
@@ -9974,8 +10384,8 @@
         <w:jc w:val="both"/>
         <w:rPr/>
       </w:pPr>
-      <w:bookmarkStart w:id="68" w:name="_Toc378694376"/>
-      <w:bookmarkStart w:id="69" w:name="_Toc101326847"/>
+      <w:bookmarkStart w:id="68" w:name="_Toc101326847"/>
+      <w:bookmarkStart w:id="69" w:name="_Toc378694376"/>
       <w:bookmarkStart w:id="70" w:name="ANEXOS"/>
       <w:bookmarkEnd w:id="70"/>
       <w:r>
@@ -10304,7 +10714,7 @@
       </w:r>
     </w:p>
   </w:comment>
-  <w:comment w:id="6" w:author="Vinicius Zanovelli" w:date="2019-09-26T18:10:42Z" w:initials="ZNVL">
+  <w:comment w:id="6" w:author="Vinicius Zanovelli" w:date="2019-09-27T15:49:09Z" w:initials="ZNVL">
     <w:p>
       <w:r>
         <w:rPr>
@@ -10327,14 +10737,13 @@
           <w:kern w:val="0"/>
           <w:position w:val="0"/>
           <w:sz w:val="20"/>
-          <w:sz w:val="20"/>
           <w:szCs w:val="20"/>
           <w:u w:val="none"/>
           <w:vertAlign w:val="baseline"/>
           <w:em w:val="none"/>
           <w:lang w:val="pt-BR" w:eastAsia="pt-BR" w:bidi="ar-SA"/>
         </w:rPr>
-        <w:t>Seguindo o princípio de que opiniões devem estar em capítulos separados e ao falar da “esperança” do uso de boas práticas de desenvolvimento, optei por adicionar um subtópico, incerto desta ser a melhor alternativa.</w:t>
+        <w:t>Movido para o tópico “3.3” conforme orientação (precisa ser reorganizado e revisado em acordo com o conteúdo do tópico (ainda pendente))</w:t>
       </w:r>
     </w:p>
   </w:comment>
@@ -10405,7 +10814,7 @@
               <wp:positionV relativeFrom="paragraph">
                 <wp:posOffset>635</wp:posOffset>
               </wp:positionV>
-              <wp:extent cx="171450" cy="176530"/>
+              <wp:extent cx="172085" cy="177165"/>
               <wp:effectExtent l="0" t="0" r="0" b="0"/>
               <wp:wrapSquare wrapText="bothSides"/>
               <wp:docPr id="15" name="Image5"/>
@@ -10416,7 +10825,7 @@
                     <wps:spPr>
                       <a:xfrm>
                         <a:off x="0" y="0"/>
-                        <a:ext cx="170640" cy="176040"/>
+                        <a:ext cx="171360" cy="176400"/>
                       </a:xfrm>
                       <a:prstGeom prst="rect">
                         <a:avLst/>
@@ -10484,7 +10893,7 @@
         </mc:Choice>
         <mc:Fallback>
           <w:pict>
-            <v:rect id="shape_0" ID="Image5" stroked="f" style="position:absolute;margin-left:440.05pt;margin-top:0.05pt;width:13.4pt;height:13.8pt;mso-position-horizontal:right">
+            <v:rect id="shape_0" ID="Image5" stroked="f" style="position:absolute;margin-left:440pt;margin-top:0.05pt;width:13.45pt;height:13.85pt;mso-position-horizontal:right">
               <w10:wrap type="square"/>
               <v:fill o:detectmouseclick="t" on="false"/>
               <v:stroke color="#3465a4" joinstyle="round" endcap="flat"/>

</xml_diff>

<commit_message>
Adding references for Topic 3.2
</commit_message>
<xml_diff>
--- a/TCC.docx
+++ b/TCC.docx
@@ -73,7 +73,7 @@
                 <wp:positionV relativeFrom="paragraph">
                   <wp:posOffset>51435</wp:posOffset>
                 </wp:positionV>
-                <wp:extent cx="3088005" cy="1169035"/>
+                <wp:extent cx="3088640" cy="1169670"/>
                 <wp:effectExtent l="0" t="0" r="0" b="0"/>
                 <wp:wrapNone/>
                 <wp:docPr id="1" name="Image1"/>
@@ -84,7 +84,7 @@
                       <wps:spPr>
                         <a:xfrm>
                           <a:off x="0" y="0"/>
-                          <a:ext cx="3087360" cy="1168560"/>
+                          <a:ext cx="3088080" cy="1168920"/>
                         </a:xfrm>
                         <a:prstGeom prst="rect">
                           <a:avLst/>
@@ -174,7 +174,7 @@
           </mc:Choice>
           <mc:Fallback>
             <w:pict>
-              <v:rect id="shape_0" ID="Image1" fillcolor="#ffff99" stroked="t" style="position:absolute;margin-left:-45pt;margin-top:4.05pt;width:243.05pt;height:91.95pt">
+              <v:rect id="shape_0" ID="Image1" fillcolor="#ffff99" stroked="t" style="position:absolute;margin-left:-45pt;margin-top:4.05pt;width:243.1pt;height:92pt">
                 <w10:wrap type="square"/>
                 <v:fill o:detectmouseclick="t" type="solid" color2="#000066"/>
                 <v:stroke color="black" weight="720" joinstyle="round" endcap="flat"/>
@@ -1547,7 +1547,7 @@
                 <wp:positionV relativeFrom="paragraph">
                   <wp:posOffset>46355</wp:posOffset>
                 </wp:positionV>
-                <wp:extent cx="2173605" cy="859790"/>
+                <wp:extent cx="2174240" cy="860425"/>
                 <wp:effectExtent l="0" t="0" r="0" b="0"/>
                 <wp:wrapNone/>
                 <wp:docPr id="3" name="Image2"/>
@@ -1558,7 +1558,7 @@
                       <wps:spPr>
                         <a:xfrm>
                           <a:off x="0" y="0"/>
-                          <a:ext cx="2172960" cy="859320"/>
+                          <a:ext cx="2173680" cy="859680"/>
                         </a:xfrm>
                         <a:prstGeom prst="rect">
                           <a:avLst/>
@@ -1608,7 +1608,7 @@
           </mc:Choice>
           <mc:Fallback>
             <w:pict>
-              <v:rect id="shape_0" ID="Image2" fillcolor="yellow" stroked="t" style="position:absolute;margin-left:27pt;margin-top:3.65pt;width:171.05pt;height:67.6pt">
+              <v:rect id="shape_0" ID="Image2" fillcolor="yellow" stroked="t" style="position:absolute;margin-left:27pt;margin-top:3.65pt;width:171.1pt;height:67.65pt">
                 <w10:wrap type="square"/>
                 <v:fill o:detectmouseclick="t" type="solid" color2="blue"/>
                 <v:stroke color="black" weight="720" joinstyle="round" endcap="flat"/>
@@ -2112,7 +2112,7 @@
                 <wp:positionV relativeFrom="paragraph">
                   <wp:posOffset>107315</wp:posOffset>
                 </wp:positionV>
-                <wp:extent cx="2402205" cy="1259205"/>
+                <wp:extent cx="2402840" cy="1259840"/>
                 <wp:effectExtent l="0" t="0" r="0" b="0"/>
                 <wp:wrapNone/>
                 <wp:docPr id="5" name="Image3"/>
@@ -2123,7 +2123,7 @@
                       <wps:spPr>
                         <a:xfrm>
                           <a:off x="0" y="0"/>
-                          <a:ext cx="2401560" cy="1258560"/>
+                          <a:ext cx="2402280" cy="1259280"/>
                         </a:xfrm>
                         <a:prstGeom prst="rect">
                           <a:avLst/>
@@ -2199,7 +2199,7 @@
           </mc:Choice>
           <mc:Fallback>
             <w:pict>
-              <v:rect id="shape_0" ID="Image3" fillcolor="yellow" stroked="t" style="position:absolute;margin-left:18pt;margin-top:8.45pt;width:189.05pt;height:99.05pt">
+              <v:rect id="shape_0" ID="Image3" fillcolor="yellow" stroked="t" style="position:absolute;margin-left:18pt;margin-top:8.45pt;width:189.1pt;height:99.1pt">
                 <w10:wrap type="square"/>
                 <v:fill o:detectmouseclick="t" type="solid" color2="blue"/>
                 <v:stroke color="black" weight="720" joinstyle="round" endcap="flat"/>
@@ -2468,7 +2468,7 @@
                 <wp:positionV relativeFrom="paragraph">
                   <wp:posOffset>46355</wp:posOffset>
                 </wp:positionV>
-                <wp:extent cx="3545205" cy="1373505"/>
+                <wp:extent cx="3545840" cy="1374140"/>
                 <wp:effectExtent l="0" t="0" r="0" b="0"/>
                 <wp:wrapNone/>
                 <wp:docPr id="7" name="Image4"/>
@@ -2479,7 +2479,7 @@
                       <wps:spPr>
                         <a:xfrm>
                           <a:off x="0" y="0"/>
-                          <a:ext cx="3544560" cy="1373040"/>
+                          <a:ext cx="3545280" cy="1373400"/>
                         </a:xfrm>
                         <a:prstGeom prst="rect">
                           <a:avLst/>
@@ -2538,7 +2538,7 @@
           </mc:Choice>
           <mc:Fallback>
             <w:pict>
-              <v:rect id="shape_0" ID="Image4" fillcolor="#ffff99" stroked="t" style="position:absolute;margin-left:108pt;margin-top:3.65pt;width:279.05pt;height:108.05pt">
+              <v:rect id="shape_0" ID="Image4" fillcolor="#ffff99" stroked="t" style="position:absolute;margin-left:108pt;margin-top:3.65pt;width:279.1pt;height:108.1pt">
                 <w10:wrap type="square"/>
                 <v:fill o:detectmouseclick="t" type="solid" color2="#000066"/>
                 <v:stroke color="black" weight="720" joinstyle="round" endcap="flat"/>
@@ -2785,31 +2785,7 @@
           <w:rPr>
             <w:rStyle w:val="IndexLink"/>
           </w:rPr>
-          <w:t xml:space="preserve">Figura </w:t>
-        </w:r>
-        <w:r>
-          <w:rPr>
-            <w:rStyle w:val="IndexLink"/>
-          </w:rPr>
-          <w:t>2</w:t>
-        </w:r>
-        <w:r>
-          <w:rPr>
-            <w:rStyle w:val="IndexLink"/>
-          </w:rPr>
-          <w:t xml:space="preserve">: </w:t>
-        </w:r>
-        <w:r>
-          <w:rPr>
-            <w:rStyle w:val="IndexLink"/>
-          </w:rPr>
-          <w:t>Estrutura básica de um documento HTML exibido em uma IDE de programação</w:t>
-        </w:r>
-        <w:r>
-          <w:rPr>
-            <w:rStyle w:val="IndexLink"/>
-          </w:rPr>
-          <w:t>.</w:t>
+          <w:t>Figura 2: Estrutura básica de um documento HTML exibido em uma IDE de programação.</w:t>
         </w:r>
       </w:hyperlink>
       <w:hyperlink w:anchor="_Toc378694305">
@@ -2863,31 +2839,7 @@
           <w:rPr>
             <w:rStyle w:val="IndexLink"/>
           </w:rPr>
-          <w:t xml:space="preserve">Figura </w:t>
-        </w:r>
-        <w:r>
-          <w:rPr>
-            <w:rStyle w:val="IndexLink"/>
-          </w:rPr>
-          <w:t>3</w:t>
-        </w:r>
-        <w:r>
-          <w:rPr>
-            <w:rStyle w:val="IndexLink"/>
-          </w:rPr>
-          <w:t xml:space="preserve">: </w:t>
-        </w:r>
-        <w:r>
-          <w:rPr>
-            <w:rStyle w:val="IndexLink"/>
-          </w:rPr>
-          <w:t>Representação visual do código HTML em um navegador de internet</w:t>
-        </w:r>
-        <w:r>
-          <w:rPr>
-            <w:rStyle w:val="IndexLink"/>
-          </w:rPr>
-          <w:t>.</w:t>
+          <w:t>Figura 3: Representação visual do código HTML em um navegador de internet.</w:t>
         </w:r>
       </w:hyperlink>
       <w:hyperlink w:anchor="_Toc378694305">
@@ -2941,31 +2893,7 @@
           <w:rPr>
             <w:rStyle w:val="IndexLink"/>
           </w:rPr>
-          <w:t xml:space="preserve">Figura </w:t>
-        </w:r>
-        <w:r>
-          <w:rPr>
-            <w:rStyle w:val="IndexLink"/>
-          </w:rPr>
-          <w:t>4</w:t>
-        </w:r>
-        <w:r>
-          <w:rPr>
-            <w:rStyle w:val="IndexLink"/>
-          </w:rPr>
-          <w:t xml:space="preserve">: </w:t>
-        </w:r>
-        <w:r>
-          <w:rPr>
-            <w:rStyle w:val="IndexLink"/>
-          </w:rPr>
-          <w:t>Ilustração da estrutura de composição de um documento HTML contendo estilos CSS e códigos JavaScript</w:t>
-        </w:r>
-        <w:r>
-          <w:rPr>
-            <w:rStyle w:val="IndexLink"/>
-          </w:rPr>
-          <w:t>.</w:t>
+          <w:t>Figura 4: Ilustração da estrutura de composição de um documento HTML contendo estilos CSS e códigos JavaScript.</w:t>
         </w:r>
       </w:hyperlink>
       <w:hyperlink w:anchor="_Toc378694305">
@@ -3013,12 +2941,12 @@
         <w:pStyle w:val="ANEXOS"/>
         <w:rPr/>
       </w:pPr>
-      <w:bookmarkStart w:id="5" w:name="_Toc378693901"/>
-      <w:bookmarkStart w:id="6" w:name="_Toc299204216"/>
-      <w:bookmarkStart w:id="7" w:name="_Toc330745075"/>
-      <w:bookmarkStart w:id="8" w:name="_Toc378694362"/>
-      <w:bookmarkStart w:id="9" w:name="_Toc378694363"/>
-      <w:bookmarkStart w:id="10" w:name="_Toc268009113"/>
+      <w:bookmarkStart w:id="5" w:name="_Toc268009113"/>
+      <w:bookmarkStart w:id="6" w:name="_Toc378694363"/>
+      <w:bookmarkStart w:id="7" w:name="_Toc378694362"/>
+      <w:bookmarkStart w:id="8" w:name="_Toc330745075"/>
+      <w:bookmarkStart w:id="9" w:name="_Toc299204216"/>
+      <w:bookmarkStart w:id="10" w:name="_Toc378693901"/>
       <w:r>
         <w:rPr/>
         <w:t>LISTA DE TABELAS</w:t>
@@ -3677,8 +3605,27 @@
           <w:szCs w:val="32"/>
           <w:lang w:val="pt-BR" w:eastAsia="pt-BR" w:bidi="ar-SA"/>
         </w:rPr>
-        <w:t>IDE</w:t>
-      </w:r>
+        <w:t xml:space="preserve">IDE – </w:t>
+      </w:r>
+      <w:r>
+        <w:rPr>
+          <w:rFonts w:eastAsia="Times New Roman" w:cs="Arial"/>
+          <w:i/>
+          <w:iCs/>
+          <w:color w:val="auto"/>
+          <w:kern w:val="0"/>
+          <w:sz w:val="24"/>
+          <w:szCs w:val="32"/>
+          <w:lang w:val="pt-BR" w:eastAsia="pt-BR" w:bidi="ar-SA"/>
+        </w:rPr>
+        <w:t>Integrated Development Environment</w:t>
+      </w:r>
+    </w:p>
+    <w:p>
+      <w:pPr>
+        <w:pStyle w:val="Normal"/>
+        <w:rPr/>
+      </w:pPr>
       <w:r>
         <w:rPr>
           <w:rFonts w:eastAsia="Times New Roman" w:cs="Arial"/>
@@ -3690,6 +3637,38 @@
           <w:szCs w:val="32"/>
           <w:lang w:val="pt-BR" w:eastAsia="pt-BR" w:bidi="ar-SA"/>
         </w:rPr>
+        <w:t>JS – JavaScript</w:t>
+      </w:r>
+    </w:p>
+    <w:p>
+      <w:pPr>
+        <w:pStyle w:val="Normal"/>
+        <w:rPr/>
+      </w:pPr>
+      <w:r>
+        <w:rPr>
+          <w:rFonts w:eastAsia="Times New Roman" w:cs="Arial"/>
+          <w:i w:val="false"/>
+          <w:iCs w:val="false"/>
+          <w:color w:val="auto"/>
+          <w:kern w:val="0"/>
+          <w:sz w:val="24"/>
+          <w:szCs w:val="32"/>
+          <w:lang w:val="pt-BR" w:eastAsia="pt-BR" w:bidi="ar-SA"/>
+        </w:rPr>
+        <w:t>DOM</w:t>
+      </w:r>
+      <w:r>
+        <w:rPr>
+          <w:rFonts w:eastAsia="Times New Roman" w:cs="Arial"/>
+          <w:i w:val="false"/>
+          <w:iCs w:val="false"/>
+          <w:color w:val="auto"/>
+          <w:kern w:val="0"/>
+          <w:sz w:val="24"/>
+          <w:szCs w:val="32"/>
+          <w:lang w:val="pt-BR" w:eastAsia="pt-BR" w:bidi="ar-SA"/>
+        </w:rPr>
         <w:t xml:space="preserve"> – </w:t>
       </w:r>
       <w:r>
@@ -3703,7 +3682,7 @@
           <w:szCs w:val="32"/>
           <w:lang w:val="pt-BR" w:eastAsia="pt-BR" w:bidi="ar-SA"/>
         </w:rPr>
-        <w:t>Integrated Development Environment</w:t>
+        <w:t>Document Object Model</w:t>
       </w:r>
     </w:p>
     <w:p>
@@ -3722,7 +3701,7 @@
           <w:szCs w:val="32"/>
           <w:lang w:val="pt-BR" w:eastAsia="pt-BR" w:bidi="ar-SA"/>
         </w:rPr>
-        <w:t>JS</w:t>
+        <w:t>RIA</w:t>
       </w:r>
       <w:r>
         <w:rPr>
@@ -3740,15 +3719,15 @@
       <w:r>
         <w:rPr>
           <w:rFonts w:eastAsia="Times New Roman" w:cs="Arial"/>
-          <w:i w:val="false"/>
-          <w:iCs w:val="false"/>
+          <w:i/>
+          <w:iCs/>
           <w:color w:val="auto"/>
           <w:kern w:val="0"/>
           <w:sz w:val="24"/>
           <w:szCs w:val="32"/>
           <w:lang w:val="pt-BR" w:eastAsia="pt-BR" w:bidi="ar-SA"/>
         </w:rPr>
-        <w:t>JavaScript</w:t>
+        <w:t>Rich Internet Application</w:t>
       </w:r>
       <w:r>
         <w:br w:type="page"/>
@@ -5255,8 +5234,8 @@
         <w:rPr/>
         <w:fldChar w:fldCharType="end"/>
       </w:r>
-      <w:bookmarkStart w:id="15" w:name="_Toc378694366"/>
-      <w:bookmarkStart w:id="16" w:name="_Toc101326828"/>
+      <w:bookmarkStart w:id="15" w:name="_Toc101326828"/>
+      <w:bookmarkStart w:id="16" w:name="_Toc378694366"/>
       <w:bookmarkEnd w:id="15"/>
       <w:bookmarkEnd w:id="16"/>
     </w:p>
@@ -6912,7 +6891,55 @@
         <w:rPr>
           <w:sz w:val="24"/>
         </w:rPr>
-        <w:t>Explicar o surgimento e o funcionamento da internet não faz parte da proposta deste trabalho. Por outro lado, para entender as metodologias e técnicas de extração de dados é essencial elucidar dois de seus principais elementos, ambos tão antigos quanto a própria internet [X]: a estrutura de páginas e os navegadores.</w:t>
+        <w:t>Explicar o surgimento e o funcionamento da internet não faz parte da proposta deste trabalho. Por outro lado, para entender as metodologias e técnicas de extração de dados é essencial elucidar dois de seus principais elementos, ambos tão antigos quanto a própria internet [</w:t>
+      </w:r>
+      <w:r>
+        <w:rPr>
+          <w:sz w:val="24"/>
+        </w:rPr>
+        <w:fldChar w:fldCharType="begin"/>
+      </w:r>
+      <w:r>
+        <w:rPr>
+          <w:sz w:val="24"/>
+        </w:rPr>
+        <w:instrText> REF __RefNumPara__1239_2246543571 \r \h </w:instrText>
+      </w:r>
+      <w:r>
+        <w:rPr>
+          <w:sz w:val="24"/>
+        </w:rPr>
+        <w:fldChar w:fldCharType="separate"/>
+      </w:r>
+      <w:r>
+        <w:rPr>
+          <w:sz w:val="24"/>
+        </w:rPr>
+        <w:t>25</w:t>
+      </w:r>
+      <w:r>
+        <w:rPr>
+          <w:sz w:val="24"/>
+        </w:rPr>
+        <w:fldChar w:fldCharType="end"/>
+      </w:r>
+      <w:r>
+        <w:rPr>
+          <w:sz w:val="24"/>
+        </w:rPr>
+        <w:t>]: a</w:t>
+      </w:r>
+      <w:r>
+        <w:rPr>
+          <w:sz w:val="24"/>
+        </w:rPr>
+        <w:t>s</w:t>
+      </w:r>
+      <w:r>
+        <w:rPr>
+          <w:sz w:val="24"/>
+        </w:rPr>
+        <w:t xml:space="preserve"> páginas e os navegadores.</w:t>
       </w:r>
     </w:p>
     <w:p>
@@ -6966,7 +6993,72 @@
         <w:rPr>
           <w:sz w:val="24"/>
         </w:rPr>
-        <w:t xml:space="preserve">Cada uma dessas páginas de internet, que nos dias de hoje podem ser geradas a partir de inúmeras tecnologias [X], são essencialmente compostas de hipertexto estruturado [X] em blocos de elementos bem definidos principalmente por um par de </w:t>
+        <w:t xml:space="preserve">Cada uma dessas páginas de internet </w:t>
+      </w:r>
+      <w:r>
+        <w:rPr>
+          <w:sz w:val="24"/>
+        </w:rPr>
+        <w:t xml:space="preserve">são arquivos comuns de computador </w:t>
+      </w:r>
+      <w:r>
+        <w:rPr>
+          <w:sz w:val="24"/>
+        </w:rPr>
+        <w:t>essencialmente compost</w:t>
+      </w:r>
+      <w:r>
+        <w:rPr>
+          <w:rFonts w:eastAsia="Times New Roman" w:cs="Times New Roman"/>
+          <w:color w:val="auto"/>
+          <w:kern w:val="0"/>
+          <w:sz w:val="24"/>
+          <w:szCs w:val="20"/>
+          <w:lang w:val="pt-BR" w:eastAsia="pt-BR" w:bidi="ar-SA"/>
+        </w:rPr>
+        <w:t>o</w:t>
+      </w:r>
+      <w:r>
+        <w:rPr>
+          <w:sz w:val="24"/>
+        </w:rPr>
+        <w:t>s de hipertexto [</w:t>
+      </w:r>
+      <w:r>
+        <w:rPr>
+          <w:sz w:val="24"/>
+        </w:rPr>
+        <w:fldChar w:fldCharType="begin"/>
+      </w:r>
+      <w:r>
+        <w:rPr>
+          <w:sz w:val="24"/>
+        </w:rPr>
+        <w:instrText> REF __RefNumPara__1237_2246543571 \r \h </w:instrText>
+      </w:r>
+      <w:r>
+        <w:rPr>
+          <w:sz w:val="24"/>
+        </w:rPr>
+        <w:fldChar w:fldCharType="separate"/>
+      </w:r>
+      <w:r>
+        <w:rPr>
+          <w:sz w:val="24"/>
+        </w:rPr>
+        <w:t>26</w:t>
+      </w:r>
+      <w:r>
+        <w:rPr>
+          <w:sz w:val="24"/>
+        </w:rPr>
+        <w:fldChar w:fldCharType="end"/>
+      </w:r>
+      <w:r>
+        <w:rPr>
+          <w:sz w:val="24"/>
+        </w:rPr>
+        <w:t xml:space="preserve">] estruturado em blocos de elementos bem definidos principalmente por um par de </w:t>
       </w:r>
       <w:r>
         <w:rPr>
@@ -6993,7 +7085,43 @@
         <w:rPr>
           <w:sz w:val="24"/>
         </w:rPr>
-        <w:t>Segundo LONGMAN [X], o conceito de hipertexto existe desde a década de 1940 e começou a se tornar popular na década de 1980 com o surgimento dos computadores pessoais. Ao mesmo tempo, em meados dos anos 1980, é introduzido o sistema de nomes de domínios (DNS), que tem papel fundamental na forma com a qual acessamos páginas de internet até os dias de hoje.</w:t>
+        <w:t>Segundo LONGMAN [</w:t>
+      </w:r>
+      <w:r>
+        <w:rPr>
+          <w:sz w:val="24"/>
+        </w:rPr>
+        <w:fldChar w:fldCharType="begin"/>
+      </w:r>
+      <w:r>
+        <w:rPr>
+          <w:sz w:val="24"/>
+        </w:rPr>
+        <w:instrText> REF __RefNumPara__1237_2246543571 \r \h </w:instrText>
+      </w:r>
+      <w:r>
+        <w:rPr>
+          <w:sz w:val="24"/>
+        </w:rPr>
+        <w:fldChar w:fldCharType="separate"/>
+      </w:r>
+      <w:r>
+        <w:rPr>
+          <w:sz w:val="24"/>
+        </w:rPr>
+        <w:t>26</w:t>
+      </w:r>
+      <w:r>
+        <w:rPr>
+          <w:sz w:val="24"/>
+        </w:rPr>
+        <w:fldChar w:fldCharType="end"/>
+      </w:r>
+      <w:r>
+        <w:rPr>
+          <w:sz w:val="24"/>
+        </w:rPr>
+        <w:t>], o conceito de hipertexto existe desde a década de 1940 e começou a se tornar popular na década de 1980 com o surgimento dos computadores pessoais. Ao mesmo tempo, em meados dos anos 1980, é introduzido o sistema de nomes de domínios (DNS), que tem papel fundamental na forma com a qual acessamos páginas de internet até os dias de hoje.</w:t>
       </w:r>
     </w:p>
     <w:p>
@@ -7006,31 +7134,7 @@
         <w:rPr>
           <w:sz w:val="24"/>
         </w:rPr>
-        <w:t xml:space="preserve">Quando acessamos um endereço na internet através de um navegador (por exemplo: https://www.google.com), uma sequência bem definida de eventos ocorre de maneira transparente ao usuário, </w:t>
-      </w:r>
-      <w:r>
-        <w:rPr>
-          <w:sz w:val="24"/>
-        </w:rPr>
-        <w:t>conforme a Figura 1 tenta ilustrar</w:t>
-      </w:r>
-      <w:r>
-        <w:rPr>
-          <w:sz w:val="24"/>
-        </w:rPr>
-        <w:t xml:space="preserve">: (i) o navegador de internet extrai, do endereço da página, o nome de seu hospedeiro; (ii) com o auxílio de um sistema de DNS, o navegador obtém o endereço IP do computador </w:t>
-      </w:r>
-      <w:r>
-        <w:rPr>
-          <w:sz w:val="24"/>
-        </w:rPr>
-        <w:t xml:space="preserve">(servidor) </w:t>
-      </w:r>
-      <w:r>
-        <w:rPr>
-          <w:sz w:val="24"/>
-        </w:rPr>
-        <w:t>que hospeda a página a ser acessada; (iii) através do endereço do hospedeiro, o navegador acessa (e baixa) a base do documento HTML e todos os arquivos nele referenciados; e (iv), por fim, uma representação visual do conteúdo HTML é exibida para o usuário.</w:t>
+        <w:t>Quando acessamos um endereço na internet através de um navegador (por exemplo: https://www.google.com), uma sequência bem definida de eventos ocorre de maneira transparente ao usuário, conforme a Figura 1 tenta ilustrar: (i) o navegador de internet extrai, do endereço da página, o nome de seu hospedeiro; (ii) com o auxílio de um sistema de DNS, o navegador obtém o endereço IP do computador (servidor) que hospeda a página a ser acessada; (iii) através do endereço do hospedeiro, o navegador acessa (e baixa) a base do documento HTML e todos os arquivos nele referenciados; e (iv), por fim, uma representação visual do conteúdo HTML é exibida para o usuário.</w:t>
       </w:r>
     </w:p>
     <w:p>
@@ -7175,15 +7279,49 @@
       <w:pPr>
         <w:pStyle w:val="Normal"/>
         <w:ind w:left="0" w:right="0" w:firstLine="1134"/>
-        <w:rPr>
-          <w:sz w:val="24"/>
-        </w:rPr>
-      </w:pPr>
-      <w:r>
-        <w:rPr>
-          <w:sz w:val="24"/>
-        </w:rPr>
-        <w:t>Embora formada por complexas redes de computadores interconectados através de diversos meios e protocolos físicos e lógicos, a internet foi inicialmente concebida simplesmente para compartilhar documentos entre universidades [X] e para que esses documentos pudessem oferecer uma estrutura clara, alguma formatação visual e, principalmente, vínculos diretos (</w:t>
+        <w:rPr/>
+      </w:pPr>
+      <w:r>
+        <w:rPr>
+          <w:sz w:val="24"/>
+        </w:rPr>
+        <w:t>Embora formada por complexas redes de computadores interconectados através de diversos meios e protocolos físicos e lógicos, a internet foi inicialmente concebida simplesmente para compartilhar documentos entre universidades [</w:t>
+      </w:r>
+      <w:r>
+        <w:rPr>
+          <w:sz w:val="24"/>
+        </w:rPr>
+        <w:fldChar w:fldCharType="begin"/>
+      </w:r>
+      <w:r>
+        <w:rPr>
+          <w:sz w:val="24"/>
+        </w:rPr>
+        <w:instrText> REF __RefNumPara__1237_2246543571 \r \h </w:instrText>
+      </w:r>
+      <w:r>
+        <w:rPr>
+          <w:sz w:val="24"/>
+        </w:rPr>
+        <w:fldChar w:fldCharType="separate"/>
+      </w:r>
+      <w:r>
+        <w:rPr>
+          <w:sz w:val="24"/>
+        </w:rPr>
+        <w:t>26</w:t>
+      </w:r>
+      <w:r>
+        <w:rPr>
+          <w:sz w:val="24"/>
+        </w:rPr>
+        <w:fldChar w:fldCharType="end"/>
+      </w:r>
+      <w:r>
+        <w:rPr>
+          <w:sz w:val="24"/>
+        </w:rPr>
+        <w:t>] e para que esses documentos pudessem oferecer uma estrutura clara, alguma formatação visual e, principalmente, vínculos diretos (</w:t>
       </w:r>
       <w:r>
         <w:rPr>
@@ -7197,31 +7335,7 @@
         <w:rPr>
           <w:sz w:val="24"/>
         </w:rPr>
-        <w:t xml:space="preserve">) entre </w:t>
-      </w:r>
-      <w:r>
-        <w:rPr>
-          <w:sz w:val="24"/>
-        </w:rPr>
-        <w:t>partes de um mesmo documento ou</w:t>
-      </w:r>
-      <w:r>
-        <w:rPr>
-          <w:sz w:val="24"/>
-        </w:rPr>
-        <w:t xml:space="preserve"> </w:t>
-      </w:r>
-      <w:r>
-        <w:rPr>
-          <w:sz w:val="24"/>
-        </w:rPr>
-        <w:t xml:space="preserve">entre </w:t>
-      </w:r>
-      <w:r>
-        <w:rPr>
-          <w:sz w:val="24"/>
-        </w:rPr>
-        <w:t>diferentes documentos, o conceito de página de internet foi introduzido através da criação de uma linguagem de marcação de hipertexto chamada de HTML (</w:t>
+        <w:t>) entre partes de um mesmo documento ou entre diferentes documentos, o conceito de página de internet foi introduzido através da criação de uma linguagem de marcação de hipertexto chamada de HTML (</w:t>
       </w:r>
       <w:r>
         <w:rPr>
@@ -7235,13 +7349,55 @@
         <w:rPr>
           <w:sz w:val="24"/>
         </w:rPr>
-        <w:t xml:space="preserve">). </w:t>
-      </w:r>
-      <w:r>
-        <w:rPr>
-          <w:sz w:val="24"/>
-        </w:rPr>
-        <w:t>A Figura 2 mostra a estrutura básica de um documento HTML visualizado em uma IDE de programação.</w:t>
+        <w:t xml:space="preserve">) </w:t>
+      </w:r>
+      <w:r>
+        <w:rPr>
+          <w:sz w:val="24"/>
+        </w:rPr>
+        <w:t>[</w:t>
+      </w:r>
+      <w:r>
+        <w:rPr>
+          <w:sz w:val="24"/>
+        </w:rPr>
+        <w:fldChar w:fldCharType="begin"/>
+      </w:r>
+      <w:r>
+        <w:rPr>
+          <w:sz w:val="24"/>
+        </w:rPr>
+        <w:instrText> REF __RefNumPara__1243_2246543571 \r \h </w:instrText>
+      </w:r>
+      <w:r>
+        <w:rPr>
+          <w:sz w:val="24"/>
+        </w:rPr>
+        <w:fldChar w:fldCharType="separate"/>
+      </w:r>
+      <w:r>
+        <w:rPr>
+          <w:sz w:val="24"/>
+        </w:rPr>
+        <w:t>27</w:t>
+      </w:r>
+      <w:r>
+        <w:rPr>
+          <w:sz w:val="24"/>
+        </w:rPr>
+        <w:fldChar w:fldCharType="end"/>
+      </w:r>
+      <w:r>
+        <w:rPr>
+          <w:sz w:val="24"/>
+        </w:rPr>
+        <w:t>]</w:t>
+      </w:r>
+      <w:r>
+        <w:rPr>
+          <w:sz w:val="24"/>
+        </w:rPr>
+        <w:t>. A Figura 2 mostra a estrutura básica de um documento HTML visualizado em uma IDE de programação.</w:t>
       </w:r>
     </w:p>
     <w:p>
@@ -7388,20 +7544,55 @@
         <w:rPr>
           <w:sz w:val="24"/>
         </w:rPr>
-        <w:t>Uma das principais vantagens da utilização de hipertexto, além do mecanismo de referências (introduzido no HTML), é a possibilidade de mesclar textos com arquivos multimídia (como imagens, por exemplo) produzindo um conteúdo não apenas mais rico, mas também potencialmente mais visual.</w:t>
-      </w:r>
-    </w:p>
-    <w:p>
-      <w:pPr>
-        <w:pStyle w:val="Normal"/>
-        <w:ind w:left="0" w:right="0" w:firstLine="1134"/>
-        <w:rPr/>
-      </w:pPr>
-      <w:r>
-        <w:rPr>
-          <w:sz w:val="24"/>
-        </w:rPr>
-        <w:t>Em contrapartida, embora seja possível embarcar dados binários na forma de texto em um documento HTML, a linguagem foi projetada para que arquivos multimídias fossem apenas referenciados [X] no documento fazendo com que seu conteúdo por si só não seja visualmente amigável.</w:t>
+        <w:t xml:space="preserve">Uma das principais vantagens da utilização de hipertexto, além do mecanismo de referências (introduzido no HTML), é a possibilidade de mesclar textos com arquivos multimídia </w:t>
+      </w:r>
+      <w:r>
+        <w:rPr>
+          <w:sz w:val="24"/>
+        </w:rPr>
+        <w:t>[</w:t>
+      </w:r>
+      <w:r>
+        <w:rPr>
+          <w:sz w:val="24"/>
+        </w:rPr>
+        <w:fldChar w:fldCharType="begin"/>
+      </w:r>
+      <w:r>
+        <w:rPr>
+          <w:sz w:val="24"/>
+        </w:rPr>
+        <w:instrText> REF __RefNumPara__1249_2246543571 \r \h </w:instrText>
+      </w:r>
+      <w:r>
+        <w:rPr>
+          <w:sz w:val="24"/>
+        </w:rPr>
+        <w:fldChar w:fldCharType="separate"/>
+      </w:r>
+      <w:r>
+        <w:rPr>
+          <w:sz w:val="24"/>
+        </w:rPr>
+        <w:t>28</w:t>
+      </w:r>
+      <w:r>
+        <w:rPr>
+          <w:sz w:val="24"/>
+        </w:rPr>
+        <w:fldChar w:fldCharType="end"/>
+      </w:r>
+      <w:r>
+        <w:rPr>
+          <w:sz w:val="24"/>
+        </w:rPr>
+        <w:t xml:space="preserve">] </w:t>
+      </w:r>
+      <w:r>
+        <w:rPr>
+          <w:sz w:val="24"/>
+        </w:rPr>
+        <w:t>(como imagens, por exemplo) produzindo um conteúdo não apenas mais rico, mas também potencialmente mais visual.</w:t>
       </w:r>
     </w:p>
     <w:p>
@@ -7415,7 +7606,43 @@
           <w:sz w:val="24"/>
         </w:rPr>
         <w:tab/>
-        <w:t xml:space="preserve">A partir da aceitação do HTML e com o início da popularização da internet, já no início da década de 1990 [X], começaram a surgir os navegadores de internet: programas de computador capazes de traduzir HTML em representações visuais (através, por exemplo, da renderização de imagens) tornando a visualização de documentos mais amigável para os usuários, </w:t>
+        <w:t>A partir da aceitação do HTML e com o início da popularização da internet, já no início da década de 1990 [</w:t>
+      </w:r>
+      <w:r>
+        <w:rPr>
+          <w:sz w:val="24"/>
+        </w:rPr>
+        <w:fldChar w:fldCharType="begin"/>
+      </w:r>
+      <w:r>
+        <w:rPr>
+          <w:sz w:val="24"/>
+        </w:rPr>
+        <w:instrText> REF __RefNumPara__1247_2246543571 \r \h </w:instrText>
+      </w:r>
+      <w:r>
+        <w:rPr>
+          <w:sz w:val="24"/>
+        </w:rPr>
+        <w:fldChar w:fldCharType="separate"/>
+      </w:r>
+      <w:r>
+        <w:rPr>
+          <w:sz w:val="24"/>
+        </w:rPr>
+        <w:t>29</w:t>
+      </w:r>
+      <w:r>
+        <w:rPr>
+          <w:sz w:val="24"/>
+        </w:rPr>
+        <w:fldChar w:fldCharType="end"/>
+      </w:r>
+      <w:r>
+        <w:rPr>
+          <w:sz w:val="24"/>
+        </w:rPr>
+        <w:t xml:space="preserve">], começaram a surgir os navegadores de internet: programas de computador capazes de traduzir HTML em representações visuais (através, por exemplo, da renderização de imagens) tornando a visualização de documentos mais amigável para os usuários, </w:t>
       </w:r>
       <w:r>
         <w:rPr>
@@ -7549,13 +7776,25 @@
       <w:pPr>
         <w:pStyle w:val="Normal"/>
         <w:ind w:left="0" w:right="0" w:firstLine="1134"/>
-        <w:rPr/>
-      </w:pPr>
-      <w:r>
-        <w:rPr>
-          <w:sz w:val="24"/>
-        </w:rPr>
-        <w:t xml:space="preserve">Após algumas décadas de amadurecimento, com o aprimoramento das tecnologias existentes e o surgimento de novas tecnologias como o CSS [X] – que permite, dentre outras coisas, classificar grupos de elementos dentro de um mesmo documento HTML e estilizar, amplamente e com muita flexibilidade, os elementos de uma página – e a linguagem de programação JavaScript, capaz de executar códigos de alto nível diretamente nos navegadores de internet [X] permitindo, dentre outras coisas, criar efeitos visuais como animações e </w:t>
+        <w:rPr>
+          <w:sz w:val="24"/>
+        </w:rPr>
+      </w:pPr>
+      <w:r>
+        <w:rPr/>
+      </w:r>
+    </w:p>
+    <w:p>
+      <w:pPr>
+        <w:pStyle w:val="Normal"/>
+        <w:ind w:left="0" w:right="0" w:firstLine="1134"/>
+        <w:rPr/>
+      </w:pPr>
+      <w:r>
+        <w:rPr>
+          <w:sz w:val="24"/>
+        </w:rPr>
+        <w:t xml:space="preserve">Após </w:t>
       </w:r>
       <w:r>
         <w:rPr>
@@ -7566,19 +7805,210 @@
           <w:szCs w:val="20"/>
           <w:lang w:val="pt-BR" w:eastAsia="pt-BR" w:bidi="ar-SA"/>
         </w:rPr>
+        <w:t xml:space="preserve">alguns anos </w:t>
+      </w:r>
+      <w:r>
+        <w:rPr>
+          <w:sz w:val="24"/>
+        </w:rPr>
+        <w:t xml:space="preserve">de amadurecimento </w:t>
+      </w:r>
+      <w:r>
+        <w:rPr>
+          <w:sz w:val="24"/>
+        </w:rPr>
+        <w:t>[</w:t>
+      </w:r>
+      <w:r>
+        <w:rPr>
+          <w:sz w:val="24"/>
+        </w:rPr>
+        <w:fldChar w:fldCharType="begin"/>
+      </w:r>
+      <w:r>
+        <w:rPr>
+          <w:sz w:val="24"/>
+        </w:rPr>
+        <w:instrText> REF __RefNumPara__1254_2246543571 \r \h </w:instrText>
+      </w:r>
+      <w:r>
+        <w:rPr>
+          <w:sz w:val="24"/>
+        </w:rPr>
+        <w:fldChar w:fldCharType="separate"/>
+      </w:r>
+      <w:r>
+        <w:rPr>
+          <w:sz w:val="24"/>
+        </w:rPr>
+        <w:t>30</w:t>
+      </w:r>
+      <w:r>
+        <w:rPr>
+          <w:sz w:val="24"/>
+        </w:rPr>
+        <w:fldChar w:fldCharType="end"/>
+      </w:r>
+      <w:r>
+        <w:rPr>
+          <w:sz w:val="24"/>
+        </w:rPr>
+        <w:t>]</w:t>
+      </w:r>
+      <w:r>
+        <w:rPr>
+          <w:sz w:val="24"/>
+        </w:rPr>
+        <w:t xml:space="preserve">, com o aprimoramento das tecnologias existentes </w:t>
+      </w:r>
+      <w:r>
+        <w:rPr>
+          <w:sz w:val="24"/>
+        </w:rPr>
+        <w:t>(</w:t>
+      </w:r>
+      <w:r>
+        <w:rPr>
+          <w:rFonts w:eastAsia="Times New Roman" w:cs="Times New Roman"/>
+          <w:color w:val="auto"/>
+          <w:kern w:val="0"/>
+          <w:sz w:val="24"/>
+          <w:szCs w:val="20"/>
+          <w:lang w:val="pt-BR" w:eastAsia="pt-BR" w:bidi="ar-SA"/>
+        </w:rPr>
+        <w:t xml:space="preserve">podendo-se destacar </w:t>
+      </w:r>
+      <w:r>
+        <w:rPr>
+          <w:sz w:val="24"/>
+        </w:rPr>
+        <w:t xml:space="preserve">a introdução do DOM – </w:t>
+      </w:r>
+      <w:r>
+        <w:rPr>
+          <w:i/>
+          <w:iCs/>
+          <w:sz w:val="24"/>
+        </w:rPr>
+        <w:t xml:space="preserve">Document Object Model </w:t>
+      </w:r>
+      <w:r>
+        <w:rPr>
+          <w:i w:val="false"/>
+          <w:iCs w:val="false"/>
+          <w:sz w:val="24"/>
+        </w:rPr>
+        <w:t xml:space="preserve">– em 1998, que permite </w:t>
+      </w:r>
+      <w:r>
+        <w:rPr>
+          <w:rFonts w:eastAsia="Times New Roman" w:cs="Times New Roman"/>
+          <w:i w:val="false"/>
+          <w:iCs w:val="false"/>
+          <w:color w:val="auto"/>
+          <w:kern w:val="0"/>
+          <w:sz w:val="24"/>
+          <w:szCs w:val="20"/>
+          <w:lang w:val="pt-BR" w:eastAsia="pt-BR" w:bidi="ar-SA"/>
+        </w:rPr>
+        <w:t>a interpretação e a manipulação</w:t>
+      </w:r>
+      <w:r>
+        <w:rPr>
+          <w:i w:val="false"/>
+          <w:iCs w:val="false"/>
+          <w:sz w:val="24"/>
+        </w:rPr>
+        <w:t xml:space="preserve"> de elementos de documentos HTML como uma coleção de objetos independentes</w:t>
+      </w:r>
+      <w:r>
+        <w:rPr>
+          <w:sz w:val="24"/>
+        </w:rPr>
+        <w:t xml:space="preserve">) </w:t>
+      </w:r>
+      <w:r>
+        <w:rPr>
+          <w:sz w:val="24"/>
+        </w:rPr>
+        <w:t xml:space="preserve">e o surgimento de novas tecnologias como o CSS – que permite, dentre outras coisas, classificar grupos de elementos dentro de um mesmo documento HTML e estilizar, amplamente e com muita flexibilidade, os elementos de uma página – e a linguagem de programação JavaScript, capaz de executar códigos de alto nível diretamente nos navegadores de internet permitindo, dentre outras coisas, criar efeitos visuais como animações e </w:t>
+      </w:r>
+      <w:r>
+        <w:rPr>
+          <w:rFonts w:eastAsia="Times New Roman" w:cs="Times New Roman"/>
+          <w:color w:val="auto"/>
+          <w:kern w:val="0"/>
+          <w:sz w:val="24"/>
+          <w:szCs w:val="20"/>
+          <w:lang w:val="pt-BR" w:eastAsia="pt-BR" w:bidi="ar-SA"/>
+        </w:rPr>
         <w:t>modificar o conteúdo de uma página em tempo real (durante a navegação do usuário, reagindo a eventos como o clique de um botão)</w:t>
       </w:r>
       <w:r>
         <w:rPr>
           <w:sz w:val="24"/>
         </w:rPr>
-        <w:t xml:space="preserve">, bastante dinamismo foi adicionado às páginas de internet ampliando assim o seu papel até se tornarem verdadeiras aplicações suportadas pelos avanços igualmente feitos nos navegadores de internet. </w:t>
-      </w:r>
-      <w:r>
-        <w:rPr>
-          <w:sz w:val="24"/>
-        </w:rPr>
-        <w:t xml:space="preserve">A Figura 4 </w:t>
+        <w:t xml:space="preserve">, bastante dinamismo foi adicionado às páginas de internet ampliando assim o seu papel até se tornarem verdadeiras aplicações </w:t>
+      </w:r>
+      <w:r>
+        <w:rPr>
+          <w:sz w:val="24"/>
+        </w:rPr>
+        <w:t>(RIA)</w:t>
+      </w:r>
+      <w:r>
+        <w:rPr>
+          <w:sz w:val="24"/>
+        </w:rPr>
+        <w:t xml:space="preserve"> </w:t>
+      </w:r>
+      <w:r>
+        <w:rPr>
+          <w:sz w:val="24"/>
+        </w:rPr>
+        <w:t>[</w:t>
+      </w:r>
+      <w:r>
+        <w:rPr>
+          <w:sz w:val="24"/>
+        </w:rPr>
+        <w:fldChar w:fldCharType="begin"/>
+      </w:r>
+      <w:r>
+        <w:rPr>
+          <w:sz w:val="24"/>
+        </w:rPr>
+        <w:instrText> REF __RefNumPara__1257_2246543571 \r \h </w:instrText>
+      </w:r>
+      <w:r>
+        <w:rPr>
+          <w:sz w:val="24"/>
+        </w:rPr>
+        <w:fldChar w:fldCharType="separate"/>
+      </w:r>
+      <w:r>
+        <w:rPr>
+          <w:sz w:val="24"/>
+        </w:rPr>
+        <w:t>31</w:t>
+      </w:r>
+      <w:r>
+        <w:rPr>
+          <w:sz w:val="24"/>
+        </w:rPr>
+        <w:fldChar w:fldCharType="end"/>
+      </w:r>
+      <w:r>
+        <w:rPr>
+          <w:sz w:val="24"/>
+        </w:rPr>
+        <w:t xml:space="preserve">] </w:t>
+      </w:r>
+      <w:r>
+        <w:rPr>
+          <w:sz w:val="24"/>
+        </w:rPr>
+        <w:t xml:space="preserve">suportadas pelos avanços igualmente feitos nos navegadores de internet. A Figura 4 </w:t>
       </w:r>
       <w:r>
         <w:rPr>
@@ -7710,14 +8140,7 @@
           <w:sz w:val="20"/>
           <w:szCs w:val="20"/>
         </w:rPr>
-        <w:t xml:space="preserve">: </w:t>
-      </w:r>
-      <w:r>
-        <w:rPr>
-          <w:sz w:val="20"/>
-          <w:szCs w:val="20"/>
-        </w:rPr>
-        <w:t>Ilustração da estrutura de c</w:t>
+        <w:t>: Ilustração da estrutura de c</w:t>
       </w:r>
       <w:r>
         <w:rPr>
@@ -7850,31 +8273,7 @@
         <w:rPr>
           <w:sz w:val="24"/>
         </w:rPr>
-        <w:t xml:space="preserve">representam a base de absolutamente todo conteúdo na internet fazendo com que a avaliação </w:t>
-      </w:r>
-      <w:r>
-        <w:rPr>
-          <w:sz w:val="24"/>
-        </w:rPr>
-        <w:t xml:space="preserve">do conteúdo </w:t>
-      </w:r>
-      <w:r>
-        <w:rPr>
-          <w:sz w:val="24"/>
-        </w:rPr>
-        <w:t>de um</w:t>
-      </w:r>
-      <w:r>
-        <w:rPr>
-          <w:sz w:val="24"/>
-        </w:rPr>
-        <w:t>a</w:t>
-      </w:r>
-      <w:r>
-        <w:rPr>
-          <w:sz w:val="24"/>
-        </w:rPr>
-        <w:t xml:space="preserve"> “</w:t>
+        <w:t>representam a base de absolutamente todo conteúdo na internet fazendo com que a avaliação do conteúdo de uma “</w:t>
       </w:r>
       <w:r>
         <w:rPr>
@@ -7891,7 +8290,7 @@
         <w:rPr>
           <w:sz w:val="24"/>
         </w:rPr>
-        <w:t xml:space="preserve"> (ou apenas partes específicas </w:t>
+        <w:t xml:space="preserve"> (ou partes específicas </w:t>
       </w:r>
       <w:r>
         <w:rPr>
@@ -7902,19 +8301,7 @@
           <w:szCs w:val="20"/>
           <w:lang w:val="pt-BR" w:eastAsia="pt-BR" w:bidi="ar-SA"/>
         </w:rPr>
-        <w:t>desta página</w:t>
-      </w:r>
-      <w:r>
-        <w:rPr>
-          <w:sz w:val="24"/>
-        </w:rPr>
-        <w:t xml:space="preserve">), uma vez que seu código hipertexto tenha sido obtido, seja possível e muito viável (como, por exemplo, dentre todo conteúdo de uma página, considerar apenas elementos do tipo “tabela” ou selecionar apenas elementos que contenham uma determinada classe CSS associada) </w:t>
-      </w:r>
-      <w:r>
-        <w:rPr>
-          <w:sz w:val="24"/>
-        </w:rPr>
-        <w:t xml:space="preserve">sendo necessário </w:t>
+        <w:t xml:space="preserve">de uma determinada </w:t>
       </w:r>
       <w:r>
         <w:rPr>
@@ -7925,7 +8312,57 @@
           <w:szCs w:val="20"/>
           <w:lang w:val="pt-BR" w:eastAsia="pt-BR" w:bidi="ar-SA"/>
         </w:rPr>
-        <w:t>ter mais atenção apenas à alterações dinâmicas de conteúdo resultantes da execução de códigos JavaScript, quando houver</w:t>
+        <w:t>página</w:t>
+      </w:r>
+      <w:r>
+        <w:rPr>
+          <w:sz w:val="24"/>
+        </w:rPr>
+        <w:t xml:space="preserve">), uma vez que seu código hipertexto tenha sido obtido, seja possível e muito viável (como, por exemplo, dentre todo conteúdo de uma página, considerar apenas elementos do tipo “tabela” ou selecionar apenas elementos que contenham uma determinada classe CSS associada) sendo necessário </w:t>
+      </w:r>
+      <w:r>
+        <w:rPr>
+          <w:rFonts w:eastAsia="Times New Roman" w:cs="Times New Roman"/>
+          <w:color w:val="auto"/>
+          <w:kern w:val="0"/>
+          <w:sz w:val="24"/>
+          <w:szCs w:val="20"/>
+          <w:lang w:val="pt-BR" w:eastAsia="pt-BR" w:bidi="ar-SA"/>
+        </w:rPr>
+        <w:t xml:space="preserve">observar </w:t>
+      </w:r>
+      <w:r>
+        <w:rPr>
+          <w:rFonts w:eastAsia="Times New Roman" w:cs="Times New Roman"/>
+          <w:color w:val="auto"/>
+          <w:kern w:val="0"/>
+          <w:sz w:val="24"/>
+          <w:szCs w:val="20"/>
+          <w:lang w:val="pt-BR" w:eastAsia="pt-BR" w:bidi="ar-SA"/>
+        </w:rPr>
+        <w:t xml:space="preserve">apenas </w:t>
+      </w:r>
+      <w:r>
+        <w:rPr>
+          <w:rFonts w:eastAsia="Times New Roman" w:cs="Times New Roman"/>
+          <w:color w:val="auto"/>
+          <w:kern w:val="0"/>
+          <w:sz w:val="24"/>
+          <w:szCs w:val="20"/>
+          <w:lang w:val="pt-BR" w:eastAsia="pt-BR" w:bidi="ar-SA"/>
+        </w:rPr>
+        <w:t xml:space="preserve">as possíveis </w:t>
+      </w:r>
+      <w:r>
+        <w:rPr>
+          <w:rFonts w:eastAsia="Times New Roman" w:cs="Times New Roman"/>
+          <w:color w:val="auto"/>
+          <w:kern w:val="0"/>
+          <w:sz w:val="24"/>
+          <w:szCs w:val="20"/>
+          <w:lang w:val="pt-BR" w:eastAsia="pt-BR" w:bidi="ar-SA"/>
+        </w:rPr>
+        <w:t>alterações dinâmicas de conteúdo resultantes da execução de códigos JavaScript, quando houver</w:t>
       </w:r>
       <w:r>
         <w:rPr>
@@ -8141,19 +8578,7 @@
         <w:rPr>
           <w:sz w:val="24"/>
         </w:rPr>
-        <w:t xml:space="preserve"> e as boas práticas de desenvolvimento que, buscando motivar a criação de produtos estáveis e de fácil manutenção, permite</w:t>
-      </w:r>
-      <w:r>
-        <w:rPr>
-          <w:sz w:val="24"/>
-        </w:rPr>
-        <w:t>m</w:t>
-      </w:r>
-      <w:r>
-        <w:rPr>
-          <w:sz w:val="24"/>
-        </w:rPr>
-        <w:t xml:space="preserve"> a esperança de que </w:t>
+        <w:t xml:space="preserve"> e as boas práticas de desenvolvimento que, buscando motivar a criação de produtos estáveis e de fácil manutenção, permitem a esperança de que </w:t>
       </w:r>
       <w:r>
         <w:rPr>
@@ -8167,19 +8592,7 @@
         <w:rPr>
           <w:sz w:val="24"/>
         </w:rPr>
-        <w:t xml:space="preserve"> criados por equipes de profissionais sérios buscarão respeitar as definições da linguagem permitindo diversos filtros e predições assertiv</w:t>
-      </w:r>
-      <w:r>
-        <w:rPr>
-          <w:sz w:val="24"/>
-        </w:rPr>
-        <w:t>a</w:t>
-      </w:r>
-      <w:r>
-        <w:rPr>
-          <w:sz w:val="24"/>
-        </w:rPr>
-        <w:t xml:space="preserve">s, </w:t>
+        <w:t xml:space="preserve"> criados por equipes de profissionais sérios buscarão respeitar as definições da linguagem permitindo diversos filtros e predições assertivas, </w:t>
       </w:r>
       <w:r>
         <w:rPr>
@@ -8260,19 +8673,7 @@
         <w:rPr>
           <w:sz w:val="24"/>
         </w:rPr>
-        <w:t xml:space="preserve">identificadas por uma mesma classe CSS ou elemento HTML </w:t>
-      </w:r>
-      <w:r>
-        <w:rPr>
-          <w:sz w:val="24"/>
-        </w:rPr>
-        <w:t>(padronização)</w:t>
-      </w:r>
-      <w:r>
-        <w:rPr>
-          <w:sz w:val="24"/>
-        </w:rPr>
-        <w:t>;</w:t>
+        <w:t>identificadas por uma mesma classe CSS ou elemento HTML (padronização);</w:t>
       </w:r>
     </w:p>
     <w:p>
@@ -8392,18 +8793,7 @@
           <w:szCs w:val="20"/>
           <w:lang w:val="pt-BR" w:eastAsia="pt-BR" w:bidi="ar-SA"/>
         </w:rPr>
-        <w:t>deverá ser</w:t>
-      </w:r>
-      <w:r>
-        <w:rPr>
-          <w:rFonts w:eastAsia="Times New Roman" w:cs="Times New Roman"/>
-          <w:color w:val="auto"/>
-          <w:kern w:val="0"/>
-          <w:sz w:val="24"/>
-          <w:szCs w:val="20"/>
-          <w:lang w:val="pt-BR" w:eastAsia="pt-BR" w:bidi="ar-SA"/>
-        </w:rPr>
-        <w:t xml:space="preserve"> eleita</w:t>
+        <w:t>deverá ser eleita</w:t>
       </w:r>
       <w:r>
         <w:rPr>
@@ -8425,19 +8815,7 @@
         <w:rPr>
           <w:sz w:val="24"/>
         </w:rPr>
-        <w:t xml:space="preserve">Por mais dinâmico que o conteúdo de uma página seja, </w:t>
-      </w:r>
-      <w:r>
-        <w:rPr>
-          <w:sz w:val="24"/>
-        </w:rPr>
-        <w:t xml:space="preserve">com ou sem o uso de códigos JavaScript, </w:t>
-      </w:r>
-      <w:r>
-        <w:rPr>
-          <w:sz w:val="24"/>
-        </w:rPr>
-        <w:t xml:space="preserve">a organização </w:t>
+        <w:t xml:space="preserve">Por mais dinâmico que o conteúdo de uma página seja, com ou sem o uso de códigos JavaScript, a organização </w:t>
       </w:r>
       <w:r>
         <w:rPr>
@@ -8468,13 +8846,7 @@
         <w:rPr>
           <w:sz w:val="24"/>
         </w:rPr>
-        <w:t xml:space="preserve">) tende a mudar com pouca frequência </w:t>
-      </w:r>
-      <w:r>
-        <w:rPr>
-          <w:sz w:val="24"/>
-        </w:rPr>
-        <w:t xml:space="preserve">(a estrutura e o </w:t>
+        <w:t xml:space="preserve">) tende a mudar com pouca frequência (a estrutura e o </w:t>
       </w:r>
       <w:r>
         <w:rPr>
@@ -8488,13 +8860,7 @@
         <w:rPr>
           <w:sz w:val="24"/>
         </w:rPr>
-        <w:t xml:space="preserve"> são pouco dinâmicos)</w:t>
-      </w:r>
-      <w:r>
-        <w:rPr>
-          <w:sz w:val="24"/>
-        </w:rPr>
-        <w:t>.</w:t>
+        <w:t xml:space="preserve"> são pouco dinâmicos).</w:t>
       </w:r>
     </w:p>
     <w:p>
@@ -8633,8 +8999,8 @@
           <w:color w:val="008000"/>
         </w:rPr>
       </w:pPr>
-      <w:bookmarkStart w:id="28" w:name="_Toc1013268421"/>
-      <w:bookmarkStart w:id="29" w:name="_Toc3786943681"/>
+      <w:bookmarkStart w:id="28" w:name="_Toc3786943681"/>
+      <w:bookmarkStart w:id="29" w:name="_Toc1013268421"/>
       <w:r>
         <w:rPr>
           <w:color w:val="008000"/>
@@ -8823,7 +9189,7 @@
         </w:rPr>
         <w:t>IDIOMA ESTRANGEIRO</w:t>
       </w:r>
-      <w:bookmarkStart w:id="34" w:name="CONCLUS%25252525C3%2525252595ES"/>
+      <w:bookmarkStart w:id="34" w:name="CONCLUS%2525252525C3%252525252595ES"/>
       <w:bookmarkEnd w:id="33"/>
       <w:bookmarkEnd w:id="34"/>
     </w:p>
@@ -9345,20 +9711,40 @@
           <w:color w:val="008000"/>
         </w:rPr>
       </w:r>
-    </w:p>
-    <w:p>
-      <w:pPr>
-        <w:pStyle w:val="REFERNCIABIBLIOGRFICA"/>
+      <w:r>
+        <w:br w:type="page"/>
+      </w:r>
+    </w:p>
+    <w:p>
+      <w:pPr>
+        <w:pStyle w:val="Heading1"/>
+        <w:numPr>
+          <w:ilvl w:val="0"/>
+          <w:numId w:val="2"/>
+        </w:numPr>
         <w:spacing w:before="100" w:after="100"/>
+        <w:ind w:left="431" w:hanging="431"/>
         <w:jc w:val="both"/>
         <w:rPr/>
       </w:pPr>
-      <w:bookmarkStart w:id="40" w:name="_Toc378694374"/>
-      <w:r>
-        <w:rPr/>
-        <w:t>CONCLUSÕES E TRABALHOS FUTUROS</w:t>
-      </w:r>
-      <w:bookmarkEnd w:id="40"/>
+      <w:r>
+        <w:rPr>
+          <w:color w:val="008000"/>
+        </w:rPr>
+        <w:t xml:space="preserve">CONCLUSÕES E </w:t>
+      </w:r>
+      <w:r>
+        <w:rPr>
+          <w:color w:val="008000"/>
+        </w:rPr>
+        <w:t>TRABALHO</w:t>
+      </w:r>
+      <w:r>
+        <w:rPr>
+          <w:color w:val="008000"/>
+        </w:rPr>
+        <w:t>S FUTUROS</w:t>
+      </w:r>
     </w:p>
     <w:p>
       <w:pPr>
@@ -9391,14 +9777,14 @@
         <w:jc w:val="left"/>
         <w:rPr/>
       </w:pPr>
-      <w:bookmarkStart w:id="41" w:name="_Toc378694375"/>
-      <w:bookmarkStart w:id="42" w:name="REFERENCIASBIBLIOGR%25252525C3%252525258"/>
-      <w:bookmarkEnd w:id="42"/>
+      <w:bookmarkStart w:id="40" w:name="_Toc378694375"/>
+      <w:bookmarkStart w:id="41" w:name="REFERENCIASBIBLIOGR%2525252525C3%2525252"/>
+      <w:bookmarkEnd w:id="41"/>
       <w:r>
         <w:rPr/>
         <w:t>REFERÊNCIAS BIBLIOGRÁFICAS</w:t>
       </w:r>
-      <w:bookmarkEnd w:id="41"/>
+      <w:bookmarkEnd w:id="40"/>
     </w:p>
     <w:p>
       <w:pPr>
@@ -9424,8 +9810,8 @@
         </w:numPr>
         <w:rPr/>
       </w:pPr>
-      <w:bookmarkStart w:id="43" w:name="__RefNumPara__2520_1178803328"/>
-      <w:bookmarkEnd w:id="43"/>
+      <w:bookmarkStart w:id="42" w:name="__RefNumPara__2520_1178803328"/>
+      <w:bookmarkEnd w:id="42"/>
       <w:r>
         <w:rPr/>
         <w:t xml:space="preserve">Daniel Glez-Peña, Anália Lourenço, Hugo López-Fernández, Miguel Reboiro-Jato, Florentino Fdez-Riverola. </w:t>
@@ -9451,8 +9837,8 @@
         </w:numPr>
         <w:rPr/>
       </w:pPr>
-      <w:bookmarkStart w:id="44" w:name="__RefNumPara__2782_1178803328"/>
-      <w:bookmarkEnd w:id="44"/>
+      <w:bookmarkStart w:id="43" w:name="__RefNumPara__2782_1178803328"/>
+      <w:bookmarkEnd w:id="43"/>
       <w:r>
         <w:rPr/>
         <w:t xml:space="preserve">HEDLEY, Jonathan. </w:t>
@@ -9490,8 +9876,8 @@
         </w:numPr>
         <w:rPr/>
       </w:pPr>
-      <w:bookmarkStart w:id="45" w:name="__RefNumPara__2784_1178803328"/>
-      <w:bookmarkEnd w:id="45"/>
+      <w:bookmarkStart w:id="44" w:name="__RefNumPara__2784_1178803328"/>
+      <w:bookmarkEnd w:id="44"/>
       <w:r>
         <w:rPr/>
         <w:t xml:space="preserve">ORACLE. </w:t>
@@ -9529,8 +9915,8 @@
         </w:numPr>
         <w:rPr/>
       </w:pPr>
-      <w:bookmarkStart w:id="46" w:name="__RefNumPara__2786_1178803328"/>
-      <w:bookmarkEnd w:id="46"/>
+      <w:bookmarkStart w:id="45" w:name="__RefNumPara__2786_1178803328"/>
+      <w:bookmarkEnd w:id="45"/>
       <w:r>
         <w:rPr/>
         <w:t xml:space="preserve">SCRAPINGHUB; et al. </w:t>
@@ -9586,8 +9972,8 @@
         </w:numPr>
         <w:rPr/>
       </w:pPr>
-      <w:bookmarkStart w:id="47" w:name="__RefNumPara__2788_1178803328"/>
-      <w:bookmarkEnd w:id="47"/>
+      <w:bookmarkStart w:id="46" w:name="__RefNumPara__2788_1178803328"/>
+      <w:bookmarkEnd w:id="46"/>
       <w:r>
         <w:rPr/>
         <w:t xml:space="preserve">RICHARDSON, Leonard. </w:t>
@@ -9641,8 +10027,8 @@
         </w:numPr>
         <w:rPr/>
       </w:pPr>
-      <w:bookmarkStart w:id="48" w:name="__RefNumPara__2790_1178803328"/>
-      <w:bookmarkEnd w:id="48"/>
+      <w:bookmarkStart w:id="47" w:name="__RefNumPara__2790_1178803328"/>
+      <w:bookmarkEnd w:id="47"/>
       <w:r>
         <w:rPr/>
         <w:t xml:space="preserve">PYTHON SOFTWARE FOUNDATION. </w:t>
@@ -9680,8 +10066,8 @@
         </w:numPr>
         <w:rPr/>
       </w:pPr>
-      <w:bookmarkStart w:id="49" w:name="__RefNumPara__2667_1178803328"/>
-      <w:bookmarkEnd w:id="49"/>
+      <w:bookmarkStart w:id="48" w:name="__RefNumPara__2667_1178803328"/>
+      <w:bookmarkEnd w:id="48"/>
       <w:r>
         <w:rPr/>
         <w:t>Ronen Feldman , Oded Netzer , Aviv Peretz , Binyamin Rosenfeld, Utilizing Text Mining on Online Medical Forums to Predict Label Change due to Adverse Drug Reactions, Proceedings of the 21th ACM SIGKDD International Conference on Knowledge Discovery and Data Mining, August 10-13, 2015, Sydney, NSW, Australia.</w:t>
@@ -9696,8 +10082,8 @@
         </w:numPr>
         <w:rPr/>
       </w:pPr>
-      <w:bookmarkStart w:id="50" w:name="__RefNumPara__3279_1178803328"/>
-      <w:bookmarkEnd w:id="50"/>
+      <w:bookmarkStart w:id="49" w:name="__RefNumPara__3279_1178803328"/>
+      <w:bookmarkEnd w:id="49"/>
       <w:r>
         <w:rPr/>
         <w:t xml:space="preserve">NLTK PROJECT. </w:t>
@@ -9723,8 +10109,8 @@
         </w:numPr>
         <w:rPr/>
       </w:pPr>
-      <w:bookmarkStart w:id="51" w:name="__RefNumPara__3326_1178803328"/>
-      <w:bookmarkEnd w:id="51"/>
+      <w:bookmarkStart w:id="50" w:name="__RefNumPara__3326_1178803328"/>
+      <w:bookmarkEnd w:id="50"/>
       <w:r>
         <w:rPr/>
         <w:t>Yifeng Liu, Yongjie Liang, David Wishart, PolySearch2: a significantly improved text-mining system for discovering associations between human diseases, genes, drugs, metabolites, toxins and more, Nucleic Acids Research, Volume 43, Issue W1, 1 July 2015, Pages W535–W542.</w:t>
@@ -9739,8 +10125,8 @@
         </w:numPr>
         <w:rPr/>
       </w:pPr>
-      <w:bookmarkStart w:id="52" w:name="__RefNumPara__3422_1178803328"/>
-      <w:bookmarkEnd w:id="52"/>
+      <w:bookmarkStart w:id="51" w:name="__RefNumPara__3422_1178803328"/>
+      <w:bookmarkEnd w:id="51"/>
       <w:r>
         <w:rPr/>
         <w:t xml:space="preserve">CANADIAN INSTITUTES OF HEALTH RESEARCH; et al. </w:t>
@@ -9791,8 +10177,8 @@
         </w:numPr>
         <w:rPr/>
       </w:pPr>
-      <w:bookmarkStart w:id="53" w:name="__RefNumPara__3674_1178803328"/>
-      <w:bookmarkEnd w:id="53"/>
+      <w:bookmarkStart w:id="52" w:name="__RefNumPara__3674_1178803328"/>
+      <w:bookmarkEnd w:id="52"/>
       <w:r>
         <w:rPr/>
         <w:t xml:space="preserve">ELASTICSEARCH B. V.. </w:t>
@@ -9830,8 +10216,8 @@
         </w:numPr>
         <w:rPr/>
       </w:pPr>
-      <w:bookmarkStart w:id="54" w:name="__RefNumPara__3835_1178803328"/>
-      <w:bookmarkEnd w:id="54"/>
+      <w:bookmarkStart w:id="53" w:name="__RefNumPara__3835_1178803328"/>
+      <w:bookmarkEnd w:id="53"/>
       <w:r>
         <w:rPr/>
         <w:t xml:space="preserve">CANADIAN INSTITUTES OF HEALTH RESEARCH; et al. </w:t>
@@ -9869,8 +10255,8 @@
         </w:numPr>
         <w:rPr/>
       </w:pPr>
-      <w:bookmarkStart w:id="55" w:name="__RefNumPara__3837_1178803328"/>
-      <w:bookmarkEnd w:id="55"/>
+      <w:bookmarkStart w:id="54" w:name="__RefNumPara__3837_1178803328"/>
+      <w:bookmarkEnd w:id="54"/>
       <w:r>
         <w:rPr/>
         <w:t xml:space="preserve">NATIONAL INSTITUTES OF HEALTH, U.S. Department of Health and Human Services; et al. </w:t>
@@ -9908,8 +10294,8 @@
         </w:numPr>
         <w:rPr/>
       </w:pPr>
-      <w:bookmarkStart w:id="56" w:name="__RefNumPara__3839_1178803328"/>
-      <w:bookmarkEnd w:id="56"/>
+      <w:bookmarkStart w:id="55" w:name="__RefNumPara__3839_1178803328"/>
+      <w:bookmarkEnd w:id="55"/>
       <w:r>
         <w:rPr/>
         <w:t xml:space="preserve">CANADIAN INSTITUTES OF HEALTH RESEARCH; et al. </w:t>
@@ -9947,8 +10333,8 @@
         </w:numPr>
         <w:rPr/>
       </w:pPr>
-      <w:bookmarkStart w:id="57" w:name="__RefNumPara__4089_1178803328"/>
-      <w:bookmarkEnd w:id="57"/>
+      <w:bookmarkStart w:id="56" w:name="__RefNumPara__4089_1178803328"/>
+      <w:bookmarkEnd w:id="56"/>
       <w:r>
         <w:rPr/>
         <w:t>A. Amalia, R. M. Afifa and H. Herriyance, "Resource Description Framework Generation for Tropical Disease Using Web Scraping," 2018 IEEE International Conference on Communication, Networks and Satellite (Comnetsat), Medan, Indonesia, 2018, pp. 44-48.</w:t>
@@ -9963,8 +10349,8 @@
         </w:numPr>
         <w:rPr/>
       </w:pPr>
-      <w:bookmarkStart w:id="58" w:name="__RefNumPara__4351_1178803328"/>
-      <w:bookmarkEnd w:id="58"/>
+      <w:bookmarkStart w:id="57" w:name="__RefNumPara__4351_1178803328"/>
+      <w:bookmarkEnd w:id="57"/>
       <w:r>
         <w:rPr/>
         <w:t xml:space="preserve">WORLD WIDE WEB CONSORTIUM, W3C. </w:t>
@@ -10018,8 +10404,8 @@
         </w:numPr>
         <w:rPr/>
       </w:pPr>
-      <w:bookmarkStart w:id="59" w:name="__RefNumPara__4557_1178803328"/>
-      <w:bookmarkEnd w:id="59"/>
+      <w:bookmarkStart w:id="58" w:name="__RefNumPara__4557_1178803328"/>
+      <w:bookmarkEnd w:id="58"/>
       <w:r>
         <w:rPr/>
         <w:t xml:space="preserve">DRUGS.COM. </w:t>
@@ -10057,8 +10443,8 @@
         </w:numPr>
         <w:rPr/>
       </w:pPr>
-      <w:bookmarkStart w:id="60" w:name="__RefNumPara__4559_1178803328"/>
-      <w:bookmarkEnd w:id="60"/>
+      <w:bookmarkStart w:id="59" w:name="__RefNumPara__4559_1178803328"/>
+      <w:bookmarkEnd w:id="59"/>
       <w:r>
         <w:rPr/>
         <w:t xml:space="preserve">ALODOKTER. </w:t>
@@ -10100,8 +10486,8 @@
         </w:numPr>
         <w:rPr/>
       </w:pPr>
-      <w:bookmarkStart w:id="61" w:name="__RefNumPara__4561_1178803328"/>
-      <w:bookmarkEnd w:id="61"/>
+      <w:bookmarkStart w:id="60" w:name="__RefNumPara__4561_1178803328"/>
+      <w:bookmarkEnd w:id="60"/>
       <w:r>
         <w:rPr/>
         <w:t xml:space="preserve">AGÊNCIA NACIONAL DE CONTROLE DE ALIMENTOS E MEDICAMENTOS DA INDONÉSIA. </w:t>
@@ -10136,8 +10522,8 @@
         </w:numPr>
         <w:rPr/>
       </w:pPr>
-      <w:bookmarkStart w:id="62" w:name="__RefNumPara__4563_1178803328"/>
-      <w:bookmarkEnd w:id="62"/>
+      <w:bookmarkStart w:id="61" w:name="__RefNumPara__4563_1178803328"/>
+      <w:bookmarkEnd w:id="61"/>
       <w:r>
         <w:rPr/>
         <w:t xml:space="preserve">WORLD WIDE WEB CONSORTIUM, W3C. </w:t>
@@ -10184,8 +10570,8 @@
         </w:numPr>
         <w:rPr/>
       </w:pPr>
-      <w:bookmarkStart w:id="63" w:name="__RefNumPara__4565_1178803328"/>
-      <w:bookmarkEnd w:id="63"/>
+      <w:bookmarkStart w:id="62" w:name="__RefNumPara__4565_1178803328"/>
+      <w:bookmarkEnd w:id="62"/>
       <w:r>
         <w:rPr/>
         <w:t xml:space="preserve">WORLD WIDE WEB CONSORTIUM, W3C. </w:t>
@@ -10221,12 +10607,20 @@
           <w:ilvl w:val="0"/>
           <w:numId w:val="3"/>
         </w:numPr>
-        <w:rPr/>
-      </w:pPr>
-      <w:bookmarkStart w:id="64" w:name="__RefNumPara__4650_1178803328"/>
-      <w:bookmarkEnd w:id="64"/>
-      <w:r>
-        <w:rPr/>
+        <w:rPr>
+          <w:rFonts w:ascii="Arial" w:hAnsi="Arial"/>
+          <w:sz w:val="24"/>
+          <w:szCs w:val="24"/>
+        </w:rPr>
+      </w:pPr>
+      <w:bookmarkStart w:id="63" w:name="__RefNumPara__4650_1178803328"/>
+      <w:bookmarkEnd w:id="63"/>
+      <w:r>
+        <w:rPr>
+          <w:rFonts w:ascii="Arial" w:hAnsi="Arial"/>
+          <w:sz w:val="24"/>
+          <w:szCs w:val="24"/>
+        </w:rPr>
         <w:t>Felix Gräßer, Surya Kallumadi, Hagen Malberg, and Sebastian Zaunseder. 2018. Aspect-Based Sentiment Analysis of Drug Reviews Applying Cross-Domain and Cross-Data Learning. In DH’18:2018 International Digital Health Conference, April 23–26, 2018, Lyon, France. ACM, New York, NY, USA, 5 pages.</w:t>
       </w:r>
     </w:p>
@@ -10237,23 +10631,38 @@
           <w:ilvl w:val="0"/>
           <w:numId w:val="3"/>
         </w:numPr>
-        <w:rPr/>
-      </w:pPr>
-      <w:bookmarkStart w:id="65" w:name="__RefNumPara__5914_1178803328"/>
-      <w:bookmarkEnd w:id="65"/>
-      <w:r>
-        <w:rPr/>
+        <w:rPr>
+          <w:rFonts w:ascii="Arial" w:hAnsi="Arial"/>
+          <w:sz w:val="24"/>
+          <w:szCs w:val="24"/>
+        </w:rPr>
+      </w:pPr>
+      <w:bookmarkStart w:id="64" w:name="__RefNumPara__5914_1178803328"/>
+      <w:bookmarkEnd w:id="64"/>
+      <w:r>
+        <w:rPr>
+          <w:rFonts w:ascii="Arial" w:hAnsi="Arial"/>
+          <w:sz w:val="24"/>
+          <w:szCs w:val="24"/>
+        </w:rPr>
         <w:t xml:space="preserve">DRUGLIB.COM. </w:t>
       </w:r>
       <w:r>
         <w:rPr>
+          <w:rFonts w:ascii="Arial" w:hAnsi="Arial"/>
           <w:b/>
           <w:bCs/>
+          <w:sz w:val="24"/>
+          <w:szCs w:val="24"/>
         </w:rPr>
         <w:t>Banco de dados sobre medicamentos e pesquisas farmacêuticas</w:t>
       </w:r>
       <w:r>
-        <w:rPr/>
+        <w:rPr>
+          <w:rFonts w:ascii="Arial" w:hAnsi="Arial"/>
+          <w:sz w:val="24"/>
+          <w:szCs w:val="24"/>
+        </w:rPr>
         <w:t>. &lt;http://druglib.com&gt; Acesso em 09 set. 2019.</w:t>
       </w:r>
     </w:p>
@@ -10264,23 +10673,40 @@
           <w:ilvl w:val="0"/>
           <w:numId w:val="3"/>
         </w:numPr>
-        <w:rPr/>
-      </w:pPr>
-      <w:bookmarkStart w:id="66" w:name="__RefNumPara__6112_1178803328"/>
-      <w:bookmarkEnd w:id="66"/>
-      <w:r>
-        <w:rPr/>
+        <w:rPr>
+          <w:rFonts w:ascii="Arial" w:hAnsi="Arial"/>
+          <w:sz w:val="24"/>
+          <w:szCs w:val="24"/>
+        </w:rPr>
+      </w:pPr>
+      <w:bookmarkStart w:id="65" w:name="__RefNumPara__6112_1178803328"/>
+      <w:bookmarkEnd w:id="65"/>
+      <w:r>
+        <w:rPr>
+          <w:rFonts w:ascii="Arial" w:hAnsi="Arial"/>
+          <w:sz w:val="24"/>
+          <w:szCs w:val="24"/>
+        </w:rPr>
         <w:t xml:space="preserve">HAN, Run. </w:t>
       </w:r>
       <w:r>
         <w:rPr>
+          <w:rFonts w:ascii="Arial" w:hAnsi="Arial"/>
           <w:b/>
           <w:bCs/>
+          <w:i/>
+          <w:iCs/>
+          <w:sz w:val="24"/>
+          <w:szCs w:val="24"/>
         </w:rPr>
         <w:t>Predicting oral disintegrating tablet formulations by neural network techniques</w:t>
       </w:r>
       <w:r>
-        <w:rPr/>
+        <w:rPr>
+          <w:rFonts w:ascii="Arial" w:hAnsi="Arial"/>
+          <w:sz w:val="24"/>
+          <w:szCs w:val="24"/>
+        </w:rPr>
         <w:t>, 2018. Artigo Científico (publicado no Asian Journal of Pharmaceutical Sciences 13) – Institute of Chinese Medical Sciences (ICMS), University of Macau, Macau, China.</w:t>
       </w:r>
     </w:p>
@@ -10293,9 +10719,135 @@
         </w:numPr>
         <w:rPr/>
       </w:pPr>
-      <w:r>
-        <w:rPr/>
-        <w:t>[…]</w:t>
+      <w:bookmarkStart w:id="66" w:name="__RefNumPara__1239_2246543571"/>
+      <w:bookmarkEnd w:id="66"/>
+      <w:r>
+        <w:rPr>
+          <w:rFonts w:ascii="Arial" w:hAnsi="Arial"/>
+          <w:b w:val="false"/>
+          <w:i w:val="false"/>
+          <w:caps w:val="false"/>
+          <w:smallCaps w:val="false"/>
+          <w:color w:val="000000"/>
+          <w:spacing w:val="0"/>
+          <w:sz w:val="24"/>
+          <w:szCs w:val="24"/>
+        </w:rPr>
+        <w:t>BERNERS-LEE, Tim.</w:t>
+      </w:r>
+      <w:r>
+        <w:rPr>
+          <w:rFonts w:ascii="Arial" w:hAnsi="Arial"/>
+          <w:b w:val="false"/>
+          <w:i w:val="false"/>
+          <w:caps w:val="false"/>
+          <w:smallCaps w:val="false"/>
+          <w:color w:val="000000"/>
+          <w:spacing w:val="0"/>
+          <w:sz w:val="24"/>
+          <w:szCs w:val="24"/>
+        </w:rPr>
+        <w:t xml:space="preserve"> </w:t>
+      </w:r>
+      <w:r>
+        <w:rPr>
+          <w:rFonts w:ascii="Arial" w:hAnsi="Arial"/>
+          <w:b/>
+          <w:bCs/>
+          <w:i/>
+          <w:iCs/>
+          <w:caps w:val="false"/>
+          <w:smallCaps w:val="false"/>
+          <w:color w:val="000000"/>
+          <w:spacing w:val="0"/>
+          <w:sz w:val="24"/>
+          <w:szCs w:val="24"/>
+        </w:rPr>
+        <w:t>WWW: past, present, and future</w:t>
+      </w:r>
+      <w:r>
+        <w:rPr>
+          <w:rFonts w:ascii="Arial" w:hAnsi="Arial"/>
+          <w:b w:val="false"/>
+          <w:i w:val="false"/>
+          <w:caps w:val="false"/>
+          <w:smallCaps w:val="false"/>
+          <w:color w:val="000000"/>
+          <w:spacing w:val="0"/>
+          <w:sz w:val="24"/>
+          <w:szCs w:val="24"/>
+        </w:rPr>
+        <w:t xml:space="preserve">, </w:t>
+      </w:r>
+      <w:r>
+        <w:rPr>
+          <w:rFonts w:ascii="Arial" w:hAnsi="Arial"/>
+          <w:b w:val="false"/>
+          <w:i w:val="false"/>
+          <w:caps w:val="false"/>
+          <w:smallCaps w:val="false"/>
+          <w:color w:val="000000"/>
+          <w:spacing w:val="0"/>
+          <w:sz w:val="24"/>
+          <w:szCs w:val="24"/>
+        </w:rPr>
+        <w:t>1996.</w:t>
+      </w:r>
+      <w:r>
+        <w:rPr>
+          <w:rFonts w:ascii="Arial" w:hAnsi="Arial"/>
+          <w:b w:val="false"/>
+          <w:i w:val="false"/>
+          <w:caps w:val="false"/>
+          <w:smallCaps w:val="false"/>
+          <w:color w:val="000000"/>
+          <w:spacing w:val="0"/>
+          <w:sz w:val="24"/>
+          <w:szCs w:val="24"/>
+        </w:rPr>
+        <w:t xml:space="preserve"> </w:t>
+      </w:r>
+      <w:r>
+        <w:rPr>
+          <w:rFonts w:eastAsia="Times New Roman" w:cs="Times New Roman" w:ascii="Arial" w:hAnsi="Arial"/>
+          <w:b w:val="false"/>
+          <w:i w:val="false"/>
+          <w:caps w:val="false"/>
+          <w:smallCaps w:val="false"/>
+          <w:color w:val="000000"/>
+          <w:spacing w:val="0"/>
+          <w:kern w:val="0"/>
+          <w:sz w:val="24"/>
+          <w:szCs w:val="24"/>
+          <w:lang w:val="pt-BR" w:eastAsia="pt-BR" w:bidi="ar-SA"/>
+        </w:rPr>
+        <w:t xml:space="preserve">Publicação acadêmica – </w:t>
+      </w:r>
+      <w:r>
+        <w:rPr>
+          <w:rStyle w:val="Emphasis"/>
+          <w:rFonts w:ascii="Arial" w:hAnsi="Arial"/>
+          <w:b w:val="false"/>
+          <w:color w:val="000000"/>
+          <w:spacing w:val="0"/>
+          <w:sz w:val="24"/>
+          <w:szCs w:val="24"/>
+        </w:rPr>
+        <w:t>Computer</w:t>
+      </w:r>
+      <w:r>
+        <w:rPr>
+          <w:rFonts w:ascii="Arial" w:hAnsi="Arial"/>
+          <w:b w:val="false"/>
+          <w:i w:val="false"/>
+          <w:caps w:val="false"/>
+          <w:smallCaps w:val="false"/>
+          <w:color w:val="000000"/>
+          <w:spacing w:val="0"/>
+          <w:sz w:val="24"/>
+          <w:szCs w:val="24"/>
+        </w:rPr>
+        <w:t>, vol. 29, no. 10, pp. 69-77.</w:t>
       </w:r>
     </w:p>
     <w:p>
@@ -10305,22 +10857,156 @@
           <w:ilvl w:val="0"/>
           <w:numId w:val="3"/>
         </w:numPr>
-        <w:rPr/>
-      </w:pPr>
-      <w:r>
-        <w:rPr/>
-        <w:t xml:space="preserve">[…] Os exemplos originais do </w:t>
-      </w:r>
-      <w:r>
-        <w:rPr>
+        <w:rPr>
+          <w:rFonts w:ascii="Arial" w:hAnsi="Arial"/>
+          <w:sz w:val="24"/>
+          <w:szCs w:val="24"/>
+        </w:rPr>
+      </w:pPr>
+      <w:bookmarkStart w:id="67" w:name="__RefNumPara__1237_2246543571"/>
+      <w:bookmarkEnd w:id="67"/>
+      <w:r>
+        <w:rPr>
+          <w:rFonts w:eastAsia="Times New Roman" w:cs="Times New Roman" w:ascii="Arial" w:hAnsi="Arial"/>
+          <w:color w:val="auto"/>
+          <w:kern w:val="0"/>
+          <w:sz w:val="24"/>
+          <w:szCs w:val="24"/>
+          <w:lang w:val="pt-BR" w:eastAsia="pt-BR" w:bidi="ar-SA"/>
+        </w:rPr>
+        <w:t>LONGMAN</w:t>
+      </w:r>
+      <w:r>
+        <w:rPr>
+          <w:rFonts w:ascii="Arial" w:hAnsi="Arial"/>
+          <w:sz w:val="24"/>
+          <w:szCs w:val="24"/>
+        </w:rPr>
+        <w:t xml:space="preserve">, </w:t>
+      </w:r>
+      <w:r>
+        <w:rPr>
+          <w:rFonts w:eastAsia="Times New Roman" w:cs="Times New Roman" w:ascii="Arial" w:hAnsi="Arial"/>
+          <w:color w:val="auto"/>
+          <w:kern w:val="0"/>
+          <w:sz w:val="24"/>
+          <w:szCs w:val="24"/>
+          <w:lang w:val="pt-BR" w:eastAsia="pt-BR" w:bidi="ar-SA"/>
+        </w:rPr>
+        <w:t>Addison Wesley</w:t>
+      </w:r>
+      <w:r>
+        <w:rPr>
+          <w:rFonts w:ascii="Arial" w:hAnsi="Arial"/>
+          <w:sz w:val="24"/>
+          <w:szCs w:val="24"/>
+        </w:rPr>
+        <w:t xml:space="preserve">. </w:t>
+      </w:r>
+      <w:r>
+        <w:rPr>
+          <w:rFonts w:eastAsia="Times New Roman" w:cs="Times New Roman" w:ascii="Arial" w:hAnsi="Arial"/>
+          <w:b/>
+          <w:bCs/>
           <w:i/>
           <w:iCs/>
-        </w:rPr>
-        <w:t>template</w:t>
-      </w:r>
-      <w:r>
-        <w:rPr/>
-        <w:t xml:space="preserve"> foram mantidos (abaixo) para referências até o término do trabalho:</w:t>
+          <w:color w:val="auto"/>
+          <w:kern w:val="0"/>
+          <w:sz w:val="24"/>
+          <w:szCs w:val="24"/>
+          <w:lang w:val="pt-BR" w:eastAsia="pt-BR" w:bidi="ar-SA"/>
+        </w:rPr>
+        <w:t>A History of HTML</w:t>
+      </w:r>
+      <w:r>
+        <w:rPr>
+          <w:rFonts w:eastAsia="Times New Roman" w:cs="Times New Roman" w:ascii="Arial" w:hAnsi="Arial"/>
+          <w:b w:val="false"/>
+          <w:bCs w:val="false"/>
+          <w:i w:val="false"/>
+          <w:iCs w:val="false"/>
+          <w:color w:val="auto"/>
+          <w:kern w:val="0"/>
+          <w:sz w:val="24"/>
+          <w:szCs w:val="24"/>
+          <w:lang w:val="pt-BR" w:eastAsia="pt-BR" w:bidi="ar-SA"/>
+        </w:rPr>
+        <w:t>, 1998</w:t>
+      </w:r>
+      <w:r>
+        <w:rPr>
+          <w:rFonts w:ascii="Arial" w:hAnsi="Arial"/>
+          <w:b/>
+          <w:bCs/>
+          <w:sz w:val="24"/>
+          <w:szCs w:val="24"/>
+        </w:rPr>
+        <w:t>.</w:t>
+      </w:r>
+      <w:r>
+        <w:rPr>
+          <w:rFonts w:ascii="Arial" w:hAnsi="Arial"/>
+          <w:sz w:val="24"/>
+          <w:szCs w:val="24"/>
+        </w:rPr>
+        <w:t xml:space="preserve"> &lt;https://www.w3.org/People/Raggett/book4/ch02.html&gt; Acesso em 2</w:t>
+      </w:r>
+      <w:r>
+        <w:rPr>
+          <w:rFonts w:eastAsia="Times New Roman" w:cs="Times New Roman" w:ascii="Arial" w:hAnsi="Arial"/>
+          <w:color w:val="auto"/>
+          <w:kern w:val="0"/>
+          <w:sz w:val="24"/>
+          <w:szCs w:val="24"/>
+          <w:lang w:val="pt-BR" w:eastAsia="pt-BR" w:bidi="ar-SA"/>
+        </w:rPr>
+        <w:t>7</w:t>
+      </w:r>
+      <w:r>
+        <w:rPr>
+          <w:rFonts w:ascii="Arial" w:hAnsi="Arial"/>
+          <w:sz w:val="24"/>
+          <w:szCs w:val="24"/>
+        </w:rPr>
+        <w:t xml:space="preserve"> </w:t>
+      </w:r>
+      <w:r>
+        <w:rPr>
+          <w:rFonts w:eastAsia="Times New Roman" w:cs="Times New Roman" w:ascii="Arial" w:hAnsi="Arial"/>
+          <w:color w:val="auto"/>
+          <w:kern w:val="0"/>
+          <w:sz w:val="24"/>
+          <w:szCs w:val="24"/>
+          <w:lang w:val="pt-BR" w:eastAsia="pt-BR" w:bidi="ar-SA"/>
+        </w:rPr>
+        <w:t>set</w:t>
+      </w:r>
+      <w:r>
+        <w:rPr>
+          <w:rFonts w:ascii="Arial" w:hAnsi="Arial"/>
+          <w:sz w:val="24"/>
+          <w:szCs w:val="24"/>
+        </w:rPr>
+        <w:t xml:space="preserve">. </w:t>
+      </w:r>
+      <w:r>
+        <w:rPr>
+          <w:rFonts w:eastAsia="Times New Roman" w:cs="Times New Roman" w:ascii="Arial" w:hAnsi="Arial"/>
+          <w:color w:val="auto"/>
+          <w:kern w:val="0"/>
+          <w:sz w:val="24"/>
+          <w:szCs w:val="24"/>
+          <w:lang w:val="pt-BR" w:eastAsia="pt-BR" w:bidi="ar-SA"/>
+        </w:rPr>
+        <w:t>2019</w:t>
+      </w:r>
+      <w:r>
+        <w:rPr>
+          <w:rFonts w:ascii="Arial" w:hAnsi="Arial"/>
+          <w:sz w:val="24"/>
+          <w:szCs w:val="24"/>
+        </w:rPr>
+        <w:t>.</w:t>
       </w:r>
     </w:p>
     <w:p>
@@ -10330,22 +11016,76 @@
           <w:ilvl w:val="0"/>
           <w:numId w:val="3"/>
         </w:numPr>
-        <w:rPr/>
-      </w:pPr>
-      <w:r>
-        <w:rPr/>
-        <w:t xml:space="preserve">CARDOSO, Alcionê Damásio. </w:t>
-      </w:r>
-      <w:r>
-        <w:rPr>
+        <w:rPr>
+          <w:rFonts w:ascii="Arial" w:hAnsi="Arial"/>
+          <w:sz w:val="24"/>
+          <w:szCs w:val="24"/>
+        </w:rPr>
+      </w:pPr>
+      <w:bookmarkStart w:id="68" w:name="__RefNumPara__1243_2246543571"/>
+      <w:bookmarkEnd w:id="68"/>
+      <w:r>
+        <w:rPr>
+          <w:rFonts w:ascii="Arial" w:hAnsi="Arial"/>
+          <w:sz w:val="24"/>
+          <w:szCs w:val="24"/>
+        </w:rPr>
+        <w:t xml:space="preserve">BERNERS-LEE, Tim. </w:t>
+      </w:r>
+      <w:r>
+        <w:rPr>
+          <w:rFonts w:ascii="Arial" w:hAnsi="Arial"/>
           <w:b/>
           <w:bCs/>
-        </w:rPr>
-        <w:t>Vantagens e Desvantagens na Forma de Escolha de Diretor de Escola na Rede Pública Estadual de Santa Catarina</w:t>
-      </w:r>
-      <w:r>
-        <w:rPr/>
-        <w:t>, 2002. Dissertação (Mestrado em Gestão Institucional) – Curso de Pós Graduação em Educação, UnC-UNICAMP, Caçador, SC.</w:t>
+          <w:i/>
+          <w:iCs/>
+          <w:sz w:val="24"/>
+          <w:szCs w:val="24"/>
+        </w:rPr>
+        <w:t>Information Management: A Proposal</w:t>
+      </w:r>
+      <w:r>
+        <w:rPr>
+          <w:rFonts w:ascii="Arial" w:hAnsi="Arial"/>
+          <w:sz w:val="24"/>
+          <w:szCs w:val="24"/>
+        </w:rPr>
+        <w:t xml:space="preserve">, </w:t>
+      </w:r>
+      <w:r>
+        <w:rPr>
+          <w:rFonts w:eastAsia="Times New Roman" w:cs="Times New Roman" w:ascii="Arial" w:hAnsi="Arial"/>
+          <w:color w:val="auto"/>
+          <w:kern w:val="0"/>
+          <w:sz w:val="24"/>
+          <w:szCs w:val="24"/>
+          <w:lang w:val="pt-BR" w:eastAsia="pt-BR" w:bidi="ar-SA"/>
+        </w:rPr>
+        <w:t>1989</w:t>
+      </w:r>
+      <w:r>
+        <w:rPr>
+          <w:rFonts w:ascii="Arial" w:hAnsi="Arial"/>
+          <w:sz w:val="24"/>
+          <w:szCs w:val="24"/>
+        </w:rPr>
+        <w:t>. &lt;</w:t>
+      </w:r>
+      <w:r>
+        <w:rPr>
+          <w:rFonts w:ascii="Arial" w:hAnsi="Arial"/>
+          <w:sz w:val="24"/>
+          <w:szCs w:val="24"/>
+        </w:rPr>
+        <w:t>https://www.w3.org/History/1989/proposal.html</w:t>
+      </w:r>
+      <w:r>
+        <w:rPr>
+          <w:rFonts w:ascii="Arial" w:hAnsi="Arial"/>
+          <w:sz w:val="24"/>
+          <w:szCs w:val="24"/>
+        </w:rPr>
+        <w:t>&gt; Acesso em 27 set. 2019.</w:t>
       </w:r>
     </w:p>
     <w:p>
@@ -10355,10 +11095,284 @@
           <w:ilvl w:val="0"/>
           <w:numId w:val="3"/>
         </w:numPr>
-        <w:rPr/>
-      </w:pPr>
-      <w:bookmarkStart w:id="67" w:name="__RefNumPara__1345_3043135620"/>
-      <w:bookmarkEnd w:id="67"/>
+        <w:rPr>
+          <w:rFonts w:ascii="Arial" w:hAnsi="Arial"/>
+          <w:sz w:val="24"/>
+          <w:szCs w:val="24"/>
+        </w:rPr>
+      </w:pPr>
+      <w:bookmarkStart w:id="69" w:name="__RefNumPara__1249_2246543571"/>
+      <w:bookmarkEnd w:id="69"/>
+      <w:r>
+        <w:rPr>
+          <w:rFonts w:ascii="Arial" w:hAnsi="Arial"/>
+          <w:sz w:val="24"/>
+          <w:szCs w:val="24"/>
+        </w:rPr>
+        <w:t xml:space="preserve">WORLD WIDE WEB CONSORTIUM, W3C. </w:t>
+      </w:r>
+      <w:r>
+        <w:rPr>
+          <w:rFonts w:eastAsia="Times New Roman" w:cs="Times New Roman" w:ascii="Arial" w:hAnsi="Arial"/>
+          <w:b/>
+          <w:bCs/>
+          <w:color w:val="auto"/>
+          <w:kern w:val="0"/>
+          <w:sz w:val="24"/>
+          <w:szCs w:val="24"/>
+          <w:lang w:val="pt-BR" w:eastAsia="pt-BR" w:bidi="ar-SA"/>
+        </w:rPr>
+        <w:t>Definições e recomendações do HTML 5.2 para conteúdos embutidos</w:t>
+      </w:r>
+      <w:r>
+        <w:rPr>
+          <w:rFonts w:ascii="Arial" w:hAnsi="Arial"/>
+          <w:sz w:val="24"/>
+          <w:szCs w:val="24"/>
+        </w:rPr>
+        <w:t>. &lt;</w:t>
+      </w:r>
+      <w:r>
+        <w:rPr>
+          <w:rFonts w:ascii="Arial" w:hAnsi="Arial"/>
+          <w:sz w:val="24"/>
+          <w:szCs w:val="24"/>
+        </w:rPr>
+        <w:t>https://www.w3.org/TR/html52/semantics-embedded-content.html</w:t>
+      </w:r>
+      <w:r>
+        <w:rPr>
+          <w:rFonts w:ascii="Arial" w:hAnsi="Arial"/>
+          <w:sz w:val="24"/>
+          <w:szCs w:val="24"/>
+        </w:rPr>
+        <w:t>&gt; Acesso em 27 set. 2019.</w:t>
+      </w:r>
+    </w:p>
+    <w:p>
+      <w:pPr>
+        <w:pStyle w:val="ConteudoRefernciasBibliogrficas"/>
+        <w:numPr>
+          <w:ilvl w:val="0"/>
+          <w:numId w:val="3"/>
+        </w:numPr>
+        <w:rPr>
+          <w:rFonts w:ascii="Arial" w:hAnsi="Arial"/>
+          <w:sz w:val="24"/>
+          <w:szCs w:val="24"/>
+        </w:rPr>
+      </w:pPr>
+      <w:bookmarkStart w:id="70" w:name="__RefNumPara__1247_2246543571"/>
+      <w:bookmarkEnd w:id="70"/>
+      <w:r>
+        <w:rPr>
+          <w:rFonts w:ascii="Arial" w:hAnsi="Arial"/>
+          <w:sz w:val="24"/>
+          <w:szCs w:val="24"/>
+        </w:rPr>
+        <w:t xml:space="preserve">CAILLIAU, Robert; ASHMAN, Helen. </w:t>
+      </w:r>
+      <w:r>
+        <w:rPr>
+          <w:rFonts w:ascii="Arial" w:hAnsi="Arial"/>
+          <w:b/>
+          <w:bCs/>
+          <w:i/>
+          <w:iCs/>
+          <w:sz w:val="24"/>
+          <w:szCs w:val="24"/>
+        </w:rPr>
+        <w:t>Hypertext in the Web – a History</w:t>
+      </w:r>
+      <w:r>
+        <w:rPr>
+          <w:rFonts w:ascii="Arial" w:hAnsi="Arial"/>
+          <w:sz w:val="24"/>
+          <w:szCs w:val="24"/>
+        </w:rPr>
+        <w:t>, 1999. Artigo científico – Laboratório Europeu de Partículas Físicas, Suíça e Universidade de Nottingham, Reino Unido.</w:t>
+      </w:r>
+    </w:p>
+    <w:p>
+      <w:pPr>
+        <w:pStyle w:val="ConteudoRefernciasBibliogrficas"/>
+        <w:numPr>
+          <w:ilvl w:val="0"/>
+          <w:numId w:val="3"/>
+        </w:numPr>
+        <w:rPr>
+          <w:rFonts w:ascii="Arial" w:hAnsi="Arial" w:eastAsia="Times New Roman" w:cs="Times New Roman"/>
+          <w:color w:val="auto"/>
+          <w:kern w:val="0"/>
+          <w:sz w:val="24"/>
+          <w:szCs w:val="24"/>
+          <w:lang w:val="pt-BR" w:eastAsia="pt-BR" w:bidi="ar-SA"/>
+        </w:rPr>
+      </w:pPr>
+      <w:bookmarkStart w:id="71" w:name="__RefNumPara__1254_2246543571"/>
+      <w:bookmarkEnd w:id="71"/>
+      <w:r>
+        <w:rPr>
+          <w:rFonts w:eastAsia="Times New Roman" w:cs="Times New Roman" w:ascii="Arial" w:hAnsi="Arial"/>
+          <w:color w:val="auto"/>
+          <w:kern w:val="0"/>
+          <w:sz w:val="24"/>
+          <w:szCs w:val="24"/>
+          <w:lang w:val="pt-BR" w:eastAsia="pt-BR" w:bidi="ar-SA"/>
+        </w:rPr>
+        <w:t>TO-DO: *MISSING REFERENCE*</w:t>
+      </w:r>
+    </w:p>
+    <w:p>
+      <w:pPr>
+        <w:pStyle w:val="ConteudoRefernciasBibliogrficas"/>
+        <w:numPr>
+          <w:ilvl w:val="0"/>
+          <w:numId w:val="3"/>
+        </w:numPr>
+        <w:rPr/>
+      </w:pPr>
+      <w:bookmarkStart w:id="72" w:name="__RefNumPara__1257_2246543571"/>
+      <w:bookmarkEnd w:id="72"/>
+      <w:r>
+        <w:rPr>
+          <w:rFonts w:eastAsia="Times New Roman" w:cs="Times New Roman" w:ascii="Arial" w:hAnsi="Arial"/>
+          <w:color w:val="auto"/>
+          <w:kern w:val="0"/>
+          <w:sz w:val="24"/>
+          <w:szCs w:val="24"/>
+          <w:lang w:val="pt-BR" w:eastAsia="pt-BR" w:bidi="ar-SA"/>
+        </w:rPr>
+        <w:t xml:space="preserve">FRATERNALI, Piero; ROSSI, Gustavo; SÁNCHEZ-FIGUEROA, Fernando. </w:t>
+      </w:r>
+      <w:r>
+        <w:rPr>
+          <w:rFonts w:eastAsia="Times New Roman" w:cs="Times New Roman" w:ascii="Arial" w:hAnsi="Arial"/>
+          <w:b/>
+          <w:bCs/>
+          <w:i/>
+          <w:iCs/>
+          <w:color w:val="auto"/>
+          <w:kern w:val="0"/>
+          <w:sz w:val="24"/>
+          <w:szCs w:val="24"/>
+          <w:lang w:val="pt-BR" w:eastAsia="pt-BR" w:bidi="ar-SA"/>
+        </w:rPr>
+        <w:t>Rich Internet Applications</w:t>
+      </w:r>
+      <w:r>
+        <w:rPr>
+          <w:rFonts w:eastAsia="Times New Roman" w:cs="Times New Roman" w:ascii="Arial" w:hAnsi="Arial"/>
+          <w:color w:val="auto"/>
+          <w:kern w:val="0"/>
+          <w:sz w:val="24"/>
+          <w:szCs w:val="24"/>
+          <w:lang w:val="pt-BR" w:eastAsia="pt-BR" w:bidi="ar-SA"/>
+        </w:rPr>
+        <w:t xml:space="preserve">, 2010. Publicação acadêmica – </w:t>
+      </w:r>
+      <w:r>
+        <w:rPr>
+          <w:rStyle w:val="Emphasis"/>
+          <w:rFonts w:ascii="Arial" w:hAnsi="Arial"/>
+          <w:b w:val="false"/>
+          <w:color w:val="000000"/>
+          <w:spacing w:val="0"/>
+          <w:sz w:val="24"/>
+          <w:szCs w:val="24"/>
+        </w:rPr>
+        <w:t>IEEE Internet Computing</w:t>
+      </w:r>
+      <w:r>
+        <w:rPr>
+          <w:rFonts w:ascii="Arial" w:hAnsi="Arial"/>
+          <w:b w:val="false"/>
+          <w:i w:val="false"/>
+          <w:caps w:val="false"/>
+          <w:smallCaps w:val="false"/>
+          <w:color w:val="000000"/>
+          <w:spacing w:val="0"/>
+          <w:sz w:val="24"/>
+          <w:szCs w:val="24"/>
+        </w:rPr>
+        <w:t>, vol. 14, no. 3, pp. 9-12.</w:t>
+      </w:r>
+    </w:p>
+    <w:p>
+      <w:pPr>
+        <w:pStyle w:val="ConteudoRefernciasBibliogrficas"/>
+        <w:numPr>
+          <w:ilvl w:val="0"/>
+          <w:numId w:val="3"/>
+        </w:numPr>
+        <w:rPr/>
+      </w:pPr>
+      <w:r>
+        <w:rPr/>
+        <w:t>[…]</w:t>
+      </w:r>
+    </w:p>
+    <w:p>
+      <w:pPr>
+        <w:pStyle w:val="ConteudoRefernciasBibliogrficas"/>
+        <w:numPr>
+          <w:ilvl w:val="0"/>
+          <w:numId w:val="3"/>
+        </w:numPr>
+        <w:rPr/>
+      </w:pPr>
+      <w:r>
+        <w:rPr/>
+        <w:t xml:space="preserve">[…] Os exemplos originais do </w:t>
+      </w:r>
+      <w:r>
+        <w:rPr>
+          <w:i/>
+          <w:iCs/>
+        </w:rPr>
+        <w:t>template</w:t>
+      </w:r>
+      <w:r>
+        <w:rPr/>
+        <w:t xml:space="preserve"> foram mantidos (abaixo) para referências até o término do trabalho:</w:t>
+      </w:r>
+    </w:p>
+    <w:p>
+      <w:pPr>
+        <w:pStyle w:val="ConteudoRefernciasBibliogrficas"/>
+        <w:numPr>
+          <w:ilvl w:val="0"/>
+          <w:numId w:val="3"/>
+        </w:numPr>
+        <w:rPr/>
+      </w:pPr>
+      <w:r>
+        <w:rPr/>
+        <w:t xml:space="preserve">CARDOSO, Alcionê Damásio. </w:t>
+      </w:r>
+      <w:r>
+        <w:rPr>
+          <w:b/>
+          <w:bCs/>
+        </w:rPr>
+        <w:t>Vantagens e Desvantagens na Forma de Escolha de Diretor de Escola na Rede Pública Estadual de Santa Catarina</w:t>
+      </w:r>
+      <w:r>
+        <w:rPr/>
+        <w:t>, 2002. Dissertação (Mestrado em Gestão Institucional) – Curso de Pós Graduação em Educação, UnC-UNICAMP, Caçador, SC.</w:t>
+      </w:r>
+    </w:p>
+    <w:p>
+      <w:pPr>
+        <w:pStyle w:val="ConteudoRefernciasBibliogrficas"/>
+        <w:numPr>
+          <w:ilvl w:val="0"/>
+          <w:numId w:val="3"/>
+        </w:numPr>
+        <w:rPr/>
+      </w:pPr>
+      <w:bookmarkStart w:id="73" w:name="__RefNumPara__1345_3043135620"/>
+      <w:bookmarkEnd w:id="73"/>
       <w:r>
         <w:rPr/>
         <w:t xml:space="preserve">SOUZA, Celso de Oliveira. </w:t>
@@ -10384,16 +11398,16 @@
         <w:jc w:val="both"/>
         <w:rPr/>
       </w:pPr>
-      <w:bookmarkStart w:id="68" w:name="_Toc101326847"/>
-      <w:bookmarkStart w:id="69" w:name="_Toc378694376"/>
-      <w:bookmarkStart w:id="70" w:name="ANEXOS"/>
-      <w:bookmarkEnd w:id="70"/>
+      <w:bookmarkStart w:id="74" w:name="_Toc378694376"/>
+      <w:bookmarkStart w:id="75" w:name="_Toc101326847"/>
+      <w:bookmarkStart w:id="76" w:name="ANEXOS"/>
+      <w:bookmarkEnd w:id="76"/>
       <w:r>
         <w:rPr/>
         <w:t>ANEXOS</w:t>
       </w:r>
-      <w:bookmarkEnd w:id="68"/>
-      <w:bookmarkEnd w:id="69"/>
+      <w:bookmarkEnd w:id="74"/>
+      <w:bookmarkEnd w:id="75"/>
     </w:p>
     <w:p>
       <w:pPr>
@@ -10736,6 +11750,7 @@
           <w:w w:val="100"/>
           <w:kern w:val="0"/>
           <w:position w:val="0"/>
+          <w:sz w:val="20"/>
           <w:sz w:val="20"/>
           <w:szCs w:val="20"/>
           <w:u w:val="none"/>
@@ -10806,7 +11821,7 @@
       <mc:AlternateContent>
         <mc:Choice Requires="wps">
           <w:drawing>
-            <wp:anchor behindDoc="1" distT="0" distB="0" distL="0" distR="0" simplePos="0" locked="0" layoutInCell="1" allowOverlap="1" relativeHeight="27">
+            <wp:anchor behindDoc="1" distT="0" distB="0" distL="0" distR="0" simplePos="0" locked="0" layoutInCell="1" allowOverlap="1" relativeHeight="28">
               <wp:simplePos x="0" y="0"/>
               <wp:positionH relativeFrom="column">
                 <wp:align>right</wp:align>
@@ -10814,7 +11829,7 @@
               <wp:positionV relativeFrom="paragraph">
                 <wp:posOffset>635</wp:posOffset>
               </wp:positionV>
-              <wp:extent cx="172085" cy="177165"/>
+              <wp:extent cx="172720" cy="177800"/>
               <wp:effectExtent l="0" t="0" r="0" b="0"/>
               <wp:wrapSquare wrapText="bothSides"/>
               <wp:docPr id="15" name="Image5"/>
@@ -10825,7 +11840,7 @@
                     <wps:spPr>
                       <a:xfrm>
                         <a:off x="0" y="0"/>
-                        <a:ext cx="171360" cy="176400"/>
+                        <a:ext cx="172080" cy="177120"/>
                       </a:xfrm>
                       <a:prstGeom prst="rect">
                         <a:avLst/>
@@ -10871,7 +11886,7 @@
                             <w:rPr>
                               <w:rStyle w:val="Pagenumber"/>
                             </w:rPr>
-                            <w:t>37</w:t>
+                            <w:t>38</w:t>
                           </w:r>
                           <w:r>
                             <w:rPr>
@@ -10893,7 +11908,7 @@
         </mc:Choice>
         <mc:Fallback>
           <w:pict>
-            <v:rect id="shape_0" ID="Image5" stroked="f" style="position:absolute;margin-left:440pt;margin-top:0.05pt;width:13.45pt;height:13.85pt;mso-position-horizontal:right">
+            <v:rect id="shape_0" ID="Image5" stroked="f" style="position:absolute;margin-left:439.95pt;margin-top:0.05pt;width:13.5pt;height:13.9pt;mso-position-horizontal:right">
               <w10:wrap type="square"/>
               <v:fill o:detectmouseclick="t" on="false"/>
               <v:stroke color="#3465a4" joinstyle="round" endcap="flat"/>
@@ -10927,7 +11942,7 @@
                       <w:rPr>
                         <w:rStyle w:val="Pagenumber"/>
                       </w:rPr>
-                      <w:t>37</w:t>
+                      <w:t>38</w:t>
                     </w:r>
                     <w:r>
                       <w:rPr>
@@ -12421,6 +13436,14 @@
     <w:name w:val="Numbering Symbols"/>
     <w:qFormat/>
     <w:rPr/>
+  </w:style>
+  <w:style w:type="character" w:styleId="Emphasis">
+    <w:name w:val="Emphasis"/>
+    <w:qFormat/>
+    <w:rPr>
+      <w:i/>
+      <w:iCs/>
+    </w:rPr>
   </w:style>
   <w:style w:type="paragraph" w:styleId="Heading" w:customStyle="1">
     <w:name w:val="Heading"/>

</xml_diff>

<commit_message>
revisão capítulo 3 #miqueias
</commit_message>
<xml_diff>
--- a/TCC.docx
+++ b/TCC.docx
@@ -2600,6 +2600,7 @@
           <w:docPartUnique/>
         </w:docPartObj>
       </w:sdtPr>
+      <w:sdtEndPr/>
       <w:sdtContent>
         <w:p>
           <w:pPr>
@@ -4271,21 +4272,7 @@
         <w:rPr>
           <w:color w:val="008000"/>
         </w:rPr>
-        <w:t xml:space="preserve">Métodos usados, quando for o caso (linguagens, protocolos, </w:t>
-      </w:r>
-      <w:proofErr w:type="gramStart"/>
-      <w:r>
-        <w:rPr>
-          <w:color w:val="008000"/>
-        </w:rPr>
-        <w:t>metodologias, etc.</w:t>
-      </w:r>
-      <w:proofErr w:type="gramEnd"/>
-      <w:r>
-        <w:rPr>
-          <w:color w:val="008000"/>
-        </w:rPr>
-        <w:t xml:space="preserve">)  </w:t>
+        <w:t xml:space="preserve">Métodos usados, quando for o caso (linguagens, protocolos, metodologias, etc.)  </w:t>
       </w:r>
       <w:proofErr w:type="gramStart"/>
       <w:r>
@@ -5703,25 +5690,7 @@
           <w:iCs/>
           <w:lang w:val="en-US"/>
         </w:rPr>
-        <w:t xml:space="preserve">In order to ensure a satisfied prediction accuracy, two key factors are to be considered: data and algorithm. The first issue is the reliable data in pharmaceutical research. </w:t>
-      </w:r>
-      <w:proofErr w:type="gramStart"/>
-      <w:r>
-        <w:rPr>
-          <w:i/>
-          <w:iCs/>
-          <w:lang w:val="en-US"/>
-        </w:rPr>
-        <w:t>Deep-learning</w:t>
-      </w:r>
-      <w:proofErr w:type="gramEnd"/>
-      <w:r>
-        <w:rPr>
-          <w:i/>
-          <w:iCs/>
-          <w:lang w:val="en-US"/>
-        </w:rPr>
-        <w:t xml:space="preserve"> attempts to learn these characteristics to make better representations and create models from reliable data. Thus, data extraction is a critical step. In current research, reliable formulation datasets were manually extracted and labeled from the research articles of Web of Science by experienced pharmaceutical scientists</w:t>
+        <w:t>In order to ensure a satisfied prediction accuracy, two key factors are to be considered: data and algorithm. The first issue is the reliable data in pharmaceutical research. Deep-learning attempts to learn these characteristics to make better representations and create models from reliable data. Thus, data extraction is a critical step. In current research, reliable formulation datasets were manually extracted and labeled from the research articles of Web of Science by experienced pharmaceutical scientists</w:t>
       </w:r>
       <w:r>
         <w:rPr>
@@ -5827,6 +5796,7 @@
         <w:tab/>
       </w:r>
       <w:bookmarkStart w:id="25" w:name="_Toc10132684213"/>
+      <w:commentRangeStart w:id="26"/>
       <w:r>
         <w:t xml:space="preserve">O processo de desenvolvimento do TCC é interativo, e ocorre através de sucessivos </w:t>
       </w:r>
@@ -5838,6 +5808,13 @@
       </w:r>
       <w:r>
         <w:t>. O aluno envia versões intermediárias para seu orientador, que o direciona para a próxima versão.</w:t>
+      </w:r>
+      <w:commentRangeEnd w:id="26"/>
+      <w:r>
+        <w:rPr>
+          <w:rStyle w:val="Refdecomentrio"/>
+        </w:rPr>
+        <w:commentReference w:id="26"/>
       </w:r>
     </w:p>
     <w:p/>
@@ -5873,8 +5850,6 @@
       </w:pPr>
       <w:r>
         <w:tab/>
-      </w:r>
-      <w:r>
         <w:t>A coleta de dados</w:t>
       </w:r>
       <w:r>
@@ -5904,6 +5879,7 @@
       <w:r>
         <w:t xml:space="preserve">hipóteses e avaliar os resultados. </w:t>
       </w:r>
+      <w:commentRangeStart w:id="27"/>
       <w:r>
         <w:t xml:space="preserve">Esta etapa da pesquisa é comum </w:t>
       </w:r>
@@ -5916,16 +5892,21 @@
       <w:r>
         <w:t xml:space="preserve">áreas de estudo, incluindo ciências físicas e sociais, </w:t>
       </w:r>
-      <w:proofErr w:type="gramStart"/>
-      <w:r>
-        <w:t xml:space="preserve">humanas </w:t>
-      </w:r>
-      <w:r>
-        <w:t>,</w:t>
-      </w:r>
-      <w:proofErr w:type="gramEnd"/>
-      <w:r>
-        <w:t xml:space="preserve"> negócios, etc. Embora os métodos variem</w:t>
+      <w:r>
+        <w:t>humanas,</w:t>
+      </w:r>
+      <w:r>
+        <w:t xml:space="preserve"> negócios, etc</w:t>
+      </w:r>
+      <w:commentRangeEnd w:id="27"/>
+      <w:r>
+        <w:rPr>
+          <w:rStyle w:val="Refdecomentrio"/>
+        </w:rPr>
+        <w:commentReference w:id="27"/>
+      </w:r>
+      <w:r>
+        <w:t>. Embora os métodos variem</w:t>
       </w:r>
       <w:r>
         <w:t xml:space="preserve"> </w:t>
@@ -5996,6 +5977,9 @@
       </w:pPr>
       <w:r>
         <w:tab/>
+      </w:r>
+      <w:commentRangeStart w:id="28"/>
+      <w:r>
         <w:t>A técnica a ser empregada na coleta de dados depende substancialmente da forma em que este</w:t>
       </w:r>
       <w:r>
@@ -6036,12 +6020,7 @@
       </w:r>
       <w:r>
         <w:lastRenderedPageBreak/>
-        <w:t>de inte</w:t>
-      </w:r>
-      <w:bookmarkStart w:id="26" w:name="_GoBack"/>
-      <w:bookmarkEnd w:id="26"/>
-      <w:r>
-        <w:t>resse</w:t>
+        <w:t>de interesse</w:t>
       </w:r>
       <w:r>
         <w:t>.</w:t>
@@ -6064,10 +6043,41 @@
           <w:i/>
           <w:iCs/>
         </w:rPr>
-        <w:t xml:space="preserve"> scrapers</w:t>
+        <w:t xml:space="preserve"> </w:t>
+      </w:r>
+      <w:commentRangeStart w:id="29"/>
+      <w:r>
+        <w:rPr>
+          <w:i/>
+          <w:iCs/>
+        </w:rPr>
+        <w:t>scrap</w:t>
+      </w:r>
+      <w:bookmarkStart w:id="30" w:name="_GoBack"/>
+      <w:bookmarkEnd w:id="30"/>
+      <w:r>
+        <w:rPr>
+          <w:i/>
+          <w:iCs/>
+        </w:rPr>
+        <w:t>ers</w:t>
+      </w:r>
+      <w:commentRangeEnd w:id="29"/>
+      <w:r>
+        <w:rPr>
+          <w:rStyle w:val="Refdecomentrio"/>
+        </w:rPr>
+        <w:commentReference w:id="29"/>
       </w:r>
       <w:r>
         <w:t>.</w:t>
+      </w:r>
+      <w:commentRangeEnd w:id="28"/>
+      <w:r>
+        <w:rPr>
+          <w:rStyle w:val="Refdecomentrio"/>
+        </w:rPr>
+        <w:commentReference w:id="28"/>
       </w:r>
     </w:p>
     <w:p>
@@ -6078,26 +6088,11 @@
           <w:numId w:val="2"/>
         </w:numPr>
       </w:pPr>
-      <w:proofErr w:type="gramStart"/>
-      <w:r>
-        <w:rPr>
-          <w:b w:val="0"/>
-          <w:caps w:val="0"/>
-        </w:rPr>
-        <w:t>.</w:t>
-      </w:r>
       <w:r>
         <w:rPr>
           <w:color w:val="008000"/>
         </w:rPr>
-        <w:t>ESTRUTURA</w:t>
-      </w:r>
-      <w:proofErr w:type="gramEnd"/>
-      <w:r>
-        <w:rPr>
-          <w:color w:val="008000"/>
-        </w:rPr>
-        <w:t xml:space="preserve"> DE PÁGINAS E NAVEGADORES DE INTERNET</w:t>
+        <w:t>ESTRUTURA DE PÁGINAS E NAVEGADORES DE INTERNET</w:t>
       </w:r>
     </w:p>
     <w:p>
@@ -6141,15 +6136,7 @@
         <w:t>website</w:t>
       </w:r>
       <w:r>
-        <w:t xml:space="preserve">, independente do seu formato ou conteúdo (portal de notícias, aplicativo de mapas geográficos, rede social, motor de </w:t>
-      </w:r>
-      <w:proofErr w:type="gramStart"/>
-      <w:r>
-        <w:t>pesquisa, etc.</w:t>
-      </w:r>
-      <w:proofErr w:type="gramEnd"/>
-      <w:r>
-        <w:t>), é composto por uma ou mais páginas de internet organizadas e relacionadas entre si através de referências (</w:t>
+        <w:t>, independente do seu formato ou conteúdo (portal de notícias, aplicativo de mapas geográficos, rede social, motor de pesquisa, etc.), é composto por uma ou mais páginas de internet organizadas e relacionadas entre si através de referências (</w:t>
       </w:r>
       <w:r>
         <w:rPr>
@@ -6327,7 +6314,7 @@
         <w:pStyle w:val="Legenda"/>
         <w:jc w:val="center"/>
       </w:pPr>
-      <w:bookmarkStart w:id="27" w:name="_Toc3786943053"/>
+      <w:bookmarkStart w:id="31" w:name="_Toc3786943053"/>
       <w:r>
         <w:t xml:space="preserve">Figura </w:t>
       </w:r>
@@ -6349,7 +6336,7 @@
       <w:r>
         <w:t>: Visão geral do mecanismo de acesso às páginas de internet.</w:t>
       </w:r>
-      <w:bookmarkEnd w:id="27"/>
+      <w:bookmarkEnd w:id="31"/>
     </w:p>
     <w:p>
       <w:pPr>
@@ -6477,7 +6464,7 @@
         <w:pStyle w:val="Legenda"/>
         <w:jc w:val="center"/>
       </w:pPr>
-      <w:bookmarkStart w:id="28" w:name="_Toc37869430532"/>
+      <w:bookmarkStart w:id="32" w:name="_Toc37869430532"/>
       <w:r>
         <w:t xml:space="preserve">Figura </w:t>
       </w:r>
@@ -6499,7 +6486,7 @@
       <w:r>
         <w:t>: Estrutura básica de um documento HTML exibido em uma IDE de programação.</w:t>
       </w:r>
-      <w:bookmarkEnd w:id="28"/>
+      <w:bookmarkEnd w:id="32"/>
     </w:p>
     <w:p>
       <w:pPr>
@@ -6561,7 +6548,7 @@
       <w:pPr>
         <w:jc w:val="center"/>
       </w:pPr>
-      <w:bookmarkStart w:id="29" w:name="__DdeLink__1253_1453253019"/>
+      <w:bookmarkStart w:id="33" w:name="__DdeLink__1253_1453253019"/>
       <w:r>
         <w:rPr>
           <w:noProof/>
@@ -6611,7 +6598,7 @@
         <w:pStyle w:val="Legenda"/>
         <w:jc w:val="center"/>
       </w:pPr>
-      <w:bookmarkStart w:id="30" w:name="_Toc3786943055"/>
+      <w:bookmarkStart w:id="34" w:name="_Toc3786943055"/>
       <w:r>
         <w:t xml:space="preserve">Figura </w:t>
       </w:r>
@@ -6633,8 +6620,8 @@
       <w:r>
         <w:t>: Representação visual do código HTML em um navegador de internet.</w:t>
       </w:r>
-      <w:bookmarkEnd w:id="29"/>
-      <w:bookmarkEnd w:id="30"/>
+      <w:bookmarkEnd w:id="33"/>
+      <w:bookmarkEnd w:id="34"/>
     </w:p>
     <w:p>
       <w:pPr>
@@ -6805,7 +6792,7 @@
         <w:pStyle w:val="Legenda"/>
         <w:jc w:val="center"/>
       </w:pPr>
-      <w:bookmarkStart w:id="31" w:name="_Toc37869430551"/>
+      <w:bookmarkStart w:id="35" w:name="_Toc37869430551"/>
       <w:r>
         <w:t xml:space="preserve">Figura </w:t>
       </w:r>
@@ -6835,7 +6822,7 @@
       <w:r>
         <w:t>.</w:t>
       </w:r>
-      <w:bookmarkEnd w:id="31"/>
+      <w:bookmarkEnd w:id="35"/>
     </w:p>
     <w:p>
       <w:pPr>
@@ -6890,7 +6877,7 @@
           <w:color w:val="008000"/>
         </w:rPr>
       </w:pPr>
-      <w:bookmarkStart w:id="32" w:name="_Toc3786943681311"/>
+      <w:bookmarkStart w:id="36" w:name="_Toc3786943681311"/>
       <w:r>
         <w:rPr>
           <w:i/>
@@ -6899,7 +6886,7 @@
         </w:rPr>
         <w:t>W</w:t>
       </w:r>
-      <w:bookmarkEnd w:id="32"/>
+      <w:bookmarkEnd w:id="36"/>
       <w:r>
         <w:rPr>
           <w:i/>
@@ -6926,16 +6913,16 @@
           <w:numId w:val="2"/>
         </w:numPr>
       </w:pPr>
-      <w:commentRangeStart w:id="33"/>
+      <w:commentRangeStart w:id="37"/>
       <w:r>
         <w:rPr>
           <w:color w:val="008000"/>
         </w:rPr>
         <w:t>PADRÕES DE PÁGINAS DE INTERNET</w:t>
       </w:r>
-      <w:commentRangeEnd w:id="33"/>
-      <w:r>
-        <w:commentReference w:id="33"/>
+      <w:commentRangeEnd w:id="37"/>
+      <w:r>
+        <w:commentReference w:id="37"/>
       </w:r>
     </w:p>
     <w:p>
@@ -7215,16 +7202,16 @@
           <w:color w:val="008000"/>
         </w:rPr>
       </w:pPr>
-      <w:bookmarkStart w:id="34" w:name="_Toc3786943681"/>
-      <w:bookmarkStart w:id="35" w:name="_Toc1013268421"/>
+      <w:bookmarkStart w:id="38" w:name="_Toc3786943681"/>
+      <w:bookmarkStart w:id="39" w:name="_Toc1013268421"/>
       <w:r>
         <w:rPr>
           <w:color w:val="008000"/>
         </w:rPr>
         <w:t>TEXTO DO TRABALHO</w:t>
       </w:r>
-      <w:bookmarkEnd w:id="34"/>
-      <w:bookmarkEnd w:id="35"/>
+      <w:bookmarkEnd w:id="38"/>
+      <w:bookmarkEnd w:id="39"/>
     </w:p>
     <w:p>
       <w:pPr>
@@ -7264,7 +7251,7 @@
           <w:color w:val="008000"/>
         </w:rPr>
       </w:pPr>
-      <w:bookmarkStart w:id="36" w:name="_Toc378694369"/>
+      <w:bookmarkStart w:id="40" w:name="_Toc378694369"/>
       <w:r>
         <w:rPr>
           <w:color w:val="008000"/>
@@ -7272,7 +7259,7 @@
         <w:lastRenderedPageBreak/>
         <w:t>REFERÊNCIAS BIBLIOGRÁFICAS</w:t>
       </w:r>
-      <w:bookmarkEnd w:id="36"/>
+      <w:bookmarkEnd w:id="40"/>
     </w:p>
     <w:p>
       <w:r>
@@ -7313,24 +7300,24 @@
           <w:color w:val="008000"/>
         </w:rPr>
       </w:pPr>
-      <w:bookmarkStart w:id="37" w:name="_Toc378694370"/>
+      <w:bookmarkStart w:id="41" w:name="_Toc378694370"/>
       <w:r>
         <w:rPr>
           <w:color w:val="008000"/>
         </w:rPr>
         <w:t>CITAÇÕES</w:t>
       </w:r>
-      <w:bookmarkEnd w:id="37"/>
+      <w:bookmarkEnd w:id="41"/>
     </w:p>
     <w:p>
       <w:pPr>
         <w:ind w:firstLine="1134"/>
       </w:pPr>
-      <w:bookmarkStart w:id="38" w:name="__DdeLink__3191_1506350343"/>
+      <w:bookmarkStart w:id="42" w:name="__DdeLink__3191_1506350343"/>
       <w:r>
         <w:t>Citação</w:t>
       </w:r>
-      <w:bookmarkEnd w:id="38"/>
+      <w:bookmarkEnd w:id="42"/>
       <w:r>
         <w:t>: É a menção do texto de informação extraída de outra fonte para esclarecer, ilustrar ou sustentar o assunto apresentado. Podemos classificá-las em Curta e Longa. “Curta: É transcrita entre aspas, com o mesmo tipo e tamanho da letra utilizados no parágrafo do texto no qual será inserido. O uso das aspas delimita a citação direta”.  [1, p.154].</w:t>
       </w:r>
@@ -7366,7 +7353,7 @@
           <w:color w:val="008000"/>
         </w:rPr>
       </w:pPr>
-      <w:bookmarkStart w:id="39" w:name="_Toc378694371"/>
+      <w:bookmarkStart w:id="43" w:name="_Toc378694371"/>
       <w:r>
         <w:rPr>
           <w:color w:val="008000"/>
@@ -7374,9 +7361,9 @@
         <w:lastRenderedPageBreak/>
         <w:t>IDIOMA ESTRANGEIRO</w:t>
       </w:r>
-      <w:bookmarkStart w:id="40" w:name="CONCLUS%2525252525C3%252525252595ES"/>
-      <w:bookmarkEnd w:id="39"/>
-      <w:bookmarkEnd w:id="40"/>
+      <w:bookmarkStart w:id="44" w:name="CONCLUS%2525252525C3%252525252595ES"/>
+      <w:bookmarkEnd w:id="43"/>
+      <w:bookmarkEnd w:id="44"/>
     </w:p>
     <w:p>
       <w:pPr>
@@ -7412,14 +7399,14 @@
           <w:color w:val="008000"/>
         </w:rPr>
       </w:pPr>
-      <w:bookmarkStart w:id="41" w:name="_Toc378694372"/>
+      <w:bookmarkStart w:id="45" w:name="_Toc378694372"/>
       <w:r>
         <w:rPr>
           <w:color w:val="008000"/>
         </w:rPr>
         <w:t>FIGURAS, GRÁFICOS E TABELAS.</w:t>
       </w:r>
-      <w:bookmarkEnd w:id="41"/>
+      <w:bookmarkEnd w:id="45"/>
     </w:p>
     <w:p>
       <w:pPr>
@@ -7491,7 +7478,7 @@
         <w:pStyle w:val="Legenda"/>
         <w:jc w:val="center"/>
       </w:pPr>
-      <w:bookmarkStart w:id="42" w:name="_Toc378694318"/>
+      <w:bookmarkStart w:id="46" w:name="_Toc378694318"/>
       <w:r>
         <w:t xml:space="preserve">Gráfico </w:t>
       </w:r>
@@ -7513,7 +7500,7 @@
       <w:r>
         <w:t>: Exemplo de um gráfico</w:t>
       </w:r>
-      <w:bookmarkEnd w:id="42"/>
+      <w:bookmarkEnd w:id="46"/>
     </w:p>
     <w:p>
       <w:pPr>
@@ -7568,7 +7555,7 @@
         <w:pStyle w:val="Legenda"/>
         <w:jc w:val="center"/>
       </w:pPr>
-      <w:bookmarkStart w:id="43" w:name="_Toc378694305"/>
+      <w:bookmarkStart w:id="47" w:name="_Toc378694305"/>
       <w:r>
         <w:t xml:space="preserve">Figura </w:t>
       </w:r>
@@ -7590,7 +7577,7 @@
       <w:r>
         <w:t>: Exemplo de Figura.</w:t>
       </w:r>
-      <w:bookmarkEnd w:id="43"/>
+      <w:bookmarkEnd w:id="47"/>
     </w:p>
     <w:p/>
     <w:p>
@@ -7599,7 +7586,7 @@
         <w:keepNext/>
         <w:jc w:val="center"/>
       </w:pPr>
-      <w:bookmarkStart w:id="44" w:name="_Toc378694310"/>
+      <w:bookmarkStart w:id="48" w:name="_Toc378694310"/>
       <w:r>
         <w:t xml:space="preserve">Tabela </w:t>
       </w:r>
@@ -7621,7 +7608,7 @@
       <w:r>
         <w:t>: Exemplo de Tabela.</w:t>
       </w:r>
-      <w:bookmarkEnd w:id="44"/>
+      <w:bookmarkEnd w:id="48"/>
     </w:p>
     <w:tbl>
       <w:tblPr>
@@ -7751,11 +7738,11 @@
           <w:numId w:val="2"/>
         </w:numPr>
       </w:pPr>
-      <w:bookmarkStart w:id="45" w:name="_Toc378694373"/>
+      <w:bookmarkStart w:id="49" w:name="_Toc378694373"/>
       <w:r>
         <w:t>NOTAS ENTRE O ORIENTADOR E O ALUNO</w:t>
       </w:r>
-      <w:bookmarkEnd w:id="45"/>
+      <w:bookmarkEnd w:id="49"/>
     </w:p>
     <w:p>
       <w:pPr>
@@ -7830,14 +7817,14 @@
         <w:pStyle w:val="REFERNCIABIBLIOGRFICA"/>
         <w:jc w:val="left"/>
       </w:pPr>
-      <w:bookmarkStart w:id="46" w:name="REFERENCIASBIBLIOGR%2525252525C3%2525252"/>
-      <w:bookmarkStart w:id="47" w:name="_Toc378694375"/>
-      <w:bookmarkEnd w:id="46"/>
+      <w:bookmarkStart w:id="50" w:name="REFERENCIASBIBLIOGR%2525252525C3%2525252"/>
+      <w:bookmarkStart w:id="51" w:name="_Toc378694375"/>
+      <w:bookmarkEnd w:id="50"/>
       <w:r>
         <w:lastRenderedPageBreak/>
         <w:t>REFERÊNCIAS BIBLIOGRÁFICAS</w:t>
       </w:r>
-      <w:bookmarkEnd w:id="47"/>
+      <w:bookmarkEnd w:id="51"/>
     </w:p>
     <w:p>
       <w:pPr>
@@ -7858,8 +7845,8 @@
           <w:lang w:val="en-US"/>
         </w:rPr>
       </w:pPr>
-      <w:bookmarkStart w:id="48" w:name="__RefNumPara__2520_1178803328"/>
-      <w:bookmarkEnd w:id="48"/>
+      <w:bookmarkStart w:id="52" w:name="__RefNumPara__2520_1178803328"/>
+      <w:bookmarkEnd w:id="52"/>
       <w:r>
         <w:t xml:space="preserve">Daniel </w:t>
       </w:r>
@@ -7910,8 +7897,8 @@
           <w:numId w:val="3"/>
         </w:numPr>
       </w:pPr>
-      <w:bookmarkStart w:id="49" w:name="__RefNumPara__2782_1178803328"/>
-      <w:bookmarkEnd w:id="49"/>
+      <w:bookmarkStart w:id="53" w:name="__RefNumPara__2782_1178803328"/>
+      <w:bookmarkEnd w:id="53"/>
       <w:r>
         <w:t xml:space="preserve">HEDLEY, Jonathan. </w:t>
       </w:r>
@@ -7945,8 +7932,8 @@
           <w:numId w:val="3"/>
         </w:numPr>
       </w:pPr>
-      <w:bookmarkStart w:id="50" w:name="__RefNumPara__2784_1178803328"/>
-      <w:bookmarkEnd w:id="50"/>
+      <w:bookmarkStart w:id="54" w:name="__RefNumPara__2784_1178803328"/>
+      <w:bookmarkEnd w:id="54"/>
       <w:r>
         <w:t xml:space="preserve">ORACLE. </w:t>
       </w:r>
@@ -7980,8 +7967,8 @@
           <w:numId w:val="3"/>
         </w:numPr>
       </w:pPr>
-      <w:bookmarkStart w:id="51" w:name="__RefNumPara__2786_1178803328"/>
-      <w:bookmarkEnd w:id="51"/>
+      <w:bookmarkStart w:id="55" w:name="__RefNumPara__2786_1178803328"/>
+      <w:bookmarkEnd w:id="55"/>
       <w:r>
         <w:t xml:space="preserve">SCRAPINGHUB; et al. </w:t>
       </w:r>
@@ -8033,8 +8020,8 @@
           <w:numId w:val="3"/>
         </w:numPr>
       </w:pPr>
-      <w:bookmarkStart w:id="52" w:name="__RefNumPara__2788_1178803328"/>
-      <w:bookmarkEnd w:id="52"/>
+      <w:bookmarkStart w:id="56" w:name="__RefNumPara__2788_1178803328"/>
+      <w:bookmarkEnd w:id="56"/>
       <w:r>
         <w:t xml:space="preserve">RICHARDSON, Leonard. </w:t>
       </w:r>
@@ -8086,8 +8073,8 @@
           <w:numId w:val="3"/>
         </w:numPr>
       </w:pPr>
-      <w:bookmarkStart w:id="53" w:name="__RefNumPara__2790_1178803328"/>
-      <w:bookmarkEnd w:id="53"/>
+      <w:bookmarkStart w:id="57" w:name="__RefNumPara__2790_1178803328"/>
+      <w:bookmarkEnd w:id="57"/>
       <w:r>
         <w:rPr>
           <w:lang w:val="en-US"/>
@@ -8154,8 +8141,8 @@
           <w:lang w:val="en-US"/>
         </w:rPr>
       </w:pPr>
-      <w:bookmarkStart w:id="54" w:name="__RefNumPara__2667_1178803328"/>
-      <w:bookmarkEnd w:id="54"/>
+      <w:bookmarkStart w:id="58" w:name="__RefNumPara__2667_1178803328"/>
+      <w:bookmarkEnd w:id="58"/>
       <w:r>
         <w:rPr>
           <w:lang w:val="en-US"/>
@@ -8213,8 +8200,8 @@
           <w:numId w:val="3"/>
         </w:numPr>
       </w:pPr>
-      <w:bookmarkStart w:id="55" w:name="__RefNumPara__3279_1178803328"/>
-      <w:bookmarkEnd w:id="55"/>
+      <w:bookmarkStart w:id="59" w:name="__RefNumPara__3279_1178803328"/>
+      <w:bookmarkEnd w:id="59"/>
       <w:r>
         <w:t xml:space="preserve">NLTK PROJECT. </w:t>
       </w:r>
@@ -8240,8 +8227,8 @@
           <w:lang w:val="en-US"/>
         </w:rPr>
       </w:pPr>
-      <w:bookmarkStart w:id="56" w:name="__RefNumPara__3326_1178803328"/>
-      <w:bookmarkEnd w:id="56"/>
+      <w:bookmarkStart w:id="60" w:name="__RefNumPara__3326_1178803328"/>
+      <w:bookmarkEnd w:id="60"/>
       <w:proofErr w:type="spellStart"/>
       <w:r>
         <w:rPr>
@@ -8279,8 +8266,8 @@
           <w:numId w:val="3"/>
         </w:numPr>
       </w:pPr>
-      <w:bookmarkStart w:id="57" w:name="__RefNumPara__3422_1178803328"/>
-      <w:bookmarkEnd w:id="57"/>
+      <w:bookmarkStart w:id="61" w:name="__RefNumPara__3422_1178803328"/>
+      <w:bookmarkEnd w:id="61"/>
       <w:r>
         <w:rPr>
           <w:lang w:val="en-US"/>
@@ -8342,8 +8329,8 @@
           <w:numId w:val="3"/>
         </w:numPr>
       </w:pPr>
-      <w:bookmarkStart w:id="58" w:name="__RefNumPara__3674_1178803328"/>
-      <w:bookmarkEnd w:id="58"/>
+      <w:bookmarkStart w:id="62" w:name="__RefNumPara__3674_1178803328"/>
+      <w:bookmarkEnd w:id="62"/>
       <w:r>
         <w:lastRenderedPageBreak/>
         <w:t xml:space="preserve">ELASTICSEARCH B. </w:t>
@@ -8386,8 +8373,8 @@
           <w:numId w:val="3"/>
         </w:numPr>
       </w:pPr>
-      <w:bookmarkStart w:id="59" w:name="__RefNumPara__3835_1178803328"/>
-      <w:bookmarkEnd w:id="59"/>
+      <w:bookmarkStart w:id="63" w:name="__RefNumPara__3835_1178803328"/>
+      <w:bookmarkEnd w:id="63"/>
       <w:r>
         <w:rPr>
           <w:lang w:val="en-US"/>
@@ -8424,8 +8411,8 @@
           <w:numId w:val="3"/>
         </w:numPr>
       </w:pPr>
-      <w:bookmarkStart w:id="60" w:name="__RefNumPara__3837_1178803328"/>
-      <w:bookmarkEnd w:id="60"/>
+      <w:bookmarkStart w:id="64" w:name="__RefNumPara__3837_1178803328"/>
+      <w:bookmarkEnd w:id="64"/>
       <w:r>
         <w:rPr>
           <w:lang w:val="en-US"/>
@@ -8462,8 +8449,8 @@
           <w:numId w:val="3"/>
         </w:numPr>
       </w:pPr>
-      <w:bookmarkStart w:id="61" w:name="__RefNumPara__3839_1178803328"/>
-      <w:bookmarkEnd w:id="61"/>
+      <w:bookmarkStart w:id="65" w:name="__RefNumPara__3839_1178803328"/>
+      <w:bookmarkEnd w:id="65"/>
       <w:r>
         <w:rPr>
           <w:lang w:val="en-US"/>
@@ -8503,8 +8490,8 @@
           <w:lang w:val="en-US"/>
         </w:rPr>
       </w:pPr>
-      <w:bookmarkStart w:id="62" w:name="__RefNumPara__4089_1178803328"/>
-      <w:bookmarkEnd w:id="62"/>
+      <w:bookmarkStart w:id="66" w:name="__RefNumPara__4089_1178803328"/>
+      <w:bookmarkEnd w:id="66"/>
       <w:r>
         <w:rPr>
           <w:lang w:val="en-US"/>
@@ -8562,8 +8549,8 @@
           <w:numId w:val="3"/>
         </w:numPr>
       </w:pPr>
-      <w:bookmarkStart w:id="63" w:name="__RefNumPara__4351_1178803328"/>
-      <w:bookmarkEnd w:id="63"/>
+      <w:bookmarkStart w:id="67" w:name="__RefNumPara__4351_1178803328"/>
+      <w:bookmarkEnd w:id="67"/>
       <w:r>
         <w:rPr>
           <w:lang w:val="en-US"/>
@@ -8616,8 +8603,8 @@
           <w:numId w:val="3"/>
         </w:numPr>
       </w:pPr>
-      <w:bookmarkStart w:id="64" w:name="__RefNumPara__4557_1178803328"/>
-      <w:bookmarkEnd w:id="64"/>
+      <w:bookmarkStart w:id="68" w:name="__RefNumPara__4557_1178803328"/>
+      <w:bookmarkEnd w:id="68"/>
       <w:r>
         <w:t xml:space="preserve">DRUGS.COM. </w:t>
       </w:r>
@@ -8651,8 +8638,8 @@
           <w:numId w:val="3"/>
         </w:numPr>
       </w:pPr>
-      <w:bookmarkStart w:id="65" w:name="__RefNumPara__4559_1178803328"/>
-      <w:bookmarkEnd w:id="65"/>
+      <w:bookmarkStart w:id="69" w:name="__RefNumPara__4559_1178803328"/>
+      <w:bookmarkEnd w:id="69"/>
       <w:r>
         <w:t xml:space="preserve">ALODOKTER. </w:t>
       </w:r>
@@ -8691,8 +8678,8 @@
           <w:numId w:val="3"/>
         </w:numPr>
       </w:pPr>
-      <w:bookmarkStart w:id="66" w:name="__RefNumPara__4561_1178803328"/>
-      <w:bookmarkEnd w:id="66"/>
+      <w:bookmarkStart w:id="70" w:name="__RefNumPara__4561_1178803328"/>
+      <w:bookmarkEnd w:id="70"/>
       <w:r>
         <w:t xml:space="preserve">AGÊNCIA NACIONAL DE CONTROLE DE ALIMENTOS E MEDICAMENTOS DA INDONÉSIA. </w:t>
       </w:r>
@@ -8724,8 +8711,8 @@
           <w:numId w:val="3"/>
         </w:numPr>
       </w:pPr>
-      <w:bookmarkStart w:id="67" w:name="__RefNumPara__4563_1178803328"/>
-      <w:bookmarkEnd w:id="67"/>
+      <w:bookmarkStart w:id="71" w:name="__RefNumPara__4563_1178803328"/>
+      <w:bookmarkEnd w:id="71"/>
       <w:r>
         <w:rPr>
           <w:lang w:val="en-US"/>
@@ -8802,8 +8789,8 @@
           <w:numId w:val="3"/>
         </w:numPr>
       </w:pPr>
-      <w:bookmarkStart w:id="68" w:name="__RefNumPara__4565_1178803328"/>
-      <w:bookmarkEnd w:id="68"/>
+      <w:bookmarkStart w:id="72" w:name="__RefNumPara__4565_1178803328"/>
+      <w:bookmarkEnd w:id="72"/>
       <w:r>
         <w:rPr>
           <w:lang w:val="en-US"/>
@@ -8844,8 +8831,8 @@
           <w:lang w:val="en-US"/>
         </w:rPr>
       </w:pPr>
-      <w:bookmarkStart w:id="69" w:name="__RefNumPara__4650_1178803328"/>
-      <w:bookmarkEnd w:id="69"/>
+      <w:bookmarkStart w:id="73" w:name="__RefNumPara__4650_1178803328"/>
+      <w:bookmarkEnd w:id="73"/>
       <w:r>
         <w:rPr>
           <w:szCs w:val="24"/>
@@ -8937,8 +8924,8 @@
           <w:szCs w:val="24"/>
         </w:rPr>
       </w:pPr>
-      <w:bookmarkStart w:id="70" w:name="__RefNumPara__5914_1178803328"/>
-      <w:bookmarkEnd w:id="70"/>
+      <w:bookmarkStart w:id="74" w:name="__RefNumPara__5914_1178803328"/>
+      <w:bookmarkEnd w:id="74"/>
       <w:r>
         <w:rPr>
           <w:szCs w:val="24"/>
@@ -8972,8 +8959,8 @@
           <w:lang w:val="en-US"/>
         </w:rPr>
       </w:pPr>
-      <w:bookmarkStart w:id="71" w:name="__RefNumPara__6112_1178803328"/>
-      <w:bookmarkEnd w:id="71"/>
+      <w:bookmarkStart w:id="75" w:name="__RefNumPara__6112_1178803328"/>
+      <w:bookmarkEnd w:id="75"/>
       <w:r>
         <w:rPr>
           <w:szCs w:val="24"/>
@@ -9056,8 +9043,8 @@
           <w:numId w:val="3"/>
         </w:numPr>
       </w:pPr>
-      <w:bookmarkStart w:id="72" w:name="__RefNumPara__1239_2246543571"/>
-      <w:bookmarkEnd w:id="72"/>
+      <w:bookmarkStart w:id="76" w:name="__RefNumPara__1239_2246543571"/>
+      <w:bookmarkEnd w:id="76"/>
       <w:r>
         <w:rPr>
           <w:color w:val="000000"/>
@@ -9120,8 +9107,8 @@
           <w:szCs w:val="24"/>
         </w:rPr>
       </w:pPr>
-      <w:bookmarkStart w:id="73" w:name="__RefNumPara__1237_2246543571"/>
-      <w:bookmarkEnd w:id="73"/>
+      <w:bookmarkStart w:id="77" w:name="__RefNumPara__1237_2246543571"/>
+      <w:bookmarkEnd w:id="77"/>
       <w:r>
         <w:rPr>
           <w:szCs w:val="24"/>
@@ -9195,8 +9182,8 @@
           <w:szCs w:val="24"/>
         </w:rPr>
       </w:pPr>
-      <w:bookmarkStart w:id="74" w:name="__RefNumPara__1243_2246543571"/>
-      <w:bookmarkEnd w:id="74"/>
+      <w:bookmarkStart w:id="78" w:name="__RefNumPara__1243_2246543571"/>
+      <w:bookmarkEnd w:id="78"/>
       <w:r>
         <w:rPr>
           <w:szCs w:val="24"/>
@@ -9254,8 +9241,8 @@
           <w:szCs w:val="24"/>
         </w:rPr>
       </w:pPr>
-      <w:bookmarkStart w:id="75" w:name="__RefNumPara__1249_2246543571"/>
-      <w:bookmarkEnd w:id="75"/>
+      <w:bookmarkStart w:id="79" w:name="__RefNumPara__1249_2246543571"/>
+      <w:bookmarkEnd w:id="79"/>
       <w:r>
         <w:rPr>
           <w:szCs w:val="24"/>
@@ -9289,8 +9276,8 @@
           <w:szCs w:val="24"/>
         </w:rPr>
       </w:pPr>
-      <w:bookmarkStart w:id="76" w:name="__RefNumPara__1247_2246543571"/>
-      <w:bookmarkEnd w:id="76"/>
+      <w:bookmarkStart w:id="80" w:name="__RefNumPara__1247_2246543571"/>
+      <w:bookmarkEnd w:id="80"/>
       <w:r>
         <w:rPr>
           <w:szCs w:val="24"/>
@@ -9334,8 +9321,8 @@
           <w:szCs w:val="24"/>
         </w:rPr>
       </w:pPr>
-      <w:bookmarkStart w:id="77" w:name="__RefNumPara__1254_2246543571"/>
-      <w:bookmarkEnd w:id="77"/>
+      <w:bookmarkStart w:id="81" w:name="__RefNumPara__1254_2246543571"/>
+      <w:bookmarkEnd w:id="81"/>
       <w:r>
         <w:rPr>
           <w:szCs w:val="24"/>
@@ -9354,8 +9341,8 @@
           <w:lang w:val="en-US"/>
         </w:rPr>
       </w:pPr>
-      <w:bookmarkStart w:id="78" w:name="__RefNumPara__1257_2246543571"/>
-      <w:bookmarkEnd w:id="78"/>
+      <w:bookmarkStart w:id="82" w:name="__RefNumPara__1257_2246543571"/>
+      <w:bookmarkEnd w:id="82"/>
       <w:r>
         <w:rPr>
           <w:szCs w:val="24"/>
@@ -9520,8 +9507,8 @@
           <w:numId w:val="3"/>
         </w:numPr>
       </w:pPr>
-      <w:bookmarkStart w:id="79" w:name="__RefNumPara__1345_3043135620"/>
-      <w:bookmarkEnd w:id="79"/>
+      <w:bookmarkStart w:id="83" w:name="__RefNumPara__1345_3043135620"/>
+      <w:bookmarkEnd w:id="83"/>
       <w:r>
         <w:lastRenderedPageBreak/>
         <w:t xml:space="preserve">SOUZA, Celso de Oliveira. </w:t>
@@ -9545,16 +9532,16 @@
         <w:pStyle w:val="ANEXOS"/>
         <w:jc w:val="both"/>
       </w:pPr>
-      <w:bookmarkStart w:id="80" w:name="ANEXOS"/>
-      <w:bookmarkStart w:id="81" w:name="_Toc378694376"/>
-      <w:bookmarkStart w:id="82" w:name="_Toc101326847"/>
-      <w:bookmarkEnd w:id="80"/>
+      <w:bookmarkStart w:id="84" w:name="ANEXOS"/>
+      <w:bookmarkStart w:id="85" w:name="_Toc378694376"/>
+      <w:bookmarkStart w:id="86" w:name="_Toc101326847"/>
+      <w:bookmarkEnd w:id="84"/>
       <w:r>
         <w:lastRenderedPageBreak/>
         <w:t>ANEXOS</w:t>
       </w:r>
-      <w:bookmarkEnd w:id="81"/>
-      <w:bookmarkEnd w:id="82"/>
+      <w:bookmarkEnd w:id="85"/>
+      <w:bookmarkEnd w:id="86"/>
     </w:p>
     <w:p>
       <w:pPr>
@@ -9701,25 +9688,7 @@
           <w:i/>
           <w:sz w:val="16"/>
         </w:rPr>
-        <w:t xml:space="preserve"> </w:t>
-      </w:r>
-      <w:proofErr w:type="spellStart"/>
-      <w:r>
-        <w:rPr>
-          <w:rFonts w:ascii="Times New Roman" w:hAnsi="Times New Roman"/>
-          <w:i/>
-          <w:sz w:val="16"/>
-        </w:rPr>
-        <w:t>altobelli</w:t>
-      </w:r>
-      <w:proofErr w:type="spellEnd"/>
-      <w:r>
-        <w:rPr>
-          <w:rFonts w:ascii="Times New Roman" w:hAnsi="Times New Roman"/>
-          <w:i/>
-          <w:sz w:val="16"/>
-        </w:rPr>
-        <w:t xml:space="preserve"> (09/24/2019, 21:09): "..."</w:t>
+        <w:t xml:space="preserve"> altobelli (09/24/2019, 21:09): "..."</w:t>
       </w:r>
     </w:p>
     <w:p>
@@ -9781,25 +9750,7 @@
           <w:i/>
           <w:sz w:val="16"/>
         </w:rPr>
-        <w:t xml:space="preserve"> </w:t>
-      </w:r>
-      <w:proofErr w:type="spellStart"/>
-      <w:r>
-        <w:rPr>
-          <w:rFonts w:ascii="Times New Roman" w:hAnsi="Times New Roman"/>
-          <w:i/>
-          <w:sz w:val="16"/>
-        </w:rPr>
-        <w:t>altobelli</w:t>
-      </w:r>
-      <w:proofErr w:type="spellEnd"/>
-      <w:r>
-        <w:rPr>
-          <w:rFonts w:ascii="Times New Roman" w:hAnsi="Times New Roman"/>
-          <w:i/>
-          <w:sz w:val="16"/>
-        </w:rPr>
-        <w:t xml:space="preserve"> (09/24/2019, 21:06): "..."</w:t>
+        <w:t xml:space="preserve"> altobelli (09/24/2019, 21:06): "..."</w:t>
       </w:r>
     </w:p>
     <w:p>
@@ -9861,25 +9812,7 @@
           <w:i/>
           <w:sz w:val="16"/>
         </w:rPr>
-        <w:t xml:space="preserve"> </w:t>
-      </w:r>
-      <w:proofErr w:type="spellStart"/>
-      <w:r>
-        <w:rPr>
-          <w:rFonts w:ascii="Times New Roman" w:hAnsi="Times New Roman"/>
-          <w:i/>
-          <w:sz w:val="16"/>
-        </w:rPr>
-        <w:t>altobelli</w:t>
-      </w:r>
-      <w:proofErr w:type="spellEnd"/>
-      <w:r>
-        <w:rPr>
-          <w:rFonts w:ascii="Times New Roman" w:hAnsi="Times New Roman"/>
-          <w:i/>
-          <w:sz w:val="16"/>
-        </w:rPr>
-        <w:t xml:space="preserve"> (09/24/2019, 21:14): "..."</w:t>
+        <w:t xml:space="preserve"> altobelli (09/24/2019, 21:14): "..."</w:t>
       </w:r>
     </w:p>
     <w:p>
@@ -9893,7 +9826,100 @@
       </w:r>
     </w:p>
   </w:comment>
-  <w:comment w:id="33" w:author="Vinicius Zanovelli" w:date="2019-09-27T15:49:00Z" w:initials="ZNVL">
+  <w:comment w:id="26" w:author="altobelli" w:date="2019-10-04T13:01:00Z" w:initials="a">
+    <w:p>
+      <w:pPr>
+        <w:pStyle w:val="Textodecomentrio"/>
+      </w:pPr>
+      <w:r>
+        <w:rPr>
+          <w:rStyle w:val="Refdecomentrio"/>
+        </w:rPr>
+        <w:annotationRef/>
+      </w:r>
+      <w:r>
+        <w:t>Precisa introduzir o tema. Falar o que vai ser dito nesse capítulo.</w:t>
+      </w:r>
+    </w:p>
+  </w:comment>
+  <w:comment w:id="27" w:author="altobelli" w:date="2019-10-04T13:03:00Z" w:initials="a">
+    <w:p>
+      <w:pPr>
+        <w:pStyle w:val="Textodecomentrio"/>
+      </w:pPr>
+      <w:r>
+        <w:rPr>
+          <w:rStyle w:val="Refdecomentrio"/>
+        </w:rPr>
+        <w:annotationRef/>
+      </w:r>
+      <w:r>
+        <w:t>Coloca uma referência de livro ou artigo que diz isso.</w:t>
+      </w:r>
+    </w:p>
+  </w:comment>
+  <w:comment w:id="29" w:author="altobelli" w:date="2019-10-04T13:07:00Z" w:initials="a">
+    <w:p>
+      <w:pPr>
+        <w:pStyle w:val="Textodecomentrio"/>
+      </w:pPr>
+      <w:r>
+        <w:rPr>
+          <w:rStyle w:val="Refdecomentrio"/>
+        </w:rPr>
+        <w:annotationRef/>
+      </w:r>
+      <w:r>
+        <w:t xml:space="preserve">Verifica com o Vinicius se ele consegue mandar para você o vídeo da aula que ele gravou da reunião. Naquela reunião definimos os subtópicos que estaria no TCC. </w:t>
+      </w:r>
+    </w:p>
+    <w:p>
+      <w:pPr>
+        <w:pStyle w:val="Textodecomentrio"/>
+      </w:pPr>
+    </w:p>
+    <w:p>
+      <w:pPr>
+        <w:pStyle w:val="Textodecomentrio"/>
+      </w:pPr>
+      <w:r>
+        <w:t xml:space="preserve">Qualquer dúvida me mande </w:t>
+      </w:r>
+      <w:proofErr w:type="spellStart"/>
+      <w:r>
+        <w:t>email</w:t>
+      </w:r>
+      <w:proofErr w:type="spellEnd"/>
+      <w:r>
+        <w:t xml:space="preserve"> ou se for coisa rápida </w:t>
+      </w:r>
+      <w:proofErr w:type="spellStart"/>
+      <w:r>
+        <w:t>whatsapp</w:t>
+      </w:r>
+      <w:proofErr w:type="spellEnd"/>
+      <w:r>
+        <w:t xml:space="preserve">. </w:t>
+      </w:r>
+    </w:p>
+  </w:comment>
+  <w:comment w:id="28" w:author="altobelli" w:date="2019-10-04T13:06:00Z" w:initials="a">
+    <w:p>
+      <w:pPr>
+        <w:pStyle w:val="Textodecomentrio"/>
+      </w:pPr>
+      <w:r>
+        <w:rPr>
+          <w:rStyle w:val="Refdecomentrio"/>
+        </w:rPr>
+        <w:annotationRef/>
+      </w:r>
+      <w:r>
+        <w:t xml:space="preserve">Então dado a reunião. Acho que faltou falar dos tópicos que você anotou. Veja esses tópicos. E adiciona no texto. </w:t>
+      </w:r>
+    </w:p>
+  </w:comment>
+  <w:comment w:id="37" w:author="Vinicius Zanovelli" w:date="2019-09-27T15:49:00Z" w:initials="ZNVL">
     <w:p>
       <w:r>
         <w:rPr>
@@ -9915,6 +9941,10 @@
   <w15:commentEx w15:paraId="0AF33207" w15:done="0"/>
   <w15:commentEx w15:paraId="2ED2FD34" w15:done="0"/>
   <w15:commentEx w15:paraId="4958DFCF" w15:done="0"/>
+  <w15:commentEx w15:paraId="6D68A270" w15:done="0"/>
+  <w15:commentEx w15:paraId="49DED537" w15:done="0"/>
+  <w15:commentEx w15:paraId="49B24CFE" w15:done="0"/>
+  <w15:commentEx w15:paraId="5E59FE4F" w15:done="0"/>
   <w15:commentEx w15:paraId="718EE9AE" w15:done="0"/>
 </w15:commentsEx>
 </file>
@@ -9927,6 +9957,10 @@
   <w16cid:commentId w16cid:paraId="0AF33207" w16cid:durableId="2140BFD2"/>
   <w16cid:commentId w16cid:paraId="2ED2FD34" w16cid:durableId="2140BFD3"/>
   <w16cid:commentId w16cid:paraId="4958DFCF" w16cid:durableId="2140BFD4"/>
+  <w16cid:commentId w16cid:paraId="6D68A270" w16cid:durableId="2141C12A"/>
+  <w16cid:commentId w16cid:paraId="49DED537" w16cid:durableId="2141C1A6"/>
+  <w16cid:commentId w16cid:paraId="49B24CFE" w16cid:durableId="2141C292"/>
+  <w16cid:commentId w16cid:paraId="5E59FE4F" w16cid:durableId="2141C23F"/>
   <w16cid:commentId w16cid:paraId="718EE9AE" w16cid:durableId="2140BFD5"/>
 </w16cid:commentsIds>
 </file>
@@ -10023,7 +10057,7 @@
         <w:noProof/>
       </w:rPr>
       <w:pict w14:anchorId="2F2195CB">
-        <v:rect id="Image5" o:spid="_x0000_s2049" style="position:absolute;left:0;text-align:left;margin-left:-37.6pt;margin-top:.05pt;width:13.6pt;height:14pt;z-index:-503316452;visibility:visible;mso-wrap-style:square;mso-wrap-distance-left:0;mso-wrap-distance-top:0;mso-wrap-distance-right:0;mso-wrap-distance-bottom:0;mso-position-horizontal:right;mso-position-horizontal-relative:text;mso-position-vertical:absolute;mso-position-vertical-relative:text;v-text-anchor:top" o:gfxdata="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" filled="f" stroked="f">
+        <v:rect id="Image5" o:spid="_x0000_s2049" style="position:absolute;left:0;text-align:left;margin-left:-75.2pt;margin-top:.05pt;width:13.6pt;height:14pt;z-index:-251658752;visibility:visible;mso-wrap-style:square;mso-wrap-distance-left:0;mso-wrap-distance-top:0;mso-wrap-distance-right:0;mso-wrap-distance-bottom:0;mso-position-horizontal:right;mso-position-horizontal-relative:text;mso-position-vertical:absolute;mso-position-vertical-relative:text;v-text-anchor:top" o:gfxdata="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" filled="f" stroked="f">
           <v:textbox inset="0,0,0,0">
             <w:txbxContent>
               <w:p>
@@ -10835,6 +10869,14 @@
     <w:abstractNumId w:val="4"/>
   </w:num>
 </w:numbering>
+</file>
+
+<file path=word/people.xml><?xml version="1.0" encoding="utf-8"?>
+<w15:people xmlns:wpc="http://schemas.microsoft.com/office/word/2010/wordprocessingCanvas" xmlns:cx="http://schemas.microsoft.com/office/drawing/2014/chartex" xmlns:cx1="http://schemas.microsoft.com/office/drawing/2015/9/8/chartex" xmlns:cx2="http://schemas.microsoft.com/office/drawing/2015/10/21/chartex" xmlns:cx3="http://schemas.microsoft.com/office/drawing/2016/5/9/chartex" xmlns:cx4="http://schemas.microsoft.com/office/drawing/2016/5/10/chartex" xmlns:cx5="http://schemas.microsoft.com/office/drawing/2016/5/11/chartex" xmlns:cx6="http://schemas.microsoft.com/office/drawing/2016/5/12/chartex" xmlns:cx7="http://schemas.microsoft.com/office/drawing/2016/5/13/chartex" xmlns:cx8="http://schemas.microsoft.com/office/drawing/2016/5/14/chartex" xmlns:mc="http://schemas.openxmlformats.org/markup-compatibility/2006" xmlns:aink="http://schemas.microsoft.com/office/drawing/2016/ink" xmlns:am3d="http://schemas.microsoft.com/office/drawing/2017/model3d" xmlns:o="urn:schemas-microsoft-com:office:office" xmlns:r="http://schemas.openxmlformats.org/officeDocument/2006/relationships" xmlns:m="http://schemas.openxmlformats.org/officeDocument/2006/math" xmlns:v="urn:schemas-microsoft-com:vml" xmlns:wp14="http://schemas.microsoft.com/office/word/2010/wordprocessingDrawing" xmlns:wp="http://schemas.openxmlformats.org/drawingml/2006/wordprocessingDrawing" xmlns:w10="urn:schemas-microsoft-com:office:word" xmlns:w="http://schemas.openxmlformats.org/wordprocessingml/2006/main" xmlns:w14="http://schemas.microsoft.com/office/word/2010/wordml" xmlns:w15="http://schemas.microsoft.com/office/word/2012/wordml" xmlns:w16cid="http://schemas.microsoft.com/office/word/2016/wordml/cid" xmlns:w16se="http://schemas.microsoft.com/office/word/2015/wordml/symex" xmlns:wpg="http://schemas.microsoft.com/office/word/2010/wordprocessingGroup" xmlns:wpi="http://schemas.microsoft.com/office/word/2010/wordprocessingInk" xmlns:wne="http://schemas.microsoft.com/office/word/2006/wordml" xmlns:wps="http://schemas.microsoft.com/office/word/2010/wordprocessingShape" mc:Ignorable="w14 w15 w16se w16cid wp14">
+  <w15:person w15:author="altobelli">
+    <w15:presenceInfo w15:providerId="None" w15:userId="altobelli"/>
+  </w15:person>
+</w15:people>
 </file>
 
 <file path=word/styles.xml><?xml version="1.0" encoding="utf-8"?>
@@ -11423,6 +11465,7 @@
   <w:style w:type="character" w:default="1" w:styleId="Fontepargpadro">
     <w:name w:val="Default Paragraph Font"/>
     <w:uiPriority w:val="1"/>
+    <w:semiHidden/>
     <w:unhideWhenUsed/>
   </w:style>
   <w:style w:type="table" w:default="1" w:styleId="Tabelanormal">

</xml_diff>

<commit_message>
texto da fundamentação teórica
</commit_message>
<xml_diff>
--- a/TCC.docx
+++ b/TCC.docx
@@ -234,7 +234,7 @@
           <w:color w:val="008000"/>
         </w:rPr>
         <w:sectPr>
-          <w:headerReference w:type="default" r:id="rId7"/>
+          <w:headerReference w:type="default" r:id="rId8"/>
           <w:type w:val="oddPage"/>
           <w:pgSz w:w="11906" w:h="16838"/>
           <w:pgMar w:top="992" w:right="1134" w:bottom="1134" w:left="1701" w:header="709" w:footer="0" w:gutter="0"/>
@@ -1478,7 +1478,7 @@
         <w:pict w14:anchorId="2DFC8B64">
           <v:rect id="Image4" o:spid="_x0000_s1026" style="position:absolute;left:0;text-align:left;margin-left:108pt;margin-top:3.65pt;width:279.2pt;height:108.2pt;z-index:5;visibility:visible;mso-wrap-style:square;mso-wrap-distance-left:0;mso-wrap-distance-top:0;mso-wrap-distance-right:0;mso-wrap-distance-bottom:0;mso-position-horizontal:absolute;mso-position-horizontal-relative:text;mso-position-vertical:absolute;mso-position-vertical-relative:text;v-text-anchor:top" o:gfxdata="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" fillcolor="#ff9" strokeweight=".02mm">
             <v:stroke joinstyle="round"/>
-            <v:textbox>
+            <v:textbox style="mso-next-textbox:#Image4">
               <w:txbxContent>
                 <w:p>
                   <w:pPr>
@@ -1615,9 +1615,6 @@
         <w:pStyle w:val="ANEXOS"/>
       </w:pPr>
       <w:r>
-        <w:rPr>
-          <w:lang w:val="en-US"/>
-        </w:rPr>
         <w:br w:type="column"/>
       </w:r>
       <w:bookmarkStart w:id="4" w:name="_Toc378694361"/>
@@ -2571,7 +2568,7 @@
     <w:p>
       <w:pPr>
         <w:sectPr>
-          <w:headerReference w:type="default" r:id="rId8"/>
+          <w:headerReference w:type="default" r:id="rId9"/>
           <w:pgSz w:w="11906" w:h="16838"/>
           <w:pgMar w:top="1701" w:right="1134" w:bottom="1134" w:left="1701" w:header="709" w:footer="0" w:gutter="0"/>
           <w:cols w:space="720"/>
@@ -2600,7 +2597,6 @@
           <w:docPartUnique/>
         </w:docPartObj>
       </w:sdtPr>
-      <w:sdtEndPr/>
       <w:sdtContent>
         <w:p>
           <w:pPr>
@@ -4192,7 +4188,7 @@
     <w:p>
       <w:pPr>
         <w:sectPr>
-          <w:headerReference w:type="default" r:id="rId9"/>
+          <w:headerReference w:type="default" r:id="rId10"/>
           <w:type w:val="oddPage"/>
           <w:pgSz w:w="11906" w:h="16838"/>
           <w:pgMar w:top="1190" w:right="1134" w:bottom="1531" w:left="1701" w:header="907" w:footer="0" w:gutter="0"/>
@@ -4272,21 +4268,7 @@
         <w:rPr>
           <w:color w:val="008000"/>
         </w:rPr>
-        <w:t xml:space="preserve">Métodos usados, quando for o caso (linguagens, protocolos, metodologias, etc.)  </w:t>
-      </w:r>
-      <w:proofErr w:type="gramStart"/>
-      <w:r>
-        <w:rPr>
-          <w:color w:val="008000"/>
-        </w:rPr>
-        <w:t>( 1</w:t>
-      </w:r>
-      <w:proofErr w:type="gramEnd"/>
-      <w:r>
-        <w:rPr>
-          <w:color w:val="008000"/>
-        </w:rPr>
-        <w:t xml:space="preserve"> ou 2 parágrafos)</w:t>
+        <w:t>Métodos usados, quando for o caso (linguagens, protocolos, metodologias, etc.)  ( 1 ou 2 parágrafos)</w:t>
       </w:r>
     </w:p>
     <w:p>
@@ -5796,25 +5778,29 @@
         <w:tab/>
       </w:r>
       <w:bookmarkStart w:id="25" w:name="_Toc10132684213"/>
-      <w:commentRangeStart w:id="26"/>
-      <w:r>
-        <w:t xml:space="preserve">O processo de desenvolvimento do TCC é interativo, e ocorre através de sucessivos </w:t>
-      </w:r>
-      <w:r>
-        <w:rPr>
-          <w:i/>
-        </w:rPr>
-        <w:t>e-mails</w:t>
-      </w:r>
-      <w:r>
-        <w:t>. O aluno envia versões intermediárias para seu orientador, que o direciona para a próxima versão.</w:t>
-      </w:r>
-      <w:commentRangeEnd w:id="26"/>
-      <w:r>
-        <w:rPr>
-          <w:rStyle w:val="Refdecomentrio"/>
-        </w:rPr>
-        <w:commentReference w:id="26"/>
+      <w:r>
+        <w:t>À</w:t>
+      </w:r>
+      <w:r>
+        <w:t xml:space="preserve"> medida </w:t>
+      </w:r>
+      <w:r>
+        <w:t xml:space="preserve">em </w:t>
+      </w:r>
+      <w:r>
+        <w:t xml:space="preserve">que desenvolvemos nossa tecnologia e aumentamos nosso poder computacional, também aumenta nossa capacidade de </w:t>
+      </w:r>
+      <w:r>
+        <w:t>produção de</w:t>
+      </w:r>
+      <w:r>
+        <w:t xml:space="preserve"> dados. São aprimorados instrumentos de medição, que geram dados cada vez mais precisos e</w:t>
+      </w:r>
+      <w:r>
+        <w:t xml:space="preserve"> </w:t>
+      </w:r>
+      <w:r>
+        <w:t>versam sobre temas cada vez mais amplos. Falamos sobre a importância da análise destes dados para buscar padrões, e extrair informações deles. Para isto, discorremos sobre as diversas categorias de dados. As suas formas de armazenamento. Apresentamos técnicas para a coleta e análise destes dados.</w:t>
       </w:r>
     </w:p>
     <w:p/>
@@ -5840,244 +5826,38 @@
         <w:rPr>
           <w:color w:val="008000"/>
         </w:rPr>
-        <w:t xml:space="preserve"> DE DADOS</w:t>
-      </w:r>
-    </w:p>
-    <w:p>
-      <w:pPr>
-        <w:pStyle w:val="PargrafodaLista"/>
-        <w:ind w:left="432"/>
-      </w:pPr>
-      <w:r>
-        <w:tab/>
-        <w:t>A coleta de dados</w:t>
-      </w:r>
-      <w:r>
-        <w:t xml:space="preserve"> é o </w:t>
-      </w:r>
-      <w:r>
-        <w:t xml:space="preserve">primeiro processo de obtenção dos dados </w:t>
-      </w:r>
-      <w:r>
-        <w:t xml:space="preserve">e informações sobre variáveis ​​de interesse, </w:t>
-      </w:r>
-      <w:r>
-        <w:t xml:space="preserve">de forma </w:t>
-      </w:r>
-      <w:r>
-        <w:t>sistemática</w:t>
-      </w:r>
-      <w:r>
-        <w:t>,</w:t>
-      </w:r>
-      <w:r>
-        <w:t xml:space="preserve"> que permite responder perguntas, testar</w:t>
-      </w:r>
-      <w:r>
-        <w:t xml:space="preserve"> </w:t>
-      </w:r>
-      <w:r>
-        <w:t xml:space="preserve">hipóteses e avaliar os resultados. </w:t>
-      </w:r>
-      <w:commentRangeStart w:id="27"/>
-      <w:r>
-        <w:t xml:space="preserve">Esta etapa da pesquisa é comum </w:t>
-      </w:r>
-      <w:r>
-        <w:t>a tod</w:t>
-      </w:r>
-      <w:r>
-        <w:t xml:space="preserve">as as </w:t>
-      </w:r>
-      <w:r>
-        <w:t xml:space="preserve">áreas de estudo, incluindo ciências físicas e sociais, </w:t>
-      </w:r>
-      <w:r>
-        <w:t>humanas,</w:t>
-      </w:r>
-      <w:r>
-        <w:t xml:space="preserve"> negócios, etc</w:t>
-      </w:r>
-      <w:commentRangeEnd w:id="27"/>
-      <w:r>
-        <w:rPr>
-          <w:rStyle w:val="Refdecomentrio"/>
-        </w:rPr>
-        <w:commentReference w:id="27"/>
-      </w:r>
-      <w:r>
-        <w:t>. Embora os métodos variem</w:t>
-      </w:r>
-      <w:r>
-        <w:t xml:space="preserve"> </w:t>
-      </w:r>
-      <w:r>
-        <w:t xml:space="preserve">por disciplina, a ênfase em garantir uma coleta precisa e honesta permanece </w:t>
-      </w:r>
-      <w:r>
-        <w:t>a mesma</w:t>
-      </w:r>
-      <w:r>
-        <w:t>.</w:t>
-      </w:r>
-    </w:p>
-    <w:p>
-      <w:pPr>
-        <w:pStyle w:val="PargrafodaLista"/>
-        <w:ind w:left="432"/>
-      </w:pPr>
-      <w:r>
-        <w:tab/>
-        <w:t>E</w:t>
-      </w:r>
-      <w:r>
-        <w:t>m muitos casos, a coleta de dados deve ser realizada diretamente da fonte primária, como por exemplo, o censo demográfico realizado pelo IBGE, que precisa coletar</w:t>
-      </w:r>
-      <w:r>
-        <w:t>,</w:t>
-      </w:r>
-      <w:r>
-        <w:t xml:space="preserve"> ainda que por amostragem</w:t>
-      </w:r>
-      <w:r>
-        <w:t>,</w:t>
-      </w:r>
-      <w:r>
-        <w:t xml:space="preserve"> os dados diretamente da população por meio de entrevistas que são realizadas diretamente</w:t>
-      </w:r>
-      <w:r>
-        <w:t xml:space="preserve"> com</w:t>
-      </w:r>
-      <w:r>
-        <w:t xml:space="preserve"> o objeto </w:t>
-      </w:r>
-      <w:r>
-        <w:t>d</w:t>
-      </w:r>
-      <w:r>
-        <w:t xml:space="preserve">a pesquisa. Mas em outros casos, o trabalho de produção dos dados já foi realizado por fontes </w:t>
-      </w:r>
-      <w:r>
-        <w:t xml:space="preserve">terceiras </w:t>
-      </w:r>
-      <w:r>
-        <w:t>confiáveis e precisam apenas ser coletados para compilação</w:t>
-      </w:r>
-      <w:r>
-        <w:t xml:space="preserve"> e análise</w:t>
-      </w:r>
-      <w:r>
-        <w:t>.</w:t>
-      </w:r>
-    </w:p>
-    <w:p>
-      <w:pPr>
-        <w:pStyle w:val="PargrafodaLista"/>
-        <w:ind w:left="432"/>
-      </w:pPr>
-      <w:r>
-        <w:tab/>
-      </w:r>
-      <w:commentRangeStart w:id="28"/>
-      <w:r>
-        <w:t>A técnica a ser empregada na coleta de dados depende substancialmente da forma em que este</w:t>
-      </w:r>
-      <w:r>
+        <w:t xml:space="preserve"> DE DADO</w:t>
+      </w:r>
+      <w:r>
+        <w:rPr>
+          <w:color w:val="008000"/>
+        </w:rPr>
         <w:t>s</w:t>
       </w:r>
-      <w:r>
-        <w:t xml:space="preserve"> dado</w:t>
-      </w:r>
-      <w:r>
-        <w:t>s</w:t>
-      </w:r>
-      <w:r>
-        <w:t xml:space="preserve"> se apresenta</w:t>
-      </w:r>
-      <w:r>
-        <w:t>m</w:t>
-      </w:r>
-      <w:r>
-        <w:t>. Como é sabido, a internet é um can</w:t>
-      </w:r>
-      <w:r>
-        <w:t xml:space="preserve">al </w:t>
-      </w:r>
-      <w:r>
-        <w:t>de publicação extensiva de dados</w:t>
-      </w:r>
-      <w:r>
-        <w:t>. Tais informações são comumente encontradas na forma de documentos eletrônicos de texto. A depender do tipo de dado, sua coleta pode e deve ser automatizada em maior ou menor grau, através de programas, que se aproveitam d</w:t>
-      </w:r>
-      <w:r>
-        <w:t>e seu</w:t>
-      </w:r>
-      <w:r>
-        <w:t xml:space="preserve"> formato conveniente de publicação</w:t>
-      </w:r>
-      <w:r>
-        <w:t xml:space="preserve">, ideal para sistematização do processo de coleta e seleção das informações </w:t>
-      </w:r>
-      <w:r>
-        <w:lastRenderedPageBreak/>
-        <w:t>de interesse</w:t>
-      </w:r>
-      <w:r>
-        <w:t>.</w:t>
-      </w:r>
-      <w:r>
-        <w:t xml:space="preserve"> Tais softwares pertencem a uma classe conhecida por</w:t>
-      </w:r>
-      <w:r>
-        <w:t xml:space="preserve"> </w:t>
-      </w:r>
-      <w:r>
-        <w:rPr>
-          <w:i/>
-          <w:iCs/>
-        </w:rPr>
-        <w:t>web</w:t>
-      </w:r>
-      <w:r>
-        <w:rPr>
-          <w:i/>
-          <w:iCs/>
-        </w:rPr>
-        <w:t xml:space="preserve"> </w:t>
-      </w:r>
-      <w:commentRangeStart w:id="29"/>
-      <w:r>
-        <w:rPr>
-          <w:i/>
-          <w:iCs/>
-        </w:rPr>
-        <w:t>scrap</w:t>
-      </w:r>
-      <w:bookmarkStart w:id="30" w:name="_GoBack"/>
-      <w:bookmarkEnd w:id="30"/>
-      <w:r>
-        <w:rPr>
-          <w:i/>
-          <w:iCs/>
-        </w:rPr>
-        <w:t>ers</w:t>
-      </w:r>
-      <w:commentRangeEnd w:id="29"/>
-      <w:r>
-        <w:rPr>
-          <w:rStyle w:val="Refdecomentrio"/>
-        </w:rPr>
-        <w:commentReference w:id="29"/>
-      </w:r>
-      <w:r>
-        <w:t>.</w:t>
-      </w:r>
-      <w:commentRangeEnd w:id="28"/>
-      <w:r>
-        <w:rPr>
-          <w:rStyle w:val="Refdecomentrio"/>
-        </w:rPr>
-        <w:commentReference w:id="28"/>
+    </w:p>
+    <w:p>
+      <w:pPr>
+        <w:pStyle w:val="Sumrio1"/>
+        <w:ind w:firstLine="1134"/>
+      </w:pPr>
+      <w:r>
+        <w:t>A coleta de dados é o primeiro processo de obtenção dos dados e informações sobre variáveis de interesse, de forma sistemática, que permite responder perguntas, testar hipóteses e avaliar os resultados. Esta etapa da pesquisa é comum a todas as áreas de estudo, incluindo ciências físicas e sociais, humanas, negócios, etc. Embora os métodos variem por disciplina, a ênfase em garantir uma coleta precisa e honesta permanece a mesma.</w:t>
+      </w:r>
+    </w:p>
+    <w:p>
+      <w:pPr>
+        <w:pStyle w:val="Sumrio1"/>
+      </w:pPr>
+      <w:r>
+        <w:t>Em muitos casos, a coleta de dados deve ser realizada diretamente da fonte primária, como por exemplo, o censo demográfico realizado pelo IBGE (https://censo2010.ibge.gov.br/materiais/guia-do-censo/questionarios.html), que precisa coletar, ainda que por amostragem, os dados diretamente da população por meio de entrevistas que são realizadas diretamente com o objeto da pesquisa. Mas em outros casos, o trabalho de produção dos dados já foi realizado por fontes terceiras confiáveis e precisam apenas ser coletados para compilação e análise.</w:t>
+      </w:r>
+    </w:p>
+    <w:p>
+      <w:pPr>
+        <w:pStyle w:val="Sumrio1"/>
+      </w:pPr>
+      <w:r>
+        <w:t>A técnica a ser empregada na coleta de dados depende substancialmente da forma em que estes dados se apresentam.</w:t>
       </w:r>
     </w:p>
     <w:p>
@@ -6087,11 +5867,490 @@
           <w:ilvl w:val="1"/>
           <w:numId w:val="2"/>
         </w:numPr>
-      </w:pPr>
-      <w:r>
         <w:rPr>
           <w:color w:val="008000"/>
         </w:rPr>
+      </w:pPr>
+      <w:r>
+        <w:rPr>
+          <w:color w:val="008000"/>
+        </w:rPr>
+        <w:lastRenderedPageBreak/>
+        <w:t>Tipos de dado</w:t>
+      </w:r>
+      <w:r>
+        <w:rPr>
+          <w:color w:val="008000"/>
+        </w:rPr>
+        <w:t>s</w:t>
+      </w:r>
+    </w:p>
+    <w:p>
+      <w:pPr>
+        <w:pStyle w:val="Sumrio1"/>
+      </w:pPr>
+      <w:r>
+        <w:t xml:space="preserve">Os dados são divididos em duas grandes áreas: quantitativos e qualitativos. </w:t>
+      </w:r>
+      <w:r>
+        <w:t>Quanto à origem dos dados é de especial relevância, considerarmos a classificação destes em primários e secundários</w:t>
+      </w:r>
+    </w:p>
+    <w:p>
+      <w:pPr>
+        <w:pStyle w:val="Sumrio1"/>
+        <w:ind w:firstLine="1004"/>
+      </w:pPr>
+    </w:p>
+    <w:p>
+      <w:pPr>
+        <w:pStyle w:val="Ttulo3"/>
+        <w:numPr>
+          <w:ilvl w:val="2"/>
+          <w:numId w:val="2"/>
+        </w:numPr>
+        <w:rPr>
+          <w:color w:val="008000"/>
+        </w:rPr>
+      </w:pPr>
+      <w:r>
+        <w:rPr>
+          <w:color w:val="008000"/>
+        </w:rPr>
+        <w:t>Qualitativo</w:t>
+      </w:r>
+      <w:r>
+        <w:rPr>
+          <w:color w:val="008000"/>
+        </w:rPr>
+        <w:t>s</w:t>
+      </w:r>
+    </w:p>
+    <w:p>
+      <w:pPr>
+        <w:pStyle w:val="Sumrio1"/>
+        <w:ind w:firstLine="1004"/>
+      </w:pPr>
+      <w:r>
+        <w:t>São dados não numéricos, geralmente descritivos de características de um objeto de interesse.</w:t>
+      </w:r>
+    </w:p>
+    <w:p>
+      <w:pPr>
+        <w:pStyle w:val="Ttulo3"/>
+        <w:numPr>
+          <w:ilvl w:val="2"/>
+          <w:numId w:val="2"/>
+        </w:numPr>
+        <w:rPr>
+          <w:color w:val="008000"/>
+        </w:rPr>
+      </w:pPr>
+      <w:r>
+        <w:rPr>
+          <w:color w:val="008000"/>
+        </w:rPr>
+        <w:t>Quantitativos</w:t>
+      </w:r>
+    </w:p>
+    <w:p>
+      <w:pPr>
+        <w:pStyle w:val="Sumrio1"/>
+        <w:ind w:firstLine="1004"/>
+      </w:pPr>
+      <w:r>
+        <w:t>São valores que mensuram determinada característica. Podem ser discretos ou contínuos.</w:t>
+      </w:r>
+    </w:p>
+    <w:p>
+      <w:pPr>
+        <w:pStyle w:val="Sumrio1"/>
+        <w:ind w:firstLine="1004"/>
+      </w:pPr>
+      <w:r>
+        <w:t>É de suma importância esta classificação pois ela determina como estes dados podem ser obtidos, processados e finalmente apresentados.</w:t>
+      </w:r>
+    </w:p>
+    <w:p>
+      <w:pPr>
+        <w:pStyle w:val="Ttulo3"/>
+        <w:numPr>
+          <w:ilvl w:val="2"/>
+          <w:numId w:val="2"/>
+        </w:numPr>
+        <w:rPr>
+          <w:color w:val="008000"/>
+        </w:rPr>
+      </w:pPr>
+      <w:r>
+        <w:rPr>
+          <w:color w:val="008000"/>
+        </w:rPr>
+        <w:t>Primários</w:t>
+      </w:r>
+    </w:p>
+    <w:p>
+      <w:pPr>
+        <w:pStyle w:val="Sumrio1"/>
+      </w:pPr>
+      <w:r>
+        <w:tab/>
+        <w:t xml:space="preserve">Dados que são coletados em primeira mão. Ainda não foram publicados, e tem a vantagem de, por sua obtenção ter sido planejada especialmente para o estudo de interesse, serem mais confiáveis e adequados ao que se deseja deles. Têm a desvantagem de por vezes o método de extração ser de difícil acesso e custoso. Servem como fontes de obtenção de dados primários, os experimentos que devem </w:t>
+      </w:r>
+      <w:r>
+        <w:lastRenderedPageBreak/>
+        <w:t>ser controlados de forma a eliminar fatores de influência externa, e as entrevistas, normalmente utilizadas em pesquisas sociais.</w:t>
+      </w:r>
+    </w:p>
+    <w:p>
+      <w:pPr>
+        <w:pStyle w:val="Ttulo3"/>
+        <w:numPr>
+          <w:ilvl w:val="2"/>
+          <w:numId w:val="2"/>
+        </w:numPr>
+        <w:rPr>
+          <w:color w:val="008000"/>
+        </w:rPr>
+      </w:pPr>
+      <w:bookmarkStart w:id="26" w:name="_Hlk21628024"/>
+      <w:r>
+        <w:rPr>
+          <w:color w:val="008000"/>
+        </w:rPr>
+        <w:t>Secundários</w:t>
+      </w:r>
+    </w:p>
+    <w:bookmarkEnd w:id="26"/>
+    <w:p>
+      <w:pPr>
+        <w:pStyle w:val="Sumrio1"/>
+      </w:pPr>
+      <w:r>
+        <w:tab/>
+        <w:t>Dados que são coletados a partir de medições e pesquisas já realizadas anteriormente para fim correlato ou mesmo diverso, desde que versem sobre o tema de interesse, e de confiabilidade atestada. Tais dados nem sempre estão disponíveis com a integridade requerida, ou apresentados no formato mais adequado ao tipo de estudo que se deseja fazer deles. Por este motivo, ainda que de mais fácil obtenção, necessitam de igual atenção à sistemática de coleta, desde à definição de critérios para a seleção das fontes, até à metodologia empregada para a sua coleta e manejo.</w:t>
+      </w:r>
+    </w:p>
+    <w:p>
+      <w:pPr>
+        <w:pStyle w:val="Ttulo2"/>
+        <w:numPr>
+          <w:ilvl w:val="1"/>
+          <w:numId w:val="2"/>
+        </w:numPr>
+        <w:rPr>
+          <w:color w:val="008000"/>
+        </w:rPr>
+      </w:pPr>
+      <w:r>
+        <w:rPr>
+          <w:color w:val="008000"/>
+        </w:rPr>
+        <w:t>Organização e armazenamento</w:t>
+      </w:r>
+    </w:p>
+    <w:p>
+      <w:pPr>
+        <w:ind w:firstLine="1134"/>
+      </w:pPr>
+      <w:r>
+        <w:t>Como são organizados os dados podem ser estruturados, não estruturados ou semiestruturados.</w:t>
+      </w:r>
+    </w:p>
+    <w:p>
+      <w:pPr>
+        <w:pStyle w:val="Ttulo3"/>
+        <w:numPr>
+          <w:ilvl w:val="2"/>
+          <w:numId w:val="2"/>
+        </w:numPr>
+        <w:rPr>
+          <w:color w:val="008000"/>
+        </w:rPr>
+      </w:pPr>
+      <w:r>
+        <w:rPr>
+          <w:color w:val="008000"/>
+        </w:rPr>
+        <w:t>Estruturados</w:t>
+      </w:r>
+    </w:p>
+    <w:p>
+      <w:pPr>
+        <w:pStyle w:val="Sumrio1"/>
+      </w:pPr>
+      <w:r>
+        <w:tab/>
+        <w:t xml:space="preserve">São dados que possuem um formato rígido bem definido. Cada registro obedece a regras fixas como do que se trata, a respeito de que e em que formato está apresentado pré-estabelecidas em relação a sua inclusão. São um exemplo tabelas de banco de dados relacionais, em que cada linha representa um registro, ou seja, uma pessoa, um objeto ou uma instância qualquer, e as informações das colunas são todas referentes àquela linha (registro). A mesma coisa ocorre em um </w:t>
+      </w:r>
+      <w:r>
+        <w:lastRenderedPageBreak/>
+        <w:t>formulário de cadastro que tenha campos fixados para preenchimento. Cada campo que deve ser preenchido foi predeterminado.</w:t>
+      </w:r>
+    </w:p>
+    <w:p>
+      <w:pPr>
+        <w:pStyle w:val="Sumrio1"/>
+      </w:pPr>
+      <w:proofErr w:type="spellStart"/>
+      <w:r>
+        <w:t>Exs</w:t>
+      </w:r>
+      <w:proofErr w:type="spellEnd"/>
+      <w:r>
+        <w:t>: Bancos de dados SQL, formulários de cadastro</w:t>
+      </w:r>
+    </w:p>
+    <w:p>
+      <w:pPr>
+        <w:pStyle w:val="Sumrio1"/>
+      </w:pPr>
+      <w:r>
+        <w:t>Como acessar: Através de linguagem de consulta própria chamada SQL no caso dos bancos relacionais, ou busca em ficheiros comumente organizados por ordem alfabética no caso de um formulário físico de cadastro.</w:t>
+      </w:r>
+    </w:p>
+    <w:p>
+      <w:pPr>
+        <w:pStyle w:val="Ttulo3"/>
+        <w:numPr>
+          <w:ilvl w:val="2"/>
+          <w:numId w:val="2"/>
+        </w:numPr>
+        <w:rPr>
+          <w:color w:val="008000"/>
+        </w:rPr>
+      </w:pPr>
+      <w:r>
+        <w:rPr>
+          <w:color w:val="008000"/>
+        </w:rPr>
+        <w:t>Não estruturados</w:t>
+      </w:r>
+    </w:p>
+    <w:p>
+      <w:pPr>
+        <w:pStyle w:val="Sumrio1"/>
+        <w:ind w:firstLine="1004"/>
+      </w:pPr>
+      <w:r>
+        <w:t>Não possuem estrutura fixa. Os principais exemplos são os arquivos de texto, que podem conter uma infinidade de informações, variando em língua, tamanho, tema, formatação</w:t>
+      </w:r>
+      <w:r>
+        <w:t>.</w:t>
+      </w:r>
+    </w:p>
+    <w:p>
+      <w:pPr>
+        <w:pStyle w:val="Sumrio1"/>
+        <w:ind w:firstLine="1004"/>
+      </w:pPr>
+      <w:proofErr w:type="spellStart"/>
+      <w:r>
+        <w:t>Ex</w:t>
+      </w:r>
+      <w:proofErr w:type="spellEnd"/>
+      <w:r>
+        <w:t>: arquivo de texto</w:t>
+      </w:r>
+    </w:p>
+    <w:p>
+      <w:pPr>
+        <w:pStyle w:val="Sumrio1"/>
+        <w:ind w:firstLine="1004"/>
+      </w:pPr>
+      <w:r>
+        <w:t>Forma de acesso: Leitura manual extensiva do texto e sua interpretação para a busca da informação</w:t>
+      </w:r>
+      <w:r>
+        <w:t>,</w:t>
+      </w:r>
+      <w:r>
+        <w:t xml:space="preserve"> </w:t>
+      </w:r>
+      <w:proofErr w:type="spellStart"/>
+      <w:r>
+        <w:rPr>
+          <w:i/>
+          <w:iCs/>
+        </w:rPr>
+        <w:t>te</w:t>
+      </w:r>
+      <w:r>
+        <w:rPr>
+          <w:i/>
+          <w:iCs/>
+        </w:rPr>
+        <w:t>xt</w:t>
+      </w:r>
+      <w:proofErr w:type="spellEnd"/>
+      <w:r>
+        <w:rPr>
+          <w:i/>
+          <w:iCs/>
+        </w:rPr>
+        <w:t xml:space="preserve"> mining</w:t>
+      </w:r>
+      <w:r>
+        <w:t>.</w:t>
+      </w:r>
+    </w:p>
+    <w:p>
+      <w:pPr>
+        <w:pStyle w:val="Ttulo3"/>
+        <w:numPr>
+          <w:ilvl w:val="2"/>
+          <w:numId w:val="2"/>
+        </w:numPr>
+        <w:rPr>
+          <w:color w:val="008000"/>
+        </w:rPr>
+      </w:pPr>
+      <w:r>
+        <w:rPr>
+          <w:color w:val="008000"/>
+        </w:rPr>
+        <w:t>Semi estruturados</w:t>
+      </w:r>
+    </w:p>
+    <w:p>
+      <w:r>
+        <w:tab/>
+        <w:t>Não tem uma predefinição no que tange ao conteúdo, mas algumas regras que balizam o seu formato, com a inten</w:t>
+      </w:r>
+      <w:r>
+        <w:t>ç</w:t>
+      </w:r>
+      <w:r>
+        <w:t xml:space="preserve">ão de facilitar a </w:t>
+      </w:r>
+      <w:r>
+        <w:t>organização</w:t>
+      </w:r>
+      <w:r>
+        <w:t xml:space="preserve"> </w:t>
+      </w:r>
+      <w:r>
+        <w:t>e</w:t>
+      </w:r>
+      <w:r>
+        <w:t xml:space="preserve"> a apresentação das informações alí contidas. Ainda assim possuem alto grau de liberdade par</w:t>
+      </w:r>
+      <w:r>
+        <w:t>a a sua composição</w:t>
+      </w:r>
+      <w:r>
+        <w:t>.</w:t>
+      </w:r>
+    </w:p>
+    <w:p>
+      <w:pPr>
+        <w:ind w:firstLine="1134"/>
+      </w:pPr>
+      <w:proofErr w:type="spellStart"/>
+      <w:r>
+        <w:t>Ex</w:t>
+      </w:r>
+      <w:proofErr w:type="spellEnd"/>
+      <w:r>
+        <w:t xml:space="preserve">: </w:t>
+      </w:r>
+      <w:proofErr w:type="spellStart"/>
+      <w:r>
+        <w:t>xml</w:t>
+      </w:r>
+      <w:proofErr w:type="spellEnd"/>
+      <w:r>
+        <w:t xml:space="preserve">, </w:t>
+      </w:r>
+      <w:proofErr w:type="spellStart"/>
+      <w:r>
+        <w:t>html</w:t>
+      </w:r>
+      <w:proofErr w:type="spellEnd"/>
+      <w:r>
+        <w:t xml:space="preserve">, </w:t>
+      </w:r>
+      <w:proofErr w:type="spellStart"/>
+      <w:r>
+        <w:t>json</w:t>
+      </w:r>
+      <w:proofErr w:type="spellEnd"/>
+    </w:p>
+    <w:p>
+      <w:pPr>
+        <w:ind w:firstLine="1134"/>
+      </w:pPr>
+      <w:r>
+        <w:t xml:space="preserve">Como acessar: através de programas visualizadores que pelo conhecimento prévio das regras que pautam a sua formatação, os apresentam de maneira amigável ao usuário, </w:t>
+      </w:r>
+      <w:r>
+        <w:t>tal</w:t>
+      </w:r>
+      <w:r>
+        <w:t xml:space="preserve"> como </w:t>
+      </w:r>
+      <w:r>
+        <w:t xml:space="preserve">faz </w:t>
+      </w:r>
+      <w:r>
+        <w:t xml:space="preserve">browser de internet </w:t>
+      </w:r>
+      <w:r>
+        <w:t xml:space="preserve">com </w:t>
+      </w:r>
+      <w:r>
+        <w:t xml:space="preserve">arquivos em formato </w:t>
+      </w:r>
+      <w:proofErr w:type="spellStart"/>
+      <w:r>
+        <w:t>html</w:t>
+      </w:r>
+      <w:bookmarkStart w:id="27" w:name="_GoBack"/>
+      <w:bookmarkEnd w:id="27"/>
+      <w:proofErr w:type="spellEnd"/>
+      <w:r>
+        <w:t>.</w:t>
+      </w:r>
+    </w:p>
+    <w:p/>
+    <w:p/>
+    <w:p>
+      <w:pPr>
+        <w:ind w:firstLine="1134"/>
+      </w:pPr>
+    </w:p>
+    <w:p>
+      <w:pPr>
+        <w:pStyle w:val="Sumrio1"/>
+      </w:pPr>
+    </w:p>
+    <w:p>
+      <w:pPr>
+        <w:pStyle w:val="PargrafodaLista"/>
+        <w:ind w:left="432"/>
+      </w:pPr>
+      <w:r>
+        <w:tab/>
+      </w:r>
+    </w:p>
+    <w:p>
+      <w:pPr>
+        <w:pStyle w:val="PargrafodaLista"/>
+        <w:ind w:left="432"/>
+      </w:pPr>
+    </w:p>
+    <w:p>
+      <w:pPr>
+        <w:pStyle w:val="Ttulo2"/>
+        <w:numPr>
+          <w:ilvl w:val="1"/>
+          <w:numId w:val="7"/>
+        </w:numPr>
+      </w:pPr>
+      <w:r>
+        <w:rPr>
+          <w:color w:val="008000"/>
+        </w:rPr>
         <w:t>ESTRUTURA DE PÁGINAS E NAVEGADORES DE INTERNET</w:t>
       </w:r>
     </w:p>
@@ -6242,11 +6501,11 @@
       </w:r>
       <w:proofErr w:type="spellEnd"/>
       <w:r>
-        <w:t xml:space="preserve">) através do endereço do hospedeiro, o navegador acessa (e baixa) a base do documento HTML e todos os </w:t>
+        <w:t xml:space="preserve">) através do endereço do </w:t>
       </w:r>
       <w:r>
         <w:lastRenderedPageBreak/>
-        <w:t>arquivos nele referenciados; e (</w:t>
+        <w:t>hospedeiro, o navegador acessa (e baixa) a base do documento HTML e todos os arquivos nele referenciados; e (</w:t>
       </w:r>
       <w:proofErr w:type="spellStart"/>
       <w:r>
@@ -6288,7 +6547,7 @@
                     </pic:cNvPicPr>
                   </pic:nvPicPr>
                   <pic:blipFill>
-                    <a:blip r:embed="rId13"/>
+                    <a:blip r:embed="rId14"/>
                     <a:stretch>
                       <a:fillRect/>
                     </a:stretch>
@@ -6314,7 +6573,7 @@
         <w:pStyle w:val="Legenda"/>
         <w:jc w:val="center"/>
       </w:pPr>
-      <w:bookmarkStart w:id="31" w:name="_Toc3786943053"/>
+      <w:bookmarkStart w:id="28" w:name="_Toc3786943053"/>
       <w:r>
         <w:t xml:space="preserve">Figura </w:t>
       </w:r>
@@ -6336,7 +6595,7 @@
       <w:r>
         <w:t>: Visão geral do mecanismo de acesso às páginas de internet.</w:t>
       </w:r>
-      <w:bookmarkEnd w:id="31"/>
+      <w:bookmarkEnd w:id="28"/>
     </w:p>
     <w:p>
       <w:pPr>
@@ -6438,7 +6697,7 @@
                     </pic:cNvPicPr>
                   </pic:nvPicPr>
                   <pic:blipFill>
-                    <a:blip r:embed="rId14"/>
+                    <a:blip r:embed="rId15"/>
                     <a:stretch>
                       <a:fillRect/>
                     </a:stretch>
@@ -6464,7 +6723,7 @@
         <w:pStyle w:val="Legenda"/>
         <w:jc w:val="center"/>
       </w:pPr>
-      <w:bookmarkStart w:id="32" w:name="_Toc37869430532"/>
+      <w:bookmarkStart w:id="29" w:name="_Toc37869430532"/>
       <w:r>
         <w:t xml:space="preserve">Figura </w:t>
       </w:r>
@@ -6486,7 +6745,7 @@
       <w:r>
         <w:t>: Estrutura básica de um documento HTML exibido em uma IDE de programação.</w:t>
       </w:r>
-      <w:bookmarkEnd w:id="32"/>
+      <w:bookmarkEnd w:id="29"/>
     </w:p>
     <w:p>
       <w:pPr>
@@ -6548,7 +6807,7 @@
       <w:pPr>
         <w:jc w:val="center"/>
       </w:pPr>
-      <w:bookmarkStart w:id="33" w:name="__DdeLink__1253_1453253019"/>
+      <w:bookmarkStart w:id="30" w:name="__DdeLink__1253_1453253019"/>
       <w:r>
         <w:rPr>
           <w:noProof/>
@@ -6572,7 +6831,7 @@
                     </pic:cNvPicPr>
                   </pic:nvPicPr>
                   <pic:blipFill>
-                    <a:blip r:embed="rId15"/>
+                    <a:blip r:embed="rId16"/>
                     <a:stretch>
                       <a:fillRect/>
                     </a:stretch>
@@ -6598,7 +6857,7 @@
         <w:pStyle w:val="Legenda"/>
         <w:jc w:val="center"/>
       </w:pPr>
-      <w:bookmarkStart w:id="34" w:name="_Toc3786943055"/>
+      <w:bookmarkStart w:id="31" w:name="_Toc3786943055"/>
       <w:r>
         <w:t xml:space="preserve">Figura </w:t>
       </w:r>
@@ -6620,8 +6879,8 @@
       <w:r>
         <w:t>: Representação visual do código HTML em um navegador de internet.</w:t>
       </w:r>
-      <w:bookmarkEnd w:id="33"/>
-      <w:bookmarkEnd w:id="34"/>
+      <w:bookmarkEnd w:id="30"/>
+      <w:bookmarkEnd w:id="31"/>
     </w:p>
     <w:p>
       <w:pPr>
@@ -6766,7 +7025,7 @@
                     </pic:cNvPicPr>
                   </pic:nvPicPr>
                   <pic:blipFill>
-                    <a:blip r:embed="rId16"/>
+                    <a:blip r:embed="rId17"/>
                     <a:stretch>
                       <a:fillRect/>
                     </a:stretch>
@@ -6792,7 +7051,7 @@
         <w:pStyle w:val="Legenda"/>
         <w:jc w:val="center"/>
       </w:pPr>
-      <w:bookmarkStart w:id="35" w:name="_Toc37869430551"/>
+      <w:bookmarkStart w:id="32" w:name="_Toc37869430551"/>
       <w:r>
         <w:t xml:space="preserve">Figura </w:t>
       </w:r>
@@ -6822,7 +7081,7 @@
       <w:r>
         <w:t>.</w:t>
       </w:r>
-      <w:bookmarkEnd w:id="35"/>
+      <w:bookmarkEnd w:id="32"/>
     </w:p>
     <w:p>
       <w:pPr>
@@ -6869,7 +7128,7 @@
         <w:pStyle w:val="Ttulo2"/>
         <w:numPr>
           <w:ilvl w:val="1"/>
-          <w:numId w:val="2"/>
+          <w:numId w:val="7"/>
         </w:numPr>
         <w:rPr>
           <w:i/>
@@ -6877,7 +7136,7 @@
           <w:color w:val="008000"/>
         </w:rPr>
       </w:pPr>
-      <w:bookmarkStart w:id="36" w:name="_Toc3786943681311"/>
+      <w:bookmarkStart w:id="33" w:name="_Toc3786943681311"/>
       <w:r>
         <w:rPr>
           <w:i/>
@@ -6886,7 +7145,7 @@
         </w:rPr>
         <w:t>W</w:t>
       </w:r>
-      <w:bookmarkEnd w:id="36"/>
+      <w:bookmarkEnd w:id="33"/>
       <w:r>
         <w:rPr>
           <w:i/>
@@ -6910,19 +7169,19 @@
         <w:pStyle w:val="Ttulo3"/>
         <w:numPr>
           <w:ilvl w:val="2"/>
-          <w:numId w:val="2"/>
+          <w:numId w:val="7"/>
         </w:numPr>
       </w:pPr>
-      <w:commentRangeStart w:id="37"/>
+      <w:commentRangeStart w:id="34"/>
       <w:r>
         <w:rPr>
           <w:color w:val="008000"/>
         </w:rPr>
         <w:t>PADRÕES DE PÁGINAS DE INTERNET</w:t>
       </w:r>
-      <w:commentRangeEnd w:id="37"/>
-      <w:r>
-        <w:commentReference w:id="37"/>
+      <w:commentRangeEnd w:id="34"/>
+      <w:r>
+        <w:commentReference w:id="34"/>
       </w:r>
     </w:p>
     <w:p>
@@ -7152,7 +7411,7 @@
         <w:pStyle w:val="Ttulo1"/>
         <w:numPr>
           <w:ilvl w:val="0"/>
-          <w:numId w:val="2"/>
+          <w:numId w:val="7"/>
         </w:numPr>
         <w:ind w:left="431" w:hanging="431"/>
         <w:rPr>
@@ -7196,22 +7455,22 @@
         <w:pStyle w:val="Ttulo2"/>
         <w:numPr>
           <w:ilvl w:val="1"/>
-          <w:numId w:val="2"/>
+          <w:numId w:val="7"/>
         </w:numPr>
         <w:rPr>
           <w:color w:val="008000"/>
         </w:rPr>
       </w:pPr>
-      <w:bookmarkStart w:id="38" w:name="_Toc3786943681"/>
-      <w:bookmarkStart w:id="39" w:name="_Toc1013268421"/>
+      <w:bookmarkStart w:id="35" w:name="_Toc3786943681"/>
+      <w:bookmarkStart w:id="36" w:name="_Toc1013268421"/>
       <w:r>
         <w:rPr>
           <w:color w:val="008000"/>
         </w:rPr>
         <w:t>TEXTO DO TRABALHO</w:t>
       </w:r>
-      <w:bookmarkEnd w:id="38"/>
-      <w:bookmarkEnd w:id="39"/>
+      <w:bookmarkEnd w:id="35"/>
+      <w:bookmarkEnd w:id="36"/>
     </w:p>
     <w:p>
       <w:pPr>
@@ -7245,13 +7504,13 @@
         <w:pStyle w:val="Ttulo3"/>
         <w:numPr>
           <w:ilvl w:val="2"/>
-          <w:numId w:val="2"/>
+          <w:numId w:val="7"/>
         </w:numPr>
         <w:rPr>
           <w:color w:val="008000"/>
         </w:rPr>
       </w:pPr>
-      <w:bookmarkStart w:id="40" w:name="_Toc378694369"/>
+      <w:bookmarkStart w:id="37" w:name="_Toc378694369"/>
       <w:r>
         <w:rPr>
           <w:color w:val="008000"/>
@@ -7259,7 +7518,7 @@
         <w:lastRenderedPageBreak/>
         <w:t>REFERÊNCIAS BIBLIOGRÁFICAS</w:t>
       </w:r>
-      <w:bookmarkEnd w:id="40"/>
+      <w:bookmarkEnd w:id="37"/>
     </w:p>
     <w:p>
       <w:r>
@@ -7294,30 +7553,30 @@
         <w:pStyle w:val="Ttulo3"/>
         <w:numPr>
           <w:ilvl w:val="2"/>
-          <w:numId w:val="2"/>
+          <w:numId w:val="7"/>
         </w:numPr>
         <w:rPr>
           <w:color w:val="008000"/>
         </w:rPr>
       </w:pPr>
-      <w:bookmarkStart w:id="41" w:name="_Toc378694370"/>
+      <w:bookmarkStart w:id="38" w:name="_Toc378694370"/>
       <w:r>
         <w:rPr>
           <w:color w:val="008000"/>
         </w:rPr>
         <w:t>CITAÇÕES</w:t>
       </w:r>
-      <w:bookmarkEnd w:id="41"/>
+      <w:bookmarkEnd w:id="38"/>
     </w:p>
     <w:p>
       <w:pPr>
         <w:ind w:firstLine="1134"/>
       </w:pPr>
-      <w:bookmarkStart w:id="42" w:name="__DdeLink__3191_1506350343"/>
+      <w:bookmarkStart w:id="39" w:name="__DdeLink__3191_1506350343"/>
       <w:r>
         <w:t>Citação</w:t>
       </w:r>
-      <w:bookmarkEnd w:id="42"/>
+      <w:bookmarkEnd w:id="39"/>
       <w:r>
         <w:t>: É a menção do texto de informação extraída de outra fonte para esclarecer, ilustrar ou sustentar o assunto apresentado. Podemos classificá-las em Curta e Longa. “Curta: É transcrita entre aspas, com o mesmo tipo e tamanho da letra utilizados no parágrafo do texto no qual será inserido. O uso das aspas delimita a citação direta”.  [1, p.154].</w:t>
       </w:r>
@@ -7347,13 +7606,13 @@
         <w:pStyle w:val="Ttulo3"/>
         <w:numPr>
           <w:ilvl w:val="2"/>
-          <w:numId w:val="2"/>
+          <w:numId w:val="7"/>
         </w:numPr>
         <w:rPr>
           <w:color w:val="008000"/>
         </w:rPr>
       </w:pPr>
-      <w:bookmarkStart w:id="43" w:name="_Toc378694371"/>
+      <w:bookmarkStart w:id="40" w:name="_Toc378694371"/>
       <w:r>
         <w:rPr>
           <w:color w:val="008000"/>
@@ -7361,9 +7620,9 @@
         <w:lastRenderedPageBreak/>
         <w:t>IDIOMA ESTRANGEIRO</w:t>
       </w:r>
-      <w:bookmarkStart w:id="44" w:name="CONCLUS%2525252525C3%252525252595ES"/>
-      <w:bookmarkEnd w:id="43"/>
-      <w:bookmarkEnd w:id="44"/>
+      <w:bookmarkStart w:id="41" w:name="CONCLUS%2525252525C3%252525252595ES"/>
+      <w:bookmarkEnd w:id="40"/>
+      <w:bookmarkEnd w:id="41"/>
     </w:p>
     <w:p>
       <w:pPr>
@@ -7393,20 +7652,20 @@
         <w:pStyle w:val="Ttulo3"/>
         <w:numPr>
           <w:ilvl w:val="2"/>
-          <w:numId w:val="2"/>
+          <w:numId w:val="7"/>
         </w:numPr>
         <w:rPr>
           <w:color w:val="008000"/>
         </w:rPr>
       </w:pPr>
-      <w:bookmarkStart w:id="45" w:name="_Toc378694372"/>
+      <w:bookmarkStart w:id="42" w:name="_Toc378694372"/>
       <w:r>
         <w:rPr>
           <w:color w:val="008000"/>
         </w:rPr>
         <w:t>FIGURAS, GRÁFICOS E TABELAS.</w:t>
       </w:r>
-      <w:bookmarkEnd w:id="45"/>
+      <w:bookmarkEnd w:id="42"/>
     </w:p>
     <w:p>
       <w:pPr>
@@ -7452,7 +7711,7 @@
                     </pic:cNvPicPr>
                   </pic:nvPicPr>
                   <pic:blipFill>
-                    <a:blip r:embed="rId17"/>
+                    <a:blip r:embed="rId18"/>
                     <a:stretch>
                       <a:fillRect/>
                     </a:stretch>
@@ -7478,7 +7737,7 @@
         <w:pStyle w:val="Legenda"/>
         <w:jc w:val="center"/>
       </w:pPr>
-      <w:bookmarkStart w:id="46" w:name="_Toc378694318"/>
+      <w:bookmarkStart w:id="43" w:name="_Toc378694318"/>
       <w:r>
         <w:t xml:space="preserve">Gráfico </w:t>
       </w:r>
@@ -7500,7 +7759,7 @@
       <w:r>
         <w:t>: Exemplo de um gráfico</w:t>
       </w:r>
-      <w:bookmarkEnd w:id="46"/>
+      <w:bookmarkEnd w:id="43"/>
     </w:p>
     <w:p>
       <w:pPr>
@@ -7529,7 +7788,7 @@
                     </pic:cNvPicPr>
                   </pic:nvPicPr>
                   <pic:blipFill>
-                    <a:blip r:embed="rId18"/>
+                    <a:blip r:embed="rId19"/>
                     <a:stretch>
                       <a:fillRect/>
                     </a:stretch>
@@ -7555,7 +7814,7 @@
         <w:pStyle w:val="Legenda"/>
         <w:jc w:val="center"/>
       </w:pPr>
-      <w:bookmarkStart w:id="47" w:name="_Toc378694305"/>
+      <w:bookmarkStart w:id="44" w:name="_Toc378694305"/>
       <w:r>
         <w:t xml:space="preserve">Figura </w:t>
       </w:r>
@@ -7577,7 +7836,7 @@
       <w:r>
         <w:t>: Exemplo de Figura.</w:t>
       </w:r>
-      <w:bookmarkEnd w:id="47"/>
+      <w:bookmarkEnd w:id="44"/>
     </w:p>
     <w:p/>
     <w:p>
@@ -7586,7 +7845,7 @@
         <w:keepNext/>
         <w:jc w:val="center"/>
       </w:pPr>
-      <w:bookmarkStart w:id="48" w:name="_Toc378694310"/>
+      <w:bookmarkStart w:id="45" w:name="_Toc378694310"/>
       <w:r>
         <w:t xml:space="preserve">Tabela </w:t>
       </w:r>
@@ -7608,7 +7867,7 @@
       <w:r>
         <w:t>: Exemplo de Tabela.</w:t>
       </w:r>
-      <w:bookmarkEnd w:id="48"/>
+      <w:bookmarkEnd w:id="45"/>
     </w:p>
     <w:tbl>
       <w:tblPr>
@@ -7735,14 +7994,14 @@
         <w:pStyle w:val="Ttulo3"/>
         <w:numPr>
           <w:ilvl w:val="2"/>
-          <w:numId w:val="2"/>
+          <w:numId w:val="7"/>
         </w:numPr>
       </w:pPr>
-      <w:bookmarkStart w:id="49" w:name="_Toc378694373"/>
+      <w:bookmarkStart w:id="46" w:name="_Toc378694373"/>
       <w:r>
         <w:t>NOTAS ENTRE O ORIENTADOR E O ALUNO</w:t>
       </w:r>
-      <w:bookmarkEnd w:id="49"/>
+      <w:bookmarkEnd w:id="46"/>
     </w:p>
     <w:p>
       <w:pPr>
@@ -7779,7 +8038,7 @@
         <w:pStyle w:val="Ttulo1"/>
         <w:numPr>
           <w:ilvl w:val="0"/>
-          <w:numId w:val="2"/>
+          <w:numId w:val="7"/>
         </w:numPr>
         <w:spacing w:before="100" w:after="100"/>
         <w:ind w:left="431" w:hanging="431"/>
@@ -7817,14 +8076,14 @@
         <w:pStyle w:val="REFERNCIABIBLIOGRFICA"/>
         <w:jc w:val="left"/>
       </w:pPr>
-      <w:bookmarkStart w:id="50" w:name="REFERENCIASBIBLIOGR%2525252525C3%2525252"/>
-      <w:bookmarkStart w:id="51" w:name="_Toc378694375"/>
-      <w:bookmarkEnd w:id="50"/>
+      <w:bookmarkStart w:id="47" w:name="REFERENCIASBIBLIOGR%2525252525C3%2525252"/>
+      <w:bookmarkStart w:id="48" w:name="_Toc378694375"/>
+      <w:bookmarkEnd w:id="47"/>
       <w:r>
         <w:lastRenderedPageBreak/>
         <w:t>REFERÊNCIAS BIBLIOGRÁFICAS</w:t>
       </w:r>
-      <w:bookmarkEnd w:id="51"/>
+      <w:bookmarkEnd w:id="48"/>
     </w:p>
     <w:p>
       <w:pPr>
@@ -7845,8 +8104,8 @@
           <w:lang w:val="en-US"/>
         </w:rPr>
       </w:pPr>
-      <w:bookmarkStart w:id="52" w:name="__RefNumPara__2520_1178803328"/>
-      <w:bookmarkEnd w:id="52"/>
+      <w:bookmarkStart w:id="49" w:name="__RefNumPara__2520_1178803328"/>
+      <w:bookmarkEnd w:id="49"/>
       <w:r>
         <w:t xml:space="preserve">Daniel </w:t>
       </w:r>
@@ -7897,8 +8156,8 @@
           <w:numId w:val="3"/>
         </w:numPr>
       </w:pPr>
-      <w:bookmarkStart w:id="53" w:name="__RefNumPara__2782_1178803328"/>
-      <w:bookmarkEnd w:id="53"/>
+      <w:bookmarkStart w:id="50" w:name="__RefNumPara__2782_1178803328"/>
+      <w:bookmarkEnd w:id="50"/>
       <w:r>
         <w:t xml:space="preserve">HEDLEY, Jonathan. </w:t>
       </w:r>
@@ -7912,7 +8171,7 @@
       <w:r>
         <w:t xml:space="preserve"> &lt;</w:t>
       </w:r>
-      <w:hyperlink r:id="rId19">
+      <w:hyperlink r:id="rId20">
         <w:r>
           <w:rPr>
             <w:rStyle w:val="InternetLink"/>
@@ -7932,8 +8191,8 @@
           <w:numId w:val="3"/>
         </w:numPr>
       </w:pPr>
-      <w:bookmarkStart w:id="54" w:name="__RefNumPara__2784_1178803328"/>
-      <w:bookmarkEnd w:id="54"/>
+      <w:bookmarkStart w:id="51" w:name="__RefNumPara__2784_1178803328"/>
+      <w:bookmarkEnd w:id="51"/>
       <w:r>
         <w:t xml:space="preserve">ORACLE. </w:t>
       </w:r>
@@ -7947,7 +8206,7 @@
       <w:r>
         <w:t>. &lt;</w:t>
       </w:r>
-      <w:hyperlink r:id="rId20">
+      <w:hyperlink r:id="rId21">
         <w:r>
           <w:rPr>
             <w:rStyle w:val="InternetLink"/>
@@ -7967,8 +8226,8 @@
           <w:numId w:val="3"/>
         </w:numPr>
       </w:pPr>
-      <w:bookmarkStart w:id="55" w:name="__RefNumPara__2786_1178803328"/>
-      <w:bookmarkEnd w:id="55"/>
+      <w:bookmarkStart w:id="52" w:name="__RefNumPara__2786_1178803328"/>
+      <w:bookmarkEnd w:id="52"/>
       <w:r>
         <w:t xml:space="preserve">SCRAPINGHUB; et al. </w:t>
       </w:r>
@@ -8000,7 +8259,7 @@
       <w:r>
         <w:t>. &lt;</w:t>
       </w:r>
-      <w:hyperlink r:id="rId21">
+      <w:hyperlink r:id="rId22">
         <w:r>
           <w:rPr>
             <w:rStyle w:val="InternetLink"/>
@@ -8020,8 +8279,8 @@
           <w:numId w:val="3"/>
         </w:numPr>
       </w:pPr>
-      <w:bookmarkStart w:id="56" w:name="__RefNumPara__2788_1178803328"/>
-      <w:bookmarkEnd w:id="56"/>
+      <w:bookmarkStart w:id="53" w:name="__RefNumPara__2788_1178803328"/>
+      <w:bookmarkEnd w:id="53"/>
       <w:r>
         <w:t xml:space="preserve">RICHARDSON, Leonard. </w:t>
       </w:r>
@@ -8053,7 +8312,7 @@
       <w:r>
         <w:t>. &lt;</w:t>
       </w:r>
-      <w:hyperlink r:id="rId22">
+      <w:hyperlink r:id="rId23">
         <w:r>
           <w:rPr>
             <w:rStyle w:val="InternetLink"/>
@@ -8073,8 +8332,8 @@
           <w:numId w:val="3"/>
         </w:numPr>
       </w:pPr>
-      <w:bookmarkStart w:id="57" w:name="__RefNumPara__2790_1178803328"/>
-      <w:bookmarkEnd w:id="57"/>
+      <w:bookmarkStart w:id="54" w:name="__RefNumPara__2790_1178803328"/>
+      <w:bookmarkEnd w:id="54"/>
       <w:r>
         <w:rPr>
           <w:lang w:val="en-US"/>
@@ -8118,7 +8377,7 @@
       <w:r>
         <w:t>&lt;</w:t>
       </w:r>
-      <w:hyperlink r:id="rId23">
+      <w:hyperlink r:id="rId24">
         <w:r>
           <w:rPr>
             <w:rStyle w:val="InternetLink"/>
@@ -8141,27 +8400,13 @@
           <w:lang w:val="en-US"/>
         </w:rPr>
       </w:pPr>
-      <w:bookmarkStart w:id="58" w:name="__RefNumPara__2667_1178803328"/>
-      <w:bookmarkEnd w:id="58"/>
-      <w:r>
-        <w:rPr>
-          <w:lang w:val="en-US"/>
-        </w:rPr>
-        <w:t xml:space="preserve">Ronen </w:t>
-      </w:r>
-      <w:proofErr w:type="gramStart"/>
-      <w:r>
-        <w:rPr>
-          <w:lang w:val="en-US"/>
-        </w:rPr>
-        <w:t>Feldman ,</w:t>
-      </w:r>
-      <w:proofErr w:type="gramEnd"/>
-      <w:r>
-        <w:rPr>
-          <w:lang w:val="en-US"/>
-        </w:rPr>
-        <w:t xml:space="preserve"> Oded </w:t>
+      <w:bookmarkStart w:id="55" w:name="__RefNumPara__2667_1178803328"/>
+      <w:bookmarkEnd w:id="55"/>
+      <w:r>
+        <w:rPr>
+          <w:lang w:val="en-US"/>
+        </w:rPr>
+        <w:t xml:space="preserve">Ronen Feldman , Oded </w:t>
       </w:r>
       <w:proofErr w:type="spellStart"/>
       <w:r>
@@ -8200,8 +8445,8 @@
           <w:numId w:val="3"/>
         </w:numPr>
       </w:pPr>
-      <w:bookmarkStart w:id="59" w:name="__RefNumPara__3279_1178803328"/>
-      <w:bookmarkEnd w:id="59"/>
+      <w:bookmarkStart w:id="56" w:name="__RefNumPara__3279_1178803328"/>
+      <w:bookmarkEnd w:id="56"/>
       <w:r>
         <w:t xml:space="preserve">NLTK PROJECT. </w:t>
       </w:r>
@@ -8227,8 +8472,8 @@
           <w:lang w:val="en-US"/>
         </w:rPr>
       </w:pPr>
-      <w:bookmarkStart w:id="60" w:name="__RefNumPara__3326_1178803328"/>
-      <w:bookmarkEnd w:id="60"/>
+      <w:bookmarkStart w:id="57" w:name="__RefNumPara__3326_1178803328"/>
+      <w:bookmarkEnd w:id="57"/>
       <w:proofErr w:type="spellStart"/>
       <w:r>
         <w:rPr>
@@ -8266,8 +8511,8 @@
           <w:numId w:val="3"/>
         </w:numPr>
       </w:pPr>
-      <w:bookmarkStart w:id="61" w:name="__RefNumPara__3422_1178803328"/>
-      <w:bookmarkEnd w:id="61"/>
+      <w:bookmarkStart w:id="58" w:name="__RefNumPara__3422_1178803328"/>
+      <w:bookmarkEnd w:id="58"/>
       <w:r>
         <w:rPr>
           <w:lang w:val="en-US"/>
@@ -8329,19 +8574,11 @@
           <w:numId w:val="3"/>
         </w:numPr>
       </w:pPr>
-      <w:bookmarkStart w:id="62" w:name="__RefNumPara__3674_1178803328"/>
-      <w:bookmarkEnd w:id="62"/>
+      <w:bookmarkStart w:id="59" w:name="__RefNumPara__3674_1178803328"/>
+      <w:bookmarkEnd w:id="59"/>
       <w:r>
         <w:lastRenderedPageBreak/>
-        <w:t xml:space="preserve">ELASTICSEARCH B. </w:t>
-      </w:r>
-      <w:proofErr w:type="gramStart"/>
-      <w:r>
-        <w:t>V..</w:t>
-      </w:r>
-      <w:proofErr w:type="gramEnd"/>
-      <w:r>
-        <w:t xml:space="preserve"> </w:t>
+        <w:t xml:space="preserve">ELASTICSEARCH B. V.. </w:t>
       </w:r>
       <w:r>
         <w:rPr>
@@ -8353,7 +8590,7 @@
       <w:r>
         <w:t>. &lt;</w:t>
       </w:r>
-      <w:hyperlink r:id="rId24">
+      <w:hyperlink r:id="rId25">
         <w:r>
           <w:rPr>
             <w:rStyle w:val="InternetLink"/>
@@ -8373,8 +8610,8 @@
           <w:numId w:val="3"/>
         </w:numPr>
       </w:pPr>
-      <w:bookmarkStart w:id="63" w:name="__RefNumPara__3835_1178803328"/>
-      <w:bookmarkEnd w:id="63"/>
+      <w:bookmarkStart w:id="60" w:name="__RefNumPara__3835_1178803328"/>
+      <w:bookmarkEnd w:id="60"/>
       <w:r>
         <w:rPr>
           <w:lang w:val="en-US"/>
@@ -8391,7 +8628,7 @@
       <w:r>
         <w:t>. &lt;</w:t>
       </w:r>
-      <w:hyperlink r:id="rId25">
+      <w:hyperlink r:id="rId26">
         <w:r>
           <w:rPr>
             <w:rStyle w:val="InternetLink"/>
@@ -8411,8 +8648,8 @@
           <w:numId w:val="3"/>
         </w:numPr>
       </w:pPr>
-      <w:bookmarkStart w:id="64" w:name="__RefNumPara__3837_1178803328"/>
-      <w:bookmarkEnd w:id="64"/>
+      <w:bookmarkStart w:id="61" w:name="__RefNumPara__3837_1178803328"/>
+      <w:bookmarkEnd w:id="61"/>
       <w:r>
         <w:rPr>
           <w:lang w:val="en-US"/>
@@ -8429,7 +8666,7 @@
       <w:r>
         <w:t>. &lt;</w:t>
       </w:r>
-      <w:hyperlink r:id="rId26">
+      <w:hyperlink r:id="rId27">
         <w:r>
           <w:rPr>
             <w:rStyle w:val="InternetLink"/>
@@ -8449,8 +8686,8 @@
           <w:numId w:val="3"/>
         </w:numPr>
       </w:pPr>
-      <w:bookmarkStart w:id="65" w:name="__RefNumPara__3839_1178803328"/>
-      <w:bookmarkEnd w:id="65"/>
+      <w:bookmarkStart w:id="62" w:name="__RefNumPara__3839_1178803328"/>
+      <w:bookmarkEnd w:id="62"/>
       <w:r>
         <w:rPr>
           <w:lang w:val="en-US"/>
@@ -8467,7 +8704,7 @@
       <w:r>
         <w:t>. &lt;</w:t>
       </w:r>
-      <w:hyperlink r:id="rId27">
+      <w:hyperlink r:id="rId28">
         <w:r>
           <w:rPr>
             <w:rStyle w:val="InternetLink"/>
@@ -8490,8 +8727,8 @@
           <w:lang w:val="en-US"/>
         </w:rPr>
       </w:pPr>
-      <w:bookmarkStart w:id="66" w:name="__RefNumPara__4089_1178803328"/>
-      <w:bookmarkEnd w:id="66"/>
+      <w:bookmarkStart w:id="63" w:name="__RefNumPara__4089_1178803328"/>
+      <w:bookmarkEnd w:id="63"/>
       <w:r>
         <w:rPr>
           <w:lang w:val="en-US"/>
@@ -8549,8 +8786,8 @@
           <w:numId w:val="3"/>
         </w:numPr>
       </w:pPr>
-      <w:bookmarkStart w:id="67" w:name="__RefNumPara__4351_1178803328"/>
-      <w:bookmarkEnd w:id="67"/>
+      <w:bookmarkStart w:id="64" w:name="__RefNumPara__4351_1178803328"/>
+      <w:bookmarkEnd w:id="64"/>
       <w:r>
         <w:rPr>
           <w:lang w:val="en-US"/>
@@ -8583,7 +8820,7 @@
       <w:r>
         <w:t>. &lt;</w:t>
       </w:r>
-      <w:hyperlink r:id="rId28">
+      <w:hyperlink r:id="rId29">
         <w:r>
           <w:rPr>
             <w:rStyle w:val="InternetLink"/>
@@ -8603,8 +8840,8 @@
           <w:numId w:val="3"/>
         </w:numPr>
       </w:pPr>
-      <w:bookmarkStart w:id="68" w:name="__RefNumPara__4557_1178803328"/>
-      <w:bookmarkEnd w:id="68"/>
+      <w:bookmarkStart w:id="65" w:name="__RefNumPara__4557_1178803328"/>
+      <w:bookmarkEnd w:id="65"/>
       <w:r>
         <w:t xml:space="preserve">DRUGS.COM. </w:t>
       </w:r>
@@ -8618,7 +8855,7 @@
       <w:r>
         <w:t>. &lt;</w:t>
       </w:r>
-      <w:hyperlink r:id="rId29">
+      <w:hyperlink r:id="rId30">
         <w:r>
           <w:rPr>
             <w:rStyle w:val="InternetLink"/>
@@ -8638,8 +8875,8 @@
           <w:numId w:val="3"/>
         </w:numPr>
       </w:pPr>
-      <w:bookmarkStart w:id="69" w:name="__RefNumPara__4559_1178803328"/>
-      <w:bookmarkEnd w:id="69"/>
+      <w:bookmarkStart w:id="66" w:name="__RefNumPara__4559_1178803328"/>
+      <w:bookmarkEnd w:id="66"/>
       <w:r>
         <w:t xml:space="preserve">ALODOKTER. </w:t>
       </w:r>
@@ -8678,8 +8915,8 @@
           <w:numId w:val="3"/>
         </w:numPr>
       </w:pPr>
-      <w:bookmarkStart w:id="70" w:name="__RefNumPara__4561_1178803328"/>
-      <w:bookmarkEnd w:id="70"/>
+      <w:bookmarkStart w:id="67" w:name="__RefNumPara__4561_1178803328"/>
+      <w:bookmarkEnd w:id="67"/>
       <w:r>
         <w:t xml:space="preserve">AGÊNCIA NACIONAL DE CONTROLE DE ALIMENTOS E MEDICAMENTOS DA INDONÉSIA. </w:t>
       </w:r>
@@ -8711,8 +8948,8 @@
           <w:numId w:val="3"/>
         </w:numPr>
       </w:pPr>
-      <w:bookmarkStart w:id="71" w:name="__RefNumPara__4563_1178803328"/>
-      <w:bookmarkEnd w:id="71"/>
+      <w:bookmarkStart w:id="68" w:name="__RefNumPara__4563_1178803328"/>
+      <w:bookmarkEnd w:id="68"/>
       <w:r>
         <w:rPr>
           <w:lang w:val="en-US"/>
@@ -8769,7 +9006,7 @@
       <w:r>
         <w:t>. &lt;</w:t>
       </w:r>
-      <w:hyperlink r:id="rId30">
+      <w:hyperlink r:id="rId31">
         <w:r>
           <w:rPr>
             <w:rStyle w:val="InternetLink"/>
@@ -8789,8 +9026,8 @@
           <w:numId w:val="3"/>
         </w:numPr>
       </w:pPr>
-      <w:bookmarkStart w:id="72" w:name="__RefNumPara__4565_1178803328"/>
-      <w:bookmarkEnd w:id="72"/>
+      <w:bookmarkStart w:id="69" w:name="__RefNumPara__4565_1178803328"/>
+      <w:bookmarkEnd w:id="69"/>
       <w:r>
         <w:rPr>
           <w:lang w:val="en-US"/>
@@ -8807,7 +9044,7 @@
       <w:r>
         <w:t>. &lt;</w:t>
       </w:r>
-      <w:hyperlink r:id="rId31">
+      <w:hyperlink r:id="rId32">
         <w:r>
           <w:rPr>
             <w:rStyle w:val="InternetLink"/>
@@ -8831,8 +9068,8 @@
           <w:lang w:val="en-US"/>
         </w:rPr>
       </w:pPr>
-      <w:bookmarkStart w:id="73" w:name="__RefNumPara__4650_1178803328"/>
-      <w:bookmarkEnd w:id="73"/>
+      <w:bookmarkStart w:id="70" w:name="__RefNumPara__4650_1178803328"/>
+      <w:bookmarkEnd w:id="70"/>
       <w:r>
         <w:rPr>
           <w:szCs w:val="24"/>
@@ -8924,8 +9161,8 @@
           <w:szCs w:val="24"/>
         </w:rPr>
       </w:pPr>
-      <w:bookmarkStart w:id="74" w:name="__RefNumPara__5914_1178803328"/>
-      <w:bookmarkEnd w:id="74"/>
+      <w:bookmarkStart w:id="71" w:name="__RefNumPara__5914_1178803328"/>
+      <w:bookmarkEnd w:id="71"/>
       <w:r>
         <w:rPr>
           <w:szCs w:val="24"/>
@@ -8959,8 +9196,8 @@
           <w:lang w:val="en-US"/>
         </w:rPr>
       </w:pPr>
-      <w:bookmarkStart w:id="75" w:name="__RefNumPara__6112_1178803328"/>
-      <w:bookmarkEnd w:id="75"/>
+      <w:bookmarkStart w:id="72" w:name="__RefNumPara__6112_1178803328"/>
+      <w:bookmarkEnd w:id="72"/>
       <w:r>
         <w:rPr>
           <w:szCs w:val="24"/>
@@ -9043,8 +9280,8 @@
           <w:numId w:val="3"/>
         </w:numPr>
       </w:pPr>
-      <w:bookmarkStart w:id="76" w:name="__RefNumPara__1239_2246543571"/>
-      <w:bookmarkEnd w:id="76"/>
+      <w:bookmarkStart w:id="73" w:name="__RefNumPara__1239_2246543571"/>
+      <w:bookmarkEnd w:id="73"/>
       <w:r>
         <w:rPr>
           <w:color w:val="000000"/>
@@ -9107,8 +9344,8 @@
           <w:szCs w:val="24"/>
         </w:rPr>
       </w:pPr>
-      <w:bookmarkStart w:id="77" w:name="__RefNumPara__1237_2246543571"/>
-      <w:bookmarkEnd w:id="77"/>
+      <w:bookmarkStart w:id="74" w:name="__RefNumPara__1237_2246543571"/>
+      <w:bookmarkEnd w:id="74"/>
       <w:r>
         <w:rPr>
           <w:szCs w:val="24"/>
@@ -9182,8 +9419,8 @@
           <w:szCs w:val="24"/>
         </w:rPr>
       </w:pPr>
-      <w:bookmarkStart w:id="78" w:name="__RefNumPara__1243_2246543571"/>
-      <w:bookmarkEnd w:id="78"/>
+      <w:bookmarkStart w:id="75" w:name="__RefNumPara__1243_2246543571"/>
+      <w:bookmarkEnd w:id="75"/>
       <w:r>
         <w:rPr>
           <w:szCs w:val="24"/>
@@ -9241,8 +9478,8 @@
           <w:szCs w:val="24"/>
         </w:rPr>
       </w:pPr>
-      <w:bookmarkStart w:id="79" w:name="__RefNumPara__1249_2246543571"/>
-      <w:bookmarkEnd w:id="79"/>
+      <w:bookmarkStart w:id="76" w:name="__RefNumPara__1249_2246543571"/>
+      <w:bookmarkEnd w:id="76"/>
       <w:r>
         <w:rPr>
           <w:szCs w:val="24"/>
@@ -9276,8 +9513,8 @@
           <w:szCs w:val="24"/>
         </w:rPr>
       </w:pPr>
-      <w:bookmarkStart w:id="80" w:name="__RefNumPara__1247_2246543571"/>
-      <w:bookmarkEnd w:id="80"/>
+      <w:bookmarkStart w:id="77" w:name="__RefNumPara__1247_2246543571"/>
+      <w:bookmarkEnd w:id="77"/>
       <w:r>
         <w:rPr>
           <w:szCs w:val="24"/>
@@ -9321,8 +9558,8 @@
           <w:szCs w:val="24"/>
         </w:rPr>
       </w:pPr>
-      <w:bookmarkStart w:id="81" w:name="__RefNumPara__1254_2246543571"/>
-      <w:bookmarkEnd w:id="81"/>
+      <w:bookmarkStart w:id="78" w:name="__RefNumPara__1254_2246543571"/>
+      <w:bookmarkEnd w:id="78"/>
       <w:r>
         <w:rPr>
           <w:szCs w:val="24"/>
@@ -9341,8 +9578,8 @@
           <w:lang w:val="en-US"/>
         </w:rPr>
       </w:pPr>
-      <w:bookmarkStart w:id="82" w:name="__RefNumPara__1257_2246543571"/>
-      <w:bookmarkEnd w:id="82"/>
+      <w:bookmarkStart w:id="79" w:name="__RefNumPara__1257_2246543571"/>
+      <w:bookmarkEnd w:id="79"/>
       <w:r>
         <w:rPr>
           <w:szCs w:val="24"/>
@@ -9480,15 +9717,7 @@
         <w:t>Vantagens e Desvantagens na Forma de Escolha de Diretor de Escola na Rede Pública Estadual de Santa Catarina</w:t>
       </w:r>
       <w:r>
-        <w:t xml:space="preserve">, 2002. Dissertação (Mestrado em Gestão Institucional) – Curso de </w:t>
-      </w:r>
-      <w:proofErr w:type="gramStart"/>
-      <w:r>
-        <w:t>Pós Graduação</w:t>
-      </w:r>
-      <w:proofErr w:type="gramEnd"/>
-      <w:r>
-        <w:t xml:space="preserve"> em Educação, </w:t>
+        <w:t xml:space="preserve">, 2002. Dissertação (Mestrado em Gestão Institucional) – Curso de Pós Graduação em Educação, </w:t>
       </w:r>
       <w:proofErr w:type="spellStart"/>
       <w:r>
@@ -9507,8 +9736,8 @@
           <w:numId w:val="3"/>
         </w:numPr>
       </w:pPr>
-      <w:bookmarkStart w:id="83" w:name="__RefNumPara__1345_3043135620"/>
-      <w:bookmarkEnd w:id="83"/>
+      <w:bookmarkStart w:id="80" w:name="__RefNumPara__1345_3043135620"/>
+      <w:bookmarkEnd w:id="80"/>
       <w:r>
         <w:lastRenderedPageBreak/>
         <w:t xml:space="preserve">SOUZA, Celso de Oliveira. </w:t>
@@ -9532,16 +9761,16 @@
         <w:pStyle w:val="ANEXOS"/>
         <w:jc w:val="both"/>
       </w:pPr>
-      <w:bookmarkStart w:id="84" w:name="ANEXOS"/>
-      <w:bookmarkStart w:id="85" w:name="_Toc378694376"/>
-      <w:bookmarkStart w:id="86" w:name="_Toc101326847"/>
-      <w:bookmarkEnd w:id="84"/>
+      <w:bookmarkStart w:id="81" w:name="ANEXOS"/>
+      <w:bookmarkStart w:id="82" w:name="_Toc378694376"/>
+      <w:bookmarkStart w:id="83" w:name="_Toc101326847"/>
+      <w:bookmarkEnd w:id="81"/>
       <w:r>
         <w:lastRenderedPageBreak/>
         <w:t>ANEXOS</w:t>
       </w:r>
-      <w:bookmarkEnd w:id="85"/>
-      <w:bookmarkEnd w:id="86"/>
+      <w:bookmarkEnd w:id="82"/>
+      <w:bookmarkEnd w:id="83"/>
     </w:p>
     <w:p>
       <w:pPr>
@@ -9627,7 +9856,7 @@
     </w:p>
     <w:p/>
     <w:sectPr>
-      <w:headerReference w:type="default" r:id="rId32"/>
+      <w:headerReference w:type="default" r:id="rId33"/>
       <w:pgSz w:w="11906" w:h="16838"/>
       <w:pgMar w:top="1701" w:right="1134" w:bottom="1531" w:left="1701" w:header="907" w:footer="0" w:gutter="0"/>
       <w:cols w:space="720"/>
@@ -9688,7 +9917,25 @@
           <w:i/>
           <w:sz w:val="16"/>
         </w:rPr>
-        <w:t xml:space="preserve"> altobelli (09/24/2019, 21:09): "..."</w:t>
+        <w:t xml:space="preserve"> </w:t>
+      </w:r>
+      <w:proofErr w:type="spellStart"/>
+      <w:r>
+        <w:rPr>
+          <w:rFonts w:ascii="Times New Roman" w:hAnsi="Times New Roman"/>
+          <w:i/>
+          <w:sz w:val="16"/>
+        </w:rPr>
+        <w:t>altobelli</w:t>
+      </w:r>
+      <w:proofErr w:type="spellEnd"/>
+      <w:r>
+        <w:rPr>
+          <w:rFonts w:ascii="Times New Roman" w:hAnsi="Times New Roman"/>
+          <w:i/>
+          <w:sz w:val="16"/>
+        </w:rPr>
+        <w:t xml:space="preserve"> (09/24/2019, 21:09): "..."</w:t>
       </w:r>
     </w:p>
     <w:p>
@@ -9750,7 +9997,25 @@
           <w:i/>
           <w:sz w:val="16"/>
         </w:rPr>
-        <w:t xml:space="preserve"> altobelli (09/24/2019, 21:06): "..."</w:t>
+        <w:t xml:space="preserve"> </w:t>
+      </w:r>
+      <w:proofErr w:type="spellStart"/>
+      <w:r>
+        <w:rPr>
+          <w:rFonts w:ascii="Times New Roman" w:hAnsi="Times New Roman"/>
+          <w:i/>
+          <w:sz w:val="16"/>
+        </w:rPr>
+        <w:t>altobelli</w:t>
+      </w:r>
+      <w:proofErr w:type="spellEnd"/>
+      <w:r>
+        <w:rPr>
+          <w:rFonts w:ascii="Times New Roman" w:hAnsi="Times New Roman"/>
+          <w:i/>
+          <w:sz w:val="16"/>
+        </w:rPr>
+        <w:t xml:space="preserve"> (09/24/2019, 21:06): "..."</w:t>
       </w:r>
     </w:p>
     <w:p>
@@ -9812,7 +10077,25 @@
           <w:i/>
           <w:sz w:val="16"/>
         </w:rPr>
-        <w:t xml:space="preserve"> altobelli (09/24/2019, 21:14): "..."</w:t>
+        <w:t xml:space="preserve"> </w:t>
+      </w:r>
+      <w:proofErr w:type="spellStart"/>
+      <w:r>
+        <w:rPr>
+          <w:rFonts w:ascii="Times New Roman" w:hAnsi="Times New Roman"/>
+          <w:i/>
+          <w:sz w:val="16"/>
+        </w:rPr>
+        <w:t>altobelli</w:t>
+      </w:r>
+      <w:proofErr w:type="spellEnd"/>
+      <w:r>
+        <w:rPr>
+          <w:rFonts w:ascii="Times New Roman" w:hAnsi="Times New Roman"/>
+          <w:i/>
+          <w:sz w:val="16"/>
+        </w:rPr>
+        <w:t xml:space="preserve"> (09/24/2019, 21:14): "..."</w:t>
       </w:r>
     </w:p>
     <w:p>
@@ -9826,100 +10109,7 @@
       </w:r>
     </w:p>
   </w:comment>
-  <w:comment w:id="26" w:author="altobelli" w:date="2019-10-04T13:01:00Z" w:initials="a">
-    <w:p>
-      <w:pPr>
-        <w:pStyle w:val="Textodecomentrio"/>
-      </w:pPr>
-      <w:r>
-        <w:rPr>
-          <w:rStyle w:val="Refdecomentrio"/>
-        </w:rPr>
-        <w:annotationRef/>
-      </w:r>
-      <w:r>
-        <w:t>Precisa introduzir o tema. Falar o que vai ser dito nesse capítulo.</w:t>
-      </w:r>
-    </w:p>
-  </w:comment>
-  <w:comment w:id="27" w:author="altobelli" w:date="2019-10-04T13:03:00Z" w:initials="a">
-    <w:p>
-      <w:pPr>
-        <w:pStyle w:val="Textodecomentrio"/>
-      </w:pPr>
-      <w:r>
-        <w:rPr>
-          <w:rStyle w:val="Refdecomentrio"/>
-        </w:rPr>
-        <w:annotationRef/>
-      </w:r>
-      <w:r>
-        <w:t>Coloca uma referência de livro ou artigo que diz isso.</w:t>
-      </w:r>
-    </w:p>
-  </w:comment>
-  <w:comment w:id="29" w:author="altobelli" w:date="2019-10-04T13:07:00Z" w:initials="a">
-    <w:p>
-      <w:pPr>
-        <w:pStyle w:val="Textodecomentrio"/>
-      </w:pPr>
-      <w:r>
-        <w:rPr>
-          <w:rStyle w:val="Refdecomentrio"/>
-        </w:rPr>
-        <w:annotationRef/>
-      </w:r>
-      <w:r>
-        <w:t xml:space="preserve">Verifica com o Vinicius se ele consegue mandar para você o vídeo da aula que ele gravou da reunião. Naquela reunião definimos os subtópicos que estaria no TCC. </w:t>
-      </w:r>
-    </w:p>
-    <w:p>
-      <w:pPr>
-        <w:pStyle w:val="Textodecomentrio"/>
-      </w:pPr>
-    </w:p>
-    <w:p>
-      <w:pPr>
-        <w:pStyle w:val="Textodecomentrio"/>
-      </w:pPr>
-      <w:r>
-        <w:t xml:space="preserve">Qualquer dúvida me mande </w:t>
-      </w:r>
-      <w:proofErr w:type="spellStart"/>
-      <w:r>
-        <w:t>email</w:t>
-      </w:r>
-      <w:proofErr w:type="spellEnd"/>
-      <w:r>
-        <w:t xml:space="preserve"> ou se for coisa rápida </w:t>
-      </w:r>
-      <w:proofErr w:type="spellStart"/>
-      <w:r>
-        <w:t>whatsapp</w:t>
-      </w:r>
-      <w:proofErr w:type="spellEnd"/>
-      <w:r>
-        <w:t xml:space="preserve">. </w:t>
-      </w:r>
-    </w:p>
-  </w:comment>
-  <w:comment w:id="28" w:author="altobelli" w:date="2019-10-04T13:06:00Z" w:initials="a">
-    <w:p>
-      <w:pPr>
-        <w:pStyle w:val="Textodecomentrio"/>
-      </w:pPr>
-      <w:r>
-        <w:rPr>
-          <w:rStyle w:val="Refdecomentrio"/>
-        </w:rPr>
-        <w:annotationRef/>
-      </w:r>
-      <w:r>
-        <w:t xml:space="preserve">Então dado a reunião. Acho que faltou falar dos tópicos que você anotou. Veja esses tópicos. E adiciona no texto. </w:t>
-      </w:r>
-    </w:p>
-  </w:comment>
-  <w:comment w:id="37" w:author="Vinicius Zanovelli" w:date="2019-09-27T15:49:00Z" w:initials="ZNVL">
+  <w:comment w:id="34" w:author="Vinicius Zanovelli" w:date="2019-09-27T15:49:00Z" w:initials="ZNVL">
     <w:p>
       <w:r>
         <w:rPr>
@@ -9941,10 +10131,6 @@
   <w15:commentEx w15:paraId="0AF33207" w15:done="0"/>
   <w15:commentEx w15:paraId="2ED2FD34" w15:done="0"/>
   <w15:commentEx w15:paraId="4958DFCF" w15:done="0"/>
-  <w15:commentEx w15:paraId="6D68A270" w15:done="0"/>
-  <w15:commentEx w15:paraId="49DED537" w15:done="0"/>
-  <w15:commentEx w15:paraId="49B24CFE" w15:done="0"/>
-  <w15:commentEx w15:paraId="5E59FE4F" w15:done="0"/>
   <w15:commentEx w15:paraId="718EE9AE" w15:done="0"/>
 </w15:commentsEx>
 </file>
@@ -9957,10 +10143,6 @@
   <w16cid:commentId w16cid:paraId="0AF33207" w16cid:durableId="2140BFD2"/>
   <w16cid:commentId w16cid:paraId="2ED2FD34" w16cid:durableId="2140BFD3"/>
   <w16cid:commentId w16cid:paraId="4958DFCF" w16cid:durableId="2140BFD4"/>
-  <w16cid:commentId w16cid:paraId="6D68A270" w16cid:durableId="2141C12A"/>
-  <w16cid:commentId w16cid:paraId="49DED537" w16cid:durableId="2141C1A6"/>
-  <w16cid:commentId w16cid:paraId="49B24CFE" w16cid:durableId="2141C292"/>
-  <w16cid:commentId w16cid:paraId="5E59FE4F" w16cid:durableId="2141C23F"/>
   <w16cid:commentId w16cid:paraId="718EE9AE" w16cid:durableId="2140BFD5"/>
 </w16cid:commentsIds>
 </file>
@@ -10057,7 +10239,7 @@
         <w:noProof/>
       </w:rPr>
       <w:pict w14:anchorId="2F2195CB">
-        <v:rect id="Image5" o:spid="_x0000_s2049" style="position:absolute;left:0;text-align:left;margin-left:-75.2pt;margin-top:.05pt;width:13.6pt;height:14pt;z-index:-251658752;visibility:visible;mso-wrap-style:square;mso-wrap-distance-left:0;mso-wrap-distance-top:0;mso-wrap-distance-right:0;mso-wrap-distance-bottom:0;mso-position-horizontal:right;mso-position-horizontal-relative:text;mso-position-vertical:absolute;mso-position-vertical-relative:text;v-text-anchor:top" o:gfxdata="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" filled="f" stroked="f">
+        <v:rect id="Image5" o:spid="_x0000_s2049" style="position:absolute;left:0;text-align:left;margin-left:-112.8pt;margin-top:.05pt;width:13.6pt;height:14pt;z-index:-251658752;visibility:visible;mso-wrap-style:square;mso-wrap-distance-left:0;mso-wrap-distance-top:0;mso-wrap-distance-right:0;mso-wrap-distance-bottom:0;mso-position-horizontal:right;mso-position-horizontal-relative:text;mso-position-vertical:absolute;mso-position-vertical-relative:text;v-text-anchor:top" o:gfxdata="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" filled="f" stroked="f">
           <v:textbox inset="0,0,0,0">
             <w:txbxContent>
               <w:p>
@@ -10250,6 +10432,119 @@
     </w:lvl>
   </w:abstractNum>
   <w:abstractNum w:abstractNumId="1" w15:restartNumberingAfterBreak="0">
+    <w:nsid w:val="236D4E29"/>
+    <w:multiLevelType w:val="multilevel"/>
+    <w:tmpl w:val="B40C9E36"/>
+    <w:lvl w:ilvl="0">
+      <w:start w:val="1"/>
+      <w:numFmt w:val="decimal"/>
+      <w:lvlText w:val="%1"/>
+      <w:lvlJc w:val="left"/>
+      <w:pPr>
+        <w:tabs>
+          <w:tab w:val="num" w:pos="432"/>
+        </w:tabs>
+        <w:ind w:left="432" w:hanging="432"/>
+      </w:pPr>
+    </w:lvl>
+    <w:lvl w:ilvl="1">
+      <w:start w:val="1"/>
+      <w:numFmt w:val="decimal"/>
+      <w:lvlText w:val="%1.%2"/>
+      <w:lvlJc w:val="left"/>
+      <w:pPr>
+        <w:tabs>
+          <w:tab w:val="num" w:pos="576"/>
+        </w:tabs>
+        <w:ind w:left="576" w:hanging="576"/>
+      </w:pPr>
+    </w:lvl>
+    <w:lvl w:ilvl="2">
+      <w:start w:val="1"/>
+      <w:numFmt w:val="decimal"/>
+      <w:lvlText w:val="%1.%2.%3"/>
+      <w:lvlJc w:val="left"/>
+      <w:pPr>
+        <w:tabs>
+          <w:tab w:val="num" w:pos="1004"/>
+        </w:tabs>
+        <w:ind w:left="1004" w:hanging="720"/>
+      </w:pPr>
+    </w:lvl>
+    <w:lvl w:ilvl="3">
+      <w:start w:val="1"/>
+      <w:numFmt w:val="decimal"/>
+      <w:lvlText w:val="%1.%2.%3.%4"/>
+      <w:lvlJc w:val="left"/>
+      <w:pPr>
+        <w:tabs>
+          <w:tab w:val="num" w:pos="864"/>
+        </w:tabs>
+        <w:ind w:left="864" w:hanging="864"/>
+      </w:pPr>
+    </w:lvl>
+    <w:lvl w:ilvl="4">
+      <w:start w:val="1"/>
+      <w:numFmt w:val="decimal"/>
+      <w:lvlText w:val="%1.%2.%3.%4.%5"/>
+      <w:lvlJc w:val="left"/>
+      <w:pPr>
+        <w:tabs>
+          <w:tab w:val="num" w:pos="1008"/>
+        </w:tabs>
+        <w:ind w:left="1008" w:hanging="1008"/>
+      </w:pPr>
+    </w:lvl>
+    <w:lvl w:ilvl="5">
+      <w:start w:val="1"/>
+      <w:numFmt w:val="decimal"/>
+      <w:lvlText w:val="%1.%2.%3.%4.%5.%6"/>
+      <w:lvlJc w:val="left"/>
+      <w:pPr>
+        <w:tabs>
+          <w:tab w:val="num" w:pos="1152"/>
+        </w:tabs>
+        <w:ind w:left="1152" w:hanging="1152"/>
+      </w:pPr>
+    </w:lvl>
+    <w:lvl w:ilvl="6">
+      <w:start w:val="1"/>
+      <w:numFmt w:val="decimal"/>
+      <w:lvlText w:val="%1.%2.%3.%4.%5.%6.%7"/>
+      <w:lvlJc w:val="left"/>
+      <w:pPr>
+        <w:tabs>
+          <w:tab w:val="num" w:pos="1296"/>
+        </w:tabs>
+        <w:ind w:left="1296" w:hanging="1296"/>
+      </w:pPr>
+    </w:lvl>
+    <w:lvl w:ilvl="7">
+      <w:start w:val="1"/>
+      <w:numFmt w:val="decimal"/>
+      <w:lvlText w:val="%1.%2.%3.%4.%5.%6.%7.%8"/>
+      <w:lvlJc w:val="left"/>
+      <w:pPr>
+        <w:tabs>
+          <w:tab w:val="num" w:pos="1440"/>
+        </w:tabs>
+        <w:ind w:left="1440" w:hanging="1440"/>
+      </w:pPr>
+    </w:lvl>
+    <w:lvl w:ilvl="8">
+      <w:start w:val="1"/>
+      <w:numFmt w:val="decimal"/>
+      <w:lvlText w:val="%1.%2.%3.%4.%5.%6.%7.%8.%9"/>
+      <w:lvlJc w:val="left"/>
+      <w:pPr>
+        <w:tabs>
+          <w:tab w:val="num" w:pos="1584"/>
+        </w:tabs>
+        <w:ind w:left="1584" w:hanging="1584"/>
+      </w:pPr>
+    </w:lvl>
+  </w:abstractNum>
+  <w:abstractNum w:abstractNumId="2" w15:restartNumberingAfterBreak="0">
     <w:nsid w:val="31F301E0"/>
     <w:multiLevelType w:val="multilevel"/>
     <w:tmpl w:val="3774E794"/>
@@ -10371,7 +10666,7 @@
       </w:pPr>
     </w:lvl>
   </w:abstractNum>
-  <w:abstractNum w:abstractNumId="2" w15:restartNumberingAfterBreak="0">
+  <w:abstractNum w:abstractNumId="3" w15:restartNumberingAfterBreak="0">
     <w:nsid w:val="50BF6E7A"/>
     <w:multiLevelType w:val="multilevel"/>
     <w:tmpl w:val="0CB27CA2"/>
@@ -10511,7 +10806,7 @@
       </w:rPr>
     </w:lvl>
   </w:abstractNum>
-  <w:abstractNum w:abstractNumId="3" w15:restartNumberingAfterBreak="0">
+  <w:abstractNum w:abstractNumId="4" w15:restartNumberingAfterBreak="0">
     <w:nsid w:val="67C7144F"/>
     <w:multiLevelType w:val="multilevel"/>
     <w:tmpl w:val="B40C9E36"/>
@@ -10624,7 +10919,7 @@
       </w:pPr>
     </w:lvl>
   </w:abstractNum>
-  <w:abstractNum w:abstractNumId="4" w15:restartNumberingAfterBreak="0">
+  <w:abstractNum w:abstractNumId="5" w15:restartNumberingAfterBreak="0">
     <w:nsid w:val="6A4B1D98"/>
     <w:multiLevelType w:val="multilevel"/>
     <w:tmpl w:val="17B4ACFC"/>
@@ -10737,7 +11032,7 @@
       </w:pPr>
     </w:lvl>
   </w:abstractNum>
-  <w:abstractNum w:abstractNumId="5" w15:restartNumberingAfterBreak="0">
+  <w:abstractNum w:abstractNumId="6" w15:restartNumberingAfterBreak="0">
     <w:nsid w:val="7C0A64EA"/>
     <w:multiLevelType w:val="multilevel"/>
     <w:tmpl w:val="5E66D7D8"/>
@@ -10851,22 +11146,25 @@
     </w:lvl>
   </w:abstractNum>
   <w:num w:numId="1">
-    <w:abstractNumId w:val="1"/>
+    <w:abstractNumId w:val="2"/>
   </w:num>
   <w:num w:numId="2">
-    <w:abstractNumId w:val="3"/>
+    <w:abstractNumId w:val="4"/>
   </w:num>
   <w:num w:numId="3">
-    <w:abstractNumId w:val="5"/>
+    <w:abstractNumId w:val="6"/>
   </w:num>
   <w:num w:numId="4">
     <w:abstractNumId w:val="0"/>
   </w:num>
   <w:num w:numId="5">
-    <w:abstractNumId w:val="2"/>
+    <w:abstractNumId w:val="3"/>
   </w:num>
   <w:num w:numId="6">
-    <w:abstractNumId w:val="4"/>
+    <w:abstractNumId w:val="5"/>
+  </w:num>
+  <w:num w:numId="7">
+    <w:abstractNumId w:val="1"/>
   </w:num>
 </w:numbering>
 </file>
@@ -11465,7 +11763,6 @@
   <w:style w:type="character" w:default="1" w:styleId="Fontepargpadro">
     <w:name w:val="Default Paragraph Font"/>
     <w:uiPriority w:val="1"/>
-    <w:semiHidden/>
     <w:unhideWhenUsed/>
   </w:style>
   <w:style w:type="table" w:default="1" w:styleId="Tabelanormal">
@@ -11661,12 +11958,14 @@
     <w:basedOn w:val="Normal"/>
     <w:next w:val="Normal"/>
     <w:autoRedefine/>
+    <w:uiPriority w:val="39"/>
   </w:style>
   <w:style w:type="paragraph" w:styleId="Sumrio2">
     <w:name w:val="toc 2"/>
     <w:basedOn w:val="Normal"/>
     <w:next w:val="Normal"/>
     <w:autoRedefine/>
+    <w:uiPriority w:val="39"/>
     <w:pPr>
       <w:ind w:left="240"/>
     </w:pPr>
@@ -11676,6 +11975,7 @@
     <w:basedOn w:val="Normal"/>
     <w:next w:val="Normal"/>
     <w:autoRedefine/>
+    <w:uiPriority w:val="39"/>
     <w:pPr>
       <w:ind w:left="480"/>
     </w:pPr>
@@ -12060,6 +12360,17 @@
       <w:contextualSpacing/>
     </w:pPr>
   </w:style>
+  <w:style w:type="character" w:styleId="Hyperlink">
+    <w:name w:val="Hyperlink"/>
+    <w:basedOn w:val="Fontepargpadro"/>
+    <w:uiPriority w:val="99"/>
+    <w:unhideWhenUsed/>
+    <w:rsid w:val="00D5049F"/>
+    <w:rPr>
+      <w:color w:val="0000FF"/>
+      <w:u w:val="single"/>
+    </w:rPr>
+  </w:style>
 </w:styles>
 </file>
 
@@ -12356,4 +12667,16 @@
     </a:ext>
   </a:extLst>
 </a:theme>
+</file>
+
+<file path=customXml/item1.xml><?xml version="1.0" encoding="utf-8"?>
+<b:Sources xmlns:b="http://schemas.openxmlformats.org/officeDocument/2006/bibliography" xmlns="http://schemas.openxmlformats.org/officeDocument/2006/bibliography" SelectedStyle="\APASixthEditionOfficeOnline.xsl" StyleName="APA" Version="6"/>
+</file>
+
+<file path=customXml/itemProps1.xml><?xml version="1.0" encoding="utf-8"?>
+<ds:datastoreItem xmlns:ds="http://schemas.openxmlformats.org/officeDocument/2006/customXml" ds:itemID="{F0F1FA56-93BE-42C7-B656-60A922AF6EB3}">
+  <ds:schemaRefs>
+    <ds:schemaRef ds:uri="http://schemas.openxmlformats.org/officeDocument/2006/bibliography"/>
+  </ds:schemaRefs>
+</ds:datastoreItem>
 </file>
</xml_diff>

<commit_message>
revisão capítulo 3. Fundamentação teorica.
</commit_message>
<xml_diff>
--- a/TCC.docx
+++ b/TCC.docx
@@ -1889,25 +1889,25 @@
         <w:pStyle w:val="ANEXOS"/>
         <w:outlineLvl w:val="0"/>
       </w:pPr>
-      <w:bookmarkStart w:id="10" w:name="_Toc268009113"/>
-      <w:bookmarkStart w:id="11" w:name="_Toc378694362"/>
-      <w:bookmarkStart w:id="12" w:name="_Toc330745075"/>
-      <w:bookmarkStart w:id="13" w:name="_Toc299204216"/>
-      <w:bookmarkStart w:id="14" w:name="_Toc378693901"/>
-      <w:bookmarkStart w:id="15" w:name="_Toc22389552"/>
+      <w:bookmarkStart w:id="10" w:name="_Toc22389552"/>
+      <w:bookmarkStart w:id="11" w:name="_Toc268009113"/>
+      <w:bookmarkStart w:id="12" w:name="_Toc378694362"/>
+      <w:bookmarkStart w:id="13" w:name="_Toc330745075"/>
+      <w:bookmarkStart w:id="14" w:name="_Toc299204216"/>
+      <w:bookmarkStart w:id="15" w:name="_Toc378693901"/>
       <w:r>
         <w:lastRenderedPageBreak/>
         <w:t>LISTA DE TABELAS</w:t>
       </w:r>
-      <w:bookmarkEnd w:id="15"/>
+      <w:bookmarkEnd w:id="10"/>
       <w:r>
         <w:fldChar w:fldCharType="end"/>
       </w:r>
-      <w:bookmarkEnd w:id="10"/>
       <w:bookmarkEnd w:id="11"/>
       <w:bookmarkEnd w:id="12"/>
       <w:bookmarkEnd w:id="13"/>
       <w:bookmarkEnd w:id="14"/>
+      <w:bookmarkEnd w:id="15"/>
     </w:p>
     <w:p>
       <w:pPr>
@@ -2624,6 +2624,7 @@
           </w:r>
           <w:proofErr w:type="spellEnd"/>
         </w:p>
+        <w:commentRangeStart w:id="19"/>
         <w:p>
           <w:pPr>
             <w:pStyle w:val="Sumrio1"/>
@@ -6001,13 +6002,20 @@
             </w:rPr>
             <w:fldChar w:fldCharType="end"/>
           </w:r>
+          <w:commentRangeEnd w:id="19"/>
+          <w:r>
+            <w:rPr>
+              <w:rStyle w:val="Refdecomentrio"/>
+            </w:rPr>
+            <w:commentReference w:id="19"/>
+          </w:r>
         </w:p>
       </w:sdtContent>
     </w:sdt>
     <w:p>
       <w:pPr>
         <w:sectPr>
-          <w:headerReference w:type="default" r:id="rId9"/>
+          <w:headerReference w:type="default" r:id="rId12"/>
           <w:pgSz w:w="11906" w:h="16838"/>
           <w:pgMar w:top="1701" w:right="1134" w:bottom="1134" w:left="1701" w:header="709" w:footer="0" w:gutter="0"/>
           <w:cols w:space="720"/>
@@ -6020,21 +6028,21 @@
       <w:pPr>
         <w:pStyle w:val="Ttulo1"/>
       </w:pPr>
-      <w:bookmarkStart w:id="19" w:name="_Toc101326828"/>
-      <w:bookmarkStart w:id="20" w:name="_Toc22189421"/>
-      <w:bookmarkStart w:id="21" w:name="_Toc22389555"/>
-      <w:bookmarkEnd w:id="19"/>
+      <w:bookmarkStart w:id="20" w:name="_Toc101326828"/>
+      <w:bookmarkStart w:id="21" w:name="_Toc22189421"/>
+      <w:bookmarkStart w:id="22" w:name="_Toc22389555"/>
+      <w:bookmarkEnd w:id="20"/>
       <w:r>
         <w:lastRenderedPageBreak/>
         <w:t>Introdução</w:t>
       </w:r>
-      <w:bookmarkEnd w:id="20"/>
       <w:bookmarkEnd w:id="21"/>
+      <w:bookmarkEnd w:id="22"/>
     </w:p>
     <w:p>
       <w:pPr>
         <w:sectPr>
-          <w:headerReference w:type="default" r:id="rId10"/>
+          <w:headerReference w:type="default" r:id="rId13"/>
           <w:type w:val="oddPage"/>
           <w:pgSz w:w="11906" w:h="16838"/>
           <w:pgMar w:top="1190" w:right="1134" w:bottom="1531" w:left="1701" w:header="907" w:footer="0" w:gutter="0"/>
@@ -6114,21 +6122,7 @@
         <w:rPr>
           <w:color w:val="008000"/>
         </w:rPr>
-        <w:t xml:space="preserve">Métodos usados, quando for o caso (linguagens, protocolos, </w:t>
-      </w:r>
-      <w:proofErr w:type="gramStart"/>
-      <w:r>
-        <w:rPr>
-          <w:color w:val="008000"/>
-        </w:rPr>
-        <w:t>metodologias, etc.</w:t>
-      </w:r>
-      <w:proofErr w:type="gramEnd"/>
-      <w:r>
-        <w:rPr>
-          <w:color w:val="008000"/>
-        </w:rPr>
-        <w:t xml:space="preserve">)  </w:t>
+        <w:t xml:space="preserve">Métodos usados, quando for o caso (linguagens, protocolos, metodologias, etc.)  </w:t>
       </w:r>
       <w:proofErr w:type="gramStart"/>
       <w:r>
@@ -6246,8 +6240,8 @@
       <w:pPr>
         <w:pStyle w:val="Ttulo1"/>
       </w:pPr>
-      <w:bookmarkStart w:id="22" w:name="_Toc22189422"/>
       <w:bookmarkStart w:id="23" w:name="_Toc22389556"/>
+      <w:bookmarkStart w:id="24" w:name="_Toc22189422"/>
       <w:r>
         <w:lastRenderedPageBreak/>
         <w:t>TRABALHOS RELACIONADO</w:t>
@@ -6257,7 +6251,7 @@
       </w:r>
       <w:bookmarkEnd w:id="23"/>
     </w:p>
-    <w:bookmarkEnd w:id="22"/>
+    <w:bookmarkEnd w:id="24"/>
     <w:p>
       <w:r>
         <w:tab/>
@@ -6273,25 +6267,20 @@
       <w:r>
         <w:t xml:space="preserve">, conteúdo relevante a pesquisa proposta neste trabalho, foram analisadas e listadas abaixo publicações acadêmicas relacionadas (ou, pelo menos, próximas) ao </w:t>
       </w:r>
-      <w:commentRangeStart w:id="24"/>
+      <w:commentRangeStart w:id="25"/>
+      <w:commentRangeStart w:id="26"/>
       <w:r>
         <w:t>domínio farmacêutico</w:t>
       </w:r>
-      <w:commentRangeEnd w:id="24"/>
-      <w:r>
-        <w:commentReference w:id="24"/>
-      </w:r>
-      <w:commentRangeStart w:id="25"/>
       <w:commentRangeEnd w:id="25"/>
       <w:r>
         <w:commentReference w:id="25"/>
       </w:r>
-      <w:commentRangeStart w:id="26"/>
-      <w:r>
-        <w:t>.</w:t>
-      </w:r>
       <w:commentRangeEnd w:id="26"/>
       <w:r>
+        <w:rPr>
+          <w:rStyle w:val="Refdecomentrio"/>
+        </w:rPr>
         <w:commentReference w:id="26"/>
       </w:r>
       <w:commentRangeStart w:id="27"/>
@@ -6299,6 +6288,19 @@
       <w:r>
         <w:commentReference w:id="27"/>
       </w:r>
+      <w:commentRangeStart w:id="28"/>
+      <w:r>
+        <w:t>.</w:t>
+      </w:r>
+      <w:commentRangeEnd w:id="28"/>
+      <w:r>
+        <w:commentReference w:id="28"/>
+      </w:r>
+      <w:commentRangeStart w:id="29"/>
+      <w:commentRangeEnd w:id="29"/>
+      <w:r>
+        <w:commentReference w:id="29"/>
+      </w:r>
     </w:p>
     <w:p>
       <w:r>
@@ -7438,13 +7440,13 @@
       <w:pPr>
         <w:pStyle w:val="Ttulo2"/>
       </w:pPr>
-      <w:bookmarkStart w:id="28" w:name="_Toc22389557"/>
+      <w:bookmarkStart w:id="30" w:name="_Toc22389557"/>
       <w:r>
         <w:t>discussão</w:t>
       </w:r>
-      <w:bookmarkStart w:id="29" w:name="_Toc101326842"/>
-      <w:bookmarkEnd w:id="28"/>
-      <w:bookmarkEnd w:id="29"/>
+      <w:bookmarkStart w:id="31" w:name="_Toc101326842"/>
+      <w:bookmarkEnd w:id="30"/>
+      <w:bookmarkEnd w:id="31"/>
     </w:p>
     <w:p>
       <w:pPr>
@@ -7532,518 +7534,638 @@
           <w:iCs/>
           <w:lang w:val="en-US"/>
         </w:rPr>
-        <w:t xml:space="preserve">In order to ensure a satisfied prediction accuracy, two key factors are to be considered: data and algorithm. The first issue is the reliable data in pharmaceutical research. </w:t>
-      </w:r>
-      <w:proofErr w:type="gramStart"/>
+        <w:t>In order to ensure a satisfied prediction accuracy, two key factors are to be considered: data and algorithm. The first issue is the reliable data in pharmaceutical research. Deep-learning attempts to learn these characteristics to make better representations and create models from reliable data. Thus, data extraction is a critical step. In current research, reliable formulation datasets were manually extracted and labeled from the research articles of Web of Science by experienced pharmaceutical scientists</w:t>
+      </w:r>
+      <w:r>
+        <w:rPr>
+          <w:lang w:val="en-US"/>
+        </w:rPr>
+        <w:t xml:space="preserve">.” </w:t>
+      </w:r>
+      <w:r>
+        <w:t>[</w:t>
+      </w:r>
+      <w:r>
+        <w:fldChar w:fldCharType="begin"/>
+      </w:r>
+      <w:r>
+        <w:instrText>REF __RefNumPara__6112_1178803328 \r \h</w:instrText>
+      </w:r>
+      <w:r>
+        <w:fldChar w:fldCharType="separate"/>
+      </w:r>
+      <w:r>
+        <w:t>24</w:t>
+      </w:r>
+      <w:r>
+        <w:fldChar w:fldCharType="end"/>
+      </w:r>
+      <w:r>
+        <w:t>, p. 339]</w:t>
+      </w:r>
+    </w:p>
+    <w:p>
+      <w:pPr>
+        <w:ind w:firstLine="1134"/>
+      </w:pPr>
+    </w:p>
+    <w:p>
+      <w:pPr>
+        <w:ind w:firstLine="1134"/>
+      </w:pPr>
+      <w:commentRangeStart w:id="32"/>
+      <w:r>
+        <w:lastRenderedPageBreak/>
+        <w:t>Entendemos</w:t>
+      </w:r>
+      <w:commentRangeEnd w:id="32"/>
+      <w:r>
+        <w:commentReference w:id="32"/>
+      </w:r>
+      <w:commentRangeStart w:id="33"/>
+      <w:commentRangeEnd w:id="33"/>
+      <w:r>
+        <w:commentReference w:id="33"/>
+      </w:r>
+      <w:r>
+        <w:t xml:space="preserve">, com isso, que há espaço para soluções mais viáveis de coleta de dados no domínio farmacêutico através uma metodologia simples, fundamentada na determinação de fontes confiáveis para os dados de interesse associada a aplicação das técnicas de </w:t>
+      </w:r>
       <w:r>
         <w:rPr>
           <w:i/>
           <w:iCs/>
-          <w:lang w:val="en-US"/>
-        </w:rPr>
-        <w:t>Deep-learning</w:t>
-      </w:r>
-      <w:proofErr w:type="gramEnd"/>
+        </w:rPr>
+        <w:t xml:space="preserve">web </w:t>
+      </w:r>
+      <w:proofErr w:type="spellStart"/>
       <w:r>
         <w:rPr>
           <w:i/>
           <w:iCs/>
-          <w:lang w:val="en-US"/>
-        </w:rPr>
-        <w:t xml:space="preserve"> attempts to learn these characteristics to make better representations and create models from reliable data. Thus, data extraction is a critical step. In current research, reliable formulation datasets were manually extracted and labeled from the research articles of Web of Science by experienced pharmaceutical scientists</w:t>
-      </w:r>
-      <w:r>
-        <w:rPr>
-          <w:lang w:val="en-US"/>
-        </w:rPr>
-        <w:t xml:space="preserve">.” </w:t>
-      </w:r>
-      <w:r>
-        <w:t>[</w:t>
-      </w:r>
-      <w:r>
-        <w:fldChar w:fldCharType="begin"/>
-      </w:r>
-      <w:r>
-        <w:instrText>REF __RefNumPara__6112_1178803328 \r \h</w:instrText>
-      </w:r>
-      <w:r>
-        <w:fldChar w:fldCharType="separate"/>
-      </w:r>
-      <w:r>
-        <w:t>24</w:t>
-      </w:r>
-      <w:r>
-        <w:fldChar w:fldCharType="end"/>
-      </w:r>
-      <w:r>
-        <w:t>, p. 339]</w:t>
+        </w:rPr>
+        <w:t>scraping</w:t>
+      </w:r>
+      <w:proofErr w:type="spellEnd"/>
+      <w:r>
+        <w:t xml:space="preserve"> para extrair, com velocidade e confiabilidade, as informações desejadas dos dados obtidos, liberando assim os recursos humanos para outras atividades da pesquisa.</w:t>
+      </w:r>
+    </w:p>
+    <w:p/>
+    <w:p>
+      <w:pPr>
+        <w:pStyle w:val="Ttulo1"/>
+      </w:pPr>
+      <w:bookmarkStart w:id="34" w:name="_Toc22389558"/>
+      <w:commentRangeStart w:id="35"/>
+      <w:r>
+        <w:t>Fundamentação teórica</w:t>
+      </w:r>
+      <w:bookmarkEnd w:id="34"/>
+      <w:commentRangeEnd w:id="35"/>
+      <w:r>
+        <w:rPr>
+          <w:rStyle w:val="Refdecomentrio"/>
+          <w:b w:val="0"/>
+          <w:caps w:val="0"/>
+          <w:kern w:val="0"/>
+        </w:rPr>
+        <w:commentReference w:id="35"/>
       </w:r>
     </w:p>
     <w:p>
       <w:pPr>
         <w:ind w:firstLine="1134"/>
       </w:pPr>
+      <w:commentRangeStart w:id="36"/>
+      <w:r>
+        <w:t xml:space="preserve">À medida em que desenvolvemos nossa tecnologia e aumentamos nosso poder computacional, também aumenta nossa capacidade de produção de dados. São aprimorados instrumentos de medição, que geram dados cada vez mais precisos e versam sobre temas cada vez mais amplos. </w:t>
+      </w:r>
+      <w:commentRangeEnd w:id="36"/>
+      <w:r>
+        <w:rPr>
+          <w:rStyle w:val="Refdecomentrio"/>
+        </w:rPr>
+        <w:commentReference w:id="36"/>
+      </w:r>
+      <w:commentRangeStart w:id="37"/>
+      <w:r>
+        <w:t xml:space="preserve">Falamos sobre a importância da análise destes dados para buscar padrões, e extrair informações deles. </w:t>
+      </w:r>
+      <w:commentRangeEnd w:id="37"/>
+      <w:r>
+        <w:rPr>
+          <w:rStyle w:val="Refdecomentrio"/>
+        </w:rPr>
+        <w:commentReference w:id="37"/>
+      </w:r>
+      <w:commentRangeStart w:id="38"/>
+      <w:r>
+        <w:t>Para isto, discorremos sobre as diversas categorias de dados</w:t>
+      </w:r>
+      <w:commentRangeStart w:id="39"/>
+      <w:r>
+        <w:t>. As suas formas de armazenamento. Apresentamos técnicas para a coleta e análise destes dados.</w:t>
+      </w:r>
+      <w:commentRangeEnd w:id="38"/>
+      <w:r>
+        <w:rPr>
+          <w:rStyle w:val="Refdecomentrio"/>
+        </w:rPr>
+        <w:commentReference w:id="38"/>
+      </w:r>
+      <w:commentRangeEnd w:id="39"/>
+      <w:r>
+        <w:rPr>
+          <w:rStyle w:val="Refdecomentrio"/>
+        </w:rPr>
+        <w:commentReference w:id="39"/>
+      </w:r>
+    </w:p>
+    <w:p>
+      <w:r>
+        <w:tab/>
+      </w:r>
+      <w:bookmarkStart w:id="40" w:name="_Toc10132684213"/>
+      <w:commentRangeStart w:id="41"/>
+      <w:r>
+        <w:t>À</w:t>
+      </w:r>
+      <w:r>
+        <w:t xml:space="preserve"> medida </w:t>
+      </w:r>
+      <w:r>
+        <w:t xml:space="preserve">em </w:t>
+      </w:r>
+      <w:r>
+        <w:t xml:space="preserve">que desenvolvemos nossa tecnologia e aumentamos nosso poder computacional, também aumenta nossa capacidade de </w:t>
+      </w:r>
+      <w:r>
+        <w:t>produção de</w:t>
+      </w:r>
+      <w:r>
+        <w:t xml:space="preserve"> dados. São aprimorados instrumentos de medição, que geram dados cada vez mais precisos e</w:t>
+      </w:r>
+      <w:r>
+        <w:t xml:space="preserve"> </w:t>
+      </w:r>
+      <w:r>
+        <w:t>versam sobre temas cada vez mais amplos. Falamos sobre a importância da análise destes dados para buscar padrões, e extrair informações deles. Para isto, discorremos sobre as diversas categorias de dados. As suas formas de armazenamento. Apresentamos técnicas para a coleta e análise destes dados.</w:t>
+      </w:r>
+      <w:commentRangeEnd w:id="41"/>
+      <w:r>
+        <w:rPr>
+          <w:rStyle w:val="Refdecomentrio"/>
+        </w:rPr>
+        <w:commentReference w:id="41"/>
+      </w:r>
+    </w:p>
+    <w:p>
+      <w:pPr>
+        <w:pStyle w:val="Ttulo2"/>
+      </w:pPr>
+      <w:bookmarkStart w:id="42" w:name="_Toc22389559"/>
+      <w:r>
+        <w:lastRenderedPageBreak/>
+        <w:t>coleta de dados</w:t>
+      </w:r>
+      <w:bookmarkEnd w:id="42"/>
+    </w:p>
+    <w:p>
+      <w:r>
+        <w:tab/>
+        <w:t>A coleta de dados é o primeiro processo de obtenção dos dados e informações sobre variáveis de interesse, de forma sistemática, que permite responder perguntas, testar hipóteses e avaliar os resultados [</w:t>
+      </w:r>
+      <w:r>
+        <w:rPr>
+          <w:cs/>
+        </w:rPr>
+        <w:t>‎‎</w:t>
+      </w:r>
+      <w:r>
+        <w:t>32]. Esta etapa da pesquisa é comum a todas as áreas de estudo, incluindo ciências físicas e sociais, humanas, negócios, etc. Embora os métodos variem por disciplina, a ênfase em garantir uma coleta precisa e honesta permanece a mesma.</w:t>
+      </w:r>
     </w:p>
     <w:p>
       <w:pPr>
         <w:ind w:firstLine="1134"/>
       </w:pPr>
-      <w:commentRangeStart w:id="30"/>
+      <w:r>
+        <w:t>Em muitos casos, a coleta de dados deve ser realizada diretamente da fonte primária, como por exemplo, o censo demográfico realizado pelo IBGE [</w:t>
+      </w:r>
+      <w:r>
+        <w:rPr>
+          <w:cs/>
+        </w:rPr>
+        <w:t>‎</w:t>
+      </w:r>
+      <w:r>
+        <w:t>33], que precisa coletar, ainda que por amostragem, os dados diretamente da população por meio de entrevistas que são realizadas diretamente com o objeto da pesquisa. Mas em outros casos, o trabalho de produção dos dados já foi realizado por fontes terceiras confiáveis e precisam apenas ser coletados para compilação e análise.</w:t>
+      </w:r>
+    </w:p>
+    <w:p>
+      <w:pPr>
+        <w:ind w:firstLine="1134"/>
+      </w:pPr>
+      <w:r>
+        <w:t>A técnica a ser empregada na coleta de dados depende substancialmente da forma em que estes dados se apresentam</w:t>
+      </w:r>
+      <w:r>
+        <w:t>.</w:t>
+      </w:r>
+    </w:p>
+    <w:p>
+      <w:pPr>
+        <w:pStyle w:val="Ttulo2"/>
+      </w:pPr>
+      <w:bookmarkStart w:id="43" w:name="_Toc22389560"/>
+      <w:r>
+        <w:t>TIPOS DE DADOS</w:t>
+      </w:r>
+      <w:bookmarkEnd w:id="40"/>
+      <w:bookmarkEnd w:id="43"/>
+    </w:p>
+    <w:p>
+      <w:pPr>
+        <w:ind w:firstLine="1134"/>
+      </w:pPr>
+      <w:r>
+        <w:t>Os dados são divididos em duas grandes áreas: quantitativos e qualitativos [</w:t>
+      </w:r>
+      <w:r>
+        <w:rPr>
+          <w:cs/>
+        </w:rPr>
+        <w:t>‎</w:t>
+      </w:r>
+      <w:r>
+        <w:t>32]. Quanto à origem dos dados é de especial relevância, considerarmos a classificação destes em primários e secundários [</w:t>
+      </w:r>
+      <w:r>
+        <w:rPr>
+          <w:cs/>
+        </w:rPr>
+        <w:t>‎</w:t>
+      </w:r>
+      <w:r>
+        <w:t>34]</w:t>
+      </w:r>
+      <w:r>
+        <w:t>.</w:t>
+      </w:r>
+    </w:p>
+    <w:p>
+      <w:pPr>
+        <w:pStyle w:val="Ttulo3"/>
+      </w:pPr>
+      <w:bookmarkStart w:id="44" w:name="_Toc22389561"/>
+      <w:commentRangeStart w:id="45"/>
+      <w:r>
+        <w:t>Qualitativos</w:t>
+      </w:r>
+      <w:bookmarkEnd w:id="44"/>
+      <w:commentRangeEnd w:id="45"/>
+      <w:r>
+        <w:rPr>
+          <w:rStyle w:val="Refdecomentrio"/>
+        </w:rPr>
+        <w:commentReference w:id="45"/>
+      </w:r>
+    </w:p>
+    <w:p>
+      <w:pPr>
+        <w:ind w:firstLine="1134"/>
+      </w:pPr>
+      <w:commentRangeStart w:id="46"/>
+      <w:r>
+        <w:t>São dados não numéricos, geralmente descritivos de características de um objeto de interesse</w:t>
+      </w:r>
+      <w:r>
+        <w:t>.</w:t>
+      </w:r>
+      <w:commentRangeEnd w:id="46"/>
+      <w:r>
+        <w:rPr>
+          <w:rStyle w:val="Refdecomentrio"/>
+        </w:rPr>
+        <w:commentReference w:id="46"/>
+      </w:r>
+    </w:p>
+    <w:p>
+      <w:pPr>
+        <w:pStyle w:val="Ttulo3"/>
+      </w:pPr>
+      <w:bookmarkStart w:id="47" w:name="_Toc22389562"/>
       <w:r>
         <w:lastRenderedPageBreak/>
-        <w:t>Entendemos</w:t>
-      </w:r>
-      <w:commentRangeEnd w:id="30"/>
-      <w:r>
-        <w:commentReference w:id="30"/>
-      </w:r>
-      <w:commentRangeStart w:id="31"/>
-      <w:commentRangeEnd w:id="31"/>
-      <w:r>
-        <w:commentReference w:id="31"/>
-      </w:r>
-      <w:r>
-        <w:t xml:space="preserve">, com isso, que há espaço para soluções mais viáveis de coleta de dados no domínio farmacêutico através uma metodologia simples, fundamentada na determinação de fontes confiáveis para os dados de interesse associada a aplicação das técnicas de </w:t>
-      </w:r>
-      <w:r>
+        <w:t>Quantitativos</w:t>
+      </w:r>
+      <w:bookmarkEnd w:id="47"/>
+    </w:p>
+    <w:p>
+      <w:pPr>
+        <w:ind w:firstLine="1134"/>
+      </w:pPr>
+      <w:commentRangeStart w:id="48"/>
+      <w:r>
+        <w:t xml:space="preserve">São valores que mensuram determinada característica. Podem ser </w:t>
+      </w:r>
+      <w:r>
+        <w:t>discretos</w:t>
+      </w:r>
+      <w:r>
+        <w:t xml:space="preserve"> ou contínuos.</w:t>
+      </w:r>
+    </w:p>
+    <w:p>
+      <w:pPr>
+        <w:ind w:firstLine="1134"/>
+      </w:pPr>
+      <w:r>
+        <w:t>É de suma importância esta classificação pois ela determina como estes dados podem ser obtidos, processados e finalmente apresentados.</w:t>
+      </w:r>
+      <w:commentRangeEnd w:id="48"/>
+      <w:r>
+        <w:rPr>
+          <w:rStyle w:val="Refdecomentrio"/>
+        </w:rPr>
+        <w:commentReference w:id="48"/>
+      </w:r>
+    </w:p>
+    <w:p>
+      <w:pPr>
+        <w:pStyle w:val="Ttulo3"/>
+      </w:pPr>
+      <w:bookmarkStart w:id="49" w:name="_Toc22389563"/>
+      <w:r>
+        <w:t>Primários</w:t>
+      </w:r>
+      <w:bookmarkEnd w:id="49"/>
+    </w:p>
+    <w:p>
+      <w:pPr>
+        <w:ind w:firstLine="1134"/>
+      </w:pPr>
+      <w:r>
+        <w:t>Dados que são coletados em primeira mão. Ainda não foram publicados, e tem a vantagem de, por sua obtenção ter sido planejada especialmente para o estudo de interesse, serem mais confiáveis e adequados ao que se deseja deles. Têm a desvantagem de por vezes o método de extração ser de difícil acesso e custoso. Servem como fontes de obtenção de dados primários, os experimentos que devem ser controlados de forma a eliminar fatores de influência externa, e as entrevistas, normalmente utilizadas em pesquisas sociais</w:t>
+      </w:r>
+      <w:r>
+        <w:t>.</w:t>
+      </w:r>
+    </w:p>
+    <w:p>
+      <w:pPr>
+        <w:pStyle w:val="Ttulo3"/>
+      </w:pPr>
+      <w:bookmarkStart w:id="50" w:name="_Toc22389564"/>
+      <w:r>
+        <w:t>Secundários</w:t>
+      </w:r>
+      <w:bookmarkEnd w:id="50"/>
+    </w:p>
+    <w:p>
+      <w:pPr>
+        <w:ind w:firstLine="1134"/>
+      </w:pPr>
+      <w:commentRangeStart w:id="51"/>
+      <w:r>
+        <w:t>Dados que são coletados a partir de medições e pesquisas já realizadas anteriormente para fim correlato ou mesmo diverso, desde que versem sobre o tema de interesse, e de confiabilidade atestada</w:t>
+      </w:r>
+      <w:commentRangeEnd w:id="51"/>
+      <w:r>
+        <w:rPr>
+          <w:rStyle w:val="Refdecomentrio"/>
+        </w:rPr>
+        <w:commentReference w:id="51"/>
+      </w:r>
+      <w:r>
+        <w:t>. Tais dados nem sempre estão disponíveis com a integridade requerida, ou apresentados no formato mais adequado ao tipo de estudo que se deseja fazer deles. Por este motivo, ainda que de mais fácil obtenção, necessitam de igual atenção à sistemática de coleta, desde à definição de critérios para a seleção das fontes, até à metodologia empregada para a sua coleta e manejo.</w:t>
+      </w:r>
+    </w:p>
+    <w:p>
+      <w:pPr>
+        <w:pStyle w:val="Ttulo2"/>
+      </w:pPr>
+      <w:bookmarkStart w:id="52" w:name="_Toc22389565"/>
+      <w:r>
+        <w:lastRenderedPageBreak/>
+        <w:t>ORGANIZAÇÃO E ARMAZENAMENTO</w:t>
+      </w:r>
+      <w:bookmarkEnd w:id="52"/>
+    </w:p>
+    <w:p>
+      <w:pPr>
+        <w:ind w:firstLine="1134"/>
+      </w:pPr>
+      <w:commentRangeStart w:id="53"/>
+      <w:r>
+        <w:t>Como são organizados os dados podem ser estruturados, não estruturados ou semiestruturados [</w:t>
+      </w:r>
+      <w:r>
+        <w:rPr>
+          <w:cs/>
+        </w:rPr>
+        <w:t>‎</w:t>
+      </w:r>
+      <w:r>
+        <w:t>35]</w:t>
+      </w:r>
+      <w:r>
+        <w:t>.</w:t>
+      </w:r>
+      <w:commentRangeEnd w:id="53"/>
+      <w:r>
+        <w:rPr>
+          <w:rStyle w:val="Refdecomentrio"/>
+        </w:rPr>
+        <w:commentReference w:id="53"/>
+      </w:r>
+    </w:p>
+    <w:p>
+      <w:pPr>
+        <w:pStyle w:val="Ttulo3"/>
+      </w:pPr>
+      <w:bookmarkStart w:id="54" w:name="_Toc22389566"/>
+      <w:r>
+        <w:t>Estruturados</w:t>
+      </w:r>
+      <w:bookmarkEnd w:id="54"/>
+    </w:p>
+    <w:p>
+      <w:pPr>
+        <w:ind w:firstLine="1134"/>
+      </w:pPr>
+      <w:r>
+        <w:t xml:space="preserve">São dados que possuem um formato rígido bem definido. </w:t>
+      </w:r>
+      <w:commentRangeStart w:id="55"/>
+      <w:r>
+        <w:t xml:space="preserve">Cada registro obedece a regras fixas como do que se trata, a respeito de que </w:t>
+      </w:r>
+      <w:proofErr w:type="gramStart"/>
+      <w:r>
+        <w:t>e</w:t>
+      </w:r>
+      <w:proofErr w:type="gramEnd"/>
+      <w:r>
+        <w:t xml:space="preserve"> em que formato está apresentado pré-estabelecidas em relação a sua inclusão. </w:t>
+      </w:r>
+      <w:commentRangeEnd w:id="55"/>
+      <w:r>
+        <w:rPr>
+          <w:rStyle w:val="Refdecomentrio"/>
+        </w:rPr>
+        <w:commentReference w:id="55"/>
+      </w:r>
+      <w:commentRangeStart w:id="56"/>
+      <w:r>
+        <w:t xml:space="preserve">São um exemplo </w:t>
+      </w:r>
+      <w:commentRangeEnd w:id="56"/>
+      <w:r>
+        <w:rPr>
+          <w:rStyle w:val="Refdecomentrio"/>
+        </w:rPr>
+        <w:commentReference w:id="56"/>
+      </w:r>
+      <w:r>
+        <w:t>tabelas de banco de dados relacionais, em que cada linha representa um registro, ou seja, uma pessoa, um objeto ou uma instância qualquer</w:t>
+      </w:r>
+      <w:commentRangeStart w:id="57"/>
+      <w:r>
+        <w:t xml:space="preserve">, e as informações das colunas são todas referentes àquela linha (registro). </w:t>
+      </w:r>
+      <w:commentRangeEnd w:id="57"/>
+      <w:r>
+        <w:rPr>
+          <w:rStyle w:val="Refdecomentrio"/>
+        </w:rPr>
+        <w:commentReference w:id="57"/>
+      </w:r>
+      <w:r>
+        <w:t>A mesma coisa ocorre em um formulário de cadastro que tenha campos fixados para preenchimento. Cada campo que deve ser preenchido foi predeterminado.</w:t>
+      </w:r>
+    </w:p>
+    <w:p>
+      <w:pPr>
+        <w:ind w:firstLine="1134"/>
+      </w:pPr>
+      <w:commentRangeStart w:id="58"/>
+      <w:r>
+        <w:t>Exemplos: Bancos de dados SQL, formulários de cadastro.</w:t>
+      </w:r>
+    </w:p>
+    <w:p>
+      <w:pPr>
+        <w:ind w:firstLine="1134"/>
+      </w:pPr>
+      <w:r>
+        <w:t>Como acessar: Através de linguagem de consulta própria chamada SQL no caso dos bancos relacionais, ou busca em ficheiros comumente organizados por ordem alfabética no caso de um formulário físico de cadastro.</w:t>
+      </w:r>
+      <w:commentRangeEnd w:id="58"/>
+      <w:r>
+        <w:rPr>
+          <w:rStyle w:val="Refdecomentrio"/>
+        </w:rPr>
+        <w:commentReference w:id="58"/>
+      </w:r>
+    </w:p>
+    <w:p>
+      <w:pPr>
+        <w:pStyle w:val="Ttulo3"/>
+      </w:pPr>
+      <w:bookmarkStart w:id="59" w:name="_Toc22389567"/>
+      <w:r>
+        <w:t>Não estruturados</w:t>
+      </w:r>
+      <w:bookmarkEnd w:id="59"/>
+    </w:p>
+    <w:p>
+      <w:pPr>
+        <w:ind w:firstLine="1134"/>
+      </w:pPr>
+      <w:r>
+        <w:t>Não possuem estrutura fixa. Os principais exemplos são os arquivos de texto, que podem conter uma infinidade de informações, variando em língua, tamanho, tema, formatação</w:t>
+      </w:r>
+      <w:r>
+        <w:t>.</w:t>
+      </w:r>
+    </w:p>
+    <w:p>
+      <w:pPr>
+        <w:ind w:firstLine="1134"/>
+      </w:pPr>
+      <w:commentRangeStart w:id="60"/>
+      <w:r>
+        <w:t>Exemplo: arquivo de texto.</w:t>
+      </w:r>
+    </w:p>
+    <w:p>
+      <w:pPr>
+        <w:ind w:firstLine="1134"/>
         <w:rPr>
           <w:i/>
           <w:iCs/>
         </w:rPr>
-        <w:t xml:space="preserve">web </w:t>
-      </w:r>
+      </w:pPr>
+      <w:r>
+        <w:t xml:space="preserve">Forma de acesso: Leitura manual extensiva do texto e sua interpretação para a busca da informação, </w:t>
+      </w:r>
+      <w:commentRangeStart w:id="61"/>
       <w:proofErr w:type="spellStart"/>
       <w:r>
         <w:rPr>
           <w:i/>
           <w:iCs/>
         </w:rPr>
-        <w:t>scraping</w:t>
-      </w:r>
-      <w:proofErr w:type="spellEnd"/>
-      <w:r>
-        <w:t xml:space="preserve"> para extrair, com velocidade e confiabilidade, as informações desejadas dos dados obtidos, liberando assim os recursos humanos para outras atividades da pesquisa.</w:t>
-      </w:r>
-    </w:p>
-    <w:p/>
-    <w:p>
-      <w:pPr>
-        <w:pStyle w:val="Ttulo1"/>
-      </w:pPr>
-      <w:bookmarkStart w:id="32" w:name="_Toc22389558"/>
-      <w:r>
-        <w:t>Fundamentação teórica</w:t>
-      </w:r>
-      <w:bookmarkEnd w:id="32"/>
-    </w:p>
-    <w:p>
-      <w:pPr>
-        <w:ind w:firstLine="1134"/>
-      </w:pPr>
-      <w:r>
-        <w:t>À medida em que desenvolvemos nossa tecnologia e aumentamos nosso poder computacional, também aumenta nossa capacidade de produção de dados. São aprimorados instrumentos de medição, que geram dados cada vez mais precisos e versam sobre temas cada vez mais amplos. Falamos sobre a importância da análise destes dados para buscar padrões, e extrair informações deles. Para isto, discorremos sobre as diversas categorias de dados. As suas formas de armazenamento. Apresentamos técnicas para a coleta e análise destes dados.</w:t>
-      </w:r>
-    </w:p>
-    <w:p>
-      <w:r>
-        <w:tab/>
-      </w:r>
-      <w:bookmarkStart w:id="33" w:name="_Toc10132684213"/>
-      <w:r>
-        <w:t>À</w:t>
-      </w:r>
-      <w:r>
-        <w:t xml:space="preserve"> medida </w:t>
-      </w:r>
-      <w:r>
-        <w:t xml:space="preserve">em </w:t>
-      </w:r>
-      <w:r>
-        <w:t xml:space="preserve">que desenvolvemos nossa tecnologia e aumentamos nosso poder computacional, também aumenta nossa capacidade de </w:t>
-      </w:r>
-      <w:r>
-        <w:t>produção de</w:t>
-      </w:r>
-      <w:r>
-        <w:t xml:space="preserve"> dados. São aprimorados instrumentos de medição, que geram dados cada vez mais precisos e</w:t>
-      </w:r>
-      <w:r>
-        <w:t xml:space="preserve"> </w:t>
-      </w:r>
-      <w:r>
-        <w:t>versam sobre temas cada vez mais amplos. Falamos sobre a importância da análise destes dados para buscar padrões, e extrair informações deles. Para isto, discorremos sobre as diversas categorias de dados. As suas formas de armazenamento. Apresentamos técnicas para a coleta e análise destes dados.</w:t>
-      </w:r>
-    </w:p>
-    <w:p>
-      <w:pPr>
-        <w:pStyle w:val="Ttulo2"/>
-      </w:pPr>
-      <w:bookmarkStart w:id="34" w:name="_Toc22389559"/>
-      <w:r>
-        <w:lastRenderedPageBreak/>
-        <w:t>coleta de dados</w:t>
-      </w:r>
-      <w:bookmarkEnd w:id="34"/>
-    </w:p>
-    <w:p>
-      <w:r>
-        <w:tab/>
-        <w:t>A coleta de dados é o primeiro processo de obtenção dos dados e informações sobre variáveis de interesse, de forma sistemática, que permite responder perguntas, testar hipóteses e avaliar os resultados [</w:t>
-      </w:r>
-      <w:r>
-        <w:rPr>
-          <w:cs/>
-        </w:rPr>
-        <w:t>‎‎</w:t>
-      </w:r>
-      <w:r>
-        <w:t xml:space="preserve">32]. Esta etapa da pesquisa é comum a todas as áreas de estudo, incluindo ciências físicas e sociais, humanas, </w:t>
-      </w:r>
-      <w:proofErr w:type="gramStart"/>
-      <w:r>
-        <w:t>negócios, etc.</w:t>
-      </w:r>
-      <w:proofErr w:type="gramEnd"/>
-      <w:r>
-        <w:t xml:space="preserve"> Embora os métodos variem por disciplina, a ênfase em garantir uma coleta precisa e honesta permanece a mesma.</w:t>
-      </w:r>
-    </w:p>
-    <w:p>
-      <w:pPr>
-        <w:ind w:firstLine="1134"/>
-      </w:pPr>
-      <w:r>
-        <w:t>Em muitos casos, a coleta de dados deve ser realizada diretamente da fonte primária, como por exemplo, o censo demográfico realizado pelo IBGE [</w:t>
-      </w:r>
-      <w:r>
-        <w:rPr>
-          <w:cs/>
-        </w:rPr>
-        <w:t>‎</w:t>
-      </w:r>
-      <w:r>
-        <w:t>33], que precisa coletar, ainda que por amostragem, os dados diretamente da população por meio de entrevistas que são realizadas diretamente com o objeto da pesquisa. Mas em outros casos, o trabalho de produção dos dados já foi realizado por fontes terceiras confiáveis e precisam apenas ser coletados para compilação e análise.</w:t>
-      </w:r>
-    </w:p>
-    <w:p>
-      <w:pPr>
-        <w:ind w:firstLine="1134"/>
-      </w:pPr>
-      <w:r>
-        <w:t>A técnica a ser empregada na coleta de dados depende substancialmente da forma em que estes dados se apresentam</w:t>
-      </w:r>
-      <w:r>
-        <w:t>.</w:t>
-      </w:r>
-    </w:p>
-    <w:p>
-      <w:pPr>
-        <w:pStyle w:val="Ttulo2"/>
-      </w:pPr>
-      <w:bookmarkStart w:id="35" w:name="_Toc22389560"/>
-      <w:r>
-        <w:t>TIPOS DE DADOS</w:t>
-      </w:r>
-      <w:bookmarkEnd w:id="33"/>
-      <w:bookmarkEnd w:id="35"/>
-    </w:p>
-    <w:p>
-      <w:pPr>
-        <w:ind w:firstLine="1134"/>
-      </w:pPr>
-      <w:r>
-        <w:t>Os dados são divididos em duas grandes áreas: quantitativos e qualitativos [</w:t>
-      </w:r>
-      <w:r>
-        <w:rPr>
-          <w:cs/>
-        </w:rPr>
-        <w:t>‎</w:t>
-      </w:r>
-      <w:r>
-        <w:t>32]. Quanto à origem dos dados é de especial relevância, considerarmos a classificação destes em primários e secundários [</w:t>
-      </w:r>
-      <w:r>
-        <w:rPr>
-          <w:cs/>
-        </w:rPr>
-        <w:t>‎</w:t>
-      </w:r>
-      <w:r>
-        <w:t>34]</w:t>
-      </w:r>
-      <w:r>
-        <w:t>.</w:t>
-      </w:r>
-    </w:p>
-    <w:p>
-      <w:pPr>
-        <w:pStyle w:val="Ttulo3"/>
-      </w:pPr>
-      <w:bookmarkStart w:id="36" w:name="_Toc22389561"/>
-      <w:r>
-        <w:t>Qualitativos</w:t>
-      </w:r>
-      <w:bookmarkEnd w:id="36"/>
-    </w:p>
-    <w:p>
-      <w:pPr>
-        <w:ind w:firstLine="1134"/>
-      </w:pPr>
-      <w:r>
-        <w:t>São dados não numéricos, geralmente descritivos de características de um objeto de interesse</w:t>
-      </w:r>
-      <w:r>
-        <w:t>.</w:t>
-      </w:r>
-    </w:p>
-    <w:p>
-      <w:pPr>
-        <w:pStyle w:val="Ttulo3"/>
-      </w:pPr>
-      <w:bookmarkStart w:id="37" w:name="_Toc22389562"/>
-      <w:r>
-        <w:lastRenderedPageBreak/>
-        <w:t>Quantitativos</w:t>
-      </w:r>
-      <w:bookmarkEnd w:id="37"/>
-    </w:p>
-    <w:p>
-      <w:pPr>
-        <w:ind w:firstLine="1134"/>
-      </w:pPr>
-      <w:r>
-        <w:t xml:space="preserve">São valores que mensuram determinada característica. Podem ser </w:t>
-      </w:r>
-      <w:proofErr w:type="spellStart"/>
-      <w:r>
-        <w:t>discre-tos</w:t>
-      </w:r>
-      <w:proofErr w:type="spellEnd"/>
-      <w:r>
-        <w:t xml:space="preserve"> ou contínuos.</w:t>
-      </w:r>
-    </w:p>
-    <w:p>
-      <w:pPr>
-        <w:ind w:firstLine="1134"/>
-      </w:pPr>
-      <w:r>
-        <w:t>É de suma importância esta classificação pois ela determina como estes dados podem ser obtidos, processados e finalmente apresentados.</w:t>
-      </w:r>
-    </w:p>
-    <w:p>
-      <w:pPr>
-        <w:pStyle w:val="Ttulo3"/>
-      </w:pPr>
-      <w:bookmarkStart w:id="38" w:name="_Toc22389563"/>
-      <w:r>
-        <w:t>Primários</w:t>
-      </w:r>
-      <w:bookmarkEnd w:id="38"/>
-    </w:p>
-    <w:p>
-      <w:pPr>
-        <w:ind w:firstLine="1134"/>
-      </w:pPr>
-      <w:r>
-        <w:t>Dados que são coletados em primeira mão. Ainda não foram publicados, e tem a vantagem de, por sua obtenção ter sido planejada especialmente para o estudo de interesse, serem mais confiáveis e adequados ao que se deseja deles. Têm a desvantagem de por vezes o método de extração ser de difícil acesso e custoso. Servem como fontes de obtenção de dados primários, os experimentos que devem ser controlados de forma a eliminar fatores de influência externa, e as entrevistas, normalmente utilizadas em pesquisas sociais</w:t>
-      </w:r>
-      <w:r>
-        <w:t>.</w:t>
-      </w:r>
-    </w:p>
-    <w:p>
-      <w:pPr>
-        <w:pStyle w:val="Ttulo3"/>
-      </w:pPr>
-      <w:bookmarkStart w:id="39" w:name="_Toc22389564"/>
-      <w:r>
-        <w:t>Secundários</w:t>
-      </w:r>
-      <w:bookmarkEnd w:id="39"/>
-    </w:p>
-    <w:p>
-      <w:pPr>
-        <w:ind w:firstLine="1134"/>
-      </w:pPr>
-      <w:r>
-        <w:t>Dados que são coletados a partir de medições e pesquisas já realizadas anteriormente para fim correlato ou mesmo diverso, desde que versem sobre o tema de interesse, e de confiabilidade atestada. Tais dados nem sempre estão disponíveis com a integridade requerida, ou apresentados no formato mais adequado ao tipo de estudo que se deseja fazer deles. Por este motivo, ainda que de mais fácil obtenção, necessitam de igual atenção à sistemática de coleta, desde à definição de critérios para a seleção das fontes, até à metodologia empregada para a sua coleta e manejo.</w:t>
-      </w:r>
-    </w:p>
-    <w:p>
-      <w:pPr>
-        <w:pStyle w:val="Ttulo2"/>
-      </w:pPr>
-      <w:bookmarkStart w:id="40" w:name="_Toc22389565"/>
-      <w:r>
-        <w:lastRenderedPageBreak/>
-        <w:t>ORGANIZAÇÃO E ARMAZENAMENTO</w:t>
-      </w:r>
-      <w:bookmarkEnd w:id="40"/>
-    </w:p>
-    <w:p>
-      <w:pPr>
-        <w:ind w:firstLine="1134"/>
-      </w:pPr>
-      <w:r>
-        <w:t>Como são organizados os dados podem ser estruturados, não estruturados ou semiestruturados [</w:t>
-      </w:r>
-      <w:r>
-        <w:rPr>
-          <w:cs/>
-        </w:rPr>
-        <w:t>‎</w:t>
-      </w:r>
-      <w:r>
-        <w:t>35]</w:t>
-      </w:r>
-      <w:r>
-        <w:t>.</w:t>
-      </w:r>
-    </w:p>
-    <w:p>
-      <w:pPr>
-        <w:pStyle w:val="Ttulo3"/>
-      </w:pPr>
-      <w:bookmarkStart w:id="41" w:name="_Toc22389566"/>
-      <w:r>
-        <w:t>Estruturados</w:t>
-      </w:r>
-      <w:bookmarkEnd w:id="41"/>
-    </w:p>
-    <w:p>
-      <w:pPr>
-        <w:ind w:firstLine="1134"/>
-      </w:pPr>
-      <w:r>
-        <w:t xml:space="preserve">São dados que possuem um formato rígido bem definido. Cada registro obedece a regras fixas como do que se trata, a respeito de que </w:t>
-      </w:r>
-      <w:proofErr w:type="gramStart"/>
-      <w:r>
-        <w:t>e</w:t>
-      </w:r>
-      <w:proofErr w:type="gramEnd"/>
-      <w:r>
-        <w:t xml:space="preserve"> em que formato está apresentado pré-estabelecidas em relação a sua inclusão. São um exemplo tabelas de banco de dados relacionais, em que cada linha representa um registro, ou seja, uma pessoa, um objeto ou uma instância qualquer, e as informações das colunas são todas referentes àquela linha (registro). A mesma coisa ocorre em um formulário de cadastro que tenha campos fixados para preenchimento. Cada campo que deve ser preenchido foi predeterminado</w:t>
-      </w:r>
-      <w:r>
-        <w:t>.</w:t>
-      </w:r>
-    </w:p>
-    <w:p>
-      <w:pPr>
-        <w:ind w:firstLine="1134"/>
-      </w:pPr>
-      <w:r>
-        <w:t xml:space="preserve">Exemplos: </w:t>
-      </w:r>
-      <w:r>
-        <w:t>Bancos de dados SQL, formulários de cadastro</w:t>
-      </w:r>
-      <w:r>
-        <w:t>.</w:t>
-      </w:r>
-    </w:p>
-    <w:p>
-      <w:pPr>
-        <w:ind w:firstLine="1134"/>
-      </w:pPr>
-      <w:r>
-        <w:t>Como acessar: Através de linguagem de consulta própria chamada SQL no caso dos bancos relacionais, ou busca em ficheiros comumente organizados por ordem alfabética no caso de um formulário físico de cadastro</w:t>
-      </w:r>
-      <w:r>
-        <w:t>.</w:t>
-      </w:r>
-    </w:p>
-    <w:p>
-      <w:pPr>
-        <w:pStyle w:val="Ttulo3"/>
-      </w:pPr>
-      <w:bookmarkStart w:id="42" w:name="_Toc22389567"/>
-      <w:r>
-        <w:t>Não estruturados</w:t>
-      </w:r>
-      <w:bookmarkEnd w:id="42"/>
-    </w:p>
-    <w:p>
-      <w:pPr>
-        <w:ind w:firstLine="1134"/>
-      </w:pPr>
-      <w:r>
-        <w:t>Não possuem estrutura fixa. Os principais exemplos são os arquivos de texto, que podem conter uma infinidade de informações, variando em língua, tamanho, tema, formatação</w:t>
-      </w:r>
-      <w:r>
-        <w:t>.</w:t>
-      </w:r>
-    </w:p>
-    <w:p>
-      <w:pPr>
-        <w:ind w:firstLine="1134"/>
-      </w:pPr>
-      <w:r>
-        <w:t xml:space="preserve">Exemplo: </w:t>
-      </w:r>
-      <w:r>
-        <w:t>arquivo de texto</w:t>
-      </w:r>
-      <w:r>
-        <w:t>.</w:t>
-      </w:r>
-    </w:p>
-    <w:p>
-      <w:pPr>
-        <w:ind w:firstLine="1134"/>
+        <w:t>te</w:t>
+      </w:r>
+      <w:r>
         <w:rPr>
           <w:i/>
           <w:iCs/>
         </w:rPr>
-      </w:pPr>
-      <w:r>
-        <w:t xml:space="preserve">Forma de acesso: Leitura manual extensiva do texto e sua interpretação para a busca da informação, </w:t>
-      </w:r>
-      <w:proofErr w:type="spellStart"/>
+        <w:t>xt</w:t>
+      </w:r>
+      <w:proofErr w:type="spellEnd"/>
       <w:r>
         <w:rPr>
           <w:i/>
           <w:iCs/>
         </w:rPr>
-        <w:t>te</w:t>
+        <w:t xml:space="preserve"> mining</w:t>
       </w:r>
       <w:r>
         <w:rPr>
           <w:i/>
           <w:iCs/>
         </w:rPr>
-        <w:t>xt</w:t>
-      </w:r>
-      <w:proofErr w:type="spellEnd"/>
-      <w:r>
-        <w:rPr>
-          <w:i/>
-          <w:iCs/>
-        </w:rPr>
-        <w:t xml:space="preserve"> mining</w:t>
-      </w:r>
-      <w:r>
-        <w:rPr>
-          <w:i/>
-          <w:iCs/>
-        </w:rPr>
         <w:t>.</w:t>
       </w:r>
+      <w:commentRangeEnd w:id="60"/>
+      <w:r>
+        <w:rPr>
+          <w:rStyle w:val="Refdecomentrio"/>
+        </w:rPr>
+        <w:commentReference w:id="60"/>
+      </w:r>
+      <w:commentRangeEnd w:id="61"/>
+      <w:r>
+        <w:rPr>
+          <w:rStyle w:val="Refdecomentrio"/>
+        </w:rPr>
+        <w:commentReference w:id="61"/>
+      </w:r>
     </w:p>
     <w:p>
       <w:pPr>
         <w:pStyle w:val="Ttulo3"/>
       </w:pPr>
-      <w:bookmarkStart w:id="43" w:name="_Toc22389568"/>
+      <w:bookmarkStart w:id="62" w:name="_Toc22389568"/>
       <w:r>
         <w:lastRenderedPageBreak/>
         <w:t>Semi estruturados</w:t>
       </w:r>
-      <w:bookmarkEnd w:id="43"/>
+      <w:bookmarkEnd w:id="62"/>
     </w:p>
     <w:p>
       <w:pPr>
@@ -8057,14 +8179,9 @@
       <w:pPr>
         <w:ind w:firstLine="1134"/>
       </w:pPr>
-      <w:r>
-        <w:t>Ex</w:t>
-      </w:r>
-      <w:r>
-        <w:t>emplo</w:t>
-      </w:r>
-      <w:r>
-        <w:t xml:space="preserve">: </w:t>
+      <w:commentRangeStart w:id="63"/>
+      <w:r>
+        <w:t xml:space="preserve">Exemplo: </w:t>
       </w:r>
       <w:proofErr w:type="spellStart"/>
       <w:r>
@@ -8106,16 +8223,23 @@
       <w:r>
         <w:t>.</w:t>
       </w:r>
+      <w:commentRangeEnd w:id="63"/>
+      <w:r>
+        <w:rPr>
+          <w:rStyle w:val="Refdecomentrio"/>
+        </w:rPr>
+        <w:commentReference w:id="63"/>
+      </w:r>
     </w:p>
     <w:p>
       <w:pPr>
         <w:pStyle w:val="Ttulo2"/>
       </w:pPr>
-      <w:bookmarkStart w:id="44" w:name="_Toc22389569"/>
+      <w:bookmarkStart w:id="64" w:name="_Toc22389569"/>
       <w:r>
         <w:t>ESTRUTURA DE PÁGINAS E NAVEGADORES DE INTERNET</w:t>
       </w:r>
-      <w:bookmarkEnd w:id="44"/>
+      <w:bookmarkEnd w:id="64"/>
     </w:p>
     <w:p>
       <w:pPr>
@@ -8135,15 +8259,15 @@
           <w:color w:val="008000"/>
         </w:rPr>
       </w:pPr>
-      <w:bookmarkStart w:id="45" w:name="_Toc22189435"/>
-      <w:bookmarkStart w:id="46" w:name="_Toc22387885"/>
-      <w:bookmarkStart w:id="47" w:name="_Toc22387943"/>
-      <w:bookmarkStart w:id="48" w:name="_Toc22389520"/>
-      <w:bookmarkStart w:id="49" w:name="_Toc22389570"/>
-      <w:bookmarkEnd w:id="46"/>
-      <w:bookmarkEnd w:id="47"/>
-      <w:bookmarkEnd w:id="48"/>
-      <w:bookmarkEnd w:id="49"/>
+      <w:bookmarkStart w:id="65" w:name="_Toc22387885"/>
+      <w:bookmarkStart w:id="66" w:name="_Toc22387943"/>
+      <w:bookmarkStart w:id="67" w:name="_Toc22389520"/>
+      <w:bookmarkStart w:id="68" w:name="_Toc22389570"/>
+      <w:bookmarkStart w:id="69" w:name="_Toc22189435"/>
+      <w:bookmarkEnd w:id="65"/>
+      <w:bookmarkEnd w:id="66"/>
+      <w:bookmarkEnd w:id="67"/>
+      <w:bookmarkEnd w:id="68"/>
     </w:p>
     <w:p>
       <w:pPr>
@@ -8163,14 +8287,14 @@
           <w:color w:val="008000"/>
         </w:rPr>
       </w:pPr>
-      <w:bookmarkStart w:id="50" w:name="_Toc22387886"/>
-      <w:bookmarkStart w:id="51" w:name="_Toc22387944"/>
-      <w:bookmarkStart w:id="52" w:name="_Toc22389521"/>
-      <w:bookmarkStart w:id="53" w:name="_Toc22389571"/>
-      <w:bookmarkEnd w:id="50"/>
-      <w:bookmarkEnd w:id="51"/>
-      <w:bookmarkEnd w:id="52"/>
-      <w:bookmarkEnd w:id="53"/>
+      <w:bookmarkStart w:id="70" w:name="_Toc22387886"/>
+      <w:bookmarkStart w:id="71" w:name="_Toc22387944"/>
+      <w:bookmarkStart w:id="72" w:name="_Toc22389521"/>
+      <w:bookmarkStart w:id="73" w:name="_Toc22389571"/>
+      <w:bookmarkEnd w:id="70"/>
+      <w:bookmarkEnd w:id="71"/>
+      <w:bookmarkEnd w:id="72"/>
+      <w:bookmarkEnd w:id="73"/>
     </w:p>
     <w:p>
       <w:pPr>
@@ -8190,14 +8314,14 @@
           <w:color w:val="008000"/>
         </w:rPr>
       </w:pPr>
-      <w:bookmarkStart w:id="54" w:name="_Toc22387887"/>
-      <w:bookmarkStart w:id="55" w:name="_Toc22387945"/>
-      <w:bookmarkStart w:id="56" w:name="_Toc22389522"/>
-      <w:bookmarkStart w:id="57" w:name="_Toc22389572"/>
-      <w:bookmarkEnd w:id="54"/>
-      <w:bookmarkEnd w:id="55"/>
-      <w:bookmarkEnd w:id="56"/>
-      <w:bookmarkEnd w:id="57"/>
+      <w:bookmarkStart w:id="74" w:name="_Toc22387887"/>
+      <w:bookmarkStart w:id="75" w:name="_Toc22387945"/>
+      <w:bookmarkStart w:id="76" w:name="_Toc22389522"/>
+      <w:bookmarkStart w:id="77" w:name="_Toc22389572"/>
+      <w:bookmarkEnd w:id="74"/>
+      <w:bookmarkEnd w:id="75"/>
+      <w:bookmarkEnd w:id="76"/>
+      <w:bookmarkEnd w:id="77"/>
     </w:p>
     <w:p>
       <w:pPr>
@@ -8217,16 +8341,16 @@
           <w:color w:val="008000"/>
         </w:rPr>
       </w:pPr>
-      <w:bookmarkStart w:id="58" w:name="_Toc22387888"/>
-      <w:bookmarkStart w:id="59" w:name="_Toc22387946"/>
-      <w:bookmarkStart w:id="60" w:name="_Toc22389523"/>
-      <w:bookmarkStart w:id="61" w:name="_Toc22389573"/>
-      <w:bookmarkEnd w:id="58"/>
-      <w:bookmarkEnd w:id="59"/>
-      <w:bookmarkEnd w:id="60"/>
-      <w:bookmarkEnd w:id="61"/>
-    </w:p>
-    <w:bookmarkEnd w:id="45"/>
+      <w:bookmarkStart w:id="78" w:name="_Toc22387888"/>
+      <w:bookmarkStart w:id="79" w:name="_Toc22387946"/>
+      <w:bookmarkStart w:id="80" w:name="_Toc22389523"/>
+      <w:bookmarkStart w:id="81" w:name="_Toc22389573"/>
+      <w:bookmarkEnd w:id="78"/>
+      <w:bookmarkEnd w:id="79"/>
+      <w:bookmarkEnd w:id="80"/>
+      <w:bookmarkEnd w:id="81"/>
+    </w:p>
+    <w:bookmarkEnd w:id="69"/>
     <w:p>
       <w:pPr>
         <w:ind w:firstLine="1134"/>
@@ -8268,15 +8392,7 @@
         <w:t>website</w:t>
       </w:r>
       <w:r>
-        <w:t xml:space="preserve">, independente do seu formato ou conteúdo (portal de notícias, aplicativo de mapas geográficos, rede social, motor de </w:t>
-      </w:r>
-      <w:proofErr w:type="gramStart"/>
-      <w:r>
-        <w:t>pesquisa, etc.</w:t>
-      </w:r>
-      <w:proofErr w:type="gramEnd"/>
-      <w:r>
-        <w:t>), é composto por uma ou mais páginas de internet organizadas e relacionadas entre si através de referências (</w:t>
+        <w:t>, independente do seu formato ou conteúdo (portal de notícias, aplicativo de mapas geográficos, rede social, motor de pesquisa, etc.), é composto por uma ou mais páginas de internet organizadas e relacionadas entre si através de referências (</w:t>
       </w:r>
       <w:r>
         <w:rPr>
@@ -8454,7 +8570,7 @@
         <w:pStyle w:val="Legenda"/>
         <w:jc w:val="center"/>
       </w:pPr>
-      <w:bookmarkStart w:id="62" w:name="_Toc3786943053"/>
+      <w:bookmarkStart w:id="82" w:name="_Toc3786943053"/>
       <w:r>
         <w:t xml:space="preserve">Figura </w:t>
       </w:r>
@@ -8476,7 +8592,7 @@
       <w:r>
         <w:t>: Visão geral do mecanismo de acesso às páginas de internet.</w:t>
       </w:r>
-      <w:bookmarkEnd w:id="62"/>
+      <w:bookmarkEnd w:id="82"/>
     </w:p>
     <w:p>
       <w:pPr>
@@ -8607,7 +8723,7 @@
         <w:pStyle w:val="Legenda"/>
         <w:jc w:val="center"/>
       </w:pPr>
-      <w:bookmarkStart w:id="63" w:name="_Toc37869430532"/>
+      <w:bookmarkStart w:id="83" w:name="_Toc37869430532"/>
       <w:r>
         <w:t xml:space="preserve">Figura </w:t>
       </w:r>
@@ -8629,7 +8745,7 @@
       <w:r>
         <w:t>: Estrutura básica de um documento HTML exibido em uma IDE de programação.</w:t>
       </w:r>
-      <w:bookmarkEnd w:id="63"/>
+      <w:bookmarkEnd w:id="83"/>
     </w:p>
     <w:p>
       <w:pPr>
@@ -8695,7 +8811,7 @@
       <w:pPr>
         <w:jc w:val="center"/>
       </w:pPr>
-      <w:bookmarkStart w:id="64" w:name="__DdeLink__1253_1453253019"/>
+      <w:bookmarkStart w:id="84" w:name="__DdeLink__1253_1453253019"/>
       <w:r>
         <w:rPr>
           <w:noProof/>
@@ -8744,7 +8860,7 @@
         <w:pStyle w:val="Legenda"/>
         <w:jc w:val="center"/>
       </w:pPr>
-      <w:bookmarkStart w:id="65" w:name="_Toc3786943055"/>
+      <w:bookmarkStart w:id="85" w:name="_Toc3786943055"/>
       <w:r>
         <w:t xml:space="preserve">Figura </w:t>
       </w:r>
@@ -8766,8 +8882,8 @@
       <w:r>
         <w:t>: Representação visual do código HTML em um navegador de internet.</w:t>
       </w:r>
-      <w:bookmarkEnd w:id="64"/>
-      <w:bookmarkEnd w:id="65"/>
+      <w:bookmarkEnd w:id="84"/>
+      <w:bookmarkEnd w:id="85"/>
     </w:p>
     <w:p>
       <w:pPr>
@@ -8938,7 +9054,7 @@
         <w:pStyle w:val="Legenda"/>
         <w:jc w:val="center"/>
       </w:pPr>
-      <w:bookmarkStart w:id="66" w:name="_Toc37869430551"/>
+      <w:bookmarkStart w:id="86" w:name="_Toc37869430551"/>
       <w:r>
         <w:t xml:space="preserve">Figura </w:t>
       </w:r>
@@ -8968,7 +9084,7 @@
       <w:r>
         <w:t>.</w:t>
       </w:r>
-      <w:bookmarkEnd w:id="66"/>
+      <w:bookmarkEnd w:id="86"/>
     </w:p>
     <w:p>
       <w:pPr>
@@ -9017,11 +9133,11 @@
       <w:pPr>
         <w:pStyle w:val="Ttulo3"/>
       </w:pPr>
-      <w:bookmarkStart w:id="67" w:name="_Toc22389574"/>
+      <w:bookmarkStart w:id="87" w:name="_Toc22389574"/>
       <w:r>
         <w:t>PADRÕES DE PÁGINAS DE INTERNET</w:t>
       </w:r>
-      <w:bookmarkEnd w:id="67"/>
+      <w:bookmarkEnd w:id="87"/>
     </w:p>
     <w:p>
       <w:r>
@@ -9228,7 +9344,6 @@
         <w:ind w:firstLine="1134"/>
       </w:pPr>
       <w:r>
-        <w:tab/>
         <w:t xml:space="preserve">Partindo da ideia de que as afirmativas acima são verdadeiras para uma determinada página (ou </w:t>
       </w:r>
       <w:r>
@@ -9246,13 +9361,11 @@
       <w:pPr>
         <w:pStyle w:val="Ttulo2"/>
       </w:pPr>
-      <w:bookmarkStart w:id="68" w:name="_Toc22389575"/>
-      <w:bookmarkStart w:id="69" w:name="_GoBack"/>
-      <w:bookmarkEnd w:id="69"/>
+      <w:bookmarkStart w:id="88" w:name="_Toc22389575"/>
       <w:r>
         <w:t>web scraping</w:t>
       </w:r>
-      <w:bookmarkEnd w:id="68"/>
+      <w:bookmarkEnd w:id="88"/>
     </w:p>
     <w:p>
       <w:pPr>
@@ -9261,22 +9374,45 @@
       <w:r>
         <w:t xml:space="preserve">Dados são comumente publicados na web como documentos HTML. Tais documentos de texto são estruturados como um arquivo </w:t>
       </w:r>
+      <w:commentRangeStart w:id="89"/>
       <w:proofErr w:type="spellStart"/>
       <w:r>
         <w:t>xml</w:t>
       </w:r>
+      <w:commentRangeEnd w:id="89"/>
       <w:proofErr w:type="spellEnd"/>
       <w:r>
+        <w:rPr>
+          <w:rStyle w:val="Refdecomentrio"/>
+        </w:rPr>
+        <w:commentReference w:id="89"/>
+      </w:r>
+      <w:r>
         <w:t xml:space="preserve">, com regras e definições próprias. Este formato tem o objetivo de serem apresentados em formato gráfico dentro de </w:t>
       </w:r>
       <w:proofErr w:type="gramStart"/>
       <w:r>
-        <w:t>um web</w:t>
+        <w:t xml:space="preserve">um </w:t>
+      </w:r>
+      <w:commentRangeStart w:id="90"/>
+      <w:r>
+        <w:t>web</w:t>
       </w:r>
       <w:proofErr w:type="gramEnd"/>
       <w:r>
-        <w:t xml:space="preserve"> browser, como o </w:t>
-      </w:r>
+        <w:t xml:space="preserve"> browser</w:t>
+      </w:r>
+      <w:commentRangeEnd w:id="90"/>
+      <w:r>
+        <w:rPr>
+          <w:rStyle w:val="Refdecomentrio"/>
+        </w:rPr>
+        <w:commentReference w:id="90"/>
+      </w:r>
+      <w:r>
+        <w:t xml:space="preserve">, como o </w:t>
+      </w:r>
+      <w:commentRangeStart w:id="91"/>
       <w:proofErr w:type="spellStart"/>
       <w:r>
         <w:t>google</w:t>
@@ -9321,7 +9457,14 @@
       <w:r>
         <w:t>explorer</w:t>
       </w:r>
+      <w:commentRangeEnd w:id="91"/>
       <w:proofErr w:type="spellEnd"/>
+      <w:r>
+        <w:rPr>
+          <w:rStyle w:val="Refdecomentrio"/>
+        </w:rPr>
+        <w:commentReference w:id="91"/>
+      </w:r>
       <w:r>
         <w:t>.</w:t>
       </w:r>
@@ -9336,8 +9479,23 @@
       </w:r>
       <w:r>
         <w:lastRenderedPageBreak/>
-        <w:t>feito manualmente ou automatizado por um programa de computador - o scraper.</w:t>
-      </w:r>
+        <w:t xml:space="preserve">feito manualmente ou automatizado por um programa de computador - o </w:t>
+      </w:r>
+      <w:commentRangeStart w:id="92"/>
+      <w:r>
+        <w:t>scraper</w:t>
+      </w:r>
+      <w:commentRangeEnd w:id="92"/>
+      <w:r>
+        <w:rPr>
+          <w:rStyle w:val="Refdecomentrio"/>
+        </w:rPr>
+        <w:commentReference w:id="92"/>
+      </w:r>
+      <w:r>
+        <w:t>.</w:t>
+      </w:r>
+      <w:commentRangeStart w:id="93"/>
       <w:r>
         <w:rPr>
           <w:noProof/>
@@ -9384,6 +9542,13 @@
           </wp:inline>
         </w:drawing>
       </w:r>
+      <w:commentRangeEnd w:id="93"/>
+      <w:r>
+        <w:rPr>
+          <w:rStyle w:val="Refdecomentrio"/>
+        </w:rPr>
+        <w:commentReference w:id="93"/>
+      </w:r>
     </w:p>
     <w:p>
       <w:pPr>
@@ -9394,6 +9559,7 @@
       <w:pPr>
         <w:ind w:firstLine="1134"/>
       </w:pPr>
+      <w:commentRangeStart w:id="94"/>
       <w:r>
         <w:rPr>
           <w:b/>
@@ -9440,6 +9606,13 @@
       <w:r>
         <w:t>Colamos o dado no documento de saída para futuro processamento.</w:t>
       </w:r>
+      <w:commentRangeEnd w:id="94"/>
+      <w:r>
+        <w:rPr>
+          <w:rStyle w:val="Refdecomentrio"/>
+        </w:rPr>
+        <w:commentReference w:id="94"/>
+      </w:r>
     </w:p>
     <w:p/>
     <w:p/>
@@ -9448,6 +9621,7 @@
       <w:pPr>
         <w:ind w:firstLine="1134"/>
       </w:pPr>
+      <w:commentRangeStart w:id="95"/>
       <w:r>
         <w:rPr>
           <w:b/>
@@ -9457,6 +9631,13 @@
       </w:r>
       <w:r>
         <w:t>:</w:t>
+      </w:r>
+      <w:commentRangeEnd w:id="95"/>
+      <w:r>
+        <w:rPr>
+          <w:rStyle w:val="Refdecomentrio"/>
+        </w:rPr>
+        <w:commentReference w:id="95"/>
       </w:r>
     </w:p>
     <w:p>
@@ -9512,20 +9693,42 @@
         <w:lastRenderedPageBreak/>
         <w:t xml:space="preserve">por padrões de texto mais complexos, como os padrões definidos com a linguagem de busca </w:t>
       </w:r>
+      <w:commentRangeStart w:id="96"/>
       <w:proofErr w:type="spellStart"/>
       <w:r>
         <w:t>regex</w:t>
       </w:r>
       <w:proofErr w:type="spellEnd"/>
       <w:r>
-        <w:t xml:space="preserve"> (regular </w:t>
+        <w:t xml:space="preserve"> </w:t>
+      </w:r>
+      <w:commentRangeEnd w:id="96"/>
+      <w:r>
+        <w:rPr>
+          <w:rStyle w:val="Refdecomentrio"/>
+        </w:rPr>
+        <w:commentReference w:id="96"/>
+      </w:r>
+      <w:r>
+        <w:t>(</w:t>
+      </w:r>
+      <w:commentRangeStart w:id="97"/>
+      <w:r>
+        <w:t xml:space="preserve">regular </w:t>
       </w:r>
       <w:proofErr w:type="spellStart"/>
       <w:r>
         <w:t>expression</w:t>
       </w:r>
+      <w:commentRangeEnd w:id="97"/>
       <w:proofErr w:type="spellEnd"/>
       <w:r>
+        <w:rPr>
+          <w:rStyle w:val="Refdecomentrio"/>
+        </w:rPr>
+        <w:commentReference w:id="97"/>
+      </w:r>
+      <w:r>
         <w:t xml:space="preserve">). Já utilizando-se do fato de o documento HTML seguir estrutura pré-definida, existem as técnicas que navegam dentro da estrutura de </w:t>
       </w:r>
       <w:proofErr w:type="spellStart"/>
@@ -9536,22 +9739,53 @@
       <w:r>
         <w:t xml:space="preserve"> do documento, até alcançar o dado pretendido. Exemplos de técnicas deste tipo são a linguagem </w:t>
       </w:r>
+      <w:commentRangeStart w:id="98"/>
       <w:proofErr w:type="spellStart"/>
       <w:r>
         <w:t>XPath</w:t>
       </w:r>
+      <w:commentRangeEnd w:id="98"/>
       <w:proofErr w:type="spellEnd"/>
       <w:r>
+        <w:rPr>
+          <w:rStyle w:val="Refdecomentrio"/>
+        </w:rPr>
+        <w:commentReference w:id="98"/>
+      </w:r>
+      <w:r>
         <w:t xml:space="preserve">, que define um caminho dentro do documento HTML até a informação, e também a utilização de ferramentas que realizam o </w:t>
       </w:r>
+      <w:commentRangeStart w:id="99"/>
       <w:proofErr w:type="spellStart"/>
       <w:r>
         <w:t>parsing</w:t>
       </w:r>
+      <w:commentRangeEnd w:id="99"/>
       <w:proofErr w:type="spellEnd"/>
       <w:r>
-        <w:t xml:space="preserve"> do arquivo e o representam como objetos encadeados e manipuláveis pelo programa, a exemplo do que faz o próprio navegador internamente antes de apresenta-lo em formato gráfico como DOM (</w:t>
-      </w:r>
+        <w:rPr>
+          <w:rStyle w:val="Refdecomentrio"/>
+        </w:rPr>
+        <w:commentReference w:id="99"/>
+      </w:r>
+      <w:r>
+        <w:t xml:space="preserve"> do arquivo e o representam como objetos encadeados e manipuláveis pelo programa, a exemplo do que faz o próprio navegador internamente antes de apresenta-lo em formato gráfico como </w:t>
+      </w:r>
+      <w:commentRangeStart w:id="100"/>
+      <w:r>
+        <w:t xml:space="preserve">DOM </w:t>
+      </w:r>
+      <w:commentRangeEnd w:id="100"/>
+      <w:r>
+        <w:rPr>
+          <w:rStyle w:val="Refdecomentrio"/>
+        </w:rPr>
+        <w:commentReference w:id="100"/>
+      </w:r>
+      <w:r>
+        <w:t>(</w:t>
+      </w:r>
+      <w:commentRangeStart w:id="101"/>
       <w:proofErr w:type="spellStart"/>
       <w:r>
         <w:t>Document</w:t>
@@ -9572,7 +9806,14 @@
       <w:r>
         <w:t>Model</w:t>
       </w:r>
+      <w:commentRangeEnd w:id="101"/>
       <w:proofErr w:type="spellEnd"/>
+      <w:r>
+        <w:rPr>
+          <w:rStyle w:val="Refdecomentrio"/>
+        </w:rPr>
+        <w:commentReference w:id="101"/>
+      </w:r>
       <w:r>
         <w:t>) já mencionado anteriormente.</w:t>
       </w:r>
@@ -9596,24 +9837,25 @@
       <w:pPr>
         <w:ind w:left="2268" w:firstLine="1134"/>
       </w:pPr>
-      <w:r>
-        <w:t xml:space="preserve">Este é o </w:t>
-      </w:r>
-      <w:proofErr w:type="gramStart"/>
-      <w:r>
-        <w:t>resultado final</w:t>
-      </w:r>
-      <w:proofErr w:type="gramEnd"/>
-      <w:r>
-        <w:t xml:space="preserve"> do programa. Os dados coletados são tratados e </w:t>
-      </w:r>
-      <w:proofErr w:type="spellStart"/>
-      <w:r>
-        <w:t>armazena-dos</w:t>
-      </w:r>
-      <w:proofErr w:type="spellEnd"/>
-      <w:r>
-        <w:t xml:space="preserve"> em arquivo adequado à sua manipulação posterior. Tal arquivo de saída pode ser, dentre muitos outros, uma planilha, um banco de dados, ou um texto compacto contendo apenas as informações de relevantes</w:t>
+      <w:commentRangeStart w:id="102"/>
+      <w:r>
+        <w:t xml:space="preserve">Este é o resultado final do programa. Os dados coletados são tratados e </w:t>
+      </w:r>
+      <w:r>
+        <w:t>armazenados</w:t>
+      </w:r>
+      <w:r>
+        <w:t xml:space="preserve"> em arquivo adequado à sua manipulação posterior. </w:t>
+      </w:r>
+      <w:commentRangeEnd w:id="102"/>
+      <w:r>
+        <w:rPr>
+          <w:rStyle w:val="Refdecomentrio"/>
+        </w:rPr>
+        <w:commentReference w:id="102"/>
+      </w:r>
+      <w:r>
+        <w:t>Tal arquivo de saída pode ser, dentre muitos outros, uma planilha, um banco de dados, ou um texto compacto contendo apenas as informações de relevantes</w:t>
       </w:r>
       <w:r>
         <w:t>.</w:t>
@@ -9639,14 +9881,14 @@
           <w:sz w:val="32"/>
         </w:rPr>
       </w:pPr>
-      <w:bookmarkStart w:id="70" w:name="_Toc22387892"/>
-      <w:bookmarkStart w:id="71" w:name="_Toc22387950"/>
-      <w:bookmarkStart w:id="72" w:name="_Toc22389526"/>
-      <w:bookmarkStart w:id="73" w:name="_Toc22389576"/>
-      <w:bookmarkEnd w:id="70"/>
-      <w:bookmarkEnd w:id="71"/>
-      <w:bookmarkEnd w:id="72"/>
-      <w:bookmarkEnd w:id="73"/>
+      <w:bookmarkStart w:id="103" w:name="_Toc22387892"/>
+      <w:bookmarkStart w:id="104" w:name="_Toc22387950"/>
+      <w:bookmarkStart w:id="105" w:name="_Toc22389526"/>
+      <w:bookmarkStart w:id="106" w:name="_Toc22389576"/>
+      <w:bookmarkEnd w:id="103"/>
+      <w:bookmarkEnd w:id="104"/>
+      <w:bookmarkEnd w:id="105"/>
+      <w:bookmarkEnd w:id="106"/>
     </w:p>
     <w:p>
       <w:pPr>
@@ -9668,14 +9910,14 @@
           <w:sz w:val="32"/>
         </w:rPr>
       </w:pPr>
-      <w:bookmarkStart w:id="74" w:name="_Toc22387893"/>
-      <w:bookmarkStart w:id="75" w:name="_Toc22387951"/>
-      <w:bookmarkStart w:id="76" w:name="_Toc22389527"/>
-      <w:bookmarkStart w:id="77" w:name="_Toc22389577"/>
-      <w:bookmarkEnd w:id="74"/>
-      <w:bookmarkEnd w:id="75"/>
-      <w:bookmarkEnd w:id="76"/>
-      <w:bookmarkEnd w:id="77"/>
+      <w:bookmarkStart w:id="107" w:name="_Toc22387893"/>
+      <w:bookmarkStart w:id="108" w:name="_Toc22387951"/>
+      <w:bookmarkStart w:id="109" w:name="_Toc22389527"/>
+      <w:bookmarkStart w:id="110" w:name="_Toc22389577"/>
+      <w:bookmarkEnd w:id="107"/>
+      <w:bookmarkEnd w:id="108"/>
+      <w:bookmarkEnd w:id="109"/>
+      <w:bookmarkEnd w:id="110"/>
     </w:p>
     <w:p>
       <w:pPr>
@@ -9697,14 +9939,14 @@
           <w:sz w:val="32"/>
         </w:rPr>
       </w:pPr>
-      <w:bookmarkStart w:id="78" w:name="_Toc22387894"/>
-      <w:bookmarkStart w:id="79" w:name="_Toc22387952"/>
-      <w:bookmarkStart w:id="80" w:name="_Toc22389528"/>
-      <w:bookmarkStart w:id="81" w:name="_Toc22389578"/>
-      <w:bookmarkEnd w:id="78"/>
-      <w:bookmarkEnd w:id="79"/>
-      <w:bookmarkEnd w:id="80"/>
-      <w:bookmarkEnd w:id="81"/>
+      <w:bookmarkStart w:id="111" w:name="_Toc22387894"/>
+      <w:bookmarkStart w:id="112" w:name="_Toc22387952"/>
+      <w:bookmarkStart w:id="113" w:name="_Toc22389528"/>
+      <w:bookmarkStart w:id="114" w:name="_Toc22389578"/>
+      <w:bookmarkEnd w:id="111"/>
+      <w:bookmarkEnd w:id="112"/>
+      <w:bookmarkEnd w:id="113"/>
+      <w:bookmarkEnd w:id="114"/>
     </w:p>
     <w:p>
       <w:pPr>
@@ -9726,14 +9968,14 @@
           <w:sz w:val="32"/>
         </w:rPr>
       </w:pPr>
-      <w:bookmarkStart w:id="82" w:name="_Toc22387895"/>
-      <w:bookmarkStart w:id="83" w:name="_Toc22387953"/>
-      <w:bookmarkStart w:id="84" w:name="_Toc22389529"/>
-      <w:bookmarkStart w:id="85" w:name="_Toc22389579"/>
-      <w:bookmarkEnd w:id="82"/>
-      <w:bookmarkEnd w:id="83"/>
-      <w:bookmarkEnd w:id="84"/>
-      <w:bookmarkEnd w:id="85"/>
+      <w:bookmarkStart w:id="115" w:name="_Toc22387895"/>
+      <w:bookmarkStart w:id="116" w:name="_Toc22387953"/>
+      <w:bookmarkStart w:id="117" w:name="_Toc22389529"/>
+      <w:bookmarkStart w:id="118" w:name="_Toc22389579"/>
+      <w:bookmarkEnd w:id="115"/>
+      <w:bookmarkEnd w:id="116"/>
+      <w:bookmarkEnd w:id="117"/>
+      <w:bookmarkEnd w:id="118"/>
     </w:p>
     <w:p>
       <w:pPr>
@@ -9752,14 +9994,14 @@
           <w:vanish/>
         </w:rPr>
       </w:pPr>
-      <w:bookmarkStart w:id="86" w:name="_Toc22387896"/>
-      <w:bookmarkStart w:id="87" w:name="_Toc22387954"/>
-      <w:bookmarkStart w:id="88" w:name="_Toc22389530"/>
-      <w:bookmarkStart w:id="89" w:name="_Toc22389580"/>
-      <w:bookmarkEnd w:id="86"/>
-      <w:bookmarkEnd w:id="87"/>
-      <w:bookmarkEnd w:id="88"/>
-      <w:bookmarkEnd w:id="89"/>
+      <w:bookmarkStart w:id="119" w:name="_Toc22387896"/>
+      <w:bookmarkStart w:id="120" w:name="_Toc22387954"/>
+      <w:bookmarkStart w:id="121" w:name="_Toc22389530"/>
+      <w:bookmarkStart w:id="122" w:name="_Toc22389580"/>
+      <w:bookmarkEnd w:id="119"/>
+      <w:bookmarkEnd w:id="120"/>
+      <w:bookmarkEnd w:id="121"/>
+      <w:bookmarkEnd w:id="122"/>
     </w:p>
     <w:p>
       <w:pPr>
@@ -9778,14 +10020,14 @@
           <w:vanish/>
         </w:rPr>
       </w:pPr>
-      <w:bookmarkStart w:id="90" w:name="_Toc22387897"/>
-      <w:bookmarkStart w:id="91" w:name="_Toc22387955"/>
-      <w:bookmarkStart w:id="92" w:name="_Toc22389531"/>
-      <w:bookmarkStart w:id="93" w:name="_Toc22389581"/>
-      <w:bookmarkEnd w:id="90"/>
-      <w:bookmarkEnd w:id="91"/>
-      <w:bookmarkEnd w:id="92"/>
-      <w:bookmarkEnd w:id="93"/>
+      <w:bookmarkStart w:id="123" w:name="_Toc22387897"/>
+      <w:bookmarkStart w:id="124" w:name="_Toc22387955"/>
+      <w:bookmarkStart w:id="125" w:name="_Toc22389531"/>
+      <w:bookmarkStart w:id="126" w:name="_Toc22389581"/>
+      <w:bookmarkEnd w:id="123"/>
+      <w:bookmarkEnd w:id="124"/>
+      <w:bookmarkEnd w:id="125"/>
+      <w:bookmarkEnd w:id="126"/>
     </w:p>
     <w:p>
       <w:pPr>
@@ -9794,7 +10036,7 @@
           <w:color w:val="008000"/>
         </w:rPr>
       </w:pPr>
-      <w:bookmarkStart w:id="94" w:name="_Toc22389582"/>
+      <w:bookmarkStart w:id="127" w:name="_Toc22389582"/>
       <w:r>
         <w:rPr>
           <w:color w:val="008000"/>
@@ -9818,7 +10060,7 @@
         </w:rPr>
         <w:t>rsing</w:t>
       </w:r>
-      <w:bookmarkEnd w:id="94"/>
+      <w:bookmarkEnd w:id="127"/>
       <w:proofErr w:type="spellEnd"/>
     </w:p>
     <w:p>
@@ -9850,15 +10092,7 @@
         <w:t xml:space="preserve"> </w:t>
       </w:r>
       <w:r>
-        <w:t xml:space="preserve">HTML simples, e </w:t>
-      </w:r>
-      <w:proofErr w:type="gramStart"/>
-      <w:r>
-        <w:t>a grosso modo</w:t>
-      </w:r>
-      <w:proofErr w:type="gramEnd"/>
-      <w:r>
-        <w:t>, a sua tradução para uma estrutura de árvore.</w:t>
+        <w:t>HTML simples, e a grosso modo, a sua tradução para uma estrutura de árvore.</w:t>
       </w:r>
     </w:p>
     <w:p>
@@ -9870,6 +10104,7 @@
       <w:pPr>
         <w:jc w:val="center"/>
       </w:pPr>
+      <w:commentRangeStart w:id="128"/>
       <w:r>
         <w:rPr>
           <w:noProof/>
@@ -9924,6 +10159,13 @@
           </wp:inline>
         </w:drawing>
       </w:r>
+      <w:commentRangeEnd w:id="128"/>
+      <w:r>
+        <w:rPr>
+          <w:rStyle w:val="Refdecomentrio"/>
+        </w:rPr>
+        <w:commentReference w:id="128"/>
+      </w:r>
       <w:r>
         <w:t xml:space="preserve">        </w:t>
       </w:r>
@@ -9986,6 +10228,14 @@
       <w:pPr>
         <w:jc w:val="center"/>
       </w:pPr>
+      <w:commentRangeStart w:id="129"/>
+      <w:commentRangeEnd w:id="129"/>
+      <w:r>
+        <w:rPr>
+          <w:rStyle w:val="Refdecomentrio"/>
+        </w:rPr>
+        <w:commentReference w:id="129"/>
+      </w:r>
     </w:p>
     <w:p>
       <w:pPr>
@@ -10019,8 +10269,8 @@
           <w:color w:val="008000"/>
         </w:rPr>
       </w:pPr>
-      <w:bookmarkStart w:id="95" w:name="_Toc22189438"/>
-      <w:bookmarkStart w:id="96" w:name="_Toc22389583"/>
+      <w:bookmarkStart w:id="130" w:name="_Toc22189438"/>
+      <w:bookmarkStart w:id="131" w:name="_Toc22389583"/>
       <w:r>
         <w:rPr>
           <w:color w:val="008000"/>
@@ -10028,8 +10278,8 @@
         <w:lastRenderedPageBreak/>
         <w:t>DESENVOLVIMENTO DO TRABALHO</w:t>
       </w:r>
-      <w:bookmarkEnd w:id="95"/>
-      <w:bookmarkEnd w:id="96"/>
+      <w:bookmarkEnd w:id="130"/>
+      <w:bookmarkEnd w:id="131"/>
     </w:p>
     <w:p>
       <w:r>
@@ -10066,20 +10316,20 @@
           <w:color w:val="008000"/>
         </w:rPr>
       </w:pPr>
-      <w:bookmarkStart w:id="97" w:name="_Toc3786943681"/>
-      <w:bookmarkStart w:id="98" w:name="_Toc1013268421"/>
-      <w:bookmarkStart w:id="99" w:name="_Toc22189439"/>
-      <w:bookmarkStart w:id="100" w:name="_Toc22389584"/>
+      <w:bookmarkStart w:id="132" w:name="_Toc3786943681"/>
+      <w:bookmarkStart w:id="133" w:name="_Toc1013268421"/>
+      <w:bookmarkStart w:id="134" w:name="_Toc22189439"/>
+      <w:bookmarkStart w:id="135" w:name="_Toc22389584"/>
       <w:r>
         <w:rPr>
           <w:color w:val="008000"/>
         </w:rPr>
         <w:t>TEXTO DO TRABALHO</w:t>
       </w:r>
-      <w:bookmarkEnd w:id="97"/>
-      <w:bookmarkEnd w:id="98"/>
-      <w:bookmarkEnd w:id="99"/>
-      <w:bookmarkEnd w:id="100"/>
+      <w:bookmarkEnd w:id="132"/>
+      <w:bookmarkEnd w:id="133"/>
+      <w:bookmarkEnd w:id="134"/>
+      <w:bookmarkEnd w:id="135"/>
     </w:p>
     <w:p>
       <w:pPr>
@@ -10119,8 +10369,8 @@
           <w:color w:val="008000"/>
         </w:rPr>
       </w:pPr>
-      <w:bookmarkStart w:id="101" w:name="_Toc22189440"/>
-      <w:bookmarkStart w:id="102" w:name="_Toc22389585"/>
+      <w:bookmarkStart w:id="136" w:name="_Toc22189440"/>
+      <w:bookmarkStart w:id="137" w:name="_Toc22389585"/>
       <w:r>
         <w:rPr>
           <w:color w:val="008000"/>
@@ -10128,8 +10378,8 @@
         <w:lastRenderedPageBreak/>
         <w:t>REFERÊNCIAS BIBLIOGRÁFICAS</w:t>
       </w:r>
-      <w:bookmarkEnd w:id="101"/>
-      <w:bookmarkEnd w:id="102"/>
+      <w:bookmarkEnd w:id="136"/>
+      <w:bookmarkEnd w:id="137"/>
     </w:p>
     <w:p>
       <w:r>
@@ -10155,7 +10405,12 @@
         <w:t>site</w:t>
       </w:r>
       <w:r>
-        <w:t xml:space="preserve"> como referência use o modelo em [2]. Quando se referir a uma página específica, como no caso de uma citação use [1, p.32]. Lembre-se de que definições, conceitos, estatísticas, gráficos, ou seja, qualquer afirmação ou dado contido no texto que não for seu deve exibir uma referência. Outra questão é que devemos ter cuidado na seleção das referências, por exemplo, o Wiki não é uma referência confiável, pois existem muitos erros. Uma boa dica é usar a referência automática que já coloca as citações na ordem correta e faz a referência (no final do documento) de forma automática. Com isso, caso alguma referência seja acrescentada depois, você não precisa rever toda a lista citada. Para isso vá no menu referência e clique em inserir citação [1].</w:t>
+        <w:t xml:space="preserve"> como referência use o modelo em [2]. Quando se referir a uma página específica, como no caso de uma citação use [1, p.32]. Lembre-se de que definições, conceitos, estatísticas, gráficos, ou seja, qualquer afirmação ou dado contido no texto que não for seu deve exibir uma referência. Outra questão é que devemos ter cuidado na seleção das referências, por exemplo, o Wiki não é uma referência confiável, pois existem muitos erros. Uma boa dica é usar a referência aut</w:t>
+      </w:r>
+      <w:bookmarkStart w:id="138" w:name="_GoBack"/>
+      <w:bookmarkEnd w:id="138"/>
+      <w:r>
+        <w:t>omática que já coloca as citações na ordem correta e faz a referência (no final do documento) de forma automática. Com isso, caso alguma referência seja acrescentada depois, você não precisa rever toda a lista citada. Para isso vá no menu referência e clique em inserir citação [1].</w:t>
       </w:r>
     </w:p>
     <w:p/>
@@ -10170,26 +10425,26 @@
           <w:color w:val="008000"/>
         </w:rPr>
       </w:pPr>
-      <w:bookmarkStart w:id="103" w:name="_Toc22189441"/>
-      <w:bookmarkStart w:id="104" w:name="_Toc22389586"/>
+      <w:bookmarkStart w:id="139" w:name="_Toc22189441"/>
+      <w:bookmarkStart w:id="140" w:name="_Toc22389586"/>
       <w:r>
         <w:rPr>
           <w:color w:val="008000"/>
         </w:rPr>
         <w:t>CITAÇÕES</w:t>
       </w:r>
-      <w:bookmarkEnd w:id="103"/>
-      <w:bookmarkEnd w:id="104"/>
+      <w:bookmarkEnd w:id="139"/>
+      <w:bookmarkEnd w:id="140"/>
     </w:p>
     <w:p>
       <w:pPr>
         <w:ind w:firstLine="1134"/>
       </w:pPr>
-      <w:bookmarkStart w:id="105" w:name="__DdeLink__3191_1506350343"/>
+      <w:bookmarkStart w:id="141" w:name="__DdeLink__3191_1506350343"/>
       <w:r>
         <w:t>Citação</w:t>
       </w:r>
-      <w:bookmarkEnd w:id="105"/>
+      <w:bookmarkEnd w:id="141"/>
       <w:r>
         <w:t>: É a menção do texto de informação extraída de outra fonte para esclarecer, ilustrar ou sustentar o assunto apresentado. Podemos classificá-las em Curta e Longa. “Curta: É transcrita entre aspas, com o mesmo tipo e tamanho da letra utilizados no parágrafo do texto no qual será inserido. O uso das aspas delimita a citação direta”.  [1, p.154].</w:t>
       </w:r>
@@ -10225,8 +10480,8 @@
           <w:color w:val="008000"/>
         </w:rPr>
       </w:pPr>
-      <w:bookmarkStart w:id="106" w:name="_Toc22189442"/>
-      <w:bookmarkStart w:id="107" w:name="_Toc22389587"/>
+      <w:bookmarkStart w:id="142" w:name="_Toc22189442"/>
+      <w:bookmarkStart w:id="143" w:name="_Toc22389587"/>
       <w:r>
         <w:rPr>
           <w:color w:val="008000"/>
@@ -10234,10 +10489,10 @@
         <w:lastRenderedPageBreak/>
         <w:t>IDIOMA ESTRANGEIRO</w:t>
       </w:r>
-      <w:bookmarkStart w:id="108" w:name="CONCLUS%2525252525C3%252525252595ES"/>
-      <w:bookmarkEnd w:id="106"/>
-      <w:bookmarkEnd w:id="107"/>
-      <w:bookmarkEnd w:id="108"/>
+      <w:bookmarkStart w:id="144" w:name="CONCLUS%2525252525C3%252525252595ES"/>
+      <w:bookmarkEnd w:id="142"/>
+      <w:bookmarkEnd w:id="143"/>
+      <w:bookmarkEnd w:id="144"/>
     </w:p>
     <w:p>
       <w:pPr>
@@ -10273,16 +10528,16 @@
           <w:color w:val="008000"/>
         </w:rPr>
       </w:pPr>
-      <w:bookmarkStart w:id="109" w:name="_Toc22189443"/>
-      <w:bookmarkStart w:id="110" w:name="_Toc22389588"/>
+      <w:bookmarkStart w:id="145" w:name="_Toc22189443"/>
+      <w:bookmarkStart w:id="146" w:name="_Toc22389588"/>
       <w:r>
         <w:rPr>
           <w:color w:val="008000"/>
         </w:rPr>
         <w:t>FIGURAS, GRÁFICOS E TABELAS.</w:t>
       </w:r>
-      <w:bookmarkEnd w:id="109"/>
-      <w:bookmarkEnd w:id="110"/>
+      <w:bookmarkEnd w:id="145"/>
+      <w:bookmarkEnd w:id="146"/>
     </w:p>
     <w:p>
       <w:pPr>
@@ -10354,7 +10609,7 @@
         <w:pStyle w:val="Legenda"/>
         <w:jc w:val="center"/>
       </w:pPr>
-      <w:bookmarkStart w:id="111" w:name="_Toc378694318"/>
+      <w:bookmarkStart w:id="147" w:name="_Toc378694318"/>
       <w:r>
         <w:t xml:space="preserve">Gráfico </w:t>
       </w:r>
@@ -10376,7 +10631,7 @@
       <w:r>
         <w:t>: Exemplo de um gráfico</w:t>
       </w:r>
-      <w:bookmarkEnd w:id="111"/>
+      <w:bookmarkEnd w:id="147"/>
     </w:p>
     <w:p>
       <w:pPr>
@@ -10431,7 +10686,7 @@
         <w:pStyle w:val="Legenda"/>
         <w:jc w:val="center"/>
       </w:pPr>
-      <w:bookmarkStart w:id="112" w:name="_Toc378694305"/>
+      <w:bookmarkStart w:id="148" w:name="_Toc378694305"/>
       <w:r>
         <w:t xml:space="preserve">Figura </w:t>
       </w:r>
@@ -10453,7 +10708,7 @@
       <w:r>
         <w:t>: Exemplo de Figura.</w:t>
       </w:r>
-      <w:bookmarkEnd w:id="112"/>
+      <w:bookmarkEnd w:id="148"/>
     </w:p>
     <w:p/>
     <w:p>
@@ -10462,7 +10717,7 @@
         <w:keepNext/>
         <w:jc w:val="center"/>
       </w:pPr>
-      <w:bookmarkStart w:id="113" w:name="_Toc378694310"/>
+      <w:bookmarkStart w:id="149" w:name="_Toc378694310"/>
       <w:r>
         <w:t xml:space="preserve">Tabela </w:t>
       </w:r>
@@ -10484,7 +10739,7 @@
       <w:r>
         <w:t>: Exemplo de Tabela.</w:t>
       </w:r>
-      <w:bookmarkEnd w:id="113"/>
+      <w:bookmarkEnd w:id="149"/>
     </w:p>
     <w:tbl>
       <w:tblPr>
@@ -10614,13 +10869,13 @@
           <w:numId w:val="7"/>
         </w:numPr>
       </w:pPr>
-      <w:bookmarkStart w:id="114" w:name="_Toc22189444"/>
-      <w:bookmarkStart w:id="115" w:name="_Toc22389589"/>
+      <w:bookmarkStart w:id="150" w:name="_Toc22189444"/>
+      <w:bookmarkStart w:id="151" w:name="_Toc22389589"/>
       <w:r>
         <w:t>NOTAS ENTRE O ORIENTADOR E O ALUNO</w:t>
       </w:r>
-      <w:bookmarkEnd w:id="114"/>
-      <w:bookmarkEnd w:id="115"/>
+      <w:bookmarkEnd w:id="150"/>
+      <w:bookmarkEnd w:id="151"/>
     </w:p>
     <w:p>
       <w:pPr>
@@ -10663,8 +10918,8 @@
         <w:ind w:left="431" w:hanging="431"/>
         <w:jc w:val="both"/>
       </w:pPr>
-      <w:bookmarkStart w:id="116" w:name="_Toc22189445"/>
-      <w:bookmarkStart w:id="117" w:name="_Toc22389590"/>
+      <w:bookmarkStart w:id="152" w:name="_Toc22189445"/>
+      <w:bookmarkStart w:id="153" w:name="_Toc22389590"/>
       <w:r>
         <w:rPr>
           <w:color w:val="008000"/>
@@ -10672,8 +10927,8 @@
         <w:lastRenderedPageBreak/>
         <w:t>CONCLUSÕES E TRABALHOS FUTUROS</w:t>
       </w:r>
-      <w:bookmarkEnd w:id="116"/>
-      <w:bookmarkEnd w:id="117"/>
+      <w:bookmarkEnd w:id="152"/>
+      <w:bookmarkEnd w:id="153"/>
     </w:p>
     <w:p>
       <w:pPr>
@@ -10699,16 +10954,16 @@
         <w:pStyle w:val="REFERNCIABIBLIOGRFICA"/>
         <w:jc w:val="left"/>
       </w:pPr>
-      <w:bookmarkStart w:id="118" w:name="REFERENCIASBIBLIOGR%2525252525C3%2525252"/>
-      <w:bookmarkStart w:id="119" w:name="_Toc22189446"/>
-      <w:bookmarkStart w:id="120" w:name="_Toc22389591"/>
-      <w:bookmarkEnd w:id="118"/>
+      <w:bookmarkStart w:id="154" w:name="REFERENCIASBIBLIOGR%2525252525C3%2525252"/>
+      <w:bookmarkStart w:id="155" w:name="_Toc22189446"/>
+      <w:bookmarkStart w:id="156" w:name="_Toc22389591"/>
+      <w:bookmarkEnd w:id="154"/>
       <w:r>
         <w:lastRenderedPageBreak/>
         <w:t>REFERÊNCIAS BIBLIOGRÁFICAS</w:t>
       </w:r>
-      <w:bookmarkEnd w:id="119"/>
-      <w:bookmarkEnd w:id="120"/>
+      <w:bookmarkEnd w:id="155"/>
+      <w:bookmarkEnd w:id="156"/>
     </w:p>
     <w:p>
       <w:pPr>
@@ -10729,8 +10984,8 @@
           <w:lang w:val="en-US"/>
         </w:rPr>
       </w:pPr>
-      <w:bookmarkStart w:id="121" w:name="__RefNumPara__2520_1178803328"/>
-      <w:bookmarkEnd w:id="121"/>
+      <w:bookmarkStart w:id="157" w:name="__RefNumPara__2520_1178803328"/>
+      <w:bookmarkEnd w:id="157"/>
       <w:r>
         <w:t xml:space="preserve">Daniel </w:t>
       </w:r>
@@ -10781,8 +11036,8 @@
           <w:numId w:val="3"/>
         </w:numPr>
       </w:pPr>
-      <w:bookmarkStart w:id="122" w:name="__RefNumPara__2782_1178803328"/>
-      <w:bookmarkEnd w:id="122"/>
+      <w:bookmarkStart w:id="158" w:name="__RefNumPara__2782_1178803328"/>
+      <w:bookmarkEnd w:id="158"/>
       <w:r>
         <w:t xml:space="preserve">HEDLEY, Jonathan. </w:t>
       </w:r>
@@ -10816,8 +11071,8 @@
           <w:numId w:val="3"/>
         </w:numPr>
       </w:pPr>
-      <w:bookmarkStart w:id="123" w:name="__RefNumPara__2784_1178803328"/>
-      <w:bookmarkEnd w:id="123"/>
+      <w:bookmarkStart w:id="159" w:name="__RefNumPara__2784_1178803328"/>
+      <w:bookmarkEnd w:id="159"/>
       <w:r>
         <w:t xml:space="preserve">ORACLE. </w:t>
       </w:r>
@@ -10851,8 +11106,8 @@
           <w:numId w:val="3"/>
         </w:numPr>
       </w:pPr>
-      <w:bookmarkStart w:id="124" w:name="__RefNumPara__2786_1178803328"/>
-      <w:bookmarkEnd w:id="124"/>
+      <w:bookmarkStart w:id="160" w:name="__RefNumPara__2786_1178803328"/>
+      <w:bookmarkEnd w:id="160"/>
       <w:r>
         <w:t xml:space="preserve">SCRAPINGHUB; et al. </w:t>
       </w:r>
@@ -10904,8 +11159,8 @@
           <w:numId w:val="3"/>
         </w:numPr>
       </w:pPr>
-      <w:bookmarkStart w:id="125" w:name="__RefNumPara__2788_1178803328"/>
-      <w:bookmarkEnd w:id="125"/>
+      <w:bookmarkStart w:id="161" w:name="__RefNumPara__2788_1178803328"/>
+      <w:bookmarkEnd w:id="161"/>
       <w:r>
         <w:t xml:space="preserve">RICHARDSON, Leonard. </w:t>
       </w:r>
@@ -10957,8 +11212,8 @@
           <w:numId w:val="3"/>
         </w:numPr>
       </w:pPr>
-      <w:bookmarkStart w:id="126" w:name="__RefNumPara__2790_1178803328"/>
-      <w:bookmarkEnd w:id="126"/>
+      <w:bookmarkStart w:id="162" w:name="__RefNumPara__2790_1178803328"/>
+      <w:bookmarkEnd w:id="162"/>
       <w:r>
         <w:rPr>
           <w:lang w:val="en-US"/>
@@ -11025,8 +11280,8 @@
           <w:lang w:val="en-US"/>
         </w:rPr>
       </w:pPr>
-      <w:bookmarkStart w:id="127" w:name="__RefNumPara__2667_1178803328"/>
-      <w:bookmarkEnd w:id="127"/>
+      <w:bookmarkStart w:id="163" w:name="__RefNumPara__2667_1178803328"/>
+      <w:bookmarkEnd w:id="163"/>
       <w:r>
         <w:rPr>
           <w:lang w:val="en-US"/>
@@ -11084,8 +11339,8 @@
           <w:numId w:val="3"/>
         </w:numPr>
       </w:pPr>
-      <w:bookmarkStart w:id="128" w:name="__RefNumPara__3279_1178803328"/>
-      <w:bookmarkEnd w:id="128"/>
+      <w:bookmarkStart w:id="164" w:name="__RefNumPara__3279_1178803328"/>
+      <w:bookmarkEnd w:id="164"/>
       <w:r>
         <w:t xml:space="preserve">NLTK PROJECT. </w:t>
       </w:r>
@@ -11111,8 +11366,8 @@
           <w:lang w:val="en-US"/>
         </w:rPr>
       </w:pPr>
-      <w:bookmarkStart w:id="129" w:name="__RefNumPara__3326_1178803328"/>
-      <w:bookmarkEnd w:id="129"/>
+      <w:bookmarkStart w:id="165" w:name="__RefNumPara__3326_1178803328"/>
+      <w:bookmarkEnd w:id="165"/>
       <w:proofErr w:type="spellStart"/>
       <w:r>
         <w:rPr>
@@ -11150,8 +11405,8 @@
           <w:numId w:val="3"/>
         </w:numPr>
       </w:pPr>
-      <w:bookmarkStart w:id="130" w:name="__RefNumPara__3422_1178803328"/>
-      <w:bookmarkEnd w:id="130"/>
+      <w:bookmarkStart w:id="166" w:name="__RefNumPara__3422_1178803328"/>
+      <w:bookmarkEnd w:id="166"/>
       <w:r>
         <w:rPr>
           <w:lang w:val="en-US"/>
@@ -11213,8 +11468,8 @@
           <w:numId w:val="3"/>
         </w:numPr>
       </w:pPr>
-      <w:bookmarkStart w:id="131" w:name="__RefNumPara__3674_1178803328"/>
-      <w:bookmarkEnd w:id="131"/>
+      <w:bookmarkStart w:id="167" w:name="__RefNumPara__3674_1178803328"/>
+      <w:bookmarkEnd w:id="167"/>
       <w:r>
         <w:lastRenderedPageBreak/>
         <w:t xml:space="preserve">ELASTICSEARCH B. </w:t>
@@ -11257,8 +11512,8 @@
           <w:numId w:val="3"/>
         </w:numPr>
       </w:pPr>
-      <w:bookmarkStart w:id="132" w:name="__RefNumPara__3835_1178803328"/>
-      <w:bookmarkEnd w:id="132"/>
+      <w:bookmarkStart w:id="168" w:name="__RefNumPara__3835_1178803328"/>
+      <w:bookmarkEnd w:id="168"/>
       <w:r>
         <w:rPr>
           <w:lang w:val="en-US"/>
@@ -11295,8 +11550,8 @@
           <w:numId w:val="3"/>
         </w:numPr>
       </w:pPr>
-      <w:bookmarkStart w:id="133" w:name="__RefNumPara__3837_1178803328"/>
-      <w:bookmarkEnd w:id="133"/>
+      <w:bookmarkStart w:id="169" w:name="__RefNumPara__3837_1178803328"/>
+      <w:bookmarkEnd w:id="169"/>
       <w:r>
         <w:rPr>
           <w:lang w:val="en-US"/>
@@ -11333,8 +11588,8 @@
           <w:numId w:val="3"/>
         </w:numPr>
       </w:pPr>
-      <w:bookmarkStart w:id="134" w:name="__RefNumPara__3839_1178803328"/>
-      <w:bookmarkEnd w:id="134"/>
+      <w:bookmarkStart w:id="170" w:name="__RefNumPara__3839_1178803328"/>
+      <w:bookmarkEnd w:id="170"/>
       <w:r>
         <w:rPr>
           <w:lang w:val="en-US"/>
@@ -11374,8 +11629,8 @@
           <w:lang w:val="en-US"/>
         </w:rPr>
       </w:pPr>
-      <w:bookmarkStart w:id="135" w:name="__RefNumPara__4089_1178803328"/>
-      <w:bookmarkEnd w:id="135"/>
+      <w:bookmarkStart w:id="171" w:name="__RefNumPara__4089_1178803328"/>
+      <w:bookmarkEnd w:id="171"/>
       <w:r>
         <w:rPr>
           <w:lang w:val="en-US"/>
@@ -11433,8 +11688,8 @@
           <w:numId w:val="3"/>
         </w:numPr>
       </w:pPr>
-      <w:bookmarkStart w:id="136" w:name="__RefNumPara__4351_1178803328"/>
-      <w:bookmarkEnd w:id="136"/>
+      <w:bookmarkStart w:id="172" w:name="__RefNumPara__4351_1178803328"/>
+      <w:bookmarkEnd w:id="172"/>
       <w:r>
         <w:rPr>
           <w:lang w:val="en-US"/>
@@ -11487,8 +11742,8 @@
           <w:numId w:val="3"/>
         </w:numPr>
       </w:pPr>
-      <w:bookmarkStart w:id="137" w:name="__RefNumPara__4557_1178803328"/>
-      <w:bookmarkEnd w:id="137"/>
+      <w:bookmarkStart w:id="173" w:name="__RefNumPara__4557_1178803328"/>
+      <w:bookmarkEnd w:id="173"/>
       <w:r>
         <w:t xml:space="preserve">DRUGS.COM. </w:t>
       </w:r>
@@ -11522,8 +11777,8 @@
           <w:numId w:val="3"/>
         </w:numPr>
       </w:pPr>
-      <w:bookmarkStart w:id="138" w:name="__RefNumPara__4559_1178803328"/>
-      <w:bookmarkEnd w:id="138"/>
+      <w:bookmarkStart w:id="174" w:name="__RefNumPara__4559_1178803328"/>
+      <w:bookmarkEnd w:id="174"/>
       <w:r>
         <w:t xml:space="preserve">ALODOKTER. </w:t>
       </w:r>
@@ -11562,8 +11817,8 @@
           <w:numId w:val="3"/>
         </w:numPr>
       </w:pPr>
-      <w:bookmarkStart w:id="139" w:name="__RefNumPara__4561_1178803328"/>
-      <w:bookmarkEnd w:id="139"/>
+      <w:bookmarkStart w:id="175" w:name="__RefNumPara__4561_1178803328"/>
+      <w:bookmarkEnd w:id="175"/>
       <w:r>
         <w:t xml:space="preserve">AGÊNCIA NACIONAL DE CONTROLE DE ALIMENTOS E MEDICAMENTOS DA INDONÉSIA. </w:t>
       </w:r>
@@ -11595,8 +11850,8 @@
           <w:numId w:val="3"/>
         </w:numPr>
       </w:pPr>
-      <w:bookmarkStart w:id="140" w:name="__RefNumPara__4563_1178803328"/>
-      <w:bookmarkEnd w:id="140"/>
+      <w:bookmarkStart w:id="176" w:name="__RefNumPara__4563_1178803328"/>
+      <w:bookmarkEnd w:id="176"/>
       <w:r>
         <w:rPr>
           <w:lang w:val="en-US"/>
@@ -11673,8 +11928,8 @@
           <w:numId w:val="3"/>
         </w:numPr>
       </w:pPr>
-      <w:bookmarkStart w:id="141" w:name="__RefNumPara__4565_1178803328"/>
-      <w:bookmarkEnd w:id="141"/>
+      <w:bookmarkStart w:id="177" w:name="__RefNumPara__4565_1178803328"/>
+      <w:bookmarkEnd w:id="177"/>
       <w:r>
         <w:rPr>
           <w:lang w:val="en-US"/>
@@ -11715,8 +11970,8 @@
           <w:lang w:val="en-US"/>
         </w:rPr>
       </w:pPr>
-      <w:bookmarkStart w:id="142" w:name="__RefNumPara__4650_1178803328"/>
-      <w:bookmarkEnd w:id="142"/>
+      <w:bookmarkStart w:id="178" w:name="__RefNumPara__4650_1178803328"/>
+      <w:bookmarkEnd w:id="178"/>
       <w:r>
         <w:rPr>
           <w:szCs w:val="24"/>
@@ -11808,8 +12063,8 @@
           <w:szCs w:val="24"/>
         </w:rPr>
       </w:pPr>
-      <w:bookmarkStart w:id="143" w:name="__RefNumPara__5914_1178803328"/>
-      <w:bookmarkEnd w:id="143"/>
+      <w:bookmarkStart w:id="179" w:name="__RefNumPara__5914_1178803328"/>
+      <w:bookmarkEnd w:id="179"/>
       <w:r>
         <w:rPr>
           <w:szCs w:val="24"/>
@@ -11843,8 +12098,8 @@
           <w:lang w:val="en-US"/>
         </w:rPr>
       </w:pPr>
-      <w:bookmarkStart w:id="144" w:name="__RefNumPara__6112_1178803328"/>
-      <w:bookmarkEnd w:id="144"/>
+      <w:bookmarkStart w:id="180" w:name="__RefNumPara__6112_1178803328"/>
+      <w:bookmarkEnd w:id="180"/>
       <w:r>
         <w:rPr>
           <w:szCs w:val="24"/>
@@ -11927,8 +12182,8 @@
           <w:numId w:val="3"/>
         </w:numPr>
       </w:pPr>
-      <w:bookmarkStart w:id="145" w:name="__RefNumPara__1239_2246543571"/>
-      <w:bookmarkEnd w:id="145"/>
+      <w:bookmarkStart w:id="181" w:name="__RefNumPara__1239_2246543571"/>
+      <w:bookmarkEnd w:id="181"/>
       <w:r>
         <w:rPr>
           <w:color w:val="000000"/>
@@ -11991,8 +12246,8 @@
           <w:szCs w:val="24"/>
         </w:rPr>
       </w:pPr>
-      <w:bookmarkStart w:id="146" w:name="__RefNumPara__1237_2246543571"/>
-      <w:bookmarkEnd w:id="146"/>
+      <w:bookmarkStart w:id="182" w:name="__RefNumPara__1237_2246543571"/>
+      <w:bookmarkEnd w:id="182"/>
       <w:r>
         <w:rPr>
           <w:szCs w:val="24"/>
@@ -12066,8 +12321,8 @@
           <w:szCs w:val="24"/>
         </w:rPr>
       </w:pPr>
-      <w:bookmarkStart w:id="147" w:name="__RefNumPara__1243_2246543571"/>
-      <w:bookmarkEnd w:id="147"/>
+      <w:bookmarkStart w:id="183" w:name="__RefNumPara__1243_2246543571"/>
+      <w:bookmarkEnd w:id="183"/>
       <w:r>
         <w:rPr>
           <w:szCs w:val="24"/>
@@ -12125,8 +12380,8 @@
           <w:szCs w:val="24"/>
         </w:rPr>
       </w:pPr>
-      <w:bookmarkStart w:id="148" w:name="__RefNumPara__1249_2246543571"/>
-      <w:bookmarkEnd w:id="148"/>
+      <w:bookmarkStart w:id="184" w:name="__RefNumPara__1249_2246543571"/>
+      <w:bookmarkEnd w:id="184"/>
       <w:r>
         <w:rPr>
           <w:szCs w:val="24"/>
@@ -12160,8 +12415,8 @@
           <w:szCs w:val="24"/>
         </w:rPr>
       </w:pPr>
-      <w:bookmarkStart w:id="149" w:name="__RefNumPara__1247_2246543571"/>
-      <w:bookmarkEnd w:id="149"/>
+      <w:bookmarkStart w:id="185" w:name="__RefNumPara__1247_2246543571"/>
+      <w:bookmarkEnd w:id="185"/>
       <w:r>
         <w:rPr>
           <w:szCs w:val="24"/>
@@ -12205,8 +12460,8 @@
           <w:szCs w:val="24"/>
         </w:rPr>
       </w:pPr>
-      <w:bookmarkStart w:id="150" w:name="__RefNumPara__1254_2246543571"/>
-      <w:bookmarkEnd w:id="150"/>
+      <w:bookmarkStart w:id="186" w:name="__RefNumPara__1254_2246543571"/>
+      <w:bookmarkEnd w:id="186"/>
       <w:r>
         <w:rPr>
           <w:szCs w:val="24"/>
@@ -12225,8 +12480,8 @@
           <w:lang w:val="en-US"/>
         </w:rPr>
       </w:pPr>
-      <w:bookmarkStart w:id="151" w:name="__RefNumPara__1257_2246543571"/>
-      <w:bookmarkEnd w:id="151"/>
+      <w:bookmarkStart w:id="187" w:name="__RefNumPara__1257_2246543571"/>
+      <w:bookmarkEnd w:id="187"/>
       <w:r>
         <w:rPr>
           <w:szCs w:val="24"/>
@@ -12312,8 +12567,8 @@
           <w:lang w:val="en-US"/>
         </w:rPr>
       </w:pPr>
-      <w:bookmarkStart w:id="152" w:name="_Ref22192004"/>
-      <w:bookmarkStart w:id="153" w:name="_Ref22192458"/>
+      <w:bookmarkStart w:id="188" w:name="_Ref22192004"/>
+      <w:bookmarkStart w:id="189" w:name="_Ref22192458"/>
       <w:r>
         <w:rPr>
           <w:lang w:val="en-US"/>
@@ -12358,14 +12613,14 @@
         </w:rPr>
         <w:t>, Edition: First, Chapter: 9, Publisher: Book Zone Publication, Chittagong-4203, Bangladesh, pp.201-275</w:t>
       </w:r>
-      <w:bookmarkEnd w:id="152"/>
+      <w:bookmarkEnd w:id="188"/>
       <w:r>
         <w:rPr>
           <w:lang w:val="en-US"/>
         </w:rPr>
         <w:t>.</w:t>
       </w:r>
-      <w:bookmarkEnd w:id="153"/>
+      <w:bookmarkEnd w:id="189"/>
     </w:p>
     <w:p>
       <w:pPr>
@@ -12376,7 +12631,7 @@
         </w:numPr>
         <w:jc w:val="left"/>
       </w:pPr>
-      <w:bookmarkStart w:id="154" w:name="_Ref22192355"/>
+      <w:bookmarkStart w:id="190" w:name="_Ref22192355"/>
       <w:r>
         <w:rPr>
           <w:b/>
@@ -12398,7 +12653,7 @@
       <w:r>
         <w:t>&gt; Acesso em 17 de outubro de 2019.</w:t>
       </w:r>
-      <w:bookmarkEnd w:id="154"/>
+      <w:bookmarkEnd w:id="190"/>
     </w:p>
     <w:p>
       <w:pPr>
@@ -12412,7 +12667,7 @@
           <w:lang w:val="en-US"/>
         </w:rPr>
       </w:pPr>
-      <w:bookmarkStart w:id="155" w:name="_Ref22192731"/>
+      <w:bookmarkStart w:id="191" w:name="_Ref22192731"/>
       <w:proofErr w:type="spellStart"/>
       <w:r>
         <w:rPr>
@@ -12478,7 +12733,7 @@
         </w:rPr>
         <w:t xml:space="preserve"> 2017</w:t>
       </w:r>
-      <w:bookmarkEnd w:id="155"/>
+      <w:bookmarkEnd w:id="191"/>
       <w:r>
         <w:rPr>
           <w:lang w:val="en-US"/>
@@ -12495,14 +12750,14 @@
         </w:numPr>
         <w:jc w:val="left"/>
       </w:pPr>
-      <w:bookmarkStart w:id="156" w:name="_Ref22192967"/>
+      <w:bookmarkStart w:id="192" w:name="_Ref22192967"/>
       <w:r>
         <w:t>TO DO: FALTA REFERÊNCIA, D</w:t>
       </w:r>
       <w:r>
         <w:t>ADOS ESTRUTURADOS, SEMI ESTRUTURADOS, NÃO ESTRUTURADOS.</w:t>
       </w:r>
-      <w:bookmarkEnd w:id="156"/>
+      <w:bookmarkEnd w:id="192"/>
     </w:p>
     <w:p>
       <w:pPr>
@@ -12600,8 +12855,8 @@
           <w:numId w:val="3"/>
         </w:numPr>
       </w:pPr>
-      <w:bookmarkStart w:id="157" w:name="__RefNumPara__1345_3043135620"/>
-      <w:bookmarkEnd w:id="157"/>
+      <w:bookmarkStart w:id="193" w:name="__RefNumPara__1345_3043135620"/>
+      <w:bookmarkEnd w:id="193"/>
       <w:r>
         <w:t xml:space="preserve">SOUZA, Celso de Oliveira. </w:t>
       </w:r>
@@ -12624,13 +12879,13 @@
         <w:pStyle w:val="ANEXOS"/>
         <w:jc w:val="both"/>
       </w:pPr>
-      <w:bookmarkStart w:id="158" w:name="ANEXOS"/>
-      <w:bookmarkStart w:id="159" w:name="_Toc101326847"/>
-      <w:bookmarkEnd w:id="158"/>
+      <w:bookmarkStart w:id="194" w:name="ANEXOS"/>
+      <w:bookmarkStart w:id="195" w:name="_Toc101326847"/>
+      <w:bookmarkEnd w:id="194"/>
       <w:r>
         <w:t>ANEXOS</w:t>
       </w:r>
-      <w:bookmarkEnd w:id="159"/>
+      <w:bookmarkEnd w:id="195"/>
     </w:p>
     <w:p>
       <w:pPr>
@@ -12684,12 +12939,12 @@
         <w:pStyle w:val="ConteudoRefernciasBibliogrficas"/>
         <w:outlineLvl w:val="1"/>
       </w:pPr>
-      <w:bookmarkStart w:id="160" w:name="_Toc22389592"/>
+      <w:bookmarkStart w:id="196" w:name="_Toc22389592"/>
       <w:r>
         <w:lastRenderedPageBreak/>
         <w:t>ANEXO A – TÍTULO DO ANEXO A</w:t>
       </w:r>
-      <w:bookmarkEnd w:id="160"/>
+      <w:bookmarkEnd w:id="196"/>
     </w:p>
     <w:p>
       <w:pPr>
@@ -12705,12 +12960,12 @@
       <w:pPr>
         <w:outlineLvl w:val="1"/>
       </w:pPr>
-      <w:bookmarkStart w:id="161" w:name="_Toc22389593"/>
+      <w:bookmarkStart w:id="197" w:name="_Toc22389593"/>
       <w:r>
         <w:lastRenderedPageBreak/>
         <w:t>ANEXO B – TÍTULO DO ANEXO B</w:t>
       </w:r>
-      <w:bookmarkEnd w:id="161"/>
+      <w:bookmarkEnd w:id="197"/>
     </w:p>
     <w:p/>
     <w:p>
@@ -12733,7 +12988,40 @@
 
 <file path=word/comments.xml><?xml version="1.0" encoding="utf-8"?>
 <w:comments xmlns:wpc="http://schemas.microsoft.com/office/word/2010/wordprocessingCanvas" xmlns:cx="http://schemas.microsoft.com/office/drawing/2014/chartex" xmlns:cx1="http://schemas.microsoft.com/office/drawing/2015/9/8/chartex" xmlns:cx2="http://schemas.microsoft.com/office/drawing/2015/10/21/chartex" xmlns:cx3="http://schemas.microsoft.com/office/drawing/2016/5/9/chartex" xmlns:cx4="http://schemas.microsoft.com/office/drawing/2016/5/10/chartex" xmlns:cx5="http://schemas.microsoft.com/office/drawing/2016/5/11/chartex" xmlns:cx6="http://schemas.microsoft.com/office/drawing/2016/5/12/chartex" xmlns:cx7="http://schemas.microsoft.com/office/drawing/2016/5/13/chartex" xmlns:cx8="http://schemas.microsoft.com/office/drawing/2016/5/14/chartex" xmlns:mc="http://schemas.openxmlformats.org/markup-compatibility/2006" xmlns:aink="http://schemas.microsoft.com/office/drawing/2016/ink" xmlns:am3d="http://schemas.microsoft.com/office/drawing/2017/model3d" xmlns:o="urn:schemas-microsoft-com:office:office" xmlns:r="http://schemas.openxmlformats.org/officeDocument/2006/relationships" xmlns:m="http://schemas.openxmlformats.org/officeDocument/2006/math" xmlns:v="urn:schemas-microsoft-com:vml" xmlns:wp14="http://schemas.microsoft.com/office/word/2010/wordprocessingDrawing" xmlns:wp="http://schemas.openxmlformats.org/drawingml/2006/wordprocessingDrawing" xmlns:w10="urn:schemas-microsoft-com:office:word" xmlns:w="http://schemas.openxmlformats.org/wordprocessingml/2006/main" xmlns:w14="http://schemas.microsoft.com/office/word/2010/wordml" xmlns:w15="http://schemas.microsoft.com/office/word/2012/wordml" xmlns:w16cid="http://schemas.microsoft.com/office/word/2016/wordml/cid" xmlns:w16se="http://schemas.microsoft.com/office/word/2015/wordml/symex" xmlns:wpg="http://schemas.microsoft.com/office/word/2010/wordprocessingGroup" xmlns:wpi="http://schemas.microsoft.com/office/word/2010/wordprocessingInk" xmlns:wne="http://schemas.microsoft.com/office/word/2006/wordml" xmlns:wps="http://schemas.microsoft.com/office/word/2010/wordprocessingShape" mc:Ignorable="w14 w15 w16se w16cid wp14">
-  <w:comment w:id="24" w:author="altobelli" w:date="2019-09-24T21:09:00Z" w:initials="a">
+  <w:comment w:id="19" w:author="altobelli" w:date="2019-10-30T18:13:00Z" w:initials="a">
+    <w:p>
+      <w:pPr>
+        <w:pStyle w:val="Textodecomentrio"/>
+      </w:pPr>
+      <w:r>
+        <w:rPr>
+          <w:rStyle w:val="Refdecomentrio"/>
+        </w:rPr>
+        <w:annotationRef/>
+      </w:r>
+      <w:r>
+        <w:t xml:space="preserve">Verifique o sumário. Agradecimentos não entra. </w:t>
+      </w:r>
+      <w:r>
+        <w:t>Lista de ilustrações não deve aparecer as legendas das imagens.</w:t>
+      </w:r>
+      <w:r>
+        <w:br/>
+      </w:r>
+    </w:p>
+    <w:p>
+      <w:pPr>
+        <w:pStyle w:val="Textodecomentrio"/>
+      </w:pPr>
+      <w:r>
+        <w:t xml:space="preserve">Título do capítulo deve ser maiúscula. Isso também é para título de subseção. </w:t>
+      </w:r>
+      <w:r>
+        <w:t>Atualize no texto que isso vai ser atualizado de forma automática no sumário.</w:t>
+      </w:r>
+    </w:p>
+  </w:comment>
+  <w:comment w:id="25" w:author="altobelli" w:date="2019-09-24T21:09:00Z" w:initials="a">
     <w:p>
       <w:r>
         <w:rPr>
@@ -12763,7 +13051,20 @@
       </w:r>
     </w:p>
   </w:comment>
-  <w:comment w:id="25" w:author="Vinicius Zanovelli" w:date="2019-09-25T20:20:00Z" w:initials="ZNVL">
+  <w:comment w:id="26" w:author="altobelli" w:date="2019-10-30T18:23:00Z" w:initials="a">
+    <w:p>
+      <w:pPr>
+        <w:pStyle w:val="Textodecomentrio"/>
+      </w:pPr>
+      <w:r>
+        <w:rPr>
+          <w:rStyle w:val="Refdecomentrio"/>
+        </w:rPr>
+        <w:annotationRef/>
+      </w:r>
+    </w:p>
+  </w:comment>
+  <w:comment w:id="27" w:author="Vinicius Zanovelli" w:date="2019-09-25T20:20:00Z" w:initials="ZNVL">
     <w:p>
       <w:proofErr w:type="spellStart"/>
       <w:r>
@@ -12799,8 +13100,34 @@
           <w:i/>
           <w:sz w:val="16"/>
         </w:rPr>
-        <w:t xml:space="preserve"> </w:t>
-      </w:r>
+        <w:t xml:space="preserve"> altobelli (09/24/2019, 21:09): "..."</w:t>
+      </w:r>
+    </w:p>
+    <w:p>
+      <w:r>
+        <w:rPr>
+          <w:rFonts w:ascii="Liberation Serif" w:eastAsia="Segoe UI" w:hAnsi="Liberation Serif" w:cs="Tahoma"/>
+          <w:sz w:val="20"/>
+          <w:szCs w:val="24"/>
+        </w:rPr>
+        <w:t>Ok!</w:t>
+      </w:r>
+    </w:p>
+  </w:comment>
+  <w:comment w:id="28" w:author="altobelli" w:date="2019-09-24T21:06:00Z" w:initials="a">
+    <w:p>
+      <w:r>
+        <w:rPr>
+          <w:rFonts w:ascii="Liberation Serif" w:eastAsia="Segoe UI" w:hAnsi="Liberation Serif" w:cs="Tahoma"/>
+          <w:szCs w:val="24"/>
+          <w:lang w:eastAsia="en-US" w:bidi="en-US"/>
+        </w:rPr>
+        <w:t xml:space="preserve">Esse tipo de comentário fica na discussão. </w:t>
+      </w:r>
+    </w:p>
+  </w:comment>
+  <w:comment w:id="29" w:author="Vinicius Zanovelli" w:date="2019-09-25T20:20:00Z" w:initials="ZNVL">
+    <w:p>
       <w:proofErr w:type="spellStart"/>
       <w:r>
         <w:rPr>
@@ -12808,7 +13135,7 @@
           <w:i/>
           <w:sz w:val="16"/>
         </w:rPr>
-        <w:t>altobelli</w:t>
+        <w:t>Reply</w:t>
       </w:r>
       <w:proofErr w:type="spellEnd"/>
       <w:r>
@@ -12817,7 +13144,25 @@
           <w:i/>
           <w:sz w:val="16"/>
         </w:rPr>
-        <w:t xml:space="preserve"> (09/24/2019, 21:09): "..."</w:t>
+        <w:t xml:space="preserve"> </w:t>
+      </w:r>
+      <w:proofErr w:type="spellStart"/>
+      <w:r>
+        <w:rPr>
+          <w:rFonts w:ascii="Times New Roman" w:hAnsi="Times New Roman"/>
+          <w:i/>
+          <w:sz w:val="16"/>
+        </w:rPr>
+        <w:t>to</w:t>
+      </w:r>
+      <w:proofErr w:type="spellEnd"/>
+      <w:r>
+        <w:rPr>
+          <w:rFonts w:ascii="Times New Roman" w:hAnsi="Times New Roman"/>
+          <w:i/>
+          <w:sz w:val="16"/>
+        </w:rPr>
+        <w:t xml:space="preserve"> altobelli (09/24/2019, 21:06): "..."</w:t>
       </w:r>
     </w:p>
     <w:p>
@@ -12827,11 +13172,11 @@
           <w:sz w:val="20"/>
           <w:szCs w:val="24"/>
         </w:rPr>
-        <w:t>Ok!</w:t>
+        <w:t>Movido.</w:t>
       </w:r>
     </w:p>
   </w:comment>
-  <w:comment w:id="26" w:author="altobelli" w:date="2019-09-24T21:06:00Z" w:initials="a">
+  <w:comment w:id="32" w:author="altobelli" w:date="2019-09-24T21:14:00Z" w:initials="a">
     <w:p>
       <w:r>
         <w:rPr>
@@ -12839,11 +13184,11 @@
           <w:szCs w:val="24"/>
           <w:lang w:eastAsia="en-US" w:bidi="en-US"/>
         </w:rPr>
-        <w:t xml:space="preserve">Esse tipo de comentário fica na discussão. </w:t>
+        <w:t>Aqui você pode usar terceira pessoa. Na discussão ou lugares onde sua opinião é válida para a leitura.</w:t>
       </w:r>
     </w:p>
   </w:comment>
-  <w:comment w:id="27" w:author="Vinicius Zanovelli" w:date="2019-09-25T20:20:00Z" w:initials="ZNVL">
+  <w:comment w:id="33" w:author="Vinicius Zanovelli" w:date="2019-09-25T20:21:00Z" w:initials="ZNVL">
     <w:p>
       <w:proofErr w:type="spellStart"/>
       <w:r>
@@ -12879,25 +13224,7 @@
           <w:i/>
           <w:sz w:val="16"/>
         </w:rPr>
-        <w:t xml:space="preserve"> </w:t>
-      </w:r>
-      <w:proofErr w:type="spellStart"/>
-      <w:r>
-        <w:rPr>
-          <w:rFonts w:ascii="Times New Roman" w:hAnsi="Times New Roman"/>
-          <w:i/>
-          <w:sz w:val="16"/>
-        </w:rPr>
-        <w:t>altobelli</w:t>
-      </w:r>
-      <w:proofErr w:type="spellEnd"/>
-      <w:r>
-        <w:rPr>
-          <w:rFonts w:ascii="Times New Roman" w:hAnsi="Times New Roman"/>
-          <w:i/>
-          <w:sz w:val="16"/>
-        </w:rPr>
-        <w:t xml:space="preserve"> (09/24/2019, 21:06): "..."</w:t>
+        <w:t xml:space="preserve"> altobelli (09/24/2019, 21:14): "..."</w:t>
       </w:r>
     </w:p>
     <w:p>
@@ -12907,87 +13234,770 @@
           <w:sz w:val="20"/>
           <w:szCs w:val="24"/>
         </w:rPr>
-        <w:t>Movido.</w:t>
+        <w:t>Ok!</w:t>
       </w:r>
     </w:p>
   </w:comment>
-  <w:comment w:id="30" w:author="altobelli" w:date="2019-09-24T21:14:00Z" w:initials="a">
-    <w:p>
-      <w:r>
-        <w:rPr>
-          <w:rFonts w:ascii="Liberation Serif" w:eastAsia="Segoe UI" w:hAnsi="Liberation Serif" w:cs="Tahoma"/>
-          <w:szCs w:val="24"/>
-          <w:lang w:eastAsia="en-US" w:bidi="en-US"/>
-        </w:rPr>
-        <w:t>Aqui você pode usar terceira pessoa. Na discussão ou lugares onde sua opinião é válida para a leitura.</w:t>
-      </w:r>
+  <w:comment w:id="35" w:author="altobelli" w:date="2019-10-30T18:29:00Z" w:initials="a">
+    <w:p>
+      <w:pPr>
+        <w:pStyle w:val="Textodecomentrio"/>
+      </w:pPr>
+      <w:r>
+        <w:rPr>
+          <w:rStyle w:val="Refdecomentrio"/>
+        </w:rPr>
+        <w:annotationRef/>
+      </w:r>
+      <w:r>
+        <w:t>Capítulo deve começar em uma nova página.</w:t>
+      </w:r>
+    </w:p>
+    <w:p>
+      <w:pPr>
+        <w:pStyle w:val="Textodecomentrio"/>
+      </w:pPr>
     </w:p>
   </w:comment>
-  <w:comment w:id="31" w:author="Vinicius Zanovelli" w:date="2019-09-25T20:21:00Z" w:initials="ZNVL">
-    <w:p>
+  <w:comment w:id="36" w:author="altobelli" w:date="2019-10-30T18:31:00Z" w:initials="a">
+    <w:p>
+      <w:pPr>
+        <w:pStyle w:val="Textodecomentrio"/>
+      </w:pPr>
+      <w:r>
+        <w:rPr>
+          <w:rStyle w:val="Refdecomentrio"/>
+        </w:rPr>
+        <w:annotationRef/>
+      </w:r>
+      <w:r>
+        <w:t>Ficou confuso. Eu entendi o fluxo da ideia. Mas tenta colocar de forma impessoal. Evite nossa, eu, minha... coisas do tipo</w:t>
+      </w:r>
+      <w:r>
+        <w:t>.</w:t>
+      </w:r>
+      <w:r>
+        <w:t xml:space="preserve"> </w:t>
+      </w:r>
+      <w:r>
+        <w:t>E</w:t>
+      </w:r>
+      <w:r>
+        <w:t>xemplo:</w:t>
+      </w:r>
+    </w:p>
+    <w:p>
+      <w:pPr>
+        <w:pStyle w:val="Textodecomentrio"/>
+      </w:pPr>
+    </w:p>
+    <w:p>
+      <w:pPr>
+        <w:pStyle w:val="Textodecomentrio"/>
+      </w:pPr>
+      <w:r>
+        <w:t>“</w:t>
+      </w:r>
+      <w:r>
+        <w:t xml:space="preserve">À medida em que </w:t>
+      </w:r>
+      <w:r>
+        <w:t>surgem</w:t>
+      </w:r>
+      <w:r>
+        <w:t xml:space="preserve"> </w:t>
+      </w:r>
+      <w:r>
+        <w:t>novas</w:t>
+      </w:r>
+      <w:r>
+        <w:t xml:space="preserve"> tecnologia e</w:t>
+      </w:r>
+      <w:r>
+        <w:t xml:space="preserve"> </w:t>
+      </w:r>
+      <w:r>
+        <w:t>o aumento do poder</w:t>
+      </w:r>
+      <w:r>
+        <w:t xml:space="preserve"> computacional, também</w:t>
+      </w:r>
+      <w:r>
+        <w:t xml:space="preserve"> </w:t>
+      </w:r>
+      <w:r>
+        <w:t xml:space="preserve">aumenta </w:t>
+      </w:r>
+      <w:r>
+        <w:t>a</w:t>
+      </w:r>
+      <w:r>
+        <w:t xml:space="preserve"> capacidade de produção de dados.</w:t>
+      </w:r>
+      <w:r>
+        <w:t xml:space="preserve"> </w:t>
+      </w:r>
+    </w:p>
+  </w:comment>
+  <w:comment w:id="37" w:author="altobelli" w:date="2019-10-30T18:40:00Z" w:initials="a">
+    <w:p>
+      <w:pPr>
+        <w:pStyle w:val="Textodecomentrio"/>
+      </w:pPr>
+      <w:r>
+        <w:rPr>
+          <w:rStyle w:val="Refdecomentrio"/>
+        </w:rPr>
+        <w:annotationRef/>
+      </w:r>
+      <w:r>
+        <w:t>Não é relevante essa informação. Retire.</w:t>
+      </w:r>
+    </w:p>
+  </w:comment>
+  <w:comment w:id="38" w:author="altobelli" w:date="2019-10-30T18:42:00Z" w:initials="a">
+    <w:p>
+      <w:pPr>
+        <w:pStyle w:val="Textodecomentrio"/>
+      </w:pPr>
+      <w:r>
+        <w:t>“</w:t>
+      </w:r>
+      <w:r>
+        <w:rPr>
+          <w:rStyle w:val="Refdecomentrio"/>
+        </w:rPr>
+        <w:annotationRef/>
+      </w:r>
+      <w:r>
+        <w:t>Neste capítulo, discorremos....”</w:t>
+      </w:r>
+    </w:p>
+  </w:comment>
+  <w:comment w:id="39" w:author="altobelli" w:date="2019-10-30T18:42:00Z" w:initials="a">
+    <w:p>
+      <w:pPr>
+        <w:pStyle w:val="Textodecomentrio"/>
+      </w:pPr>
+      <w:r>
+        <w:rPr>
+          <w:rStyle w:val="Refdecomentrio"/>
+        </w:rPr>
+        <w:annotationRef/>
+      </w:r>
+      <w:r>
+        <w:t xml:space="preserve">Para de quebrar a frase com pontos. Use vírgulas. </w:t>
+      </w:r>
+    </w:p>
+  </w:comment>
+  <w:comment w:id="41" w:author="altobelli" w:date="2019-10-30T18:30:00Z" w:initials="a">
+    <w:p>
+      <w:pPr>
+        <w:pStyle w:val="Textodecomentrio"/>
+      </w:pPr>
+      <w:r>
+        <w:rPr>
+          <w:rStyle w:val="Refdecomentrio"/>
+        </w:rPr>
+        <w:annotationRef/>
+      </w:r>
+      <w:r>
+        <w:t xml:space="preserve">Não entendi. Está repetido. Porque? </w:t>
+      </w:r>
+    </w:p>
+  </w:comment>
+  <w:comment w:id="45" w:author="altobelli" w:date="2019-10-30T18:45:00Z" w:initials="a">
+    <w:p>
+      <w:pPr>
+        <w:pStyle w:val="Textodecomentrio"/>
+      </w:pPr>
+      <w:r>
+        <w:rPr>
+          <w:rStyle w:val="Refdecomentrio"/>
+        </w:rPr>
+        <w:annotationRef/>
+      </w:r>
+      <w:r>
+        <w:t>Retire essa cor verde</w:t>
+      </w:r>
+    </w:p>
+  </w:comment>
+  <w:comment w:id="46" w:author="altobelli" w:date="2019-10-30T18:46:00Z" w:initials="a">
+    <w:p>
+      <w:pPr>
+        <w:pStyle w:val="Textodecomentrio"/>
+      </w:pPr>
+      <w:r>
+        <w:rPr>
+          <w:rStyle w:val="Refdecomentrio"/>
+        </w:rPr>
+        <w:annotationRef/>
+      </w:r>
+      <w:r>
+        <w:t>Use um exemplo. Coloque uma tabela que faz alusão a algum dado que apareça na forma qualitativo. Lembre-se de fazer referência do exemplo no texto. Seja imagem ou tabela.</w:t>
+      </w:r>
+    </w:p>
+  </w:comment>
+  <w:comment w:id="48" w:author="altobelli" w:date="2019-10-30T19:13:00Z" w:initials="a">
+    <w:p>
+      <w:pPr>
+        <w:pStyle w:val="Textodecomentrio"/>
+      </w:pPr>
+      <w:r>
+        <w:rPr>
+          <w:rStyle w:val="Refdecomentrio"/>
+        </w:rPr>
+        <w:annotationRef/>
+      </w:r>
+      <w:r>
+        <w:t>Use exemplo. Referência o exemplo no texto.</w:t>
+      </w:r>
+    </w:p>
+    <w:p>
+      <w:pPr>
+        <w:pStyle w:val="Textodecomentrio"/>
+      </w:pPr>
+    </w:p>
+  </w:comment>
+  <w:comment w:id="51" w:author="altobelli" w:date="2019-10-30T18:53:00Z" w:initials="a">
+    <w:p>
+      <w:pPr>
+        <w:pStyle w:val="Textodecomentrio"/>
+      </w:pPr>
+      <w:r>
+        <w:rPr>
+          <w:rStyle w:val="Refdecomentrio"/>
+        </w:rPr>
+        <w:annotationRef/>
+      </w:r>
+      <w:r>
+        <w:t>Referência. Quem disse isso.</w:t>
+      </w:r>
+    </w:p>
+  </w:comment>
+  <w:comment w:id="53" w:author="altobelli" w:date="2019-10-30T18:55:00Z" w:initials="a">
+    <w:p>
+      <w:pPr>
+        <w:pStyle w:val="Textodecomentrio"/>
+      </w:pPr>
+      <w:r>
+        <w:rPr>
+          <w:rStyle w:val="Refdecomentrio"/>
+        </w:rPr>
+        <w:annotationRef/>
+      </w:r>
+      <w:r>
+        <w:t xml:space="preserve">Explica mais sobre os dados. Contextualiza a seção. Fale que são informações que devem ser persistidas para futura análise ou estudo. Você está sendo muito sucinto.  </w:t>
+      </w:r>
+    </w:p>
+  </w:comment>
+  <w:comment w:id="55" w:author="altobelli" w:date="2019-10-30T18:58:00Z" w:initials="a">
+    <w:p>
+      <w:pPr>
+        <w:pStyle w:val="Textodecomentrio"/>
+      </w:pPr>
+      <w:r>
+        <w:rPr>
+          <w:rStyle w:val="Refdecomentrio"/>
+        </w:rPr>
+        <w:annotationRef/>
+      </w:r>
+      <w:r>
+        <w:t>Lei isso. Reescreva, está confuso. O que é registro? Uma informação?</w:t>
+      </w:r>
+    </w:p>
+  </w:comment>
+  <w:comment w:id="56" w:author="altobelli" w:date="2019-10-30T19:00:00Z" w:initials="a">
+    <w:p>
+      <w:pPr>
+        <w:pStyle w:val="Textodecomentrio"/>
+      </w:pPr>
+      <w:r>
+        <w:rPr>
+          <w:rStyle w:val="Refdecomentrio"/>
+        </w:rPr>
+        <w:annotationRef/>
+      </w:r>
+      <w:r>
+        <w:t xml:space="preserve">Está confuso seu texto. Leia o que você escreve. </w:t>
+      </w:r>
+    </w:p>
+    <w:p>
+      <w:pPr>
+        <w:pStyle w:val="Textodecomentrio"/>
+      </w:pPr>
+    </w:p>
+    <w:p>
+      <w:pPr>
+        <w:pStyle w:val="Textodecomentrio"/>
+      </w:pPr>
+      <w:r>
+        <w:t>“</w:t>
+      </w:r>
+      <w:r>
+        <w:t>São</w:t>
+      </w:r>
+      <w:r>
+        <w:t>,</w:t>
+      </w:r>
+      <w:r>
+        <w:t xml:space="preserve"> </w:t>
+      </w:r>
+      <w:r>
+        <w:t xml:space="preserve">por </w:t>
+      </w:r>
+      <w:r>
+        <w:t>exemplo</w:t>
+      </w:r>
+      <w:r>
+        <w:t>,</w:t>
+      </w:r>
+      <w:r>
+        <w:t xml:space="preserve"> </w:t>
+      </w:r>
+      <w:r>
+        <w:rPr>
+          <w:rStyle w:val="Refdecomentrio"/>
+        </w:rPr>
+        <w:annotationRef/>
+      </w:r>
+      <w:r>
+        <w:t>tabelas de banco de dados relacionais</w:t>
+      </w:r>
+      <w:r>
+        <w:t xml:space="preserve">, </w:t>
+      </w:r>
       <w:proofErr w:type="spellStart"/>
       <w:r>
-        <w:rPr>
-          <w:rFonts w:ascii="Times New Roman" w:hAnsi="Times New Roman"/>
-          <w:i/>
-          <w:sz w:val="16"/>
-        </w:rPr>
-        <w:t>Reply</w:t>
+        <w:t>em</w:t>
       </w:r>
       <w:proofErr w:type="spellEnd"/>
       <w:r>
-        <w:rPr>
-          <w:rFonts w:ascii="Times New Roman" w:hAnsi="Times New Roman"/>
-          <w:i/>
-          <w:sz w:val="16"/>
-        </w:rPr>
+        <w:t>.......”</w:t>
+      </w:r>
+    </w:p>
+  </w:comment>
+  <w:comment w:id="57" w:author="altobelli" w:date="2019-10-30T19:02:00Z" w:initials="a">
+    <w:p>
+      <w:pPr>
+        <w:pStyle w:val="Textodecomentrio"/>
+      </w:pPr>
+      <w:r>
+        <w:rPr>
+          <w:rStyle w:val="Refdecomentrio"/>
+        </w:rPr>
+        <w:annotationRef/>
+      </w:r>
+      <w:r>
+        <w:t>Ficou confuso.</w:t>
+      </w:r>
+    </w:p>
+  </w:comment>
+  <w:comment w:id="58" w:author="altobelli" w:date="2019-10-30T19:02:00Z" w:initials="a">
+    <w:p>
+      <w:pPr>
+        <w:pStyle w:val="Textodecomentrio"/>
+      </w:pPr>
+      <w:r>
+        <w:rPr>
+          <w:rStyle w:val="Refdecomentrio"/>
+        </w:rPr>
+        <w:annotationRef/>
+      </w:r>
+      <w:r>
+        <w:t xml:space="preserve">Coloque esse exemplo em uma frase. Junte o exemplo e como acessar. </w:t>
+      </w:r>
+    </w:p>
+  </w:comment>
+  <w:comment w:id="60" w:author="altobelli" w:date="2019-10-30T19:04:00Z" w:initials="a">
+    <w:p>
+      <w:pPr>
+        <w:pStyle w:val="Textodecomentrio"/>
+      </w:pPr>
+      <w:r>
+        <w:rPr>
+          <w:rStyle w:val="Refdecomentrio"/>
+        </w:rPr>
+        <w:annotationRef/>
+      </w:r>
+      <w:r>
+        <w:t xml:space="preserve">Use apenas uma frase. </w:t>
+      </w:r>
+    </w:p>
+  </w:comment>
+  <w:comment w:id="61" w:author="altobelli" w:date="2019-10-30T19:04:00Z" w:initials="a">
+    <w:p>
+      <w:pPr>
+        <w:pStyle w:val="Textodecomentrio"/>
+      </w:pPr>
+      <w:r>
+        <w:rPr>
+          <w:rStyle w:val="Refdecomentrio"/>
+        </w:rPr>
+        <w:annotationRef/>
+      </w:r>
+      <w:r>
+        <w:t>Retire isso. Não é o foco explicar o uso.</w:t>
+      </w:r>
+    </w:p>
+  </w:comment>
+  <w:comment w:id="63" w:author="altobelli" w:date="2019-10-30T19:06:00Z" w:initials="a">
+    <w:p>
+      <w:pPr>
+        <w:pStyle w:val="Textodecomentrio"/>
+      </w:pPr>
+      <w:r>
+        <w:rPr>
+          <w:rStyle w:val="Refdecomentrio"/>
+        </w:rPr>
+        <w:annotationRef/>
+      </w:r>
+      <w:r>
+        <w:t xml:space="preserve">Uma frase. </w:t>
+      </w:r>
+    </w:p>
+  </w:comment>
+  <w:comment w:id="89" w:author="altobelli" w:date="2019-10-30T19:19:00Z" w:initials="a">
+    <w:p>
+      <w:pPr>
+        <w:pStyle w:val="Textodecomentrio"/>
+      </w:pPr>
+      <w:r>
+        <w:rPr>
+          <w:rStyle w:val="Refdecomentrio"/>
+        </w:rPr>
+        <w:annotationRef/>
+      </w:r>
+      <w:r>
+        <w:t>Referência. O que é XML?</w:t>
+      </w:r>
+    </w:p>
+  </w:comment>
+  <w:comment w:id="90" w:author="altobelli" w:date="2019-10-30T19:20:00Z" w:initials="a">
+    <w:p>
+      <w:pPr>
+        <w:pStyle w:val="Textodecomentrio"/>
+      </w:pPr>
+      <w:r>
+        <w:rPr>
+          <w:rStyle w:val="Refdecomentrio"/>
+        </w:rPr>
+        <w:annotationRef/>
+      </w:r>
+      <w:r>
+        <w:t xml:space="preserve">Inglês itálico. </w:t>
+      </w:r>
+    </w:p>
+  </w:comment>
+  <w:comment w:id="91" w:author="altobelli" w:date="2019-10-30T19:19:00Z" w:initials="a">
+    <w:p>
+      <w:pPr>
+        <w:pStyle w:val="Textodecomentrio"/>
+      </w:pPr>
+      <w:r>
+        <w:rPr>
+          <w:rStyle w:val="Refdecomentrio"/>
+        </w:rPr>
+        <w:annotationRef/>
+      </w:r>
+      <w:r>
+        <w:t xml:space="preserve">Cada um desses deve ter referência. </w:t>
+      </w:r>
+    </w:p>
+  </w:comment>
+  <w:comment w:id="92" w:author="altobelli" w:date="2019-10-30T19:21:00Z" w:initials="a">
+    <w:p>
+      <w:pPr>
+        <w:pStyle w:val="Textodecomentrio"/>
+      </w:pPr>
+      <w:r>
+        <w:rPr>
+          <w:rStyle w:val="Refdecomentrio"/>
+        </w:rPr>
+        <w:annotationRef/>
+      </w:r>
+      <w:r>
+        <w:t xml:space="preserve">Referência. </w:t>
+      </w:r>
+    </w:p>
+  </w:comment>
+  <w:comment w:id="93" w:author="altobelli" w:date="2019-10-30T19:21:00Z" w:initials="a">
+    <w:p>
+      <w:pPr>
+        <w:pStyle w:val="Textodecomentrio"/>
+      </w:pPr>
+      <w:r>
+        <w:rPr>
+          <w:rStyle w:val="Refdecomentrio"/>
+        </w:rPr>
+        <w:annotationRef/>
+      </w:r>
+      <w:r>
+        <w:t xml:space="preserve">Legenda da imagem. Imagem deve ser referenciada no texto. </w:t>
+      </w:r>
+      <w:r>
+        <w:t>Essa imagem foi você que fez, se não, deve definir a fonte de onde pegou.</w:t>
+      </w:r>
+    </w:p>
+  </w:comment>
+  <w:comment w:id="94" w:author="altobelli" w:date="2019-10-30T19:21:00Z" w:initials="a">
+    <w:p>
+      <w:pPr>
+        <w:pStyle w:val="Textodecomentrio"/>
+      </w:pPr>
+      <w:r>
+        <w:rPr>
+          <w:rStyle w:val="Refdecomentrio"/>
+        </w:rPr>
+        <w:annotationRef/>
+      </w:r>
+      <w:r>
+        <w:t xml:space="preserve">Você pode usar lista, da forma que fez. Porém tem que ter um texto contextualizando o cenário. Mas eu preferia que você colocasse em forma de frase. Use ponto virgula.   </w:t>
+      </w:r>
+    </w:p>
+  </w:comment>
+  <w:comment w:id="95" w:author="altobelli" w:date="2019-10-30T19:24:00Z" w:initials="a">
+    <w:p>
+      <w:pPr>
+        <w:pStyle w:val="Textodecomentrio"/>
+      </w:pPr>
+      <w:r>
+        <w:rPr>
+          <w:rStyle w:val="Refdecomentrio"/>
+        </w:rPr>
+        <w:annotationRef/>
+      </w:r>
+      <w:r>
+        <w:t>Contextualiza. Isso é um TCC não um slide. Explique. Exemplo:</w:t>
+      </w:r>
+    </w:p>
+    <w:p>
+      <w:pPr>
+        <w:pStyle w:val="Textodecomentrio"/>
+      </w:pPr>
+      <w:r>
+        <w:t xml:space="preserve">“No processo automático é definido um programa que realiza uma sequencia de etapas definidas... </w:t>
+      </w:r>
+      <w:proofErr w:type="spellStart"/>
+      <w:r>
+        <w:t>bla</w:t>
+      </w:r>
+      <w:proofErr w:type="spellEnd"/>
+      <w:r>
         <w:t xml:space="preserve"> </w:t>
       </w:r>
       <w:proofErr w:type="spellStart"/>
       <w:r>
-        <w:rPr>
-          <w:rFonts w:ascii="Times New Roman" w:hAnsi="Times New Roman"/>
-          <w:i/>
-          <w:sz w:val="16"/>
-        </w:rPr>
-        <w:t>to</w:t>
+        <w:t>bla</w:t>
       </w:r>
       <w:proofErr w:type="spellEnd"/>
       <w:r>
-        <w:rPr>
-          <w:rFonts w:ascii="Times New Roman" w:hAnsi="Times New Roman"/>
-          <w:i/>
-          <w:sz w:val="16"/>
-        </w:rPr>
         <w:t xml:space="preserve"> </w:t>
       </w:r>
       <w:proofErr w:type="spellStart"/>
       <w:r>
-        <w:rPr>
-          <w:rFonts w:ascii="Times New Roman" w:hAnsi="Times New Roman"/>
-          <w:i/>
-          <w:sz w:val="16"/>
-        </w:rPr>
-        <w:t>altobelli</w:t>
+        <w:t>bla</w:t>
       </w:r>
       <w:proofErr w:type="spellEnd"/>
       <w:r>
-        <w:rPr>
-          <w:rFonts w:ascii="Times New Roman" w:hAnsi="Times New Roman"/>
-          <w:i/>
-          <w:sz w:val="16"/>
-        </w:rPr>
-        <w:t xml:space="preserve"> (09/24/2019, 21:14): "..."</w:t>
-      </w:r>
-    </w:p>
-    <w:p>
-      <w:r>
-        <w:rPr>
-          <w:rFonts w:ascii="Liberation Serif" w:eastAsia="Segoe UI" w:hAnsi="Liberation Serif" w:cs="Tahoma"/>
-          <w:sz w:val="20"/>
-          <w:szCs w:val="24"/>
-        </w:rPr>
-        <w:t>Ok!</w:t>
+        <w:t xml:space="preserve">. </w:t>
+      </w:r>
+    </w:p>
+  </w:comment>
+  <w:comment w:id="96" w:author="altobelli" w:date="2019-10-30T19:30:00Z" w:initials="a">
+    <w:p>
+      <w:pPr>
+        <w:pStyle w:val="Textodecomentrio"/>
+      </w:pPr>
+      <w:r>
+        <w:rPr>
+          <w:rStyle w:val="Refdecomentrio"/>
+        </w:rPr>
+        <w:annotationRef/>
+      </w:r>
+      <w:r>
+        <w:t>referência</w:t>
+      </w:r>
+    </w:p>
+  </w:comment>
+  <w:comment w:id="97" w:author="altobelli" w:date="2019-10-30T19:30:00Z" w:initials="a">
+    <w:p>
+      <w:pPr>
+        <w:pStyle w:val="Textodecomentrio"/>
+      </w:pPr>
+      <w:r>
+        <w:rPr>
+          <w:rStyle w:val="Refdecomentrio"/>
+        </w:rPr>
+        <w:annotationRef/>
+      </w:r>
+      <w:r>
+        <w:t xml:space="preserve">itálico </w:t>
+      </w:r>
+    </w:p>
+  </w:comment>
+  <w:comment w:id="98" w:author="altobelli" w:date="2019-10-30T19:30:00Z" w:initials="a">
+    <w:p>
+      <w:pPr>
+        <w:pStyle w:val="Textodecomentrio"/>
+      </w:pPr>
+      <w:r>
+        <w:rPr>
+          <w:rStyle w:val="Refdecomentrio"/>
+        </w:rPr>
+        <w:annotationRef/>
+      </w:r>
+      <w:r>
+        <w:t>referência.</w:t>
+      </w:r>
+    </w:p>
+  </w:comment>
+  <w:comment w:id="99" w:author="altobelli" w:date="2019-10-30T19:31:00Z" w:initials="a">
+    <w:p>
+      <w:pPr>
+        <w:pStyle w:val="Textodecomentrio"/>
+      </w:pPr>
+      <w:r>
+        <w:rPr>
+          <w:rStyle w:val="Refdecomentrio"/>
+        </w:rPr>
+        <w:annotationRef/>
+      </w:r>
+      <w:r>
+        <w:t>Evite o inglês</w:t>
+      </w:r>
+      <w:r>
+        <w:t>. Troque por tradução...ou outra palavra.</w:t>
+      </w:r>
+    </w:p>
+  </w:comment>
+  <w:comment w:id="100" w:author="altobelli" w:date="2019-10-30T19:32:00Z" w:initials="a">
+    <w:p>
+      <w:pPr>
+        <w:pStyle w:val="Textodecomentrio"/>
+      </w:pPr>
+      <w:r>
+        <w:rPr>
+          <w:rStyle w:val="Refdecomentrio"/>
+        </w:rPr>
+        <w:annotationRef/>
+      </w:r>
+      <w:r>
+        <w:t>Referência</w:t>
+      </w:r>
+    </w:p>
+  </w:comment>
+  <w:comment w:id="101" w:author="altobelli" w:date="2019-10-30T19:32:00Z" w:initials="a">
+    <w:p>
+      <w:pPr>
+        <w:pStyle w:val="Textodecomentrio"/>
+      </w:pPr>
+      <w:r>
+        <w:rPr>
+          <w:rStyle w:val="Refdecomentrio"/>
+        </w:rPr>
+        <w:annotationRef/>
+      </w:r>
+      <w:r>
+        <w:t>Itálico. Não vou mais falar disso revise todo o texto.</w:t>
+      </w:r>
+    </w:p>
+  </w:comment>
+  <w:comment w:id="102" w:author="altobelli" w:date="2019-10-30T19:33:00Z" w:initials="a">
+    <w:p>
+      <w:pPr>
+        <w:pStyle w:val="Textodecomentrio"/>
+      </w:pPr>
+      <w:r>
+        <w:rPr>
+          <w:rStyle w:val="Refdecomentrio"/>
+        </w:rPr>
+        <w:annotationRef/>
+      </w:r>
+      <w:r>
+        <w:t>Ficou confuso.</w:t>
+      </w:r>
+    </w:p>
+  </w:comment>
+  <w:comment w:id="128" w:author="altobelli" w:date="2019-10-30T19:34:00Z" w:initials="a">
+    <w:p>
+      <w:pPr>
+        <w:pStyle w:val="Textodecomentrio"/>
+      </w:pPr>
+      <w:r>
+        <w:rPr>
+          <w:rStyle w:val="Refdecomentrio"/>
+        </w:rPr>
+        <w:annotationRef/>
+      </w:r>
+      <w:r>
+        <w:t xml:space="preserve">Melhore essa imagem. Gera uma imagem só. Coloque legenda. E faz referência no texto. </w:t>
+      </w:r>
+    </w:p>
+  </w:comment>
+  <w:comment w:id="129" w:author="altobelli" w:date="2019-10-30T19:35:00Z" w:initials="a">
+    <w:p>
+      <w:pPr>
+        <w:pStyle w:val="Textodecomentrio"/>
+      </w:pPr>
+      <w:r>
+        <w:rPr>
+          <w:rStyle w:val="Refdecomentrio"/>
+        </w:rPr>
+        <w:annotationRef/>
+      </w:r>
+      <w:r>
+        <w:t xml:space="preserve">Sentir falta da finalidade do </w:t>
+      </w:r>
+      <w:proofErr w:type="spellStart"/>
+      <w:r>
+        <w:t>parsing</w:t>
+      </w:r>
+      <w:proofErr w:type="spellEnd"/>
+      <w:r>
+        <w:t xml:space="preserve">. Contextualiza um exemplo onde é feito a navegação na árvore da estrutura </w:t>
+      </w:r>
+      <w:proofErr w:type="spellStart"/>
+      <w:r>
+        <w:t>html</w:t>
+      </w:r>
+      <w:proofErr w:type="spellEnd"/>
+      <w:r>
+        <w:t xml:space="preserve">. Acho que ficaria legal, você colocar uma </w:t>
+      </w:r>
+      <w:r>
+        <w:t>página</w:t>
+      </w:r>
+      <w:r>
+        <w:t xml:space="preserve"> boba com dois campos e digamos que estamos </w:t>
+      </w:r>
+      <w:proofErr w:type="gramStart"/>
+      <w:r>
+        <w:t>interessado</w:t>
+      </w:r>
+      <w:proofErr w:type="gramEnd"/>
+      <w:r>
+        <w:t xml:space="preserve"> em determinada informação de um dos campos. Coloca o print da imagem do site pelo browser, depois </w:t>
+      </w:r>
+      <w:proofErr w:type="spellStart"/>
+      <w:r>
+        <w:t>html</w:t>
+      </w:r>
+      <w:proofErr w:type="spellEnd"/>
+      <w:r>
+        <w:t xml:space="preserve"> e a arvore</w:t>
+      </w:r>
+      <w:r>
+        <w:t xml:space="preserve"> com os nós com os valores do mesmo</w:t>
+      </w:r>
+      <w:r>
+        <w:t>.</w:t>
+      </w:r>
+      <w:r>
+        <w:t xml:space="preserve"> E guia o leitor até o nó com a informação.</w:t>
+      </w:r>
+      <w:r>
+        <w:t xml:space="preserve"> </w:t>
       </w:r>
     </w:p>
   </w:comment>
@@ -12996,23 +14006,95 @@
 
 <file path=word/commentsExtended.xml><?xml version="1.0" encoding="utf-8"?>
 <w15:commentsEx xmlns:wpc="http://schemas.microsoft.com/office/word/2010/wordprocessingCanvas" xmlns:cx="http://schemas.microsoft.com/office/drawing/2014/chartex" xmlns:cx1="http://schemas.microsoft.com/office/drawing/2015/9/8/chartex" xmlns:cx2="http://schemas.microsoft.com/office/drawing/2015/10/21/chartex" xmlns:cx3="http://schemas.microsoft.com/office/drawing/2016/5/9/chartex" xmlns:cx4="http://schemas.microsoft.com/office/drawing/2016/5/10/chartex" xmlns:cx5="http://schemas.microsoft.com/office/drawing/2016/5/11/chartex" xmlns:cx6="http://schemas.microsoft.com/office/drawing/2016/5/12/chartex" xmlns:cx7="http://schemas.microsoft.com/office/drawing/2016/5/13/chartex" xmlns:cx8="http://schemas.microsoft.com/office/drawing/2016/5/14/chartex" xmlns:mc="http://schemas.openxmlformats.org/markup-compatibility/2006" xmlns:aink="http://schemas.microsoft.com/office/drawing/2016/ink" xmlns:am3d="http://schemas.microsoft.com/office/drawing/2017/model3d" xmlns:o="urn:schemas-microsoft-com:office:office" xmlns:r="http://schemas.openxmlformats.org/officeDocument/2006/relationships" xmlns:m="http://schemas.openxmlformats.org/officeDocument/2006/math" xmlns:v="urn:schemas-microsoft-com:vml" xmlns:wp14="http://schemas.microsoft.com/office/word/2010/wordprocessingDrawing" xmlns:wp="http://schemas.openxmlformats.org/drawingml/2006/wordprocessingDrawing" xmlns:w10="urn:schemas-microsoft-com:office:word" xmlns:w="http://schemas.openxmlformats.org/wordprocessingml/2006/main" xmlns:w14="http://schemas.microsoft.com/office/word/2010/wordml" xmlns:w15="http://schemas.microsoft.com/office/word/2012/wordml" xmlns:w16cid="http://schemas.microsoft.com/office/word/2016/wordml/cid" xmlns:w16se="http://schemas.microsoft.com/office/word/2015/wordml/symex" xmlns:wpg="http://schemas.microsoft.com/office/word/2010/wordprocessingGroup" xmlns:wpi="http://schemas.microsoft.com/office/word/2010/wordprocessingInk" xmlns:wne="http://schemas.microsoft.com/office/word/2006/wordml" xmlns:wps="http://schemas.microsoft.com/office/word/2010/wordprocessingShape" mc:Ignorable="w14 w15 w16se w16cid wp14">
+  <w15:commentEx w15:paraId="32525532" w15:done="0"/>
   <w15:commentEx w15:paraId="76617AC0" w15:done="0"/>
+  <w15:commentEx w15:paraId="0CFDD2C4" w15:paraIdParent="76617AC0" w15:done="0"/>
   <w15:commentEx w15:paraId="1D9E0D26" w15:done="0"/>
   <w15:commentEx w15:paraId="536B33C9" w15:done="0"/>
   <w15:commentEx w15:paraId="0AF33207" w15:done="0"/>
   <w15:commentEx w15:paraId="2ED2FD34" w15:done="0"/>
   <w15:commentEx w15:paraId="4958DFCF" w15:done="0"/>
+  <w15:commentEx w15:paraId="6583D8C9" w15:done="0"/>
+  <w15:commentEx w15:paraId="4C90C214" w15:done="0"/>
+  <w15:commentEx w15:paraId="550A02E3" w15:done="0"/>
+  <w15:commentEx w15:paraId="16F72D37" w15:done="0"/>
+  <w15:commentEx w15:paraId="52FD0B18" w15:done="0"/>
+  <w15:commentEx w15:paraId="370C4961" w15:done="0"/>
+  <w15:commentEx w15:paraId="071FCD5C" w15:done="0"/>
+  <w15:commentEx w15:paraId="52406E76" w15:done="0"/>
+  <w15:commentEx w15:paraId="3870B73A" w15:done="0"/>
+  <w15:commentEx w15:paraId="49C3F32F" w15:done="0"/>
+  <w15:commentEx w15:paraId="13A6E149" w15:done="0"/>
+  <w15:commentEx w15:paraId="60E64835" w15:done="0"/>
+  <w15:commentEx w15:paraId="6965C3E8" w15:done="0"/>
+  <w15:commentEx w15:paraId="313A133D" w15:done="0"/>
+  <w15:commentEx w15:paraId="7E5DD753" w15:done="0"/>
+  <w15:commentEx w15:paraId="321FA387" w15:done="0"/>
+  <w15:commentEx w15:paraId="736C1544" w15:done="0"/>
+  <w15:commentEx w15:paraId="27548508" w15:done="0"/>
+  <w15:commentEx w15:paraId="577CC2B7" w15:done="0"/>
+  <w15:commentEx w15:paraId="638B76F4" w15:done="0"/>
+  <w15:commentEx w15:paraId="59417C33" w15:done="0"/>
+  <w15:commentEx w15:paraId="7ADA09BB" w15:done="0"/>
+  <w15:commentEx w15:paraId="69B25DB7" w15:done="0"/>
+  <w15:commentEx w15:paraId="17533AA1" w15:done="0"/>
+  <w15:commentEx w15:paraId="21FA9A48" w15:done="0"/>
+  <w15:commentEx w15:paraId="1576218B" w15:done="0"/>
+  <w15:commentEx w15:paraId="18B3CA63" w15:done="0"/>
+  <w15:commentEx w15:paraId="7D9FDF49" w15:done="0"/>
+  <w15:commentEx w15:paraId="0E4D198E" w15:done="0"/>
+  <w15:commentEx w15:paraId="02D5C155" w15:done="0"/>
+  <w15:commentEx w15:paraId="488AB2EA" w15:done="0"/>
+  <w15:commentEx w15:paraId="070CC514" w15:done="0"/>
+  <w15:commentEx w15:paraId="6D114723" w15:done="0"/>
+  <w15:commentEx w15:paraId="000D6BB7" w15:done="0"/>
 </w15:commentsEx>
 </file>
 
 <file path=word/commentsIds.xml><?xml version="1.0" encoding="utf-8"?>
 <w16cid:commentsIds xmlns:wpc="http://schemas.microsoft.com/office/word/2010/wordprocessingCanvas" xmlns:cx="http://schemas.microsoft.com/office/drawing/2014/chartex" xmlns:cx1="http://schemas.microsoft.com/office/drawing/2015/9/8/chartex" xmlns:cx2="http://schemas.microsoft.com/office/drawing/2015/10/21/chartex" xmlns:cx3="http://schemas.microsoft.com/office/drawing/2016/5/9/chartex" xmlns:cx4="http://schemas.microsoft.com/office/drawing/2016/5/10/chartex" xmlns:cx5="http://schemas.microsoft.com/office/drawing/2016/5/11/chartex" xmlns:cx6="http://schemas.microsoft.com/office/drawing/2016/5/12/chartex" xmlns:cx7="http://schemas.microsoft.com/office/drawing/2016/5/13/chartex" xmlns:cx8="http://schemas.microsoft.com/office/drawing/2016/5/14/chartex" xmlns:mc="http://schemas.openxmlformats.org/markup-compatibility/2006" xmlns:aink="http://schemas.microsoft.com/office/drawing/2016/ink" xmlns:am3d="http://schemas.microsoft.com/office/drawing/2017/model3d" xmlns:o="urn:schemas-microsoft-com:office:office" xmlns:r="http://schemas.openxmlformats.org/officeDocument/2006/relationships" xmlns:m="http://schemas.openxmlformats.org/officeDocument/2006/math" xmlns:v="urn:schemas-microsoft-com:vml" xmlns:wp14="http://schemas.microsoft.com/office/word/2010/wordprocessingDrawing" xmlns:wp="http://schemas.openxmlformats.org/drawingml/2006/wordprocessingDrawing" xmlns:w10="urn:schemas-microsoft-com:office:word" xmlns:w="http://schemas.openxmlformats.org/wordprocessingml/2006/main" xmlns:w14="http://schemas.microsoft.com/office/word/2010/wordml" xmlns:w15="http://schemas.microsoft.com/office/word/2012/wordml" xmlns:w16cid="http://schemas.microsoft.com/office/word/2016/wordml/cid" xmlns:w16se="http://schemas.microsoft.com/office/word/2015/wordml/symex" xmlns:wpg="http://schemas.microsoft.com/office/word/2010/wordprocessingGroup" xmlns:wpi="http://schemas.microsoft.com/office/word/2010/wordprocessingInk" xmlns:wne="http://schemas.microsoft.com/office/word/2006/wordml" xmlns:wps="http://schemas.microsoft.com/office/word/2010/wordprocessingShape" mc:Ignorable="w14 w15 w16se w16cid wp14">
+  <w16cid:commentId w16cid:paraId="32525532" w16cid:durableId="2164515E"/>
   <w16cid:commentId w16cid:paraId="76617AC0" w16cid:durableId="2140BFCF"/>
+  <w16cid:commentId w16cid:paraId="0CFDD2C4" w16cid:durableId="2164538E"/>
   <w16cid:commentId w16cid:paraId="1D9E0D26" w16cid:durableId="2140BFD0"/>
   <w16cid:commentId w16cid:paraId="536B33C9" w16cid:durableId="2140BFD1"/>
   <w16cid:commentId w16cid:paraId="0AF33207" w16cid:durableId="2140BFD2"/>
   <w16cid:commentId w16cid:paraId="2ED2FD34" w16cid:durableId="2140BFD3"/>
   <w16cid:commentId w16cid:paraId="4958DFCF" w16cid:durableId="2140BFD4"/>
+  <w16cid:commentId w16cid:paraId="6583D8C9" w16cid:durableId="216454F6"/>
+  <w16cid:commentId w16cid:paraId="4C90C214" w16cid:durableId="21645587"/>
+  <w16cid:commentId w16cid:paraId="550A02E3" w16cid:durableId="216457A0"/>
+  <w16cid:commentId w16cid:paraId="16F72D37" w16cid:durableId="216457FD"/>
+  <w16cid:commentId w16cid:paraId="52FD0B18" w16cid:durableId="21645828"/>
+  <w16cid:commentId w16cid:paraId="370C4961" w16cid:durableId="2164555B"/>
+  <w16cid:commentId w16cid:paraId="071FCD5C" w16cid:durableId="216458BB"/>
+  <w16cid:commentId w16cid:paraId="52406E76" w16cid:durableId="216458EC"/>
+  <w16cid:commentId w16cid:paraId="3870B73A" w16cid:durableId="21645F44"/>
+  <w16cid:commentId w16cid:paraId="49C3F32F" w16cid:durableId="21645AA7"/>
+  <w16cid:commentId w16cid:paraId="13A6E149" w16cid:durableId="21645B26"/>
+  <w16cid:commentId w16cid:paraId="60E64835" w16cid:durableId="21645BD8"/>
+  <w16cid:commentId w16cid:paraId="6965C3E8" w16cid:durableId="21645C47"/>
+  <w16cid:commentId w16cid:paraId="313A133D" w16cid:durableId="21645CAD"/>
+  <w16cid:commentId w16cid:paraId="7E5DD753" w16cid:durableId="21645CD1"/>
+  <w16cid:commentId w16cid:paraId="321FA387" w16cid:durableId="21645D27"/>
+  <w16cid:commentId w16cid:paraId="736C1544" w16cid:durableId="21645D52"/>
+  <w16cid:commentId w16cid:paraId="27548508" w16cid:durableId="21645D98"/>
+  <w16cid:commentId w16cid:paraId="577CC2B7" w16cid:durableId="216460B9"/>
+  <w16cid:commentId w16cid:paraId="638B76F4" w16cid:durableId="216460F2"/>
+  <w16cid:commentId w16cid:paraId="59417C33" w16cid:durableId="216460DB"/>
+  <w16cid:commentId w16cid:paraId="7ADA09BB" w16cid:durableId="2164611D"/>
+  <w16cid:commentId w16cid:paraId="69B25DB7" w16cid:durableId="21646124"/>
+  <w16cid:commentId w16cid:paraId="17533AA1" w16cid:durableId="21646151"/>
+  <w16cid:commentId w16cid:paraId="21FA9A48" w16cid:durableId="216461E9"/>
+  <w16cid:commentId w16cid:paraId="1576218B" w16cid:durableId="21646345"/>
+  <w16cid:commentId w16cid:paraId="18B3CA63" w16cid:durableId="2164634F"/>
+  <w16cid:commentId w16cid:paraId="7D9FDF49" w16cid:durableId="2164636E"/>
+  <w16cid:commentId w16cid:paraId="0E4D198E" w16cid:durableId="2164638B"/>
+  <w16cid:commentId w16cid:paraId="02D5C155" w16cid:durableId="216463BE"/>
+  <w16cid:commentId w16cid:paraId="488AB2EA" w16cid:durableId="216463CA"/>
+  <w16cid:commentId w16cid:paraId="070CC514" w16cid:durableId="21646409"/>
+  <w16cid:commentId w16cid:paraId="6D114723" w16cid:durableId="21646449"/>
+  <w16cid:commentId w16cid:paraId="000D6BB7" w16cid:durableId="21646486"/>
 </w16cid:commentsIds>
 </file>
 
@@ -13108,7 +14190,7 @@
         <w:noProof/>
       </w:rPr>
       <w:pict w14:anchorId="2F2195CB">
-        <v:rect id="Image5" o:spid="_x0000_s2049" style="position:absolute;left:0;text-align:left;margin-left:-225.6pt;margin-top:.05pt;width:13.6pt;height:14pt;z-index:-251658752;visibility:visible;mso-wrap-style:square;mso-wrap-distance-left:0;mso-wrap-distance-top:0;mso-wrap-distance-right:0;mso-wrap-distance-bottom:0;mso-position-horizontal:right;mso-position-horizontal-relative:text;mso-position-vertical:absolute;mso-position-vertical-relative:text;v-text-anchor:top" o:gfxdata="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" filled="f" stroked="f">
+        <v:rect id="Image5" o:spid="_x0000_s2049" style="position:absolute;left:0;text-align:left;margin-left:-263.2pt;margin-top:.05pt;width:13.6pt;height:14pt;z-index:-251658752;visibility:visible;mso-wrap-style:square;mso-wrap-distance-left:0;mso-wrap-distance-top:0;mso-wrap-distance-right:0;mso-wrap-distance-bottom:0;mso-position-horizontal:right;mso-position-horizontal-relative:text;mso-position-vertical:absolute;mso-position-vertical-relative:text;v-text-anchor:top" o:gfxdata="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" filled="f" stroked="f">
           <v:textbox inset="0,0,0,0">
             <w:txbxContent>
               <w:p>
@@ -15728,7 +16810,7 @@
 </file>
 
 <file path=customXml/itemProps1.xml><?xml version="1.0" encoding="utf-8"?>
-<ds:datastoreItem xmlns:ds="http://schemas.openxmlformats.org/officeDocument/2006/customXml" ds:itemID="{27971905-710B-4B92-9753-00A0CCF62824}">
+<ds:datastoreItem xmlns:ds="http://schemas.openxmlformats.org/officeDocument/2006/customXml" ds:itemID="{E12FDFD7-F027-40A2-BDA0-6D03B11B5DC1}">
   <ds:schemaRefs>
     <ds:schemaRef ds:uri="http://schemas.openxmlformats.org/officeDocument/2006/bibliography"/>
   </ds:schemaRefs>

</xml_diff>

<commit_message>
adicionado tempo de execução do scopus
</commit_message>
<xml_diff>
--- a/TCC.docx
+++ b/TCC.docx
@@ -234,7 +234,6 @@
           <w:color w:val="008000"/>
         </w:rPr>
         <w:sectPr>
-          <w:headerReference w:type="default" r:id="rId8"/>
           <w:type w:val="oddPage"/>
           <w:pgSz w:w="11906" w:h="16838"/>
           <w:pgMar w:top="992" w:right="1134" w:bottom="1134" w:left="1701" w:header="709" w:footer="0" w:gutter="0"/>
@@ -6288,7 +6287,7 @@
     <w:p>
       <w:pPr>
         <w:sectPr>
-          <w:headerReference w:type="default" r:id="rId12"/>
+          <w:headerReference w:type="default" r:id="rId11"/>
           <w:pgSz w:w="11906" w:h="16838"/>
           <w:pgMar w:top="1701" w:right="1134" w:bottom="1134" w:left="1701" w:header="709" w:footer="0" w:gutter="0"/>
           <w:cols w:space="720"/>
@@ -6315,7 +6314,7 @@
     <w:p>
       <w:pPr>
         <w:sectPr>
-          <w:headerReference w:type="default" r:id="rId13"/>
+          <w:headerReference w:type="default" r:id="rId12"/>
           <w:type w:val="oddPage"/>
           <w:pgSz w:w="11906" w:h="16838"/>
           <w:pgMar w:top="1190" w:right="1134" w:bottom="1531" w:left="1701" w:header="907" w:footer="0" w:gutter="0"/>
@@ -8854,7 +8853,7 @@
                     </pic:cNvPicPr>
                   </pic:nvPicPr>
                   <pic:blipFill>
-                    <a:blip r:embed="rId14"/>
+                    <a:blip r:embed="rId13"/>
                     <a:stretch>
                       <a:fillRect/>
                     </a:stretch>
@@ -9009,7 +9008,7 @@
                     </pic:cNvPicPr>
                   </pic:nvPicPr>
                   <pic:blipFill>
-                    <a:blip r:embed="rId15"/>
+                    <a:blip r:embed="rId14"/>
                     <a:stretch>
                       <a:fillRect/>
                     </a:stretch>
@@ -9148,7 +9147,7 @@
                     </pic:cNvPicPr>
                   </pic:nvPicPr>
                   <pic:blipFill>
-                    <a:blip r:embed="rId16"/>
+                    <a:blip r:embed="rId15"/>
                     <a:stretch>
                       <a:fillRect/>
                     </a:stretch>
@@ -9347,7 +9346,7 @@
                     </pic:cNvPicPr>
                   </pic:nvPicPr>
                   <pic:blipFill>
-                    <a:blip r:embed="rId17"/>
+                    <a:blip r:embed="rId16"/>
                     <a:stretch>
                       <a:fillRect/>
                     </a:stretch>
@@ -10042,7 +10041,7 @@
                     </pic:cNvPicPr>
                   </pic:nvPicPr>
                   <pic:blipFill>
-                    <a:blip r:embed="rId18" cstate="print">
+                    <a:blip r:embed="rId17" cstate="print">
                       <a:extLst>
                         <a:ext uri="{28A0092B-C50C-407E-A947-70E740481C1C}">
                           <a14:useLocalDpi xmlns:a14="http://schemas.microsoft.com/office/drawing/2010/main" val="0"/>
@@ -10648,7 +10647,13 @@
         <w:t>46</w:t>
       </w:r>
       <w:r>
-        <w:t xml:space="preserve">] seguindo o seguinte modelo demonstrado na figura </w:t>
+        <w:t>] seguindo o</w:t>
+      </w:r>
+      <w:r>
+        <w:t xml:space="preserve"> </w:t>
+      </w:r>
+      <w:r>
+        <w:t xml:space="preserve">modelo demonstrado na figura </w:t>
       </w:r>
       <w:r>
         <w:t>6</w:t>
@@ -10703,7 +10708,7 @@
                     </pic:cNvPicPr>
                   </pic:nvPicPr>
                   <pic:blipFill>
-                    <a:blip r:embed="rId19">
+                    <a:blip r:embed="rId18">
                       <a:extLst>
                         <a:ext uri="{28A0092B-C50C-407E-A947-70E740481C1C}">
                           <a14:useLocalDpi xmlns:a14="http://schemas.microsoft.com/office/drawing/2010/main" val="0"/>
@@ -10879,7 +10884,7 @@
                     </pic:cNvPicPr>
                   </pic:nvPicPr>
                   <pic:blipFill>
-                    <a:blip r:embed="rId20">
+                    <a:blip r:embed="rId19">
                       <a:extLst>
                         <a:ext uri="{28A0092B-C50C-407E-A947-70E740481C1C}">
                           <a14:useLocalDpi xmlns:a14="http://schemas.microsoft.com/office/drawing/2010/main" val="0"/>
@@ -11010,7 +11015,7 @@
         <w:t xml:space="preserve"> [46</w:t>
       </w:r>
       <w:r>
-        <w:t xml:space="preserve">] seguindo o seguinte modelo demonstrado na figura </w:t>
+        <w:t xml:space="preserve">] seguindo o modelo demonstrado na figura </w:t>
       </w:r>
       <w:r>
         <w:t>8</w:t>
@@ -11059,7 +11064,7 @@
                     </pic:cNvPicPr>
                   </pic:nvPicPr>
                   <pic:blipFill>
-                    <a:blip r:embed="rId21">
+                    <a:blip r:embed="rId20">
                       <a:extLst>
                         <a:ext uri="{28A0092B-C50C-407E-A947-70E740481C1C}">
                           <a14:useLocalDpi xmlns:a14="http://schemas.microsoft.com/office/drawing/2010/main" val="0"/>
@@ -11232,7 +11237,7 @@
                     </pic:cNvPicPr>
                   </pic:nvPicPr>
                   <pic:blipFill>
-                    <a:blip r:embed="rId22" cstate="print">
+                    <a:blip r:embed="rId21" cstate="print">
                       <a:extLst>
                         <a:ext uri="{28A0092B-C50C-407E-A947-70E740481C1C}">
                           <a14:useLocalDpi xmlns:a14="http://schemas.microsoft.com/office/drawing/2010/main" val="0"/>
@@ -11348,7 +11353,7 @@
         <w:t>46</w:t>
       </w:r>
       <w:r>
-        <w:t xml:space="preserve">] seguindo o seguinte modelo demonstrado na figura </w:t>
+        <w:t xml:space="preserve">] seguindo o modelo demonstrado na figura </w:t>
       </w:r>
       <w:r>
         <w:t>10</w:t>
@@ -11430,7 +11435,7 @@
                     </pic:cNvPicPr>
                   </pic:nvPicPr>
                   <pic:blipFill>
-                    <a:blip r:embed="rId23" cstate="print">
+                    <a:blip r:embed="rId22" cstate="print">
                       <a:extLst>
                         <a:ext uri="{28A0092B-C50C-407E-A947-70E740481C1C}">
                           <a14:useLocalDpi xmlns:a14="http://schemas.microsoft.com/office/drawing/2010/main" val="0"/>
@@ -11511,15 +11516,7 @@
         <w:tab/>
       </w:r>
       <w:r>
-        <w:t xml:space="preserve">O </w:t>
-      </w:r>
-      <w:bookmarkStart w:id="102" w:name="_GoBack"/>
-      <w:r>
-        <w:t xml:space="preserve">critério de busca a ser </w:t>
-      </w:r>
-      <w:bookmarkEnd w:id="102"/>
-      <w:r>
-        <w:t>utilizado se encontra na chave "busca".</w:t>
+        <w:t>O critério de busca a ser utilizado se encontra na chave "busca".</w:t>
       </w:r>
       <w:r>
         <w:t xml:space="preserve"> </w:t>
@@ -11528,10 +11525,7 @@
         <w:t xml:space="preserve">O programa foi executado em </w:t>
       </w:r>
       <w:r>
-        <w:t>??</w:t>
-      </w:r>
-      <w:r>
-        <w:t>[#TODO]</w:t>
+        <w:t>21 minutos e 18</w:t>
       </w:r>
       <w:r>
         <w:t xml:space="preserve"> segundos </w:t>
@@ -11588,7 +11582,7 @@
                     </pic:cNvPicPr>
                   </pic:nvPicPr>
                   <pic:blipFill>
-                    <a:blip r:embed="rId24" cstate="print">
+                    <a:blip r:embed="rId23" cstate="print">
                       <a:extLst>
                         <a:ext uri="{28A0092B-C50C-407E-A947-70E740481C1C}">
                           <a14:useLocalDpi xmlns:a14="http://schemas.microsoft.com/office/drawing/2010/main" val="0"/>
@@ -11625,7 +11619,12 @@
         <w:pStyle w:val="Legenda"/>
       </w:pPr>
       <w:r>
-        <w:t xml:space="preserve">Figura </w:t>
+        <w:t>Figur</w:t>
+      </w:r>
+      <w:bookmarkStart w:id="102" w:name="_GoBack"/>
+      <w:bookmarkEnd w:id="102"/>
+      <w:r>
+        <w:t xml:space="preserve">a </w:t>
       </w:r>
       <w:fldSimple w:instr=" SEQ Figura \* ARABIC ">
         <w:r>
@@ -11987,7 +11986,7 @@
                     </pic:cNvPicPr>
                   </pic:nvPicPr>
                   <pic:blipFill>
-                    <a:blip r:embed="rId25"/>
+                    <a:blip r:embed="rId24"/>
                     <a:stretch>
                       <a:fillRect/>
                     </a:stretch>
@@ -12064,7 +12063,7 @@
                     </pic:cNvPicPr>
                   </pic:nvPicPr>
                   <pic:blipFill>
-                    <a:blip r:embed="rId26"/>
+                    <a:blip r:embed="rId25"/>
                     <a:stretch>
                       <a:fillRect/>
                     </a:stretch>
@@ -12458,7 +12457,7 @@
       <w:r>
         <w:t xml:space="preserve"> &lt;</w:t>
       </w:r>
-      <w:hyperlink r:id="rId27">
+      <w:hyperlink r:id="rId26">
         <w:r>
           <w:rPr>
             <w:rStyle w:val="InternetLink"/>
@@ -12493,7 +12492,7 @@
       <w:r>
         <w:t>. &lt;</w:t>
       </w:r>
-      <w:hyperlink r:id="rId28">
+      <w:hyperlink r:id="rId27">
         <w:r>
           <w:rPr>
             <w:rStyle w:val="InternetLink"/>
@@ -12546,7 +12545,7 @@
       <w:r>
         <w:t>. &lt;</w:t>
       </w:r>
-      <w:hyperlink r:id="rId29">
+      <w:hyperlink r:id="rId28">
         <w:r>
           <w:rPr>
             <w:rStyle w:val="InternetLink"/>
@@ -12599,7 +12598,7 @@
       <w:r>
         <w:t>. &lt;</w:t>
       </w:r>
-      <w:hyperlink r:id="rId30">
+      <w:hyperlink r:id="rId29">
         <w:r>
           <w:rPr>
             <w:rStyle w:val="InternetLink"/>
@@ -12664,7 +12663,7 @@
       <w:r>
         <w:t>&lt;</w:t>
       </w:r>
-      <w:hyperlink r:id="rId31">
+      <w:hyperlink r:id="rId30">
         <w:r>
           <w:rPr>
             <w:rStyle w:val="InternetLink"/>
@@ -12899,7 +12898,7 @@
       <w:r>
         <w:t>. &lt;</w:t>
       </w:r>
-      <w:hyperlink r:id="rId32">
+      <w:hyperlink r:id="rId31">
         <w:r>
           <w:rPr>
             <w:rStyle w:val="InternetLink"/>
@@ -12937,7 +12936,7 @@
       <w:r>
         <w:t>. &lt;</w:t>
       </w:r>
-      <w:hyperlink r:id="rId33">
+      <w:hyperlink r:id="rId32">
         <w:r>
           <w:rPr>
             <w:rStyle w:val="InternetLink"/>
@@ -12975,7 +12974,7 @@
       <w:r>
         <w:t>. &lt;</w:t>
       </w:r>
-      <w:hyperlink r:id="rId34">
+      <w:hyperlink r:id="rId33">
         <w:r>
           <w:rPr>
             <w:rStyle w:val="InternetLink"/>
@@ -13013,7 +13012,7 @@
       <w:r>
         <w:t>. &lt;</w:t>
       </w:r>
-      <w:hyperlink r:id="rId35">
+      <w:hyperlink r:id="rId34">
         <w:r>
           <w:rPr>
             <w:rStyle w:val="InternetLink"/>
@@ -13129,7 +13128,7 @@
       <w:r>
         <w:t>. &lt;</w:t>
       </w:r>
-      <w:hyperlink r:id="rId36">
+      <w:hyperlink r:id="rId35">
         <w:r>
           <w:rPr>
             <w:rStyle w:val="InternetLink"/>
@@ -13164,7 +13163,7 @@
       <w:r>
         <w:t>. &lt;</w:t>
       </w:r>
-      <w:hyperlink r:id="rId37">
+      <w:hyperlink r:id="rId36">
         <w:r>
           <w:rPr>
             <w:rStyle w:val="InternetLink"/>
@@ -13315,7 +13314,7 @@
       <w:r>
         <w:t>. &lt;</w:t>
       </w:r>
-      <w:hyperlink r:id="rId38">
+      <w:hyperlink r:id="rId37">
         <w:r>
           <w:rPr>
             <w:rStyle w:val="InternetLink"/>
@@ -13353,7 +13352,7 @@
       <w:r>
         <w:t>. &lt;</w:t>
       </w:r>
-      <w:hyperlink r:id="rId39">
+      <w:hyperlink r:id="rId38">
         <w:r>
           <w:rPr>
             <w:rStyle w:val="InternetLink"/>
@@ -14049,7 +14048,7 @@
       <w:r>
         <w:t xml:space="preserve"> &lt;</w:t>
       </w:r>
-      <w:hyperlink r:id="rId40" w:history="1">
+      <w:hyperlink r:id="rId39" w:history="1">
         <w:r>
           <w:rPr>
             <w:rStyle w:val="Hyperlink"/>
@@ -14185,7 +14184,7 @@
       <w:r>
         <w:t xml:space="preserve"> &lt;</w:t>
       </w:r>
-      <w:hyperlink r:id="rId41" w:history="1">
+      <w:hyperlink r:id="rId40" w:history="1">
         <w:r>
           <w:rPr>
             <w:rStyle w:val="Hyperlink"/>
@@ -14216,7 +14215,7 @@
       <w:r>
         <w:t xml:space="preserve"> &lt;</w:t>
       </w:r>
-      <w:hyperlink r:id="rId42" w:history="1">
+      <w:hyperlink r:id="rId41" w:history="1">
         <w:r>
           <w:rPr>
             <w:rStyle w:val="Hyperlink"/>
@@ -14263,7 +14262,7 @@
       <w:r>
         <w:t xml:space="preserve"> &lt;</w:t>
       </w:r>
-      <w:hyperlink r:id="rId43" w:history="1">
+      <w:hyperlink r:id="rId42" w:history="1">
         <w:r>
           <w:rPr>
             <w:rStyle w:val="Hyperlink"/>
@@ -14374,7 +14373,7 @@
         </w:rPr>
         <w:t>&lt;</w:t>
       </w:r>
-      <w:hyperlink r:id="rId44" w:history="1">
+      <w:hyperlink r:id="rId43" w:history="1">
         <w:r>
           <w:rPr>
             <w:rStyle w:val="Hyperlink"/>
@@ -14613,7 +14612,7 @@
       <w:r>
         <w:t xml:space="preserve"> </w:t>
       </w:r>
-      <w:hyperlink r:id="rId45" w:history="1">
+      <w:hyperlink r:id="rId44" w:history="1">
         <w:r>
           <w:rPr>
             <w:rStyle w:val="Hyperlink"/>
@@ -14678,7 +14677,7 @@
       <w:r>
         <w:t>&lt;</w:t>
       </w:r>
-      <w:hyperlink r:id="rId46" w:history="1">
+      <w:hyperlink r:id="rId45" w:history="1">
         <w:r>
           <w:rPr>
             <w:rStyle w:val="Hyperlink"/>
@@ -14748,7 +14747,7 @@
       <w:r>
         <w:t>&lt;</w:t>
       </w:r>
-      <w:hyperlink r:id="rId47" w:history="1">
+      <w:hyperlink r:id="rId46" w:history="1">
         <w:r>
           <w:rPr>
             <w:rStyle w:val="Hyperlink"/>
@@ -14877,7 +14876,7 @@
     </w:p>
     <w:p/>
     <w:sectPr>
-      <w:headerReference w:type="default" r:id="rId48"/>
+      <w:headerReference w:type="default" r:id="rId47"/>
       <w:pgSz w:w="11906" w:h="16838"/>
       <w:pgMar w:top="1701" w:right="1134" w:bottom="1531" w:left="1701" w:header="907" w:footer="0" w:gutter="0"/>
       <w:cols w:space="720"/>
@@ -15802,6 +15801,7 @@
   <w:p>
     <w:pPr>
       <w:pStyle w:val="Cabealho"/>
+      <w:jc w:val="right"/>
     </w:pPr>
   </w:p>
 </w:hdr>
@@ -15812,23 +15812,12 @@
   <w:p>
     <w:pPr>
       <w:pStyle w:val="Cabealho"/>
-      <w:jc w:val="right"/>
     </w:pPr>
   </w:p>
 </w:hdr>
 </file>
 
 <file path=word/header3.xml><?xml version="1.0" encoding="utf-8"?>
-<w:hdr xmlns:wpc="http://schemas.microsoft.com/office/word/2010/wordprocessingCanvas" xmlns:cx="http://schemas.microsoft.com/office/drawing/2014/chartex" xmlns:cx1="http://schemas.microsoft.com/office/drawing/2015/9/8/chartex" xmlns:cx2="http://schemas.microsoft.com/office/drawing/2015/10/21/chartex" xmlns:cx3="http://schemas.microsoft.com/office/drawing/2016/5/9/chartex" xmlns:cx4="http://schemas.microsoft.com/office/drawing/2016/5/10/chartex" xmlns:cx5="http://schemas.microsoft.com/office/drawing/2016/5/11/chartex" xmlns:cx6="http://schemas.microsoft.com/office/drawing/2016/5/12/chartex" xmlns:cx7="http://schemas.microsoft.com/office/drawing/2016/5/13/chartex" xmlns:cx8="http://schemas.microsoft.com/office/drawing/2016/5/14/chartex" xmlns:mc="http://schemas.openxmlformats.org/markup-compatibility/2006" xmlns:aink="http://schemas.microsoft.com/office/drawing/2016/ink" xmlns:am3d="http://schemas.microsoft.com/office/drawing/2017/model3d" xmlns:o="urn:schemas-microsoft-com:office:office" xmlns:r="http://schemas.openxmlformats.org/officeDocument/2006/relationships" xmlns:m="http://schemas.openxmlformats.org/officeDocument/2006/math" xmlns:v="urn:schemas-microsoft-com:vml" xmlns:wp14="http://schemas.microsoft.com/office/word/2010/wordprocessingDrawing" xmlns:wp="http://schemas.openxmlformats.org/drawingml/2006/wordprocessingDrawing" xmlns:w10="urn:schemas-microsoft-com:office:word" xmlns:w="http://schemas.openxmlformats.org/wordprocessingml/2006/main" xmlns:w14="http://schemas.microsoft.com/office/word/2010/wordml" xmlns:w15="http://schemas.microsoft.com/office/word/2012/wordml" xmlns:w16cid="http://schemas.microsoft.com/office/word/2016/wordml/cid" xmlns:w16se="http://schemas.microsoft.com/office/word/2015/wordml/symex" xmlns:wpg="http://schemas.microsoft.com/office/word/2010/wordprocessingGroup" xmlns:wpi="http://schemas.microsoft.com/office/word/2010/wordprocessingInk" xmlns:wne="http://schemas.microsoft.com/office/word/2006/wordml" xmlns:wps="http://schemas.microsoft.com/office/word/2010/wordprocessingShape" mc:Ignorable="w14 w15 w16se w16cid wp14">
-  <w:p>
-    <w:pPr>
-      <w:pStyle w:val="Cabealho"/>
-    </w:pPr>
-  </w:p>
-</w:hdr>
-</file>
-
-<file path=word/header4.xml><?xml version="1.0" encoding="utf-8"?>
 <w:hdr xmlns:wpc="http://schemas.microsoft.com/office/word/2010/wordprocessingCanvas" xmlns:cx="http://schemas.microsoft.com/office/drawing/2014/chartex" xmlns:cx1="http://schemas.microsoft.com/office/drawing/2015/9/8/chartex" xmlns:cx2="http://schemas.microsoft.com/office/drawing/2015/10/21/chartex" xmlns:cx3="http://schemas.microsoft.com/office/drawing/2016/5/9/chartex" xmlns:cx4="http://schemas.microsoft.com/office/drawing/2016/5/10/chartex" xmlns:cx5="http://schemas.microsoft.com/office/drawing/2016/5/11/chartex" xmlns:cx6="http://schemas.microsoft.com/office/drawing/2016/5/12/chartex" xmlns:cx7="http://schemas.microsoft.com/office/drawing/2016/5/13/chartex" xmlns:cx8="http://schemas.microsoft.com/office/drawing/2016/5/14/chartex" xmlns:mc="http://schemas.openxmlformats.org/markup-compatibility/2006" xmlns:aink="http://schemas.microsoft.com/office/drawing/2016/ink" xmlns:am3d="http://schemas.microsoft.com/office/drawing/2017/model3d" xmlns:o="urn:schemas-microsoft-com:office:office" xmlns:r="http://schemas.openxmlformats.org/officeDocument/2006/relationships" xmlns:m="http://schemas.openxmlformats.org/officeDocument/2006/math" xmlns:v="urn:schemas-microsoft-com:vml" xmlns:wp14="http://schemas.microsoft.com/office/word/2010/wordprocessingDrawing" xmlns:wp="http://schemas.openxmlformats.org/drawingml/2006/wordprocessingDrawing" xmlns:w10="urn:schemas-microsoft-com:office:word" xmlns:w="http://schemas.openxmlformats.org/wordprocessingml/2006/main" xmlns:w14="http://schemas.microsoft.com/office/word/2010/wordml" xmlns:w15="http://schemas.microsoft.com/office/word/2012/wordml" xmlns:w16cid="http://schemas.microsoft.com/office/word/2016/wordml/cid" xmlns:w16se="http://schemas.microsoft.com/office/word/2015/wordml/symex" xmlns:wpg="http://schemas.microsoft.com/office/word/2010/wordprocessingGroup" xmlns:wpi="http://schemas.microsoft.com/office/word/2010/wordprocessingInk" xmlns:wne="http://schemas.microsoft.com/office/word/2006/wordml" xmlns:wps="http://schemas.microsoft.com/office/word/2010/wordprocessingShape" mc:Ignorable="w14 w15 w16se w16cid wp14">
   <w:p>
     <w:pPr>
@@ -18631,7 +18620,7 @@
 </file>
 
 <file path=customXml/itemProps1.xml><?xml version="1.0" encoding="utf-8"?>
-<ds:datastoreItem xmlns:ds="http://schemas.openxmlformats.org/officeDocument/2006/customXml" ds:itemID="{95FD18C5-093C-42CF-BD26-59B4733CD312}">
+<ds:datastoreItem xmlns:ds="http://schemas.openxmlformats.org/officeDocument/2006/customXml" ds:itemID="{A5E79B48-0339-4EFD-B2B3-C62E649A2FC1}">
   <ds:schemaRefs>
     <ds:schemaRef ds:uri="http://schemas.openxmlformats.org/officeDocument/2006/bibliography"/>
   </ds:schemaRefs>

</xml_diff>

<commit_message>
Updating indexes (use cases diagrams/tables and classes diagram)
</commit_message>
<xml_diff>
--- a/TCC.docx
+++ b/TCC.docx
@@ -73,7 +73,7 @@
                 <wp:positionV relativeFrom="paragraph">
                   <wp:posOffset>51435</wp:posOffset>
                 </wp:positionV>
-                <wp:extent cx="3089275" cy="1170305"/>
+                <wp:extent cx="3089910" cy="1170940"/>
                 <wp:effectExtent l="0" t="0" r="0" b="0"/>
                 <wp:wrapNone/>
                 <wp:docPr id="1" name="Image1"/>
@@ -84,7 +84,7 @@
                       <wps:spPr>
                         <a:xfrm>
                           <a:off x="0" y="0"/>
-                          <a:ext cx="3088800" cy="1169640"/>
+                          <a:ext cx="3089160" cy="1170360"/>
                         </a:xfrm>
                         <a:prstGeom prst="rect">
                           <a:avLst/>
@@ -174,7 +174,7 @@
           </mc:Choice>
           <mc:Fallback>
             <w:pict>
-              <v:rect id="shape_0" ID="Image1" fillcolor="#ffff99" stroked="t" style="position:absolute;margin-left:-45pt;margin-top:4.05pt;width:243.15pt;height:92.05pt">
+              <v:rect id="shape_0" ID="Image1" fillcolor="#ffff99" stroked="t" style="position:absolute;margin-left:-45pt;margin-top:4.05pt;width:243.2pt;height:92.1pt">
                 <w10:wrap type="square"/>
                 <v:fill o:detectmouseclick="t" type="solid" color2="#000066"/>
                 <v:stroke color="black" weight="720" joinstyle="round" endcap="flat"/>
@@ -1546,7 +1546,7 @@
                 <wp:positionV relativeFrom="paragraph">
                   <wp:posOffset>46355</wp:posOffset>
                 </wp:positionV>
-                <wp:extent cx="2174875" cy="861060"/>
+                <wp:extent cx="2175510" cy="861695"/>
                 <wp:effectExtent l="0" t="0" r="0" b="0"/>
                 <wp:wrapNone/>
                 <wp:docPr id="3" name="Image2"/>
@@ -1557,7 +1557,7 @@
                       <wps:spPr>
                         <a:xfrm>
                           <a:off x="0" y="0"/>
-                          <a:ext cx="2174400" cy="860400"/>
+                          <a:ext cx="2174760" cy="861120"/>
                         </a:xfrm>
                         <a:prstGeom prst="rect">
                           <a:avLst/>
@@ -1607,7 +1607,7 @@
           </mc:Choice>
           <mc:Fallback>
             <w:pict>
-              <v:rect id="shape_0" ID="Image2" fillcolor="yellow" stroked="t" style="position:absolute;margin-left:27pt;margin-top:3.65pt;width:171.15pt;height:67.7pt">
+              <v:rect id="shape_0" ID="Image2" fillcolor="yellow" stroked="t" style="position:absolute;margin-left:27pt;margin-top:3.65pt;width:171.2pt;height:67.75pt">
                 <w10:wrap type="square"/>
                 <v:fill o:detectmouseclick="t" type="solid" color2="blue"/>
                 <v:stroke color="black" weight="720" joinstyle="round" endcap="flat"/>
@@ -2118,7 +2118,7 @@
                 <wp:positionV relativeFrom="paragraph">
                   <wp:posOffset>107315</wp:posOffset>
                 </wp:positionV>
-                <wp:extent cx="2403475" cy="1260475"/>
+                <wp:extent cx="2404110" cy="1261110"/>
                 <wp:effectExtent l="0" t="0" r="0" b="0"/>
                 <wp:wrapNone/>
                 <wp:docPr id="5" name="Image3"/>
@@ -2129,7 +2129,7 @@
                       <wps:spPr>
                         <a:xfrm>
                           <a:off x="0" y="0"/>
-                          <a:ext cx="2403000" cy="1260000"/>
+                          <a:ext cx="2403360" cy="1260360"/>
                         </a:xfrm>
                         <a:prstGeom prst="rect">
                           <a:avLst/>
@@ -2205,7 +2205,7 @@
           </mc:Choice>
           <mc:Fallback>
             <w:pict>
-              <v:rect id="shape_0" ID="Image3" fillcolor="yellow" stroked="t" style="position:absolute;margin-left:18pt;margin-top:8.45pt;width:189.15pt;height:99.15pt">
+              <v:rect id="shape_0" ID="Image3" fillcolor="yellow" stroked="t" style="position:absolute;margin-left:18pt;margin-top:8.45pt;width:189.2pt;height:99.2pt">
                 <w10:wrap type="square"/>
                 <v:fill o:detectmouseclick="t" type="solid" color2="blue"/>
                 <v:stroke color="black" weight="720" joinstyle="round" endcap="flat"/>
@@ -2481,7 +2481,7 @@
                 <wp:positionV relativeFrom="paragraph">
                   <wp:posOffset>46355</wp:posOffset>
                 </wp:positionV>
-                <wp:extent cx="3546475" cy="1374775"/>
+                <wp:extent cx="3547110" cy="1375410"/>
                 <wp:effectExtent l="0" t="0" r="0" b="0"/>
                 <wp:wrapNone/>
                 <wp:docPr id="7" name="Image4"/>
@@ -2492,7 +2492,7 @@
                       <wps:spPr>
                         <a:xfrm>
                           <a:off x="0" y="0"/>
-                          <a:ext cx="3546000" cy="1374120"/>
+                          <a:ext cx="3546360" cy="1374840"/>
                         </a:xfrm>
                         <a:prstGeom prst="rect">
                           <a:avLst/>
@@ -2551,7 +2551,7 @@
           </mc:Choice>
           <mc:Fallback>
             <w:pict>
-              <v:rect id="shape_0" ID="Image4" fillcolor="#ffff99" stroked="t" style="position:absolute;margin-left:108pt;margin-top:3.65pt;width:279.15pt;height:108.15pt">
+              <v:rect id="shape_0" ID="Image4" fillcolor="#ffff99" stroked="t" style="position:absolute;margin-left:108pt;margin-top:3.65pt;width:279.2pt;height:108.2pt">
                 <w10:wrap type="square"/>
                 <v:fill o:detectmouseclick="t" type="solid" color2="#000066"/>
                 <v:stroke color="black" weight="720" joinstyle="round" endcap="flat"/>
@@ -2733,11 +2733,11 @@
         <w:rPr/>
         <w:fldChar w:fldCharType="separate"/>
       </w:r>
-      <w:bookmarkStart w:id="6" w:name="_Toc268009113"/>
-      <w:bookmarkStart w:id="7" w:name="_Toc378694362"/>
+      <w:bookmarkStart w:id="6" w:name="_Toc378693901"/>
+      <w:bookmarkStart w:id="7" w:name="_Toc299204216"/>
       <w:bookmarkStart w:id="8" w:name="_Toc330745075"/>
-      <w:bookmarkStart w:id="9" w:name="_Toc299204216"/>
-      <w:bookmarkStart w:id="10" w:name="_Toc378693901"/>
+      <w:bookmarkStart w:id="9" w:name="_Toc378694362"/>
+      <w:bookmarkStart w:id="10" w:name="_Toc268009113"/>
       <w:bookmarkEnd w:id="6"/>
       <w:bookmarkEnd w:id="7"/>
       <w:bookmarkEnd w:id="8"/>
@@ -2817,11 +2817,7 @@
           <w:tab w:val="clear" w:pos="1134"/>
           <w:tab w:val="right" w:pos="9061" w:leader="dot"/>
         </w:tabs>
-        <w:rPr>
-          <w:rFonts w:ascii="Calibri" w:hAnsi="Calibri" w:eastAsia="" w:cs="" w:asciiTheme="minorHAnsi" w:cstheme="minorBidi" w:eastAsiaTheme="minorEastAsia" w:hAnsiTheme="minorHAnsi"/>
-          <w:sz w:val="22"/>
-          <w:szCs w:val="22"/>
-        </w:rPr>
+        <w:rPr/>
       </w:pPr>
       <w:r>
         <w:rPr/>
@@ -2837,28 +2833,34 @@
           <w:tab w:val="clear" w:pos="1134"/>
           <w:tab w:val="right" w:pos="9061" w:leader="dot"/>
         </w:tabs>
-        <w:rPr>
-          <w:rFonts w:ascii="Calibri" w:hAnsi="Calibri" w:eastAsia="" w:cs="" w:asciiTheme="minorHAnsi" w:cstheme="minorBidi" w:eastAsiaTheme="minorEastAsia" w:hAnsiTheme="minorHAnsi"/>
-          <w:sz w:val="22"/>
-          <w:szCs w:val="22"/>
-        </w:rPr>
-      </w:pPr>
-      <w:r>
-        <w:rPr/>
-        <w:t xml:space="preserve">Figura 6 – Modelo de entrada para o </w:t>
+        <w:rPr/>
+      </w:pPr>
+      <w:r>
+        <w:rPr/>
+        <w:t xml:space="preserve">Figura 6: Diagrama do caso de uso </w:t>
       </w:r>
       <w:r>
         <w:rPr>
           <w:i/>
           <w:iCs/>
         </w:rPr>
-        <w:t>scraper</w:t>
-      </w:r>
-      <w:r>
-        <w:rPr/>
-        <w:t xml:space="preserve"> do site drugbank [12].</w:t>
+        <w:t>Scrap</w:t>
+      </w:r>
+      <w:r>
+        <w:rPr/>
+        <w:t xml:space="preserve"> DrugBank.</w:t>
         <w:tab/>
-        <w:t>34</w:t>
+      </w:r>
+      <w:r>
+        <w:rPr>
+          <w:rFonts w:eastAsia="Times New Roman" w:cs="Times New Roman"/>
+          <w:color w:val="auto"/>
+          <w:kern w:val="0"/>
+          <w:sz w:val="24"/>
+          <w:szCs w:val="20"/>
+          <w:lang w:val="pt-BR" w:eastAsia="pt-BR" w:bidi="ar-SA"/>
+        </w:rPr>
+        <w:t>33</w:t>
       </w:r>
     </w:p>
     <w:p>
@@ -2868,15 +2870,237 @@
           <w:tab w:val="clear" w:pos="1134"/>
           <w:tab w:val="right" w:pos="9061" w:leader="dot"/>
         </w:tabs>
-        <w:rPr>
-          <w:rFonts w:ascii="Calibri" w:hAnsi="Calibri" w:eastAsia="" w:cs="" w:asciiTheme="minorHAnsi" w:cstheme="minorBidi" w:eastAsiaTheme="minorEastAsia" w:hAnsiTheme="minorHAnsi"/>
-          <w:sz w:val="22"/>
-          <w:szCs w:val="22"/>
-        </w:rPr>
-      </w:pPr>
-      <w:r>
-        <w:rPr/>
-        <w:t>Figura 7: Exemplo de Figura.</w:t>
+        <w:rPr/>
+      </w:pPr>
+      <w:r>
+        <w:rPr/>
+        <w:t xml:space="preserve">Figura </w:t>
+      </w:r>
+      <w:r>
+        <w:rPr>
+          <w:rFonts w:eastAsia="Times New Roman" w:cs="Times New Roman"/>
+          <w:color w:val="auto"/>
+          <w:kern w:val="0"/>
+          <w:sz w:val="24"/>
+          <w:szCs w:val="20"/>
+          <w:lang w:val="pt-BR" w:eastAsia="pt-BR" w:bidi="ar-SA"/>
+        </w:rPr>
+        <w:t>7:</w:t>
+      </w:r>
+      <w:r>
+        <w:rPr/>
+        <w:t xml:space="preserve"> Diagrama do caso de uso </w:t>
+      </w:r>
+      <w:r>
+        <w:rPr>
+          <w:i/>
+          <w:iCs/>
+        </w:rPr>
+        <w:t>Scrap</w:t>
+      </w:r>
+      <w:r>
+        <w:rPr/>
+        <w:t xml:space="preserve"> </w:t>
+      </w:r>
+      <w:r>
+        <w:rPr>
+          <w:rFonts w:eastAsia="Times New Roman" w:cs="Times New Roman"/>
+          <w:color w:val="auto"/>
+          <w:kern w:val="0"/>
+          <w:sz w:val="24"/>
+          <w:szCs w:val="20"/>
+          <w:lang w:val="pt-BR" w:eastAsia="pt-BR" w:bidi="ar-SA"/>
+        </w:rPr>
+        <w:t>Merckmillipore</w:t>
+      </w:r>
+      <w:r>
+        <w:rPr/>
+        <w:t>.</w:t>
+        <w:tab/>
+        <w:t>3</w:t>
+      </w:r>
+      <w:r>
+        <w:rPr>
+          <w:rFonts w:eastAsia="Times New Roman" w:cs="Times New Roman"/>
+          <w:color w:val="auto"/>
+          <w:kern w:val="0"/>
+          <w:sz w:val="24"/>
+          <w:szCs w:val="20"/>
+          <w:lang w:val="pt-BR" w:eastAsia="pt-BR" w:bidi="ar-SA"/>
+        </w:rPr>
+        <w:t>6</w:t>
+      </w:r>
+    </w:p>
+    <w:p>
+      <w:pPr>
+        <w:pStyle w:val="Tableoffigures"/>
+        <w:tabs>
+          <w:tab w:val="clear" w:pos="1134"/>
+          <w:tab w:val="right" w:pos="9061" w:leader="dot"/>
+        </w:tabs>
+        <w:rPr/>
+      </w:pPr>
+      <w:r>
+        <w:rPr/>
+        <w:t xml:space="preserve">Figura </w:t>
+      </w:r>
+      <w:r>
+        <w:rPr>
+          <w:rFonts w:eastAsia="Times New Roman" w:cs="Times New Roman"/>
+          <w:color w:val="auto"/>
+          <w:kern w:val="0"/>
+          <w:sz w:val="24"/>
+          <w:szCs w:val="20"/>
+          <w:lang w:val="pt-BR" w:eastAsia="pt-BR" w:bidi="ar-SA"/>
+        </w:rPr>
+        <w:t>8:</w:t>
+      </w:r>
+      <w:r>
+        <w:rPr/>
+        <w:t xml:space="preserve"> Diagrama do caso de uso </w:t>
+      </w:r>
+      <w:r>
+        <w:rPr>
+          <w:i/>
+          <w:iCs/>
+        </w:rPr>
+        <w:t>Scrap</w:t>
+      </w:r>
+      <w:r>
+        <w:rPr/>
+        <w:t xml:space="preserve"> </w:t>
+      </w:r>
+      <w:r>
+        <w:rPr>
+          <w:rFonts w:eastAsia="Times New Roman" w:cs="Times New Roman"/>
+          <w:color w:val="auto"/>
+          <w:kern w:val="0"/>
+          <w:sz w:val="24"/>
+          <w:szCs w:val="20"/>
+          <w:lang w:val="pt-BR" w:eastAsia="pt-BR" w:bidi="ar-SA"/>
+        </w:rPr>
+        <w:t>Scopus</w:t>
+      </w:r>
+      <w:r>
+        <w:rPr/>
+        <w:t>.</w:t>
+        <w:tab/>
+        <w:t>3</w:t>
+      </w:r>
+      <w:r>
+        <w:rPr>
+          <w:rFonts w:eastAsia="Times New Roman" w:cs="Times New Roman"/>
+          <w:color w:val="auto"/>
+          <w:kern w:val="0"/>
+          <w:sz w:val="24"/>
+          <w:szCs w:val="20"/>
+          <w:lang w:val="pt-BR" w:eastAsia="pt-BR" w:bidi="ar-SA"/>
+        </w:rPr>
+        <w:t>8</w:t>
+      </w:r>
+    </w:p>
+    <w:p>
+      <w:pPr>
+        <w:pStyle w:val="Tableoffigures"/>
+        <w:tabs>
+          <w:tab w:val="clear" w:pos="1134"/>
+          <w:tab w:val="right" w:pos="9061" w:leader="dot"/>
+        </w:tabs>
+        <w:rPr/>
+      </w:pPr>
+      <w:r>
+        <w:rPr>
+          <w:rFonts w:eastAsia="Times New Roman" w:cs="Times New Roman"/>
+          <w:color w:val="auto"/>
+          <w:kern w:val="0"/>
+          <w:sz w:val="24"/>
+          <w:szCs w:val="20"/>
+          <w:lang w:val="pt-BR" w:eastAsia="pt-BR" w:bidi="ar-SA"/>
+        </w:rPr>
+        <w:t>Figura 9: Diagrama de Classes do sistema.</w:t>
+        <w:tab/>
+        <w:t>45</w:t>
+      </w:r>
+    </w:p>
+    <w:p>
+      <w:pPr>
+        <w:pStyle w:val="Tableoffigures"/>
+        <w:tabs>
+          <w:tab w:val="clear" w:pos="1134"/>
+          <w:tab w:val="right" w:pos="9061" w:leader="dot"/>
+        </w:tabs>
+        <w:rPr/>
+      </w:pPr>
+      <w:r>
+        <w:rPr/>
+        <w:t xml:space="preserve">Figura </w:t>
+      </w:r>
+      <w:r>
+        <w:rPr>
+          <w:rFonts w:eastAsia="Times New Roman" w:cs="Times New Roman"/>
+          <w:color w:val="auto"/>
+          <w:kern w:val="0"/>
+          <w:sz w:val="24"/>
+          <w:szCs w:val="20"/>
+          <w:lang w:val="pt-BR" w:eastAsia="pt-BR" w:bidi="ar-SA"/>
+        </w:rPr>
+        <w:t>10</w:t>
+      </w:r>
+      <w:r>
+        <w:rPr/>
+        <w:t xml:space="preserve"> – Modelo de entrada para o </w:t>
+      </w:r>
+      <w:r>
+        <w:rPr>
+          <w:i/>
+          <w:iCs/>
+        </w:rPr>
+        <w:t>scraper</w:t>
+      </w:r>
+      <w:r>
+        <w:rPr/>
+        <w:t xml:space="preserve"> do site drugbank [12].</w:t>
+        <w:tab/>
+      </w:r>
+      <w:r>
+        <w:rPr>
+          <w:rFonts w:eastAsia="Times New Roman" w:cs="Times New Roman"/>
+          <w:color w:val="auto"/>
+          <w:kern w:val="0"/>
+          <w:sz w:val="24"/>
+          <w:szCs w:val="20"/>
+          <w:lang w:val="pt-BR" w:eastAsia="pt-BR" w:bidi="ar-SA"/>
+        </w:rPr>
+        <w:t>48</w:t>
+      </w:r>
+    </w:p>
+    <w:p>
+      <w:pPr>
+        <w:pStyle w:val="Tableoffigures"/>
+        <w:tabs>
+          <w:tab w:val="clear" w:pos="1134"/>
+          <w:tab w:val="right" w:pos="9061" w:leader="dot"/>
+        </w:tabs>
+        <w:rPr/>
+      </w:pPr>
+      <w:r>
+        <w:rPr/>
+        <w:t xml:space="preserve">Figura </w:t>
+      </w:r>
+      <w:r>
+        <w:rPr>
+          <w:rFonts w:eastAsia="Times New Roman" w:cs="Times New Roman"/>
+          <w:color w:val="auto"/>
+          <w:kern w:val="0"/>
+          <w:sz w:val="24"/>
+          <w:szCs w:val="20"/>
+          <w:lang w:val="pt-BR" w:eastAsia="pt-BR" w:bidi="ar-SA"/>
+        </w:rPr>
+        <w:t>11</w:t>
+      </w:r>
+      <w:r>
+        <w:rPr/>
+        <w:t>: Exemplo de Figura.</w:t>
         <w:tab/>
         <w:t>38</w:t>
       </w:r>
@@ -2891,11 +3115,11 @@
         <w:outlineLvl w:val="0"/>
         <w:rPr/>
       </w:pPr>
-      <w:bookmarkStart w:id="11" w:name="_Toc2680091131"/>
-      <w:bookmarkStart w:id="12" w:name="_Toc3786943621"/>
+      <w:bookmarkStart w:id="11" w:name="_Toc3786939011"/>
+      <w:bookmarkStart w:id="12" w:name="_Toc2992042161"/>
       <w:bookmarkStart w:id="13" w:name="_Toc3307450751"/>
-      <w:bookmarkStart w:id="14" w:name="_Toc2992042161"/>
-      <w:bookmarkStart w:id="15" w:name="_Toc3786939011"/>
+      <w:bookmarkStart w:id="14" w:name="_Toc3786943621"/>
+      <w:bookmarkStart w:id="15" w:name="_Toc2680091131"/>
       <w:bookmarkEnd w:id="11"/>
       <w:bookmarkEnd w:id="12"/>
       <w:bookmarkEnd w:id="13"/>
@@ -2917,11 +3141,7 @@
           <w:tab w:val="clear" w:pos="1134"/>
           <w:tab w:val="right" w:pos="9061" w:leader="dot"/>
         </w:tabs>
-        <w:rPr>
-          <w:rFonts w:ascii="Calibri" w:hAnsi="Calibri" w:eastAsia="" w:cs="" w:asciiTheme="minorHAnsi" w:cstheme="minorBidi" w:eastAsiaTheme="minorEastAsia" w:hAnsiTheme="minorHAnsi"/>
-          <w:sz w:val="22"/>
-          <w:szCs w:val="22"/>
-        </w:rPr>
+        <w:rPr/>
       </w:pPr>
       <w:r>
         <w:fldChar w:fldCharType="begin"/>
@@ -2936,9 +3156,31 @@
       </w:r>
       <w:r>
         <w:rPr/>
-        <w:t>Tabela 1: Exemplo de Tabela.</w:t>
+        <w:t xml:space="preserve">Tabela 1: Descrição do caso de uso </w:t>
+      </w:r>
+      <w:r>
+        <w:rPr>
+          <w:i/>
+          <w:iCs/>
+        </w:rPr>
+        <w:t>Scrap</w:t>
+      </w:r>
+      <w:r>
+        <w:rPr/>
+        <w:t xml:space="preserve"> DrugBank.</w:t>
         <w:tab/>
-        <w:t>33</w:t>
+        <w:t>3</w:t>
+      </w:r>
+      <w:r>
+        <w:rPr>
+          <w:rFonts w:eastAsia="Times New Roman" w:cs="Times New Roman"/>
+          <w:color w:val="auto"/>
+          <w:kern w:val="0"/>
+          <w:sz w:val="24"/>
+          <w:szCs w:val="20"/>
+          <w:lang w:val="pt-BR" w:eastAsia="pt-BR" w:bidi="ar-SA"/>
+        </w:rPr>
+        <w:t>4</w:t>
       </w:r>
     </w:p>
     <w:p>
@@ -2948,39 +3190,136 @@
           <w:tab w:val="clear" w:pos="1134"/>
           <w:tab w:val="right" w:pos="9061" w:leader="dot"/>
         </w:tabs>
-        <w:rPr>
-          <w:rFonts w:ascii="Calibri" w:hAnsi="Calibri" w:eastAsia="" w:cs="" w:asciiTheme="minorHAnsi" w:cstheme="minorBidi" w:eastAsiaTheme="minorEastAsia" w:hAnsiTheme="minorHAnsi"/>
-          <w:sz w:val="22"/>
-          <w:szCs w:val="22"/>
-        </w:rPr>
-      </w:pPr>
-      <w:r>
-        <w:rPr/>
-        <w:t>Tabela 1: Exemplo de Tabela.</w:t>
+        <w:rPr/>
+      </w:pPr>
+      <w:r>
+        <w:rPr/>
+        <w:t xml:space="preserve">Tabela </w:t>
+      </w:r>
+      <w:r>
+        <w:rPr/>
+        <w:t>2</w:t>
+      </w:r>
+      <w:r>
+        <w:rPr/>
+        <w:t xml:space="preserve">: Descrição do caso de uso </w:t>
+      </w:r>
+      <w:r>
+        <w:rPr>
+          <w:i/>
+          <w:iCs/>
+        </w:rPr>
+        <w:t>Scrap</w:t>
+      </w:r>
+      <w:r>
+        <w:rPr/>
+        <w:t xml:space="preserve"> </w:t>
+      </w:r>
+      <w:r>
+        <w:rPr>
+          <w:rFonts w:eastAsia="Times New Roman" w:cs="Times New Roman"/>
+          <w:color w:val="auto"/>
+          <w:kern w:val="0"/>
+          <w:sz w:val="24"/>
+          <w:szCs w:val="20"/>
+          <w:lang w:val="pt-BR" w:eastAsia="pt-BR" w:bidi="ar-SA"/>
+        </w:rPr>
+        <w:t>Merckmillipore</w:t>
+      </w:r>
+      <w:r>
+        <w:rPr/>
+        <w:t>.</w:t>
         <w:tab/>
-        <w:t>37</w:t>
-      </w:r>
-    </w:p>
-    <w:p>
-      <w:pPr>
-        <w:pStyle w:val="Footer"/>
+      </w:r>
+      <w:r>
+        <w:rPr>
+          <w:rFonts w:eastAsia="Times New Roman" w:cs="Times New Roman"/>
+          <w:color w:val="auto"/>
+          <w:kern w:val="0"/>
+          <w:sz w:val="24"/>
+          <w:szCs w:val="20"/>
+          <w:lang w:val="pt-BR" w:eastAsia="pt-BR" w:bidi="ar-SA"/>
+        </w:rPr>
+        <w:t>36</w:t>
+      </w:r>
+    </w:p>
+    <w:p>
+      <w:pPr>
+        <w:pStyle w:val="Tableoffigures"/>
         <w:tabs>
-          <w:tab w:val="clear" w:pos="4419"/>
-          <w:tab w:val="clear" w:pos="8838"/>
-          <w:tab w:val="left" w:pos="8647" w:leader="dot"/>
+          <w:tab w:val="clear" w:pos="1134"/>
+          <w:tab w:val="right" w:pos="9061" w:leader="dot"/>
         </w:tabs>
+        <w:rPr/>
+      </w:pPr>
+      <w:r>
         <w:rPr>
           <w:rFonts w:cs="Arial"/>
         </w:rPr>
-      </w:pPr>
+        <w:t xml:space="preserve">Tabela </w:t>
+      </w:r>
       <w:r>
         <w:rPr>
           <w:rFonts w:cs="Arial"/>
         </w:rPr>
+        <w:t>3</w:t>
       </w:r>
       <w:r>
         <w:rPr>
           <w:rFonts w:cs="Arial"/>
+        </w:rPr>
+        <w:t xml:space="preserve">: Descrição do caso de uso </w:t>
+      </w:r>
+      <w:r>
+        <w:rPr>
+          <w:rFonts w:cs="Arial"/>
+          <w:i/>
+          <w:iCs/>
+        </w:rPr>
+        <w:t>Scrap</w:t>
+      </w:r>
+      <w:r>
+        <w:rPr>
+          <w:rFonts w:cs="Arial"/>
+        </w:rPr>
+        <w:t xml:space="preserve"> </w:t>
+      </w:r>
+      <w:r>
+        <w:rPr>
+          <w:rFonts w:eastAsia="Times New Roman" w:cs="Arial"/>
+          <w:color w:val="auto"/>
+          <w:kern w:val="0"/>
+          <w:sz w:val="24"/>
+          <w:szCs w:val="20"/>
+          <w:lang w:val="pt-BR" w:eastAsia="pt-BR" w:bidi="ar-SA"/>
+        </w:rPr>
+        <w:t>Scopus</w:t>
+      </w:r>
+      <w:r>
+        <w:rPr>
+          <w:rFonts w:cs="Arial"/>
+        </w:rPr>
+        <w:t>.</w:t>
+        <w:tab/>
+        <w:t>3</w:t>
+      </w:r>
+      <w:r>
+        <w:rPr>
+          <w:rFonts w:eastAsia="Times New Roman" w:cs="Arial"/>
+          <w:color w:val="auto"/>
+          <w:kern w:val="0"/>
+          <w:sz w:val="24"/>
+          <w:szCs w:val="20"/>
+          <w:lang w:val="pt-BR" w:eastAsia="pt-BR" w:bidi="ar-SA"/>
+        </w:rPr>
+        <w:t>9</w:t>
+      </w:r>
+      <w:r>
+        <w:rPr>
+          <w:sz w:val="24"/>
+          <w:kern w:val="0"/>
+          <w:szCs w:val="20"/>
+          <w:rFonts w:eastAsia="Times New Roman" w:cs="Arial"/>
         </w:rPr>
         <w:fldChar w:fldCharType="end"/>
       </w:r>
@@ -3615,6 +3954,51 @@
           <w:lang w:val="en-US" w:eastAsia="pt-BR" w:bidi="ar-SA"/>
         </w:rPr>
         <w:t>POO – Programação orientada a objetos</w:t>
+      </w:r>
+    </w:p>
+    <w:p>
+      <w:pPr>
+        <w:pStyle w:val="Normal"/>
+        <w:rPr/>
+      </w:pPr>
+      <w:r>
+        <w:rPr>
+          <w:rFonts w:eastAsia="Times New Roman" w:cs="Arial"/>
+          <w:i w:val="false"/>
+          <w:iCs w:val="false"/>
+          <w:color w:val="auto"/>
+          <w:kern w:val="0"/>
+          <w:sz w:val="24"/>
+          <w:szCs w:val="32"/>
+          <w:lang w:val="en-US" w:eastAsia="pt-BR" w:bidi="ar-SA"/>
+        </w:rPr>
+        <w:t>JSON</w:t>
+      </w:r>
+      <w:r>
+        <w:rPr>
+          <w:rFonts w:eastAsia="Times New Roman" w:cs="Arial"/>
+          <w:i w:val="false"/>
+          <w:iCs w:val="false"/>
+          <w:color w:val="auto"/>
+          <w:kern w:val="0"/>
+          <w:sz w:val="24"/>
+          <w:szCs w:val="32"/>
+          <w:lang w:val="en-US" w:eastAsia="pt-BR" w:bidi="ar-SA"/>
+        </w:rPr>
+        <w:t xml:space="preserve"> – </w:t>
+      </w:r>
+      <w:r>
+        <w:rPr>
+          <w:rFonts w:eastAsia="Times New Roman" w:cs="Arial"/>
+          <w:i/>
+          <w:iCs/>
+          <w:color w:val="auto"/>
+          <w:kern w:val="0"/>
+          <w:sz w:val="24"/>
+          <w:szCs w:val="32"/>
+          <w:lang w:val="en-US" w:eastAsia="pt-BR" w:bidi="ar-SA"/>
+        </w:rPr>
+        <w:t>JavaScript Object Notation</w:t>
       </w:r>
       <w:r>
         <w:br w:type="page"/>
@@ -4126,11 +4510,7 @@
               <w:tab w:val="left" w:pos="8791" w:leader="none"/>
               <w:tab w:val="right" w:pos="9061" w:leader="dot"/>
             </w:tabs>
-            <w:rPr>
-              <w:rFonts w:ascii="Calibri" w:hAnsi="Calibri" w:eastAsia="" w:cs="" w:asciiTheme="minorHAnsi" w:cstheme="minorBidi" w:eastAsiaTheme="minorEastAsia" w:hAnsiTheme="minorHAnsi"/>
-              <w:sz w:val="22"/>
-              <w:szCs w:val="22"/>
-            </w:rPr>
+            <w:rPr/>
           </w:pPr>
           <w:hyperlink w:anchor="_Toc22389551">
             <w:r>
@@ -6405,13 +6785,17 @@
         <w:t>Introdução</w:t>
         <w:commentReference w:id="1"/>
       </w:r>
-      <w:bookmarkStart w:id="20" w:name="_Toc22189421"/>
-      <w:bookmarkStart w:id="21" w:name="_Toc22389555"/>
+      <w:bookmarkStart w:id="20" w:name="_Toc22389555"/>
+      <w:bookmarkStart w:id="21" w:name="_Toc22189421"/>
       <w:bookmarkEnd w:id="20"/>
       <w:bookmarkEnd w:id="21"/>
       <w:r>
         <w:rPr/>
         <w:commentReference w:id="2"/>
+      </w:r>
+      <w:r>
+        <w:rPr/>
+        <w:commentReference w:id="3"/>
       </w:r>
     </w:p>
     <w:p>
@@ -6649,8 +7033,8 @@
         <w:rPr/>
         <w:t xml:space="preserve">, conteúdo relevante a pesquisa proposta neste trabalho, foram analisadas e listadas abaixo publicações acadêmicas relacionadas (ou, pelo menos, próximas) ao </w:t>
       </w:r>
-      <w:commentRangeStart w:id="3"/>
       <w:commentRangeStart w:id="4"/>
+      <w:commentRangeStart w:id="5"/>
       <w:r>
         <w:rPr/>
         <w:t>domínio farmacêutico</w:t>
@@ -6658,22 +7042,22 @@
       <w:r>
         <w:rPr/>
       </w:r>
+      <w:commentRangeEnd w:id="5"/>
+      <w:r>
+        <w:commentReference w:id="5"/>
+      </w:r>
+      <w:r>
+        <w:rPr/>
+      </w:r>
       <w:commentRangeEnd w:id="4"/>
       <w:r>
         <w:commentReference w:id="4"/>
       </w:r>
       <w:r>
         <w:rPr/>
-      </w:r>
-      <w:commentRangeEnd w:id="3"/>
-      <w:r>
-        <w:commentReference w:id="3"/>
-      </w:r>
-      <w:r>
-        <w:rPr/>
-        <w:commentReference w:id="5"/>
-      </w:r>
-      <w:commentRangeStart w:id="6"/>
+        <w:commentReference w:id="6"/>
+      </w:r>
+      <w:commentRangeStart w:id="7"/>
       <w:r>
         <w:rPr/>
         <w:t>.</w:t>
@@ -6681,13 +7065,13 @@
       <w:r>
         <w:rPr/>
       </w:r>
-      <w:commentRangeEnd w:id="6"/>
-      <w:r>
-        <w:commentReference w:id="6"/>
-      </w:r>
-      <w:r>
-        <w:rPr/>
+      <w:commentRangeEnd w:id="7"/>
+      <w:r>
         <w:commentReference w:id="7"/>
+      </w:r>
+      <w:r>
+        <w:rPr/>
+        <w:commentReference w:id="8"/>
       </w:r>
     </w:p>
     <w:p>
@@ -7835,7 +8219,7 @@
         <w:ind w:firstLine="1134"/>
         <w:rPr/>
       </w:pPr>
-      <w:commentRangeStart w:id="8"/>
+      <w:commentRangeStart w:id="9"/>
       <w:r>
         <w:rPr/>
         <w:t>Entendemos</w:t>
@@ -7843,13 +8227,13 @@
       <w:r>
         <w:rPr/>
       </w:r>
-      <w:commentRangeEnd w:id="8"/>
-      <w:r>
-        <w:commentReference w:id="8"/>
-      </w:r>
-      <w:r>
-        <w:rPr/>
+      <w:commentRangeEnd w:id="9"/>
+      <w:r>
         <w:commentReference w:id="9"/>
+      </w:r>
+      <w:r>
+        <w:rPr/>
+        <w:commentReference w:id="10"/>
       </w:r>
       <w:r>
         <w:rPr/>
@@ -8057,8 +8441,8 @@
         <w:rPr/>
       </w:pPr>
       <w:bookmarkStart w:id="26" w:name="_Toc22389558"/>
-      <w:commentRangeStart w:id="10"/>
       <w:commentRangeStart w:id="11"/>
+      <w:commentRangeStart w:id="12"/>
       <w:r>
         <w:rPr/>
         <w:t>Fundamentação teórica</w:t>
@@ -8067,13 +8451,13 @@
       <w:r>
         <w:rPr/>
       </w:r>
+      <w:commentRangeEnd w:id="12"/>
+      <w:r>
+        <w:commentReference w:id="12"/>
+      </w:r>
       <w:commentRangeEnd w:id="11"/>
       <w:r>
         <w:commentReference w:id="11"/>
-      </w:r>
-      <w:commentRangeEnd w:id="10"/>
-      <w:r>
-        <w:commentReference w:id="10"/>
       </w:r>
       <w:r>
         <w:rPr/>
@@ -8089,14 +8473,14 @@
         <w:rPr/>
         <w:t>À medida em que surgem novas tecnologias e o aumento do poder computacional, são produzidos mais e mais dados. São aprimorados instrumentos de medição, que geram dados cada vez mais precisos e versam sobre temas cada vez mais amplos. Neste capítulo</w:t>
       </w:r>
-      <w:commentRangeStart w:id="12"/>
       <w:commentRangeStart w:id="13"/>
+      <w:commentRangeStart w:id="14"/>
       <w:r>
         <w:rPr/>
         <w:t>, discorremos sobre as diversas categorias de dados, a</w:t>
       </w:r>
-      <w:commentRangeStart w:id="14"/>
       <w:commentRangeStart w:id="15"/>
+      <w:commentRangeStart w:id="16"/>
       <w:r>
         <w:rPr/>
         <w:t>s suas formas de armazenamento, e apresentamos técnicas para a coleta e análise destes dados.</w:t>
@@ -8104,27 +8488,27 @@
       <w:r>
         <w:rPr/>
       </w:r>
+      <w:commentRangeEnd w:id="14"/>
+      <w:r>
+        <w:commentReference w:id="14"/>
+      </w:r>
+      <w:r>
+        <w:rPr/>
+      </w:r>
+      <w:commentRangeEnd w:id="16"/>
+      <w:r>
+        <w:commentReference w:id="16"/>
+      </w:r>
+      <w:r>
+        <w:rPr/>
+      </w:r>
+      <w:commentRangeEnd w:id="15"/>
+      <w:r>
+        <w:commentReference w:id="15"/>
+      </w:r>
       <w:commentRangeEnd w:id="13"/>
       <w:r>
         <w:commentReference w:id="13"/>
-      </w:r>
-      <w:r>
-        <w:rPr/>
-      </w:r>
-      <w:commentRangeEnd w:id="15"/>
-      <w:r>
-        <w:commentReference w:id="15"/>
-      </w:r>
-      <w:r>
-        <w:rPr/>
-      </w:r>
-      <w:commentRangeEnd w:id="14"/>
-      <w:r>
-        <w:commentReference w:id="14"/>
-      </w:r>
-      <w:commentRangeEnd w:id="12"/>
-      <w:r>
-        <w:commentReference w:id="12"/>
       </w:r>
       <w:r>
         <w:rPr/>
@@ -8188,8 +8572,8 @@
         </w:numPr>
         <w:rPr/>
       </w:pPr>
-      <w:bookmarkStart w:id="28" w:name="_Toc22389560"/>
-      <w:bookmarkStart w:id="29" w:name="_Toc10132684213"/>
+      <w:bookmarkStart w:id="28" w:name="_Toc10132684213"/>
+      <w:bookmarkStart w:id="29" w:name="_Toc22389560"/>
       <w:r>
         <w:rPr/>
         <w:t>TIPOS DE DADOS</w:t>
@@ -8218,8 +8602,8 @@
         <w:rPr/>
       </w:pPr>
       <w:bookmarkStart w:id="30" w:name="_Toc22389561"/>
-      <w:commentRangeStart w:id="16"/>
       <w:commentRangeStart w:id="17"/>
+      <w:commentRangeStart w:id="18"/>
       <w:r>
         <w:rPr/>
         <w:t>Qualitativos</w:t>
@@ -8228,13 +8612,13 @@
       <w:r>
         <w:rPr/>
       </w:r>
+      <w:commentRangeEnd w:id="18"/>
+      <w:r>
+        <w:commentReference w:id="18"/>
+      </w:r>
       <w:commentRangeEnd w:id="17"/>
       <w:r>
         <w:commentReference w:id="17"/>
-      </w:r>
-      <w:commentRangeEnd w:id="16"/>
-      <w:r>
-        <w:commentReference w:id="16"/>
       </w:r>
       <w:r>
         <w:rPr/>
@@ -8246,7 +8630,7 @@
         <w:ind w:firstLine="1134"/>
         <w:rPr/>
       </w:pPr>
-      <w:commentRangeStart w:id="18"/>
+      <w:commentRangeStart w:id="19"/>
       <w:r>
         <w:rPr/>
         <w:t>São dados não numéricos, geralmente descritivos de características de um objeto de interesse.</w:t>
@@ -8254,9 +8638,9 @@
       <w:r>
         <w:rPr/>
       </w:r>
-      <w:commentRangeEnd w:id="18"/>
-      <w:r>
-        <w:commentReference w:id="18"/>
+      <w:commentRangeEnd w:id="19"/>
+      <w:r>
+        <w:commentReference w:id="19"/>
       </w:r>
       <w:r>
         <w:rPr/>
@@ -8285,7 +8669,7 @@
         <w:ind w:firstLine="1134"/>
         <w:rPr/>
       </w:pPr>
-      <w:commentRangeStart w:id="19"/>
+      <w:commentRangeStart w:id="20"/>
       <w:r>
         <w:rPr/>
         <w:t>São valores numéricos. São discretos quando assumem valores enumeráveis, geralmente provenientes de contagem. Contínuos quando assumem valores reais, geralmente provenientes de mensuração.</w:t>
@@ -8304,9 +8688,9 @@
       <w:r>
         <w:rPr/>
       </w:r>
-      <w:commentRangeEnd w:id="19"/>
-      <w:r>
-        <w:commentReference w:id="19"/>
+      <w:commentRangeEnd w:id="20"/>
+      <w:r>
+        <w:commentReference w:id="20"/>
       </w:r>
       <w:r>
         <w:rPr/>
@@ -8400,14 +8784,14 @@
         <w:ind w:firstLine="1134"/>
         <w:rPr/>
       </w:pPr>
-      <w:commentRangeStart w:id="20"/>
+      <w:commentRangeStart w:id="21"/>
       <w:r>
         <w:rPr/>
         <w:t>Como são organizados os dados podem ser estruturados, não estruturados ou semiestruturados [‎35].</w:t>
       </w:r>
-      <w:commentRangeEnd w:id="20"/>
-      <w:r>
-        <w:commentReference w:id="20"/>
+      <w:commentRangeEnd w:id="21"/>
+      <w:r>
+        <w:commentReference w:id="21"/>
       </w:r>
       <w:r>
         <w:rPr/>
@@ -8439,18 +8823,18 @@
         <w:rPr/>
         <w:t xml:space="preserve">São dados que possuem um formato rígido bem definido. </w:t>
       </w:r>
-      <w:commentRangeStart w:id="21"/>
+      <w:commentRangeStart w:id="22"/>
       <w:r>
         <w:rPr/>
         <w:t xml:space="preserve">Cada registro obedece a regras fixas como do que se trata, a respeito de que e em que formato está apresentado pré-estabelecidas em relação a sua inclusão. </w:t>
       </w:r>
-      <w:commentRangeStart w:id="22"/>
-      <w:r>
-        <w:rPr/>
-      </w:r>
-      <w:commentRangeEnd w:id="21"/>
-      <w:r>
-        <w:commentReference w:id="21"/>
+      <w:commentRangeStart w:id="23"/>
+      <w:r>
+        <w:rPr/>
+      </w:r>
+      <w:commentRangeEnd w:id="22"/>
+      <w:r>
+        <w:commentReference w:id="22"/>
       </w:r>
       <w:r>
         <w:rPr/>
@@ -8459,15 +8843,15 @@
       <w:r>
         <w:rPr/>
       </w:r>
-      <w:commentRangeEnd w:id="22"/>
-      <w:r>
-        <w:commentReference w:id="22"/>
+      <w:commentRangeEnd w:id="23"/>
+      <w:r>
+        <w:commentReference w:id="23"/>
       </w:r>
       <w:r>
         <w:rPr/>
         <w:t>tabelas de banco de dados relacionais, em que cada linha representa um registro, ou seja, uma pessoa, um objeto ou uma instância qualquer</w:t>
       </w:r>
-      <w:commentRangeStart w:id="23"/>
+      <w:commentRangeStart w:id="24"/>
       <w:r>
         <w:rPr/>
         <w:t xml:space="preserve">, e as informações das colunas são todas referentes àquela linha (registro). </w:t>
@@ -8475,9 +8859,9 @@
       <w:r>
         <w:rPr/>
       </w:r>
-      <w:commentRangeEnd w:id="23"/>
-      <w:r>
-        <w:commentReference w:id="23"/>
+      <w:commentRangeEnd w:id="24"/>
+      <w:r>
+        <w:commentReference w:id="24"/>
       </w:r>
       <w:r>
         <w:rPr/>
@@ -8490,7 +8874,7 @@
         <w:ind w:firstLine="1134"/>
         <w:rPr/>
       </w:pPr>
-      <w:commentRangeStart w:id="24"/>
+      <w:commentRangeStart w:id="25"/>
       <w:r>
         <w:rPr/>
         <w:t>Exemplos: Bancos de dados SQL, formulários de cadastro.</w:t>
@@ -8506,9 +8890,9 @@
         <w:rPr/>
         <w:t>Como acessar: Através de linguagem de consulta própria chamada SQL no caso dos bancos relacionais, ou busca em ficheiros comumente organizados por ordem alfabética no caso de um formulário físico de cadastro.</w:t>
       </w:r>
-      <w:commentRangeEnd w:id="24"/>
-      <w:r>
-        <w:commentReference w:id="24"/>
+      <w:commentRangeEnd w:id="25"/>
+      <w:r>
+        <w:commentReference w:id="25"/>
       </w:r>
       <w:r>
         <w:rPr/>
@@ -8547,7 +8931,7 @@
         <w:ind w:firstLine="1134"/>
         <w:rPr/>
       </w:pPr>
-      <w:commentRangeStart w:id="25"/>
+      <w:commentRangeStart w:id="26"/>
       <w:r>
         <w:rPr/>
         <w:t>Exemplo: arquivo de texto.</w:t>
@@ -8563,20 +8947,20 @@
         <w:rPr/>
         <w:t>Forma de acesso: Leitura manual extensiva do texto e sua interpretação para a busca da informaçã</w:t>
       </w:r>
-      <w:commentRangeStart w:id="26"/>
-      <w:r>
-        <w:rPr/>
-      </w:r>
-      <w:commentRangeEnd w:id="25"/>
-      <w:r>
-        <w:commentReference w:id="25"/>
-      </w:r>
+      <w:commentRangeStart w:id="27"/>
       <w:r>
         <w:rPr/>
       </w:r>
       <w:commentRangeEnd w:id="26"/>
       <w:r>
         <w:commentReference w:id="26"/>
+      </w:r>
+      <w:r>
+        <w:rPr/>
+      </w:r>
+      <w:commentRangeEnd w:id="27"/>
+      <w:r>
+        <w:commentReference w:id="27"/>
       </w:r>
       <w:r>
         <w:rPr/>
@@ -8616,7 +9000,7 @@
         <w:ind w:firstLine="1134"/>
         <w:rPr/>
       </w:pPr>
-      <w:commentRangeStart w:id="27"/>
+      <w:commentRangeStart w:id="28"/>
       <w:r>
         <w:rPr/>
         <w:t>Exemplo: xml, html, json.</w:t>
@@ -8632,9 +9016,9 @@
         <w:rPr/>
         <w:t>Como acessar: através de programas visualizadores que pelo conhecimento prévio das regras que pautam a sua formatação, os apresentam de maneira amigável ao usuário, tal como faz browser de internet com arquivos em formato html.</w:t>
       </w:r>
-      <w:commentRangeEnd w:id="27"/>
-      <w:r>
-        <w:commentReference w:id="27"/>
+      <w:commentRangeEnd w:id="28"/>
+      <w:r>
+        <w:commentReference w:id="28"/>
       </w:r>
       <w:r>
         <w:rPr/>
@@ -8683,14 +9067,14 @@
           <w:color w:val="008000"/>
         </w:rPr>
       </w:r>
-      <w:bookmarkStart w:id="39" w:name="_Toc22387885"/>
-      <w:bookmarkStart w:id="40" w:name="_Toc22387943"/>
-      <w:bookmarkStart w:id="41" w:name="_Toc22389520"/>
-      <w:bookmarkStart w:id="42" w:name="_Toc22389570"/>
-      <w:bookmarkStart w:id="43" w:name="_Toc22387885"/>
-      <w:bookmarkStart w:id="44" w:name="_Toc22387943"/>
-      <w:bookmarkStart w:id="45" w:name="_Toc22389520"/>
-      <w:bookmarkStart w:id="46" w:name="_Toc22389570"/>
+      <w:bookmarkStart w:id="39" w:name="_Toc22389570"/>
+      <w:bookmarkStart w:id="40" w:name="_Toc22389520"/>
+      <w:bookmarkStart w:id="41" w:name="_Toc22387943"/>
+      <w:bookmarkStart w:id="42" w:name="_Toc22387885"/>
+      <w:bookmarkStart w:id="43" w:name="_Toc22389570"/>
+      <w:bookmarkStart w:id="44" w:name="_Toc22389520"/>
+      <w:bookmarkStart w:id="45" w:name="_Toc22387943"/>
+      <w:bookmarkStart w:id="46" w:name="_Toc22387885"/>
       <w:bookmarkEnd w:id="43"/>
       <w:bookmarkEnd w:id="44"/>
       <w:bookmarkEnd w:id="45"/>
@@ -8723,14 +9107,14 @@
           <w:color w:val="008000"/>
         </w:rPr>
       </w:r>
-      <w:bookmarkStart w:id="47" w:name="_Toc22387886"/>
-      <w:bookmarkStart w:id="48" w:name="_Toc22387944"/>
-      <w:bookmarkStart w:id="49" w:name="_Toc22389521"/>
-      <w:bookmarkStart w:id="50" w:name="_Toc22389571"/>
-      <w:bookmarkStart w:id="51" w:name="_Toc22387886"/>
-      <w:bookmarkStart w:id="52" w:name="_Toc22387944"/>
-      <w:bookmarkStart w:id="53" w:name="_Toc22389521"/>
-      <w:bookmarkStart w:id="54" w:name="_Toc22389571"/>
+      <w:bookmarkStart w:id="47" w:name="_Toc22389571"/>
+      <w:bookmarkStart w:id="48" w:name="_Toc22389521"/>
+      <w:bookmarkStart w:id="49" w:name="_Toc22387944"/>
+      <w:bookmarkStart w:id="50" w:name="_Toc22387886"/>
+      <w:bookmarkStart w:id="51" w:name="_Toc22389571"/>
+      <w:bookmarkStart w:id="52" w:name="_Toc22389521"/>
+      <w:bookmarkStart w:id="53" w:name="_Toc22387944"/>
+      <w:bookmarkStart w:id="54" w:name="_Toc22387886"/>
       <w:bookmarkEnd w:id="51"/>
       <w:bookmarkEnd w:id="52"/>
       <w:bookmarkEnd w:id="53"/>
@@ -8763,14 +9147,14 @@
           <w:color w:val="008000"/>
         </w:rPr>
       </w:r>
-      <w:bookmarkStart w:id="55" w:name="_Toc22387887"/>
-      <w:bookmarkStart w:id="56" w:name="_Toc22387945"/>
-      <w:bookmarkStart w:id="57" w:name="_Toc22389522"/>
-      <w:bookmarkStart w:id="58" w:name="_Toc22389572"/>
-      <w:bookmarkStart w:id="59" w:name="_Toc22387887"/>
-      <w:bookmarkStart w:id="60" w:name="_Toc22387945"/>
-      <w:bookmarkStart w:id="61" w:name="_Toc22389522"/>
-      <w:bookmarkStart w:id="62" w:name="_Toc22389572"/>
+      <w:bookmarkStart w:id="55" w:name="_Toc22389572"/>
+      <w:bookmarkStart w:id="56" w:name="_Toc22389522"/>
+      <w:bookmarkStart w:id="57" w:name="_Toc22387945"/>
+      <w:bookmarkStart w:id="58" w:name="_Toc22387887"/>
+      <w:bookmarkStart w:id="59" w:name="_Toc22389572"/>
+      <w:bookmarkStart w:id="60" w:name="_Toc22389522"/>
+      <w:bookmarkStart w:id="61" w:name="_Toc22387945"/>
+      <w:bookmarkStart w:id="62" w:name="_Toc22387887"/>
       <w:bookmarkEnd w:id="59"/>
       <w:bookmarkEnd w:id="60"/>
       <w:bookmarkEnd w:id="61"/>
@@ -8792,16 +9176,16 @@
       <w:r>
         <w:rPr/>
       </w:r>
-      <w:bookmarkStart w:id="63" w:name="_Toc22387888"/>
-      <w:bookmarkStart w:id="64" w:name="_Toc22387946"/>
+      <w:bookmarkStart w:id="63" w:name="_Toc22189435"/>
+      <w:bookmarkStart w:id="64" w:name="_Toc22389573"/>
       <w:bookmarkStart w:id="65" w:name="_Toc22389523"/>
-      <w:bookmarkStart w:id="66" w:name="_Toc22389573"/>
-      <w:bookmarkStart w:id="67" w:name="_Toc22189435"/>
-      <w:bookmarkStart w:id="68" w:name="_Toc22387888"/>
-      <w:bookmarkStart w:id="69" w:name="_Toc22387946"/>
+      <w:bookmarkStart w:id="66" w:name="_Toc22387946"/>
+      <w:bookmarkStart w:id="67" w:name="_Toc22387888"/>
+      <w:bookmarkStart w:id="68" w:name="_Toc22189435"/>
+      <w:bookmarkStart w:id="69" w:name="_Toc22389573"/>
       <w:bookmarkStart w:id="70" w:name="_Toc22389523"/>
-      <w:bookmarkStart w:id="71" w:name="_Toc22389573"/>
-      <w:bookmarkStart w:id="72" w:name="_Toc22189435"/>
+      <w:bookmarkStart w:id="71" w:name="_Toc22387946"/>
+      <w:bookmarkStart w:id="72" w:name="_Toc22387888"/>
       <w:bookmarkEnd w:id="68"/>
       <w:bookmarkEnd w:id="69"/>
       <w:bookmarkEnd w:id="70"/>
@@ -9031,8 +9415,8 @@
         <w:jc w:val="center"/>
         <w:rPr/>
       </w:pPr>
-      <w:bookmarkStart w:id="73" w:name="_Toc3786943053"/>
-      <w:bookmarkStart w:id="74" w:name="_Toc25229789"/>
+      <w:bookmarkStart w:id="73" w:name="_Toc25229789"/>
+      <w:bookmarkStart w:id="74" w:name="_Toc3786943053"/>
       <w:r>
         <w:rPr/>
         <w:t xml:space="preserve">Figura </w:t>
@@ -9198,8 +9582,8 @@
         <w:jc w:val="center"/>
         <w:rPr/>
       </w:pPr>
-      <w:bookmarkStart w:id="75" w:name="_Toc37869430532"/>
-      <w:bookmarkStart w:id="76" w:name="_Toc25229790"/>
+      <w:bookmarkStart w:id="75" w:name="_Toc25229790"/>
+      <w:bookmarkStart w:id="76" w:name="_Toc37869430532"/>
       <w:r>
         <w:rPr/>
         <w:t xml:space="preserve">Figura </w:t>
@@ -9374,8 +9758,8 @@
         <w:jc w:val="center"/>
         <w:rPr/>
       </w:pPr>
-      <w:bookmarkStart w:id="78" w:name="_Toc3786943055"/>
-      <w:bookmarkStart w:id="79" w:name="_Toc25229791"/>
+      <w:bookmarkStart w:id="78" w:name="_Toc25229791"/>
+      <w:bookmarkStart w:id="79" w:name="_Toc3786943055"/>
       <w:r>
         <w:rPr/>
         <w:t xml:space="preserve">Figura </w:t>
@@ -9551,8 +9935,8 @@
         <w:jc w:val="center"/>
         <w:rPr/>
       </w:pPr>
-      <w:bookmarkStart w:id="80" w:name="_Toc37869430551"/>
-      <w:bookmarkStart w:id="81" w:name="_Toc25229792"/>
+      <w:bookmarkStart w:id="80" w:name="_Toc25229792"/>
+      <w:bookmarkStart w:id="81" w:name="_Toc37869430551"/>
       <w:r>
         <w:rPr/>
         <w:t xml:space="preserve">Figura </w:t>
@@ -9907,8 +10291,8 @@
         <w:rPr/>
         <w:t xml:space="preserve">Dados são comumente publicados na web como documentos HTML. Tais documentos tem regras e definições próprias. Este formato tem o objetivo de permitir a apresentação do documento dentro de um </w:t>
       </w:r>
-      <w:commentRangeStart w:id="28"/>
       <w:commentRangeStart w:id="29"/>
+      <w:commentRangeStart w:id="30"/>
       <w:r>
         <w:rPr>
           <w:i/>
@@ -9922,9 +10306,9 @@
           <w:iCs/>
         </w:rPr>
       </w:r>
-      <w:commentRangeEnd w:id="29"/>
-      <w:r>
-        <w:commentReference w:id="29"/>
+      <w:commentRangeEnd w:id="30"/>
+      <w:r>
+        <w:commentReference w:id="30"/>
       </w:r>
       <w:r>
         <w:rPr>
@@ -9932,17 +10316,17 @@
           <w:iCs/>
         </w:rPr>
       </w:r>
-      <w:commentRangeEnd w:id="28"/>
-      <w:r>
-        <w:commentReference w:id="28"/>
+      <w:commentRangeEnd w:id="29"/>
+      <w:r>
+        <w:commentReference w:id="29"/>
       </w:r>
       <w:r>
         <w:rPr/>
         <w:t xml:space="preserve">, como o </w:t>
       </w:r>
-      <w:commentRangeStart w:id="30"/>
       <w:commentRangeStart w:id="31"/>
       <w:commentRangeStart w:id="32"/>
+      <w:commentRangeStart w:id="33"/>
       <w:r>
         <w:rPr/>
         <w:t>google chrome [36], mozilla firefox [37] ou o microsoft internet explorer</w:t>
@@ -9950,6 +10334,13 @@
       <w:r>
         <w:rPr/>
       </w:r>
+      <w:commentRangeEnd w:id="33"/>
+      <w:r>
+        <w:commentReference w:id="33"/>
+      </w:r>
+      <w:r>
+        <w:rPr/>
+      </w:r>
       <w:commentRangeEnd w:id="32"/>
       <w:r>
         <w:commentReference w:id="32"/>
@@ -9960,13 +10351,6 @@
       <w:commentRangeEnd w:id="31"/>
       <w:r>
         <w:commentReference w:id="31"/>
-      </w:r>
-      <w:r>
-        <w:rPr/>
-      </w:r>
-      <w:commentRangeEnd w:id="30"/>
-      <w:r>
-        <w:commentReference w:id="30"/>
       </w:r>
       <w:r>
         <w:rPr/>
@@ -10080,7 +10464,7 @@
       </w:pPr>
       <w:r>
         <w:rPr/>
-        <w:commentReference w:id="33"/>
+        <w:commentReference w:id="34"/>
       </w:r>
       <w:r>
         <w:rPr/>
@@ -10219,10 +10603,10 @@
         <w:ind w:firstLine="1134"/>
         <w:rPr/>
       </w:pPr>
-      <w:bookmarkStart w:id="85" w:name="_Toc22387893"/>
-      <w:bookmarkStart w:id="86" w:name="_Toc22387951"/>
-      <w:bookmarkStart w:id="87" w:name="_Toc22389527"/>
-      <w:bookmarkStart w:id="88" w:name="_Toc22389577"/>
+      <w:bookmarkStart w:id="85" w:name="_Toc22389577"/>
+      <w:bookmarkStart w:id="86" w:name="_Toc22389527"/>
+      <w:bookmarkStart w:id="87" w:name="_Toc22387951"/>
+      <w:bookmarkStart w:id="88" w:name="_Toc22387893"/>
       <w:bookmarkEnd w:id="85"/>
       <w:bookmarkEnd w:id="86"/>
       <w:bookmarkEnd w:id="87"/>
@@ -10248,7 +10632,7 @@
       </w:pPr>
       <w:r>
         <w:rPr/>
-        <w:commentReference w:id="34"/>
+        <w:commentReference w:id="35"/>
       </w:r>
     </w:p>
     <w:p>
@@ -10355,7 +10739,14 @@
         </w:rPr>
       </w:pPr>
       <w:r>
-        <w:rPr/>
+        <w:rPr>
+          <w:rFonts w:eastAsia="Times New Roman" w:cs="Times New Roman"/>
+          <w:color w:val="auto"/>
+          <w:kern w:val="0"/>
+          <w:sz w:val="24"/>
+          <w:szCs w:val="20"/>
+          <w:lang w:val="pt-BR" w:eastAsia="pt-BR" w:bidi="ar-SA"/>
+        </w:rPr>
       </w:r>
     </w:p>
     <w:p>
@@ -10517,7 +10908,7 @@
           <w:szCs w:val="20"/>
           <w:lang w:val="pt-BR" w:eastAsia="pt-BR" w:bidi="ar-SA"/>
         </w:rPr>
-        <w:t xml:space="preserve">Diagrama UML do caso de uso </w:t>
+        <w:t xml:space="preserve">Diagrama do caso de uso </w:t>
       </w:r>
       <w:r>
         <w:rPr>
@@ -10686,7 +11077,7 @@
       </w:tblPr>
       <w:tblGrid>
         <w:gridCol w:w="2790"/>
-        <w:gridCol w:w="6423"/>
+        <w:gridCol w:w="6425"/>
       </w:tblGrid>
       <w:tr>
         <w:trPr/>
@@ -10728,7 +11119,7 @@
         </w:tc>
         <w:tc>
           <w:tcPr>
-            <w:tcW w:w="6423" w:type="dxa"/>
+            <w:tcW w:w="6425" w:type="dxa"/>
             <w:tcBorders>
               <w:top w:val="single" w:sz="4" w:space="0" w:color="000000"/>
               <w:left w:val="single" w:sz="4" w:space="0" w:color="000000"/>
@@ -10803,7 +11194,7 @@
         </w:tc>
         <w:tc>
           <w:tcPr>
-            <w:tcW w:w="6423" w:type="dxa"/>
+            <w:tcW w:w="6425" w:type="dxa"/>
             <w:tcBorders>
               <w:left w:val="single" w:sz="4" w:space="0" w:color="000000"/>
               <w:bottom w:val="single" w:sz="4" w:space="0" w:color="000000"/>
@@ -10877,7 +11268,7 @@
         </w:tc>
         <w:tc>
           <w:tcPr>
-            <w:tcW w:w="6423" w:type="dxa"/>
+            <w:tcW w:w="6425" w:type="dxa"/>
             <w:tcBorders>
               <w:left w:val="single" w:sz="4" w:space="0" w:color="000000"/>
               <w:bottom w:val="single" w:sz="4" w:space="0" w:color="000000"/>
@@ -10951,7 +11342,7 @@
         </w:tc>
         <w:tc>
           <w:tcPr>
-            <w:tcW w:w="6423" w:type="dxa"/>
+            <w:tcW w:w="6425" w:type="dxa"/>
             <w:tcBorders>
               <w:left w:val="single" w:sz="4" w:space="0" w:color="000000"/>
               <w:bottom w:val="single" w:sz="4" w:space="0" w:color="000000"/>
@@ -11025,7 +11416,7 @@
         </w:tc>
         <w:tc>
           <w:tcPr>
-            <w:tcW w:w="6423" w:type="dxa"/>
+            <w:tcW w:w="6425" w:type="dxa"/>
             <w:tcBorders>
               <w:left w:val="single" w:sz="4" w:space="0" w:color="000000"/>
               <w:bottom w:val="single" w:sz="4" w:space="0" w:color="000000"/>
@@ -11199,7 +11590,7 @@
         </w:tc>
         <w:tc>
           <w:tcPr>
-            <w:tcW w:w="6423" w:type="dxa"/>
+            <w:tcW w:w="6425" w:type="dxa"/>
             <w:tcBorders>
               <w:left w:val="single" w:sz="4" w:space="0" w:color="000000"/>
               <w:bottom w:val="single" w:sz="4" w:space="0" w:color="000000"/>
@@ -11273,7 +11664,7 @@
         </w:tc>
         <w:tc>
           <w:tcPr>
-            <w:tcW w:w="6423" w:type="dxa"/>
+            <w:tcW w:w="6425" w:type="dxa"/>
             <w:tcBorders>
               <w:left w:val="single" w:sz="4" w:space="0" w:color="000000"/>
               <w:bottom w:val="single" w:sz="4" w:space="0" w:color="000000"/>
@@ -11545,7 +11936,7 @@
         </w:tc>
         <w:tc>
           <w:tcPr>
-            <w:tcW w:w="6423" w:type="dxa"/>
+            <w:tcW w:w="6425" w:type="dxa"/>
             <w:tcBorders>
               <w:left w:val="single" w:sz="4" w:space="0" w:color="000000"/>
               <w:bottom w:val="single" w:sz="4" w:space="0" w:color="000000"/>
@@ -11621,7 +12012,7 @@
         </w:tc>
         <w:tc>
           <w:tcPr>
-            <w:tcW w:w="6423" w:type="dxa"/>
+            <w:tcW w:w="6425" w:type="dxa"/>
             <w:tcBorders>
               <w:left w:val="single" w:sz="4" w:space="0" w:color="000000"/>
               <w:bottom w:val="single" w:sz="4" w:space="0" w:color="000000"/>
@@ -11903,7 +12294,7 @@
         </w:tc>
         <w:tc>
           <w:tcPr>
-            <w:tcW w:w="6423" w:type="dxa"/>
+            <w:tcW w:w="6425" w:type="dxa"/>
             <w:tcBorders>
               <w:left w:val="single" w:sz="4" w:space="0" w:color="000000"/>
               <w:bottom w:val="single" w:sz="4" w:space="0" w:color="000000"/>
@@ -12028,7 +12419,7 @@
         </w:tc>
         <w:tc>
           <w:tcPr>
-            <w:tcW w:w="6423" w:type="dxa"/>
+            <w:tcW w:w="6425" w:type="dxa"/>
             <w:tcBorders>
               <w:left w:val="single" w:sz="4" w:space="0" w:color="000000"/>
               <w:bottom w:val="single" w:sz="4" w:space="0" w:color="000000"/>
@@ -12849,7 +13240,7 @@
           <w:szCs w:val="20"/>
           <w:lang w:val="pt-BR" w:eastAsia="pt-BR" w:bidi="ar-SA"/>
         </w:rPr>
-        <w:t xml:space="preserve">Diagrama UML do caso de uso </w:t>
+        <w:t xml:space="preserve">Diagrama do caso de uso </w:t>
       </w:r>
       <w:r>
         <w:rPr>
@@ -13017,14 +13408,14 @@
         <w:tblLook w:firstRow="1" w:noVBand="1" w:lastRow="0" w:firstColumn="1" w:lastColumn="0" w:noHBand="0" w:val="04a0"/>
       </w:tblPr>
       <w:tblGrid>
-        <w:gridCol w:w="2790"/>
+        <w:gridCol w:w="2789"/>
         <w:gridCol w:w="6405"/>
       </w:tblGrid>
       <w:tr>
         <w:trPr/>
         <w:tc>
           <w:tcPr>
-            <w:tcW w:w="2790" w:type="dxa"/>
+            <w:tcW w:w="2789" w:type="dxa"/>
             <w:tcBorders>
               <w:top w:val="single" w:sz="4" w:space="0" w:color="000000"/>
               <w:left w:val="single" w:sz="4" w:space="0" w:color="000000"/>
@@ -13100,7 +13491,7 @@
         <w:trPr/>
         <w:tc>
           <w:tcPr>
-            <w:tcW w:w="2790" w:type="dxa"/>
+            <w:tcW w:w="2789" w:type="dxa"/>
             <w:tcBorders>
               <w:left w:val="single" w:sz="4" w:space="0" w:color="000000"/>
               <w:bottom w:val="single" w:sz="4" w:space="0" w:color="000000"/>
@@ -13211,7 +13602,7 @@
         <w:trPr/>
         <w:tc>
           <w:tcPr>
-            <w:tcW w:w="2790" w:type="dxa"/>
+            <w:tcW w:w="2789" w:type="dxa"/>
             <w:tcBorders>
               <w:left w:val="single" w:sz="4" w:space="0" w:color="000000"/>
               <w:bottom w:val="single" w:sz="4" w:space="0" w:color="000000"/>
@@ -13285,7 +13676,7 @@
         <w:trPr/>
         <w:tc>
           <w:tcPr>
-            <w:tcW w:w="2790" w:type="dxa"/>
+            <w:tcW w:w="2789" w:type="dxa"/>
             <w:tcBorders>
               <w:left w:val="single" w:sz="4" w:space="0" w:color="000000"/>
               <w:bottom w:val="single" w:sz="4" w:space="0" w:color="000000"/>
@@ -13359,7 +13750,7 @@
         <w:trPr/>
         <w:tc>
           <w:tcPr>
-            <w:tcW w:w="2790" w:type="dxa"/>
+            <w:tcW w:w="2789" w:type="dxa"/>
             <w:tcBorders>
               <w:left w:val="single" w:sz="4" w:space="0" w:color="000000"/>
               <w:bottom w:val="single" w:sz="4" w:space="0" w:color="000000"/>
@@ -13535,7 +13926,7 @@
         <w:trPr/>
         <w:tc>
           <w:tcPr>
-            <w:tcW w:w="2790" w:type="dxa"/>
+            <w:tcW w:w="2789" w:type="dxa"/>
             <w:tcBorders>
               <w:left w:val="single" w:sz="4" w:space="0" w:color="000000"/>
               <w:bottom w:val="single" w:sz="4" w:space="0" w:color="000000"/>
@@ -13609,7 +14000,7 @@
         <w:trPr/>
         <w:tc>
           <w:tcPr>
-            <w:tcW w:w="2790" w:type="dxa"/>
+            <w:tcW w:w="2789" w:type="dxa"/>
             <w:tcBorders>
               <w:left w:val="single" w:sz="4" w:space="0" w:color="000000"/>
               <w:bottom w:val="single" w:sz="4" w:space="0" w:color="000000"/>
@@ -13938,7 +14329,7 @@
         <w:trPr/>
         <w:tc>
           <w:tcPr>
-            <w:tcW w:w="2790" w:type="dxa"/>
+            <w:tcW w:w="2789" w:type="dxa"/>
             <w:tcBorders>
               <w:left w:val="single" w:sz="4" w:space="0" w:color="000000"/>
               <w:bottom w:val="single" w:sz="4" w:space="0" w:color="000000"/>
@@ -14014,7 +14405,7 @@
         <w:trPr/>
         <w:tc>
           <w:tcPr>
-            <w:tcW w:w="2790" w:type="dxa"/>
+            <w:tcW w:w="2789" w:type="dxa"/>
             <w:tcBorders>
               <w:left w:val="single" w:sz="4" w:space="0" w:color="000000"/>
               <w:bottom w:val="single" w:sz="4" w:space="0" w:color="000000"/>
@@ -14296,7 +14687,7 @@
         <w:trPr/>
         <w:tc>
           <w:tcPr>
-            <w:tcW w:w="2790" w:type="dxa"/>
+            <w:tcW w:w="2789" w:type="dxa"/>
             <w:tcBorders>
               <w:left w:val="single" w:sz="4" w:space="0" w:color="000000"/>
               <w:bottom w:val="single" w:sz="4" w:space="0" w:color="000000"/>
@@ -14421,7 +14812,7 @@
         <w:trPr/>
         <w:tc>
           <w:tcPr>
-            <w:tcW w:w="2790" w:type="dxa"/>
+            <w:tcW w:w="2789" w:type="dxa"/>
             <w:tcBorders>
               <w:left w:val="single" w:sz="4" w:space="0" w:color="000000"/>
               <w:bottom w:val="single" w:sz="4" w:space="0" w:color="000000"/>
@@ -15160,7 +15551,14 @@
         </w:rPr>
       </w:pPr>
       <w:r>
-        <w:rPr/>
+        <w:rPr>
+          <w:rFonts w:eastAsia="Times New Roman" w:cs="Times New Roman"/>
+          <w:color w:val="auto"/>
+          <w:kern w:val="0"/>
+          <w:sz w:val="24"/>
+          <w:szCs w:val="20"/>
+          <w:lang w:val="pt-BR" w:eastAsia="pt-BR" w:bidi="ar-SA"/>
+        </w:rPr>
       </w:r>
     </w:p>
     <w:p>
@@ -15306,7 +15704,7 @@
           <w:szCs w:val="20"/>
           <w:lang w:val="pt-BR" w:eastAsia="pt-BR" w:bidi="ar-SA"/>
         </w:rPr>
-        <w:t xml:space="preserve">Diagrama UML do caso de uso </w:t>
+        <w:t xml:space="preserve">Diagrama do caso de uso </w:t>
       </w:r>
       <w:r>
         <w:rPr>
@@ -19693,7 +20091,27 @@
                 <w:u w:val="none"/>
                 <w:lang w:val="en-US" w:eastAsia="zh-CN" w:bidi="hi-IN"/>
               </w:rPr>
-              <w:t>verificar a validade de cada artigo</w:t>
+              <w:t xml:space="preserve">verificar a validade de cada artigo </w:t>
+            </w:r>
+            <w:r>
+              <w:rPr>
+                <w:rFonts w:eastAsia="NSimSun" w:cs="Lucida Sans"/>
+                <w:b w:val="false"/>
+                <w:bCs w:val="false"/>
+                <w:i w:val="false"/>
+                <w:iCs w:val="false"/>
+                <w:strike w:val="false"/>
+                <w:dstrike w:val="false"/>
+                <w:outline w:val="false"/>
+                <w:shadow w:val="false"/>
+                <w:color w:val="000000"/>
+                <w:kern w:val="2"/>
+                <w:sz w:val="24"/>
+                <w:szCs w:val="24"/>
+                <w:u w:val="none"/>
+                <w:lang w:val="en-US" w:eastAsia="zh-CN" w:bidi="hi-IN"/>
+              </w:rPr>
+              <w:t>e, também, evitar coletas duplicadas</w:t>
             </w:r>
             <w:r>
               <w:rPr>
@@ -20337,7 +20755,14 @@
         </w:rPr>
       </w:pPr>
       <w:r>
-        <w:rPr/>
+        <w:rPr>
+          <w:rFonts w:eastAsia="Times New Roman" w:cs="Times New Roman"/>
+          <w:color w:val="auto"/>
+          <w:kern w:val="0"/>
+          <w:sz w:val="24"/>
+          <w:szCs w:val="20"/>
+          <w:lang w:val="pt-BR" w:eastAsia="pt-BR" w:bidi="ar-SA"/>
+        </w:rPr>
       </w:r>
     </w:p>
     <w:p>
@@ -20416,9 +20841,6 @@
       <w:r>
         <w:rPr/>
         <w:tab/>
-      </w:r>
-      <w:r>
-        <w:rPr/>
         <w:t xml:space="preserve">O diagrama de classes do sistema (Figura </w:t>
       </w:r>
       <w:r>
@@ -20908,7 +21330,14 @@
         </w:rPr>
       </w:pPr>
       <w:r>
-        <w:rPr/>
+        <w:rPr>
+          <w:rFonts w:eastAsia="Times New Roman" w:cs="Times New Roman"/>
+          <w:color w:val="auto"/>
+          <w:kern w:val="0"/>
+          <w:sz w:val="24"/>
+          <w:szCs w:val="20"/>
+          <w:lang w:val="pt-BR" w:eastAsia="pt-BR" w:bidi="ar-SA"/>
+        </w:rPr>
       </w:r>
     </w:p>
     <w:p>
@@ -22357,8 +22786,8 @@
           <w:color w:val="008000"/>
         </w:rPr>
       </w:pPr>
-      <w:bookmarkStart w:id="103" w:name="_Toc22189438"/>
-      <w:bookmarkStart w:id="104" w:name="_Toc22389583"/>
+      <w:bookmarkStart w:id="103" w:name="_Toc22389583"/>
+      <w:bookmarkStart w:id="104" w:name="_Toc22189438"/>
       <w:r>
         <w:rPr>
           <w:color w:val="008000"/>
@@ -22420,10 +22849,10 @@
           <w:color w:val="008000"/>
         </w:rPr>
       </w:pPr>
-      <w:bookmarkStart w:id="105" w:name="_Toc3786943681"/>
-      <w:bookmarkStart w:id="106" w:name="_Toc1013268421"/>
-      <w:bookmarkStart w:id="107" w:name="_Toc22189439"/>
-      <w:bookmarkStart w:id="108" w:name="_Toc22389584"/>
+      <w:bookmarkStart w:id="105" w:name="_Toc22389584"/>
+      <w:bookmarkStart w:id="106" w:name="_Toc22189439"/>
+      <w:bookmarkStart w:id="107" w:name="_Toc1013268421"/>
+      <w:bookmarkStart w:id="108" w:name="_Toc3786943681"/>
       <w:r>
         <w:rPr>
           <w:color w:val="008000"/>
@@ -22482,8 +22911,8 @@
           <w:color w:val="008000"/>
         </w:rPr>
       </w:pPr>
-      <w:bookmarkStart w:id="109" w:name="_Toc22189440"/>
-      <w:bookmarkStart w:id="110" w:name="_Toc22389585"/>
+      <w:bookmarkStart w:id="109" w:name="_Toc22389585"/>
+      <w:bookmarkStart w:id="110" w:name="_Toc22189440"/>
       <w:r>
         <w:rPr>
           <w:color w:val="008000"/>
@@ -22548,8 +22977,8 @@
           <w:color w:val="008000"/>
         </w:rPr>
       </w:pPr>
-      <w:bookmarkStart w:id="111" w:name="_Toc22189441"/>
-      <w:bookmarkStart w:id="112" w:name="_Toc22389586"/>
+      <w:bookmarkStart w:id="111" w:name="_Toc22389586"/>
+      <w:bookmarkStart w:id="112" w:name="_Toc22189441"/>
       <w:r>
         <w:rPr>
           <w:color w:val="008000"/>
@@ -22611,15 +23040,15 @@
           <w:color w:val="008000"/>
         </w:rPr>
       </w:pPr>
-      <w:bookmarkStart w:id="114" w:name="_Toc22189442"/>
-      <w:bookmarkStart w:id="115" w:name="_Toc22389587"/>
+      <w:bookmarkStart w:id="114" w:name="_Toc22389587"/>
+      <w:bookmarkStart w:id="115" w:name="_Toc22189442"/>
       <w:r>
         <w:rPr>
           <w:color w:val="008000"/>
         </w:rPr>
         <w:t>IDIOMA ESTRANGEIRO</w:t>
       </w:r>
-      <w:bookmarkStart w:id="116" w:name="CONCLUS%25252525252525C3%252525252525259"/>
+      <w:bookmarkStart w:id="116" w:name="CONCLUS%2525252525252525C3%2525252525252"/>
       <w:bookmarkEnd w:id="114"/>
       <w:bookmarkEnd w:id="115"/>
       <w:bookmarkEnd w:id="116"/>
@@ -22666,8 +23095,8 @@
           <w:color w:val="008000"/>
         </w:rPr>
       </w:pPr>
-      <w:bookmarkStart w:id="117" w:name="_Toc22189443"/>
-      <w:bookmarkStart w:id="118" w:name="_Toc22389588"/>
+      <w:bookmarkStart w:id="117" w:name="_Toc22389588"/>
+      <w:bookmarkStart w:id="118" w:name="_Toc22189443"/>
       <w:r>
         <w:rPr>
           <w:color w:val="008000"/>
@@ -23091,8 +23520,8 @@
         </w:numPr>
         <w:rPr/>
       </w:pPr>
-      <w:bookmarkStart w:id="122" w:name="_Toc22189444"/>
-      <w:bookmarkStart w:id="123" w:name="_Toc22389589"/>
+      <w:bookmarkStart w:id="122" w:name="_Toc22389589"/>
+      <w:bookmarkStart w:id="123" w:name="_Toc22189444"/>
       <w:r>
         <w:rPr/>
         <w:t>NOTAS ENTRE O ORIENTADOR E O ALUNO</w:t>
@@ -23162,8 +23591,8 @@
         <w:jc w:val="both"/>
         <w:rPr/>
       </w:pPr>
-      <w:bookmarkStart w:id="124" w:name="_Toc22189445"/>
-      <w:bookmarkStart w:id="125" w:name="_Toc22389590"/>
+      <w:bookmarkStart w:id="124" w:name="_Toc22389590"/>
+      <w:bookmarkStart w:id="125" w:name="_Toc22189445"/>
       <w:r>
         <w:rPr>
           <w:color w:val="008000"/>
@@ -23204,9 +23633,9 @@
         <w:jc w:val="left"/>
         <w:rPr/>
       </w:pPr>
-      <w:bookmarkStart w:id="126" w:name="_Toc22189446"/>
-      <w:bookmarkStart w:id="127" w:name="_Toc22389591"/>
-      <w:bookmarkStart w:id="128" w:name="REFERENCIASBIBLIOGR%25252525252525C3%252"/>
+      <w:bookmarkStart w:id="126" w:name="_Toc22389591"/>
+      <w:bookmarkStart w:id="127" w:name="_Toc22189446"/>
+      <w:bookmarkStart w:id="128" w:name="REFERENCIASBIBLIOGR%2525252525252525C3%2"/>
       <w:bookmarkEnd w:id="128"/>
       <w:r>
         <w:rPr/>
@@ -25277,7 +25706,6 @@
           <w:szCs w:val="24"/>
           <w:lang w:val="en-US" w:eastAsia="en-US" w:bidi="en-US"/>
         </w:rPr>
-        <w:t>Verifique o sumário. Agradecimentos não entra. Lista de ilustrações não deve aparecer as legendas das imagens.</w:t>
       </w:r>
     </w:p>
     <w:p>
@@ -25296,11 +25724,10 @@
           <w:szCs w:val="24"/>
           <w:lang w:val="en-US" w:eastAsia="en-US" w:bidi="en-US"/>
         </w:rPr>
-        <w:t>Título do capítulo deve ser maiúscula. Isso também é para título de subseção. Atualize no texto que isso vai ser atualizado de forma automática no sumário.</w:t>
       </w:r>
     </w:p>
   </w:comment>
-  <w:comment w:id="4" w:author="altobelli" w:date="2019-09-24T21:09:00Z" w:initials="a">
+  <w:comment w:id="3" w:author="altobelli" w:date="2019-10-30T18:13:00Z" w:initials="a">
     <w:p>
       <w:r>
         <w:rPr>
@@ -25308,11 +25735,9 @@
           <w:szCs w:val="24"/>
           <w:lang w:val="en-US" w:eastAsia="en-US" w:bidi="en-US"/>
         </w:rPr>
-        <w:t>Não use nosso , nossa. ex:  Use “este trabalho tem como foco...”.</w:t>
-      </w:r>
-    </w:p>
-  </w:comment>
-  <w:comment w:id="3" w:author="altobelli" w:date="2019-10-30T18:23:00Z" w:initials="a">
+        <w:t>Verifique o sumário. Agradecimentos não entra. Lista de ilustrações não deve aparecer as legendas das imagens.</w:t>
+      </w:r>
+    </w:p>
     <w:p>
       <w:r>
         <w:rPr>
@@ -25322,8 +25747,41 @@
         </w:rPr>
       </w:r>
     </w:p>
+    <w:p>
+      <w:r>
+        <w:rPr>
+          <w:rFonts w:ascii="Liberation Serif" w:hAnsi="Liberation Serif" w:eastAsia="Segoe UI" w:cs="Tahoma"/>
+          <w:szCs w:val="24"/>
+          <w:lang w:val="en-US" w:eastAsia="en-US" w:bidi="en-US"/>
+        </w:rPr>
+        <w:t>Título do capítulo deve ser maiúscula. Isso também é para título de subseção. Atualize no texto que isso vai ser atualizado de forma automática no sumário.</w:t>
+      </w:r>
+    </w:p>
   </w:comment>
-  <w:comment w:id="5" w:author="Vinicius Zanovelli" w:date="2019-09-25T20:20:00Z" w:initials="ZNVL">
+  <w:comment w:id="5" w:author="altobelli" w:date="2019-09-24T21:09:00Z" w:initials="a">
+    <w:p>
+      <w:r>
+        <w:rPr>
+          <w:rFonts w:ascii="Liberation Serif" w:hAnsi="Liberation Serif" w:eastAsia="Segoe UI" w:cs="Tahoma"/>
+          <w:szCs w:val="24"/>
+          <w:lang w:val="en-US" w:eastAsia="en-US" w:bidi="en-US"/>
+        </w:rPr>
+        <w:t>Não use nosso , nossa. ex:  Use “este trabalho tem como foco...”.</w:t>
+      </w:r>
+    </w:p>
+  </w:comment>
+  <w:comment w:id="4" w:author="altobelli" w:date="2019-10-30T18:23:00Z" w:initials="a">
+    <w:p>
+      <w:r>
+        <w:rPr>
+          <w:rFonts w:ascii="Liberation Serif" w:hAnsi="Liberation Serif" w:eastAsia="Segoe UI" w:cs="Tahoma"/>
+          <w:szCs w:val="24"/>
+          <w:lang w:val="en-US" w:eastAsia="en-US" w:bidi="en-US"/>
+        </w:rPr>
+      </w:r>
+    </w:p>
+  </w:comment>
+  <w:comment w:id="6" w:author="Vinicius Zanovelli" w:date="2019-09-25T20:20:00Z" w:initials="ZNVL">
     <w:p>
       <w:r>
         <w:rPr>
@@ -25348,7 +25806,7 @@
       </w:r>
     </w:p>
   </w:comment>
-  <w:comment w:id="6" w:author="altobelli" w:date="2019-09-24T21:06:00Z" w:initials="a">
+  <w:comment w:id="7" w:author="altobelli" w:date="2019-09-24T21:06:00Z" w:initials="a">
     <w:p>
       <w:r>
         <w:rPr>
@@ -25360,7 +25818,7 @@
       </w:r>
     </w:p>
   </w:comment>
-  <w:comment w:id="7" w:author="Vinicius Zanovelli" w:date="2019-09-25T20:20:00Z" w:initials="ZNVL">
+  <w:comment w:id="8" w:author="Vinicius Zanovelli" w:date="2019-09-25T20:20:00Z" w:initials="ZNVL">
     <w:p>
       <w:r>
         <w:rPr>
@@ -25385,7 +25843,7 @@
       </w:r>
     </w:p>
   </w:comment>
-  <w:comment w:id="8" w:author="altobelli" w:date="2019-09-24T21:14:00Z" w:initials="a">
+  <w:comment w:id="9" w:author="altobelli" w:date="2019-09-24T21:14:00Z" w:initials="a">
     <w:p>
       <w:r>
         <w:rPr>
@@ -25397,7 +25855,7 @@
       </w:r>
     </w:p>
   </w:comment>
-  <w:comment w:id="9" w:author="Vinicius Zanovelli" w:date="2019-09-25T20:21:00Z" w:initials="ZNVL">
+  <w:comment w:id="10" w:author="Vinicius Zanovelli" w:date="2019-09-25T20:21:00Z" w:initials="ZNVL">
     <w:p>
       <w:r>
         <w:rPr>
@@ -25422,7 +25880,7 @@
       </w:r>
     </w:p>
   </w:comment>
-  <w:comment w:id="11" w:author="altobelli" w:date="2019-10-30T18:29:00Z" w:initials="a">
+  <w:comment w:id="12" w:author="altobelli" w:date="2019-10-30T18:29:00Z" w:initials="a">
     <w:p>
       <w:r>
         <w:rPr>
@@ -25443,7 +25901,7 @@
       </w:r>
     </w:p>
   </w:comment>
-  <w:comment w:id="10" w:author="Miquéias Dernier" w:date="2019-11-06T14:48:00Z" w:initials="MD">
+  <w:comment w:id="11" w:author="Miquéias Dernier" w:date="2019-11-06T14:48:00Z" w:initials="MD">
     <w:p>
       <w:r>
         <w:rPr>
@@ -25455,7 +25913,7 @@
       </w:r>
     </w:p>
   </w:comment>
-  <w:comment w:id="13" w:author="altobelli" w:date="2019-10-30T18:42:00Z" w:initials="a">
+  <w:comment w:id="14" w:author="altobelli" w:date="2019-10-30T18:42:00Z" w:initials="a">
     <w:p>
       <w:r>
         <w:rPr>
@@ -25467,7 +25925,7 @@
       </w:r>
     </w:p>
   </w:comment>
-  <w:comment w:id="15" w:author="Miquéias Dernier" w:date="2019-11-06T14:26:00Z" w:initials="MD">
+  <w:comment w:id="16" w:author="Miquéias Dernier" w:date="2019-11-06T14:26:00Z" w:initials="MD">
     <w:p>
       <w:r>
         <w:rPr>
@@ -25479,7 +25937,7 @@
       </w:r>
     </w:p>
   </w:comment>
-  <w:comment w:id="14" w:author="altobelli" w:date="2019-10-30T18:42:00Z" w:initials="a">
+  <w:comment w:id="15" w:author="altobelli" w:date="2019-10-30T18:42:00Z" w:initials="a">
     <w:p>
       <w:r>
         <w:rPr>
@@ -25491,7 +25949,7 @@
       </w:r>
     </w:p>
   </w:comment>
-  <w:comment w:id="12" w:author="Miquéias Dernier" w:date="2019-11-06T14:26:00Z" w:initials="MD">
+  <w:comment w:id="13" w:author="Miquéias Dernier" w:date="2019-11-06T14:26:00Z" w:initials="MD">
     <w:p>
       <w:r>
         <w:rPr>
@@ -25503,7 +25961,7 @@
       </w:r>
     </w:p>
   </w:comment>
-  <w:comment w:id="17" w:author="altobelli" w:date="2019-10-30T18:45:00Z" w:initials="a">
+  <w:comment w:id="18" w:author="altobelli" w:date="2019-10-30T18:45:00Z" w:initials="a">
     <w:p>
       <w:r>
         <w:rPr>
@@ -25515,7 +25973,7 @@
       </w:r>
     </w:p>
   </w:comment>
-  <w:comment w:id="16" w:author="Miquéias Dernier" w:date="2019-11-06T14:28:00Z" w:initials="MD">
+  <w:comment w:id="17" w:author="Miquéias Dernier" w:date="2019-11-06T14:28:00Z" w:initials="MD">
     <w:p>
       <w:r>
         <w:rPr>
@@ -25527,7 +25985,7 @@
       </w:r>
     </w:p>
   </w:comment>
-  <w:comment w:id="18" w:author="altobelli" w:date="2019-10-30T18:46:00Z" w:initials="a">
+  <w:comment w:id="19" w:author="altobelli" w:date="2019-10-30T18:46:00Z" w:initials="a">
     <w:p>
       <w:r>
         <w:rPr>
@@ -25539,7 +25997,7 @@
       </w:r>
     </w:p>
   </w:comment>
-  <w:comment w:id="19" w:author="altobelli" w:date="2019-10-30T19:13:00Z" w:initials="a">
+  <w:comment w:id="20" w:author="altobelli" w:date="2019-10-30T19:13:00Z" w:initials="a">
     <w:p>
       <w:r>
         <w:rPr>
@@ -25560,7 +26018,7 @@
       </w:r>
     </w:p>
   </w:comment>
-  <w:comment w:id="20" w:author="altobelli" w:date="2019-10-30T18:55:00Z" w:initials="a">
+  <w:comment w:id="21" w:author="altobelli" w:date="2019-10-30T18:55:00Z" w:initials="a">
     <w:p>
       <w:r>
         <w:rPr>
@@ -25572,7 +26030,7 @@
       </w:r>
     </w:p>
   </w:comment>
-  <w:comment w:id="21" w:author="altobelli" w:date="2019-10-30T18:58:00Z" w:initials="a">
+  <w:comment w:id="22" w:author="altobelli" w:date="2019-10-30T18:58:00Z" w:initials="a">
     <w:p>
       <w:r>
         <w:rPr>
@@ -25584,7 +26042,7 @@
       </w:r>
     </w:p>
   </w:comment>
-  <w:comment w:id="22" w:author="altobelli" w:date="2019-10-30T19:00:00Z" w:initials="a">
+  <w:comment w:id="23" w:author="altobelli" w:date="2019-10-30T19:00:00Z" w:initials="a">
     <w:p>
       <w:r>
         <w:rPr>
@@ -25615,7 +26073,7 @@
       </w:r>
     </w:p>
   </w:comment>
-  <w:comment w:id="23" w:author="altobelli" w:date="2019-10-30T19:02:00Z" w:initials="a">
+  <w:comment w:id="24" w:author="altobelli" w:date="2019-10-30T19:02:00Z" w:initials="a">
     <w:p>
       <w:r>
         <w:rPr>
@@ -25627,7 +26085,7 @@
       </w:r>
     </w:p>
   </w:comment>
-  <w:comment w:id="24" w:author="altobelli" w:date="2019-10-30T19:02:00Z" w:initials="a">
+  <w:comment w:id="25" w:author="altobelli" w:date="2019-10-30T19:02:00Z" w:initials="a">
     <w:p>
       <w:r>
         <w:rPr>
@@ -25639,7 +26097,7 @@
       </w:r>
     </w:p>
   </w:comment>
-  <w:comment w:id="25" w:author="altobelli" w:date="2019-10-30T19:04:00Z" w:initials="a">
+  <w:comment w:id="26" w:author="altobelli" w:date="2019-10-30T19:04:00Z" w:initials="a">
     <w:p>
       <w:r>
         <w:rPr>
@@ -25651,7 +26109,7 @@
       </w:r>
     </w:p>
   </w:comment>
-  <w:comment w:id="26" w:author="altobelli" w:date="2019-10-30T19:04:00Z" w:initials="a">
+  <w:comment w:id="27" w:author="altobelli" w:date="2019-10-30T19:04:00Z" w:initials="a">
     <w:p>
       <w:r>
         <w:rPr>
@@ -25663,7 +26121,7 @@
       </w:r>
     </w:p>
   </w:comment>
-  <w:comment w:id="27" w:author="altobelli" w:date="2019-10-30T19:06:00Z" w:initials="a">
+  <w:comment w:id="28" w:author="altobelli" w:date="2019-10-30T19:06:00Z" w:initials="a">
     <w:p>
       <w:r>
         <w:rPr>
@@ -25675,7 +26133,7 @@
       </w:r>
     </w:p>
   </w:comment>
-  <w:comment w:id="29" w:author="altobelli" w:date="2019-10-30T19:20:00Z" w:initials="a">
+  <w:comment w:id="30" w:author="altobelli" w:date="2019-10-30T19:20:00Z" w:initials="a">
     <w:p>
       <w:r>
         <w:rPr>
@@ -25687,7 +26145,7 @@
       </w:r>
     </w:p>
   </w:comment>
-  <w:comment w:id="28" w:author="Miquéias Dernier" w:date="2019-11-06T14:43:00Z" w:initials="MD">
+  <w:comment w:id="29" w:author="Miquéias Dernier" w:date="2019-11-06T14:43:00Z" w:initials="MD">
     <w:p>
       <w:r>
         <w:rPr>
@@ -25699,7 +26157,7 @@
       </w:r>
     </w:p>
   </w:comment>
-  <w:comment w:id="32" w:author="altobelli" w:date="2019-10-30T19:19:00Z" w:initials="a">
+  <w:comment w:id="33" w:author="altobelli" w:date="2019-10-30T19:19:00Z" w:initials="a">
     <w:p>
       <w:r>
         <w:rPr>
@@ -25711,7 +26169,7 @@
       </w:r>
     </w:p>
   </w:comment>
-  <w:comment w:id="31" w:author="Miquéias Dernier" w:date="2019-11-06T15:03:00Z" w:initials="MD">
+  <w:comment w:id="32" w:author="Miquéias Dernier" w:date="2019-11-06T15:03:00Z" w:initials="MD">
     <w:p>
       <w:r>
         <w:rPr>
@@ -25722,7 +26180,7 @@
       </w:r>
     </w:p>
   </w:comment>
-  <w:comment w:id="30" w:author="Miquéias Dernier" w:date="2019-11-06T15:03:00Z" w:initials="MD">
+  <w:comment w:id="31" w:author="Miquéias Dernier" w:date="2019-11-06T15:03:00Z" w:initials="MD">
     <w:p>
       <w:r>
         <w:rPr>
@@ -25734,7 +26192,7 @@
       </w:r>
     </w:p>
   </w:comment>
-  <w:comment w:id="33" w:author="altobelli" w:date="2019-10-30T19:34:00Z" w:initials="a">
+  <w:comment w:id="34" w:author="altobelli" w:date="2019-10-30T19:34:00Z" w:initials="a">
     <w:p>
       <w:r>
         <w:rPr>
@@ -25746,7 +26204,7 @@
       </w:r>
     </w:p>
   </w:comment>
-  <w:comment w:id="34" w:author="altobelli" w:date="2019-10-30T19:35:00Z" w:initials="a">
+  <w:comment w:id="35" w:author="altobelli" w:date="2019-10-30T19:35:00Z" w:initials="a">
     <w:p>
       <w:r>
         <w:rPr>
@@ -25797,7 +26255,7 @@
               <wp:positionV relativeFrom="paragraph">
                 <wp:posOffset>635</wp:posOffset>
               </wp:positionV>
-              <wp:extent cx="173355" cy="178435"/>
+              <wp:extent cx="173990" cy="179070"/>
               <wp:effectExtent l="0" t="0" r="0" b="0"/>
               <wp:wrapSquare wrapText="bothSides"/>
               <wp:docPr id="26" name="Image5"/>
@@ -25808,7 +26266,7 @@
                     <wps:spPr>
                       <a:xfrm>
                         <a:off x="0" y="0"/>
-                        <a:ext cx="172800" cy="177840"/>
+                        <a:ext cx="173520" cy="178560"/>
                       </a:xfrm>
                       <a:prstGeom prst="rect">
                         <a:avLst/>
@@ -25834,6 +26292,7 @@
                           <w:r>
                             <w:rPr>
                               <w:rStyle w:val="Pagenumber"/>
+                              <w:color w:val="000000"/>
                             </w:rPr>
                             <w:fldChar w:fldCharType="begin"/>
                           </w:r>
@@ -25875,7 +26334,7 @@
         </mc:Choice>
         <mc:Fallback>
           <w:pict>
-            <v:rect id="shape_0" ID="Image5" stroked="f" style="position:absolute;margin-left:439.9pt;margin-top:0.05pt;width:13.55pt;height:13.95pt;mso-position-horizontal:right">
+            <v:rect id="shape_0" ID="Image5" stroked="f" style="position:absolute;margin-left:439.85pt;margin-top:0.05pt;width:13.6pt;height:14pt;mso-position-horizontal:right">
               <w10:wrap type="square"/>
               <v:fill o:detectmouseclick="t" on="false"/>
               <v:stroke color="#3465a4" joinstyle="round" endcap="flat"/>
@@ -25889,6 +26348,7 @@
                     <w:r>
                       <w:rPr>
                         <w:rStyle w:val="Pagenumber"/>
+                        <w:color w:val="000000"/>
                       </w:rPr>
                       <w:fldChar w:fldCharType="begin"/>
                     </w:r>
@@ -25970,6 +26430,8 @@
         <w:ind w:left="1004" w:hanging="720"/>
       </w:pPr>
       <w:rPr>
+        <w:sz w:val="24"/>
+        <w:rFonts w:ascii="Arial" w:hAnsi="Arial"/>
         <w:color w:val="auto"/>
       </w:rPr>
     </w:lvl>

</xml_diff>

<commit_message>
Adding topic 4.3.1 content (classes descriptions)
</commit_message>
<xml_diff>
--- a/TCC.docx
+++ b/TCC.docx
@@ -65,7 +65,7 @@
         <mc:AlternateContent>
           <mc:Choice Requires="wps">
             <w:drawing>
-              <wp:anchor behindDoc="0" distT="0" distB="0" distL="0" distR="0" simplePos="0" locked="0" layoutInCell="1" allowOverlap="1" relativeHeight="50">
+              <wp:anchor behindDoc="0" distT="0" distB="0" distL="0" distR="0" simplePos="0" locked="0" layoutInCell="1" allowOverlap="1" relativeHeight="51">
                 <wp:simplePos x="0" y="0"/>
                 <wp:positionH relativeFrom="column">
                   <wp:posOffset>-571500</wp:posOffset>
@@ -73,7 +73,7 @@
                 <wp:positionV relativeFrom="paragraph">
                   <wp:posOffset>51435</wp:posOffset>
                 </wp:positionV>
-                <wp:extent cx="3089910" cy="1170940"/>
+                <wp:extent cx="3092450" cy="1173480"/>
                 <wp:effectExtent l="0" t="0" r="0" b="0"/>
                 <wp:wrapNone/>
                 <wp:docPr id="1" name="Image1"/>
@@ -84,7 +84,7 @@
                       <wps:spPr>
                         <a:xfrm>
                           <a:off x="0" y="0"/>
-                          <a:ext cx="3089160" cy="1170360"/>
+                          <a:ext cx="3091680" cy="1172880"/>
                         </a:xfrm>
                         <a:prstGeom prst="rect">
                           <a:avLst/>
@@ -174,7 +174,7 @@
           </mc:Choice>
           <mc:Fallback>
             <w:pict>
-              <v:rect id="shape_0" ID="Image1" fillcolor="#ffff99" stroked="t" style="position:absolute;margin-left:-45pt;margin-top:4.05pt;width:243.2pt;height:92.1pt">
+              <v:rect id="shape_0" ID="Image1" fillcolor="#ffff99" stroked="t" style="position:absolute;margin-left:-45pt;margin-top:4.05pt;width:243.4pt;height:92.3pt">
                 <w10:wrap type="square"/>
                 <v:fill o:detectmouseclick="t" type="solid" color2="#000066"/>
                 <v:stroke color="black" weight="720" joinstyle="round" endcap="flat"/>
@@ -1538,7 +1538,7 @@
         <mc:AlternateContent>
           <mc:Choice Requires="wps">
             <w:drawing>
-              <wp:anchor behindDoc="0" distT="0" distB="0" distL="0" distR="0" simplePos="0" locked="0" layoutInCell="1" allowOverlap="1" relativeHeight="48">
+              <wp:anchor behindDoc="0" distT="0" distB="0" distL="0" distR="0" simplePos="0" locked="0" layoutInCell="1" allowOverlap="1" relativeHeight="49">
                 <wp:simplePos x="0" y="0"/>
                 <wp:positionH relativeFrom="column">
                   <wp:posOffset>342900</wp:posOffset>
@@ -1546,7 +1546,7 @@
                 <wp:positionV relativeFrom="paragraph">
                   <wp:posOffset>46355</wp:posOffset>
                 </wp:positionV>
-                <wp:extent cx="2175510" cy="861695"/>
+                <wp:extent cx="2178050" cy="864235"/>
                 <wp:effectExtent l="0" t="0" r="0" b="0"/>
                 <wp:wrapNone/>
                 <wp:docPr id="3" name="Image2"/>
@@ -1557,7 +1557,7 @@
                       <wps:spPr>
                         <a:xfrm>
                           <a:off x="0" y="0"/>
-                          <a:ext cx="2174760" cy="861120"/>
+                          <a:ext cx="2177280" cy="863640"/>
                         </a:xfrm>
                         <a:prstGeom prst="rect">
                           <a:avLst/>
@@ -1607,7 +1607,7 @@
           </mc:Choice>
           <mc:Fallback>
             <w:pict>
-              <v:rect id="shape_0" ID="Image2" fillcolor="yellow" stroked="t" style="position:absolute;margin-left:27pt;margin-top:3.65pt;width:171.2pt;height:67.75pt">
+              <v:rect id="shape_0" ID="Image2" fillcolor="yellow" stroked="t" style="position:absolute;margin-left:27pt;margin-top:3.65pt;width:171.4pt;height:67.95pt">
                 <w10:wrap type="square"/>
                 <v:fill o:detectmouseclick="t" type="solid" color2="blue"/>
                 <v:stroke color="black" weight="720" joinstyle="round" endcap="flat"/>
@@ -2110,7 +2110,7 @@
         <mc:AlternateContent>
           <mc:Choice Requires="wps">
             <w:drawing>
-              <wp:anchor behindDoc="0" distT="0" distB="0" distL="0" distR="0" simplePos="0" locked="0" layoutInCell="1" allowOverlap="1" relativeHeight="49">
+              <wp:anchor behindDoc="0" distT="0" distB="0" distL="0" distR="0" simplePos="0" locked="0" layoutInCell="1" allowOverlap="1" relativeHeight="50">
                 <wp:simplePos x="0" y="0"/>
                 <wp:positionH relativeFrom="column">
                   <wp:posOffset>228600</wp:posOffset>
@@ -2118,7 +2118,7 @@
                 <wp:positionV relativeFrom="paragraph">
                   <wp:posOffset>107315</wp:posOffset>
                 </wp:positionV>
-                <wp:extent cx="2404110" cy="1261110"/>
+                <wp:extent cx="2406650" cy="1263650"/>
                 <wp:effectExtent l="0" t="0" r="0" b="0"/>
                 <wp:wrapNone/>
                 <wp:docPr id="5" name="Image3"/>
@@ -2129,7 +2129,7 @@
                       <wps:spPr>
                         <a:xfrm>
                           <a:off x="0" y="0"/>
-                          <a:ext cx="2403360" cy="1260360"/>
+                          <a:ext cx="2405880" cy="1262880"/>
                         </a:xfrm>
                         <a:prstGeom prst="rect">
                           <a:avLst/>
@@ -2205,7 +2205,7 @@
           </mc:Choice>
           <mc:Fallback>
             <w:pict>
-              <v:rect id="shape_0" ID="Image3" fillcolor="yellow" stroked="t" style="position:absolute;margin-left:18pt;margin-top:8.45pt;width:189.2pt;height:99.2pt">
+              <v:rect id="shape_0" ID="Image3" fillcolor="yellow" stroked="t" style="position:absolute;margin-left:18pt;margin-top:8.45pt;width:189.4pt;height:99.4pt">
                 <w10:wrap type="square"/>
                 <v:fill o:detectmouseclick="t" type="solid" color2="blue"/>
                 <v:stroke color="black" weight="720" joinstyle="round" endcap="flat"/>
@@ -2473,7 +2473,7 @@
         <mc:AlternateContent>
           <mc:Choice Requires="wps">
             <w:drawing>
-              <wp:anchor behindDoc="0" distT="0" distB="0" distL="0" distR="0" simplePos="0" locked="0" layoutInCell="1" allowOverlap="1" relativeHeight="51">
+              <wp:anchor behindDoc="0" distT="0" distB="0" distL="0" distR="0" simplePos="0" locked="0" layoutInCell="1" allowOverlap="1" relativeHeight="52">
                 <wp:simplePos x="0" y="0"/>
                 <wp:positionH relativeFrom="column">
                   <wp:posOffset>1371600</wp:posOffset>
@@ -2481,7 +2481,7 @@
                 <wp:positionV relativeFrom="paragraph">
                   <wp:posOffset>46355</wp:posOffset>
                 </wp:positionV>
-                <wp:extent cx="3547110" cy="1375410"/>
+                <wp:extent cx="3549650" cy="1377950"/>
                 <wp:effectExtent l="0" t="0" r="0" b="0"/>
                 <wp:wrapNone/>
                 <wp:docPr id="7" name="Image4"/>
@@ -2492,7 +2492,7 @@
                       <wps:spPr>
                         <a:xfrm>
                           <a:off x="0" y="0"/>
-                          <a:ext cx="3546360" cy="1374840"/>
+                          <a:ext cx="3548880" cy="1377360"/>
                         </a:xfrm>
                         <a:prstGeom prst="rect">
                           <a:avLst/>
@@ -2551,7 +2551,7 @@
           </mc:Choice>
           <mc:Fallback>
             <w:pict>
-              <v:rect id="shape_0" ID="Image4" fillcolor="#ffff99" stroked="t" style="position:absolute;margin-left:108pt;margin-top:3.65pt;width:279.2pt;height:108.2pt">
+              <v:rect id="shape_0" ID="Image4" fillcolor="#ffff99" stroked="t" style="position:absolute;margin-left:108pt;margin-top:3.65pt;width:279.4pt;height:108.4pt">
                 <w10:wrap type="square"/>
                 <v:fill o:detectmouseclick="t" type="solid" color2="#000066"/>
                 <v:stroke color="black" weight="720" joinstyle="round" endcap="flat"/>
@@ -3194,15 +3194,7 @@
       </w:pPr>
       <w:r>
         <w:rPr/>
-        <w:t xml:space="preserve">Tabela </w:t>
-      </w:r>
-      <w:r>
-        <w:rPr/>
-        <w:t>2</w:t>
-      </w:r>
-      <w:r>
-        <w:rPr/>
-        <w:t xml:space="preserve">: Descrição do caso de uso </w:t>
+        <w:t xml:space="preserve">Tabela 2: Descrição do caso de uso </w:t>
       </w:r>
       <w:r>
         <w:rPr>
@@ -3256,19 +3248,7 @@
         <w:rPr>
           <w:rFonts w:cs="Arial"/>
         </w:rPr>
-        <w:t xml:space="preserve">Tabela </w:t>
-      </w:r>
-      <w:r>
-        <w:rPr>
-          <w:rFonts w:cs="Arial"/>
-        </w:rPr>
-        <w:t>3</w:t>
-      </w:r>
-      <w:r>
-        <w:rPr>
-          <w:rFonts w:cs="Arial"/>
-        </w:rPr>
-        <w:t xml:space="preserve">: Descrição do caso de uso </w:t>
+        <w:t xml:space="preserve">Tabela 3: Descrição do caso de uso </w:t>
       </w:r>
       <w:r>
         <w:rPr>
@@ -3972,8 +3952,27 @@
           <w:szCs w:val="32"/>
           <w:lang w:val="en-US" w:eastAsia="pt-BR" w:bidi="ar-SA"/>
         </w:rPr>
-        <w:t>JSON</w:t>
-      </w:r>
+        <w:t xml:space="preserve">JSON – </w:t>
+      </w:r>
+      <w:r>
+        <w:rPr>
+          <w:rFonts w:eastAsia="Times New Roman" w:cs="Arial"/>
+          <w:i/>
+          <w:iCs/>
+          <w:color w:val="auto"/>
+          <w:kern w:val="0"/>
+          <w:sz w:val="24"/>
+          <w:szCs w:val="32"/>
+          <w:lang w:val="en-US" w:eastAsia="pt-BR" w:bidi="ar-SA"/>
+        </w:rPr>
+        <w:t>JavaScript Object Notation</w:t>
+      </w:r>
+    </w:p>
+    <w:p>
+      <w:pPr>
+        <w:pStyle w:val="Normal"/>
+        <w:rPr/>
+      </w:pPr>
       <w:r>
         <w:rPr>
           <w:rFonts w:eastAsia="Times New Roman" w:cs="Arial"/>
@@ -3985,7 +3984,7 @@
           <w:szCs w:val="32"/>
           <w:lang w:val="en-US" w:eastAsia="pt-BR" w:bidi="ar-SA"/>
         </w:rPr>
-        <w:t xml:space="preserve"> – </w:t>
+        <w:t xml:space="preserve">CSV – </w:t>
       </w:r>
       <w:r>
         <w:rPr>
@@ -3998,7 +3997,7 @@
           <w:szCs w:val="32"/>
           <w:lang w:val="en-US" w:eastAsia="pt-BR" w:bidi="ar-SA"/>
         </w:rPr>
-        <w:t>JavaScript Object Notation</w:t>
+        <w:t>Comma-separated Values</w:t>
       </w:r>
       <w:r>
         <w:br w:type="page"/>
@@ -6797,6 +6796,22 @@
         <w:rPr/>
         <w:commentReference w:id="3"/>
       </w:r>
+      <w:r>
+        <w:rPr/>
+        <w:commentReference w:id="4"/>
+      </w:r>
+      <w:r>
+        <w:rPr/>
+        <w:commentReference w:id="5"/>
+      </w:r>
+      <w:r>
+        <w:rPr/>
+        <w:commentReference w:id="6"/>
+      </w:r>
+      <w:r>
+        <w:rPr/>
+        <w:commentReference w:id="7"/>
+      </w:r>
     </w:p>
     <w:p>
       <w:pPr>
@@ -7033,8 +7048,8 @@
         <w:rPr/>
         <w:t xml:space="preserve">, conteúdo relevante a pesquisa proposta neste trabalho, foram analisadas e listadas abaixo publicações acadêmicas relacionadas (ou, pelo menos, próximas) ao </w:t>
       </w:r>
-      <w:commentRangeStart w:id="4"/>
-      <w:commentRangeStart w:id="5"/>
+      <w:commentRangeStart w:id="8"/>
+      <w:commentRangeStart w:id="9"/>
       <w:r>
         <w:rPr/>
         <w:t>domínio farmacêutico</w:t>
@@ -7042,22 +7057,22 @@
       <w:r>
         <w:rPr/>
       </w:r>
-      <w:commentRangeEnd w:id="5"/>
-      <w:r>
-        <w:commentReference w:id="5"/>
-      </w:r>
-      <w:r>
-        <w:rPr/>
-      </w:r>
-      <w:commentRangeEnd w:id="4"/>
-      <w:r>
-        <w:commentReference w:id="4"/>
-      </w:r>
-      <w:r>
-        <w:rPr/>
-        <w:commentReference w:id="6"/>
-      </w:r>
-      <w:commentRangeStart w:id="7"/>
+      <w:commentRangeEnd w:id="9"/>
+      <w:r>
+        <w:commentReference w:id="9"/>
+      </w:r>
+      <w:r>
+        <w:rPr/>
+      </w:r>
+      <w:commentRangeEnd w:id="8"/>
+      <w:r>
+        <w:commentReference w:id="8"/>
+      </w:r>
+      <w:r>
+        <w:rPr/>
+        <w:commentReference w:id="10"/>
+      </w:r>
+      <w:commentRangeStart w:id="11"/>
       <w:r>
         <w:rPr/>
         <w:t>.</w:t>
@@ -7065,13 +7080,13 @@
       <w:r>
         <w:rPr/>
       </w:r>
-      <w:commentRangeEnd w:id="7"/>
-      <w:r>
-        <w:commentReference w:id="7"/>
-      </w:r>
-      <w:r>
-        <w:rPr/>
-        <w:commentReference w:id="8"/>
+      <w:commentRangeEnd w:id="11"/>
+      <w:r>
+        <w:commentReference w:id="11"/>
+      </w:r>
+      <w:r>
+        <w:rPr/>
+        <w:commentReference w:id="12"/>
       </w:r>
     </w:p>
     <w:p>
@@ -8219,7 +8234,7 @@
         <w:ind w:firstLine="1134"/>
         <w:rPr/>
       </w:pPr>
-      <w:commentRangeStart w:id="9"/>
+      <w:commentRangeStart w:id="13"/>
       <w:r>
         <w:rPr/>
         <w:t>Entendemos</w:t>
@@ -8227,13 +8242,13 @@
       <w:r>
         <w:rPr/>
       </w:r>
-      <w:commentRangeEnd w:id="9"/>
-      <w:r>
-        <w:commentReference w:id="9"/>
-      </w:r>
-      <w:r>
-        <w:rPr/>
-        <w:commentReference w:id="10"/>
+      <w:commentRangeEnd w:id="13"/>
+      <w:r>
+        <w:commentReference w:id="13"/>
+      </w:r>
+      <w:r>
+        <w:rPr/>
+        <w:commentReference w:id="14"/>
       </w:r>
       <w:r>
         <w:rPr/>
@@ -8441,8 +8456,8 @@
         <w:rPr/>
       </w:pPr>
       <w:bookmarkStart w:id="26" w:name="_Toc22389558"/>
-      <w:commentRangeStart w:id="11"/>
-      <w:commentRangeStart w:id="12"/>
+      <w:commentRangeStart w:id="15"/>
+      <w:commentRangeStart w:id="16"/>
       <w:r>
         <w:rPr/>
         <w:t>Fundamentação teórica</w:t>
@@ -8451,13 +8466,13 @@
       <w:r>
         <w:rPr/>
       </w:r>
-      <w:commentRangeEnd w:id="12"/>
-      <w:r>
-        <w:commentReference w:id="12"/>
-      </w:r>
-      <w:commentRangeEnd w:id="11"/>
-      <w:r>
-        <w:commentReference w:id="11"/>
+      <w:commentRangeEnd w:id="16"/>
+      <w:r>
+        <w:commentReference w:id="16"/>
+      </w:r>
+      <w:commentRangeEnd w:id="15"/>
+      <w:r>
+        <w:commentReference w:id="15"/>
       </w:r>
       <w:r>
         <w:rPr/>
@@ -8473,14 +8488,14 @@
         <w:rPr/>
         <w:t>À medida em que surgem novas tecnologias e o aumento do poder computacional, são produzidos mais e mais dados. São aprimorados instrumentos de medição, que geram dados cada vez mais precisos e versam sobre temas cada vez mais amplos. Neste capítulo</w:t>
       </w:r>
-      <w:commentRangeStart w:id="13"/>
-      <w:commentRangeStart w:id="14"/>
+      <w:commentRangeStart w:id="17"/>
+      <w:commentRangeStart w:id="18"/>
       <w:r>
         <w:rPr/>
         <w:t>, discorremos sobre as diversas categorias de dados, a</w:t>
       </w:r>
-      <w:commentRangeStart w:id="15"/>
-      <w:commentRangeStart w:id="16"/>
+      <w:commentRangeStart w:id="19"/>
+      <w:commentRangeStart w:id="20"/>
       <w:r>
         <w:rPr/>
         <w:t>s suas formas de armazenamento, e apresentamos técnicas para a coleta e análise destes dados.</w:t>
@@ -8488,27 +8503,27 @@
       <w:r>
         <w:rPr/>
       </w:r>
-      <w:commentRangeEnd w:id="14"/>
-      <w:r>
-        <w:commentReference w:id="14"/>
-      </w:r>
-      <w:r>
-        <w:rPr/>
-      </w:r>
-      <w:commentRangeEnd w:id="16"/>
-      <w:r>
-        <w:commentReference w:id="16"/>
-      </w:r>
-      <w:r>
-        <w:rPr/>
-      </w:r>
-      <w:commentRangeEnd w:id="15"/>
-      <w:r>
-        <w:commentReference w:id="15"/>
-      </w:r>
-      <w:commentRangeEnd w:id="13"/>
-      <w:r>
-        <w:commentReference w:id="13"/>
+      <w:commentRangeEnd w:id="18"/>
+      <w:r>
+        <w:commentReference w:id="18"/>
+      </w:r>
+      <w:r>
+        <w:rPr/>
+      </w:r>
+      <w:commentRangeEnd w:id="20"/>
+      <w:r>
+        <w:commentReference w:id="20"/>
+      </w:r>
+      <w:r>
+        <w:rPr/>
+      </w:r>
+      <w:commentRangeEnd w:id="19"/>
+      <w:r>
+        <w:commentReference w:id="19"/>
+      </w:r>
+      <w:commentRangeEnd w:id="17"/>
+      <w:r>
+        <w:commentReference w:id="17"/>
       </w:r>
       <w:r>
         <w:rPr/>
@@ -8602,8 +8617,8 @@
         <w:rPr/>
       </w:pPr>
       <w:bookmarkStart w:id="30" w:name="_Toc22389561"/>
-      <w:commentRangeStart w:id="17"/>
-      <w:commentRangeStart w:id="18"/>
+      <w:commentRangeStart w:id="21"/>
+      <w:commentRangeStart w:id="22"/>
       <w:r>
         <w:rPr/>
         <w:t>Qualitativos</w:t>
@@ -8612,13 +8627,13 @@
       <w:r>
         <w:rPr/>
       </w:r>
-      <w:commentRangeEnd w:id="18"/>
-      <w:r>
-        <w:commentReference w:id="18"/>
-      </w:r>
-      <w:commentRangeEnd w:id="17"/>
-      <w:r>
-        <w:commentReference w:id="17"/>
+      <w:commentRangeEnd w:id="22"/>
+      <w:r>
+        <w:commentReference w:id="22"/>
+      </w:r>
+      <w:commentRangeEnd w:id="21"/>
+      <w:r>
+        <w:commentReference w:id="21"/>
       </w:r>
       <w:r>
         <w:rPr/>
@@ -8630,7 +8645,7 @@
         <w:ind w:firstLine="1134"/>
         <w:rPr/>
       </w:pPr>
-      <w:commentRangeStart w:id="19"/>
+      <w:commentRangeStart w:id="23"/>
       <w:r>
         <w:rPr/>
         <w:t>São dados não numéricos, geralmente descritivos de características de um objeto de interesse.</w:t>
@@ -8638,9 +8653,9 @@
       <w:r>
         <w:rPr/>
       </w:r>
-      <w:commentRangeEnd w:id="19"/>
-      <w:r>
-        <w:commentReference w:id="19"/>
+      <w:commentRangeEnd w:id="23"/>
+      <w:r>
+        <w:commentReference w:id="23"/>
       </w:r>
       <w:r>
         <w:rPr/>
@@ -8669,7 +8684,7 @@
         <w:ind w:firstLine="1134"/>
         <w:rPr/>
       </w:pPr>
-      <w:commentRangeStart w:id="20"/>
+      <w:commentRangeStart w:id="24"/>
       <w:r>
         <w:rPr/>
         <w:t>São valores numéricos. São discretos quando assumem valores enumeráveis, geralmente provenientes de contagem. Contínuos quando assumem valores reais, geralmente provenientes de mensuração.</w:t>
@@ -8688,9 +8703,9 @@
       <w:r>
         <w:rPr/>
       </w:r>
-      <w:commentRangeEnd w:id="20"/>
-      <w:r>
-        <w:commentReference w:id="20"/>
+      <w:commentRangeEnd w:id="24"/>
+      <w:r>
+        <w:commentReference w:id="24"/>
       </w:r>
       <w:r>
         <w:rPr/>
@@ -8784,14 +8799,14 @@
         <w:ind w:firstLine="1134"/>
         <w:rPr/>
       </w:pPr>
-      <w:commentRangeStart w:id="21"/>
+      <w:commentRangeStart w:id="25"/>
       <w:r>
         <w:rPr/>
         <w:t>Como são organizados os dados podem ser estruturados, não estruturados ou semiestruturados [‎35].</w:t>
       </w:r>
-      <w:commentRangeEnd w:id="21"/>
-      <w:r>
-        <w:commentReference w:id="21"/>
+      <w:commentRangeEnd w:id="25"/>
+      <w:r>
+        <w:commentReference w:id="25"/>
       </w:r>
       <w:r>
         <w:rPr/>
@@ -8823,18 +8838,18 @@
         <w:rPr/>
         <w:t xml:space="preserve">São dados que possuem um formato rígido bem definido. </w:t>
       </w:r>
-      <w:commentRangeStart w:id="22"/>
+      <w:commentRangeStart w:id="26"/>
       <w:r>
         <w:rPr/>
         <w:t xml:space="preserve">Cada registro obedece a regras fixas como do que se trata, a respeito de que e em que formato está apresentado pré-estabelecidas em relação a sua inclusão. </w:t>
       </w:r>
-      <w:commentRangeStart w:id="23"/>
-      <w:r>
-        <w:rPr/>
-      </w:r>
-      <w:commentRangeEnd w:id="22"/>
-      <w:r>
-        <w:commentReference w:id="22"/>
+      <w:commentRangeStart w:id="27"/>
+      <w:r>
+        <w:rPr/>
+      </w:r>
+      <w:commentRangeEnd w:id="26"/>
+      <w:r>
+        <w:commentReference w:id="26"/>
       </w:r>
       <w:r>
         <w:rPr/>
@@ -8843,15 +8858,15 @@
       <w:r>
         <w:rPr/>
       </w:r>
-      <w:commentRangeEnd w:id="23"/>
-      <w:r>
-        <w:commentReference w:id="23"/>
+      <w:commentRangeEnd w:id="27"/>
+      <w:r>
+        <w:commentReference w:id="27"/>
       </w:r>
       <w:r>
         <w:rPr/>
         <w:t>tabelas de banco de dados relacionais, em que cada linha representa um registro, ou seja, uma pessoa, um objeto ou uma instância qualquer</w:t>
       </w:r>
-      <w:commentRangeStart w:id="24"/>
+      <w:commentRangeStart w:id="28"/>
       <w:r>
         <w:rPr/>
         <w:t xml:space="preserve">, e as informações das colunas são todas referentes àquela linha (registro). </w:t>
@@ -8859,9 +8874,9 @@
       <w:r>
         <w:rPr/>
       </w:r>
-      <w:commentRangeEnd w:id="24"/>
-      <w:r>
-        <w:commentReference w:id="24"/>
+      <w:commentRangeEnd w:id="28"/>
+      <w:r>
+        <w:commentReference w:id="28"/>
       </w:r>
       <w:r>
         <w:rPr/>
@@ -8874,7 +8889,7 @@
         <w:ind w:firstLine="1134"/>
         <w:rPr/>
       </w:pPr>
-      <w:commentRangeStart w:id="25"/>
+      <w:commentRangeStart w:id="29"/>
       <w:r>
         <w:rPr/>
         <w:t>Exemplos: Bancos de dados SQL, formulários de cadastro.</w:t>
@@ -8890,9 +8905,9 @@
         <w:rPr/>
         <w:t>Como acessar: Através de linguagem de consulta própria chamada SQL no caso dos bancos relacionais, ou busca em ficheiros comumente organizados por ordem alfabética no caso de um formulário físico de cadastro.</w:t>
       </w:r>
-      <w:commentRangeEnd w:id="25"/>
-      <w:r>
-        <w:commentReference w:id="25"/>
+      <w:commentRangeEnd w:id="29"/>
+      <w:r>
+        <w:commentReference w:id="29"/>
       </w:r>
       <w:r>
         <w:rPr/>
@@ -8931,7 +8946,7 @@
         <w:ind w:firstLine="1134"/>
         <w:rPr/>
       </w:pPr>
-      <w:commentRangeStart w:id="26"/>
+      <w:commentRangeStart w:id="30"/>
       <w:r>
         <w:rPr/>
         <w:t>Exemplo: arquivo de texto.</w:t>
@@ -8947,20 +8962,20 @@
         <w:rPr/>
         <w:t>Forma de acesso: Leitura manual extensiva do texto e sua interpretação para a busca da informaçã</w:t>
       </w:r>
-      <w:commentRangeStart w:id="27"/>
-      <w:r>
-        <w:rPr/>
-      </w:r>
-      <w:commentRangeEnd w:id="26"/>
-      <w:r>
-        <w:commentReference w:id="26"/>
-      </w:r>
-      <w:r>
-        <w:rPr/>
-      </w:r>
-      <w:commentRangeEnd w:id="27"/>
-      <w:r>
-        <w:commentReference w:id="27"/>
+      <w:commentRangeStart w:id="31"/>
+      <w:r>
+        <w:rPr/>
+      </w:r>
+      <w:commentRangeEnd w:id="30"/>
+      <w:r>
+        <w:commentReference w:id="30"/>
+      </w:r>
+      <w:r>
+        <w:rPr/>
+      </w:r>
+      <w:commentRangeEnd w:id="31"/>
+      <w:r>
+        <w:commentReference w:id="31"/>
       </w:r>
       <w:r>
         <w:rPr/>
@@ -9000,7 +9015,7 @@
         <w:ind w:firstLine="1134"/>
         <w:rPr/>
       </w:pPr>
-      <w:commentRangeStart w:id="28"/>
+      <w:commentRangeStart w:id="32"/>
       <w:r>
         <w:rPr/>
         <w:t>Exemplo: xml, html, json.</w:t>
@@ -9016,9 +9031,9 @@
         <w:rPr/>
         <w:t>Como acessar: através de programas visualizadores que pelo conhecimento prévio das regras que pautam a sua formatação, os apresentam de maneira amigável ao usuário, tal como faz browser de internet com arquivos em formato html.</w:t>
       </w:r>
-      <w:commentRangeEnd w:id="28"/>
-      <w:r>
-        <w:commentReference w:id="28"/>
+      <w:commentRangeEnd w:id="32"/>
+      <w:r>
+        <w:commentReference w:id="32"/>
       </w:r>
       <w:r>
         <w:rPr/>
@@ -10291,8 +10306,8 @@
         <w:rPr/>
         <w:t xml:space="preserve">Dados são comumente publicados na web como documentos HTML. Tais documentos tem regras e definições próprias. Este formato tem o objetivo de permitir a apresentação do documento dentro de um </w:t>
       </w:r>
-      <w:commentRangeStart w:id="29"/>
-      <w:commentRangeStart w:id="30"/>
+      <w:commentRangeStart w:id="33"/>
+      <w:commentRangeStart w:id="34"/>
       <w:r>
         <w:rPr>
           <w:i/>
@@ -10306,9 +10321,9 @@
           <w:iCs/>
         </w:rPr>
       </w:r>
-      <w:commentRangeEnd w:id="30"/>
-      <w:r>
-        <w:commentReference w:id="30"/>
+      <w:commentRangeEnd w:id="34"/>
+      <w:r>
+        <w:commentReference w:id="34"/>
       </w:r>
       <w:r>
         <w:rPr>
@@ -10316,17 +10331,17 @@
           <w:iCs/>
         </w:rPr>
       </w:r>
-      <w:commentRangeEnd w:id="29"/>
-      <w:r>
-        <w:commentReference w:id="29"/>
+      <w:commentRangeEnd w:id="33"/>
+      <w:r>
+        <w:commentReference w:id="33"/>
       </w:r>
       <w:r>
         <w:rPr/>
         <w:t xml:space="preserve">, como o </w:t>
       </w:r>
-      <w:commentRangeStart w:id="31"/>
-      <w:commentRangeStart w:id="32"/>
-      <w:commentRangeStart w:id="33"/>
+      <w:commentRangeStart w:id="35"/>
+      <w:commentRangeStart w:id="36"/>
+      <w:commentRangeStart w:id="37"/>
       <w:r>
         <w:rPr/>
         <w:t>google chrome [36], mozilla firefox [37] ou o microsoft internet explorer</w:t>
@@ -10334,23 +10349,23 @@
       <w:r>
         <w:rPr/>
       </w:r>
-      <w:commentRangeEnd w:id="33"/>
-      <w:r>
-        <w:commentReference w:id="33"/>
-      </w:r>
-      <w:r>
-        <w:rPr/>
-      </w:r>
-      <w:commentRangeEnd w:id="32"/>
-      <w:r>
-        <w:commentReference w:id="32"/>
-      </w:r>
-      <w:r>
-        <w:rPr/>
-      </w:r>
-      <w:commentRangeEnd w:id="31"/>
-      <w:r>
-        <w:commentReference w:id="31"/>
+      <w:commentRangeEnd w:id="37"/>
+      <w:r>
+        <w:commentReference w:id="37"/>
+      </w:r>
+      <w:r>
+        <w:rPr/>
+      </w:r>
+      <w:commentRangeEnd w:id="36"/>
+      <w:r>
+        <w:commentReference w:id="36"/>
+      </w:r>
+      <w:r>
+        <w:rPr/>
+      </w:r>
+      <w:commentRangeEnd w:id="35"/>
+      <w:r>
+        <w:commentReference w:id="35"/>
       </w:r>
       <w:r>
         <w:rPr/>
@@ -10464,7 +10479,7 @@
       </w:pPr>
       <w:r>
         <w:rPr/>
-        <w:commentReference w:id="34"/>
+        <w:commentReference w:id="38"/>
       </w:r>
       <w:r>
         <w:rPr/>
@@ -10632,7 +10647,7 @@
       </w:pPr>
       <w:r>
         <w:rPr/>
-        <w:commentReference w:id="35"/>
+        <w:commentReference w:id="39"/>
       </w:r>
     </w:p>
     <w:p>
@@ -11076,14 +11091,14 @@
         <w:tblLook w:firstRow="1" w:noVBand="1" w:lastRow="0" w:firstColumn="1" w:lastColumn="0" w:noHBand="0" w:val="04a0"/>
       </w:tblPr>
       <w:tblGrid>
-        <w:gridCol w:w="2790"/>
-        <w:gridCol w:w="6425"/>
+        <w:gridCol w:w="2786"/>
+        <w:gridCol w:w="6429"/>
       </w:tblGrid>
       <w:tr>
         <w:trPr/>
         <w:tc>
           <w:tcPr>
-            <w:tcW w:w="2790" w:type="dxa"/>
+            <w:tcW w:w="2786" w:type="dxa"/>
             <w:tcBorders>
               <w:top w:val="single" w:sz="4" w:space="0" w:color="000000"/>
               <w:left w:val="single" w:sz="4" w:space="0" w:color="000000"/>
@@ -11119,7 +11134,7 @@
         </w:tc>
         <w:tc>
           <w:tcPr>
-            <w:tcW w:w="6425" w:type="dxa"/>
+            <w:tcW w:w="6429" w:type="dxa"/>
             <w:tcBorders>
               <w:top w:val="single" w:sz="4" w:space="0" w:color="000000"/>
               <w:left w:val="single" w:sz="4" w:space="0" w:color="000000"/>
@@ -11159,7 +11174,7 @@
         <w:trPr/>
         <w:tc>
           <w:tcPr>
-            <w:tcW w:w="2790" w:type="dxa"/>
+            <w:tcW w:w="2786" w:type="dxa"/>
             <w:tcBorders>
               <w:left w:val="single" w:sz="4" w:space="0" w:color="000000"/>
               <w:bottom w:val="single" w:sz="4" w:space="0" w:color="000000"/>
@@ -11194,7 +11209,7 @@
         </w:tc>
         <w:tc>
           <w:tcPr>
-            <w:tcW w:w="6425" w:type="dxa"/>
+            <w:tcW w:w="6429" w:type="dxa"/>
             <w:tcBorders>
               <w:left w:val="single" w:sz="4" w:space="0" w:color="000000"/>
               <w:bottom w:val="single" w:sz="4" w:space="0" w:color="000000"/>
@@ -11233,7 +11248,7 @@
         <w:trPr/>
         <w:tc>
           <w:tcPr>
-            <w:tcW w:w="2790" w:type="dxa"/>
+            <w:tcW w:w="2786" w:type="dxa"/>
             <w:tcBorders>
               <w:left w:val="single" w:sz="4" w:space="0" w:color="000000"/>
               <w:bottom w:val="single" w:sz="4" w:space="0" w:color="000000"/>
@@ -11268,7 +11283,7 @@
         </w:tc>
         <w:tc>
           <w:tcPr>
-            <w:tcW w:w="6425" w:type="dxa"/>
+            <w:tcW w:w="6429" w:type="dxa"/>
             <w:tcBorders>
               <w:left w:val="single" w:sz="4" w:space="0" w:color="000000"/>
               <w:bottom w:val="single" w:sz="4" w:space="0" w:color="000000"/>
@@ -11307,7 +11322,7 @@
         <w:trPr/>
         <w:tc>
           <w:tcPr>
-            <w:tcW w:w="2790" w:type="dxa"/>
+            <w:tcW w:w="2786" w:type="dxa"/>
             <w:tcBorders>
               <w:left w:val="single" w:sz="4" w:space="0" w:color="000000"/>
               <w:bottom w:val="single" w:sz="4" w:space="0" w:color="000000"/>
@@ -11342,7 +11357,7 @@
         </w:tc>
         <w:tc>
           <w:tcPr>
-            <w:tcW w:w="6425" w:type="dxa"/>
+            <w:tcW w:w="6429" w:type="dxa"/>
             <w:tcBorders>
               <w:left w:val="single" w:sz="4" w:space="0" w:color="000000"/>
               <w:bottom w:val="single" w:sz="4" w:space="0" w:color="000000"/>
@@ -11381,7 +11396,7 @@
         <w:trPr/>
         <w:tc>
           <w:tcPr>
-            <w:tcW w:w="2790" w:type="dxa"/>
+            <w:tcW w:w="2786" w:type="dxa"/>
             <w:tcBorders>
               <w:left w:val="single" w:sz="4" w:space="0" w:color="000000"/>
               <w:bottom w:val="single" w:sz="4" w:space="0" w:color="000000"/>
@@ -11416,7 +11431,7 @@
         </w:tc>
         <w:tc>
           <w:tcPr>
-            <w:tcW w:w="6425" w:type="dxa"/>
+            <w:tcW w:w="6429" w:type="dxa"/>
             <w:tcBorders>
               <w:left w:val="single" w:sz="4" w:space="0" w:color="000000"/>
               <w:bottom w:val="single" w:sz="4" w:space="0" w:color="000000"/>
@@ -11555,7 +11570,7 @@
         <w:trPr/>
         <w:tc>
           <w:tcPr>
-            <w:tcW w:w="2790" w:type="dxa"/>
+            <w:tcW w:w="2786" w:type="dxa"/>
             <w:tcBorders>
               <w:left w:val="single" w:sz="4" w:space="0" w:color="000000"/>
               <w:bottom w:val="single" w:sz="4" w:space="0" w:color="000000"/>
@@ -11590,7 +11605,7 @@
         </w:tc>
         <w:tc>
           <w:tcPr>
-            <w:tcW w:w="6425" w:type="dxa"/>
+            <w:tcW w:w="6429" w:type="dxa"/>
             <w:tcBorders>
               <w:left w:val="single" w:sz="4" w:space="0" w:color="000000"/>
               <w:bottom w:val="single" w:sz="4" w:space="0" w:color="000000"/>
@@ -11629,7 +11644,7 @@
         <w:trPr/>
         <w:tc>
           <w:tcPr>
-            <w:tcW w:w="2790" w:type="dxa"/>
+            <w:tcW w:w="2786" w:type="dxa"/>
             <w:tcBorders>
               <w:left w:val="single" w:sz="4" w:space="0" w:color="000000"/>
               <w:bottom w:val="single" w:sz="4" w:space="0" w:color="000000"/>
@@ -11664,7 +11679,7 @@
         </w:tc>
         <w:tc>
           <w:tcPr>
-            <w:tcW w:w="6425" w:type="dxa"/>
+            <w:tcW w:w="6429" w:type="dxa"/>
             <w:tcBorders>
               <w:left w:val="single" w:sz="4" w:space="0" w:color="000000"/>
               <w:bottom w:val="single" w:sz="4" w:space="0" w:color="000000"/>
@@ -11901,7 +11916,7 @@
         <w:trPr/>
         <w:tc>
           <w:tcPr>
-            <w:tcW w:w="2790" w:type="dxa"/>
+            <w:tcW w:w="2786" w:type="dxa"/>
             <w:tcBorders>
               <w:left w:val="single" w:sz="4" w:space="0" w:color="000000"/>
               <w:bottom w:val="single" w:sz="4" w:space="0" w:color="000000"/>
@@ -11936,7 +11951,7 @@
         </w:tc>
         <w:tc>
           <w:tcPr>
-            <w:tcW w:w="6425" w:type="dxa"/>
+            <w:tcW w:w="6429" w:type="dxa"/>
             <w:tcBorders>
               <w:left w:val="single" w:sz="4" w:space="0" w:color="000000"/>
               <w:bottom w:val="single" w:sz="4" w:space="0" w:color="000000"/>
@@ -11977,7 +11992,7 @@
         <w:trPr/>
         <w:tc>
           <w:tcPr>
-            <w:tcW w:w="2790" w:type="dxa"/>
+            <w:tcW w:w="2786" w:type="dxa"/>
             <w:tcBorders>
               <w:left w:val="single" w:sz="4" w:space="0" w:color="000000"/>
               <w:bottom w:val="single" w:sz="4" w:space="0" w:color="000000"/>
@@ -12012,7 +12027,7 @@
         </w:tc>
         <w:tc>
           <w:tcPr>
-            <w:tcW w:w="6425" w:type="dxa"/>
+            <w:tcW w:w="6429" w:type="dxa"/>
             <w:tcBorders>
               <w:left w:val="single" w:sz="4" w:space="0" w:color="000000"/>
               <w:bottom w:val="single" w:sz="4" w:space="0" w:color="000000"/>
@@ -12259,7 +12274,7 @@
         <w:trPr/>
         <w:tc>
           <w:tcPr>
-            <w:tcW w:w="2790" w:type="dxa"/>
+            <w:tcW w:w="2786" w:type="dxa"/>
             <w:tcBorders>
               <w:left w:val="single" w:sz="4" w:space="0" w:color="000000"/>
               <w:bottom w:val="single" w:sz="4" w:space="0" w:color="000000"/>
@@ -12294,7 +12309,7 @@
         </w:tc>
         <w:tc>
           <w:tcPr>
-            <w:tcW w:w="6425" w:type="dxa"/>
+            <w:tcW w:w="6429" w:type="dxa"/>
             <w:tcBorders>
               <w:left w:val="single" w:sz="4" w:space="0" w:color="000000"/>
               <w:bottom w:val="single" w:sz="4" w:space="0" w:color="000000"/>
@@ -12384,7 +12399,7 @@
         <w:trPr/>
         <w:tc>
           <w:tcPr>
-            <w:tcW w:w="2790" w:type="dxa"/>
+            <w:tcW w:w="2786" w:type="dxa"/>
             <w:tcBorders>
               <w:left w:val="single" w:sz="4" w:space="0" w:color="000000"/>
               <w:bottom w:val="single" w:sz="4" w:space="0" w:color="000000"/>
@@ -12419,7 +12434,7 @@
         </w:tc>
         <w:tc>
           <w:tcPr>
-            <w:tcW w:w="6425" w:type="dxa"/>
+            <w:tcW w:w="6429" w:type="dxa"/>
             <w:tcBorders>
               <w:left w:val="single" w:sz="4" w:space="0" w:color="000000"/>
               <w:bottom w:val="single" w:sz="4" w:space="0" w:color="000000"/>
@@ -13408,14 +13423,14 @@
         <w:tblLook w:firstRow="1" w:noVBand="1" w:lastRow="0" w:firstColumn="1" w:lastColumn="0" w:noHBand="0" w:val="04a0"/>
       </w:tblPr>
       <w:tblGrid>
-        <w:gridCol w:w="2789"/>
-        <w:gridCol w:w="6405"/>
+        <w:gridCol w:w="2787"/>
+        <w:gridCol w:w="6407"/>
       </w:tblGrid>
       <w:tr>
         <w:trPr/>
         <w:tc>
           <w:tcPr>
-            <w:tcW w:w="2789" w:type="dxa"/>
+            <w:tcW w:w="2787" w:type="dxa"/>
             <w:tcBorders>
               <w:top w:val="single" w:sz="4" w:space="0" w:color="000000"/>
               <w:left w:val="single" w:sz="4" w:space="0" w:color="000000"/>
@@ -13451,7 +13466,7 @@
         </w:tc>
         <w:tc>
           <w:tcPr>
-            <w:tcW w:w="6405" w:type="dxa"/>
+            <w:tcW w:w="6407" w:type="dxa"/>
             <w:tcBorders>
               <w:top w:val="single" w:sz="4" w:space="0" w:color="000000"/>
               <w:left w:val="single" w:sz="4" w:space="0" w:color="000000"/>
@@ -13491,7 +13506,7 @@
         <w:trPr/>
         <w:tc>
           <w:tcPr>
-            <w:tcW w:w="2789" w:type="dxa"/>
+            <w:tcW w:w="2787" w:type="dxa"/>
             <w:tcBorders>
               <w:left w:val="single" w:sz="4" w:space="0" w:color="000000"/>
               <w:bottom w:val="single" w:sz="4" w:space="0" w:color="000000"/>
@@ -13526,7 +13541,7 @@
         </w:tc>
         <w:tc>
           <w:tcPr>
-            <w:tcW w:w="6405" w:type="dxa"/>
+            <w:tcW w:w="6407" w:type="dxa"/>
             <w:tcBorders>
               <w:left w:val="single" w:sz="4" w:space="0" w:color="000000"/>
               <w:bottom w:val="single" w:sz="4" w:space="0" w:color="000000"/>
@@ -13602,7 +13617,7 @@
         <w:trPr/>
         <w:tc>
           <w:tcPr>
-            <w:tcW w:w="2789" w:type="dxa"/>
+            <w:tcW w:w="2787" w:type="dxa"/>
             <w:tcBorders>
               <w:left w:val="single" w:sz="4" w:space="0" w:color="000000"/>
               <w:bottom w:val="single" w:sz="4" w:space="0" w:color="000000"/>
@@ -13637,7 +13652,7 @@
         </w:tc>
         <w:tc>
           <w:tcPr>
-            <w:tcW w:w="6405" w:type="dxa"/>
+            <w:tcW w:w="6407" w:type="dxa"/>
             <w:tcBorders>
               <w:left w:val="single" w:sz="4" w:space="0" w:color="000000"/>
               <w:bottom w:val="single" w:sz="4" w:space="0" w:color="000000"/>
@@ -13676,7 +13691,7 @@
         <w:trPr/>
         <w:tc>
           <w:tcPr>
-            <w:tcW w:w="2789" w:type="dxa"/>
+            <w:tcW w:w="2787" w:type="dxa"/>
             <w:tcBorders>
               <w:left w:val="single" w:sz="4" w:space="0" w:color="000000"/>
               <w:bottom w:val="single" w:sz="4" w:space="0" w:color="000000"/>
@@ -13711,7 +13726,7 @@
         </w:tc>
         <w:tc>
           <w:tcPr>
-            <w:tcW w:w="6405" w:type="dxa"/>
+            <w:tcW w:w="6407" w:type="dxa"/>
             <w:tcBorders>
               <w:left w:val="single" w:sz="4" w:space="0" w:color="000000"/>
               <w:bottom w:val="single" w:sz="4" w:space="0" w:color="000000"/>
@@ -13750,7 +13765,7 @@
         <w:trPr/>
         <w:tc>
           <w:tcPr>
-            <w:tcW w:w="2789" w:type="dxa"/>
+            <w:tcW w:w="2787" w:type="dxa"/>
             <w:tcBorders>
               <w:left w:val="single" w:sz="4" w:space="0" w:color="000000"/>
               <w:bottom w:val="single" w:sz="4" w:space="0" w:color="000000"/>
@@ -13785,7 +13800,7 @@
         </w:tc>
         <w:tc>
           <w:tcPr>
-            <w:tcW w:w="6405" w:type="dxa"/>
+            <w:tcW w:w="6407" w:type="dxa"/>
             <w:tcBorders>
               <w:left w:val="single" w:sz="4" w:space="0" w:color="000000"/>
               <w:bottom w:val="single" w:sz="4" w:space="0" w:color="000000"/>
@@ -13926,7 +13941,7 @@
         <w:trPr/>
         <w:tc>
           <w:tcPr>
-            <w:tcW w:w="2789" w:type="dxa"/>
+            <w:tcW w:w="2787" w:type="dxa"/>
             <w:tcBorders>
               <w:left w:val="single" w:sz="4" w:space="0" w:color="000000"/>
               <w:bottom w:val="single" w:sz="4" w:space="0" w:color="000000"/>
@@ -13961,7 +13976,7 @@
         </w:tc>
         <w:tc>
           <w:tcPr>
-            <w:tcW w:w="6405" w:type="dxa"/>
+            <w:tcW w:w="6407" w:type="dxa"/>
             <w:tcBorders>
               <w:left w:val="single" w:sz="4" w:space="0" w:color="000000"/>
               <w:bottom w:val="single" w:sz="4" w:space="0" w:color="000000"/>
@@ -14000,7 +14015,7 @@
         <w:trPr/>
         <w:tc>
           <w:tcPr>
-            <w:tcW w:w="2789" w:type="dxa"/>
+            <w:tcW w:w="2787" w:type="dxa"/>
             <w:tcBorders>
               <w:left w:val="single" w:sz="4" w:space="0" w:color="000000"/>
               <w:bottom w:val="single" w:sz="4" w:space="0" w:color="000000"/>
@@ -14035,7 +14050,7 @@
         </w:tc>
         <w:tc>
           <w:tcPr>
-            <w:tcW w:w="6405" w:type="dxa"/>
+            <w:tcW w:w="6407" w:type="dxa"/>
             <w:tcBorders>
               <w:left w:val="single" w:sz="4" w:space="0" w:color="000000"/>
               <w:bottom w:val="single" w:sz="4" w:space="0" w:color="000000"/>
@@ -14329,7 +14344,7 @@
         <w:trPr/>
         <w:tc>
           <w:tcPr>
-            <w:tcW w:w="2789" w:type="dxa"/>
+            <w:tcW w:w="2787" w:type="dxa"/>
             <w:tcBorders>
               <w:left w:val="single" w:sz="4" w:space="0" w:color="000000"/>
               <w:bottom w:val="single" w:sz="4" w:space="0" w:color="000000"/>
@@ -14364,7 +14379,7 @@
         </w:tc>
         <w:tc>
           <w:tcPr>
-            <w:tcW w:w="6405" w:type="dxa"/>
+            <w:tcW w:w="6407" w:type="dxa"/>
             <w:tcBorders>
               <w:left w:val="single" w:sz="4" w:space="0" w:color="000000"/>
               <w:bottom w:val="single" w:sz="4" w:space="0" w:color="000000"/>
@@ -14405,7 +14420,7 @@
         <w:trPr/>
         <w:tc>
           <w:tcPr>
-            <w:tcW w:w="2789" w:type="dxa"/>
+            <w:tcW w:w="2787" w:type="dxa"/>
             <w:tcBorders>
               <w:left w:val="single" w:sz="4" w:space="0" w:color="000000"/>
               <w:bottom w:val="single" w:sz="4" w:space="0" w:color="000000"/>
@@ -14440,7 +14455,7 @@
         </w:tc>
         <w:tc>
           <w:tcPr>
-            <w:tcW w:w="6405" w:type="dxa"/>
+            <w:tcW w:w="6407" w:type="dxa"/>
             <w:tcBorders>
               <w:left w:val="single" w:sz="4" w:space="0" w:color="000000"/>
               <w:bottom w:val="single" w:sz="4" w:space="0" w:color="000000"/>
@@ -14687,7 +14702,7 @@
         <w:trPr/>
         <w:tc>
           <w:tcPr>
-            <w:tcW w:w="2789" w:type="dxa"/>
+            <w:tcW w:w="2787" w:type="dxa"/>
             <w:tcBorders>
               <w:left w:val="single" w:sz="4" w:space="0" w:color="000000"/>
               <w:bottom w:val="single" w:sz="4" w:space="0" w:color="000000"/>
@@ -14722,7 +14737,7 @@
         </w:tc>
         <w:tc>
           <w:tcPr>
-            <w:tcW w:w="6405" w:type="dxa"/>
+            <w:tcW w:w="6407" w:type="dxa"/>
             <w:tcBorders>
               <w:left w:val="single" w:sz="4" w:space="0" w:color="000000"/>
               <w:bottom w:val="single" w:sz="4" w:space="0" w:color="000000"/>
@@ -14812,7 +14827,7 @@
         <w:trPr/>
         <w:tc>
           <w:tcPr>
-            <w:tcW w:w="2789" w:type="dxa"/>
+            <w:tcW w:w="2787" w:type="dxa"/>
             <w:tcBorders>
               <w:left w:val="single" w:sz="4" w:space="0" w:color="000000"/>
               <w:bottom w:val="single" w:sz="4" w:space="0" w:color="000000"/>
@@ -14847,7 +14862,7 @@
         </w:tc>
         <w:tc>
           <w:tcPr>
-            <w:tcW w:w="6405" w:type="dxa"/>
+            <w:tcW w:w="6407" w:type="dxa"/>
             <w:tcBorders>
               <w:left w:val="single" w:sz="4" w:space="0" w:color="000000"/>
               <w:bottom w:val="single" w:sz="4" w:space="0" w:color="000000"/>
@@ -20091,27 +20106,7 @@
                 <w:u w:val="none"/>
                 <w:lang w:val="en-US" w:eastAsia="zh-CN" w:bidi="hi-IN"/>
               </w:rPr>
-              <w:t xml:space="preserve">verificar a validade de cada artigo </w:t>
-            </w:r>
-            <w:r>
-              <w:rPr>
-                <w:rFonts w:eastAsia="NSimSun" w:cs="Lucida Sans"/>
-                <w:b w:val="false"/>
-                <w:bCs w:val="false"/>
-                <w:i w:val="false"/>
-                <w:iCs w:val="false"/>
-                <w:strike w:val="false"/>
-                <w:dstrike w:val="false"/>
-                <w:outline w:val="false"/>
-                <w:shadow w:val="false"/>
-                <w:color w:val="000000"/>
-                <w:kern w:val="2"/>
-                <w:sz w:val="24"/>
-                <w:szCs w:val="24"/>
-                <w:u w:val="none"/>
-                <w:lang w:val="en-US" w:eastAsia="zh-CN" w:bidi="hi-IN"/>
-              </w:rPr>
-              <w:t>e, também, evitar coletas duplicadas</w:t>
+              <w:t>verificar a validade de cada artigo e, também, evitar coletas duplicadas</w:t>
             </w:r>
             <w:r>
               <w:rPr>
@@ -20943,7 +20938,17 @@
       <w:pPr>
         <w:pStyle w:val="Normal"/>
         <w:jc w:val="both"/>
-        <w:rPr/>
+        <w:rPr>
+          <w:rFonts w:eastAsia="Times New Roman" w:cs="Times New Roman"/>
+          <w:i w:val="false"/>
+          <w:i w:val="false"/>
+          <w:iCs w:val="false"/>
+          <w:color w:val="auto"/>
+          <w:kern w:val="0"/>
+          <w:sz w:val="24"/>
+          <w:szCs w:val="20"/>
+          <w:lang w:val="pt-BR" w:eastAsia="pt-BR" w:bidi="ar-SA"/>
+        </w:rPr>
       </w:pPr>
       <w:r>
         <w:rPr>
@@ -20955,7 +20960,7 @@
           <w:lang w:val="pt-BR" w:eastAsia="pt-BR" w:bidi="ar-SA"/>
         </w:rPr>
         <w:tab/>
-        <w:t xml:space="preserve">Recorrendo ao conceito de “herança” do paradigma de programação orientada a objetos (POO), as classes do sistema estendem determinadas classes generalizadas do </w:t>
+        <w:t xml:space="preserve">Recorrendo aos conceitos de herança e sobreposição de métodos do paradigma de programação orientada a objetos (POO), as classes do sistema estendem determinadas classes generalizadas do </w:t>
       </w:r>
       <w:r>
         <w:rPr>
@@ -21005,7 +21010,33 @@
           <w:szCs w:val="20"/>
           <w:lang w:val="pt-BR" w:eastAsia="pt-BR" w:bidi="ar-SA"/>
         </w:rPr>
-        <w:t>, e especializam, também, uma classe especial responsável pela lógica individual de cada fonte de dados (permitindo assim fácil expansão através da inclusão de novas fontes, se necessário).</w:t>
+        <w:t xml:space="preserve">, e especializam, também, uma classe especial responsável pela lógica individual de cada fonte de dados (se beneficiando dos recursos oferecidos pelo </w:t>
+      </w:r>
+      <w:r>
+        <w:rPr>
+          <w:rFonts w:eastAsia="Times New Roman" w:cs="Times New Roman"/>
+          <w:i/>
+          <w:iCs/>
+          <w:color w:val="auto"/>
+          <w:kern w:val="0"/>
+          <w:sz w:val="24"/>
+          <w:szCs w:val="20"/>
+          <w:lang w:val="pt-BR" w:eastAsia="pt-BR" w:bidi="ar-SA"/>
+        </w:rPr>
+        <w:t>framework</w:t>
+      </w:r>
+      <w:r>
+        <w:rPr>
+          <w:rFonts w:eastAsia="Times New Roman" w:cs="Times New Roman"/>
+          <w:i w:val="false"/>
+          <w:iCs w:val="false"/>
+          <w:color w:val="auto"/>
+          <w:kern w:val="0"/>
+          <w:sz w:val="24"/>
+          <w:szCs w:val="20"/>
+          <w:lang w:val="pt-BR" w:eastAsia="pt-BR" w:bidi="ar-SA"/>
+        </w:rPr>
+        <w:t xml:space="preserve"> e permitindo fácil expansão através da inclusão de novas fontes de dados, se necessário).</w:t>
       </w:r>
     </w:p>
     <w:p>
@@ -21068,7 +21099,7 @@
           <w:szCs w:val="20"/>
           <w:lang w:val="pt-BR" w:eastAsia="pt-BR" w:bidi="ar-SA"/>
         </w:rPr>
-        <w:t>Lorem ipsum dolor sit amet.</w:t>
+        <w:t>Esta classe é responsável pela escrita no disco do(s) arquivo(s) de saída no formato JSON, utilizando a codificação UTF-8, com os dados obtidos de cada fonte.</w:t>
       </w:r>
     </w:p>
     <w:p>
@@ -21103,7 +21134,63 @@
           <w:szCs w:val="20"/>
           <w:lang w:val="pt-BR" w:eastAsia="pt-BR" w:bidi="ar-SA"/>
         </w:rPr>
-        <w:t>Lorem ipsum dolor sit amet.</w:t>
+        <w:t>Com o auxílio da biblioteca Pandas[</w:t>
+      </w:r>
+      <w:r>
+        <w:rPr>
+          <w:rFonts w:eastAsia="Times New Roman" w:cs="Times New Roman"/>
+          <w:kern w:val="0"/>
+          <w:sz w:val="24"/>
+          <w:szCs w:val="20"/>
+        </w:rPr>
+        <w:fldChar w:fldCharType="begin"/>
+      </w:r>
+      <w:r>
+        <w:rPr>
+          <w:sz w:val="24"/>
+          <w:kern w:val="0"/>
+          <w:szCs w:val="20"/>
+          <w:rFonts w:eastAsia="Times New Roman" w:cs="Times New Roman"/>
+        </w:rPr>
+        <w:instrText> REF __RefNumPara__2657_1374318661 \r \h </w:instrText>
+      </w:r>
+      <w:r>
+        <w:rPr>
+          <w:sz w:val="24"/>
+          <w:kern w:val="0"/>
+          <w:szCs w:val="20"/>
+          <w:rFonts w:eastAsia="Times New Roman" w:cs="Times New Roman"/>
+        </w:rPr>
+        <w:fldChar w:fldCharType="separate"/>
+      </w:r>
+      <w:r>
+        <w:rPr>
+          <w:sz w:val="24"/>
+          <w:kern w:val="0"/>
+          <w:szCs w:val="20"/>
+          <w:rFonts w:eastAsia="Times New Roman" w:cs="Times New Roman"/>
+        </w:rPr>
+        <w:t>41</w:t>
+      </w:r>
+      <w:r>
+        <w:rPr>
+          <w:sz w:val="24"/>
+          <w:kern w:val="0"/>
+          <w:szCs w:val="20"/>
+          <w:rFonts w:eastAsia="Times New Roman" w:cs="Times New Roman"/>
+        </w:rPr>
+        <w:fldChar w:fldCharType="end"/>
+      </w:r>
+      <w:r>
+        <w:rPr>
+          <w:rFonts w:eastAsia="Times New Roman" w:cs="Times New Roman"/>
+          <w:color w:val="auto"/>
+          <w:kern w:val="0"/>
+          <w:sz w:val="24"/>
+          <w:szCs w:val="20"/>
+          <w:lang w:val="pt-BR" w:eastAsia="pt-BR" w:bidi="ar-SA"/>
+        </w:rPr>
+        <w:t>], esta classe realiza a escrita no disco do(s) arquivo(s) de saída no formato CSV, utilizando a codificação ANSI, com os dados obtidos de cada fonte.</w:t>
       </w:r>
     </w:p>
     <w:p>
@@ -21138,7 +21225,87 @@
           <w:szCs w:val="20"/>
           <w:lang w:val="pt-BR" w:eastAsia="pt-BR" w:bidi="ar-SA"/>
         </w:rPr>
-        <w:t>Lorem ipsum dolor sit amet.</w:t>
+        <w:t xml:space="preserve">Respeitando a estrutura do </w:t>
+      </w:r>
+      <w:r>
+        <w:rPr>
+          <w:rFonts w:eastAsia="Times New Roman" w:cs="Times New Roman"/>
+          <w:i/>
+          <w:iCs/>
+          <w:color w:val="auto"/>
+          <w:kern w:val="0"/>
+          <w:sz w:val="24"/>
+          <w:szCs w:val="20"/>
+          <w:lang w:val="pt-BR" w:eastAsia="pt-BR" w:bidi="ar-SA"/>
+        </w:rPr>
+        <w:t>framework</w:t>
+      </w:r>
+      <w:r>
+        <w:rPr>
+          <w:rFonts w:eastAsia="Times New Roman" w:cs="Times New Roman"/>
+          <w:color w:val="auto"/>
+          <w:kern w:val="0"/>
+          <w:sz w:val="24"/>
+          <w:szCs w:val="20"/>
+          <w:lang w:val="pt-BR" w:eastAsia="pt-BR" w:bidi="ar-SA"/>
+        </w:rPr>
+        <w:t xml:space="preserve"> utilizado, esta classe implementa um conjunto pré-definido de métodos de auxílio ao processo de exportação de dados[</w:t>
+      </w:r>
+      <w:r>
+        <w:rPr>
+          <w:rFonts w:eastAsia="Times New Roman" w:cs="Times New Roman"/>
+          <w:kern w:val="0"/>
+          <w:sz w:val="24"/>
+          <w:szCs w:val="20"/>
+        </w:rPr>
+        <w:fldChar w:fldCharType="begin"/>
+      </w:r>
+      <w:r>
+        <w:rPr>
+          <w:sz w:val="24"/>
+          <w:kern w:val="0"/>
+          <w:szCs w:val="20"/>
+          <w:rFonts w:eastAsia="Times New Roman" w:cs="Times New Roman"/>
+        </w:rPr>
+        <w:instrText> REF __RefNumPara__2660_1374318661 \r \h </w:instrText>
+      </w:r>
+      <w:r>
+        <w:rPr>
+          <w:sz w:val="24"/>
+          <w:kern w:val="0"/>
+          <w:szCs w:val="20"/>
+          <w:rFonts w:eastAsia="Times New Roman" w:cs="Times New Roman"/>
+        </w:rPr>
+        <w:fldChar w:fldCharType="separate"/>
+      </w:r>
+      <w:r>
+        <w:rPr>
+          <w:sz w:val="24"/>
+          <w:kern w:val="0"/>
+          <w:szCs w:val="20"/>
+          <w:rFonts w:eastAsia="Times New Roman" w:cs="Times New Roman"/>
+        </w:rPr>
+        <w:t>42</w:t>
+      </w:r>
+      <w:r>
+        <w:rPr>
+          <w:sz w:val="24"/>
+          <w:kern w:val="0"/>
+          <w:szCs w:val="20"/>
+          <w:rFonts w:eastAsia="Times New Roman" w:cs="Times New Roman"/>
+        </w:rPr>
+        <w:fldChar w:fldCharType="end"/>
+      </w:r>
+      <w:r>
+        <w:rPr>
+          <w:rFonts w:eastAsia="Times New Roman" w:cs="Times New Roman"/>
+          <w:color w:val="auto"/>
+          <w:kern w:val="0"/>
+          <w:sz w:val="24"/>
+          <w:szCs w:val="20"/>
+          <w:lang w:val="pt-BR" w:eastAsia="pt-BR" w:bidi="ar-SA"/>
+        </w:rPr>
+        <w:t>]. No sistema proposto, esta classe apoia a geração de arquivos no formato JSON.</w:t>
       </w:r>
     </w:p>
     <w:p>
@@ -21173,7 +21340,7 @@
           <w:szCs w:val="20"/>
           <w:lang w:val="pt-BR" w:eastAsia="pt-BR" w:bidi="ar-SA"/>
         </w:rPr>
-        <w:t>Lorem ipsum dolor sit amet.</w:t>
+        <w:t>Esta classe sobrescreve um pequeno conjunto de propriedades e métodos da classe JSONExportPipeline para apoiar a exportação de dados no formato CSV.</w:t>
       </w:r>
     </w:p>
     <w:p>
@@ -21197,18 +21364,187 @@
           <w:szCs w:val="20"/>
           <w:lang w:val="pt-BR" w:eastAsia="pt-BR" w:bidi="ar-SA"/>
         </w:rPr>
-        <w:t xml:space="preserve">BaseSpider – </w:t>
+        <w:t>BaseSpider</w:t>
       </w:r>
       <w:r>
         <w:rPr>
           <w:rFonts w:eastAsia="Times New Roman" w:cs="Times New Roman"/>
+          <w:b w:val="false"/>
+          <w:bCs w:val="false"/>
           <w:color w:val="auto"/>
           <w:kern w:val="0"/>
           <w:sz w:val="24"/>
           <w:szCs w:val="20"/>
           <w:lang w:val="pt-BR" w:eastAsia="pt-BR" w:bidi="ar-SA"/>
         </w:rPr>
-        <w:t>Lorem ipsum dolor sit amet.</w:t>
+        <w:t xml:space="preserve"> – Esta é uma classe intermediária que estende a classe especial “Spider” do </w:t>
+      </w:r>
+      <w:r>
+        <w:rPr>
+          <w:rFonts w:eastAsia="Times New Roman" w:cs="Times New Roman"/>
+          <w:b w:val="false"/>
+          <w:bCs w:val="false"/>
+          <w:i/>
+          <w:iCs/>
+          <w:color w:val="auto"/>
+          <w:kern w:val="0"/>
+          <w:sz w:val="24"/>
+          <w:szCs w:val="20"/>
+          <w:lang w:val="pt-BR" w:eastAsia="pt-BR" w:bidi="ar-SA"/>
+        </w:rPr>
+        <w:t>framework</w:t>
+      </w:r>
+      <w:r>
+        <w:rPr>
+          <w:rFonts w:eastAsia="Times New Roman" w:cs="Times New Roman"/>
+          <w:b w:val="false"/>
+          <w:bCs w:val="false"/>
+          <w:color w:val="auto"/>
+          <w:kern w:val="0"/>
+          <w:sz w:val="24"/>
+          <w:szCs w:val="20"/>
+          <w:lang w:val="pt-BR" w:eastAsia="pt-BR" w:bidi="ar-SA"/>
+        </w:rPr>
+        <w:t xml:space="preserve"> utilizado (</w:t>
+      </w:r>
+      <w:r>
+        <w:rPr>
+          <w:rFonts w:eastAsia="Times New Roman" w:cs="Times New Roman"/>
+          <w:b w:val="false"/>
+          <w:bCs w:val="false"/>
+          <w:i w:val="false"/>
+          <w:iCs w:val="false"/>
+          <w:color w:val="auto"/>
+          <w:kern w:val="0"/>
+          <w:sz w:val="24"/>
+          <w:szCs w:val="20"/>
+          <w:lang w:val="pt-BR" w:eastAsia="pt-BR" w:bidi="ar-SA"/>
+        </w:rPr>
+        <w:t>responsável pelas atividades específicas de extração de dados</w:t>
+      </w:r>
+      <w:r>
+        <w:rPr>
+          <w:rFonts w:eastAsia="Times New Roman" w:cs="Times New Roman"/>
+          <w:b w:val="false"/>
+          <w:bCs w:val="false"/>
+          <w:color w:val="auto"/>
+          <w:kern w:val="0"/>
+          <w:sz w:val="24"/>
+          <w:szCs w:val="20"/>
+          <w:lang w:val="pt-BR" w:eastAsia="pt-BR" w:bidi="ar-SA"/>
+        </w:rPr>
+        <w:t xml:space="preserve">), agregando as propriedades comuns às outras classes do sistema deste mesmo tipo (descritas a seguir) e garantindo que a classe genérica (provida pelo </w:t>
+      </w:r>
+      <w:r>
+        <w:rPr>
+          <w:rFonts w:eastAsia="Times New Roman" w:cs="Times New Roman"/>
+          <w:b w:val="false"/>
+          <w:bCs w:val="false"/>
+          <w:i/>
+          <w:iCs/>
+          <w:color w:val="auto"/>
+          <w:kern w:val="0"/>
+          <w:sz w:val="24"/>
+          <w:szCs w:val="20"/>
+          <w:lang w:val="pt-BR" w:eastAsia="pt-BR" w:bidi="ar-SA"/>
+        </w:rPr>
+        <w:t>framework</w:t>
+      </w:r>
+      <w:r>
+        <w:rPr>
+          <w:rFonts w:eastAsia="Times New Roman" w:cs="Times New Roman"/>
+          <w:b w:val="false"/>
+          <w:bCs w:val="false"/>
+          <w:i w:val="false"/>
+          <w:iCs w:val="false"/>
+          <w:color w:val="auto"/>
+          <w:kern w:val="0"/>
+          <w:sz w:val="24"/>
+          <w:szCs w:val="20"/>
+          <w:lang w:val="pt-BR" w:eastAsia="pt-BR" w:bidi="ar-SA"/>
+        </w:rPr>
+        <w:t>)</w:t>
+      </w:r>
+      <w:r>
+        <w:rPr>
+          <w:rFonts w:eastAsia="Times New Roman" w:cs="Times New Roman"/>
+          <w:b w:val="false"/>
+          <w:bCs w:val="false"/>
+          <w:color w:val="auto"/>
+          <w:kern w:val="0"/>
+          <w:sz w:val="24"/>
+          <w:szCs w:val="20"/>
+          <w:lang w:val="pt-BR" w:eastAsia="pt-BR" w:bidi="ar-SA"/>
+        </w:rPr>
+        <w:t xml:space="preserve"> seja inicializada corretamente com os parâmetros necessários. Idealmente, esta classe deveria ser abstrata; em função das particularidades das tecnologias eleitas, trata-se de uma classe concreta que não deve ser instanciada ou utilizada diretamente, mas especializada para sobrepor seus principais métodos[</w:t>
+      </w:r>
+      <w:r>
+        <w:rPr>
+          <w:rFonts w:eastAsia="Times New Roman" w:cs="Times New Roman"/>
+          <w:b w:val="false"/>
+          <w:bCs w:val="false"/>
+          <w:kern w:val="0"/>
+          <w:sz w:val="24"/>
+          <w:szCs w:val="20"/>
+        </w:rPr>
+        <w:fldChar w:fldCharType="begin"/>
+      </w:r>
+      <w:r>
+        <w:rPr>
+          <w:sz w:val="24"/>
+          <w:b w:val="false"/>
+          <w:kern w:val="0"/>
+          <w:szCs w:val="20"/>
+          <w:bCs w:val="false"/>
+          <w:rFonts w:eastAsia="Times New Roman" w:cs="Times New Roman"/>
+        </w:rPr>
+        <w:instrText> REF __RefNumPara__2667_1374318661 \r \h </w:instrText>
+      </w:r>
+      <w:r>
+        <w:rPr>
+          <w:sz w:val="24"/>
+          <w:b w:val="false"/>
+          <w:kern w:val="0"/>
+          <w:szCs w:val="20"/>
+          <w:bCs w:val="false"/>
+          <w:rFonts w:eastAsia="Times New Roman" w:cs="Times New Roman"/>
+        </w:rPr>
+        <w:fldChar w:fldCharType="separate"/>
+      </w:r>
+      <w:r>
+        <w:rPr>
+          <w:sz w:val="24"/>
+          <w:b w:val="false"/>
+          <w:kern w:val="0"/>
+          <w:szCs w:val="20"/>
+          <w:bCs w:val="false"/>
+          <w:rFonts w:eastAsia="Times New Roman" w:cs="Times New Roman"/>
+        </w:rPr>
+        <w:t>43</w:t>
+      </w:r>
+      <w:r>
+        <w:rPr>
+          <w:sz w:val="24"/>
+          <w:b w:val="false"/>
+          <w:kern w:val="0"/>
+          <w:szCs w:val="20"/>
+          <w:bCs w:val="false"/>
+          <w:rFonts w:eastAsia="Times New Roman" w:cs="Times New Roman"/>
+        </w:rPr>
+        <w:fldChar w:fldCharType="end"/>
+      </w:r>
+      <w:r>
+        <w:rPr>
+          <w:rFonts w:eastAsia="Times New Roman" w:cs="Times New Roman"/>
+          <w:b w:val="false"/>
+          <w:bCs w:val="false"/>
+          <w:color w:val="auto"/>
+          <w:kern w:val="0"/>
+          <w:sz w:val="24"/>
+          <w:szCs w:val="20"/>
+          <w:lang w:val="pt-BR" w:eastAsia="pt-BR" w:bidi="ar-SA"/>
+        </w:rPr>
+        <w:t>] com a lógica relacionada a cada diferente fonte de dados.</w:t>
       </w:r>
     </w:p>
     <w:p>
@@ -21243,7 +21579,31 @@
           <w:szCs w:val="20"/>
           <w:lang w:val="pt-BR" w:eastAsia="pt-BR" w:bidi="ar-SA"/>
         </w:rPr>
-        <w:t>Lorem ipsum dolor sit amet.</w:t>
+        <w:t xml:space="preserve">Esta classe é responsável pela extração de dados da fonte “DrugBank”, contendo toda lógica relacionada as regras de negócio desta fonte. A classe realiza a busca pelos dados de interesse através de requisições do tipo GET ao </w:t>
+      </w:r>
+      <w:r>
+        <w:rPr>
+          <w:rFonts w:eastAsia="Times New Roman" w:cs="Times New Roman"/>
+          <w:i/>
+          <w:iCs/>
+          <w:color w:val="auto"/>
+          <w:kern w:val="0"/>
+          <w:sz w:val="24"/>
+          <w:szCs w:val="20"/>
+          <w:lang w:val="pt-BR" w:eastAsia="pt-BR" w:bidi="ar-SA"/>
+        </w:rPr>
+        <w:t>website</w:t>
+      </w:r>
+      <w:r>
+        <w:rPr>
+          <w:rFonts w:eastAsia="Times New Roman" w:cs="Times New Roman"/>
+          <w:color w:val="auto"/>
+          <w:kern w:val="0"/>
+          <w:sz w:val="24"/>
+          <w:szCs w:val="20"/>
+          <w:lang w:val="pt-BR" w:eastAsia="pt-BR" w:bidi="ar-SA"/>
+        </w:rPr>
+        <w:t xml:space="preserve"> da fonte em questão e extrai as informações relevantes encontradas com base na estrutura HTML já conhecida da página acessada pelo sistema.</w:t>
       </w:r>
     </w:p>
     <w:p>
@@ -21278,7 +21638,55 @@
           <w:szCs w:val="20"/>
           <w:lang w:val="pt-BR" w:eastAsia="pt-BR" w:bidi="ar-SA"/>
         </w:rPr>
-        <w:t>Lorem ipsum dolor sit amet.</w:t>
+        <w:t xml:space="preserve">Análoga a classe DrugBankSpider, a classe MerckSpider desempenha o mesmo papel descrito acima, porém para a fonte “Merckmillipore”: requisições do tipo GET são feitas à página de busca do </w:t>
+      </w:r>
+      <w:r>
+        <w:rPr>
+          <w:rFonts w:eastAsia="Times New Roman" w:cs="Times New Roman"/>
+          <w:i/>
+          <w:iCs/>
+          <w:color w:val="auto"/>
+          <w:kern w:val="0"/>
+          <w:sz w:val="24"/>
+          <w:szCs w:val="20"/>
+          <w:lang w:val="pt-BR" w:eastAsia="pt-BR" w:bidi="ar-SA"/>
+        </w:rPr>
+        <w:t>website</w:t>
+      </w:r>
+      <w:r>
+        <w:rPr>
+          <w:rFonts w:eastAsia="Times New Roman" w:cs="Times New Roman"/>
+          <w:color w:val="auto"/>
+          <w:kern w:val="0"/>
+          <w:sz w:val="24"/>
+          <w:szCs w:val="20"/>
+          <w:lang w:val="pt-BR" w:eastAsia="pt-BR" w:bidi="ar-SA"/>
+        </w:rPr>
+        <w:t xml:space="preserve"> desta fonte e as variáveis de interesse encontradas são extraídas do conteúdo da página HTML </w:t>
+      </w:r>
+      <w:r>
+        <w:rPr>
+          <w:rFonts w:eastAsia="Times New Roman" w:cs="Times New Roman"/>
+          <w:b w:val="false"/>
+          <w:bCs w:val="false"/>
+          <w:color w:val="auto"/>
+          <w:kern w:val="0"/>
+          <w:sz w:val="24"/>
+          <w:szCs w:val="20"/>
+          <w:lang w:val="pt-BR" w:eastAsia="pt-BR" w:bidi="ar-SA"/>
+        </w:rPr>
+        <w:t xml:space="preserve">retornada com estrutura </w:t>
+      </w:r>
+      <w:r>
+        <w:rPr>
+          <w:rFonts w:eastAsia="Times New Roman" w:cs="Times New Roman"/>
+          <w:color w:val="auto"/>
+          <w:kern w:val="0"/>
+          <w:sz w:val="24"/>
+          <w:szCs w:val="20"/>
+          <w:lang w:val="pt-BR" w:eastAsia="pt-BR" w:bidi="ar-SA"/>
+        </w:rPr>
+        <w:t>também já conhecida.</w:t>
       </w:r>
     </w:p>
     <w:p>
@@ -21313,7 +21721,79 @@
           <w:szCs w:val="20"/>
           <w:lang w:val="pt-BR" w:eastAsia="pt-BR" w:bidi="ar-SA"/>
         </w:rPr>
-        <w:t>Lorem ipsum dolor sit amet.</w:t>
+        <w:t xml:space="preserve">A classe ScopusSpider desempenha o mesmo papel das duas últimas classes descritas acima, porém para a fonte “Scopus”. Seu funcionamento difere das duas classes anteriores na forma com que os dados são obtidos: as requisições são feitas a uma API que disponibiliza os dados no formato JSON, com estrutura conhecida, de onde as informações são extraídas; a classe também faz requisições ao </w:t>
+      </w:r>
+      <w:r>
+        <w:rPr>
+          <w:rFonts w:eastAsia="Times New Roman" w:cs="Times New Roman"/>
+          <w:i/>
+          <w:iCs/>
+          <w:color w:val="auto"/>
+          <w:kern w:val="0"/>
+          <w:sz w:val="24"/>
+          <w:szCs w:val="20"/>
+          <w:lang w:val="pt-BR" w:eastAsia="pt-BR" w:bidi="ar-SA"/>
+        </w:rPr>
+        <w:t>website</w:t>
+      </w:r>
+      <w:r>
+        <w:rPr>
+          <w:rFonts w:eastAsia="Times New Roman" w:cs="Times New Roman"/>
+          <w:color w:val="auto"/>
+          <w:kern w:val="0"/>
+          <w:sz w:val="24"/>
+          <w:szCs w:val="20"/>
+          <w:lang w:val="pt-BR" w:eastAsia="pt-BR" w:bidi="ar-SA"/>
+        </w:rPr>
+        <w:t xml:space="preserve"> da fonte para atender as regras de negócio referentes a pontuação (</w:t>
+      </w:r>
+      <w:r>
+        <w:rPr>
+          <w:rFonts w:eastAsia="Times New Roman" w:cs="Times New Roman"/>
+          <w:i/>
+          <w:iCs/>
+          <w:color w:val="auto"/>
+          <w:kern w:val="0"/>
+          <w:sz w:val="24"/>
+          <w:szCs w:val="20"/>
+          <w:lang w:val="pt-BR" w:eastAsia="pt-BR" w:bidi="ar-SA"/>
+        </w:rPr>
+        <w:t>score</w:t>
+      </w:r>
+      <w:r>
+        <w:rPr>
+          <w:rFonts w:eastAsia="Times New Roman" w:cs="Times New Roman"/>
+          <w:color w:val="auto"/>
+          <w:kern w:val="0"/>
+          <w:sz w:val="24"/>
+          <w:szCs w:val="20"/>
+          <w:lang w:val="pt-BR" w:eastAsia="pt-BR" w:bidi="ar-SA"/>
+        </w:rPr>
+        <w:t xml:space="preserve">) da origem de cada artigo encontrado e consulta o </w:t>
+      </w:r>
+      <w:r>
+        <w:rPr>
+          <w:rFonts w:eastAsia="Times New Roman" w:cs="Times New Roman"/>
+          <w:i/>
+          <w:iCs/>
+          <w:color w:val="auto"/>
+          <w:kern w:val="0"/>
+          <w:sz w:val="24"/>
+          <w:szCs w:val="20"/>
+          <w:lang w:val="pt-BR" w:eastAsia="pt-BR" w:bidi="ar-SA"/>
+        </w:rPr>
+        <w:t>website</w:t>
+      </w:r>
+      <w:r>
+        <w:rPr>
+          <w:rFonts w:eastAsia="Times New Roman" w:cs="Times New Roman"/>
+          <w:color w:val="auto"/>
+          <w:kern w:val="0"/>
+          <w:sz w:val="24"/>
+          <w:szCs w:val="20"/>
+          <w:lang w:val="pt-BR" w:eastAsia="pt-BR" w:bidi="ar-SA"/>
+        </w:rPr>
+        <w:t xml:space="preserve"> https://doi.org para validar os artigos considerados relevantes pelo sistema e evitar a coleta de artigos duplicados.</w:t>
       </w:r>
     </w:p>
     <w:p>
@@ -21343,6 +21823,30 @@
     <w:p>
       <w:pPr>
         <w:pStyle w:val="Normal"/>
+        <w:jc w:val="both"/>
+        <w:rPr>
+          <w:rFonts w:ascii="Arial" w:hAnsi="Arial" w:eastAsia="Times New Roman" w:cs="Times New Roman"/>
+          <w:color w:val="auto"/>
+          <w:kern w:val="0"/>
+          <w:sz w:val="24"/>
+          <w:szCs w:val="20"/>
+          <w:lang w:val="pt-BR" w:eastAsia="pt-BR" w:bidi="ar-SA"/>
+        </w:rPr>
+      </w:pPr>
+      <w:r>
+        <w:rPr>
+          <w:rFonts w:eastAsia="Times New Roman" w:cs="Times New Roman"/>
+          <w:color w:val="auto"/>
+          <w:kern w:val="0"/>
+          <w:sz w:val="24"/>
+          <w:szCs w:val="20"/>
+          <w:lang w:val="pt-BR" w:eastAsia="pt-BR" w:bidi="ar-SA"/>
+        </w:rPr>
+      </w:r>
+    </w:p>
+    <w:p>
+      <w:pPr>
+        <w:pStyle w:val="Normal"/>
         <w:jc w:val="center"/>
         <w:rPr/>
       </w:pPr>
@@ -21350,7 +21854,7 @@
         <w:rPr/>
         <w:drawing>
           <wp:inline distT="0" distB="0" distL="0" distR="0">
-            <wp:extent cx="5760720" cy="6849110"/>
+            <wp:extent cx="5760720" cy="5633085"/>
             <wp:effectExtent l="0" t="0" r="0" b="0"/>
             <wp:docPr id="17" name="Image9" descr=""/>
             <wp:cNvGraphicFramePr>
@@ -21374,7 +21878,7 @@
                   <pic:spPr bwMode="auto">
                     <a:xfrm>
                       <a:off x="0" y="0"/>
-                      <a:ext cx="5760720" cy="6849110"/>
+                      <a:ext cx="5760720" cy="5633085"/>
                     </a:xfrm>
                     <a:prstGeom prst="rect">
                       <a:avLst/>
@@ -23048,7 +23552,7 @@
         </w:rPr>
         <w:t>IDIOMA ESTRANGEIRO</w:t>
       </w:r>
-      <w:bookmarkStart w:id="116" w:name="CONCLUS%2525252525252525C3%2525252525252"/>
+      <w:bookmarkStart w:id="116" w:name="CONCLUS%252525252525252525252525C3%25252"/>
       <w:bookmarkEnd w:id="114"/>
       <w:bookmarkEnd w:id="115"/>
       <w:bookmarkEnd w:id="116"/>
@@ -23635,7 +24139,7 @@
       </w:pPr>
       <w:bookmarkStart w:id="126" w:name="_Toc22389591"/>
       <w:bookmarkStart w:id="127" w:name="_Toc22189446"/>
-      <w:bookmarkStart w:id="128" w:name="REFERENCIASBIBLIOGR%2525252525252525C3%2"/>
+      <w:bookmarkStart w:id="128" w:name="REFERENCIASBIBLIOGR%25252525252525252525"/>
       <w:bookmarkEnd w:id="128"/>
       <w:r>
         <w:rPr/>
@@ -25238,119 +25742,94 @@
           <w:numId w:val="3"/>
         </w:numPr>
         <w:jc w:val="left"/>
+        <w:rPr/>
+      </w:pPr>
+      <w:bookmarkStart w:id="165" w:name="__RefNumPara__2657_1374318661"/>
+      <w:bookmarkEnd w:id="165"/>
+      <w:r>
+        <w:rPr>
+          <w:rFonts w:eastAsia="Times New Roman" w:cs="Times New Roman"/>
+          <w:color w:val="auto"/>
+          <w:kern w:val="0"/>
+          <w:sz w:val="24"/>
+          <w:szCs w:val="20"/>
+          <w:lang w:val="en-US" w:eastAsia="pt-BR" w:bidi="ar-SA"/>
+        </w:rPr>
+        <w:t>Pandas</w:t>
+      </w:r>
+      <w:r>
         <w:rPr>
           <w:lang w:val="en-US"/>
         </w:rPr>
-      </w:pPr>
-      <w:r>
-        <w:rPr>
-          <w:lang w:val="en-US"/>
-        </w:rPr>
-      </w:r>
-    </w:p>
-    <w:p>
-      <w:pPr>
-        <w:pStyle w:val="ConteudoRefernciasBibliogrficas"/>
-        <w:ind w:left="720" w:hanging="0"/>
-        <w:rPr>
-          <w:lang w:val="en-US"/>
-        </w:rPr>
-      </w:pPr>
-      <w:r>
-        <w:rPr>
-          <w:lang w:val="en-US"/>
-        </w:rPr>
-      </w:r>
-    </w:p>
-    <w:p>
-      <w:pPr>
-        <w:pStyle w:val="ConteudoRefernciasBibliogrficas"/>
-        <w:numPr>
-          <w:ilvl w:val="0"/>
-          <w:numId w:val="3"/>
-        </w:numPr>
-        <w:rPr/>
-      </w:pPr>
-      <w:r>
-        <w:rPr/>
-        <w:t>[…]</w:t>
-      </w:r>
-    </w:p>
-    <w:p>
-      <w:pPr>
-        <w:pStyle w:val="ConteudoRefernciasBibliogrficas"/>
-        <w:numPr>
-          <w:ilvl w:val="0"/>
-          <w:numId w:val="3"/>
-        </w:numPr>
-        <w:rPr/>
-      </w:pPr>
-      <w:r>
-        <w:rPr/>
-        <w:t xml:space="preserve">[…] Os exemplos originais do </w:t>
-      </w:r>
-      <w:r>
-        <w:rPr>
-          <w:i/>
-          <w:iCs/>
-        </w:rPr>
-        <w:t>template</w:t>
-      </w:r>
-      <w:r>
-        <w:rPr/>
-        <w:t xml:space="preserve"> foram mantidos (abaixo) para referências até o término do trabalho:</w:t>
-      </w:r>
-    </w:p>
-    <w:p>
-      <w:pPr>
-        <w:pStyle w:val="ConteudoRefernciasBibliogrficas"/>
-        <w:numPr>
-          <w:ilvl w:val="0"/>
-          <w:numId w:val="3"/>
-        </w:numPr>
-        <w:rPr/>
-      </w:pPr>
-      <w:r>
-        <w:rPr/>
-        <w:t xml:space="preserve">CARDOSO, Alcionê Damásio. </w:t>
-      </w:r>
-      <w:r>
-        <w:rPr>
+        <w:t xml:space="preserve">. </w:t>
+      </w:r>
+      <w:r>
+        <w:rPr>
+          <w:rFonts w:eastAsia="Times New Roman" w:cs="Times New Roman"/>
           <w:b/>
           <w:bCs/>
-        </w:rPr>
-        <w:t>Vantagens e Desvantagens na Forma de Escolha de Diretor de Escola na Rede Pública Estadual de Santa Catarina</w:t>
-      </w:r>
-      <w:r>
-        <w:rPr/>
-        <w:t>, 2002. Dissertação (Mestrado em Gestão Institucional) – Curso de Pós Graduação em Educação, UnC-UNICAMP, Caçador, SC.</w:t>
-      </w:r>
-    </w:p>
-    <w:p>
-      <w:pPr>
-        <w:pStyle w:val="ConteudoRefernciasBibliogrficas"/>
-        <w:numPr>
-          <w:ilvl w:val="0"/>
-          <w:numId w:val="3"/>
-        </w:numPr>
-        <w:rPr/>
-      </w:pPr>
-      <w:bookmarkStart w:id="165" w:name="__RefNumPara__1345_3043135620"/>
-      <w:bookmarkEnd w:id="165"/>
-      <w:r>
-        <w:rPr/>
-        <w:t xml:space="preserve">SOUZA, Celso de Oliveira. </w:t>
-      </w:r>
-      <w:r>
-        <w:rPr>
-          <w:b/>
-          <w:bCs/>
-        </w:rPr>
-        <w:t>Histórico da Fundação Educacional Barriga Verde.</w:t>
-      </w:r>
-      <w:r>
-        <w:rPr/>
-        <w:t xml:space="preserve"> &lt;http://www.febave.org.br/historico.htm&gt; Acesso em 21 de novembro de 2019.</w:t>
+          <w:color w:val="auto"/>
+          <w:kern w:val="0"/>
+          <w:sz w:val="24"/>
+          <w:szCs w:val="20"/>
+          <w:lang w:val="en-US" w:eastAsia="pt-BR" w:bidi="ar-SA"/>
+        </w:rPr>
+        <w:t>Biblioteca Python para análise de dados</w:t>
+      </w:r>
+      <w:r>
+        <w:rPr>
+          <w:lang w:val="en-US"/>
+        </w:rPr>
+        <w:t>. &lt;</w:t>
+      </w:r>
+      <w:hyperlink r:id="rId40">
+        <w:r>
+          <w:rPr>
+            <w:rStyle w:val="InternetLink"/>
+            <w:lang w:val="en-US"/>
+          </w:rPr>
+          <w:t>https://pandas.pydata.org/</w:t>
+        </w:r>
+      </w:hyperlink>
+      <w:r>
+        <w:rPr>
+          <w:lang w:val="en-US"/>
+        </w:rPr>
+        <w:t xml:space="preserve">&gt; Acesso em </w:t>
+      </w:r>
+      <w:r>
+        <w:rPr>
+          <w:rFonts w:eastAsia="Times New Roman" w:cs="Times New Roman"/>
+          <w:color w:val="auto"/>
+          <w:kern w:val="0"/>
+          <w:sz w:val="24"/>
+          <w:szCs w:val="20"/>
+          <w:lang w:val="en-US" w:eastAsia="pt-BR" w:bidi="ar-SA"/>
+        </w:rPr>
+        <w:t>27</w:t>
+      </w:r>
+      <w:r>
+        <w:rPr>
+          <w:lang w:val="en-US"/>
+        </w:rPr>
+        <w:t xml:space="preserve"> </w:t>
+      </w:r>
+      <w:r>
+        <w:rPr>
+          <w:rFonts w:eastAsia="Times New Roman" w:cs="Times New Roman"/>
+          <w:color w:val="auto"/>
+          <w:kern w:val="0"/>
+          <w:sz w:val="24"/>
+          <w:szCs w:val="20"/>
+          <w:lang w:val="en-US" w:eastAsia="pt-BR" w:bidi="ar-SA"/>
+        </w:rPr>
+        <w:t>nov</w:t>
+      </w:r>
+      <w:r>
+        <w:rPr>
+          <w:lang w:val="en-US"/>
+        </w:rPr>
+        <w:t>. 2019.</w:t>
       </w:r>
     </w:p>
     <w:p>
@@ -25363,10 +25842,357 @@
         <w:jc w:val="left"/>
         <w:rPr/>
       </w:pPr>
-      <w:r>
-        <w:rPr>
+      <w:bookmarkStart w:id="166" w:name="__RefNumPara__2660_1374318661"/>
+      <w:bookmarkEnd w:id="166"/>
+      <w:r>
+        <w:rPr>
+          <w:rFonts w:eastAsia="Times New Roman" w:cs="Times New Roman"/>
+          <w:i/>
+          <w:iCs/>
+          <w:color w:val="auto"/>
+          <w:kern w:val="0"/>
+          <w:sz w:val="24"/>
+          <w:szCs w:val="20"/>
+          <w:lang w:val="en-US" w:eastAsia="pt-BR" w:bidi="ar-SA"/>
+        </w:rPr>
+        <w:t>Item Exporters</w:t>
+      </w:r>
+      <w:r>
+        <w:rPr>
+          <w:lang w:val="en-US"/>
+        </w:rPr>
+        <w:t xml:space="preserve">. </w:t>
+      </w:r>
+      <w:r>
+        <w:rPr>
+          <w:rFonts w:eastAsia="Times New Roman" w:cs="Times New Roman"/>
           <w:b/>
           <w:bCs/>
+          <w:color w:val="auto"/>
+          <w:kern w:val="0"/>
+          <w:sz w:val="24"/>
+          <w:szCs w:val="20"/>
+          <w:lang w:val="en-US" w:eastAsia="pt-BR" w:bidi="ar-SA"/>
+        </w:rPr>
+        <w:t xml:space="preserve">Documentação do </w:t>
+      </w:r>
+      <w:r>
+        <w:rPr>
+          <w:rFonts w:eastAsia="Times New Roman" w:cs="Times New Roman"/>
+          <w:b/>
+          <w:bCs/>
+          <w:i/>
+          <w:iCs/>
+          <w:color w:val="auto"/>
+          <w:kern w:val="0"/>
+          <w:sz w:val="24"/>
+          <w:szCs w:val="20"/>
+          <w:lang w:val="en-US" w:eastAsia="pt-BR" w:bidi="ar-SA"/>
+        </w:rPr>
+        <w:t>framework</w:t>
+      </w:r>
+      <w:r>
+        <w:rPr>
+          <w:rFonts w:eastAsia="Times New Roman" w:cs="Times New Roman"/>
+          <w:b/>
+          <w:bCs/>
+          <w:color w:val="auto"/>
+          <w:kern w:val="0"/>
+          <w:sz w:val="24"/>
+          <w:szCs w:val="20"/>
+          <w:lang w:val="en-US" w:eastAsia="pt-BR" w:bidi="ar-SA"/>
+        </w:rPr>
+        <w:t xml:space="preserve"> Scrapy</w:t>
+      </w:r>
+      <w:r>
+        <w:rPr>
+          <w:lang w:val="en-US"/>
+        </w:rPr>
+        <w:t>. &lt;</w:t>
+      </w:r>
+      <w:hyperlink r:id="rId41">
+        <w:r>
+          <w:rPr>
+            <w:rStyle w:val="InternetLink"/>
+            <w:lang w:val="en-US"/>
+          </w:rPr>
+          <w:t>https://docs.scrapy.org/en/latest/topics/exporters.html</w:t>
+        </w:r>
+      </w:hyperlink>
+      <w:r>
+        <w:rPr>
+          <w:lang w:val="en-US"/>
+        </w:rPr>
+        <w:t xml:space="preserve">&gt; Acesso em </w:t>
+      </w:r>
+      <w:r>
+        <w:rPr>
+          <w:rFonts w:eastAsia="Times New Roman" w:cs="Times New Roman"/>
+          <w:color w:val="auto"/>
+          <w:kern w:val="0"/>
+          <w:sz w:val="24"/>
+          <w:szCs w:val="20"/>
+          <w:lang w:val="en-US" w:eastAsia="pt-BR" w:bidi="ar-SA"/>
+        </w:rPr>
+        <w:t>27</w:t>
+      </w:r>
+      <w:r>
+        <w:rPr>
+          <w:lang w:val="en-US"/>
+        </w:rPr>
+        <w:t xml:space="preserve"> </w:t>
+      </w:r>
+      <w:r>
+        <w:rPr>
+          <w:rFonts w:eastAsia="Times New Roman" w:cs="Times New Roman"/>
+          <w:color w:val="auto"/>
+          <w:kern w:val="0"/>
+          <w:sz w:val="24"/>
+          <w:szCs w:val="20"/>
+          <w:lang w:val="en-US" w:eastAsia="pt-BR" w:bidi="ar-SA"/>
+        </w:rPr>
+        <w:t>nov</w:t>
+      </w:r>
+      <w:r>
+        <w:rPr>
+          <w:lang w:val="en-US"/>
+        </w:rPr>
+        <w:t>. 2019.</w:t>
+      </w:r>
+    </w:p>
+    <w:p>
+      <w:pPr>
+        <w:pStyle w:val="ConteudoRefernciasBibliogrficas"/>
+        <w:numPr>
+          <w:ilvl w:val="0"/>
+          <w:numId w:val="3"/>
+        </w:numPr>
+        <w:jc w:val="left"/>
+        <w:rPr/>
+      </w:pPr>
+      <w:bookmarkStart w:id="167" w:name="__RefNumPara__2667_1374318661"/>
+      <w:bookmarkEnd w:id="167"/>
+      <w:r>
+        <w:rPr>
+          <w:rFonts w:eastAsia="Times New Roman" w:cs="Times New Roman"/>
+          <w:i/>
+          <w:iCs/>
+          <w:color w:val="auto"/>
+          <w:kern w:val="0"/>
+          <w:sz w:val="24"/>
+          <w:szCs w:val="20"/>
+          <w:lang w:val="en-US" w:eastAsia="pt-BR" w:bidi="ar-SA"/>
+        </w:rPr>
+        <w:t>Spiders</w:t>
+      </w:r>
+      <w:r>
+        <w:rPr>
+          <w:lang w:val="en-US"/>
+        </w:rPr>
+        <w:t xml:space="preserve">. </w:t>
+      </w:r>
+      <w:r>
+        <w:rPr>
+          <w:rFonts w:eastAsia="Times New Roman" w:cs="Times New Roman"/>
+          <w:b/>
+          <w:bCs/>
+          <w:color w:val="auto"/>
+          <w:kern w:val="0"/>
+          <w:sz w:val="24"/>
+          <w:szCs w:val="20"/>
+          <w:lang w:val="en-US" w:eastAsia="pt-BR" w:bidi="ar-SA"/>
+        </w:rPr>
+        <w:t xml:space="preserve">Documentação do </w:t>
+      </w:r>
+      <w:r>
+        <w:rPr>
+          <w:rFonts w:eastAsia="Times New Roman" w:cs="Times New Roman"/>
+          <w:b/>
+          <w:bCs/>
+          <w:i/>
+          <w:iCs/>
+          <w:color w:val="auto"/>
+          <w:kern w:val="0"/>
+          <w:sz w:val="24"/>
+          <w:szCs w:val="20"/>
+          <w:lang w:val="en-US" w:eastAsia="pt-BR" w:bidi="ar-SA"/>
+        </w:rPr>
+        <w:t>framework</w:t>
+      </w:r>
+      <w:r>
+        <w:rPr>
+          <w:rFonts w:eastAsia="Times New Roman" w:cs="Times New Roman"/>
+          <w:b/>
+          <w:bCs/>
+          <w:color w:val="auto"/>
+          <w:kern w:val="0"/>
+          <w:sz w:val="24"/>
+          <w:szCs w:val="20"/>
+          <w:lang w:val="en-US" w:eastAsia="pt-BR" w:bidi="ar-SA"/>
+        </w:rPr>
+        <w:t xml:space="preserve"> Scrapy</w:t>
+      </w:r>
+      <w:r>
+        <w:rPr>
+          <w:lang w:val="en-US"/>
+        </w:rPr>
+        <w:t>. &lt;</w:t>
+      </w:r>
+      <w:hyperlink r:id="rId42">
+        <w:r>
+          <w:rPr>
+            <w:rStyle w:val="InternetLink"/>
+            <w:lang w:val="en-US"/>
+          </w:rPr>
+          <w:t>https://docs.scrapy.org/en/latest/topics/spiders.html</w:t>
+        </w:r>
+      </w:hyperlink>
+      <w:r>
+        <w:rPr>
+          <w:lang w:val="en-US"/>
+        </w:rPr>
+        <w:t xml:space="preserve">&gt; Acesso em </w:t>
+      </w:r>
+      <w:r>
+        <w:rPr>
+          <w:rFonts w:eastAsia="Times New Roman" w:cs="Times New Roman"/>
+          <w:color w:val="auto"/>
+          <w:kern w:val="0"/>
+          <w:sz w:val="24"/>
+          <w:szCs w:val="20"/>
+          <w:lang w:val="en-US" w:eastAsia="pt-BR" w:bidi="ar-SA"/>
+        </w:rPr>
+        <w:t>28</w:t>
+      </w:r>
+      <w:r>
+        <w:rPr>
+          <w:lang w:val="en-US"/>
+        </w:rPr>
+        <w:t xml:space="preserve"> </w:t>
+      </w:r>
+      <w:r>
+        <w:rPr>
+          <w:rFonts w:eastAsia="Times New Roman" w:cs="Times New Roman"/>
+          <w:color w:val="auto"/>
+          <w:kern w:val="0"/>
+          <w:sz w:val="24"/>
+          <w:szCs w:val="20"/>
+          <w:lang w:val="en-US" w:eastAsia="pt-BR" w:bidi="ar-SA"/>
+        </w:rPr>
+        <w:t>nov</w:t>
+      </w:r>
+      <w:r>
+        <w:rPr>
+          <w:lang w:val="en-US"/>
+        </w:rPr>
+        <w:t>. 2019.</w:t>
+      </w:r>
+    </w:p>
+    <w:p>
+      <w:pPr>
+        <w:pStyle w:val="ConteudoRefernciasBibliogrficas"/>
+        <w:numPr>
+          <w:ilvl w:val="0"/>
+          <w:numId w:val="3"/>
+        </w:numPr>
+        <w:rPr/>
+      </w:pPr>
+      <w:r>
+        <w:rPr/>
+        <w:t>[…]</w:t>
+      </w:r>
+    </w:p>
+    <w:p>
+      <w:pPr>
+        <w:pStyle w:val="ConteudoRefernciasBibliogrficas"/>
+        <w:numPr>
+          <w:ilvl w:val="0"/>
+          <w:numId w:val="3"/>
+        </w:numPr>
+        <w:rPr/>
+      </w:pPr>
+      <w:r>
+        <w:rPr/>
+        <w:t xml:space="preserve">[…] Os exemplos originais do </w:t>
+      </w:r>
+      <w:r>
+        <w:rPr>
+          <w:i/>
+          <w:iCs/>
+        </w:rPr>
+        <w:t>template</w:t>
+      </w:r>
+      <w:r>
+        <w:rPr/>
+        <w:t xml:space="preserve"> foram mantidos (abaixo) para referências até o término do trabalho:</w:t>
+      </w:r>
+    </w:p>
+    <w:p>
+      <w:pPr>
+        <w:pStyle w:val="ConteudoRefernciasBibliogrficas"/>
+        <w:numPr>
+          <w:ilvl w:val="0"/>
+          <w:numId w:val="3"/>
+        </w:numPr>
+        <w:rPr/>
+      </w:pPr>
+      <w:r>
+        <w:rPr/>
+        <w:t xml:space="preserve">CARDOSO, Alcionê Damásio. </w:t>
+      </w:r>
+      <w:r>
+        <w:rPr>
+          <w:b/>
+          <w:bCs/>
+        </w:rPr>
+        <w:t>Vantagens e Desvantagens na Forma de Escolha de Diretor de Escola na Rede Pública Estadual de Santa Catarina</w:t>
+      </w:r>
+      <w:r>
+        <w:rPr/>
+        <w:t>, 2002. Dissertação (Mestrado em Gestão Institucional) – Curso de Pós Graduação em Educação, UnC-UNICAMP, Caçador, SC.</w:t>
+      </w:r>
+    </w:p>
+    <w:p>
+      <w:pPr>
+        <w:pStyle w:val="ConteudoRefernciasBibliogrficas"/>
+        <w:numPr>
+          <w:ilvl w:val="0"/>
+          <w:numId w:val="3"/>
+        </w:numPr>
+        <w:rPr/>
+      </w:pPr>
+      <w:bookmarkStart w:id="168" w:name="__RefNumPara__1345_3043135620"/>
+      <w:bookmarkEnd w:id="168"/>
+      <w:r>
+        <w:rPr/>
+        <w:t xml:space="preserve">SOUZA, Celso de Oliveira. </w:t>
+      </w:r>
+      <w:r>
+        <w:rPr>
+          <w:b/>
+          <w:bCs/>
+        </w:rPr>
+        <w:t>Histórico da Fundação Educacional Barriga Verde.</w:t>
+      </w:r>
+      <w:r>
+        <w:rPr/>
+        <w:t xml:space="preserve"> &lt;http://www.febave.org.br/historico.htm&gt; Acesso em 21 de novembro de 2019.</w:t>
+      </w:r>
+    </w:p>
+    <w:p>
+      <w:pPr>
+        <w:pStyle w:val="ConteudoRefernciasBibliogrficas"/>
+        <w:numPr>
+          <w:ilvl w:val="0"/>
+          <w:numId w:val="3"/>
+        </w:numPr>
+        <w:jc w:val="left"/>
+        <w:rPr/>
+      </w:pPr>
+      <w:r>
+        <w:rPr>
+          <w:b/>
+          <w:bCs/>
         </w:rPr>
         <w:t xml:space="preserve">JSON - JavaScript Object Notation. </w:t>
       </w:r>
@@ -25374,7 +26200,7 @@
         <w:rPr/>
         <w:t xml:space="preserve">&lt; </w:t>
       </w:r>
-      <w:hyperlink r:id="rId40">
+      <w:hyperlink r:id="rId43">
         <w:r>
           <w:rPr>
             <w:rStyle w:val="InternetLink"/>
@@ -25408,7 +26234,7 @@
         <w:rPr/>
         <w:t>&lt;</w:t>
       </w:r>
-      <w:hyperlink r:id="rId41">
+      <w:hyperlink r:id="rId44">
         <w:r>
           <w:rPr>
             <w:rStyle w:val="InternetLink"/>
@@ -25443,7 +26269,7 @@
         <w:rPr/>
         <w:t>&lt;</w:t>
       </w:r>
-      <w:hyperlink r:id="rId42">
+      <w:hyperlink r:id="rId45">
         <w:r>
           <w:rPr>
             <w:rStyle w:val="InternetLink"/>
@@ -25479,14 +26305,14 @@
         <w:jc w:val="both"/>
         <w:rPr/>
       </w:pPr>
-      <w:bookmarkStart w:id="166" w:name="_Toc101326847"/>
-      <w:bookmarkStart w:id="167" w:name="ANEXOS"/>
-      <w:bookmarkEnd w:id="167"/>
+      <w:bookmarkStart w:id="169" w:name="_Toc101326847"/>
+      <w:bookmarkStart w:id="170" w:name="ANEXOS"/>
+      <w:bookmarkEnd w:id="170"/>
       <w:r>
         <w:rPr/>
         <w:t>ANEXOS</w:t>
       </w:r>
-      <w:bookmarkEnd w:id="166"/>
+      <w:bookmarkEnd w:id="169"/>
     </w:p>
     <w:p>
       <w:pPr>
@@ -25551,12 +26377,12 @@
         <w:outlineLvl w:val="1"/>
         <w:rPr/>
       </w:pPr>
-      <w:bookmarkStart w:id="168" w:name="_Toc22389592"/>
+      <w:bookmarkStart w:id="171" w:name="_Toc22389592"/>
       <w:r>
         <w:rPr/>
         <w:t>ANEXO A – TÍTULO DO ANEXO A</w:t>
       </w:r>
-      <w:bookmarkEnd w:id="168"/>
+      <w:bookmarkEnd w:id="171"/>
     </w:p>
     <w:p>
       <w:pPr>
@@ -25590,12 +26416,12 @@
         <w:outlineLvl w:val="1"/>
         <w:rPr/>
       </w:pPr>
-      <w:bookmarkStart w:id="169" w:name="_Toc22389593"/>
+      <w:bookmarkStart w:id="172" w:name="_Toc22389593"/>
       <w:r>
         <w:rPr/>
         <w:t>ANEXO B – TÍTULO DO ANEXO B</w:t>
       </w:r>
-      <w:bookmarkEnd w:id="169"/>
+      <w:bookmarkEnd w:id="172"/>
     </w:p>
     <w:p>
       <w:pPr>
@@ -25625,7 +26451,7 @@
       </w:r>
     </w:p>
     <w:sectPr>
-      <w:headerReference w:type="default" r:id="rId43"/>
+      <w:headerReference w:type="default" r:id="rId46"/>
       <w:type w:val="nextPage"/>
       <w:pgSz w:w="11906" w:h="16838"/>
       <w:pgMar w:left="1701" w:right="1134" w:header="907" w:top="1701" w:footer="0" w:bottom="1531" w:gutter="0"/>
@@ -25735,7 +26561,6 @@
           <w:szCs w:val="24"/>
           <w:lang w:val="en-US" w:eastAsia="en-US" w:bidi="en-US"/>
         </w:rPr>
-        <w:t>Verifique o sumário. Agradecimentos não entra. Lista de ilustrações não deve aparecer as legendas das imagens.</w:t>
       </w:r>
     </w:p>
     <w:p>
@@ -25754,11 +26579,10 @@
           <w:szCs w:val="24"/>
           <w:lang w:val="en-US" w:eastAsia="en-US" w:bidi="en-US"/>
         </w:rPr>
-        <w:t>Título do capítulo deve ser maiúscula. Isso também é para título de subseção. Atualize no texto que isso vai ser atualizado de forma automática no sumário.</w:t>
       </w:r>
     </w:p>
   </w:comment>
-  <w:comment w:id="5" w:author="altobelli" w:date="2019-09-24T21:09:00Z" w:initials="a">
+  <w:comment w:id="4" w:author="altobelli" w:date="2019-10-30T18:13:00Z" w:initials="a">
     <w:p>
       <w:r>
         <w:rPr>
@@ -25766,11 +26590,8 @@
           <w:szCs w:val="24"/>
           <w:lang w:val="en-US" w:eastAsia="en-US" w:bidi="en-US"/>
         </w:rPr>
-        <w:t>Não use nosso , nossa. ex:  Use “este trabalho tem como foco...”.</w:t>
-      </w:r>
-    </w:p>
-  </w:comment>
-  <w:comment w:id="4" w:author="altobelli" w:date="2019-10-30T18:23:00Z" w:initials="a">
+      </w:r>
+    </w:p>
     <w:p>
       <w:r>
         <w:rPr>
@@ -25780,8 +26601,129 @@
         </w:rPr>
       </w:r>
     </w:p>
+    <w:p>
+      <w:r>
+        <w:rPr>
+          <w:rFonts w:ascii="Liberation Serif" w:hAnsi="Liberation Serif" w:eastAsia="Segoe UI" w:cs="Tahoma"/>
+          <w:szCs w:val="24"/>
+          <w:lang w:val="en-US" w:eastAsia="en-US" w:bidi="en-US"/>
+        </w:rPr>
+      </w:r>
+    </w:p>
   </w:comment>
-  <w:comment w:id="6" w:author="Vinicius Zanovelli" w:date="2019-09-25T20:20:00Z" w:initials="ZNVL">
+  <w:comment w:id="5" w:author="altobelli" w:date="2019-10-30T18:13:00Z" w:initials="a">
+    <w:p>
+      <w:r>
+        <w:rPr>
+          <w:rFonts w:ascii="Liberation Serif" w:hAnsi="Liberation Serif" w:eastAsia="Segoe UI" w:cs="Tahoma"/>
+          <w:szCs w:val="24"/>
+          <w:lang w:val="en-US" w:eastAsia="en-US" w:bidi="en-US"/>
+        </w:rPr>
+      </w:r>
+    </w:p>
+    <w:p>
+      <w:r>
+        <w:rPr>
+          <w:rFonts w:ascii="Liberation Serif" w:hAnsi="Liberation Serif" w:eastAsia="Segoe UI" w:cs="Tahoma"/>
+          <w:szCs w:val="24"/>
+          <w:lang w:val="en-US" w:eastAsia="en-US" w:bidi="en-US"/>
+        </w:rPr>
+      </w:r>
+    </w:p>
+    <w:p>
+      <w:r>
+        <w:rPr>
+          <w:rFonts w:ascii="Liberation Serif" w:hAnsi="Liberation Serif" w:eastAsia="Segoe UI" w:cs="Tahoma"/>
+          <w:szCs w:val="24"/>
+          <w:lang w:val="en-US" w:eastAsia="en-US" w:bidi="en-US"/>
+        </w:rPr>
+      </w:r>
+    </w:p>
+  </w:comment>
+  <w:comment w:id="6" w:author="altobelli" w:date="2019-10-30T18:13:00Z" w:initials="a">
+    <w:p>
+      <w:r>
+        <w:rPr>
+          <w:rFonts w:ascii="Liberation Serif" w:hAnsi="Liberation Serif" w:eastAsia="Segoe UI" w:cs="Tahoma"/>
+          <w:szCs w:val="24"/>
+          <w:lang w:val="en-US" w:eastAsia="en-US" w:bidi="en-US"/>
+        </w:rPr>
+      </w:r>
+    </w:p>
+    <w:p>
+      <w:r>
+        <w:rPr>
+          <w:rFonts w:ascii="Liberation Serif" w:hAnsi="Liberation Serif" w:eastAsia="Segoe UI" w:cs="Tahoma"/>
+          <w:szCs w:val="24"/>
+          <w:lang w:val="en-US" w:eastAsia="en-US" w:bidi="en-US"/>
+        </w:rPr>
+      </w:r>
+    </w:p>
+    <w:p>
+      <w:r>
+        <w:rPr>
+          <w:rFonts w:ascii="Liberation Serif" w:hAnsi="Liberation Serif" w:eastAsia="Segoe UI" w:cs="Tahoma"/>
+          <w:szCs w:val="24"/>
+          <w:lang w:val="en-US" w:eastAsia="en-US" w:bidi="en-US"/>
+        </w:rPr>
+      </w:r>
+    </w:p>
+  </w:comment>
+  <w:comment w:id="7" w:author="altobelli" w:date="2019-10-30T18:13:00Z" w:initials="a">
+    <w:p>
+      <w:r>
+        <w:rPr>
+          <w:rFonts w:ascii="Liberation Serif" w:hAnsi="Liberation Serif" w:eastAsia="Segoe UI" w:cs="Tahoma"/>
+          <w:szCs w:val="24"/>
+          <w:lang w:val="en-US" w:eastAsia="en-US" w:bidi="en-US"/>
+        </w:rPr>
+        <w:t>Verifique o sumário. Agradecimentos não entra. Lista de ilustrações não deve aparecer as legendas das imagens.</w:t>
+      </w:r>
+    </w:p>
+    <w:p>
+      <w:r>
+        <w:rPr>
+          <w:rFonts w:ascii="Liberation Serif" w:hAnsi="Liberation Serif" w:eastAsia="Segoe UI" w:cs="Tahoma"/>
+          <w:szCs w:val="24"/>
+          <w:lang w:val="en-US" w:eastAsia="en-US" w:bidi="en-US"/>
+        </w:rPr>
+      </w:r>
+    </w:p>
+    <w:p>
+      <w:r>
+        <w:rPr>
+          <w:rFonts w:ascii="Liberation Serif" w:hAnsi="Liberation Serif" w:eastAsia="Segoe UI" w:cs="Tahoma"/>
+          <w:szCs w:val="24"/>
+          <w:lang w:val="en-US" w:eastAsia="en-US" w:bidi="en-US"/>
+        </w:rPr>
+        <w:t>Título do capítulo deve ser maiúscula. Isso também é para título de subseção. Atualize no texto que isso vai ser atualizado de forma automática no sumário.</w:t>
+      </w:r>
+    </w:p>
+  </w:comment>
+  <w:comment w:id="9" w:author="altobelli" w:date="2019-09-24T21:09:00Z" w:initials="a">
+    <w:p>
+      <w:r>
+        <w:rPr>
+          <w:rFonts w:ascii="Liberation Serif" w:hAnsi="Liberation Serif" w:eastAsia="Segoe UI" w:cs="Tahoma"/>
+          <w:szCs w:val="24"/>
+          <w:lang w:val="en-US" w:eastAsia="en-US" w:bidi="en-US"/>
+        </w:rPr>
+        <w:t>Não use nosso , nossa. ex:  Use “este trabalho tem como foco...”.</w:t>
+      </w:r>
+    </w:p>
+  </w:comment>
+  <w:comment w:id="8" w:author="altobelli" w:date="2019-10-30T18:23:00Z" w:initials="a">
+    <w:p>
+      <w:r>
+        <w:rPr>
+          <w:rFonts w:ascii="Liberation Serif" w:hAnsi="Liberation Serif" w:eastAsia="Segoe UI" w:cs="Tahoma"/>
+          <w:szCs w:val="24"/>
+          <w:lang w:val="en-US" w:eastAsia="en-US" w:bidi="en-US"/>
+        </w:rPr>
+      </w:r>
+    </w:p>
+  </w:comment>
+  <w:comment w:id="10" w:author="Vinicius Zanovelli" w:date="2019-09-25T20:20:00Z" w:initials="ZNVL">
     <w:p>
       <w:r>
         <w:rPr>
@@ -25806,7 +26748,7 @@
       </w:r>
     </w:p>
   </w:comment>
-  <w:comment w:id="7" w:author="altobelli" w:date="2019-09-24T21:06:00Z" w:initials="a">
+  <w:comment w:id="11" w:author="altobelli" w:date="2019-09-24T21:06:00Z" w:initials="a">
     <w:p>
       <w:r>
         <w:rPr>
@@ -25818,7 +26760,7 @@
       </w:r>
     </w:p>
   </w:comment>
-  <w:comment w:id="8" w:author="Vinicius Zanovelli" w:date="2019-09-25T20:20:00Z" w:initials="ZNVL">
+  <w:comment w:id="12" w:author="Vinicius Zanovelli" w:date="2019-09-25T20:20:00Z" w:initials="ZNVL">
     <w:p>
       <w:r>
         <w:rPr>
@@ -25843,7 +26785,7 @@
       </w:r>
     </w:p>
   </w:comment>
-  <w:comment w:id="9" w:author="altobelli" w:date="2019-09-24T21:14:00Z" w:initials="a">
+  <w:comment w:id="13" w:author="altobelli" w:date="2019-09-24T21:14:00Z" w:initials="a">
     <w:p>
       <w:r>
         <w:rPr>
@@ -25855,7 +26797,7 @@
       </w:r>
     </w:p>
   </w:comment>
-  <w:comment w:id="10" w:author="Vinicius Zanovelli" w:date="2019-09-25T20:21:00Z" w:initials="ZNVL">
+  <w:comment w:id="14" w:author="Vinicius Zanovelli" w:date="2019-09-25T20:21:00Z" w:initials="ZNVL">
     <w:p>
       <w:r>
         <w:rPr>
@@ -25880,7 +26822,7 @@
       </w:r>
     </w:p>
   </w:comment>
-  <w:comment w:id="12" w:author="altobelli" w:date="2019-10-30T18:29:00Z" w:initials="a">
+  <w:comment w:id="16" w:author="altobelli" w:date="2019-10-30T18:29:00Z" w:initials="a">
     <w:p>
       <w:r>
         <w:rPr>
@@ -25901,7 +26843,7 @@
       </w:r>
     </w:p>
   </w:comment>
-  <w:comment w:id="11" w:author="Miquéias Dernier" w:date="2019-11-06T14:48:00Z" w:initials="MD">
+  <w:comment w:id="15" w:author="Miquéias Dernier" w:date="2019-11-06T14:48:00Z" w:initials="MD">
     <w:p>
       <w:r>
         <w:rPr>
@@ -25913,7 +26855,7 @@
       </w:r>
     </w:p>
   </w:comment>
-  <w:comment w:id="14" w:author="altobelli" w:date="2019-10-30T18:42:00Z" w:initials="a">
+  <w:comment w:id="18" w:author="altobelli" w:date="2019-10-30T18:42:00Z" w:initials="a">
     <w:p>
       <w:r>
         <w:rPr>
@@ -25925,7 +26867,7 @@
       </w:r>
     </w:p>
   </w:comment>
-  <w:comment w:id="16" w:author="Miquéias Dernier" w:date="2019-11-06T14:26:00Z" w:initials="MD">
+  <w:comment w:id="20" w:author="Miquéias Dernier" w:date="2019-11-06T14:26:00Z" w:initials="MD">
     <w:p>
       <w:r>
         <w:rPr>
@@ -25937,7 +26879,7 @@
       </w:r>
     </w:p>
   </w:comment>
-  <w:comment w:id="15" w:author="altobelli" w:date="2019-10-30T18:42:00Z" w:initials="a">
+  <w:comment w:id="19" w:author="altobelli" w:date="2019-10-30T18:42:00Z" w:initials="a">
     <w:p>
       <w:r>
         <w:rPr>
@@ -25949,7 +26891,7 @@
       </w:r>
     </w:p>
   </w:comment>
-  <w:comment w:id="13" w:author="Miquéias Dernier" w:date="2019-11-06T14:26:00Z" w:initials="MD">
+  <w:comment w:id="17" w:author="Miquéias Dernier" w:date="2019-11-06T14:26:00Z" w:initials="MD">
     <w:p>
       <w:r>
         <w:rPr>
@@ -25961,7 +26903,7 @@
       </w:r>
     </w:p>
   </w:comment>
-  <w:comment w:id="18" w:author="altobelli" w:date="2019-10-30T18:45:00Z" w:initials="a">
+  <w:comment w:id="22" w:author="altobelli" w:date="2019-10-30T18:45:00Z" w:initials="a">
     <w:p>
       <w:r>
         <w:rPr>
@@ -25973,7 +26915,7 @@
       </w:r>
     </w:p>
   </w:comment>
-  <w:comment w:id="17" w:author="Miquéias Dernier" w:date="2019-11-06T14:28:00Z" w:initials="MD">
+  <w:comment w:id="21" w:author="Miquéias Dernier" w:date="2019-11-06T14:28:00Z" w:initials="MD">
     <w:p>
       <w:r>
         <w:rPr>
@@ -25985,7 +26927,7 @@
       </w:r>
     </w:p>
   </w:comment>
-  <w:comment w:id="19" w:author="altobelli" w:date="2019-10-30T18:46:00Z" w:initials="a">
+  <w:comment w:id="23" w:author="altobelli" w:date="2019-10-30T18:46:00Z" w:initials="a">
     <w:p>
       <w:r>
         <w:rPr>
@@ -25997,7 +26939,7 @@
       </w:r>
     </w:p>
   </w:comment>
-  <w:comment w:id="20" w:author="altobelli" w:date="2019-10-30T19:13:00Z" w:initials="a">
+  <w:comment w:id="24" w:author="altobelli" w:date="2019-10-30T19:13:00Z" w:initials="a">
     <w:p>
       <w:r>
         <w:rPr>
@@ -26018,7 +26960,7 @@
       </w:r>
     </w:p>
   </w:comment>
-  <w:comment w:id="21" w:author="altobelli" w:date="2019-10-30T18:55:00Z" w:initials="a">
+  <w:comment w:id="25" w:author="altobelli" w:date="2019-10-30T18:55:00Z" w:initials="a">
     <w:p>
       <w:r>
         <w:rPr>
@@ -26030,7 +26972,7 @@
       </w:r>
     </w:p>
   </w:comment>
-  <w:comment w:id="22" w:author="altobelli" w:date="2019-10-30T18:58:00Z" w:initials="a">
+  <w:comment w:id="26" w:author="altobelli" w:date="2019-10-30T18:58:00Z" w:initials="a">
     <w:p>
       <w:r>
         <w:rPr>
@@ -26042,7 +26984,7 @@
       </w:r>
     </w:p>
   </w:comment>
-  <w:comment w:id="23" w:author="altobelli" w:date="2019-10-30T19:00:00Z" w:initials="a">
+  <w:comment w:id="27" w:author="altobelli" w:date="2019-10-30T19:00:00Z" w:initials="a">
     <w:p>
       <w:r>
         <w:rPr>
@@ -26073,7 +27015,7 @@
       </w:r>
     </w:p>
   </w:comment>
-  <w:comment w:id="24" w:author="altobelli" w:date="2019-10-30T19:02:00Z" w:initials="a">
+  <w:comment w:id="28" w:author="altobelli" w:date="2019-10-30T19:02:00Z" w:initials="a">
     <w:p>
       <w:r>
         <w:rPr>
@@ -26085,7 +27027,7 @@
       </w:r>
     </w:p>
   </w:comment>
-  <w:comment w:id="25" w:author="altobelli" w:date="2019-10-30T19:02:00Z" w:initials="a">
+  <w:comment w:id="29" w:author="altobelli" w:date="2019-10-30T19:02:00Z" w:initials="a">
     <w:p>
       <w:r>
         <w:rPr>
@@ -26097,7 +27039,7 @@
       </w:r>
     </w:p>
   </w:comment>
-  <w:comment w:id="26" w:author="altobelli" w:date="2019-10-30T19:04:00Z" w:initials="a">
+  <w:comment w:id="30" w:author="altobelli" w:date="2019-10-30T19:04:00Z" w:initials="a">
     <w:p>
       <w:r>
         <w:rPr>
@@ -26109,7 +27051,7 @@
       </w:r>
     </w:p>
   </w:comment>
-  <w:comment w:id="27" w:author="altobelli" w:date="2019-10-30T19:04:00Z" w:initials="a">
+  <w:comment w:id="31" w:author="altobelli" w:date="2019-10-30T19:04:00Z" w:initials="a">
     <w:p>
       <w:r>
         <w:rPr>
@@ -26121,7 +27063,7 @@
       </w:r>
     </w:p>
   </w:comment>
-  <w:comment w:id="28" w:author="altobelli" w:date="2019-10-30T19:06:00Z" w:initials="a">
+  <w:comment w:id="32" w:author="altobelli" w:date="2019-10-30T19:06:00Z" w:initials="a">
     <w:p>
       <w:r>
         <w:rPr>
@@ -26133,7 +27075,7 @@
       </w:r>
     </w:p>
   </w:comment>
-  <w:comment w:id="30" w:author="altobelli" w:date="2019-10-30T19:20:00Z" w:initials="a">
+  <w:comment w:id="34" w:author="altobelli" w:date="2019-10-30T19:20:00Z" w:initials="a">
     <w:p>
       <w:r>
         <w:rPr>
@@ -26145,7 +27087,7 @@
       </w:r>
     </w:p>
   </w:comment>
-  <w:comment w:id="29" w:author="Miquéias Dernier" w:date="2019-11-06T14:43:00Z" w:initials="MD">
+  <w:comment w:id="33" w:author="Miquéias Dernier" w:date="2019-11-06T14:43:00Z" w:initials="MD">
     <w:p>
       <w:r>
         <w:rPr>
@@ -26157,7 +27099,7 @@
       </w:r>
     </w:p>
   </w:comment>
-  <w:comment w:id="33" w:author="altobelli" w:date="2019-10-30T19:19:00Z" w:initials="a">
+  <w:comment w:id="37" w:author="altobelli" w:date="2019-10-30T19:19:00Z" w:initials="a">
     <w:p>
       <w:r>
         <w:rPr>
@@ -26169,7 +27111,7 @@
       </w:r>
     </w:p>
   </w:comment>
-  <w:comment w:id="32" w:author="Miquéias Dernier" w:date="2019-11-06T15:03:00Z" w:initials="MD">
+  <w:comment w:id="36" w:author="Miquéias Dernier" w:date="2019-11-06T15:03:00Z" w:initials="MD">
     <w:p>
       <w:r>
         <w:rPr>
@@ -26180,7 +27122,7 @@
       </w:r>
     </w:p>
   </w:comment>
-  <w:comment w:id="31" w:author="Miquéias Dernier" w:date="2019-11-06T15:03:00Z" w:initials="MD">
+  <w:comment w:id="35" w:author="Miquéias Dernier" w:date="2019-11-06T15:03:00Z" w:initials="MD">
     <w:p>
       <w:r>
         <w:rPr>
@@ -26192,7 +27134,7 @@
       </w:r>
     </w:p>
   </w:comment>
-  <w:comment w:id="34" w:author="altobelli" w:date="2019-10-30T19:34:00Z" w:initials="a">
+  <w:comment w:id="38" w:author="altobelli" w:date="2019-10-30T19:34:00Z" w:initials="a">
     <w:p>
       <w:r>
         <w:rPr>
@@ -26204,7 +27146,7 @@
       </w:r>
     </w:p>
   </w:comment>
-  <w:comment w:id="35" w:author="altobelli" w:date="2019-10-30T19:35:00Z" w:initials="a">
+  <w:comment w:id="39" w:author="altobelli" w:date="2019-10-30T19:35:00Z" w:initials="a">
     <w:p>
       <w:r>
         <w:rPr>
@@ -26247,7 +27189,7 @@
       <mc:AlternateContent>
         <mc:Choice Requires="wps">
           <w:drawing>
-            <wp:anchor behindDoc="1" distT="0" distB="0" distL="0" distR="0" simplePos="0" locked="0" layoutInCell="1" allowOverlap="1" relativeHeight="47">
+            <wp:anchor behindDoc="1" distT="0" distB="0" distL="0" distR="0" simplePos="0" locked="0" layoutInCell="1" allowOverlap="1" relativeHeight="48">
               <wp:simplePos x="0" y="0"/>
               <wp:positionH relativeFrom="column">
                 <wp:align>right</wp:align>
@@ -26255,7 +27197,7 @@
               <wp:positionV relativeFrom="paragraph">
                 <wp:posOffset>635</wp:posOffset>
               </wp:positionV>
-              <wp:extent cx="173990" cy="179070"/>
+              <wp:extent cx="176530" cy="181610"/>
               <wp:effectExtent l="0" t="0" r="0" b="0"/>
               <wp:wrapSquare wrapText="bothSides"/>
               <wp:docPr id="26" name="Image5"/>
@@ -26266,7 +27208,7 @@
                     <wps:spPr>
                       <a:xfrm>
                         <a:off x="0" y="0"/>
-                        <a:ext cx="173520" cy="178560"/>
+                        <a:ext cx="176040" cy="181080"/>
                       </a:xfrm>
                       <a:prstGeom prst="rect">
                         <a:avLst/>
@@ -26312,7 +27254,7 @@
                             <w:rPr>
                               <w:rStyle w:val="Pagenumber"/>
                             </w:rPr>
-                            <w:t>61</w:t>
+                            <w:t>62</w:t>
                           </w:r>
                           <w:r>
                             <w:rPr>
@@ -26334,7 +27276,7 @@
         </mc:Choice>
         <mc:Fallback>
           <w:pict>
-            <v:rect id="shape_0" ID="Image5" stroked="f" style="position:absolute;margin-left:439.85pt;margin-top:0.05pt;width:13.6pt;height:14pt;mso-position-horizontal:right">
+            <v:rect id="shape_0" ID="Image5" stroked="f" style="position:absolute;margin-left:439.65pt;margin-top:0.05pt;width:13.8pt;height:14.2pt;mso-position-horizontal:right">
               <w10:wrap type="square"/>
               <v:fill o:detectmouseclick="t" on="false"/>
               <v:stroke color="#3465a4" joinstyle="round" endcap="flat"/>
@@ -26368,7 +27310,7 @@
                       <w:rPr>
                         <w:rStyle w:val="Pagenumber"/>
                       </w:rPr>
-                      <w:t>61</w:t>
+                      <w:t>62</w:t>
                     </w:r>
                     <w:r>
                       <w:rPr>

</xml_diff>

<commit_message>
subseções de fontes e tecnologia
</commit_message>
<xml_diff>
--- a/TCC.docx
+++ b/TCC.docx
@@ -1651,11 +1651,11 @@
       <w:r>
         <w:fldChar w:fldCharType="separate"/>
       </w:r>
-      <w:bookmarkStart w:id="6" w:name="_Toc268009113"/>
-      <w:bookmarkStart w:id="7" w:name="_Toc378694362"/>
+      <w:bookmarkStart w:id="6" w:name="_Toc378693901"/>
+      <w:bookmarkStart w:id="7" w:name="_Toc299204216"/>
       <w:bookmarkStart w:id="8" w:name="_Toc330745075"/>
-      <w:bookmarkStart w:id="9" w:name="_Toc299204216"/>
-      <w:bookmarkStart w:id="10" w:name="_Toc378693901"/>
+      <w:bookmarkStart w:id="9" w:name="_Toc378694362"/>
+      <w:bookmarkStart w:id="10" w:name="_Toc268009113"/>
       <w:bookmarkEnd w:id="6"/>
       <w:bookmarkEnd w:id="7"/>
       <w:bookmarkEnd w:id="8"/>
@@ -1683,7 +1683,7 @@
         <w:rPr>
           <w:noProof/>
         </w:rPr>
-        <w:instrText xml:space="preserve"> PAGEREF _Toc25861273 \h </w:instrText>
+        <w:instrText xml:space="preserve"> PAGEREF _Toc26172952 \h </w:instrText>
       </w:r>
       <w:r>
         <w:rPr>
@@ -1744,7 +1744,7 @@
         <w:rPr>
           <w:noProof/>
         </w:rPr>
-        <w:instrText xml:space="preserve"> PAGEREF _Toc25861274 \h </w:instrText>
+        <w:instrText xml:space="preserve"> PAGEREF _Toc26172953 \h </w:instrText>
       </w:r>
       <w:r>
         <w:rPr>
@@ -1805,7 +1805,7 @@
         <w:rPr>
           <w:noProof/>
         </w:rPr>
-        <w:instrText xml:space="preserve"> PAGEREF _Toc25861275 \h </w:instrText>
+        <w:instrText xml:space="preserve"> PAGEREF _Toc26172954 \h </w:instrText>
       </w:r>
       <w:r>
         <w:rPr>
@@ -1866,7 +1866,7 @@
         <w:rPr>
           <w:noProof/>
         </w:rPr>
-        <w:instrText xml:space="preserve"> PAGEREF _Toc25861276 \h </w:instrText>
+        <w:instrText xml:space="preserve"> PAGEREF _Toc26172955 \h </w:instrText>
       </w:r>
       <w:r>
         <w:rPr>
@@ -1927,7 +1927,7 @@
         <w:rPr>
           <w:noProof/>
         </w:rPr>
-        <w:instrText xml:space="preserve"> PAGEREF _Toc25861277 \h </w:instrText>
+        <w:instrText xml:space="preserve"> PAGEREF _Toc26172956 \h </w:instrText>
       </w:r>
       <w:r>
         <w:rPr>
@@ -2002,7 +2002,7 @@
         <w:rPr>
           <w:noProof/>
         </w:rPr>
-        <w:instrText xml:space="preserve"> PAGEREF _Toc25861278 \h </w:instrText>
+        <w:instrText xml:space="preserve"> PAGEREF _Toc26172957 \h </w:instrText>
       </w:r>
       <w:r>
         <w:rPr>
@@ -2077,7 +2077,7 @@
         <w:rPr>
           <w:noProof/>
         </w:rPr>
-        <w:instrText xml:space="preserve"> PAGEREF _Toc25861279 \h </w:instrText>
+        <w:instrText xml:space="preserve"> PAGEREF _Toc26172958 \h </w:instrText>
       </w:r>
       <w:r>
         <w:rPr>
@@ -2152,7 +2152,7 @@
         <w:rPr>
           <w:noProof/>
         </w:rPr>
-        <w:instrText xml:space="preserve"> PAGEREF _Toc25861280 \h </w:instrText>
+        <w:instrText xml:space="preserve"> PAGEREF _Toc26172959 \h </w:instrText>
       </w:r>
       <w:r>
         <w:rPr>
@@ -2213,7 +2213,7 @@
         <w:rPr>
           <w:noProof/>
         </w:rPr>
-        <w:instrText xml:space="preserve"> PAGEREF _Toc25861281 \h </w:instrText>
+        <w:instrText xml:space="preserve"> PAGEREF _Toc26172960 \h </w:instrText>
       </w:r>
       <w:r>
         <w:rPr>
@@ -2230,7 +2230,7 @@
         <w:rPr>
           <w:noProof/>
         </w:rPr>
-        <w:t>46</w:t>
+        <w:t>47</w:t>
       </w:r>
       <w:r>
         <w:rPr>
@@ -2274,7 +2274,7 @@
         <w:rPr>
           <w:noProof/>
         </w:rPr>
-        <w:instrText xml:space="preserve"> PAGEREF _Toc25861282 \h </w:instrText>
+        <w:instrText xml:space="preserve"> PAGEREF _Toc26172961 \h </w:instrText>
       </w:r>
       <w:r>
         <w:rPr>
@@ -2291,7 +2291,7 @@
         <w:rPr>
           <w:noProof/>
         </w:rPr>
-        <w:t>48</w:t>
+        <w:t>49</w:t>
       </w:r>
       <w:r>
         <w:rPr>
@@ -2349,7 +2349,7 @@
         <w:rPr>
           <w:noProof/>
         </w:rPr>
-        <w:instrText xml:space="preserve"> PAGEREF _Toc25861283 \h </w:instrText>
+        <w:instrText xml:space="preserve"> PAGEREF _Toc26172962 \h </w:instrText>
       </w:r>
       <w:r>
         <w:rPr>
@@ -2366,7 +2366,7 @@
         <w:rPr>
           <w:noProof/>
         </w:rPr>
-        <w:t>49</w:t>
+        <w:t>50</w:t>
       </w:r>
       <w:r>
         <w:rPr>
@@ -2424,7 +2424,7 @@
         <w:rPr>
           <w:noProof/>
         </w:rPr>
-        <w:instrText xml:space="preserve"> PAGEREF _Toc25861284 \h </w:instrText>
+        <w:instrText xml:space="preserve"> PAGEREF _Toc26172963 \h </w:instrText>
       </w:r>
       <w:r>
         <w:rPr>
@@ -2441,7 +2441,7 @@
         <w:rPr>
           <w:noProof/>
         </w:rPr>
-        <w:t>50</w:t>
+        <w:t>51</w:t>
       </w:r>
       <w:r>
         <w:rPr>
@@ -2499,7 +2499,7 @@
         <w:rPr>
           <w:noProof/>
         </w:rPr>
-        <w:instrText xml:space="preserve"> PAGEREF _Toc25861285 \h </w:instrText>
+        <w:instrText xml:space="preserve"> PAGEREF _Toc26172964 \h </w:instrText>
       </w:r>
       <w:r>
         <w:rPr>
@@ -2516,7 +2516,7 @@
         <w:rPr>
           <w:noProof/>
         </w:rPr>
-        <w:t>51</w:t>
+        <w:t>52</w:t>
       </w:r>
       <w:r>
         <w:rPr>
@@ -2560,7 +2560,7 @@
         <w:rPr>
           <w:noProof/>
         </w:rPr>
-        <w:instrText xml:space="preserve"> PAGEREF _Toc25861286 \h </w:instrText>
+        <w:instrText xml:space="preserve"> PAGEREF _Toc26172965 \h </w:instrText>
       </w:r>
       <w:r>
         <w:rPr>
@@ -2577,7 +2577,7 @@
         <w:rPr>
           <w:noProof/>
         </w:rPr>
-        <w:t>51</w:t>
+        <w:t>52</w:t>
       </w:r>
       <w:r>
         <w:rPr>
@@ -2635,7 +2635,7 @@
         <w:rPr>
           <w:noProof/>
         </w:rPr>
-        <w:instrText xml:space="preserve"> PAGEREF _Toc25861287 \h </w:instrText>
+        <w:instrText xml:space="preserve"> PAGEREF _Toc26172966 \h </w:instrText>
       </w:r>
       <w:r>
         <w:rPr>
@@ -2652,7 +2652,7 @@
         <w:rPr>
           <w:noProof/>
         </w:rPr>
-        <w:t>52</w:t>
+        <w:t>53</w:t>
       </w:r>
       <w:r>
         <w:rPr>
@@ -2678,50 +2678,42 @@
         <w:rPr>
           <w:noProof/>
         </w:rPr>
-        <w:t xml:space="preserve">Figura 16 - Modelo de arquivo de saída </w:t>
-      </w:r>
-      <w:bookmarkStart w:id="11" w:name="_GoBack"/>
-      <w:bookmarkEnd w:id="11"/>
+        <w:t>Figura 16 - Modelo de arquivo de saída para o scraper do site SCOPUS.</w:t>
+      </w:r>
       <w:r>
         <w:rPr>
           <w:noProof/>
         </w:rPr>
-        <w:t>para o scraper do site SCOPUS [48].</w:t>
+        <w:tab/>
       </w:r>
       <w:r>
         <w:rPr>
           <w:noProof/>
         </w:rPr>
-        <w:tab/>
+        <w:fldChar w:fldCharType="begin"/>
       </w:r>
       <w:r>
         <w:rPr>
           <w:noProof/>
         </w:rPr>
-        <w:fldChar w:fldCharType="begin"/>
+        <w:instrText xml:space="preserve"> PAGEREF _Toc26172967 \h </w:instrText>
       </w:r>
       <w:r>
         <w:rPr>
           <w:noProof/>
         </w:rPr>
-        <w:instrText xml:space="preserve"> PAGEREF _Toc25861288 \h </w:instrText>
       </w:r>
       <w:r>
         <w:rPr>
           <w:noProof/>
         </w:rPr>
+        <w:fldChar w:fldCharType="separate"/>
       </w:r>
       <w:r>
         <w:rPr>
           <w:noProof/>
         </w:rPr>
-        <w:fldChar w:fldCharType="separate"/>
-      </w:r>
-      <w:r>
-        <w:rPr>
-          <w:noProof/>
-        </w:rPr>
-        <w:t>52</w:t>
+        <w:t>53</w:t>
       </w:r>
       <w:r>
         <w:rPr>
@@ -2765,7 +2757,7 @@
         <w:rPr>
           <w:noProof/>
         </w:rPr>
-        <w:instrText xml:space="preserve"> PAGEREF _Toc25861289 \h </w:instrText>
+        <w:instrText xml:space="preserve"> PAGEREF _Toc26172968 \h </w:instrText>
       </w:r>
       <w:r>
         <w:rPr>
@@ -2782,7 +2774,7 @@
         <w:rPr>
           <w:noProof/>
         </w:rPr>
-        <w:t>56</w:t>
+        <w:t>57</w:t>
       </w:r>
       <w:r>
         <w:rPr>
@@ -2925,12 +2917,12 @@
         <w:pStyle w:val="ANEXOS"/>
         <w:outlineLvl w:val="0"/>
       </w:pPr>
-      <w:bookmarkStart w:id="12" w:name="_Toc22389553"/>
+      <w:bookmarkStart w:id="11" w:name="_Toc22389553"/>
       <w:r>
         <w:lastRenderedPageBreak/>
         <w:t>LISTA DE GRÁFICOS</w:t>
       </w:r>
-      <w:bookmarkEnd w:id="12"/>
+      <w:bookmarkEnd w:id="11"/>
     </w:p>
     <w:p>
       <w:pPr>
@@ -3054,14 +3046,14 @@
         <w:pStyle w:val="ANEXOS"/>
         <w:outlineLvl w:val="0"/>
       </w:pPr>
-      <w:bookmarkStart w:id="13" w:name="_Toc22389554"/>
+      <w:bookmarkStart w:id="12" w:name="_Toc22389554"/>
       <w:r>
         <w:lastRenderedPageBreak/>
         <w:t>LISTA DE ABREVIATURAS E SIGLAS</w:t>
       </w:r>
-      <w:bookmarkStart w:id="14" w:name="LISTADEABREVIATURASESIGLAS"/>
+      <w:bookmarkStart w:id="13" w:name="LISTADEABREVIATURASESIGLAS"/>
+      <w:bookmarkEnd w:id="12"/>
       <w:bookmarkEnd w:id="13"/>
-      <w:bookmarkEnd w:id="14"/>
     </w:p>
     <w:p>
       <w:pPr>
@@ -3665,7 +3657,7 @@
             <w:fldChar w:fldCharType="separate"/>
           </w:r>
           <w:hyperlink w:anchor="_Toc22389544">
-            <w:commentRangeStart w:id="15"/>
+            <w:commentRangeStart w:id="14"/>
             <w:r>
               <w:rPr>
                 <w:webHidden/>
@@ -6466,10 +6458,10 @@
             </w:r>
           </w:hyperlink>
         </w:p>
-        <w:commentRangeEnd w:id="15"/>
+        <w:commentRangeEnd w:id="14"/>
         <w:p>
           <w:r>
-            <w:commentReference w:id="15"/>
+            <w:commentReference w:id="14"/>
           </w:r>
           <w:r>
             <w:fldChar w:fldCharType="end"/>
@@ -6485,20 +6477,25 @@
           <w:numId w:val="2"/>
         </w:numPr>
       </w:pPr>
-      <w:bookmarkStart w:id="16" w:name="_Toc101326828"/>
-      <w:bookmarkEnd w:id="16"/>
+      <w:bookmarkStart w:id="15" w:name="_Toc101326828"/>
+      <w:bookmarkEnd w:id="15"/>
       <w:r>
         <w:t>Introdução</w:t>
       </w:r>
-      <w:commentRangeStart w:id="17"/>
-      <w:commentRangeEnd w:id="17"/>
-      <w:r>
-        <w:commentReference w:id="17"/>
-      </w:r>
-      <w:bookmarkStart w:id="18" w:name="_Toc22389555"/>
-      <w:bookmarkStart w:id="19" w:name="_Toc22189421"/>
+      <w:commentRangeStart w:id="16"/>
+      <w:commentRangeEnd w:id="16"/>
+      <w:r>
+        <w:commentReference w:id="16"/>
+      </w:r>
+      <w:bookmarkStart w:id="17" w:name="_Toc22389555"/>
+      <w:bookmarkStart w:id="18" w:name="_Toc22189421"/>
+      <w:bookmarkEnd w:id="17"/>
       <w:bookmarkEnd w:id="18"/>
-      <w:bookmarkEnd w:id="19"/>
+      <w:commentRangeStart w:id="19"/>
+      <w:commentRangeEnd w:id="19"/>
+      <w:r>
+        <w:commentReference w:id="19"/>
+      </w:r>
       <w:commentRangeStart w:id="20"/>
       <w:commentRangeEnd w:id="20"/>
       <w:r>
@@ -6523,11 +6520,6 @@
       <w:commentRangeEnd w:id="24"/>
       <w:r>
         <w:commentReference w:id="24"/>
-      </w:r>
-      <w:commentRangeStart w:id="25"/>
-      <w:commentRangeEnd w:id="25"/>
-      <w:r>
-        <w:commentReference w:id="25"/>
       </w:r>
     </w:p>
     <w:p>
@@ -6749,14 +6741,14 @@
           <w:numId w:val="2"/>
         </w:numPr>
       </w:pPr>
-      <w:bookmarkStart w:id="26" w:name="_Toc22389556"/>
+      <w:bookmarkStart w:id="25" w:name="_Toc22389556"/>
       <w:r>
         <w:lastRenderedPageBreak/>
         <w:t>TRABALHOS RELACIONADOs</w:t>
       </w:r>
-      <w:bookmarkStart w:id="27" w:name="_Toc22189422"/>
+      <w:bookmarkStart w:id="26" w:name="_Toc22189422"/>
+      <w:bookmarkEnd w:id="25"/>
       <w:bookmarkEnd w:id="26"/>
-      <w:bookmarkEnd w:id="27"/>
     </w:p>
     <w:p>
       <w:r>
@@ -6773,36 +6765,36 @@
       <w:r>
         <w:t xml:space="preserve">, conteúdo relevante a pesquisa proposta neste trabalho, foram analisadas e listadas abaixo publicações acadêmicas relacionadas (ou, pelo menos, próximas) ao </w:t>
       </w:r>
+      <w:commentRangeStart w:id="27"/>
       <w:commentRangeStart w:id="28"/>
+      <w:r>
+        <w:t>domínio farmacêutico</w:t>
+      </w:r>
+      <w:commentRangeEnd w:id="27"/>
+      <w:r>
+        <w:commentReference w:id="27"/>
+      </w:r>
+      <w:commentRangeEnd w:id="28"/>
+      <w:r>
+        <w:commentReference w:id="28"/>
+      </w:r>
       <w:commentRangeStart w:id="29"/>
-      <w:r>
-        <w:t>domínio farmacêutico</w:t>
-      </w:r>
-      <w:commentRangeEnd w:id="28"/>
-      <w:r>
-        <w:commentReference w:id="28"/>
-      </w:r>
       <w:commentRangeEnd w:id="29"/>
       <w:r>
         <w:commentReference w:id="29"/>
       </w:r>
       <w:commentRangeStart w:id="30"/>
+      <w:r>
+        <w:t>.</w:t>
+      </w:r>
       <w:commentRangeEnd w:id="30"/>
       <w:r>
         <w:commentReference w:id="30"/>
       </w:r>
       <w:commentRangeStart w:id="31"/>
-      <w:r>
-        <w:t>.</w:t>
-      </w:r>
       <w:commentRangeEnd w:id="31"/>
       <w:r>
         <w:commentReference w:id="31"/>
-      </w:r>
-      <w:commentRangeStart w:id="32"/>
-      <w:commentRangeEnd w:id="32"/>
-      <w:r>
-        <w:commentReference w:id="32"/>
       </w:r>
     </w:p>
     <w:p>
@@ -7947,13 +7939,13 @@
           <w:numId w:val="2"/>
         </w:numPr>
       </w:pPr>
-      <w:bookmarkStart w:id="33" w:name="_Toc22389557"/>
+      <w:bookmarkStart w:id="32" w:name="_Toc22389557"/>
       <w:r>
         <w:t>discussão</w:t>
       </w:r>
-      <w:bookmarkStart w:id="34" w:name="_Toc101326842"/>
+      <w:bookmarkStart w:id="33" w:name="_Toc101326842"/>
+      <w:bookmarkEnd w:id="32"/>
       <w:bookmarkEnd w:id="33"/>
-      <w:bookmarkEnd w:id="34"/>
     </w:p>
     <w:p>
       <w:pPr>
@@ -8098,19 +8090,19 @@
       <w:pPr>
         <w:ind w:firstLine="1134"/>
       </w:pPr>
-      <w:commentRangeStart w:id="35"/>
+      <w:commentRangeStart w:id="34"/>
       <w:r>
         <w:lastRenderedPageBreak/>
         <w:t>Entendemos</w:t>
       </w:r>
+      <w:commentRangeEnd w:id="34"/>
+      <w:r>
+        <w:commentReference w:id="34"/>
+      </w:r>
+      <w:commentRangeStart w:id="35"/>
       <w:commentRangeEnd w:id="35"/>
       <w:r>
         <w:commentReference w:id="35"/>
-      </w:r>
-      <w:commentRangeStart w:id="36"/>
-      <w:commentRangeEnd w:id="36"/>
-      <w:r>
-        <w:commentReference w:id="36"/>
       </w:r>
       <w:r>
         <w:t xml:space="preserve">, com isso, que há espaço para soluções mais viáveis de coleta de dados no domínio farmacêutico através uma metodologia simples, fundamentada na determinação de fontes confiáveis para os dados de interesse associada a aplicação das técnicas de </w:t>
@@ -8163,55 +8155,55 @@
           <w:numId w:val="2"/>
         </w:numPr>
       </w:pPr>
-      <w:bookmarkStart w:id="37" w:name="_Toc22389558"/>
+      <w:bookmarkStart w:id="36" w:name="_Toc22389558"/>
+      <w:commentRangeStart w:id="37"/>
       <w:commentRangeStart w:id="38"/>
-      <w:commentRangeStart w:id="39"/>
       <w:r>
         <w:lastRenderedPageBreak/>
         <w:t>Fundamentação teórica</w:t>
       </w:r>
-      <w:bookmarkEnd w:id="37"/>
+      <w:bookmarkEnd w:id="36"/>
+      <w:commentRangeEnd w:id="37"/>
+      <w:r>
+        <w:commentReference w:id="37"/>
+      </w:r>
       <w:commentRangeEnd w:id="38"/>
       <w:r>
         <w:commentReference w:id="38"/>
       </w:r>
+    </w:p>
+    <w:p>
+      <w:pPr>
+        <w:ind w:firstLine="1134"/>
+      </w:pPr>
+      <w:r>
+        <w:t>À medida em que surgem novas tecnologias e o aumento do poder computacional, são produzidos mais e mais dados. São aprimorados instrumentos de medição, que geram dados cada vez mais precisos e versam sobre temas cada vez mais amplos. Neste capítulo</w:t>
+      </w:r>
+      <w:commentRangeStart w:id="39"/>
+      <w:commentRangeStart w:id="40"/>
+      <w:r>
+        <w:t>, discorremos sobre as diversas categorias de dados, a</w:t>
+      </w:r>
+      <w:commentRangeStart w:id="41"/>
+      <w:commentRangeStart w:id="42"/>
+      <w:r>
+        <w:t>s suas formas de armazenamento, e apresentamos técnicas para a coleta e análise destes dados.</w:t>
+      </w:r>
       <w:commentRangeEnd w:id="39"/>
       <w:r>
         <w:commentReference w:id="39"/>
       </w:r>
-    </w:p>
-    <w:p>
-      <w:pPr>
-        <w:ind w:firstLine="1134"/>
-      </w:pPr>
-      <w:r>
-        <w:t>À medida em que surgem novas tecnologias e o aumento do poder computacional, são produzidos mais e mais dados. São aprimorados instrumentos de medição, que geram dados cada vez mais precisos e versam sobre temas cada vez mais amplos. Neste capítulo</w:t>
-      </w:r>
-      <w:commentRangeStart w:id="40"/>
-      <w:commentRangeStart w:id="41"/>
-      <w:r>
-        <w:t>, discorremos sobre as diversas categorias de dados, a</w:t>
-      </w:r>
-      <w:commentRangeStart w:id="42"/>
-      <w:commentRangeStart w:id="43"/>
-      <w:r>
-        <w:t>s suas formas de armazenamento, e apresentamos técnicas para a coleta e análise destes dados.</w:t>
+      <w:commentRangeEnd w:id="41"/>
+      <w:r>
+        <w:commentReference w:id="41"/>
+      </w:r>
+      <w:commentRangeEnd w:id="42"/>
+      <w:r>
+        <w:commentReference w:id="42"/>
       </w:r>
       <w:commentRangeEnd w:id="40"/>
       <w:r>
         <w:commentReference w:id="40"/>
-      </w:r>
-      <w:commentRangeEnd w:id="42"/>
-      <w:r>
-        <w:commentReference w:id="42"/>
-      </w:r>
-      <w:commentRangeEnd w:id="43"/>
-      <w:r>
-        <w:commentReference w:id="43"/>
-      </w:r>
-      <w:commentRangeEnd w:id="41"/>
-      <w:r>
-        <w:commentReference w:id="41"/>
       </w:r>
     </w:p>
     <w:p>
@@ -8222,11 +8214,11 @@
           <w:numId w:val="2"/>
         </w:numPr>
       </w:pPr>
-      <w:bookmarkStart w:id="44" w:name="_Toc22389559"/>
+      <w:bookmarkStart w:id="43" w:name="_Toc22389559"/>
       <w:r>
         <w:t>coleta de dados</w:t>
       </w:r>
-      <w:bookmarkEnd w:id="44"/>
+      <w:bookmarkEnd w:id="43"/>
     </w:p>
     <w:p>
       <w:r>
@@ -8266,14 +8258,14 @@
           <w:numId w:val="2"/>
         </w:numPr>
       </w:pPr>
-      <w:bookmarkStart w:id="45" w:name="_Toc10132684213"/>
-      <w:bookmarkStart w:id="46" w:name="_Toc22389560"/>
+      <w:bookmarkStart w:id="44" w:name="_Toc10132684213"/>
+      <w:bookmarkStart w:id="45" w:name="_Toc22389560"/>
       <w:r>
         <w:lastRenderedPageBreak/>
         <w:t>TIPOS DE DADOS</w:t>
       </w:r>
+      <w:bookmarkEnd w:id="44"/>
       <w:bookmarkEnd w:id="45"/>
-      <w:bookmarkEnd w:id="46"/>
     </w:p>
     <w:p>
       <w:pPr>
@@ -8291,33 +8283,33 @@
           <w:numId w:val="2"/>
         </w:numPr>
       </w:pPr>
-      <w:bookmarkStart w:id="47" w:name="_Toc22389561"/>
+      <w:bookmarkStart w:id="46" w:name="_Toc22389561"/>
+      <w:commentRangeStart w:id="47"/>
       <w:commentRangeStart w:id="48"/>
+      <w:r>
+        <w:t>Qualitativos</w:t>
+      </w:r>
+      <w:bookmarkEnd w:id="46"/>
+      <w:commentRangeEnd w:id="47"/>
+      <w:r>
+        <w:commentReference w:id="47"/>
+      </w:r>
+      <w:commentRangeEnd w:id="48"/>
+      <w:r>
+        <w:commentReference w:id="48"/>
+      </w:r>
+    </w:p>
+    <w:p>
+      <w:pPr>
+        <w:ind w:firstLine="1134"/>
+      </w:pPr>
       <w:commentRangeStart w:id="49"/>
       <w:r>
-        <w:t>Qualitativos</w:t>
-      </w:r>
-      <w:bookmarkEnd w:id="47"/>
-      <w:commentRangeEnd w:id="48"/>
-      <w:r>
-        <w:commentReference w:id="48"/>
+        <w:t>São dados não numéricos, geralmente descritivos de características de um objeto de interesse.</w:t>
       </w:r>
       <w:commentRangeEnd w:id="49"/>
       <w:r>
         <w:commentReference w:id="49"/>
-      </w:r>
-    </w:p>
-    <w:p>
-      <w:pPr>
-        <w:ind w:firstLine="1134"/>
-      </w:pPr>
-      <w:commentRangeStart w:id="50"/>
-      <w:r>
-        <w:t>São dados não numéricos, geralmente descritivos de características de um objeto de interesse.</w:t>
-      </w:r>
-      <w:commentRangeEnd w:id="50"/>
-      <w:r>
-        <w:commentReference w:id="50"/>
       </w:r>
       <w:r>
         <w:t xml:space="preserve"> São exemplos de dados qualitativos, o nome de uma pessoa, sexo, a classificação de uma espécie, a cor de um produto.</w:t>
@@ -8331,17 +8323,17 @@
           <w:numId w:val="2"/>
         </w:numPr>
       </w:pPr>
-      <w:bookmarkStart w:id="51" w:name="_Toc22389562"/>
+      <w:bookmarkStart w:id="50" w:name="_Toc22389562"/>
       <w:r>
         <w:t>Quantitativos</w:t>
       </w:r>
-      <w:bookmarkEnd w:id="51"/>
+      <w:bookmarkEnd w:id="50"/>
     </w:p>
     <w:p>
       <w:pPr>
         <w:ind w:firstLine="1134"/>
       </w:pPr>
-      <w:commentRangeStart w:id="52"/>
+      <w:commentRangeStart w:id="51"/>
       <w:r>
         <w:t>São valores numéricos. São discretos quando assumem valores enumeráveis, geralmente provenientes de contagem. Contínuos quando assumem valores reais, geralmente provenientes de mensuração.</w:t>
       </w:r>
@@ -8353,9 +8345,9 @@
       <w:r>
         <w:t>É de suma importância esta classificação pois ela determina como estes dados podem ser obtidos, processados e finalmente apresentados.</w:t>
       </w:r>
-      <w:commentRangeEnd w:id="52"/>
-      <w:r>
-        <w:commentReference w:id="52"/>
+      <w:commentRangeEnd w:id="51"/>
+      <w:r>
+        <w:commentReference w:id="51"/>
       </w:r>
       <w:r>
         <w:t xml:space="preserve"> Exemplos de dados quantitativos são a idade de um aluno, a altura, o tamanho da população de uma espécie, o peso de um produto.</w:t>
@@ -8369,11 +8361,11 @@
           <w:numId w:val="2"/>
         </w:numPr>
       </w:pPr>
-      <w:bookmarkStart w:id="53" w:name="_Toc22389563"/>
+      <w:bookmarkStart w:id="52" w:name="_Toc22389563"/>
       <w:r>
         <w:t>Primários</w:t>
       </w:r>
-      <w:bookmarkEnd w:id="53"/>
+      <w:bookmarkEnd w:id="52"/>
     </w:p>
     <w:p>
       <w:pPr>
@@ -8395,11 +8387,11 @@
           <w:numId w:val="2"/>
         </w:numPr>
       </w:pPr>
-      <w:bookmarkStart w:id="54" w:name="_Toc22389564"/>
+      <w:bookmarkStart w:id="53" w:name="_Toc22389564"/>
       <w:r>
         <w:t>Secundários</w:t>
       </w:r>
-      <w:bookmarkEnd w:id="54"/>
+      <w:bookmarkEnd w:id="53"/>
     </w:p>
     <w:p>
       <w:pPr>
@@ -8418,11 +8410,11 @@
           <w:numId w:val="2"/>
         </w:numPr>
       </w:pPr>
-      <w:bookmarkStart w:id="55" w:name="_Toc22389565"/>
+      <w:bookmarkStart w:id="54" w:name="_Toc22389565"/>
       <w:r>
         <w:t>ORGANIZAÇÃO E ARMAZENAMENTO</w:t>
       </w:r>
-      <w:bookmarkEnd w:id="55"/>
+      <w:bookmarkEnd w:id="54"/>
     </w:p>
     <w:p>
       <w:pPr>
@@ -8441,13 +8433,13 @@
       <w:pPr>
         <w:ind w:firstLine="1134"/>
       </w:pPr>
-      <w:commentRangeStart w:id="56"/>
+      <w:commentRangeStart w:id="55"/>
       <w:r>
         <w:t>Como são organizados os dados podem ser estruturados, não estruturados ou semiestruturados [‎35].</w:t>
       </w:r>
-      <w:commentRangeEnd w:id="56"/>
-      <w:r>
-        <w:commentReference w:id="56"/>
+      <w:commentRangeEnd w:id="55"/>
+      <w:r>
+        <w:commentReference w:id="55"/>
       </w:r>
     </w:p>
     <w:p>
@@ -8458,11 +8450,11 @@
           <w:numId w:val="2"/>
         </w:numPr>
       </w:pPr>
-      <w:bookmarkStart w:id="57" w:name="_Toc22389566"/>
+      <w:bookmarkStart w:id="56" w:name="_Toc22389566"/>
       <w:r>
         <w:t>Estruturados</w:t>
       </w:r>
-      <w:bookmarkEnd w:id="57"/>
+      <w:bookmarkEnd w:id="56"/>
     </w:p>
     <w:p>
       <w:pPr>
@@ -8471,29 +8463,29 @@
       <w:r>
         <w:t xml:space="preserve">São dados que possuem um formato rígido bem definido. </w:t>
       </w:r>
+      <w:commentRangeStart w:id="57"/>
+      <w:r>
+        <w:t xml:space="preserve">Cada registro obedece a regras fixas como do que se trata, a respeito de que </w:t>
+      </w:r>
+      <w:proofErr w:type="gramStart"/>
+      <w:r>
+        <w:t>e</w:t>
+      </w:r>
+      <w:proofErr w:type="gramEnd"/>
+      <w:r>
+        <w:t xml:space="preserve"> em que formato está apresentado pré-estabelecidas em relação a sua inclusão. </w:t>
+      </w:r>
       <w:commentRangeStart w:id="58"/>
-      <w:r>
-        <w:t xml:space="preserve">Cada registro obedece a regras fixas como do que se trata, a respeito de que </w:t>
-      </w:r>
-      <w:proofErr w:type="gramStart"/>
-      <w:r>
-        <w:t>e</w:t>
-      </w:r>
-      <w:proofErr w:type="gramEnd"/>
-      <w:r>
-        <w:t xml:space="preserve"> em que formato está apresentado pré-estabelecidas em relação a sua inclusão. </w:t>
-      </w:r>
-      <w:commentRangeStart w:id="59"/>
+      <w:commentRangeEnd w:id="57"/>
+      <w:r>
+        <w:commentReference w:id="57"/>
+      </w:r>
+      <w:r>
+        <w:t xml:space="preserve">São um exemplo </w:t>
+      </w:r>
       <w:commentRangeEnd w:id="58"/>
       <w:r>
         <w:commentReference w:id="58"/>
-      </w:r>
-      <w:r>
-        <w:t xml:space="preserve">São um exemplo </w:t>
-      </w:r>
-      <w:commentRangeEnd w:id="59"/>
-      <w:r>
-        <w:commentReference w:id="59"/>
       </w:r>
       <w:r>
         <w:t xml:space="preserve">tabelas de banco de dados relacionais, em que cada linha representa um registro, </w:t>
@@ -8502,37 +8494,37 @@
         <w:lastRenderedPageBreak/>
         <w:t>ou seja, uma pessoa, um objeto ou uma instância qualquer</w:t>
       </w:r>
+      <w:commentRangeStart w:id="59"/>
+      <w:r>
+        <w:t xml:space="preserve">, e as informações das colunas são todas referentes àquela linha (registro). </w:t>
+      </w:r>
+      <w:commentRangeEnd w:id="59"/>
+      <w:r>
+        <w:commentReference w:id="59"/>
+      </w:r>
+      <w:r>
+        <w:t>A mesma coisa ocorre em um formulário de cadastro que tenha campos fixados para preenchimento. Cada campo que deve ser preenchido foi predeterminado.</w:t>
+      </w:r>
+    </w:p>
+    <w:p>
+      <w:pPr>
+        <w:ind w:firstLine="1134"/>
+      </w:pPr>
       <w:commentRangeStart w:id="60"/>
       <w:r>
-        <w:t xml:space="preserve">, e as informações das colunas são todas referentes àquela linha (registro). </w:t>
+        <w:t>Exemplos: Bancos de dados SQL, formulários de cadastro.</w:t>
+      </w:r>
+    </w:p>
+    <w:p>
+      <w:pPr>
+        <w:ind w:firstLine="1134"/>
+      </w:pPr>
+      <w:r>
+        <w:t>Como acessar: Através de linguagem de consulta própria chamada SQL no caso dos bancos relacionais, ou busca em ficheiros comumente organizados por ordem alfabética no caso de um formulário físico de cadastro.</w:t>
       </w:r>
       <w:commentRangeEnd w:id="60"/>
       <w:r>
         <w:commentReference w:id="60"/>
-      </w:r>
-      <w:r>
-        <w:t>A mesma coisa ocorre em um formulário de cadastro que tenha campos fixados para preenchimento. Cada campo que deve ser preenchido foi predeterminado.</w:t>
-      </w:r>
-    </w:p>
-    <w:p>
-      <w:pPr>
-        <w:ind w:firstLine="1134"/>
-      </w:pPr>
-      <w:commentRangeStart w:id="61"/>
-      <w:r>
-        <w:t>Exemplos: Bancos de dados SQL, formulários de cadastro.</w:t>
-      </w:r>
-    </w:p>
-    <w:p>
-      <w:pPr>
-        <w:ind w:firstLine="1134"/>
-      </w:pPr>
-      <w:r>
-        <w:t>Como acessar: Através de linguagem de consulta própria chamada SQL no caso dos bancos relacionais, ou busca em ficheiros comumente organizados por ordem alfabética no caso de um formulário físico de cadastro.</w:t>
-      </w:r>
-      <w:commentRangeEnd w:id="61"/>
-      <w:r>
-        <w:commentReference w:id="61"/>
       </w:r>
     </w:p>
     <w:p>
@@ -8543,11 +8535,11 @@
           <w:numId w:val="2"/>
         </w:numPr>
       </w:pPr>
-      <w:bookmarkStart w:id="62" w:name="_Toc22389567"/>
+      <w:bookmarkStart w:id="61" w:name="_Toc22389567"/>
       <w:r>
         <w:t>Não estruturados</w:t>
       </w:r>
-      <w:bookmarkEnd w:id="62"/>
+      <w:bookmarkEnd w:id="61"/>
     </w:p>
     <w:p>
       <w:pPr>
@@ -8561,26 +8553,26 @@
       <w:pPr>
         <w:ind w:firstLine="1134"/>
       </w:pPr>
+      <w:commentRangeStart w:id="62"/>
+      <w:r>
+        <w:t>Exemplo: arquivo de texto.</w:t>
+      </w:r>
+    </w:p>
+    <w:p>
+      <w:pPr>
+        <w:ind w:firstLine="1134"/>
+      </w:pPr>
+      <w:r>
+        <w:t>Forma de acesso: Leitura manual extensiva do texto e sua interpretação para a busca da informaçã</w:t>
+      </w:r>
       <w:commentRangeStart w:id="63"/>
-      <w:r>
-        <w:t>Exemplo: arquivo de texto.</w:t>
-      </w:r>
-    </w:p>
-    <w:p>
-      <w:pPr>
-        <w:ind w:firstLine="1134"/>
-      </w:pPr>
-      <w:r>
-        <w:t>Forma de acesso: Leitura manual extensiva do texto e sua interpretação para a busca da informaçã</w:t>
-      </w:r>
-      <w:commentRangeStart w:id="64"/>
+      <w:commentRangeEnd w:id="62"/>
+      <w:r>
+        <w:commentReference w:id="62"/>
+      </w:r>
       <w:commentRangeEnd w:id="63"/>
       <w:r>
         <w:commentReference w:id="63"/>
-      </w:r>
-      <w:commentRangeEnd w:id="64"/>
-      <w:r>
-        <w:commentReference w:id="64"/>
       </w:r>
       <w:r>
         <w:t>o.</w:t>
@@ -8594,11 +8586,11 @@
           <w:numId w:val="2"/>
         </w:numPr>
       </w:pPr>
-      <w:bookmarkStart w:id="65" w:name="_Toc22389568"/>
+      <w:bookmarkStart w:id="64" w:name="_Toc22389568"/>
       <w:r>
         <w:t>Semi estruturados</w:t>
       </w:r>
-      <w:bookmarkEnd w:id="65"/>
+      <w:bookmarkEnd w:id="64"/>
     </w:p>
     <w:p>
       <w:pPr>
@@ -8612,7 +8604,7 @@
       <w:pPr>
         <w:ind w:firstLine="1134"/>
       </w:pPr>
-      <w:commentRangeStart w:id="66"/>
+      <w:commentRangeStart w:id="65"/>
       <w:r>
         <w:t xml:space="preserve">Exemplo: </w:t>
       </w:r>
@@ -8656,9 +8648,9 @@
       <w:r>
         <w:t>.</w:t>
       </w:r>
-      <w:commentRangeEnd w:id="66"/>
-      <w:r>
-        <w:commentReference w:id="66"/>
+      <w:commentRangeEnd w:id="65"/>
+      <w:r>
+        <w:commentReference w:id="65"/>
       </w:r>
     </w:p>
     <w:p>
@@ -8669,12 +8661,12 @@
           <w:numId w:val="2"/>
         </w:numPr>
       </w:pPr>
-      <w:bookmarkStart w:id="67" w:name="_Toc22389569"/>
+      <w:bookmarkStart w:id="66" w:name="_Toc22389569"/>
       <w:r>
         <w:lastRenderedPageBreak/>
         <w:t>ESTRUTURA DE PÁGINAS E NAVEGADORES DE INTERNET</w:t>
       </w:r>
-      <w:bookmarkEnd w:id="67"/>
+      <w:bookmarkEnd w:id="66"/>
     </w:p>
     <w:p>
       <w:pPr>
@@ -8693,14 +8685,14 @@
           <w:color w:val="008000"/>
         </w:rPr>
       </w:pPr>
-      <w:bookmarkStart w:id="68" w:name="_Toc22389570"/>
-      <w:bookmarkStart w:id="69" w:name="_Toc22389520"/>
-      <w:bookmarkStart w:id="70" w:name="_Toc22387943"/>
-      <w:bookmarkStart w:id="71" w:name="_Toc22387885"/>
+      <w:bookmarkStart w:id="67" w:name="_Toc22389570"/>
+      <w:bookmarkStart w:id="68" w:name="_Toc22389520"/>
+      <w:bookmarkStart w:id="69" w:name="_Toc22387943"/>
+      <w:bookmarkStart w:id="70" w:name="_Toc22387885"/>
+      <w:bookmarkEnd w:id="67"/>
       <w:bookmarkEnd w:id="68"/>
       <w:bookmarkEnd w:id="69"/>
       <w:bookmarkEnd w:id="70"/>
-      <w:bookmarkEnd w:id="71"/>
     </w:p>
     <w:p>
       <w:pPr>
@@ -8719,14 +8711,14 @@
           <w:color w:val="008000"/>
         </w:rPr>
       </w:pPr>
-      <w:bookmarkStart w:id="72" w:name="_Toc22389571"/>
-      <w:bookmarkStart w:id="73" w:name="_Toc22389521"/>
-      <w:bookmarkStart w:id="74" w:name="_Toc22387944"/>
-      <w:bookmarkStart w:id="75" w:name="_Toc22387886"/>
+      <w:bookmarkStart w:id="71" w:name="_Toc22389571"/>
+      <w:bookmarkStart w:id="72" w:name="_Toc22389521"/>
+      <w:bookmarkStart w:id="73" w:name="_Toc22387944"/>
+      <w:bookmarkStart w:id="74" w:name="_Toc22387886"/>
+      <w:bookmarkEnd w:id="71"/>
       <w:bookmarkEnd w:id="72"/>
       <w:bookmarkEnd w:id="73"/>
       <w:bookmarkEnd w:id="74"/>
-      <w:bookmarkEnd w:id="75"/>
     </w:p>
     <w:p>
       <w:pPr>
@@ -8745,41 +8737,29 @@
           <w:color w:val="008000"/>
         </w:rPr>
       </w:pPr>
-      <w:bookmarkStart w:id="76" w:name="_Toc22389572"/>
-      <w:bookmarkStart w:id="77" w:name="_Toc22389522"/>
-      <w:bookmarkStart w:id="78" w:name="_Toc22387945"/>
-      <w:bookmarkStart w:id="79" w:name="_Toc22387887"/>
+      <w:bookmarkStart w:id="75" w:name="_Toc22389572"/>
+      <w:bookmarkStart w:id="76" w:name="_Toc22389522"/>
+      <w:bookmarkStart w:id="77" w:name="_Toc22387945"/>
+      <w:bookmarkStart w:id="78" w:name="_Toc22387887"/>
+      <w:bookmarkEnd w:id="75"/>
       <w:bookmarkEnd w:id="76"/>
       <w:bookmarkEnd w:id="77"/>
       <w:bookmarkEnd w:id="78"/>
+    </w:p>
+    <w:p>
+      <w:pPr>
+        <w:ind w:firstLine="1134"/>
+      </w:pPr>
+      <w:bookmarkStart w:id="79" w:name="_Toc22189435"/>
+      <w:bookmarkStart w:id="80" w:name="_Toc22389573"/>
+      <w:bookmarkStart w:id="81" w:name="_Toc22389523"/>
+      <w:bookmarkStart w:id="82" w:name="_Toc22387946"/>
+      <w:bookmarkStart w:id="83" w:name="_Toc22387888"/>
       <w:bookmarkEnd w:id="79"/>
-    </w:p>
-    <w:p>
-      <w:pPr>
-        <w:pStyle w:val="PargrafodaLista"/>
-        <w:keepNext/>
-        <w:numPr>
-          <w:ilvl w:val="0"/>
-          <w:numId w:val="7"/>
-        </w:numPr>
-        <w:spacing w:before="720" w:after="720" w:line="480" w:lineRule="auto"/>
-        <w:outlineLvl w:val="1"/>
-      </w:pPr>
-      <w:bookmarkStart w:id="80" w:name="_Toc22189435"/>
-      <w:bookmarkStart w:id="81" w:name="_Toc22389573"/>
-      <w:bookmarkStart w:id="82" w:name="_Toc22389523"/>
-      <w:bookmarkStart w:id="83" w:name="_Toc22387946"/>
-      <w:bookmarkStart w:id="84" w:name="_Toc22387888"/>
       <w:bookmarkEnd w:id="80"/>
       <w:bookmarkEnd w:id="81"/>
       <w:bookmarkEnd w:id="82"/>
       <w:bookmarkEnd w:id="83"/>
-      <w:bookmarkEnd w:id="84"/>
-    </w:p>
-    <w:p>
-      <w:pPr>
-        <w:ind w:firstLine="1134"/>
-      </w:pPr>
       <w:r>
         <w:t>Explicar o surgimento e o funcionamento da internet não faz parte da proposta deste trabalho. Por outro lado, para entender as metodologias e técnicas de extração de dados é essencial elucidar dois de seus principais elementos, ambos tão antigos quanto a própria internet [</w:t>
       </w:r>
@@ -8931,34 +8911,31 @@
       </w:r>
       <w:proofErr w:type="spellEnd"/>
       <w:r>
-        <w:t xml:space="preserve">) através do endereço do hospedeiro, o navegador acessa (e baixa) a base do documento HTML e todos os </w:t>
-      </w:r>
-      <w:r>
+        <w:t>) através do endereço do hospedeiro, o navegador acessa (e baixa) a base do documento HTML e todos os arquivos nele referenciados; e (</w:t>
+      </w:r>
+      <w:proofErr w:type="spellStart"/>
+      <w:r>
+        <w:t>iv</w:t>
+      </w:r>
+      <w:proofErr w:type="spellEnd"/>
+      <w:r>
+        <w:t>), por fim, uma representação visual do conteúdo HTML é exibida para o usuário.</w:t>
+      </w:r>
+    </w:p>
+    <w:p>
+      <w:pPr>
+        <w:ind w:firstLine="1134"/>
+      </w:pPr>
+    </w:p>
+    <w:p>
+      <w:pPr>
+        <w:jc w:val="center"/>
+      </w:pPr>
+      <w:r>
+        <w:rPr>
+          <w:noProof/>
+        </w:rPr>
         <w:lastRenderedPageBreak/>
-        <w:t>arquivos nele referenciados; e (</w:t>
-      </w:r>
-      <w:proofErr w:type="spellStart"/>
-      <w:r>
-        <w:t>iv</w:t>
-      </w:r>
-      <w:proofErr w:type="spellEnd"/>
-      <w:r>
-        <w:t>), por fim, uma representação visual do conteúdo HTML é exibida para o usuário.</w:t>
-      </w:r>
-    </w:p>
-    <w:p>
-      <w:pPr>
-        <w:ind w:firstLine="1134"/>
-      </w:pPr>
-    </w:p>
-    <w:p>
-      <w:pPr>
-        <w:jc w:val="center"/>
-      </w:pPr>
-      <w:r>
-        <w:rPr>
-          <w:noProof/>
-        </w:rPr>
         <w:drawing>
           <wp:inline distT="0" distB="0" distL="0" distR="0" wp14:anchorId="103D3ED7" wp14:editId="18A078B4">
             <wp:extent cx="5640705" cy="3209290"/>
@@ -9003,9 +8980,9 @@
         <w:pStyle w:val="Legenda"/>
         <w:jc w:val="center"/>
       </w:pPr>
-      <w:bookmarkStart w:id="85" w:name="_Toc25229789"/>
-      <w:bookmarkStart w:id="86" w:name="_Toc3786943053"/>
-      <w:bookmarkStart w:id="87" w:name="_Toc25861273"/>
+      <w:bookmarkStart w:id="84" w:name="_Toc25229789"/>
+      <w:bookmarkStart w:id="85" w:name="_Toc3786943053"/>
+      <w:bookmarkStart w:id="86" w:name="_Toc26172952"/>
       <w:r>
         <w:t xml:space="preserve">Figura </w:t>
       </w:r>
@@ -9030,9 +9007,9 @@
       <w:r>
         <w:t>: Visão geral do mecanismo de acesso às páginas de internet.</w:t>
       </w:r>
+      <w:bookmarkEnd w:id="84"/>
       <w:bookmarkEnd w:id="85"/>
       <w:bookmarkEnd w:id="86"/>
-      <w:bookmarkEnd w:id="87"/>
     </w:p>
     <w:p>
       <w:pPr>
@@ -9160,9 +9137,9 @@
         <w:pStyle w:val="Legenda"/>
         <w:jc w:val="center"/>
       </w:pPr>
-      <w:bookmarkStart w:id="88" w:name="_Toc25229790"/>
-      <w:bookmarkStart w:id="89" w:name="_Toc37869430532"/>
-      <w:bookmarkStart w:id="90" w:name="_Toc25861274"/>
+      <w:bookmarkStart w:id="87" w:name="_Toc25229790"/>
+      <w:bookmarkStart w:id="88" w:name="_Toc37869430532"/>
+      <w:bookmarkStart w:id="89" w:name="_Toc26172953"/>
       <w:r>
         <w:t xml:space="preserve">Figura </w:t>
       </w:r>
@@ -9187,9 +9164,9 @@
       <w:r>
         <w:t>: Estrutura básica de um documento HTML exibido em uma IDE de programação.</w:t>
       </w:r>
+      <w:bookmarkEnd w:id="87"/>
       <w:bookmarkEnd w:id="88"/>
       <w:bookmarkEnd w:id="89"/>
-      <w:bookmarkEnd w:id="90"/>
     </w:p>
     <w:p>
       <w:pPr>
@@ -9251,7 +9228,7 @@
       <w:pPr>
         <w:jc w:val="center"/>
       </w:pPr>
-      <w:bookmarkStart w:id="91" w:name="__DdeLink__1253_1453253019"/>
+      <w:bookmarkStart w:id="90" w:name="__DdeLink__1253_1453253019"/>
       <w:r>
         <w:rPr>
           <w:noProof/>
@@ -9301,9 +9278,9 @@
         <w:pStyle w:val="Legenda"/>
         <w:jc w:val="center"/>
       </w:pPr>
-      <w:bookmarkStart w:id="92" w:name="_Toc25229791"/>
-      <w:bookmarkStart w:id="93" w:name="_Toc3786943055"/>
-      <w:bookmarkStart w:id="94" w:name="_Toc25861275"/>
+      <w:bookmarkStart w:id="91" w:name="_Toc25229791"/>
+      <w:bookmarkStart w:id="92" w:name="_Toc3786943055"/>
+      <w:bookmarkStart w:id="93" w:name="_Toc26172954"/>
       <w:r>
         <w:t xml:space="preserve">Figura </w:t>
       </w:r>
@@ -9328,10 +9305,10 @@
       <w:r>
         <w:t>: Representação visual do código HTML em um navegador de internet.</w:t>
       </w:r>
+      <w:bookmarkEnd w:id="90"/>
       <w:bookmarkEnd w:id="91"/>
       <w:bookmarkEnd w:id="92"/>
       <w:bookmarkEnd w:id="93"/>
-      <w:bookmarkEnd w:id="94"/>
     </w:p>
     <w:p>
       <w:pPr>
@@ -9502,9 +9479,9 @@
         <w:pStyle w:val="Legenda"/>
         <w:jc w:val="center"/>
       </w:pPr>
-      <w:bookmarkStart w:id="95" w:name="_Toc25229792"/>
-      <w:bookmarkStart w:id="96" w:name="_Toc37869430551"/>
-      <w:bookmarkStart w:id="97" w:name="_Toc25861276"/>
+      <w:bookmarkStart w:id="94" w:name="_Toc25229792"/>
+      <w:bookmarkStart w:id="95" w:name="_Toc37869430551"/>
+      <w:bookmarkStart w:id="96" w:name="_Toc26172955"/>
       <w:r>
         <w:t xml:space="preserve">Figura </w:t>
       </w:r>
@@ -9537,9 +9514,9 @@
       <w:r>
         <w:t>.</w:t>
       </w:r>
+      <w:bookmarkEnd w:id="94"/>
       <w:bookmarkEnd w:id="95"/>
       <w:bookmarkEnd w:id="96"/>
-      <w:bookmarkEnd w:id="97"/>
     </w:p>
     <w:p>
       <w:pPr>
@@ -9589,11 +9566,11 @@
           <w:numId w:val="2"/>
         </w:numPr>
       </w:pPr>
-      <w:bookmarkStart w:id="98" w:name="_Toc22389574"/>
+      <w:bookmarkStart w:id="97" w:name="_Toc22389574"/>
       <w:r>
         <w:t>PADRÕES DE PÁGINAS DE INTERNET</w:t>
       </w:r>
-      <w:bookmarkEnd w:id="98"/>
+      <w:bookmarkEnd w:id="97"/>
     </w:p>
     <w:p>
       <w:r>
@@ -9824,11 +9801,11 @@
           <w:numId w:val="2"/>
         </w:numPr>
       </w:pPr>
-      <w:bookmarkStart w:id="99" w:name="_Toc22389575"/>
+      <w:bookmarkStart w:id="98" w:name="_Toc22389575"/>
       <w:r>
         <w:t>web scraping</w:t>
       </w:r>
-      <w:bookmarkEnd w:id="99"/>
+      <w:bookmarkEnd w:id="98"/>
     </w:p>
     <w:p>
       <w:pPr>
@@ -9841,8 +9818,8 @@
       <w:r>
         <w:t xml:space="preserve">um </w:t>
       </w:r>
+      <w:commentRangeStart w:id="99"/>
       <w:commentRangeStart w:id="100"/>
-      <w:commentRangeStart w:id="101"/>
       <w:r>
         <w:rPr>
           <w:i/>
@@ -9858,20 +9835,20 @@
         </w:rPr>
         <w:t xml:space="preserve"> browser</w:t>
       </w:r>
+      <w:commentRangeEnd w:id="99"/>
+      <w:r>
+        <w:commentReference w:id="99"/>
+      </w:r>
       <w:commentRangeEnd w:id="100"/>
       <w:r>
         <w:commentReference w:id="100"/>
       </w:r>
-      <w:commentRangeEnd w:id="101"/>
-      <w:r>
-        <w:commentReference w:id="101"/>
-      </w:r>
       <w:r>
         <w:t xml:space="preserve">, como o </w:t>
       </w:r>
+      <w:commentRangeStart w:id="101"/>
       <w:commentRangeStart w:id="102"/>
       <w:commentRangeStart w:id="103"/>
-      <w:commentRangeStart w:id="104"/>
       <w:proofErr w:type="spellStart"/>
       <w:r>
         <w:t>google</w:t>
@@ -9916,18 +9893,18 @@
       <w:r>
         <w:t>explorer</w:t>
       </w:r>
+      <w:commentRangeEnd w:id="101"/>
+      <w:proofErr w:type="spellEnd"/>
+      <w:r>
+        <w:commentReference w:id="101"/>
+      </w:r>
       <w:commentRangeEnd w:id="102"/>
-      <w:proofErr w:type="spellEnd"/>
       <w:r>
         <w:commentReference w:id="102"/>
       </w:r>
       <w:commentRangeEnd w:id="103"/>
       <w:r>
         <w:commentReference w:id="103"/>
-      </w:r>
-      <w:commentRangeEnd w:id="104"/>
-      <w:r>
-        <w:commentReference w:id="104"/>
       </w:r>
       <w:r>
         <w:t xml:space="preserve"> [38].</w:t>
@@ -10062,10 +10039,10 @@
         <w:keepNext/>
         <w:jc w:val="center"/>
       </w:pPr>
-      <w:commentRangeStart w:id="105"/>
-      <w:commentRangeEnd w:id="105"/>
-      <w:r>
-        <w:commentReference w:id="105"/>
+      <w:commentRangeStart w:id="104"/>
+      <w:commentRangeEnd w:id="104"/>
+      <w:r>
+        <w:commentReference w:id="104"/>
       </w:r>
       <w:r>
         <w:t xml:space="preserve">        </w:t>
@@ -10118,8 +10095,8 @@
         <w:pStyle w:val="Legenda"/>
         <w:jc w:val="center"/>
       </w:pPr>
-      <w:bookmarkStart w:id="106" w:name="_Toc25229793"/>
-      <w:bookmarkStart w:id="107" w:name="_Toc25861277"/>
+      <w:bookmarkStart w:id="105" w:name="_Toc25229793"/>
+      <w:bookmarkStart w:id="106" w:name="_Toc26172956"/>
       <w:r>
         <w:t xml:space="preserve">Figura </w:t>
       </w:r>
@@ -10144,8 +10121,8 @@
       <w:r>
         <w:t>: Representação de um documento HTML como texto e como árvore de objetos.</w:t>
       </w:r>
+      <w:bookmarkEnd w:id="105"/>
       <w:bookmarkEnd w:id="106"/>
-      <w:bookmarkEnd w:id="107"/>
     </w:p>
     <w:p/>
     <w:p>
@@ -10199,14 +10176,14 @@
       <w:pPr>
         <w:ind w:firstLine="1134"/>
       </w:pPr>
-      <w:bookmarkStart w:id="108" w:name="_Toc22389577"/>
-      <w:bookmarkStart w:id="109" w:name="_Toc22389527"/>
-      <w:bookmarkStart w:id="110" w:name="_Toc22387951"/>
-      <w:bookmarkStart w:id="111" w:name="_Toc22387893"/>
+      <w:bookmarkStart w:id="107" w:name="_Toc22389577"/>
+      <w:bookmarkStart w:id="108" w:name="_Toc22389527"/>
+      <w:bookmarkStart w:id="109" w:name="_Toc22387951"/>
+      <w:bookmarkStart w:id="110" w:name="_Toc22387893"/>
+      <w:bookmarkEnd w:id="107"/>
       <w:bookmarkEnd w:id="108"/>
       <w:bookmarkEnd w:id="109"/>
       <w:bookmarkEnd w:id="110"/>
-      <w:bookmarkEnd w:id="111"/>
       <w:r>
         <w:lastRenderedPageBreak/>
         <w:t xml:space="preserve">No exemplo da figura 5, </w:t>
@@ -10222,10 +10199,10 @@
     </w:p>
     <w:p/>
     <w:p>
-      <w:commentRangeStart w:id="112"/>
-      <w:commentRangeEnd w:id="112"/>
-      <w:r>
-        <w:commentReference w:id="112"/>
+      <w:commentRangeStart w:id="111"/>
+      <w:commentRangeEnd w:id="111"/>
+      <w:r>
+        <w:commentReference w:id="111"/>
       </w:r>
     </w:p>
     <w:p/>
@@ -10369,8 +10346,8 @@
         <w:pStyle w:val="Legenda"/>
         <w:jc w:val="center"/>
       </w:pPr>
-      <w:bookmarkStart w:id="113" w:name="_Toc252297951"/>
-      <w:bookmarkStart w:id="114" w:name="_Toc25861278"/>
+      <w:bookmarkStart w:id="112" w:name="_Toc252297951"/>
+      <w:bookmarkStart w:id="113" w:name="_Toc26172957"/>
       <w:r>
         <w:t xml:space="preserve">Figura </w:t>
       </w:r>
@@ -10413,8 +10390,8 @@
       <w:r>
         <w:t>.</w:t>
       </w:r>
+      <w:bookmarkEnd w:id="112"/>
       <w:bookmarkEnd w:id="113"/>
-      <w:bookmarkEnd w:id="114"/>
     </w:p>
     <w:p>
       <w:pPr>
@@ -10450,7 +10427,7 @@
         <w:keepNext/>
         <w:jc w:val="center"/>
       </w:pPr>
-      <w:bookmarkStart w:id="115" w:name="_Toc252287741"/>
+      <w:bookmarkStart w:id="114" w:name="_Toc252287741"/>
       <w:r>
         <w:t xml:space="preserve">Tabela </w:t>
       </w:r>
@@ -10490,7 +10467,7 @@
       <w:r>
         <w:t>.</w:t>
       </w:r>
-      <w:bookmarkEnd w:id="115"/>
+      <w:bookmarkEnd w:id="114"/>
     </w:p>
     <w:tbl>
       <w:tblPr>
@@ -11068,7 +11045,7 @@
               <w:pStyle w:val="TableContents"/>
               <w:jc w:val="left"/>
             </w:pPr>
-            <w:bookmarkStart w:id="116" w:name="__DdeLink__84_1529609627"/>
+            <w:bookmarkStart w:id="115" w:name="__DdeLink__84_1529609627"/>
             <w:r>
               <w:rPr>
                 <w:color w:val="000000"/>
@@ -11076,7 +11053,7 @@
               </w:rPr>
               <w:t>Não há.</w:t>
             </w:r>
-            <w:bookmarkEnd w:id="116"/>
+            <w:bookmarkEnd w:id="115"/>
           </w:p>
         </w:tc>
       </w:tr>
@@ -11865,8 +11842,8 @@
         <w:pStyle w:val="Legenda"/>
         <w:jc w:val="center"/>
       </w:pPr>
-      <w:bookmarkStart w:id="117" w:name="_Toc2522979512"/>
-      <w:bookmarkStart w:id="118" w:name="_Toc25861279"/>
+      <w:bookmarkStart w:id="116" w:name="_Toc2522979512"/>
+      <w:bookmarkStart w:id="117" w:name="_Toc26172958"/>
       <w:r>
         <w:t xml:space="preserve">Figura </w:t>
       </w:r>
@@ -11909,8 +11886,8 @@
       <w:r>
         <w:t>.</w:t>
       </w:r>
+      <w:bookmarkEnd w:id="116"/>
       <w:bookmarkEnd w:id="117"/>
-      <w:bookmarkEnd w:id="118"/>
     </w:p>
     <w:p>
       <w:pPr>
@@ -11945,7 +11922,7 @@
         <w:keepNext/>
         <w:jc w:val="center"/>
       </w:pPr>
-      <w:bookmarkStart w:id="119" w:name="_Toc252287742"/>
+      <w:bookmarkStart w:id="118" w:name="_Toc252287742"/>
       <w:r>
         <w:t xml:space="preserve">Tabela </w:t>
       </w:r>
@@ -11985,7 +11962,7 @@
       <w:r>
         <w:t>.</w:t>
       </w:r>
-      <w:bookmarkEnd w:id="119"/>
+      <w:bookmarkEnd w:id="118"/>
     </w:p>
     <w:tbl>
       <w:tblPr>
@@ -12319,7 +12296,7 @@
               <w:pStyle w:val="TableContents"/>
               <w:jc w:val="left"/>
             </w:pPr>
-            <w:bookmarkStart w:id="120" w:name="__DdeLink__158_4253742885"/>
+            <w:bookmarkStart w:id="119" w:name="__DdeLink__158_4253742885"/>
             <w:r>
               <w:rPr>
                 <w:color w:val="000000"/>
@@ -12327,7 +12304,7 @@
               </w:rPr>
               <w:t>Os dados de interesse precisam estar definidos no arquivo (JSON) de configurações/entradas da fonte.</w:t>
             </w:r>
-            <w:bookmarkEnd w:id="120"/>
+            <w:bookmarkEnd w:id="119"/>
           </w:p>
         </w:tc>
       </w:tr>
@@ -12582,7 +12559,7 @@
               <w:pStyle w:val="TableContents"/>
               <w:jc w:val="left"/>
             </w:pPr>
-            <w:bookmarkStart w:id="121" w:name="__DdeLink__179_1529609627"/>
+            <w:bookmarkStart w:id="120" w:name="__DdeLink__179_1529609627"/>
             <w:r>
               <w:rPr>
                 <w:color w:val="000000"/>
@@ -12590,7 +12567,7 @@
               </w:rPr>
               <w:t>Não há.</w:t>
             </w:r>
-            <w:bookmarkEnd w:id="121"/>
+            <w:bookmarkEnd w:id="120"/>
           </w:p>
         </w:tc>
       </w:tr>
@@ -13385,8 +13362,8 @@
         <w:pStyle w:val="Legenda"/>
         <w:jc w:val="center"/>
       </w:pPr>
-      <w:bookmarkStart w:id="122" w:name="_Toc2522979514"/>
-      <w:bookmarkStart w:id="123" w:name="_Toc25861280"/>
+      <w:bookmarkStart w:id="121" w:name="_Toc2522979514"/>
+      <w:bookmarkStart w:id="122" w:name="_Toc26172959"/>
       <w:r>
         <w:t xml:space="preserve">Figura </w:t>
       </w:r>
@@ -13421,8 +13398,8 @@
       <w:r>
         <w:t xml:space="preserve"> Scopus.</w:t>
       </w:r>
+      <w:bookmarkEnd w:id="121"/>
       <w:bookmarkEnd w:id="122"/>
-      <w:bookmarkEnd w:id="123"/>
     </w:p>
     <w:p>
       <w:pPr>
@@ -13453,7 +13430,7 @@
         <w:keepNext/>
         <w:jc w:val="center"/>
       </w:pPr>
-      <w:bookmarkStart w:id="124" w:name="_Toc252287743"/>
+      <w:bookmarkStart w:id="123" w:name="_Toc252287743"/>
       <w:r>
         <w:t xml:space="preserve">Tabela </w:t>
       </w:r>
@@ -13485,7 +13462,7 @@
       <w:r>
         <w:t xml:space="preserve"> Scopus.</w:t>
       </w:r>
-      <w:bookmarkEnd w:id="124"/>
+      <w:bookmarkEnd w:id="123"/>
     </w:p>
     <w:tbl>
       <w:tblPr>
@@ -13876,7 +13853,7 @@
               </w:rPr>
               <w:t xml:space="preserve">realizada precisa </w:t>
             </w:r>
-            <w:bookmarkStart w:id="125" w:name="__DdeLink__158_42537428851"/>
+            <w:bookmarkStart w:id="124" w:name="__DdeLink__158_42537428851"/>
             <w:r>
               <w:rPr>
                 <w:color w:val="000000"/>
@@ -13918,7 +13895,7 @@
               </w:rPr>
               <w:t>.</w:t>
             </w:r>
-            <w:bookmarkEnd w:id="125"/>
+            <w:bookmarkEnd w:id="124"/>
           </w:p>
           <w:p>
             <w:pPr>
@@ -16497,32 +16474,352 @@
       </w:r>
     </w:p>
     <w:p>
-      <w:pPr>
+      <w:r>
         <w:rPr>
           <w:lang w:val="en-US"/>
         </w:rPr>
-      </w:pPr>
-      <w:r>
-        <w:rPr>
-          <w:lang w:val="en-US"/>
-        </w:rPr>
         <w:tab/>
-        <w:t xml:space="preserve">Lorem ipsum dolor sit </w:t>
+      </w:r>
+      <w:r>
+        <w:t xml:space="preserve">A biblioteca </w:t>
       </w:r>
       <w:proofErr w:type="spellStart"/>
       <w:r>
-        <w:rPr>
-          <w:lang w:val="en-US"/>
-        </w:rPr>
-        <w:t>amet</w:t>
+        <w:t>python</w:t>
       </w:r>
       <w:proofErr w:type="spellEnd"/>
       <w:r>
-        <w:rPr>
-          <w:lang w:val="en-US"/>
-        </w:rPr>
+        <w:t xml:space="preserve"> </w:t>
+      </w:r>
+      <w:proofErr w:type="spellStart"/>
+      <w:r>
+        <w:t>scrapy</w:t>
+      </w:r>
+      <w:proofErr w:type="spellEnd"/>
+      <w:r>
+        <w:t xml:space="preserve"> [4] </w:t>
+      </w:r>
+      <w:r>
+        <w:t>foi</w:t>
+      </w:r>
+      <w:r>
+        <w:t xml:space="preserve"> construída com o objetivo de ser um framework completo para a tarefa de extrair dados de websites a partir do documento HTML. Para isto, ela gerencia as requisições HTTP ao site, expõe uma ferramenta para navegação pelo conteúdo do documento HTML via </w:t>
+      </w:r>
+      <w:proofErr w:type="spellStart"/>
+      <w:r>
+        <w:t>xpath</w:t>
+      </w:r>
+      <w:proofErr w:type="spellEnd"/>
+      <w:r>
+        <w:t xml:space="preserve"> [40]</w:t>
+      </w:r>
+      <w:r>
+        <w:t xml:space="preserve"> ou seletores </w:t>
+      </w:r>
+      <w:proofErr w:type="spellStart"/>
+      <w:r>
+        <w:t>css</w:t>
+      </w:r>
+      <w:proofErr w:type="spellEnd"/>
+      <w:r>
+        <w:t xml:space="preserve"> </w:t>
+      </w:r>
+      <w:r>
+        <w:t>[</w:t>
+      </w:r>
+      <w:r>
+        <w:t>48</w:t>
+      </w:r>
+      <w:r>
+        <w:t>]</w:t>
+      </w:r>
+      <w:r>
+        <w:t xml:space="preserve">, e ainda, </w:t>
+      </w:r>
+      <w:r>
+        <w:t>exp</w:t>
+      </w:r>
+      <w:r>
+        <w:t>orta</w:t>
+      </w:r>
+      <w:r>
+        <w:t xml:space="preserve"> os dados coleta</w:t>
+      </w:r>
+      <w:r>
+        <w:t>d</w:t>
+      </w:r>
+      <w:r>
+        <w:t xml:space="preserve">os para um arquivo com diferentes opções de formato: </w:t>
+      </w:r>
+      <w:proofErr w:type="spellStart"/>
+      <w:r>
+        <w:t>csv</w:t>
+      </w:r>
+      <w:proofErr w:type="spellEnd"/>
+      <w:r>
+        <w:t xml:space="preserve"> [21]</w:t>
+      </w:r>
+      <w:r>
+        <w:t xml:space="preserve">, </w:t>
+      </w:r>
+      <w:proofErr w:type="spellStart"/>
+      <w:r>
+        <w:t>json</w:t>
+      </w:r>
+      <w:proofErr w:type="spellEnd"/>
+      <w:r>
+        <w:t xml:space="preserve"> [4</w:t>
+      </w:r>
+      <w:r>
+        <w:t>4</w:t>
+      </w:r>
+      <w:r>
+        <w:t>]</w:t>
+      </w:r>
+      <w:r>
+        <w:t xml:space="preserve">, </w:t>
+      </w:r>
+      <w:proofErr w:type="spellStart"/>
+      <w:r>
+        <w:t>xml</w:t>
+      </w:r>
+      <w:proofErr w:type="spellEnd"/>
+      <w:r>
+        <w:t xml:space="preserve"> [49]</w:t>
+      </w:r>
+      <w:r>
         <w:t>.</w:t>
       </w:r>
+    </w:p>
+    <w:p>
+      <w:r>
+        <w:tab/>
+        <w:t xml:space="preserve">Uma implementação </w:t>
+      </w:r>
+      <w:proofErr w:type="gramStart"/>
+      <w:r>
+        <w:t>mínima</w:t>
+      </w:r>
+      <w:proofErr w:type="gramEnd"/>
+      <w:r>
+        <w:t xml:space="preserve"> mas ainda extremamente flexível de um programa baseado no </w:t>
+      </w:r>
+      <w:proofErr w:type="spellStart"/>
+      <w:r>
+        <w:t>scrapy</w:t>
+      </w:r>
+      <w:proofErr w:type="spellEnd"/>
+      <w:r>
+        <w:t xml:space="preserve"> consiste em estender a classe </w:t>
+      </w:r>
+      <w:proofErr w:type="spellStart"/>
+      <w:r>
+        <w:t>Spider</w:t>
+      </w:r>
+      <w:proofErr w:type="spellEnd"/>
+      <w:r>
+        <w:t xml:space="preserve"> e sobrescrever o método </w:t>
+      </w:r>
+      <w:proofErr w:type="spellStart"/>
+      <w:r>
+        <w:t>start_request</w:t>
+      </w:r>
+      <w:proofErr w:type="spellEnd"/>
+      <w:r>
+        <w:t xml:space="preserve">. </w:t>
+      </w:r>
+      <w:r>
+        <w:t xml:space="preserve">O </w:t>
+      </w:r>
+      <w:r>
+        <w:t xml:space="preserve">método </w:t>
+      </w:r>
+      <w:proofErr w:type="spellStart"/>
+      <w:r>
+        <w:t>start_request</w:t>
+      </w:r>
+      <w:proofErr w:type="spellEnd"/>
+      <w:r>
+        <w:t xml:space="preserve"> </w:t>
+      </w:r>
+      <w:r>
+        <w:t xml:space="preserve">deve </w:t>
+      </w:r>
+      <w:r>
+        <w:t>realiz</w:t>
+      </w:r>
+      <w:r>
+        <w:t>a</w:t>
+      </w:r>
+      <w:r>
+        <w:t>r</w:t>
+      </w:r>
+      <w:r>
+        <w:t xml:space="preserve"> criações sucessivas de </w:t>
+      </w:r>
+      <w:r>
+        <w:t>instâncias da classe</w:t>
+      </w:r>
+      <w:r>
+        <w:t xml:space="preserve"> </w:t>
+      </w:r>
+      <w:proofErr w:type="spellStart"/>
+      <w:r>
+        <w:t>Request</w:t>
+      </w:r>
+      <w:proofErr w:type="spellEnd"/>
+      <w:r>
+        <w:t xml:space="preserve">. </w:t>
+      </w:r>
+      <w:r>
+        <w:t>A</w:t>
+      </w:r>
+      <w:r>
+        <w:t xml:space="preserve"> requisição para o endereço indicado na criação do objeto é gerenciad</w:t>
+      </w:r>
+      <w:r>
+        <w:t>a</w:t>
+      </w:r>
+      <w:r>
+        <w:t xml:space="preserve"> pelo framework. O framework decide o momento adequado de realizar a requisição e se será necessário</w:t>
+      </w:r>
+      <w:r>
+        <w:t xml:space="preserve"> tentar novamente em caso de falha. Após uma requisição </w:t>
+      </w:r>
+      <w:proofErr w:type="gramStart"/>
+      <w:r>
+        <w:t>bem sucedida</w:t>
+      </w:r>
+      <w:proofErr w:type="gramEnd"/>
+      <w:r>
+        <w:t xml:space="preserve">, é chamada uma função que é passada como parâmetro na criação do objeto de </w:t>
+      </w:r>
+      <w:proofErr w:type="spellStart"/>
+      <w:r>
+        <w:t>Request</w:t>
+      </w:r>
+      <w:proofErr w:type="spellEnd"/>
+      <w:r>
+        <w:t xml:space="preserve">. Esta função é a responsável por realizar a procura desejada dentro do documento retornado pela requisição. Após o processamento, a função deve criar mais instâncias da classe </w:t>
+      </w:r>
+      <w:proofErr w:type="spellStart"/>
+      <w:r>
+        <w:t>Request</w:t>
+      </w:r>
+      <w:proofErr w:type="spellEnd"/>
+      <w:r>
+        <w:t xml:space="preserve"> ou </w:t>
+      </w:r>
+      <w:r>
+        <w:t xml:space="preserve">objetos do tipo dicionário, que serão tratados pelo framework como um item do </w:t>
+      </w:r>
+      <w:proofErr w:type="gramStart"/>
+      <w:r>
+        <w:t>resultado final</w:t>
+      </w:r>
+      <w:proofErr w:type="gramEnd"/>
+      <w:r>
+        <w:t xml:space="preserve"> da coleta de dados.</w:t>
+      </w:r>
+      <w:r>
+        <w:t xml:space="preserve"> Este fluxo de atividades está representado na figura 9.</w:t>
+      </w:r>
+    </w:p>
+    <w:p>
+      <w:pPr>
+        <w:keepNext/>
+        <w:jc w:val="center"/>
+      </w:pPr>
+      <w:r>
+        <w:rPr>
+          <w:noProof/>
+        </w:rPr>
+        <w:lastRenderedPageBreak/>
+        <w:drawing>
+          <wp:inline distT="0" distB="0" distL="0" distR="0" wp14:anchorId="69704D8A" wp14:editId="36CACF10">
+            <wp:extent cx="3004185" cy="4245610"/>
+            <wp:effectExtent l="0" t="0" r="0" b="0"/>
+            <wp:docPr id="5" name="Imagem 5"/>
+            <wp:cNvGraphicFramePr>
+              <a:graphicFrameLocks xmlns:a="http://schemas.openxmlformats.org/drawingml/2006/main" noChangeAspect="1"/>
+            </wp:cNvGraphicFramePr>
+            <a:graphic xmlns:a="http://schemas.openxmlformats.org/drawingml/2006/main">
+              <a:graphicData uri="http://schemas.openxmlformats.org/drawingml/2006/picture">
+                <pic:pic xmlns:pic="http://schemas.openxmlformats.org/drawingml/2006/picture">
+                  <pic:nvPicPr>
+                    <pic:cNvPr id="0" name="Picture 4"/>
+                    <pic:cNvPicPr>
+                      <a:picLocks noChangeAspect="1" noChangeArrowheads="1"/>
+                    </pic:cNvPicPr>
+                  </pic:nvPicPr>
+                  <pic:blipFill>
+                    <a:blip r:embed="rId22">
+                      <a:extLst>
+                        <a:ext uri="{28A0092B-C50C-407E-A947-70E740481C1C}">
+                          <a14:useLocalDpi xmlns:a14="http://schemas.microsoft.com/office/drawing/2010/main" val="0"/>
+                        </a:ext>
+                      </a:extLst>
+                    </a:blip>
+                    <a:srcRect/>
+                    <a:stretch>
+                      <a:fillRect/>
+                    </a:stretch>
+                  </pic:blipFill>
+                  <pic:spPr bwMode="auto">
+                    <a:xfrm>
+                      <a:off x="0" y="0"/>
+                      <a:ext cx="3004185" cy="4245610"/>
+                    </a:xfrm>
+                    <a:prstGeom prst="rect">
+                      <a:avLst/>
+                    </a:prstGeom>
+                    <a:noFill/>
+                    <a:ln>
+                      <a:noFill/>
+                    </a:ln>
+                  </pic:spPr>
+                </pic:pic>
+              </a:graphicData>
+            </a:graphic>
+          </wp:inline>
+        </w:drawing>
+      </w:r>
+    </w:p>
+    <w:p>
+      <w:pPr>
+        <w:pStyle w:val="Legenda"/>
+        <w:jc w:val="center"/>
+      </w:pPr>
+      <w:r>
+        <w:t xml:space="preserve">Figura </w:t>
+      </w:r>
+      <w:fldSimple w:instr=" SEQ Figura \* ARABIC ">
+        <w:r>
+          <w:rPr>
+            <w:noProof/>
+          </w:rPr>
+          <w:t>9</w:t>
+        </w:r>
+      </w:fldSimple>
+      <w:r>
+        <w:t xml:space="preserve"> - </w:t>
+      </w:r>
+      <w:r>
+        <w:t xml:space="preserve">Diagrama atividades de um programa </w:t>
+      </w:r>
+      <w:proofErr w:type="spellStart"/>
+      <w:r>
+        <w:t>scrapy</w:t>
+      </w:r>
+      <w:proofErr w:type="spellEnd"/>
+      <w:r>
+        <w:t xml:space="preserve"> mínimo.</w:t>
+      </w:r>
+    </w:p>
+    <w:p>
+      <w:pPr>
+        <w:keepNext/>
+      </w:pPr>
     </w:p>
     <w:p>
       <w:pPr>
@@ -16552,6 +16849,7 @@
         <w:t xml:space="preserve"> </w:t>
       </w:r>
       <w:proofErr w:type="spellStart"/>
+      <w:proofErr w:type="gramStart"/>
       <w:r>
         <w:t>Scrapy</w:t>
       </w:r>
@@ -16559,6 +16857,7 @@
       <w:r>
         <w:t>[</w:t>
       </w:r>
+      <w:proofErr w:type="gramEnd"/>
       <w:r>
         <w:fldChar w:fldCharType="begin"/>
       </w:r>
@@ -16581,7 +16880,21 @@
     <w:p>
       <w:r>
         <w:tab/>
-        <w:t xml:space="preserve">Recorrendo aos conceitos de herança e sobreposição de métodos do paradigma de programação orientada a objetos (POO), as classes do sistema estendem determinadas classes generalizadas do </w:t>
+        <w:t xml:space="preserve">Recorrendo aos conceitos de herança e sobreposição de métodos do paradigma de programação orientada a objetos (POO), as classes </w:t>
+      </w:r>
+      <w:proofErr w:type="spellStart"/>
+      <w:r>
+        <w:t>d</w:t>
+      </w:r>
+      <w:r>
+        <w:t>n</w:t>
+      </w:r>
+      <w:r>
+        <w:t>o</w:t>
+      </w:r>
+      <w:proofErr w:type="spellEnd"/>
+      <w:r>
+        <w:t xml:space="preserve"> sistema estendem determinadas classes generalizadas do </w:t>
       </w:r>
       <w:r>
         <w:rPr>
@@ -16610,7 +16923,11 @@
       </w:r>
       <w:proofErr w:type="spellEnd"/>
       <w:r>
-        <w:t xml:space="preserve">, e especializam, também, uma classe especial responsável pela lógica individual de cada fonte de dados (se beneficiando dos recursos oferecidos pelo </w:t>
+        <w:t xml:space="preserve">, e especializam, também, uma classe especial responsável pela lógica individual de </w:t>
+      </w:r>
+      <w:r>
+        <w:lastRenderedPageBreak/>
+        <w:t xml:space="preserve">cada fonte de dados (se beneficiando dos recursos oferecidos pelo </w:t>
       </w:r>
       <w:r>
         <w:rPr>
@@ -16749,11 +17066,7 @@
         <w:t>framework</w:t>
       </w:r>
       <w:r>
-        <w:t xml:space="preserve"> utilizado, esta classe implementa um conjunto pré-definido de métodos de auxílio </w:t>
-      </w:r>
-      <w:r>
-        <w:lastRenderedPageBreak/>
-        <w:t>ao processo de exportação de dados[</w:t>
+        <w:t xml:space="preserve"> utilizado, esta classe implementa um conjunto pré-definido de métodos de auxílio ao processo de exportação de dados[</w:t>
       </w:r>
       <w:r>
         <w:fldChar w:fldCharType="begin"/>
@@ -16907,7 +17220,11 @@
       </w:r>
       <w:proofErr w:type="spellEnd"/>
       <w:r>
-        <w:t xml:space="preserve">”, contendo toda lógica relacionada as regras de negócio desta fonte. A classe realiza a busca pelos dados de interesse através de requisições do tipo GET ao </w:t>
+        <w:t xml:space="preserve">”, contendo toda lógica relacionada as regras de negócio </w:t>
+      </w:r>
+      <w:r>
+        <w:lastRenderedPageBreak/>
+        <w:t xml:space="preserve">desta fonte. A classe realiza a busca pelos dados de interesse através de requisições do tipo GET ao </w:t>
       </w:r>
       <w:r>
         <w:rPr>
@@ -17033,11 +17350,7 @@
         <w:t>score</w:t>
       </w:r>
       <w:r>
-        <w:t xml:space="preserve">) </w:t>
-      </w:r>
-      <w:r>
-        <w:lastRenderedPageBreak/>
-        <w:t xml:space="preserve">da origem de cada artigo encontrado e consulta o </w:t>
+        <w:t xml:space="preserve">) da origem de cada artigo encontrado e consulta o </w:t>
       </w:r>
       <w:r>
         <w:rPr>
@@ -17060,6 +17373,7 @@
         <w:rPr>
           <w:noProof/>
         </w:rPr>
+        <w:lastRenderedPageBreak/>
         <w:drawing>
           <wp:inline distT="0" distB="0" distL="0" distR="0" wp14:anchorId="61503C6D" wp14:editId="5E2B1D4E">
             <wp:extent cx="5760720" cy="5633085"/>
@@ -17078,7 +17392,7 @@
                     </pic:cNvPicPr>
                   </pic:nvPicPr>
                   <pic:blipFill>
-                    <a:blip r:embed="rId22"/>
+                    <a:blip r:embed="rId23"/>
                     <a:stretch>
                       <a:fillRect/>
                     </a:stretch>
@@ -17104,8 +17418,8 @@
         <w:pStyle w:val="Legenda"/>
         <w:jc w:val="center"/>
       </w:pPr>
-      <w:bookmarkStart w:id="126" w:name="_Toc252297952"/>
-      <w:bookmarkStart w:id="127" w:name="_Toc25861281"/>
+      <w:bookmarkStart w:id="125" w:name="_Toc252297952"/>
+      <w:bookmarkStart w:id="126" w:name="_Toc26172960"/>
       <w:r>
         <w:t xml:space="preserve">Figura </w:t>
       </w:r>
@@ -17122,7 +17436,7 @@
         <w:rPr>
           <w:noProof/>
         </w:rPr>
-        <w:t>9</w:t>
+        <w:t>10</w:t>
       </w:r>
       <w:r>
         <w:fldChar w:fldCharType="end"/>
@@ -17130,8 +17444,8 @@
       <w:r>
         <w:t>: Diagrama de Classes do sistema.</w:t>
       </w:r>
+      <w:bookmarkEnd w:id="125"/>
       <w:bookmarkEnd w:id="126"/>
-      <w:bookmarkEnd w:id="127"/>
     </w:p>
     <w:p/>
     <w:p>
@@ -17143,54 +17457,855 @@
         </w:numPr>
       </w:pPr>
       <w:r>
+        <w:t>FONTES</w:t>
+      </w:r>
+    </w:p>
+    <w:p>
+      <w:pPr>
+        <w:pStyle w:val="Sumrio1"/>
+      </w:pPr>
+      <w:r>
+        <w:tab/>
+      </w:r>
+      <w:r>
+        <w:t xml:space="preserve">Este capítulo detalha para cada site utilizado, a </w:t>
+      </w:r>
+      <w:proofErr w:type="spellStart"/>
+      <w:proofErr w:type="gramStart"/>
+      <w:r>
+        <w:t>sequencia</w:t>
+      </w:r>
+      <w:proofErr w:type="spellEnd"/>
+      <w:proofErr w:type="gramEnd"/>
+      <w:r>
+        <w:t xml:space="preserve"> de atividades desenvolvidas para alcançar os objetivos de extração de dados. Cada site apresentou diferentes níveis de desafios a serem contornados.</w:t>
+      </w:r>
+    </w:p>
+    <w:p>
+      <w:pPr>
+        <w:pStyle w:val="PargrafodaLista"/>
+        <w:keepNext/>
+        <w:numPr>
+          <w:ilvl w:val="0"/>
+          <w:numId w:val="1"/>
+        </w:numPr>
+        <w:spacing w:before="1040" w:after="720"/>
+        <w:contextualSpacing w:val="0"/>
+        <w:jc w:val="left"/>
+        <w:outlineLvl w:val="0"/>
+        <w:rPr>
+          <w:b/>
+          <w:caps/>
+          <w:vanish/>
+          <w:kern w:val="2"/>
+          <w:sz w:val="32"/>
+        </w:rPr>
+      </w:pPr>
+    </w:p>
+    <w:p>
+      <w:pPr>
+        <w:pStyle w:val="PargrafodaLista"/>
+        <w:keepNext/>
+        <w:numPr>
+          <w:ilvl w:val="0"/>
+          <w:numId w:val="1"/>
+        </w:numPr>
+        <w:spacing w:before="1040" w:after="720"/>
+        <w:contextualSpacing w:val="0"/>
+        <w:jc w:val="left"/>
+        <w:outlineLvl w:val="0"/>
+        <w:rPr>
+          <w:b/>
+          <w:caps/>
+          <w:vanish/>
+          <w:kern w:val="2"/>
+          <w:sz w:val="32"/>
+        </w:rPr>
+      </w:pPr>
+    </w:p>
+    <w:p>
+      <w:pPr>
+        <w:pStyle w:val="PargrafodaLista"/>
+        <w:keepNext/>
+        <w:numPr>
+          <w:ilvl w:val="0"/>
+          <w:numId w:val="1"/>
+        </w:numPr>
+        <w:spacing w:before="1040" w:after="720"/>
+        <w:contextualSpacing w:val="0"/>
+        <w:jc w:val="left"/>
+        <w:outlineLvl w:val="0"/>
+        <w:rPr>
+          <w:b/>
+          <w:caps/>
+          <w:vanish/>
+          <w:kern w:val="2"/>
+          <w:sz w:val="32"/>
+        </w:rPr>
+      </w:pPr>
+    </w:p>
+    <w:p>
+      <w:pPr>
+        <w:pStyle w:val="PargrafodaLista"/>
+        <w:keepNext/>
+        <w:numPr>
+          <w:ilvl w:val="0"/>
+          <w:numId w:val="1"/>
+        </w:numPr>
+        <w:spacing w:before="1040" w:after="720"/>
+        <w:contextualSpacing w:val="0"/>
+        <w:jc w:val="left"/>
+        <w:outlineLvl w:val="0"/>
+        <w:rPr>
+          <w:b/>
+          <w:caps/>
+          <w:vanish/>
+          <w:kern w:val="2"/>
+          <w:sz w:val="32"/>
+        </w:rPr>
+      </w:pPr>
+    </w:p>
+    <w:p>
+      <w:pPr>
+        <w:pStyle w:val="PargrafodaLista"/>
+        <w:keepNext/>
+        <w:numPr>
+          <w:ilvl w:val="1"/>
+          <w:numId w:val="1"/>
+        </w:numPr>
+        <w:spacing w:before="720" w:after="720" w:line="480" w:lineRule="auto"/>
+        <w:contextualSpacing w:val="0"/>
+        <w:outlineLvl w:val="1"/>
+        <w:rPr>
+          <w:b/>
+          <w:caps/>
+          <w:vanish/>
+        </w:rPr>
+      </w:pPr>
+    </w:p>
+    <w:p>
+      <w:pPr>
+        <w:pStyle w:val="PargrafodaLista"/>
+        <w:keepNext/>
+        <w:numPr>
+          <w:ilvl w:val="1"/>
+          <w:numId w:val="1"/>
+        </w:numPr>
+        <w:spacing w:before="720" w:after="720" w:line="480" w:lineRule="auto"/>
+        <w:contextualSpacing w:val="0"/>
+        <w:outlineLvl w:val="1"/>
+        <w:rPr>
+          <w:b/>
+          <w:caps/>
+          <w:vanish/>
+        </w:rPr>
+      </w:pPr>
+    </w:p>
+    <w:p>
+      <w:pPr>
+        <w:pStyle w:val="PargrafodaLista"/>
+        <w:keepNext/>
+        <w:numPr>
+          <w:ilvl w:val="1"/>
+          <w:numId w:val="1"/>
+        </w:numPr>
+        <w:spacing w:before="720" w:after="720" w:line="480" w:lineRule="auto"/>
+        <w:contextualSpacing w:val="0"/>
+        <w:outlineLvl w:val="1"/>
+        <w:rPr>
+          <w:b/>
+          <w:caps/>
+          <w:vanish/>
+        </w:rPr>
+      </w:pPr>
+    </w:p>
+    <w:p>
+      <w:pPr>
+        <w:pStyle w:val="PargrafodaLista"/>
+        <w:keepNext/>
+        <w:numPr>
+          <w:ilvl w:val="1"/>
+          <w:numId w:val="1"/>
+        </w:numPr>
+        <w:spacing w:before="720" w:after="720" w:line="480" w:lineRule="auto"/>
+        <w:contextualSpacing w:val="0"/>
+        <w:outlineLvl w:val="1"/>
+        <w:rPr>
+          <w:b/>
+          <w:caps/>
+          <w:vanish/>
+        </w:rPr>
+      </w:pPr>
+    </w:p>
+    <w:p>
+      <w:pPr>
+        <w:pStyle w:val="Ttulo3"/>
+      </w:pPr>
+      <w:proofErr w:type="spellStart"/>
+      <w:r>
+        <w:t>DrugBank</w:t>
+      </w:r>
+      <w:proofErr w:type="spellEnd"/>
+    </w:p>
+    <w:p>
+      <w:pPr>
+        <w:pStyle w:val="Sumrio1"/>
+      </w:pPr>
+      <w:r>
+        <w:tab/>
+        <w:t>O processamento é iniciado com</w:t>
+      </w:r>
+      <w:r>
+        <w:t xml:space="preserve"> a</w:t>
+      </w:r>
+      <w:r>
+        <w:t xml:space="preserve"> busca pelo nome do fármaco. O primeiro objeto do tipo </w:t>
+      </w:r>
+      <w:proofErr w:type="spellStart"/>
+      <w:r>
+        <w:t>request</w:t>
+      </w:r>
+      <w:proofErr w:type="spellEnd"/>
+      <w:r>
+        <w:t xml:space="preserve"> é criado para o endereço https://www.drugbank.ca/unearth/q?utf8=%E2%9C%93&amp;query=nome_do_farmaco&amp;searcher=drugs. Onde o parâmetro query indica qual é o fármaco a ser pesquisado. Esta requisição pode retornar uma lista de resultados, um resultado único ou nenhum resultado.</w:t>
+      </w:r>
+    </w:p>
+    <w:p>
+      <w:pPr>
+        <w:pStyle w:val="Sumrio1"/>
+      </w:pPr>
+      <w:r>
+        <w:tab/>
+      </w:r>
+      <w:r>
+        <w:t>Caso o retorno seja uma lista de resultados, o primeiro item da lista é seguido</w:t>
+      </w:r>
+      <w:r>
+        <w:t>, abrindo uma página de detalhes para o item</w:t>
+      </w:r>
+      <w:r>
+        <w:t>.</w:t>
+      </w:r>
+      <w:r>
+        <w:t xml:space="preserve"> Caso seja um resultado único, não é apresentada lista e o site redireciona automaticamente para a página de detalhes do fármaco. A figura </w:t>
+      </w:r>
+      <w:r>
+        <w:t>11</w:t>
+      </w:r>
+      <w:r>
+        <w:t xml:space="preserve"> mostra a página de detalhes resultado da busca para o fármaco </w:t>
+      </w:r>
+      <w:proofErr w:type="spellStart"/>
+      <w:r>
+        <w:t>tylenol</w:t>
+      </w:r>
+      <w:proofErr w:type="spellEnd"/>
+      <w:r>
+        <w:t>.</w:t>
+      </w:r>
+    </w:p>
+    <w:p/>
+    <w:p>
+      <w:pPr>
+        <w:keepNext/>
+        <w:jc w:val="center"/>
+      </w:pPr>
+      <w:r>
+        <w:rPr>
+          <w:noProof/>
+        </w:rPr>
+        <w:drawing>
+          <wp:inline distT="0" distB="0" distL="0" distR="0" wp14:anchorId="71BEA94D" wp14:editId="0B76BD1D">
+            <wp:extent cx="5760085" cy="2968625"/>
+            <wp:effectExtent l="0" t="0" r="0" b="0"/>
+            <wp:docPr id="1" name="Gráfico 1"/>
+            <wp:cNvGraphicFramePr>
+              <a:graphicFrameLocks xmlns:a="http://schemas.openxmlformats.org/drawingml/2006/main" noChangeAspect="1"/>
+            </wp:cNvGraphicFramePr>
+            <a:graphic xmlns:a="http://schemas.openxmlformats.org/drawingml/2006/main">
+              <a:graphicData uri="http://schemas.openxmlformats.org/drawingml/2006/picture">
+                <pic:pic xmlns:pic="http://schemas.openxmlformats.org/drawingml/2006/picture">
+                  <pic:nvPicPr>
+                    <pic:cNvPr id="1" name=""/>
+                    <pic:cNvPicPr/>
+                  </pic:nvPicPr>
+                  <pic:blipFill>
+                    <a:blip r:embed="rId24">
+                      <a:extLst>
+                        <a:ext uri="{96DAC541-7B7A-43D3-8B79-37D633B846F1}">
+                          <asvg:svgBlip xmlns:asvg="http://schemas.microsoft.com/office/drawing/2016/SVG/main" r:embed="rId25"/>
+                        </a:ext>
+                      </a:extLst>
+                    </a:blip>
+                    <a:stretch>
+                      <a:fillRect/>
+                    </a:stretch>
+                  </pic:blipFill>
+                  <pic:spPr>
+                    <a:xfrm>
+                      <a:off x="0" y="0"/>
+                      <a:ext cx="5760085" cy="2968625"/>
+                    </a:xfrm>
+                    <a:prstGeom prst="rect">
+                      <a:avLst/>
+                    </a:prstGeom>
+                  </pic:spPr>
+                </pic:pic>
+              </a:graphicData>
+            </a:graphic>
+          </wp:inline>
+        </w:drawing>
+      </w:r>
+    </w:p>
+    <w:p>
+      <w:pPr>
+        <w:pStyle w:val="Legenda"/>
+        <w:jc w:val="center"/>
+      </w:pPr>
+      <w:r>
+        <w:t xml:space="preserve">Figura </w:t>
+      </w:r>
+      <w:fldSimple w:instr=" SEQ Figura \* ARABIC ">
+        <w:r>
+          <w:rPr>
+            <w:noProof/>
+          </w:rPr>
+          <w:t>11</w:t>
+        </w:r>
+      </w:fldSimple>
+      <w:r>
+        <w:t xml:space="preserve"> - página de detalhe do fármaco </w:t>
+      </w:r>
+      <w:proofErr w:type="spellStart"/>
+      <w:r>
+        <w:t>tylenol</w:t>
+      </w:r>
+      <w:proofErr w:type="spellEnd"/>
+      <w:r>
+        <w:t xml:space="preserve"> no </w:t>
+      </w:r>
+      <w:proofErr w:type="spellStart"/>
+      <w:r>
+        <w:t>drugbank</w:t>
+      </w:r>
+      <w:proofErr w:type="spellEnd"/>
+      <w:r>
+        <w:t>.</w:t>
+      </w:r>
+    </w:p>
+    <w:p>
+      <w:pPr>
+        <w:pStyle w:val="Sumrio1"/>
+      </w:pPr>
+      <w:r>
+        <w:tab/>
+      </w:r>
+      <w:r>
+        <w:t>A tabela em evidência é identifica</w:t>
+      </w:r>
+      <w:r>
+        <w:t>d</w:t>
+      </w:r>
+      <w:r>
+        <w:t xml:space="preserve">a </w:t>
+      </w:r>
+      <w:r>
+        <w:t>pelo</w:t>
+      </w:r>
+      <w:r>
+        <w:t xml:space="preserve"> id</w:t>
+      </w:r>
+      <w:r>
+        <w:t xml:space="preserve"> da </w:t>
+      </w:r>
+      <w:proofErr w:type="spellStart"/>
+      <w:r>
+        <w:t>tag</w:t>
+      </w:r>
+      <w:proofErr w:type="spellEnd"/>
+      <w:r>
+        <w:t xml:space="preserve"> HTML igual a </w:t>
+      </w:r>
+      <w:r>
+        <w:t>"</w:t>
+      </w:r>
+      <w:proofErr w:type="spellStart"/>
+      <w:r>
+        <w:t>drug-moldb-properties</w:t>
+      </w:r>
+      <w:proofErr w:type="spellEnd"/>
+      <w:r>
+        <w:t>"</w:t>
+      </w:r>
+      <w:r>
+        <w:t>.</w:t>
+      </w:r>
+      <w:r>
+        <w:t xml:space="preserve"> A primeira célula de cada linha </w:t>
+      </w:r>
+      <w:r>
+        <w:t xml:space="preserve">da tabela </w:t>
+      </w:r>
+      <w:r>
+        <w:t>indica o nome da propriedade procurada. E a segunda, o valor.</w:t>
+      </w:r>
+    </w:p>
+    <w:p/>
+    <w:p>
+      <w:pPr>
+        <w:pStyle w:val="Ttulo3"/>
+      </w:pPr>
+      <w:proofErr w:type="spellStart"/>
+      <w:r>
         <w:lastRenderedPageBreak/>
-        <w:t>FONTES</w:t>
-      </w:r>
-    </w:p>
+        <w:t>MerckMillipore</w:t>
+      </w:r>
+      <w:proofErr w:type="spellEnd"/>
+    </w:p>
+    <w:p>
+      <w:pPr>
+        <w:pStyle w:val="Sumrio1"/>
+      </w:pPr>
+      <w:r>
+        <w:tab/>
+        <w:t xml:space="preserve">O processamento é iniciado com a busca pelo nome do fármaco. O primeiro objeto do tipo </w:t>
+      </w:r>
+      <w:proofErr w:type="spellStart"/>
+      <w:r>
+        <w:t>request</w:t>
+      </w:r>
+      <w:proofErr w:type="spellEnd"/>
+      <w:r>
+        <w:t xml:space="preserve"> é criado para o endereço </w:t>
+      </w:r>
+      <w:r>
+        <w:t>http://www.merckmillipore.com/BR/pt/search/</w:t>
+      </w:r>
+      <w:r>
+        <w:t>nome_do_farmaco</w:t>
+      </w:r>
+      <w:r>
+        <w:t xml:space="preserve">. Onde o </w:t>
+      </w:r>
+      <w:r>
+        <w:t xml:space="preserve">termo </w:t>
+      </w:r>
+      <w:proofErr w:type="spellStart"/>
+      <w:r>
+        <w:t>nome_do_farmaco</w:t>
+      </w:r>
+      <w:proofErr w:type="spellEnd"/>
+      <w:r>
+        <w:t xml:space="preserve"> indica </w:t>
+      </w:r>
+      <w:r>
+        <w:t>qual é o fármaco a ser pesquisado. Esta requisição pode retornar uma lista de resultados, um resultado único ou nenhum resultado.</w:t>
+      </w:r>
+    </w:p>
+    <w:p>
+      <w:pPr>
+        <w:pStyle w:val="Sumrio1"/>
+      </w:pPr>
+      <w:r>
+        <w:tab/>
+        <w:t>Caso o retorno seja uma lista de resultados, o primeiro item da lista é seguido, abrindo uma página de detalhes para o item. Caso seja um resultado único, não é apresentada lista e o site redireciona automaticamente para a página de detalhes do fármaco. A figura 1</w:t>
+      </w:r>
+      <w:r>
+        <w:t>2</w:t>
+      </w:r>
+      <w:r>
+        <w:t xml:space="preserve"> mostra a página de detalhes resultado da busca para o fármaco </w:t>
+      </w:r>
+      <w:proofErr w:type="spellStart"/>
+      <w:r>
+        <w:t>Aerosil</w:t>
+      </w:r>
+      <w:proofErr w:type="spellEnd"/>
+      <w:r>
+        <w:t>.</w:t>
+      </w:r>
+    </w:p>
+    <w:p>
+      <w:pPr>
+        <w:pStyle w:val="Sumrio1"/>
+      </w:pPr>
+    </w:p>
+    <w:p>
+      <w:pPr>
+        <w:keepNext/>
+        <w:jc w:val="center"/>
+      </w:pPr>
+      <w:r>
+        <w:rPr>
+          <w:noProof/>
+        </w:rPr>
+        <w:drawing>
+          <wp:inline distT="0" distB="0" distL="0" distR="0" wp14:anchorId="6C1D93D5" wp14:editId="61ADEE7B">
+            <wp:extent cx="5760085" cy="2685415"/>
+            <wp:effectExtent l="0" t="0" r="0" b="0"/>
+            <wp:docPr id="6" name="Gráfico 6"/>
+            <wp:cNvGraphicFramePr>
+              <a:graphicFrameLocks xmlns:a="http://schemas.openxmlformats.org/drawingml/2006/main" noChangeAspect="1"/>
+            </wp:cNvGraphicFramePr>
+            <a:graphic xmlns:a="http://schemas.openxmlformats.org/drawingml/2006/main">
+              <a:graphicData uri="http://schemas.openxmlformats.org/drawingml/2006/picture">
+                <pic:pic xmlns:pic="http://schemas.openxmlformats.org/drawingml/2006/picture">
+                  <pic:nvPicPr>
+                    <pic:cNvPr id="1" name=""/>
+                    <pic:cNvPicPr/>
+                  </pic:nvPicPr>
+                  <pic:blipFill>
+                    <a:blip r:embed="rId26">
+                      <a:extLst>
+                        <a:ext uri="{96DAC541-7B7A-43D3-8B79-37D633B846F1}">
+                          <asvg:svgBlip xmlns:asvg="http://schemas.microsoft.com/office/drawing/2016/SVG/main" r:embed="rId27"/>
+                        </a:ext>
+                      </a:extLst>
+                    </a:blip>
+                    <a:stretch>
+                      <a:fillRect/>
+                    </a:stretch>
+                  </pic:blipFill>
+                  <pic:spPr>
+                    <a:xfrm>
+                      <a:off x="0" y="0"/>
+                      <a:ext cx="5760085" cy="2685415"/>
+                    </a:xfrm>
+                    <a:prstGeom prst="rect">
+                      <a:avLst/>
+                    </a:prstGeom>
+                  </pic:spPr>
+                </pic:pic>
+              </a:graphicData>
+            </a:graphic>
+          </wp:inline>
+        </w:drawing>
+      </w:r>
+    </w:p>
+    <w:p>
+      <w:pPr>
+        <w:pStyle w:val="Legenda"/>
+        <w:jc w:val="center"/>
+      </w:pPr>
+      <w:r>
+        <w:t xml:space="preserve">Figura </w:t>
+      </w:r>
+      <w:fldSimple w:instr=" SEQ Figura \* ARABIC ">
+        <w:r>
+          <w:rPr>
+            <w:noProof/>
+          </w:rPr>
+          <w:t>12</w:t>
+        </w:r>
+      </w:fldSimple>
+      <w:r>
+        <w:t xml:space="preserve"> - Página de detalhes do fármaco </w:t>
+      </w:r>
+      <w:r>
+        <w:t xml:space="preserve">Lactose </w:t>
+      </w:r>
+      <w:proofErr w:type="spellStart"/>
+      <w:r>
+        <w:t>monohidratada</w:t>
+      </w:r>
+      <w:proofErr w:type="spellEnd"/>
+      <w:r>
+        <w:t xml:space="preserve"> no </w:t>
+      </w:r>
+      <w:proofErr w:type="spellStart"/>
+      <w:r>
+        <w:t>merckmilliporo</w:t>
+      </w:r>
+      <w:proofErr w:type="spellEnd"/>
+      <w:r>
+        <w:t>.</w:t>
+      </w:r>
+    </w:p>
+    <w:p>
+      <w:pPr>
+        <w:pStyle w:val="Sumrio1"/>
+      </w:pPr>
+      <w:r>
+        <w:tab/>
+      </w:r>
+      <w:r>
+        <w:t xml:space="preserve">O grupo de tabelas em evidência é selecionado como todos os elementos de </w:t>
+      </w:r>
+      <w:proofErr w:type="spellStart"/>
+      <w:r>
+        <w:t>tag</w:t>
+      </w:r>
+      <w:proofErr w:type="spellEnd"/>
+      <w:r>
+        <w:t xml:space="preserve"> </w:t>
+      </w:r>
+      <w:proofErr w:type="spellStart"/>
+      <w:r>
+        <w:t>table</w:t>
+      </w:r>
+      <w:proofErr w:type="spellEnd"/>
+      <w:r>
+        <w:t xml:space="preserve"> que contém a classe </w:t>
+      </w:r>
+      <w:proofErr w:type="spellStart"/>
+      <w:r>
+        <w:t>attribute-group-table</w:t>
+      </w:r>
+      <w:proofErr w:type="spellEnd"/>
+      <w:r>
+        <w:t>. A primeira coluna de cada linha indica o nome da propriedade e a segunda, o valor.</w:t>
+      </w:r>
+    </w:p>
+    <w:p/>
     <w:p>
       <w:pPr>
         <w:pStyle w:val="Ttulo3"/>
-        <w:numPr>
-          <w:ilvl w:val="2"/>
-          <w:numId w:val="2"/>
-        </w:numPr>
-      </w:pPr>
+      </w:pPr>
+      <w:r>
+        <w:lastRenderedPageBreak/>
+        <w:t>Scopus</w:t>
+      </w:r>
+    </w:p>
+    <w:p>
+      <w:pPr>
+        <w:pStyle w:val="Sumrio1"/>
+      </w:pPr>
+      <w:r>
+        <w:tab/>
+      </w:r>
+      <w:r>
+        <w:t>O Scopus disponibiliza um</w:t>
+      </w:r>
+      <w:r>
+        <w:t>a</w:t>
+      </w:r>
+      <w:r>
+        <w:t xml:space="preserve"> API</w:t>
+      </w:r>
+      <w:r>
+        <w:t xml:space="preserve"> [50] para facilitar o trabalho de busca de dados </w:t>
+      </w:r>
+      <w:r>
+        <w:t>em seu</w:t>
+      </w:r>
+      <w:r>
+        <w:t>s serviços</w:t>
+      </w:r>
+      <w:r>
+        <w:t>,</w:t>
+      </w:r>
+      <w:r>
+        <w:t xml:space="preserve"> que retorna um documento em formato JSON</w:t>
+      </w:r>
+      <w:r>
+        <w:t>.</w:t>
+      </w:r>
+      <w:r>
+        <w:t xml:space="preserve"> Apesar de o framework </w:t>
+      </w:r>
       <w:proofErr w:type="spellStart"/>
       <w:r>
-        <w:t>DrugBank</w:t>
+        <w:t>scrapy</w:t>
       </w:r>
       <w:proofErr w:type="spellEnd"/>
-    </w:p>
-    <w:p>
-      <w:pPr>
-        <w:pStyle w:val="Ttulo3"/>
-        <w:numPr>
-          <w:ilvl w:val="2"/>
-          <w:numId w:val="2"/>
-        </w:numPr>
-      </w:pPr>
+      <w:r>
+        <w:t xml:space="preserve"> fornecer ferramentas específicas para trabalhar com documentos HTML, esta deficiência </w:t>
+      </w:r>
+      <w:r>
+        <w:t xml:space="preserve">foi </w:t>
+      </w:r>
+      <w:r>
+        <w:t xml:space="preserve">superada utilizando-se a biblioteca padrão da linguagem </w:t>
+      </w:r>
       <w:proofErr w:type="spellStart"/>
       <w:r>
-        <w:t>Merckmillipore</w:t>
+        <w:t>python</w:t>
       </w:r>
       <w:proofErr w:type="spellEnd"/>
-    </w:p>
-    <w:p>
-      <w:pPr>
-        <w:pStyle w:val="Ttulo3"/>
-        <w:numPr>
-          <w:ilvl w:val="2"/>
-          <w:numId w:val="2"/>
-        </w:numPr>
-      </w:pPr>
-      <w:r>
-        <w:t>Scopus</w:t>
-      </w:r>
-    </w:p>
-    <w:p>
-      <w:r>
-        <w:br w:type="page"/>
-      </w:r>
+      <w:r>
+        <w:t xml:space="preserve"> </w:t>
+      </w:r>
+      <w:proofErr w:type="spellStart"/>
+      <w:r>
+        <w:t>json</w:t>
+      </w:r>
+      <w:proofErr w:type="spellEnd"/>
+      <w:r>
+        <w:t xml:space="preserve"> [51]</w:t>
+      </w:r>
+      <w:r>
+        <w:t xml:space="preserve"> para navegação pelo documento retornado. Esta biblioteca transforma o texto em formato JSON em um objeto ou lista de objetos e, desta forma, permite acesso às informações diretamente através das propriedades do objeto</w:t>
+      </w:r>
+      <w:r>
+        <w:t xml:space="preserve"> </w:t>
+      </w:r>
+      <w:proofErr w:type="spellStart"/>
+      <w:r>
+        <w:t>python</w:t>
+      </w:r>
+      <w:proofErr w:type="spellEnd"/>
+      <w:r>
+        <w:t xml:space="preserve">. </w:t>
+      </w:r>
+      <w:r>
+        <w:t>Seguindo as instruções da documentação da API do Scopus, u</w:t>
+      </w:r>
+      <w:r>
+        <w:t xml:space="preserve">tilizamos </w:t>
+      </w:r>
+      <w:r>
+        <w:t>a u</w:t>
+      </w:r>
+      <w:proofErr w:type="spellStart"/>
+      <w:r>
+        <w:t>rl</w:t>
+      </w:r>
+      <w:proofErr w:type="spellEnd"/>
+      <w:r>
+        <w:t xml:space="preserve"> </w:t>
+      </w:r>
+      <w:r>
+        <w:t>https://api.elsevier.com/content/search/scopus?</w:t>
+      </w:r>
+      <w:r>
+        <w:t>query=QUERY_STRING, onde o termo QUERY_STRING define os nossos parâmetros de busca. Para que a requisição seja processada pelo Scopus, o header da requisição deve conter a chave</w:t>
+      </w:r>
+      <w:r>
+        <w:t xml:space="preserve"> </w:t>
+      </w:r>
+      <w:r>
+        <w:t>X-ELS-</w:t>
+      </w:r>
+      <w:proofErr w:type="spellStart"/>
+      <w:r>
+        <w:t>APIKey</w:t>
+      </w:r>
+      <w:proofErr w:type="spellEnd"/>
+      <w:r>
+        <w:t xml:space="preserve"> </w:t>
+      </w:r>
+      <w:r>
+        <w:t xml:space="preserve">com </w:t>
+      </w:r>
+      <w:r>
+        <w:t>um</w:t>
+      </w:r>
+      <w:r>
+        <w:t xml:space="preserve"> valor d</w:t>
+      </w:r>
+      <w:r>
+        <w:t>e</w:t>
+      </w:r>
+      <w:r>
+        <w:t xml:space="preserve"> chave de </w:t>
+      </w:r>
+      <w:proofErr w:type="spellStart"/>
+      <w:r>
+        <w:t>api</w:t>
+      </w:r>
+      <w:proofErr w:type="spellEnd"/>
+      <w:r>
+        <w:t xml:space="preserve"> habilitada para utilizar o serviço. Obtemos uma chave de </w:t>
+      </w:r>
+      <w:proofErr w:type="spellStart"/>
+      <w:r>
+        <w:t>api</w:t>
+      </w:r>
+      <w:proofErr w:type="spellEnd"/>
+      <w:r>
+        <w:t xml:space="preserve"> do Scopus</w:t>
+      </w:r>
+      <w:r>
+        <w:t xml:space="preserve"> após cadastro de </w:t>
+      </w:r>
+      <w:r>
+        <w:t>no site</w:t>
+      </w:r>
+      <w:r>
+        <w:t>.</w:t>
+      </w:r>
+      <w:r>
+        <w:t xml:space="preserve"> O Scopus restringe</w:t>
+      </w:r>
+      <w:r>
+        <w:t>, ainda,</w:t>
+      </w:r>
+      <w:r>
+        <w:t xml:space="preserve"> o acesso ao serviço </w:t>
+      </w:r>
+      <w:r>
+        <w:t xml:space="preserve">somente </w:t>
+      </w:r>
+      <w:proofErr w:type="spellStart"/>
+      <w:r>
+        <w:t>a</w:t>
+      </w:r>
+      <w:proofErr w:type="spellEnd"/>
+      <w:r>
+        <w:t xml:space="preserve"> </w:t>
+      </w:r>
+      <w:proofErr w:type="spellStart"/>
+      <w:r>
+        <w:t>IPs</w:t>
+      </w:r>
+      <w:proofErr w:type="spellEnd"/>
+      <w:r>
+        <w:t xml:space="preserve"> previamente habilitados</w:t>
+      </w:r>
+      <w:r>
+        <w:t>, como é o caso da rede interna da Universidade Federal Fluminense</w:t>
+      </w:r>
+      <w:r>
+        <w:t>.</w:t>
+      </w:r>
+      <w:r>
+        <w:t xml:space="preserve"> O termo de busca fica definido pelo usuário no momento da execução.  A figura 13 mostra um índice de chaves do arquivo </w:t>
+      </w:r>
+      <w:proofErr w:type="spellStart"/>
+      <w:r>
+        <w:t>json</w:t>
+      </w:r>
+      <w:proofErr w:type="spellEnd"/>
+      <w:r>
+        <w:t xml:space="preserve"> retornado pela API.</w:t>
+      </w:r>
+    </w:p>
+    <w:p/>
+    <w:p/>
+    <w:p>
+      <w:r>
+        <w:tab/>
+      </w:r>
+      <w:r>
+        <w:t xml:space="preserve">A lista de artigos desejada é encontrada seguindo as chaves </w:t>
+      </w:r>
+      <w:proofErr w:type="spellStart"/>
+      <w:r>
+        <w:t>search-results</w:t>
+      </w:r>
+      <w:proofErr w:type="spellEnd"/>
+      <w:r>
+        <w:t xml:space="preserve"> e </w:t>
+      </w:r>
+      <w:proofErr w:type="spellStart"/>
+      <w:r>
+        <w:t>entry</w:t>
+      </w:r>
+      <w:proofErr w:type="spellEnd"/>
+      <w:r>
+        <w:t>.</w:t>
+      </w:r>
+      <w:bookmarkStart w:id="127" w:name="_GoBack"/>
+      <w:bookmarkEnd w:id="127"/>
+    </w:p>
+    <w:p/>
+    <w:p/>
+    <w:p/>
+    <w:p/>
+    <w:p>
+      <w:pPr>
+        <w:pStyle w:val="Sumrio1"/>
+      </w:pPr>
     </w:p>
     <w:p>
       <w:pPr>
@@ -17513,7 +18628,13 @@
     <w:p>
       <w:r>
         <w:tab/>
-        <w:t>Para cada site, foi criado um programa com objetivo específico de navegar pela estrutura do site até a obtenção dos dados de interesse. Para isto, o usuário especialista deve fornecer uma série de parâmetros encapsulados em um arquivo do tipo JSON [46] que é fornecido como entrada para o programa. O usuário, na chamada do programa define ainda o tipo de arquivo de saída (se CSV [21] ou JSON), e o nome e caminho onde será salvo o arquiv</w:t>
+        <w:t>Para cada site, foi criado um programa com objetivo específico de navegar pela estrutura do site até a obtenção dos dados de interesse. Para isto, o usuário especialista deve fornecer uma série de parâmetros encapsulados em um arquivo do tipo JSON [4</w:t>
+      </w:r>
+      <w:r>
+        <w:t>4</w:t>
+      </w:r>
+      <w:r>
+        <w:t>] que é fornecido como entrada para o programa. O usuário, na chamada do programa define ainda o tipo de arquivo de saída (se CSV [21] ou JSON), e o nome e caminho onde será salvo o arquiv</w:t>
       </w:r>
       <w:r>
         <w:t>o com o resultado do processamento.</w:t>
@@ -17572,7 +18693,7 @@
                     </pic:cNvPicPr>
                   </pic:nvPicPr>
                   <pic:blipFill>
-                    <a:blip r:embed="rId23">
+                    <a:blip r:embed="rId28">
                       <a:extLst>
                         <a:ext uri="{28A0092B-C50C-407E-A947-70E740481C1C}">
                           <a14:useLocalDpi xmlns:a14="http://schemas.microsoft.com/office/drawing/2010/main" val="0"/>
@@ -17609,7 +18730,7 @@
         <w:pStyle w:val="Legenda"/>
         <w:jc w:val="center"/>
       </w:pPr>
-      <w:bookmarkStart w:id="129" w:name="_Toc25861282"/>
+      <w:bookmarkStart w:id="129" w:name="_Toc26172961"/>
       <w:r>
         <w:t xml:space="preserve">Figura </w:t>
       </w:r>
@@ -17618,7 +18739,7 @@
           <w:rPr>
             <w:noProof/>
           </w:rPr>
-          <w:t>10</w:t>
+          <w:t>13</w:t>
         </w:r>
       </w:fldSimple>
       <w:r>
@@ -17659,7 +18780,13 @@
       </w:r>
       <w:proofErr w:type="spellEnd"/>
       <w:r>
-        <w:t xml:space="preserve"> [48]; o nome do arquivo de configuração que define os termos de busca e saída de acordo com a especificação de cada fonte; o tipo de saída; e o nome do arquivo de saída.</w:t>
+        <w:t xml:space="preserve"> [4</w:t>
+      </w:r>
+      <w:r>
+        <w:t>4</w:t>
+      </w:r>
+      <w:r>
+        <w:t>]; o nome do arquivo de configuração que define os termos de busca e saída de acordo com a especificação de cada fonte; o tipo de saída; e o nome do arquivo de saída.</w:t>
       </w:r>
     </w:p>
     <w:p/>
@@ -17686,7 +18813,13 @@
       </w:r>
       <w:proofErr w:type="spellEnd"/>
       <w:r>
-        <w:t xml:space="preserve"> [12] é encontrar uma lista de fármacos pelo nome. Encontrada a página específica de cada fármaco, buscar por uma lista de propriedades. Ambas as entradas: lista de fármacos e de propriedades são de responsabilidade do usuário especialista. O usuário edita um arquivo em formato JSON [46] seguindo o modelo demonstrado na figura </w:t>
+        <w:t xml:space="preserve"> [12] é encontrar uma lista de fármacos pelo nome. Encontrada a página específica de cada fármaco, buscar por uma lista de propriedades. Ambas as entradas: lista de fármacos e de propriedades são de responsabilidade do usuário especialista. O usuário edita um arquivo em formato JSON [4</w:t>
+      </w:r>
+      <w:r>
+        <w:t>4</w:t>
+      </w:r>
+      <w:r>
+        <w:t xml:space="preserve">] seguindo o modelo demonstrado na figura </w:t>
       </w:r>
       <w:r>
         <w:t>1</w:t>
@@ -17740,7 +18873,7 @@
                     </pic:cNvPicPr>
                   </pic:nvPicPr>
                   <pic:blipFill>
-                    <a:blip r:embed="rId24"/>
+                    <a:blip r:embed="rId29"/>
                     <a:stretch>
                       <a:fillRect/>
                     </a:stretch>
@@ -17767,7 +18900,7 @@
         <w:jc w:val="center"/>
       </w:pPr>
       <w:bookmarkStart w:id="130" w:name="_Toc25229794"/>
-      <w:bookmarkStart w:id="131" w:name="_Toc25861283"/>
+      <w:bookmarkStart w:id="131" w:name="_Toc26172962"/>
       <w:r>
         <w:t xml:space="preserve">Figura </w:t>
       </w:r>
@@ -17784,7 +18917,7 @@
         <w:rPr>
           <w:noProof/>
         </w:rPr>
-        <w:t>11</w:t>
+        <w:t>14</w:t>
       </w:r>
       <w:r>
         <w:fldChar w:fldCharType="end"/>
@@ -17894,7 +19027,7 @@
                     </pic:cNvPicPr>
                   </pic:nvPicPr>
                   <pic:blipFill>
-                    <a:blip r:embed="rId25"/>
+                    <a:blip r:embed="rId30"/>
                     <a:stretch>
                       <a:fillRect/>
                     </a:stretch>
@@ -17920,7 +19053,7 @@
         <w:pStyle w:val="Legenda"/>
         <w:jc w:val="center"/>
       </w:pPr>
-      <w:bookmarkStart w:id="132" w:name="_Toc25861284"/>
+      <w:bookmarkStart w:id="132" w:name="_Toc26172963"/>
       <w:r>
         <w:t xml:space="preserve">Figura </w:t>
       </w:r>
@@ -17937,7 +19070,7 @@
         <w:rPr>
           <w:noProof/>
         </w:rPr>
-        <w:t>12</w:t>
+        <w:t>15</w:t>
       </w:r>
       <w:r>
         <w:fldChar w:fldCharType="end"/>
@@ -17989,7 +19122,19 @@
       </w:r>
       <w:proofErr w:type="spellEnd"/>
       <w:r>
-        <w:t xml:space="preserve"> [47] é encontrar uma lista de fármacos pelo nome. Encontrada a página específica de cada fármaco, buscar por uma lista de propriedades. Ambas as entradas: lista de fármacos e de propriedades são de responsabilidade do usuário especialista. O usuário edita um arquivo em formato JSON [46] seguindo o modelo demonstrado na figura </w:t>
+        <w:t xml:space="preserve"> [4</w:t>
+      </w:r>
+      <w:r>
+        <w:t>5</w:t>
+      </w:r>
+      <w:r>
+        <w:t>] é encontrar uma lista de fármacos pelo nome. Encontrada a página específica de cada fármaco, buscar por uma lista de propriedades. Ambas as entradas: lista de fármacos e de propriedades são de responsabilidade do usuário especialista. O usuário edita um arquivo em formato JSON [4</w:t>
+      </w:r>
+      <w:r>
+        <w:t>4</w:t>
+      </w:r>
+      <w:r>
+        <w:t xml:space="preserve">] seguindo o modelo demonstrado na figura </w:t>
       </w:r>
       <w:r>
         <w:t>1</w:t>
@@ -18040,7 +19185,7 @@
                     </pic:cNvPicPr>
                   </pic:nvPicPr>
                   <pic:blipFill>
-                    <a:blip r:embed="rId26"/>
+                    <a:blip r:embed="rId31"/>
                     <a:stretch>
                       <a:fillRect/>
                     </a:stretch>
@@ -18066,7 +19211,7 @@
         <w:pStyle w:val="Legenda"/>
         <w:jc w:val="center"/>
       </w:pPr>
-      <w:bookmarkStart w:id="133" w:name="_Toc25861285"/>
+      <w:bookmarkStart w:id="133" w:name="_Toc26172964"/>
       <w:r>
         <w:t xml:space="preserve">Figura </w:t>
       </w:r>
@@ -18083,7 +19228,7 @@
         <w:rPr>
           <w:noProof/>
         </w:rPr>
-        <w:t>13</w:t>
+        <w:t>16</w:t>
       </w:r>
       <w:r>
         <w:fldChar w:fldCharType="end"/>
@@ -18175,7 +19320,7 @@
                     </pic:cNvPicPr>
                   </pic:nvPicPr>
                   <pic:blipFill>
-                    <a:blip r:embed="rId27"/>
+                    <a:blip r:embed="rId32"/>
                     <a:stretch>
                       <a:fillRect/>
                     </a:stretch>
@@ -18201,7 +19346,7 @@
         <w:pStyle w:val="Legenda"/>
         <w:jc w:val="center"/>
       </w:pPr>
-      <w:bookmarkStart w:id="134" w:name="_Toc25861286"/>
+      <w:bookmarkStart w:id="134" w:name="_Toc26172965"/>
       <w:r>
         <w:t xml:space="preserve">Figura </w:t>
       </w:r>
@@ -18218,7 +19363,7 @@
         <w:rPr>
           <w:noProof/>
         </w:rPr>
-        <w:t>14</w:t>
+        <w:t>17</w:t>
       </w:r>
       <w:r>
         <w:fldChar w:fldCharType="end"/>
@@ -18261,7 +19406,22 @@
       </w:r>
       <w:proofErr w:type="spellEnd"/>
       <w:r>
-        <w:t xml:space="preserve"> [48] é encontrar uma lista de artigos por um critério de busca definido pelo usuário especialista. O usuário edita um arquivo em formato JSON [46] seguindo o modelo demonstrado na figura 1</w:t>
+        <w:t xml:space="preserve"> [</w:t>
+      </w:r>
+      <w:r>
+        <w:t>4</w:t>
+      </w:r>
+      <w:r>
+        <w:t>6</w:t>
+      </w:r>
+      <w:r>
+        <w:t>] é encontrar uma lista de artigos por um critério de busca definido pelo usuário especialista. O usuário edita um arquivo em formato JSON [4</w:t>
+      </w:r>
+      <w:r>
+        <w:t>4</w:t>
+      </w:r>
+      <w:r>
+        <w:t>] seguindo o modelo demonstrado na figura 1</w:t>
       </w:r>
       <w:r>
         <w:t>5</w:t>
@@ -18285,7 +19445,7 @@
       </w:r>
       <w:proofErr w:type="spellEnd"/>
       <w:r>
-        <w:t xml:space="preserve"> [48] realiza autenticação por IP. Para que esta execução fosse possível, a máquina responsável foi conectada à rede da Universidade Federal Fluminense.</w:t>
+        <w:t xml:space="preserve"> realiza autenticação por IP. Para que esta execução fosse possível, a máquina responsável foi conectada à rede da Universidade Federal Fluminense.</w:t>
       </w:r>
     </w:p>
     <w:p>
@@ -18320,7 +19480,7 @@
                     </pic:cNvPicPr>
                   </pic:nvPicPr>
                   <pic:blipFill>
-                    <a:blip r:embed="rId28"/>
+                    <a:blip r:embed="rId33"/>
                     <a:stretch>
                       <a:fillRect/>
                     </a:stretch>
@@ -18346,7 +19506,7 @@
         <w:pStyle w:val="Legenda"/>
         <w:jc w:val="center"/>
       </w:pPr>
-      <w:bookmarkStart w:id="135" w:name="_Toc25861287"/>
+      <w:bookmarkStart w:id="135" w:name="_Toc26172966"/>
       <w:r>
         <w:t xml:space="preserve">Figura </w:t>
       </w:r>
@@ -18363,7 +19523,7 @@
         <w:rPr>
           <w:noProof/>
         </w:rPr>
-        <w:t>15</w:t>
+        <w:t>18</w:t>
       </w:r>
       <w:r>
         <w:fldChar w:fldCharType="end"/>
@@ -18488,7 +19648,13 @@
         <w:t xml:space="preserve"> </w:t>
       </w:r>
       <w:r>
-        <w:t>[51] que tem o objetivo de evitar a super utilização dos recursos do site, aumentando o tempo de espera entre as requisições. Após o ajuste, o</w:t>
+        <w:t>[</w:t>
+      </w:r>
+      <w:r>
+        <w:t>47</w:t>
+      </w:r>
+      <w:r>
+        <w:t>] que tem o objetivo de evitar a super utilização dos recursos do site, aumentando o tempo de espera entre as requisições. Após o ajuste, o</w:t>
       </w:r>
       <w:r>
         <w:t xml:space="preserve"> programa foi executado em 21 minutos e 18 segundos e produziu como saída um arquivo em formato CSV [21]</w:t>
@@ -18533,7 +19699,7 @@
                     </pic:cNvPicPr>
                   </pic:nvPicPr>
                   <pic:blipFill>
-                    <a:blip r:embed="rId29"/>
+                    <a:blip r:embed="rId34"/>
                     <a:stretch>
                       <a:fillRect/>
                     </a:stretch>
@@ -18558,7 +19724,7 @@
       <w:pPr>
         <w:pStyle w:val="Legenda"/>
       </w:pPr>
-      <w:bookmarkStart w:id="136" w:name="_Toc25861288"/>
+      <w:bookmarkStart w:id="136" w:name="_Toc26172967"/>
       <w:r>
         <w:t xml:space="preserve">Figura </w:t>
       </w:r>
@@ -18575,13 +19741,13 @@
         <w:rPr>
           <w:noProof/>
         </w:rPr>
-        <w:t>16</w:t>
+        <w:t>19</w:t>
       </w:r>
       <w:r>
         <w:fldChar w:fldCharType="end"/>
       </w:r>
       <w:r>
-        <w:t xml:space="preserve"> - Modelo de arquivo de saída para o scraper do site SCOPUS [48].</w:t>
+        <w:t xml:space="preserve"> - Modelo de arquivo de saída para o scraper do site SCOPUS.</w:t>
       </w:r>
       <w:bookmarkEnd w:id="136"/>
     </w:p>
@@ -18912,7 +20078,7 @@
                     </pic:cNvPicPr>
                   </pic:nvPicPr>
                   <pic:blipFill>
-                    <a:blip r:embed="rId30"/>
+                    <a:blip r:embed="rId35"/>
                     <a:stretch>
                       <a:fillRect/>
                     </a:stretch>
@@ -18989,7 +20155,7 @@
                     </pic:cNvPicPr>
                   </pic:nvPicPr>
                   <pic:blipFill>
-                    <a:blip r:embed="rId31"/>
+                    <a:blip r:embed="rId36"/>
                     <a:stretch>
                       <a:fillRect/>
                     </a:stretch>
@@ -19016,7 +20182,7 @@
         <w:jc w:val="center"/>
       </w:pPr>
       <w:bookmarkStart w:id="154" w:name="_Toc25229795"/>
-      <w:bookmarkStart w:id="155" w:name="_Toc25861289"/>
+      <w:bookmarkStart w:id="155" w:name="_Toc26172968"/>
       <w:r>
         <w:t xml:space="preserve">Figura </w:t>
       </w:r>
@@ -19033,7 +20199,7 @@
         <w:rPr>
           <w:noProof/>
         </w:rPr>
-        <w:t>17</w:t>
+        <w:t>20</w:t>
       </w:r>
       <w:r>
         <w:fldChar w:fldCharType="end"/>
@@ -19385,7 +20551,7 @@
       <w:r>
         <w:t xml:space="preserve"> &lt;</w:t>
       </w:r>
-      <w:hyperlink r:id="rId32">
+      <w:hyperlink r:id="rId37">
         <w:r>
           <w:rPr>
             <w:rStyle w:val="InternetLink"/>
@@ -19420,7 +20586,7 @@
       <w:r>
         <w:t>. &lt;</w:t>
       </w:r>
-      <w:hyperlink r:id="rId33">
+      <w:hyperlink r:id="rId38">
         <w:r>
           <w:rPr>
             <w:rStyle w:val="InternetLink"/>
@@ -19473,7 +20639,7 @@
       <w:r>
         <w:t>. &lt;</w:t>
       </w:r>
-      <w:hyperlink r:id="rId34">
+      <w:hyperlink r:id="rId39">
         <w:r>
           <w:rPr>
             <w:rStyle w:val="InternetLink"/>
@@ -19526,7 +20692,7 @@
       <w:r>
         <w:t>. &lt;</w:t>
       </w:r>
-      <w:hyperlink r:id="rId35">
+      <w:hyperlink r:id="rId40">
         <w:r>
           <w:rPr>
             <w:rStyle w:val="InternetLink"/>
@@ -19591,7 +20757,7 @@
       <w:r>
         <w:t>&lt;</w:t>
       </w:r>
-      <w:hyperlink r:id="rId36">
+      <w:hyperlink r:id="rId41">
         <w:r>
           <w:rPr>
             <w:rStyle w:val="InternetLink"/>
@@ -19826,7 +20992,7 @@
       <w:r>
         <w:t>. &lt;</w:t>
       </w:r>
-      <w:hyperlink r:id="rId37">
+      <w:hyperlink r:id="rId42">
         <w:r>
           <w:rPr>
             <w:rStyle w:val="InternetLink"/>
@@ -19864,7 +21030,7 @@
       <w:r>
         <w:t>. &lt;</w:t>
       </w:r>
-      <w:hyperlink r:id="rId38">
+      <w:hyperlink r:id="rId43">
         <w:r>
           <w:rPr>
             <w:rStyle w:val="InternetLink"/>
@@ -19902,7 +21068,7 @@
       <w:r>
         <w:t>. &lt;</w:t>
       </w:r>
-      <w:hyperlink r:id="rId39">
+      <w:hyperlink r:id="rId44">
         <w:r>
           <w:rPr>
             <w:rStyle w:val="InternetLink"/>
@@ -19940,7 +21106,7 @@
       <w:r>
         <w:t>. &lt;</w:t>
       </w:r>
-      <w:hyperlink r:id="rId40">
+      <w:hyperlink r:id="rId45">
         <w:r>
           <w:rPr>
             <w:rStyle w:val="InternetLink"/>
@@ -20056,7 +21222,7 @@
       <w:r>
         <w:t>. &lt;</w:t>
       </w:r>
-      <w:hyperlink r:id="rId41">
+      <w:hyperlink r:id="rId46">
         <w:r>
           <w:rPr>
             <w:rStyle w:val="InternetLink"/>
@@ -20091,7 +21257,7 @@
       <w:r>
         <w:t>. &lt;</w:t>
       </w:r>
-      <w:hyperlink r:id="rId42">
+      <w:hyperlink r:id="rId47">
         <w:r>
           <w:rPr>
             <w:rStyle w:val="InternetLink"/>
@@ -20242,7 +21408,7 @@
       <w:r>
         <w:t>. &lt;</w:t>
       </w:r>
-      <w:hyperlink r:id="rId43">
+      <w:hyperlink r:id="rId48">
         <w:r>
           <w:rPr>
             <w:rStyle w:val="InternetLink"/>
@@ -20280,7 +21446,7 @@
       <w:r>
         <w:t>. &lt;</w:t>
       </w:r>
-      <w:hyperlink r:id="rId44">
+      <w:hyperlink r:id="rId49">
         <w:r>
           <w:rPr>
             <w:rStyle w:val="InternetLink"/>
@@ -20952,7 +22118,7 @@
       <w:r>
         <w:t xml:space="preserve"> &lt;</w:t>
       </w:r>
-      <w:hyperlink r:id="rId45">
+      <w:hyperlink r:id="rId50">
         <w:r>
           <w:rPr>
             <w:rStyle w:val="InternetLink"/>
@@ -21063,7 +22229,7 @@
       <w:r>
         <w:t xml:space="preserve"> &lt;</w:t>
       </w:r>
-      <w:hyperlink r:id="rId46">
+      <w:hyperlink r:id="rId51">
         <w:r>
           <w:rPr>
             <w:rStyle w:val="InternetLink"/>
@@ -21094,7 +22260,7 @@
       <w:r>
         <w:t xml:space="preserve"> &lt;</w:t>
       </w:r>
-      <w:hyperlink r:id="rId47">
+      <w:hyperlink r:id="rId52">
         <w:r>
           <w:rPr>
             <w:rStyle w:val="InternetLink"/>
@@ -21141,7 +22307,7 @@
       <w:r>
         <w:t xml:space="preserve"> &lt;</w:t>
       </w:r>
-      <w:hyperlink r:id="rId48">
+      <w:hyperlink r:id="rId53">
         <w:r>
           <w:rPr>
             <w:rStyle w:val="InternetLink"/>
@@ -21234,7 +22400,7 @@
         </w:rPr>
         <w:t xml:space="preserve"> &lt;</w:t>
       </w:r>
-      <w:hyperlink r:id="rId49">
+      <w:hyperlink r:id="rId54">
         <w:r>
           <w:rPr>
             <w:rStyle w:val="InternetLink"/>
@@ -21274,7 +22440,7 @@
       <w:r>
         <w:t>. &lt;</w:t>
       </w:r>
-      <w:hyperlink r:id="rId50">
+      <w:hyperlink r:id="rId55">
         <w:r>
           <w:rPr>
             <w:rStyle w:val="InternetLink"/>
@@ -21351,7 +22517,7 @@
       <w:r>
         <w:t>. &lt;</w:t>
       </w:r>
-      <w:hyperlink r:id="rId51">
+      <w:hyperlink r:id="rId56">
         <w:r>
           <w:rPr>
             <w:rStyle w:val="InternetLink"/>
@@ -21421,7 +22587,7 @@
       <w:r>
         <w:t>. &lt;</w:t>
       </w:r>
-      <w:hyperlink r:id="rId52">
+      <w:hyperlink r:id="rId57">
         <w:r>
           <w:rPr>
             <w:rStyle w:val="InternetLink"/>
@@ -21440,120 +22606,30 @@
           <w:ilvl w:val="0"/>
           <w:numId w:val="3"/>
         </w:numPr>
-      </w:pPr>
-      <w:r>
-        <w:t>[…]</w:t>
-      </w:r>
-    </w:p>
-    <w:p>
-      <w:pPr>
-        <w:pStyle w:val="ConteudoRefernciasBibliogrficas"/>
-        <w:numPr>
-          <w:ilvl w:val="0"/>
-          <w:numId w:val="3"/>
-        </w:numPr>
-      </w:pPr>
-      <w:r>
-        <w:t xml:space="preserve">[…] Os exemplos originais do </w:t>
-      </w:r>
-      <w:proofErr w:type="spellStart"/>
-      <w:r>
-        <w:rPr>
-          <w:i/>
-          <w:iCs/>
-        </w:rPr>
-        <w:t>template</w:t>
-      </w:r>
-      <w:proofErr w:type="spellEnd"/>
-      <w:r>
-        <w:t xml:space="preserve"> foram mantidos (abaixo) para referências até o término do trabalho:</w:t>
-      </w:r>
-    </w:p>
-    <w:p>
-      <w:pPr>
-        <w:pStyle w:val="ConteudoRefernciasBibliogrficas"/>
-        <w:numPr>
-          <w:ilvl w:val="0"/>
-          <w:numId w:val="3"/>
-        </w:numPr>
-      </w:pPr>
-      <w:r>
-        <w:t xml:space="preserve">CARDOSO, </w:t>
-      </w:r>
-      <w:proofErr w:type="spellStart"/>
-      <w:r>
-        <w:t>Alcionê</w:t>
-      </w:r>
-      <w:proofErr w:type="spellEnd"/>
-      <w:r>
-        <w:t xml:space="preserve"> Damásio. </w:t>
-      </w:r>
+        <w:jc w:val="left"/>
+      </w:pPr>
       <w:r>
         <w:rPr>
           <w:b/>
           <w:bCs/>
         </w:rPr>
-        <w:t>Vantagens e Desvantagens na Forma de Escolha de Diretor de Escola na Rede Pública Estadual de Santa Catarina</w:t>
-      </w:r>
-      <w:r>
-        <w:t xml:space="preserve">, 2002. Dissertação (Mestrado em Gestão Institucional) – Curso de </w:t>
-      </w:r>
-      <w:proofErr w:type="gramStart"/>
-      <w:r>
-        <w:t>Pós Graduação</w:t>
-      </w:r>
-      <w:proofErr w:type="gramEnd"/>
-      <w:r>
-        <w:t xml:space="preserve"> em Educação, </w:t>
+        <w:t xml:space="preserve">JSON - </w:t>
       </w:r>
       <w:proofErr w:type="spellStart"/>
-      <w:r>
-        <w:t>UnC</w:t>
-      </w:r>
-      <w:proofErr w:type="spellEnd"/>
-      <w:r>
-        <w:t>-UNICAMP, Caçador, SC.</w:t>
-      </w:r>
-    </w:p>
-    <w:p>
-      <w:pPr>
-        <w:pStyle w:val="ConteudoRefernciasBibliogrficas"/>
-        <w:numPr>
-          <w:ilvl w:val="0"/>
-          <w:numId w:val="3"/>
-        </w:numPr>
-      </w:pPr>
-      <w:bookmarkStart w:id="203" w:name="__RefNumPara__1345_3043135620"/>
-      <w:bookmarkEnd w:id="203"/>
-      <w:r>
-        <w:t xml:space="preserve">SOUZA, Celso de Oliveira. </w:t>
-      </w:r>
       <w:r>
         <w:rPr>
           <w:b/>
           <w:bCs/>
         </w:rPr>
-        <w:t>Histórico da Fundação Educacional Barriga Verde.</w:t>
-      </w:r>
-      <w:r>
-        <w:t xml:space="preserve"> &lt;http://www.febave.org.br/historico.htm&gt; Acesso em 21 de novembro de 2019.</w:t>
-      </w:r>
-    </w:p>
-    <w:p>
-      <w:pPr>
-        <w:pStyle w:val="ConteudoRefernciasBibliogrficas"/>
-        <w:numPr>
-          <w:ilvl w:val="0"/>
-          <w:numId w:val="3"/>
-        </w:numPr>
-        <w:jc w:val="left"/>
-      </w:pPr>
+        <w:t>JavaScript</w:t>
+      </w:r>
+      <w:proofErr w:type="spellEnd"/>
       <w:r>
         <w:rPr>
           <w:b/>
           <w:bCs/>
         </w:rPr>
-        <w:t xml:space="preserve">JSON - </w:t>
+        <w:t xml:space="preserve"> </w:t>
       </w:r>
       <w:proofErr w:type="spellStart"/>
       <w:r>
@@ -21561,7 +22637,7 @@
           <w:b/>
           <w:bCs/>
         </w:rPr>
-        <w:t>JavaScript</w:t>
+        <w:t>Object</w:t>
       </w:r>
       <w:proofErr w:type="spellEnd"/>
       <w:r>
@@ -21577,7 +22653,7 @@
           <w:b/>
           <w:bCs/>
         </w:rPr>
-        <w:t>Object</w:t>
+        <w:t>Notation</w:t>
       </w:r>
       <w:proofErr w:type="spellEnd"/>
       <w:r>
@@ -21585,28 +22661,12 @@
           <w:b/>
           <w:bCs/>
         </w:rPr>
-        <w:t xml:space="preserve"> </w:t>
-      </w:r>
-      <w:proofErr w:type="spellStart"/>
-      <w:r>
-        <w:rPr>
-          <w:b/>
-          <w:bCs/>
-        </w:rPr>
-        <w:t>Notation</w:t>
-      </w:r>
-      <w:proofErr w:type="spellEnd"/>
-      <w:r>
-        <w:rPr>
-          <w:b/>
-          <w:bCs/>
-        </w:rPr>
         <w:t xml:space="preserve">. </w:t>
       </w:r>
       <w:r>
         <w:t xml:space="preserve">&lt; </w:t>
       </w:r>
-      <w:hyperlink r:id="rId53">
+      <w:hyperlink r:id="rId58">
         <w:r>
           <w:rPr>
             <w:rStyle w:val="InternetLink"/>
@@ -21633,7 +22693,6 @@
           <w:b/>
           <w:bCs/>
         </w:rPr>
-        <w:lastRenderedPageBreak/>
         <w:t>Merckmillipore</w:t>
       </w:r>
       <w:proofErr w:type="spellEnd"/>
@@ -21647,7 +22706,7 @@
       <w:r>
         <w:t>&lt;</w:t>
       </w:r>
-      <w:hyperlink r:id="rId54">
+      <w:hyperlink r:id="rId59">
         <w:r>
           <w:rPr>
             <w:rStyle w:val="InternetLink"/>
@@ -21679,7 +22738,7 @@
       <w:r>
         <w:t>&lt;</w:t>
       </w:r>
-      <w:hyperlink r:id="rId55">
+      <w:hyperlink r:id="rId60">
         <w:r>
           <w:rPr>
             <w:rStyle w:val="InternetLink"/>
@@ -21751,7 +22810,7 @@
       <w:r>
         <w:t>&lt;</w:t>
       </w:r>
-      <w:hyperlink r:id="rId56" w:history="1">
+      <w:hyperlink r:id="rId61" w:history="1">
         <w:r>
           <w:rPr>
             <w:rStyle w:val="Hyperlink"/>
@@ -21766,6 +22825,314 @@
     <w:p>
       <w:pPr>
         <w:pStyle w:val="ConteudoRefernciasBibliogrficas"/>
+        <w:numPr>
+          <w:ilvl w:val="0"/>
+          <w:numId w:val="3"/>
+        </w:numPr>
+        <w:jc w:val="left"/>
+      </w:pPr>
+      <w:r>
+        <w:rPr>
+          <w:b/>
+          <w:bCs/>
+        </w:rPr>
+        <w:t>Seletores CSS.</w:t>
+      </w:r>
+      <w:r>
+        <w:rPr>
+          <w:b/>
+          <w:bCs/>
+        </w:rPr>
+        <w:t xml:space="preserve"> </w:t>
+      </w:r>
+      <w:r>
+        <w:t>&lt;</w:t>
+      </w:r>
+      <w:hyperlink r:id="rId62" w:history="1">
+        <w:r>
+          <w:rPr>
+            <w:rStyle w:val="Hyperlink"/>
+          </w:rPr>
+          <w:t>https://developer.mozilla.org/en-US/docs/Web/CSS/CSS_Selectors</w:t>
+        </w:r>
+      </w:hyperlink>
+      <w:r>
+        <w:t>&gt; Acesso em 21 de novembro de 2019.</w:t>
+      </w:r>
+    </w:p>
+    <w:p>
+      <w:pPr>
+        <w:pStyle w:val="ConteudoRefernciasBibliogrficas"/>
+        <w:numPr>
+          <w:ilvl w:val="0"/>
+          <w:numId w:val="3"/>
+        </w:numPr>
+        <w:jc w:val="left"/>
+      </w:pPr>
+      <w:r>
+        <w:rPr>
+          <w:b/>
+          <w:bCs/>
+        </w:rPr>
+        <w:lastRenderedPageBreak/>
+        <w:t xml:space="preserve">XML. </w:t>
+      </w:r>
+      <w:r>
+        <w:t>&lt;</w:t>
+      </w:r>
+      <w:hyperlink r:id="rId63" w:history="1">
+        <w:r>
+          <w:rPr>
+            <w:rStyle w:val="Hyperlink"/>
+          </w:rPr>
+          <w:t>https://www.w3.org/XML/</w:t>
+        </w:r>
+      </w:hyperlink>
+      <w:r>
+        <w:t>&gt; Acesso em 21 de novembro de 2019.</w:t>
+      </w:r>
+    </w:p>
+    <w:p>
+      <w:pPr>
+        <w:pStyle w:val="ConteudoRefernciasBibliogrficas"/>
+        <w:numPr>
+          <w:ilvl w:val="0"/>
+          <w:numId w:val="3"/>
+        </w:numPr>
+        <w:jc w:val="left"/>
+      </w:pPr>
+      <w:r>
+        <w:rPr>
+          <w:b/>
+          <w:bCs/>
+        </w:rPr>
+        <w:t xml:space="preserve">Scopus </w:t>
+      </w:r>
+      <w:proofErr w:type="spellStart"/>
+      <w:r>
+        <w:rPr>
+          <w:b/>
+          <w:bCs/>
+        </w:rPr>
+        <w:t>Search</w:t>
+      </w:r>
+      <w:proofErr w:type="spellEnd"/>
+      <w:r>
+        <w:rPr>
+          <w:b/>
+          <w:bCs/>
+        </w:rPr>
+        <w:t xml:space="preserve"> API</w:t>
+      </w:r>
+      <w:r>
+        <w:rPr>
+          <w:b/>
+          <w:bCs/>
+        </w:rPr>
+        <w:t>.</w:t>
+      </w:r>
+      <w:r>
+        <w:rPr>
+          <w:b/>
+          <w:bCs/>
+        </w:rPr>
+        <w:t xml:space="preserve"> </w:t>
+      </w:r>
+      <w:r>
+        <w:t>&lt;</w:t>
+      </w:r>
+      <w:hyperlink r:id="rId64" w:history="1">
+        <w:r>
+          <w:rPr>
+            <w:rStyle w:val="Hyperlink"/>
+          </w:rPr>
+          <w:t>https://dev.elsevier.com/documentation/ScopusSearchAPI.wadl</w:t>
+        </w:r>
+      </w:hyperlink>
+      <w:r>
+        <w:t>&gt; Acesso em 21 de novembro de 2019.</w:t>
+      </w:r>
+    </w:p>
+    <w:p>
+      <w:pPr>
+        <w:pStyle w:val="ConteudoRefernciasBibliogrficas"/>
+        <w:numPr>
+          <w:ilvl w:val="0"/>
+          <w:numId w:val="3"/>
+        </w:numPr>
+        <w:jc w:val="left"/>
+      </w:pPr>
+      <w:r>
+        <w:rPr>
+          <w:b/>
+          <w:bCs/>
+        </w:rPr>
+        <w:t xml:space="preserve">Biblioteca Python </w:t>
+      </w:r>
+      <w:proofErr w:type="spellStart"/>
+      <w:r>
+        <w:rPr>
+          <w:b/>
+          <w:bCs/>
+        </w:rPr>
+        <w:t>json</w:t>
+      </w:r>
+      <w:proofErr w:type="spellEnd"/>
+      <w:r>
+        <w:rPr>
+          <w:b/>
+          <w:bCs/>
+        </w:rPr>
+        <w:t xml:space="preserve">. </w:t>
+      </w:r>
+      <w:r>
+        <w:t>&lt;</w:t>
+      </w:r>
+      <w:hyperlink r:id="rId65" w:history="1">
+        <w:r>
+          <w:rPr>
+            <w:rStyle w:val="Hyperlink"/>
+          </w:rPr>
+          <w:t>https://docs.python.org/3/library/json.html</w:t>
+        </w:r>
+      </w:hyperlink>
+      <w:r>
+        <w:t>&gt; Acesso em 21 de novembro de 2019.</w:t>
+      </w:r>
+    </w:p>
+    <w:p>
+      <w:pPr>
+        <w:pStyle w:val="ConteudoRefernciasBibliogrficas"/>
+        <w:numPr>
+          <w:ilvl w:val="0"/>
+          <w:numId w:val="3"/>
+        </w:numPr>
+        <w:jc w:val="left"/>
+      </w:pPr>
+    </w:p>
+    <w:p>
+      <w:pPr>
+        <w:pStyle w:val="ConteudoRefernciasBibliogrficas"/>
+        <w:ind w:left="720"/>
+        <w:jc w:val="left"/>
+      </w:pPr>
+    </w:p>
+    <w:p>
+      <w:pPr>
+        <w:pStyle w:val="ConteudoRefernciasBibliogrficas"/>
+        <w:numPr>
+          <w:ilvl w:val="0"/>
+          <w:numId w:val="3"/>
+        </w:numPr>
+      </w:pPr>
+      <w:r>
+        <w:t>[…]</w:t>
+      </w:r>
+    </w:p>
+    <w:p>
+      <w:pPr>
+        <w:pStyle w:val="ConteudoRefernciasBibliogrficas"/>
+        <w:numPr>
+          <w:ilvl w:val="0"/>
+          <w:numId w:val="3"/>
+        </w:numPr>
+      </w:pPr>
+      <w:r>
+        <w:t xml:space="preserve">[…] Os exemplos originais do </w:t>
+      </w:r>
+      <w:proofErr w:type="spellStart"/>
+      <w:r>
+        <w:rPr>
+          <w:i/>
+          <w:iCs/>
+        </w:rPr>
+        <w:t>template</w:t>
+      </w:r>
+      <w:proofErr w:type="spellEnd"/>
+      <w:r>
+        <w:t xml:space="preserve"> foram mantidos (abaixo) para referências até o término do trabalho:</w:t>
+      </w:r>
+    </w:p>
+    <w:p>
+      <w:pPr>
+        <w:pStyle w:val="ConteudoRefernciasBibliogrficas"/>
+        <w:numPr>
+          <w:ilvl w:val="0"/>
+          <w:numId w:val="3"/>
+        </w:numPr>
+      </w:pPr>
+      <w:r>
+        <w:t xml:space="preserve">CARDOSO, </w:t>
+      </w:r>
+      <w:proofErr w:type="spellStart"/>
+      <w:r>
+        <w:t>Alcionê</w:t>
+      </w:r>
+      <w:proofErr w:type="spellEnd"/>
+      <w:r>
+        <w:t xml:space="preserve"> Damásio. </w:t>
+      </w:r>
+      <w:r>
+        <w:rPr>
+          <w:b/>
+          <w:bCs/>
+        </w:rPr>
+        <w:t>Vantagens e Desvantagens na Forma de Escolha de Diretor de Escola na Rede Pública Estadual de Santa Catarina</w:t>
+      </w:r>
+      <w:r>
+        <w:t xml:space="preserve">, 2002. Dissertação (Mestrado em Gestão Institucional) – Curso de </w:t>
+      </w:r>
+      <w:proofErr w:type="gramStart"/>
+      <w:r>
+        <w:t>Pós Graduação</w:t>
+      </w:r>
+      <w:proofErr w:type="gramEnd"/>
+      <w:r>
+        <w:t xml:space="preserve"> em Educação, </w:t>
+      </w:r>
+      <w:proofErr w:type="spellStart"/>
+      <w:r>
+        <w:t>UnC</w:t>
+      </w:r>
+      <w:proofErr w:type="spellEnd"/>
+      <w:r>
+        <w:t>-UNICAMP, Caçador, SC.</w:t>
+      </w:r>
+    </w:p>
+    <w:p>
+      <w:pPr>
+        <w:pStyle w:val="ConteudoRefernciasBibliogrficas"/>
+        <w:numPr>
+          <w:ilvl w:val="0"/>
+          <w:numId w:val="3"/>
+        </w:numPr>
+      </w:pPr>
+      <w:bookmarkStart w:id="203" w:name="__RefNumPara__1345_3043135620"/>
+      <w:bookmarkEnd w:id="203"/>
+      <w:r>
+        <w:t xml:space="preserve">SOUZA, Celso de Oliveira. </w:t>
+      </w:r>
+      <w:r>
+        <w:rPr>
+          <w:b/>
+          <w:bCs/>
+        </w:rPr>
+        <w:t>Histórico da Fundação Educacional Barriga Verde.</w:t>
+      </w:r>
+      <w:r>
+        <w:t xml:space="preserve"> &lt;http://www.febave.org.br/historico.htm&gt; Acesso em 21 de novembro de 2019.</w:t>
+      </w:r>
+    </w:p>
+    <w:p>
+      <w:pPr>
+        <w:pStyle w:val="ConteudoRefernciasBibliogrficas"/>
+        <w:ind w:left="720"/>
+        <w:jc w:val="left"/>
+      </w:pPr>
+    </w:p>
+    <w:p>
+      <w:pPr>
+        <w:pStyle w:val="ConteudoRefernciasBibliogrficas"/>
         <w:ind w:left="720"/>
         <w:jc w:val="left"/>
       </w:pPr>
@@ -21871,7 +23238,7 @@
     </w:p>
     <w:p/>
     <w:sectPr>
-      <w:headerReference w:type="default" r:id="rId57"/>
+      <w:headerReference w:type="default" r:id="rId66"/>
       <w:pgSz w:w="11906" w:h="16838"/>
       <w:pgMar w:top="1701" w:right="1134" w:bottom="1531" w:left="1701" w:header="907" w:footer="0" w:gutter="0"/>
       <w:cols w:space="720"/>
@@ -21884,12 +23251,17 @@
 
 <file path=word/comments.xml><?xml version="1.0" encoding="utf-8"?>
 <w:comments xmlns:wpc="http://schemas.microsoft.com/office/word/2010/wordprocessingCanvas" xmlns:cx="http://schemas.microsoft.com/office/drawing/2014/chartex" xmlns:cx1="http://schemas.microsoft.com/office/drawing/2015/9/8/chartex" xmlns:cx2="http://schemas.microsoft.com/office/drawing/2015/10/21/chartex" xmlns:cx3="http://schemas.microsoft.com/office/drawing/2016/5/9/chartex" xmlns:cx4="http://schemas.microsoft.com/office/drawing/2016/5/10/chartex" xmlns:cx5="http://schemas.microsoft.com/office/drawing/2016/5/11/chartex" xmlns:cx6="http://schemas.microsoft.com/office/drawing/2016/5/12/chartex" xmlns:cx7="http://schemas.microsoft.com/office/drawing/2016/5/13/chartex" xmlns:cx8="http://schemas.microsoft.com/office/drawing/2016/5/14/chartex" xmlns:mc="http://schemas.openxmlformats.org/markup-compatibility/2006" xmlns:aink="http://schemas.microsoft.com/office/drawing/2016/ink" xmlns:am3d="http://schemas.microsoft.com/office/drawing/2017/model3d" xmlns:o="urn:schemas-microsoft-com:office:office" xmlns:r="http://schemas.openxmlformats.org/officeDocument/2006/relationships" xmlns:m="http://schemas.openxmlformats.org/officeDocument/2006/math" xmlns:v="urn:schemas-microsoft-com:vml" xmlns:wp14="http://schemas.microsoft.com/office/word/2010/wordprocessingDrawing" xmlns:wp="http://schemas.openxmlformats.org/drawingml/2006/wordprocessingDrawing" xmlns:w10="urn:schemas-microsoft-com:office:word" xmlns:w="http://schemas.openxmlformats.org/wordprocessingml/2006/main" xmlns:w14="http://schemas.microsoft.com/office/word/2010/wordml" xmlns:w15="http://schemas.microsoft.com/office/word/2012/wordml" xmlns:w16cid="http://schemas.microsoft.com/office/word/2016/wordml/cid" xmlns:w16se="http://schemas.microsoft.com/office/word/2015/wordml/symex" xmlns:wpg="http://schemas.microsoft.com/office/word/2010/wordprocessingGroup" xmlns:wpi="http://schemas.microsoft.com/office/word/2010/wordprocessingInk" xmlns:wne="http://schemas.microsoft.com/office/word/2006/wordml" xmlns:wps="http://schemas.microsoft.com/office/word/2010/wordprocessingShape" mc:Ignorable="w14 w15 w16se w16cid wp14">
-  <w:comment w:id="15" w:author="altobelli" w:date="2019-10-30T18:13:00Z" w:initials="a">
+  <w:comment w:id="14" w:author="altobelli" w:date="2019-10-30T18:13:00Z" w:initials="a">
     <w:p/>
     <w:p/>
     <w:p/>
   </w:comment>
-  <w:comment w:id="17" w:author="altobelli" w:date="2019-10-30T18:13:00Z" w:initials="a">
+  <w:comment w:id="16" w:author="altobelli" w:date="2019-10-30T18:13:00Z" w:initials="a">
+    <w:p/>
+    <w:p/>
+    <w:p/>
+  </w:comment>
+  <w:comment w:id="19" w:author="altobelli" w:date="2019-10-30T18:13:00Z" w:initials="a">
     <w:p/>
     <w:p/>
     <w:p/>
@@ -21915,11 +23287,6 @@
     <w:p/>
   </w:comment>
   <w:comment w:id="24" w:author="altobelli" w:date="2019-10-30T18:13:00Z" w:initials="a">
-    <w:p/>
-    <w:p/>
-    <w:p/>
-  </w:comment>
-  <w:comment w:id="25" w:author="altobelli" w:date="2019-10-30T18:13:00Z" w:initials="a">
     <w:p>
       <w:r>
         <w:rPr>
@@ -21942,7 +23309,7 @@
       </w:r>
     </w:p>
   </w:comment>
-  <w:comment w:id="28" w:author="altobelli" w:date="2019-09-24T21:09:00Z" w:initials="a">
+  <w:comment w:id="27" w:author="altobelli" w:date="2019-09-24T21:09:00Z" w:initials="a">
     <w:p>
       <w:r>
         <w:rPr>
@@ -21954,7 +23321,7 @@
       </w:r>
     </w:p>
   </w:comment>
-  <w:comment w:id="29" w:author="altobelli" w:date="2019-10-30T18:23:00Z" w:initials="a">
+  <w:comment w:id="28" w:author="altobelli" w:date="2019-10-30T18:23:00Z" w:initials="a">
     <w:p>
       <w:r>
         <w:rPr>
@@ -21964,7 +23331,7 @@
       </w:r>
     </w:p>
   </w:comment>
-  <w:comment w:id="30" w:author="Vinicius Zanovelli" w:date="2019-09-25T20:20:00Z" w:initials="ZNVL">
+  <w:comment w:id="29" w:author="Vinicius Zanovelli" w:date="2019-09-25T20:20:00Z" w:initials="ZNVL">
     <w:p>
       <w:r>
         <w:rPr>
@@ -21989,7 +23356,7 @@
       </w:r>
     </w:p>
   </w:comment>
-  <w:comment w:id="31" w:author="altobelli" w:date="2019-09-24T21:06:00Z" w:initials="a">
+  <w:comment w:id="30" w:author="altobelli" w:date="2019-09-24T21:06:00Z" w:initials="a">
     <w:p>
       <w:r>
         <w:rPr>
@@ -22001,7 +23368,7 @@
       </w:r>
     </w:p>
   </w:comment>
-  <w:comment w:id="32" w:author="Vinicius Zanovelli" w:date="2019-09-25T20:20:00Z" w:initials="ZNVL">
+  <w:comment w:id="31" w:author="Vinicius Zanovelli" w:date="2019-09-25T20:20:00Z" w:initials="ZNVL">
     <w:p>
       <w:r>
         <w:rPr>
@@ -22026,7 +23393,7 @@
       </w:r>
     </w:p>
   </w:comment>
-  <w:comment w:id="35" w:author="altobelli" w:date="2019-09-24T21:14:00Z" w:initials="a">
+  <w:comment w:id="34" w:author="altobelli" w:date="2019-09-24T21:14:00Z" w:initials="a">
     <w:p>
       <w:r>
         <w:rPr>
@@ -22038,7 +23405,7 @@
       </w:r>
     </w:p>
   </w:comment>
-  <w:comment w:id="36" w:author="Vinicius Zanovelli" w:date="2019-09-25T20:21:00Z" w:initials="ZNVL">
+  <w:comment w:id="35" w:author="Vinicius Zanovelli" w:date="2019-09-25T20:21:00Z" w:initials="ZNVL">
     <w:p>
       <w:r>
         <w:rPr>
@@ -22063,7 +23430,7 @@
       </w:r>
     </w:p>
   </w:comment>
-  <w:comment w:id="38" w:author="altobelli" w:date="2019-10-30T18:29:00Z" w:initials="a">
+  <w:comment w:id="37" w:author="altobelli" w:date="2019-10-30T18:29:00Z" w:initials="a">
     <w:p>
       <w:r>
         <w:rPr>
@@ -22076,7 +23443,7 @@
     </w:p>
     <w:p/>
   </w:comment>
-  <w:comment w:id="39" w:author="Miquéias Dernier" w:date="2019-11-06T14:48:00Z" w:initials="MD">
+  <w:comment w:id="38" w:author="Miquéias Dernier" w:date="2019-11-06T14:48:00Z" w:initials="MD">
     <w:p>
       <w:r>
         <w:rPr>
@@ -22088,7 +23455,7 @@
       </w:r>
     </w:p>
   </w:comment>
-  <w:comment w:id="40" w:author="altobelli" w:date="2019-10-30T18:42:00Z" w:initials="a">
+  <w:comment w:id="39" w:author="altobelli" w:date="2019-10-30T18:42:00Z" w:initials="a">
     <w:p>
       <w:r>
         <w:rPr>
@@ -22100,7 +23467,7 @@
       </w:r>
     </w:p>
   </w:comment>
-  <w:comment w:id="42" w:author="Miquéias Dernier" w:date="2019-11-06T14:26:00Z" w:initials="MD">
+  <w:comment w:id="41" w:author="Miquéias Dernier" w:date="2019-11-06T14:26:00Z" w:initials="MD">
     <w:p>
       <w:r>
         <w:rPr>
@@ -22112,7 +23479,7 @@
       </w:r>
     </w:p>
   </w:comment>
-  <w:comment w:id="43" w:author="altobelli" w:date="2019-10-30T18:42:00Z" w:initials="a">
+  <w:comment w:id="42" w:author="altobelli" w:date="2019-10-30T18:42:00Z" w:initials="a">
     <w:p>
       <w:r>
         <w:rPr>
@@ -22124,7 +23491,7 @@
       </w:r>
     </w:p>
   </w:comment>
-  <w:comment w:id="41" w:author="Miquéias Dernier" w:date="2019-11-06T14:26:00Z" w:initials="MD">
+  <w:comment w:id="40" w:author="Miquéias Dernier" w:date="2019-11-06T14:26:00Z" w:initials="MD">
     <w:p>
       <w:r>
         <w:rPr>
@@ -22136,7 +23503,7 @@
       </w:r>
     </w:p>
   </w:comment>
-  <w:comment w:id="48" w:author="altobelli" w:date="2019-10-30T18:45:00Z" w:initials="a">
+  <w:comment w:id="47" w:author="altobelli" w:date="2019-10-30T18:45:00Z" w:initials="a">
     <w:p>
       <w:r>
         <w:rPr>
@@ -22148,7 +23515,7 @@
       </w:r>
     </w:p>
   </w:comment>
-  <w:comment w:id="49" w:author="Miquéias Dernier" w:date="2019-11-06T14:28:00Z" w:initials="MD">
+  <w:comment w:id="48" w:author="Miquéias Dernier" w:date="2019-11-06T14:28:00Z" w:initials="MD">
     <w:p>
       <w:r>
         <w:rPr>
@@ -22160,7 +23527,7 @@
       </w:r>
     </w:p>
   </w:comment>
-  <w:comment w:id="50" w:author="altobelli" w:date="2019-10-30T18:46:00Z" w:initials="a">
+  <w:comment w:id="49" w:author="altobelli" w:date="2019-10-30T18:46:00Z" w:initials="a">
     <w:p>
       <w:r>
         <w:rPr>
@@ -22172,7 +23539,7 @@
       </w:r>
     </w:p>
   </w:comment>
-  <w:comment w:id="52" w:author="altobelli" w:date="2019-10-30T19:13:00Z" w:initials="a">
+  <w:comment w:id="51" w:author="altobelli" w:date="2019-10-30T19:13:00Z" w:initials="a">
     <w:p>
       <w:r>
         <w:rPr>
@@ -22185,7 +23552,7 @@
     </w:p>
     <w:p/>
   </w:comment>
-  <w:comment w:id="56" w:author="altobelli" w:date="2019-10-30T18:55:00Z" w:initials="a">
+  <w:comment w:id="55" w:author="altobelli" w:date="2019-10-30T18:55:00Z" w:initials="a">
     <w:p>
       <w:r>
         <w:rPr>
@@ -22197,7 +23564,7 @@
       </w:r>
     </w:p>
   </w:comment>
-  <w:comment w:id="58" w:author="altobelli" w:date="2019-10-30T18:58:00Z" w:initials="a">
+  <w:comment w:id="57" w:author="altobelli" w:date="2019-10-30T18:58:00Z" w:initials="a">
     <w:p>
       <w:r>
         <w:rPr>
@@ -22209,7 +23576,7 @@
       </w:r>
     </w:p>
   </w:comment>
-  <w:comment w:id="59" w:author="altobelli" w:date="2019-10-30T19:00:00Z" w:initials="a">
+  <w:comment w:id="58" w:author="altobelli" w:date="2019-10-30T19:00:00Z" w:initials="a">
     <w:p>
       <w:r>
         <w:rPr>
@@ -22232,7 +23599,7 @@
       </w:r>
     </w:p>
   </w:comment>
-  <w:comment w:id="60" w:author="altobelli" w:date="2019-10-30T19:02:00Z" w:initials="a">
+  <w:comment w:id="59" w:author="altobelli" w:date="2019-10-30T19:02:00Z" w:initials="a">
     <w:p>
       <w:r>
         <w:rPr>
@@ -22244,7 +23611,7 @@
       </w:r>
     </w:p>
   </w:comment>
-  <w:comment w:id="61" w:author="altobelli" w:date="2019-10-30T19:02:00Z" w:initials="a">
+  <w:comment w:id="60" w:author="altobelli" w:date="2019-10-30T19:02:00Z" w:initials="a">
     <w:p>
       <w:r>
         <w:rPr>
@@ -22256,7 +23623,7 @@
       </w:r>
     </w:p>
   </w:comment>
-  <w:comment w:id="63" w:author="altobelli" w:date="2019-10-30T19:04:00Z" w:initials="a">
+  <w:comment w:id="62" w:author="altobelli" w:date="2019-10-30T19:04:00Z" w:initials="a">
     <w:p>
       <w:r>
         <w:rPr>
@@ -22268,7 +23635,7 @@
       </w:r>
     </w:p>
   </w:comment>
-  <w:comment w:id="64" w:author="altobelli" w:date="2019-10-30T19:04:00Z" w:initials="a">
+  <w:comment w:id="63" w:author="altobelli" w:date="2019-10-30T19:04:00Z" w:initials="a">
     <w:p>
       <w:r>
         <w:rPr>
@@ -22280,7 +23647,7 @@
       </w:r>
     </w:p>
   </w:comment>
-  <w:comment w:id="66" w:author="altobelli" w:date="2019-10-30T19:06:00Z" w:initials="a">
+  <w:comment w:id="65" w:author="altobelli" w:date="2019-10-30T19:06:00Z" w:initials="a">
     <w:p>
       <w:r>
         <w:rPr>
@@ -22292,7 +23659,7 @@
       </w:r>
     </w:p>
   </w:comment>
-  <w:comment w:id="100" w:author="altobelli" w:date="2019-10-30T19:20:00Z" w:initials="a">
+  <w:comment w:id="99" w:author="altobelli" w:date="2019-10-30T19:20:00Z" w:initials="a">
     <w:p>
       <w:r>
         <w:rPr>
@@ -22304,7 +23671,7 @@
       </w:r>
     </w:p>
   </w:comment>
-  <w:comment w:id="101" w:author="Miquéias Dernier" w:date="2019-11-06T14:43:00Z" w:initials="MD">
+  <w:comment w:id="100" w:author="Miquéias Dernier" w:date="2019-11-06T14:43:00Z" w:initials="MD">
     <w:p>
       <w:r>
         <w:rPr>
@@ -22316,7 +23683,7 @@
       </w:r>
     </w:p>
   </w:comment>
-  <w:comment w:id="102" w:author="altobelli" w:date="2019-10-30T19:19:00Z" w:initials="a">
+  <w:comment w:id="101" w:author="altobelli" w:date="2019-10-30T19:19:00Z" w:initials="a">
     <w:p>
       <w:r>
         <w:rPr>
@@ -22328,17 +23695,17 @@
       </w:r>
     </w:p>
   </w:comment>
+  <w:comment w:id="102" w:author="Miquéias Dernier" w:date="2019-11-06T15:03:00Z" w:initials="MD">
+    <w:p>
+      <w:r>
+        <w:rPr>
+          <w:rStyle w:val="Refdecomentrio"/>
+        </w:rPr>
+        <w:annotationRef/>
+      </w:r>
+    </w:p>
+  </w:comment>
   <w:comment w:id="103" w:author="Miquéias Dernier" w:date="2019-11-06T15:03:00Z" w:initials="MD">
-    <w:p>
-      <w:r>
-        <w:rPr>
-          <w:rStyle w:val="Refdecomentrio"/>
-        </w:rPr>
-        <w:annotationRef/>
-      </w:r>
-    </w:p>
-  </w:comment>
-  <w:comment w:id="104" w:author="Miquéias Dernier" w:date="2019-11-06T15:03:00Z" w:initials="MD">
     <w:p>
       <w:r>
         <w:rPr>
@@ -22350,7 +23717,7 @@
       </w:r>
     </w:p>
   </w:comment>
-  <w:comment w:id="105" w:author="altobelli" w:date="2019-10-30T19:34:00Z" w:initials="a">
+  <w:comment w:id="104" w:author="altobelli" w:date="2019-10-30T19:34:00Z" w:initials="a">
     <w:p>
       <w:r>
         <w:rPr>
@@ -22362,7 +23729,7 @@
       </w:r>
     </w:p>
   </w:comment>
-  <w:comment w:id="112" w:author="altobelli" w:date="2019-10-30T19:35:00Z" w:initials="a">
+  <w:comment w:id="111" w:author="altobelli" w:date="2019-10-30T19:35:00Z" w:initials="a">
     <w:p>
       <w:r>
         <w:rPr>
@@ -22539,7 +23906,7 @@
         <w:noProof/>
       </w:rPr>
       <w:pict w14:anchorId="6AEA4384">
-        <v:rect id="Image5" o:spid="_x0000_s2049" style="position:absolute;left:0;text-align:left;margin-left:-37.3pt;margin-top:.05pt;width:13.9pt;height:14.3pt;z-index:-503316432;visibility:visible;mso-wrap-style:square;mso-wrap-distance-left:0;mso-wrap-distance-top:0;mso-wrap-distance-right:0;mso-wrap-distance-bottom:0;mso-position-horizontal:right;mso-position-horizontal-relative:text;mso-position-vertical:absolute;mso-position-vertical-relative:text;v-text-anchor:top" o:gfxdata="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" filled="f" stroked="f">
+        <v:rect id="Image5" o:spid="_x0000_s2049" style="position:absolute;left:0;text-align:left;margin-left:-74.6pt;margin-top:.05pt;width:13.9pt;height:14.3pt;z-index:-251658752;visibility:visible;mso-wrap-style:square;mso-wrap-distance-left:0;mso-wrap-distance-top:0;mso-wrap-distance-right:0;mso-wrap-distance-bottom:0;mso-position-horizontal:right;mso-position-horizontal-relative:text;mso-position-vertical:absolute;mso-position-vertical-relative:text;v-text-anchor:top" o:gfxdata="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" filled="f" stroked="f">
           <v:textbox inset="0,0,0,0">
             <w:txbxContent>
               <w:p>
@@ -24130,7 +25497,6 @@
         <w:numId w:val="1"/>
       </w:numPr>
       <w:spacing w:before="720" w:after="720" w:line="480" w:lineRule="auto"/>
-      <w:ind w:left="1009" w:hanging="1009"/>
       <w:outlineLvl w:val="4"/>
     </w:pPr>
     <w:rPr>
@@ -24152,7 +25518,6 @@
         <w:numId w:val="1"/>
       </w:numPr>
       <w:spacing w:before="720" w:after="720"/>
-      <w:ind w:left="1151" w:hanging="1151"/>
       <w:outlineLvl w:val="5"/>
     </w:pPr>
     <w:rPr>
@@ -24173,7 +25538,6 @@
         <w:numId w:val="1"/>
       </w:numPr>
       <w:spacing w:before="720" w:after="720"/>
-      <w:ind w:left="1298" w:hanging="1298"/>
       <w:outlineLvl w:val="6"/>
     </w:pPr>
     <w:rPr>
@@ -24210,7 +25574,6 @@
         <w:numId w:val="1"/>
       </w:numPr>
       <w:spacing w:before="720" w:after="720"/>
-      <w:ind w:left="1582" w:hanging="1582"/>
       <w:outlineLvl w:val="8"/>
     </w:pPr>
     <w:rPr>
@@ -25226,7 +26589,7 @@
 </file>
 
 <file path=customXml/itemProps1.xml><?xml version="1.0" encoding="utf-8"?>
-<ds:datastoreItem xmlns:ds="http://schemas.openxmlformats.org/officeDocument/2006/customXml" ds:itemID="{8A60D8F6-E52E-4516-89D8-02FFF9939D50}">
+<ds:datastoreItem xmlns:ds="http://schemas.openxmlformats.org/officeDocument/2006/customXml" ds:itemID="{31925A74-157E-4150-800F-F088CF88E0DC}">
   <ds:schemaRefs>
     <ds:schemaRef ds:uri="http://schemas.openxmlformats.org/officeDocument/2006/bibliography"/>
   </ds:schemaRefs>

</xml_diff>

<commit_message>
algumas correções no texto para responder aos comentários do orientador
</commit_message>
<xml_diff>
--- a/TCC.docx
+++ b/TCC.docx
@@ -1746,11 +1746,11 @@
       <w:r>
         <w:fldChar w:fldCharType="separate"/>
       </w:r>
-      <w:bookmarkStart w:id="15" w:name="_Toc268009113"/>
-      <w:bookmarkStart w:id="16" w:name="_Toc378694362"/>
+      <w:bookmarkStart w:id="15" w:name="_Toc378693901"/>
+      <w:bookmarkStart w:id="16" w:name="_Toc299204216"/>
       <w:bookmarkStart w:id="17" w:name="_Toc330745075"/>
-      <w:bookmarkStart w:id="18" w:name="_Toc299204216"/>
-      <w:bookmarkStart w:id="19" w:name="_Toc378693901"/>
+      <w:bookmarkStart w:id="18" w:name="_Toc378694362"/>
+      <w:bookmarkStart w:id="19" w:name="_Toc268009113"/>
       <w:bookmarkEnd w:id="15"/>
       <w:bookmarkEnd w:id="16"/>
       <w:bookmarkEnd w:id="17"/>
@@ -2823,76 +2823,63 @@
         <w:tabs>
           <w:tab w:val="right" w:leader="dot" w:pos="9061"/>
         </w:tabs>
-        <w:rPr>
-          <w:rFonts w:asciiTheme="minorHAnsi" w:eastAsiaTheme="minorEastAsia" w:hAnsiTheme="minorHAnsi" w:cstheme="minorBidi"/>
+      </w:pPr>
+      <w:r>
+        <w:rPr>
           <w:noProof/>
-          <w:sz w:val="22"/>
-          <w:szCs w:val="22"/>
-        </w:rPr>
-      </w:pPr>
+        </w:rPr>
+        <w:t>Figura 17: Exemplo de Figura.</w:t>
+      </w:r>
       <w:r>
         <w:rPr>
           <w:noProof/>
         </w:rPr>
-        <w:t>Figura 17: Exemplo de Figura.</w:t>
+        <w:tab/>
       </w:r>
       <w:r>
         <w:rPr>
           <w:noProof/>
         </w:rPr>
-        <w:tab/>
+        <w:fldChar w:fldCharType="begin"/>
       </w:r>
       <w:r>
         <w:rPr>
           <w:noProof/>
         </w:rPr>
-        <w:fldChar w:fldCharType="begin"/>
+        <w:instrText xml:space="preserve"> PAGEREF _Toc26172968 \h </w:instrText>
       </w:r>
       <w:r>
         <w:rPr>
           <w:noProof/>
         </w:rPr>
-        <w:instrText xml:space="preserve"> PAGEREF _Toc26172968 \h </w:instrText>
       </w:r>
       <w:r>
         <w:rPr>
           <w:noProof/>
         </w:rPr>
+        <w:fldChar w:fldCharType="separate"/>
       </w:r>
       <w:r>
         <w:rPr>
           <w:noProof/>
         </w:rPr>
-        <w:fldChar w:fldCharType="separate"/>
+        <w:t>57</w:t>
       </w:r>
       <w:r>
         <w:rPr>
           <w:noProof/>
         </w:rPr>
-        <w:t>57</w:t>
-      </w:r>
-      <w:r>
-        <w:rPr>
-          <w:noProof/>
-        </w:rPr>
         <w:fldChar w:fldCharType="end"/>
       </w:r>
-    </w:p>
-    <w:p>
-      <w:pPr>
-        <w:pStyle w:val="ANEXOS"/>
-        <w:outlineLvl w:val="0"/>
-      </w:pPr>
       <w:r>
         <w:fldChar w:fldCharType="end"/>
       </w:r>
     </w:p>
-    <w:p>
-      <w:pPr>
-        <w:pStyle w:val="ANEXOS"/>
-        <w:outlineLvl w:val="0"/>
-      </w:pPr>
-    </w:p>
+    <w:p/>
+    <w:p/>
+    <w:p/>
+    <w:p/>
+    <w:p/>
     <w:p>
       <w:pPr>
         <w:pStyle w:val="ANEXOS"/>
@@ -6705,6 +6692,19 @@
         </w:p>
       </w:sdtContent>
     </w:sdt>
+    <w:p/>
+    <w:p/>
+    <w:p/>
+    <w:p/>
+    <w:p/>
+    <w:p/>
+    <w:p/>
+    <w:p/>
+    <w:p/>
+    <w:p/>
+    <w:p/>
+    <w:p/>
+    <w:p/>
     <w:p>
       <w:pPr>
         <w:pStyle w:val="Ttulo1"/>
@@ -6714,6 +6714,7 @@
         </w:numPr>
       </w:pPr>
       <w:r>
+        <w:lastRenderedPageBreak/>
         <w:t>Introdução</w:t>
       </w:r>
       <w:bookmarkStart w:id="24" w:name="_Toc22389555"/>
@@ -6721,9 +6722,20 @@
       <w:bookmarkEnd w:id="24"/>
       <w:bookmarkEnd w:id="25"/>
       <w:commentRangeStart w:id="26"/>
+      <w:commentRangeStart w:id="27"/>
       <w:commentRangeEnd w:id="26"/>
       <w:r>
         <w:commentReference w:id="26"/>
+      </w:r>
+      <w:commentRangeEnd w:id="27"/>
+      <w:r>
+        <w:rPr>
+          <w:rStyle w:val="Refdecomentrio"/>
+          <w:b w:val="0"/>
+          <w:caps w:val="0"/>
+          <w:kern w:val="0"/>
+        </w:rPr>
+        <w:commentReference w:id="27"/>
       </w:r>
     </w:p>
     <w:p>
@@ -6808,21 +6820,7 @@
         <w:rPr>
           <w:color w:val="008000"/>
         </w:rPr>
-        <w:t xml:space="preserve">Métodos usados, quando for o caso (linguagens, protocolos, metodologias, etc.)  </w:t>
-      </w:r>
-      <w:proofErr w:type="gramStart"/>
-      <w:r>
-        <w:rPr>
-          <w:color w:val="008000"/>
-        </w:rPr>
-        <w:t>( 1</w:t>
-      </w:r>
-      <w:proofErr w:type="gramEnd"/>
-      <w:r>
-        <w:rPr>
-          <w:color w:val="008000"/>
-        </w:rPr>
-        <w:t xml:space="preserve"> ou 2 parágrafos)</w:t>
+        <w:t>Métodos usados, quando for o caso (linguagens, protocolos, metodologias, etc.)  ( 1 ou 2 parágrafos)</w:t>
       </w:r>
     </w:p>
     <w:p>
@@ -6839,7 +6837,6 @@
         <w:rPr>
           <w:color w:val="008000"/>
         </w:rPr>
-        <w:lastRenderedPageBreak/>
         <w:t>Organização do trabalho:</w:t>
       </w:r>
     </w:p>
@@ -6931,14 +6928,14 @@
           <w:numId w:val="2"/>
         </w:numPr>
       </w:pPr>
-      <w:bookmarkStart w:id="27" w:name="_Toc22389556"/>
+      <w:bookmarkStart w:id="28" w:name="_Toc22389556"/>
       <w:r>
         <w:lastRenderedPageBreak/>
         <w:t>TRABALHOS RELACIONADOs</w:t>
       </w:r>
-      <w:bookmarkStart w:id="28" w:name="_Toc22189422"/>
-      <w:bookmarkEnd w:id="27"/>
+      <w:bookmarkStart w:id="29" w:name="_Toc22189422"/>
       <w:bookmarkEnd w:id="28"/>
+      <w:bookmarkEnd w:id="29"/>
     </w:p>
     <w:p>
       <w:r>
@@ -6955,31 +6952,31 @@
       <w:r>
         <w:t xml:space="preserve">, conteúdo relevante a pesquisa proposta neste trabalho, foram analisadas e listadas abaixo publicações acadêmicas relacionadas (ou, pelo menos, próximas) ao </w:t>
       </w:r>
-      <w:commentRangeStart w:id="29"/>
+      <w:commentRangeStart w:id="30"/>
       <w:r>
         <w:t>domínio farmacêutico</w:t>
       </w:r>
-      <w:commentRangeEnd w:id="29"/>
-      <w:r>
-        <w:commentReference w:id="29"/>
-      </w:r>
-      <w:commentRangeStart w:id="30"/>
       <w:commentRangeEnd w:id="30"/>
       <w:r>
         <w:commentReference w:id="30"/>
       </w:r>
       <w:commentRangeStart w:id="31"/>
+      <w:commentRangeEnd w:id="31"/>
+      <w:r>
+        <w:commentReference w:id="31"/>
+      </w:r>
+      <w:commentRangeStart w:id="32"/>
       <w:r>
         <w:t>.</w:t>
       </w:r>
-      <w:commentRangeEnd w:id="31"/>
-      <w:r>
-        <w:commentReference w:id="31"/>
-      </w:r>
-      <w:commentRangeStart w:id="32"/>
       <w:commentRangeEnd w:id="32"/>
       <w:r>
         <w:commentReference w:id="32"/>
+      </w:r>
+      <w:commentRangeStart w:id="33"/>
+      <w:commentRangeEnd w:id="33"/>
+      <w:r>
+        <w:commentReference w:id="33"/>
       </w:r>
     </w:p>
     <w:p>
@@ -8124,13 +8121,13 @@
           <w:numId w:val="2"/>
         </w:numPr>
       </w:pPr>
-      <w:bookmarkStart w:id="33" w:name="_Toc22389557"/>
+      <w:bookmarkStart w:id="34" w:name="_Toc22389557"/>
       <w:r>
         <w:t>discussão</w:t>
       </w:r>
-      <w:bookmarkStart w:id="34" w:name="_Toc101326842"/>
-      <w:bookmarkEnd w:id="33"/>
+      <w:bookmarkStart w:id="35" w:name="_Toc101326842"/>
       <w:bookmarkEnd w:id="34"/>
+      <w:bookmarkEnd w:id="35"/>
     </w:p>
     <w:p>
       <w:pPr>
@@ -8257,19 +8254,19 @@
       <w:pPr>
         <w:ind w:firstLine="1134"/>
       </w:pPr>
-      <w:commentRangeStart w:id="35"/>
+      <w:commentRangeStart w:id="36"/>
       <w:r>
         <w:lastRenderedPageBreak/>
         <w:t>Entendemos</w:t>
       </w:r>
-      <w:commentRangeEnd w:id="35"/>
-      <w:r>
-        <w:commentReference w:id="35"/>
-      </w:r>
-      <w:commentRangeStart w:id="36"/>
       <w:commentRangeEnd w:id="36"/>
       <w:r>
         <w:commentReference w:id="36"/>
+      </w:r>
+      <w:commentRangeStart w:id="37"/>
+      <w:commentRangeEnd w:id="37"/>
+      <w:r>
+        <w:commentReference w:id="37"/>
       </w:r>
       <w:r>
         <w:t xml:space="preserve">, com isso, que há espaço para soluções mais viáveis de coleta de dados no domínio farmacêutico através uma metodologia simples, fundamentada na determinação de fontes confiáveis para os dados de interesse associada a aplicação das técnicas de </w:t>
@@ -8322,55 +8319,55 @@
           <w:numId w:val="2"/>
         </w:numPr>
       </w:pPr>
-      <w:bookmarkStart w:id="37" w:name="_Toc22389558"/>
-      <w:commentRangeStart w:id="38"/>
+      <w:bookmarkStart w:id="38" w:name="_Toc22389558"/>
       <w:commentRangeStart w:id="39"/>
+      <w:commentRangeStart w:id="40"/>
       <w:r>
         <w:lastRenderedPageBreak/>
         <w:t>Fundamentação teórica</w:t>
       </w:r>
-      <w:bookmarkEnd w:id="37"/>
-      <w:commentRangeEnd w:id="38"/>
-      <w:r>
-        <w:commentReference w:id="38"/>
-      </w:r>
+      <w:bookmarkEnd w:id="38"/>
       <w:commentRangeEnd w:id="39"/>
       <w:r>
         <w:commentReference w:id="39"/>
       </w:r>
+      <w:commentRangeEnd w:id="40"/>
+      <w:r>
+        <w:commentReference w:id="40"/>
+      </w:r>
     </w:p>
     <w:p>
       <w:pPr>
         <w:ind w:firstLine="1134"/>
       </w:pPr>
       <w:r>
-        <w:t>À medida em que surgem novas tecnologias e o aumento do poder computacional, são produzidos mais e mais dados. São aprimorados instrumentos de medição, que geram dados cada vez mais precisos e versam sobre temas cada vez mais amplos. Neste capítulo</w:t>
-      </w:r>
-      <w:commentRangeStart w:id="40"/>
+        <w:t>À medida que surgem novas tecnologias e o aumento do poder computacional, são produzidos mais e mais dados. São aprimorados instrumentos de medição, que geram dados cada vez mais precisos e versam sobre temas cada vez mais amplos. Neste capítulo</w:t>
+      </w:r>
       <w:commentRangeStart w:id="41"/>
+      <w:commentRangeStart w:id="42"/>
       <w:r>
         <w:t>, discorremos sobre as diversas categorias de dados, a</w:t>
       </w:r>
-      <w:commentRangeStart w:id="42"/>
       <w:commentRangeStart w:id="43"/>
+      <w:commentRangeStart w:id="44"/>
       <w:r>
         <w:t>s suas formas de armazenamento, e apresentamos técnicas para a coleta e análise destes dados.</w:t>
       </w:r>
-      <w:commentRangeEnd w:id="40"/>
-      <w:r>
-        <w:commentReference w:id="40"/>
+      <w:commentRangeEnd w:id="41"/>
+      <w:r>
+        <w:commentReference w:id="41"/>
+      </w:r>
+      <w:commentRangeEnd w:id="43"/>
+      <w:r>
+        <w:commentReference w:id="43"/>
+      </w:r>
+      <w:commentRangeEnd w:id="44"/>
+      <w:r>
+        <w:commentReference w:id="44"/>
       </w:r>
       <w:commentRangeEnd w:id="42"/>
       <w:r>
         <w:commentReference w:id="42"/>
-      </w:r>
-      <w:commentRangeEnd w:id="43"/>
-      <w:r>
-        <w:commentReference w:id="43"/>
-      </w:r>
-      <w:commentRangeEnd w:id="41"/>
-      <w:r>
-        <w:commentReference w:id="41"/>
       </w:r>
     </w:p>
     <w:p>
@@ -8381,11 +8378,11 @@
           <w:numId w:val="2"/>
         </w:numPr>
       </w:pPr>
-      <w:bookmarkStart w:id="44" w:name="_Toc22389559"/>
+      <w:bookmarkStart w:id="45" w:name="_Toc22389559"/>
       <w:r>
         <w:t>coleta de dados</w:t>
       </w:r>
-      <w:bookmarkEnd w:id="44"/>
+      <w:bookmarkEnd w:id="45"/>
     </w:p>
     <w:p>
       <w:r>
@@ -8417,14 +8414,14 @@
           <w:numId w:val="2"/>
         </w:numPr>
       </w:pPr>
-      <w:bookmarkStart w:id="45" w:name="_Toc10132684213"/>
-      <w:bookmarkStart w:id="46" w:name="_Toc22389560"/>
+      <w:bookmarkStart w:id="46" w:name="_Toc10132684213"/>
+      <w:bookmarkStart w:id="47" w:name="_Toc22389560"/>
       <w:r>
         <w:lastRenderedPageBreak/>
         <w:t>TIPOS DE DADOS</w:t>
       </w:r>
-      <w:bookmarkEnd w:id="45"/>
       <w:bookmarkEnd w:id="46"/>
+      <w:bookmarkEnd w:id="47"/>
     </w:p>
     <w:p>
       <w:pPr>
@@ -8442,20 +8439,20 @@
           <w:numId w:val="2"/>
         </w:numPr>
       </w:pPr>
-      <w:bookmarkStart w:id="47" w:name="_Toc22389561"/>
-      <w:commentRangeStart w:id="48"/>
+      <w:bookmarkStart w:id="48" w:name="_Toc22389561"/>
       <w:commentRangeStart w:id="49"/>
+      <w:commentRangeStart w:id="50"/>
       <w:r>
         <w:t>Qualitativos</w:t>
       </w:r>
-      <w:bookmarkEnd w:id="47"/>
-      <w:commentRangeEnd w:id="48"/>
-      <w:r>
-        <w:commentReference w:id="48"/>
-      </w:r>
+      <w:bookmarkEnd w:id="48"/>
       <w:commentRangeEnd w:id="49"/>
       <w:r>
         <w:commentReference w:id="49"/>
+      </w:r>
+      <w:commentRangeEnd w:id="50"/>
+      <w:r>
+        <w:commentReference w:id="50"/>
       </w:r>
     </w:p>
     <w:p>
@@ -8474,11 +8471,11 @@
           <w:numId w:val="2"/>
         </w:numPr>
       </w:pPr>
-      <w:bookmarkStart w:id="50" w:name="_Toc22389562"/>
+      <w:bookmarkStart w:id="51" w:name="_Toc22389562"/>
       <w:r>
         <w:t>Quantitativos</w:t>
       </w:r>
-      <w:bookmarkEnd w:id="50"/>
+      <w:bookmarkEnd w:id="51"/>
     </w:p>
     <w:p>
       <w:pPr>
@@ -8504,11 +8501,11 @@
           <w:numId w:val="2"/>
         </w:numPr>
       </w:pPr>
-      <w:bookmarkStart w:id="51" w:name="_Toc22389563"/>
+      <w:bookmarkStart w:id="52" w:name="_Toc22389563"/>
       <w:r>
         <w:t>Primários</w:t>
       </w:r>
-      <w:bookmarkEnd w:id="51"/>
+      <w:bookmarkEnd w:id="52"/>
     </w:p>
     <w:p>
       <w:pPr>
@@ -8530,11 +8527,11 @@
           <w:numId w:val="2"/>
         </w:numPr>
       </w:pPr>
-      <w:bookmarkStart w:id="52" w:name="_Toc22389564"/>
+      <w:bookmarkStart w:id="53" w:name="_Toc22389564"/>
       <w:r>
         <w:t>Secundários</w:t>
       </w:r>
-      <w:bookmarkEnd w:id="52"/>
+      <w:bookmarkEnd w:id="53"/>
     </w:p>
     <w:p>
       <w:pPr>
@@ -8553,11 +8550,11 @@
           <w:numId w:val="2"/>
         </w:numPr>
       </w:pPr>
-      <w:bookmarkStart w:id="53" w:name="_Toc22389565"/>
+      <w:bookmarkStart w:id="54" w:name="_Toc22389565"/>
       <w:r>
         <w:t>ORGANIZAÇÃO E ARMAZENAMENTO</w:t>
       </w:r>
-      <w:bookmarkEnd w:id="53"/>
+      <w:bookmarkEnd w:id="54"/>
     </w:p>
     <w:p>
       <w:pPr>
@@ -8596,11 +8593,11 @@
           <w:numId w:val="2"/>
         </w:numPr>
       </w:pPr>
-      <w:bookmarkStart w:id="54" w:name="_Toc22389566"/>
+      <w:bookmarkStart w:id="55" w:name="_Toc22389566"/>
       <w:r>
         <w:t>Estruturados</w:t>
       </w:r>
-      <w:bookmarkEnd w:id="54"/>
+      <w:bookmarkEnd w:id="55"/>
     </w:p>
     <w:p>
       <w:pPr>
@@ -8637,12 +8634,7 @@
         <w:t xml:space="preserve">as </w:t>
       </w:r>
       <w:r>
-        <w:t xml:space="preserve">tabelas de banco de dados relacionais </w:t>
-      </w:r>
-      <w:bookmarkStart w:id="55" w:name="_GoBack"/>
-      <w:bookmarkEnd w:id="55"/>
-      <w:r>
-        <w:t xml:space="preserve">em que cada </w:t>
+        <w:t xml:space="preserve">tabelas de banco de dados relacionais em que cada </w:t>
       </w:r>
       <w:r>
         <w:lastRenderedPageBreak/>
@@ -8738,17 +8730,6 @@
     <w:p>
       <w:pPr>
         <w:pStyle w:val="PargrafodaLista"/>
-        <w:numPr>
-          <w:ilvl w:val="0"/>
-          <w:numId w:val="11"/>
-        </w:numPr>
-        <w:pBdr>
-          <w:top w:val="single" w:sz="4" w:space="1" w:color="auto"/>
-          <w:left w:val="single" w:sz="4" w:space="4" w:color="auto"/>
-          <w:bottom w:val="single" w:sz="4" w:space="1" w:color="auto"/>
-          <w:right w:val="single" w:sz="4" w:space="4" w:color="auto"/>
-        </w:pBdr>
-        <w:jc w:val="left"/>
       </w:pPr>
       <w:r>
         <w:t>Exemplo: arquivo de texto.</w:t>
@@ -10036,11 +10017,7 @@
         <w:ind w:firstLine="1134"/>
       </w:pPr>
       <w:r>
-        <w:t xml:space="preserve">Dados são comumente publicados na web como documentos HTML. Tais documentos tem regras e definições próprias. Este formato tem o objetivo de permitir a apresentação do documento dentro de </w:t>
-      </w:r>
-      <w:proofErr w:type="gramStart"/>
-      <w:r>
-        <w:t xml:space="preserve">um </w:t>
+        <w:t xml:space="preserve">Dados são comumente publicados na web como documentos HTML. Tais documentos tem regras e definições próprias. Este formato tem o objetivo de permitir a apresentação do documento dentro de um </w:t>
       </w:r>
       <w:commentRangeStart w:id="91"/>
       <w:commentRangeStart w:id="92"/>
@@ -10049,15 +10026,7 @@
           <w:i/>
           <w:iCs/>
         </w:rPr>
-        <w:t>web</w:t>
-      </w:r>
-      <w:proofErr w:type="gramEnd"/>
-      <w:r>
-        <w:rPr>
-          <w:i/>
-          <w:iCs/>
-        </w:rPr>
-        <w:t xml:space="preserve"> browser</w:t>
+        <w:t>web browser</w:t>
       </w:r>
       <w:commentRangeEnd w:id="91"/>
       <w:r>
@@ -10149,26 +10118,14 @@
         <w:t>browser</w:t>
       </w:r>
       <w:r>
-        <w:t xml:space="preserve">, terá a tarefa inicial de converter estes dados em estruturas próprias adequadas ao seu estudo. Este processo pode ser feito manualmente ou automatizado por um programa de computador. Manualmente, utilizando </w:t>
-      </w:r>
-      <w:proofErr w:type="gramStart"/>
-      <w:r>
-        <w:t xml:space="preserve">um </w:t>
+        <w:t xml:space="preserve">, terá a tarefa inicial de converter estes dados em estruturas próprias adequadas ao seu estudo. Este processo pode ser feito manualmente ou automatizado por um programa de computador. Manualmente, utilizando um </w:t>
       </w:r>
       <w:r>
         <w:rPr>
           <w:i/>
           <w:iCs/>
         </w:rPr>
-        <w:t>web</w:t>
-      </w:r>
-      <w:proofErr w:type="gramEnd"/>
-      <w:r>
-        <w:rPr>
-          <w:i/>
-          <w:iCs/>
-        </w:rPr>
-        <w:t xml:space="preserve"> browser</w:t>
+        <w:t>web browser</w:t>
       </w:r>
       <w:r>
         <w:t>, navega-se até a página pretendida; busca-se a informação visualmente; coleta-se o dado para futuro processamento. Automaticamente, o programa faz uma requisição HTTP e recebe um documento HTML; analisa o documento em busca da informação pretendida; retorna o trecho do documento que contém o dado.</w:t>
@@ -10238,7 +10195,18 @@
       </w:r>
       <w:proofErr w:type="spellEnd"/>
       <w:r>
-        <w:t xml:space="preserve"> do documento e o convertem em uma representação de objetos encadeados, como a biblioteca </w:t>
+        <w:t xml:space="preserve"> do documento</w:t>
+      </w:r>
+      <w:r>
+        <w:t>-o</w:t>
+      </w:r>
+      <w:r>
+        <w:t xml:space="preserve"> em u</w:t>
+      </w:r>
+      <w:bookmarkStart w:id="96" w:name="_GoBack"/>
+      <w:bookmarkEnd w:id="96"/>
+      <w:r>
+        <w:t xml:space="preserve">ma representação de objetos encadeados, como a biblioteca </w:t>
       </w:r>
       <w:proofErr w:type="spellStart"/>
       <w:r>
@@ -10263,10 +10231,18 @@
         <w:keepNext/>
         <w:jc w:val="center"/>
       </w:pPr>
-      <w:commentRangeStart w:id="96"/>
-      <w:commentRangeEnd w:id="96"/>
-      <w:r>
-        <w:commentReference w:id="96"/>
+      <w:commentRangeStart w:id="97"/>
+      <w:commentRangeStart w:id="98"/>
+      <w:commentRangeEnd w:id="97"/>
+      <w:r>
+        <w:commentReference w:id="97"/>
+      </w:r>
+      <w:commentRangeEnd w:id="98"/>
+      <w:r>
+        <w:rPr>
+          <w:rStyle w:val="Refdecomentrio"/>
+        </w:rPr>
+        <w:commentReference w:id="98"/>
       </w:r>
       <w:r>
         <w:t xml:space="preserve">        </w:t>
@@ -10319,8 +10295,8 @@
         <w:pStyle w:val="Legenda"/>
         <w:jc w:val="center"/>
       </w:pPr>
-      <w:bookmarkStart w:id="97" w:name="_Toc25229793"/>
-      <w:bookmarkStart w:id="98" w:name="_Toc26172956"/>
+      <w:bookmarkStart w:id="99" w:name="_Toc25229793"/>
+      <w:bookmarkStart w:id="100" w:name="_Toc26172956"/>
       <w:r>
         <w:t xml:space="preserve">Figura </w:t>
       </w:r>
@@ -10345,8 +10321,8 @@
       <w:r>
         <w:t>: Representação de um documento HTML como texto e como árvore de objetos.</w:t>
       </w:r>
-      <w:bookmarkEnd w:id="97"/>
-      <w:bookmarkEnd w:id="98"/>
+      <w:bookmarkEnd w:id="99"/>
+      <w:bookmarkEnd w:id="100"/>
     </w:p>
     <w:p/>
     <w:p>
@@ -10400,41 +10376,32 @@
       <w:pPr>
         <w:ind w:firstLine="1134"/>
       </w:pPr>
-      <w:bookmarkStart w:id="99" w:name="_Toc22389577"/>
-      <w:bookmarkStart w:id="100" w:name="_Toc22389527"/>
-      <w:bookmarkStart w:id="101" w:name="_Toc22387951"/>
-      <w:bookmarkStart w:id="102" w:name="_Toc22387893"/>
-      <w:bookmarkEnd w:id="99"/>
-      <w:bookmarkEnd w:id="100"/>
+      <w:bookmarkStart w:id="101" w:name="_Toc22389577"/>
+      <w:bookmarkStart w:id="102" w:name="_Toc22389527"/>
+      <w:bookmarkStart w:id="103" w:name="_Toc22387951"/>
+      <w:bookmarkStart w:id="104" w:name="_Toc22387893"/>
       <w:bookmarkEnd w:id="101"/>
       <w:bookmarkEnd w:id="102"/>
-      <w:r>
-        <w:lastRenderedPageBreak/>
-        <w:t xml:space="preserve">No exemplo da figura 5, </w:t>
-      </w:r>
-      <w:proofErr w:type="gramStart"/>
-      <w:r>
-        <w:t>Neste</w:t>
-      </w:r>
-      <w:proofErr w:type="gramEnd"/>
-      <w:r>
-        <w:t xml:space="preserve"> capítulo colocamos algumas informações relevantes para a elaboração do TCC.</w:t>
+      <w:bookmarkEnd w:id="103"/>
+      <w:bookmarkEnd w:id="104"/>
+      <w:r>
+        <w:t>No exemplo da figura 5, Neste capítulo colocamos algumas informações relevantes para a elaboração do TCC.</w:t>
       </w:r>
     </w:p>
     <w:p/>
     <w:p>
-      <w:commentRangeStart w:id="103"/>
-      <w:commentRangeStart w:id="104"/>
-      <w:commentRangeEnd w:id="103"/>
-      <w:r>
-        <w:commentReference w:id="103"/>
-      </w:r>
-      <w:commentRangeEnd w:id="104"/>
+      <w:commentRangeStart w:id="105"/>
+      <w:commentRangeStart w:id="106"/>
+      <w:commentRangeEnd w:id="105"/>
+      <w:r>
+        <w:commentReference w:id="105"/>
+      </w:r>
+      <w:commentRangeEnd w:id="106"/>
       <w:r>
         <w:rPr>
           <w:rStyle w:val="Refdecomentrio"/>
         </w:rPr>
-        <w:commentReference w:id="104"/>
+        <w:commentReference w:id="106"/>
       </w:r>
     </w:p>
     <w:p/>
@@ -10485,16 +10452,16 @@
       <w:r>
         <w:t xml:space="preserve"> que fará a busca e a coleta dos dados de interesse: apresentaremos os casos de uso disponíveis, falaremos sobre as tecnologias utilizadas, forneceremos uma visão geral da implementação através de um diagrama de classes e definiremos as fontes a serem utilizadas pela </w:t>
       </w:r>
-      <w:commentRangeStart w:id="105"/>
+      <w:commentRangeStart w:id="107"/>
       <w:r>
         <w:t>ferramenta</w:t>
       </w:r>
-      <w:commentRangeEnd w:id="105"/>
+      <w:commentRangeEnd w:id="107"/>
       <w:r>
         <w:rPr>
           <w:rStyle w:val="Refdecomentrio"/>
         </w:rPr>
-        <w:commentReference w:id="105"/>
+        <w:commentReference w:id="107"/>
       </w:r>
       <w:r>
         <w:t>.</w:t>
@@ -10592,8 +10559,8 @@
         <w:pStyle w:val="Legenda"/>
         <w:jc w:val="center"/>
       </w:pPr>
-      <w:bookmarkStart w:id="106" w:name="_Toc252297951"/>
-      <w:bookmarkStart w:id="107" w:name="_Toc26172957"/>
+      <w:bookmarkStart w:id="108" w:name="_Toc252297951"/>
+      <w:bookmarkStart w:id="109" w:name="_Toc26172957"/>
       <w:r>
         <w:t xml:space="preserve">Figura </w:t>
       </w:r>
@@ -10636,8 +10603,8 @@
       <w:r>
         <w:t>.</w:t>
       </w:r>
-      <w:bookmarkEnd w:id="106"/>
-      <w:bookmarkEnd w:id="107"/>
+      <w:bookmarkEnd w:id="108"/>
+      <w:bookmarkEnd w:id="109"/>
     </w:p>
     <w:p>
       <w:pPr>
@@ -10673,7 +10640,7 @@
         <w:keepNext/>
         <w:jc w:val="center"/>
       </w:pPr>
-      <w:bookmarkStart w:id="108" w:name="_Toc252287741"/>
+      <w:bookmarkStart w:id="110" w:name="_Toc252287741"/>
       <w:r>
         <w:t xml:space="preserve">Tabela </w:t>
       </w:r>
@@ -10713,7 +10680,7 @@
       <w:r>
         <w:t>.</w:t>
       </w:r>
-      <w:bookmarkEnd w:id="108"/>
+      <w:bookmarkEnd w:id="110"/>
     </w:p>
     <w:tbl>
       <w:tblPr>
@@ -11291,7 +11258,7 @@
               <w:pStyle w:val="TableContents"/>
               <w:jc w:val="left"/>
             </w:pPr>
-            <w:bookmarkStart w:id="109" w:name="__DdeLink__84_1529609627"/>
+            <w:bookmarkStart w:id="111" w:name="__DdeLink__84_1529609627"/>
             <w:r>
               <w:rPr>
                 <w:color w:val="000000"/>
@@ -11299,7 +11266,7 @@
               </w:rPr>
               <w:t>Não há.</w:t>
             </w:r>
-            <w:bookmarkEnd w:id="109"/>
+            <w:bookmarkEnd w:id="111"/>
           </w:p>
         </w:tc>
       </w:tr>
@@ -11576,7 +11543,7 @@
               </w:rPr>
               <w:t xml:space="preserve"> O endereço de </w:t>
             </w:r>
-            <w:commentRangeStart w:id="110"/>
+            <w:commentRangeStart w:id="112"/>
             <w:r>
               <w:rPr>
                 <w:color w:val="000000"/>
@@ -11584,12 +11551,12 @@
               </w:rPr>
               <w:t>internet</w:t>
             </w:r>
-            <w:commentRangeEnd w:id="110"/>
+            <w:commentRangeEnd w:id="112"/>
             <w:r>
               <w:rPr>
                 <w:rStyle w:val="Refdecomentrio"/>
               </w:rPr>
-              <w:commentReference w:id="110"/>
+              <w:commentReference w:id="112"/>
             </w:r>
             <w:r>
               <w:rPr>
@@ -12094,8 +12061,8 @@
         <w:pStyle w:val="Legenda"/>
         <w:jc w:val="center"/>
       </w:pPr>
-      <w:bookmarkStart w:id="111" w:name="_Toc2522979512"/>
-      <w:bookmarkStart w:id="112" w:name="_Toc26172958"/>
+      <w:bookmarkStart w:id="113" w:name="_Toc2522979512"/>
+      <w:bookmarkStart w:id="114" w:name="_Toc26172958"/>
       <w:r>
         <w:t xml:space="preserve">Figura </w:t>
       </w:r>
@@ -12138,8 +12105,8 @@
       <w:r>
         <w:t>.</w:t>
       </w:r>
-      <w:bookmarkEnd w:id="111"/>
-      <w:bookmarkEnd w:id="112"/>
+      <w:bookmarkEnd w:id="113"/>
+      <w:bookmarkEnd w:id="114"/>
     </w:p>
     <w:p>
       <w:pPr>
@@ -12174,7 +12141,7 @@
         <w:keepNext/>
         <w:jc w:val="center"/>
       </w:pPr>
-      <w:bookmarkStart w:id="113" w:name="_Toc252287742"/>
+      <w:bookmarkStart w:id="115" w:name="_Toc252287742"/>
       <w:r>
         <w:t xml:space="preserve">Tabela </w:t>
       </w:r>
@@ -12214,7 +12181,7 @@
       <w:r>
         <w:t>.</w:t>
       </w:r>
-      <w:bookmarkEnd w:id="113"/>
+      <w:bookmarkEnd w:id="115"/>
     </w:p>
     <w:tbl>
       <w:tblPr>
@@ -12548,7 +12515,7 @@
               <w:pStyle w:val="TableContents"/>
               <w:jc w:val="left"/>
             </w:pPr>
-            <w:bookmarkStart w:id="114" w:name="__DdeLink__158_4253742885"/>
+            <w:bookmarkStart w:id="116" w:name="__DdeLink__158_4253742885"/>
             <w:r>
               <w:rPr>
                 <w:color w:val="000000"/>
@@ -12556,7 +12523,7 @@
               </w:rPr>
               <w:t>Os dados de interesse precisam estar definidos no arquivo (JSON) de configurações/entradas da fonte.</w:t>
             </w:r>
-            <w:bookmarkEnd w:id="114"/>
+            <w:bookmarkEnd w:id="116"/>
           </w:p>
         </w:tc>
       </w:tr>
@@ -12582,6 +12549,7 @@
                 <w:color w:val="000000"/>
                 <w:szCs w:val="24"/>
               </w:rPr>
+              <w:lastRenderedPageBreak/>
               <w:t>Pós-condições:</w:t>
             </w:r>
           </w:p>
@@ -12810,7 +12778,7 @@
               <w:pStyle w:val="TableContents"/>
               <w:jc w:val="left"/>
             </w:pPr>
-            <w:bookmarkStart w:id="115" w:name="__DdeLink__179_1529609627"/>
+            <w:bookmarkStart w:id="117" w:name="__DdeLink__179_1529609627"/>
             <w:r>
               <w:rPr>
                 <w:color w:val="000000"/>
@@ -12818,7 +12786,7 @@
               </w:rPr>
               <w:t>Não há.</w:t>
             </w:r>
-            <w:bookmarkEnd w:id="115"/>
+            <w:bookmarkEnd w:id="117"/>
           </w:p>
         </w:tc>
       </w:tr>
@@ -13597,8 +13565,8 @@
         <w:pStyle w:val="Legenda"/>
         <w:jc w:val="center"/>
       </w:pPr>
-      <w:bookmarkStart w:id="116" w:name="_Toc2522979514"/>
-      <w:bookmarkStart w:id="117" w:name="_Toc26172959"/>
+      <w:bookmarkStart w:id="118" w:name="_Toc2522979514"/>
+      <w:bookmarkStart w:id="119" w:name="_Toc26172959"/>
       <w:r>
         <w:t xml:space="preserve">Figura </w:t>
       </w:r>
@@ -13633,8 +13601,8 @@
       <w:r>
         <w:t xml:space="preserve"> Scopus.</w:t>
       </w:r>
-      <w:bookmarkEnd w:id="116"/>
-      <w:bookmarkEnd w:id="117"/>
+      <w:bookmarkEnd w:id="118"/>
+      <w:bookmarkEnd w:id="119"/>
     </w:p>
     <w:p>
       <w:pPr>
@@ -13665,7 +13633,7 @@
         <w:keepNext/>
         <w:jc w:val="center"/>
       </w:pPr>
-      <w:bookmarkStart w:id="118" w:name="_Toc252287743"/>
+      <w:bookmarkStart w:id="120" w:name="_Toc252287743"/>
       <w:r>
         <w:t xml:space="preserve">Tabela </w:t>
       </w:r>
@@ -13697,7 +13665,7 @@
       <w:r>
         <w:t xml:space="preserve"> Scopus.</w:t>
       </w:r>
-      <w:bookmarkEnd w:id="118"/>
+      <w:bookmarkEnd w:id="120"/>
     </w:p>
     <w:tbl>
       <w:tblPr>
@@ -14088,7 +14056,7 @@
               </w:rPr>
               <w:t xml:space="preserve">realizada precisa </w:t>
             </w:r>
-            <w:bookmarkStart w:id="119" w:name="__DdeLink__158_42537428851"/>
+            <w:bookmarkStart w:id="121" w:name="__DdeLink__158_42537428851"/>
             <w:r>
               <w:rPr>
                 <w:color w:val="000000"/>
@@ -14130,7 +14098,7 @@
               </w:rPr>
               <w:t>.</w:t>
             </w:r>
-            <w:bookmarkEnd w:id="119"/>
+            <w:bookmarkEnd w:id="121"/>
           </w:p>
           <w:p>
             <w:pPr>
@@ -14409,6 +14377,7 @@
                 <w:color w:val="000000"/>
                 <w:szCs w:val="24"/>
               </w:rPr>
+              <w:lastRenderedPageBreak/>
               <w:t>Fluxos Alternativos:</w:t>
             </w:r>
           </w:p>
@@ -14716,7 +14685,6 @@
               </w:rPr>
               <w:t>07</w:t>
             </w:r>
-            <w:proofErr w:type="gramStart"/>
             <w:r>
               <w:rPr>
                 <w:b/>
@@ -14741,18 +14709,7 @@
                 <w:szCs w:val="24"/>
                 <w:lang w:eastAsia="zh-CN" w:bidi="hi-IN"/>
               </w:rPr>
-              <w:t>Apenas</w:t>
-            </w:r>
-            <w:proofErr w:type="gramEnd"/>
-            <w:r>
-              <w:rPr>
-                <w:rFonts w:eastAsia="NSimSun" w:cs="Lucida Sans"/>
-                <w:color w:val="000000"/>
-                <w:kern w:val="2"/>
-                <w:szCs w:val="24"/>
-                <w:lang w:eastAsia="zh-CN" w:bidi="hi-IN"/>
-              </w:rPr>
-              <w:t xml:space="preserve"> artigos publicados no últimos 10 (dez) anos devem ser considerados.</w:t>
+              <w:t>Apenas artigos publicados no últimos 10 (dez) anos devem ser considerados.</w:t>
             </w:r>
           </w:p>
           <w:p>
@@ -14792,7 +14749,6 @@
               </w:rPr>
               <w:t>08</w:t>
             </w:r>
-            <w:proofErr w:type="gramStart"/>
             <w:r>
               <w:rPr>
                 <w:b/>
@@ -14807,15 +14763,7 @@
                 <w:color w:val="000000"/>
                 <w:szCs w:val="24"/>
               </w:rPr>
-              <w:t xml:space="preserve"> As</w:t>
-            </w:r>
-            <w:proofErr w:type="gramEnd"/>
-            <w:r>
-              <w:rPr>
-                <w:color w:val="000000"/>
-                <w:szCs w:val="24"/>
-              </w:rPr>
-              <w:t xml:space="preserve"> palavras-chave buscadas devem aparecer no título e/ou no </w:t>
+              <w:t xml:space="preserve"> As palavras-chave buscadas devem aparecer no título e/ou no </w:t>
             </w:r>
             <w:r>
               <w:rPr>
@@ -14870,7 +14818,6 @@
               </w:rPr>
               <w:t>09</w:t>
             </w:r>
-            <w:proofErr w:type="gramStart"/>
             <w:r>
               <w:rPr>
                 <w:b/>
@@ -14885,15 +14832,7 @@
                 <w:color w:val="000000"/>
                 <w:szCs w:val="24"/>
               </w:rPr>
-              <w:t xml:space="preserve"> Cada</w:t>
-            </w:r>
-            <w:proofErr w:type="gramEnd"/>
-            <w:r>
-              <w:rPr>
-                <w:color w:val="000000"/>
-                <w:szCs w:val="24"/>
-              </w:rPr>
-              <w:t xml:space="preserve"> artigo deve ter uma fonte associada </w:t>
+              <w:t xml:space="preserve"> Cada artigo deve ter uma fonte associada </w:t>
             </w:r>
             <w:r>
               <w:rPr>
@@ -14964,7 +14903,6 @@
               </w:rPr>
               <w:t>10</w:t>
             </w:r>
-            <w:proofErr w:type="gramStart"/>
             <w:r>
               <w:rPr>
                 <w:b/>
@@ -14979,15 +14917,7 @@
                 <w:color w:val="000000"/>
                 <w:szCs w:val="24"/>
               </w:rPr>
-              <w:t xml:space="preserve"> Cada</w:t>
-            </w:r>
-            <w:proofErr w:type="gramEnd"/>
-            <w:r>
-              <w:rPr>
-                <w:color w:val="000000"/>
-                <w:szCs w:val="24"/>
-              </w:rPr>
-              <w:t xml:space="preserve"> artigo deve ter um código DOI único associado – este código deve ser utilizado para evitar a coleta de artigos duplicados.</w:t>
+              <w:t xml:space="preserve"> Cada artigo deve ter um código DOI único associado – este código deve ser utilizado para evitar a coleta de artigos duplicados.</w:t>
             </w:r>
           </w:p>
           <w:p>
@@ -16709,9 +16639,6 @@
     </w:p>
     <w:p>
       <w:r>
-        <w:rPr>
-          <w:lang w:val="en-US"/>
-        </w:rPr>
         <w:tab/>
       </w:r>
       <w:r>
@@ -16947,7 +16874,12 @@
     <w:p>
       <w:r>
         <w:tab/>
-        <w:t>A implementação c</w:t>
+      </w:r>
+      <w:r>
+        <w:t>Esta</w:t>
+      </w:r>
+      <w:r>
+        <w:t xml:space="preserve"> implementação c</w:t>
       </w:r>
       <w:r>
         <w:t xml:space="preserve">onsiste em estender a classe </w:t>
@@ -16982,19 +16914,11 @@
       </w:r>
       <w:proofErr w:type="spellEnd"/>
       <w:r>
-        <w:t xml:space="preserve">. A requisição para o endereço indicado na criação do </w:t>
+        <w:t xml:space="preserve">. A requisição para o endereço indicado na criação </w:t>
       </w:r>
       <w:r>
         <w:lastRenderedPageBreak/>
-        <w:t xml:space="preserve">objeto é gerenciada pelo framework. O framework decide o momento adequado de realizar a requisição e se será necessário tentar novamente em caso de falha. Após uma requisição </w:t>
-      </w:r>
-      <w:proofErr w:type="gramStart"/>
-      <w:r>
-        <w:t>bem sucedida</w:t>
-      </w:r>
-      <w:proofErr w:type="gramEnd"/>
-      <w:r>
-        <w:t xml:space="preserve">, </w:t>
+        <w:t xml:space="preserve">do objeto é gerenciada pelo framework. O framework decide o momento adequado de realizar a requisição e se será necessário tentar novamente em caso de falha. Após uma requisição bem sucedida, </w:t>
       </w:r>
       <w:r>
         <w:t>a função</w:t>
@@ -17629,8 +17553,8 @@
         <w:pStyle w:val="Legenda"/>
         <w:jc w:val="center"/>
       </w:pPr>
-      <w:bookmarkStart w:id="120" w:name="_Toc252297952"/>
-      <w:bookmarkStart w:id="121" w:name="_Toc26172960"/>
+      <w:bookmarkStart w:id="122" w:name="_Toc252297952"/>
+      <w:bookmarkStart w:id="123" w:name="_Toc26172960"/>
       <w:r>
         <w:t xml:space="preserve">Figura </w:t>
       </w:r>
@@ -17640,8 +17564,8 @@
       <w:r>
         <w:t>: Diagrama de Classes do sistema.</w:t>
       </w:r>
-      <w:bookmarkEnd w:id="120"/>
-      <w:bookmarkEnd w:id="121"/>
+      <w:bookmarkEnd w:id="122"/>
+      <w:bookmarkEnd w:id="123"/>
     </w:p>
     <w:p/>
     <w:p>
@@ -17999,7 +17923,7 @@
       <w:r>
         <w:tab/>
       </w:r>
-      <w:commentRangeStart w:id="122"/>
+      <w:commentRangeStart w:id="124"/>
       <w:r>
         <w:t>A tabela em evidência é identifica</w:t>
       </w:r>
@@ -18052,12 +17976,12 @@
       <w:r>
         <w:t xml:space="preserve"> segunda, o valor.</w:t>
       </w:r>
-      <w:commentRangeEnd w:id="122"/>
+      <w:commentRangeEnd w:id="124"/>
       <w:r>
         <w:rPr>
           <w:rStyle w:val="Refdecomentrio"/>
         </w:rPr>
-        <w:commentReference w:id="122"/>
+        <w:commentReference w:id="124"/>
       </w:r>
     </w:p>
     <w:p/>
@@ -18629,7 +18553,6 @@
                     <w:t xml:space="preserve"> </w:t>
                   </w:r>
                   <w:proofErr w:type="spellStart"/>
-                  <w:proofErr w:type="gramStart"/>
                   <w:r>
                     <w:rPr>
                       <w:color w:val="4472C4" w:themeColor="accent1"/>
@@ -18640,7 +18563,6 @@
                     <w:t>opensearch:totalResults</w:t>
                   </w:r>
                   <w:proofErr w:type="spellEnd"/>
-                  <w:proofErr w:type="gramEnd"/>
                 </w:p>
                 <w:p>
                   <w:pPr>
@@ -18682,7 +18604,6 @@
                     <w:t xml:space="preserve"> </w:t>
                   </w:r>
                   <w:proofErr w:type="spellStart"/>
-                  <w:proofErr w:type="gramStart"/>
                   <w:r>
                     <w:rPr>
                       <w:color w:val="4472C4" w:themeColor="accent1"/>
@@ -18693,7 +18614,6 @@
                     <w:t>opensearch:startIndex</w:t>
                   </w:r>
                   <w:proofErr w:type="spellEnd"/>
-                  <w:proofErr w:type="gramEnd"/>
                 </w:p>
                 <w:p>
                   <w:pPr>
@@ -18737,7 +18657,6 @@
                     <w:t xml:space="preserve"> </w:t>
                   </w:r>
                   <w:proofErr w:type="spellStart"/>
-                  <w:proofErr w:type="gramStart"/>
                   <w:r>
                     <w:rPr>
                       <w:color w:val="4472C4" w:themeColor="accent1"/>
@@ -18748,7 +18667,6 @@
                     <w:t>opensearch:itemsPerPage</w:t>
                   </w:r>
                   <w:proofErr w:type="spellEnd"/>
-                  <w:proofErr w:type="gramEnd"/>
                 </w:p>
                 <w:p>
                   <w:pPr>
@@ -18792,7 +18710,6 @@
                     <w:t xml:space="preserve"> </w:t>
                   </w:r>
                   <w:proofErr w:type="spellStart"/>
-                  <w:proofErr w:type="gramStart"/>
                   <w:r>
                     <w:rPr>
                       <w:color w:val="4472C4" w:themeColor="accent1"/>
@@ -18803,7 +18720,6 @@
                     <w:t>opensearch:Query</w:t>
                   </w:r>
                   <w:proofErr w:type="spellEnd"/>
-                  <w:proofErr w:type="gramEnd"/>
                 </w:p>
                 <w:p>
                   <w:pPr>
@@ -18847,7 +18763,6 @@
                     <w:t xml:space="preserve"> </w:t>
                   </w:r>
                   <w:proofErr w:type="spellStart"/>
-                  <w:proofErr w:type="gramStart"/>
                   <w:r>
                     <w:rPr>
                       <w:color w:val="4472C4" w:themeColor="accent1"/>
@@ -18858,7 +18773,6 @@
                     <w:t>opensearch:Query</w:t>
                   </w:r>
                   <w:proofErr w:type="spellEnd"/>
-                  <w:proofErr w:type="gramEnd"/>
                   <w:r>
                     <w:rPr>
                       <w:color w:val="4472C4" w:themeColor="accent1"/>
@@ -18911,7 +18825,6 @@
                     <w:t xml:space="preserve"> </w:t>
                   </w:r>
                   <w:proofErr w:type="spellStart"/>
-                  <w:proofErr w:type="gramStart"/>
                   <w:r>
                     <w:rPr>
                       <w:color w:val="4472C4" w:themeColor="accent1"/>
@@ -18922,7 +18835,6 @@
                     <w:t>opensearch:Query</w:t>
                   </w:r>
                   <w:proofErr w:type="spellEnd"/>
-                  <w:proofErr w:type="gramEnd"/>
                   <w:r>
                     <w:rPr>
                       <w:color w:val="4472C4" w:themeColor="accent1"/>
@@ -18986,7 +18898,6 @@
                     <w:t xml:space="preserve"> </w:t>
                   </w:r>
                   <w:proofErr w:type="spellStart"/>
-                  <w:proofErr w:type="gramStart"/>
                   <w:r>
                     <w:rPr>
                       <w:color w:val="4472C4" w:themeColor="accent1"/>
@@ -18997,7 +18908,6 @@
                     <w:t>opensearch:Query</w:t>
                   </w:r>
                   <w:proofErr w:type="spellEnd"/>
-                  <w:proofErr w:type="gramEnd"/>
                   <w:r>
                     <w:rPr>
                       <w:color w:val="4472C4" w:themeColor="accent1"/>
@@ -19102,7 +19012,7 @@
                     </w:rPr>
                     <w:t xml:space="preserve"> link </w:t>
                   </w:r>
-                  <w:bookmarkStart w:id="123" w:name="_Hlk26204274"/>
+                  <w:bookmarkStart w:id="125" w:name="_Hlk26204274"/>
                   <w:r>
                     <w:rPr>
                       <w:b/>
@@ -19113,7 +19023,7 @@
                     </w:rPr>
                     <w:t>-&gt; []</w:t>
                   </w:r>
-                  <w:bookmarkEnd w:id="123"/>
+                  <w:bookmarkEnd w:id="125"/>
                   <w:r>
                     <w:rPr>
                       <w:color w:val="4472C4" w:themeColor="accent1"/>
@@ -20085,7 +19995,6 @@
                     <w:t xml:space="preserve"> </w:t>
                   </w:r>
                   <w:proofErr w:type="spellStart"/>
-                  <w:proofErr w:type="gramStart"/>
                   <w:r>
                     <w:rPr>
                       <w:color w:val="4472C4" w:themeColor="accent1"/>
@@ -20096,7 +20005,6 @@
                     <w:t>dc:identifier</w:t>
                   </w:r>
                   <w:proofErr w:type="spellEnd"/>
-                  <w:proofErr w:type="gramEnd"/>
                 </w:p>
                 <w:p>
                   <w:pPr>
@@ -20269,7 +20177,6 @@
                     <w:t xml:space="preserve"> </w:t>
                   </w:r>
                   <w:proofErr w:type="spellStart"/>
-                  <w:proofErr w:type="gramStart"/>
                   <w:r>
                     <w:rPr>
                       <w:color w:val="4472C4" w:themeColor="accent1"/>
@@ -20280,7 +20187,6 @@
                     <w:t>dc:title</w:t>
                   </w:r>
                   <w:proofErr w:type="spellEnd"/>
-                  <w:proofErr w:type="gramEnd"/>
                 </w:p>
                 <w:p>
                   <w:pPr>
@@ -20362,7 +20268,6 @@
                     <w:t xml:space="preserve"> </w:t>
                   </w:r>
                   <w:proofErr w:type="spellStart"/>
-                  <w:proofErr w:type="gramStart"/>
                   <w:r>
                     <w:rPr>
                       <w:color w:val="4472C4" w:themeColor="accent1"/>
@@ -20373,7 +20278,6 @@
                     <w:t>dc:creator</w:t>
                   </w:r>
                   <w:proofErr w:type="spellEnd"/>
-                  <w:proofErr w:type="gramEnd"/>
                 </w:p>
                 <w:p>
                   <w:pPr>
@@ -20455,7 +20359,6 @@
                     <w:t xml:space="preserve"> </w:t>
                   </w:r>
                   <w:proofErr w:type="spellStart"/>
-                  <w:proofErr w:type="gramStart"/>
                   <w:r>
                     <w:rPr>
                       <w:color w:val="4472C4" w:themeColor="accent1"/>
@@ -20466,7 +20369,6 @@
                     <w:t>prism:publicationName</w:t>
                   </w:r>
                   <w:proofErr w:type="spellEnd"/>
-                  <w:proofErr w:type="gramEnd"/>
                 </w:p>
                 <w:p>
                   <w:pPr>
@@ -20548,7 +20450,6 @@
                     <w:t xml:space="preserve"> </w:t>
                   </w:r>
                   <w:proofErr w:type="spellStart"/>
-                  <w:proofErr w:type="gramStart"/>
                   <w:r>
                     <w:rPr>
                       <w:color w:val="4472C4" w:themeColor="accent1"/>
@@ -20559,7 +20460,6 @@
                     <w:t>prism:issn</w:t>
                   </w:r>
                   <w:proofErr w:type="spellEnd"/>
-                  <w:proofErr w:type="gramEnd"/>
                 </w:p>
                 <w:p>
                   <w:pPr>
@@ -20641,7 +20541,6 @@
                     <w:t xml:space="preserve"> </w:t>
                   </w:r>
                   <w:proofErr w:type="spellStart"/>
-                  <w:proofErr w:type="gramStart"/>
                   <w:r>
                     <w:rPr>
                       <w:color w:val="4472C4" w:themeColor="accent1"/>
@@ -20652,7 +20551,6 @@
                     <w:t>prism:volume</w:t>
                   </w:r>
                   <w:proofErr w:type="spellEnd"/>
-                  <w:proofErr w:type="gramEnd"/>
                 </w:p>
                 <w:p>
                   <w:pPr>
@@ -20734,7 +20632,6 @@
                     <w:t xml:space="preserve"> </w:t>
                   </w:r>
                   <w:proofErr w:type="spellStart"/>
-                  <w:proofErr w:type="gramStart"/>
                   <w:r>
                     <w:rPr>
                       <w:color w:val="4472C4" w:themeColor="accent1"/>
@@ -20745,7 +20642,6 @@
                     <w:t>prism:pageRange</w:t>
                   </w:r>
                   <w:proofErr w:type="spellEnd"/>
-                  <w:proofErr w:type="gramEnd"/>
                 </w:p>
                 <w:p>
                   <w:pPr>
@@ -20827,7 +20723,6 @@
                     <w:t xml:space="preserve"> </w:t>
                   </w:r>
                   <w:proofErr w:type="spellStart"/>
-                  <w:proofErr w:type="gramStart"/>
                   <w:r>
                     <w:rPr>
                       <w:color w:val="4472C4" w:themeColor="accent1"/>
@@ -20838,7 +20733,6 @@
                     <w:t>prism:coverDate</w:t>
                   </w:r>
                   <w:proofErr w:type="spellEnd"/>
-                  <w:proofErr w:type="gramEnd"/>
                 </w:p>
                 <w:p>
                   <w:pPr>
@@ -20920,7 +20814,6 @@
                     <w:t xml:space="preserve"> </w:t>
                   </w:r>
                   <w:proofErr w:type="spellStart"/>
-                  <w:proofErr w:type="gramStart"/>
                   <w:r>
                     <w:rPr>
                       <w:color w:val="4472C4" w:themeColor="accent1"/>
@@ -20931,7 +20824,6 @@
                     <w:t>prism:coverDisplayDate</w:t>
                   </w:r>
                   <w:proofErr w:type="spellEnd"/>
-                  <w:proofErr w:type="gramEnd"/>
                 </w:p>
                 <w:p>
                   <w:pPr>
@@ -21014,7 +20906,6 @@
                     <w:t xml:space="preserve"> </w:t>
                   </w:r>
                   <w:proofErr w:type="spellStart"/>
-                  <w:proofErr w:type="gramStart"/>
                   <w:r>
                     <w:rPr>
                       <w:color w:val="4472C4" w:themeColor="accent1"/>
@@ -21025,7 +20916,6 @@
                     <w:t>prism:doi</w:t>
                   </w:r>
                   <w:proofErr w:type="spellEnd"/>
-                  <w:proofErr w:type="gramEnd"/>
                 </w:p>
                 <w:p>
                   <w:pPr>
@@ -21863,7 +21753,6 @@
                     <w:t xml:space="preserve"> </w:t>
                   </w:r>
                   <w:proofErr w:type="spellStart"/>
-                  <w:proofErr w:type="gramStart"/>
                   <w:r>
                     <w:rPr>
                       <w:color w:val="4472C4" w:themeColor="accent1"/>
@@ -21874,7 +21763,6 @@
                     <w:t>prism:aggregationType</w:t>
                   </w:r>
                   <w:proofErr w:type="spellEnd"/>
-                  <w:proofErr w:type="gramEnd"/>
                 </w:p>
                 <w:p>
                   <w:pPr>
@@ -22401,7 +22289,7 @@
         <w:pStyle w:val="Legenda"/>
         <w:jc w:val="center"/>
       </w:pPr>
-      <w:bookmarkStart w:id="124" w:name="_Toc26204558"/>
+      <w:bookmarkStart w:id="126" w:name="_Toc26204558"/>
       <w:r>
         <w:t xml:space="preserve">Gráfico </w:t>
       </w:r>
@@ -22432,7 +22320,7 @@
       <w:r>
         <w:t xml:space="preserve"> de busca de artigos do SCOPUS.</w:t>
       </w:r>
-      <w:bookmarkEnd w:id="124"/>
+      <w:bookmarkEnd w:id="126"/>
     </w:p>
     <w:p/>
     <w:p>
@@ -22514,7 +22402,7 @@
           <w:noProof/>
         </w:rPr>
         <w:drawing>
-          <wp:inline distT="0" distB="0" distL="0" distR="0" wp14:anchorId="15B18559" wp14:editId="352172A3">
+          <wp:inline distT="0" distB="0" distL="0" distR="0" wp14:anchorId="15B18559" wp14:editId="309F9987">
             <wp:extent cx="6140450" cy="5715000"/>
             <wp:effectExtent l="38100" t="19050" r="0" b="19050"/>
             <wp:docPr id="8" name="Diagrama 8"/>
@@ -22533,7 +22421,7 @@
         <w:pStyle w:val="Legenda"/>
         <w:jc w:val="center"/>
       </w:pPr>
-      <w:bookmarkStart w:id="125" w:name="_Toc26204559"/>
+      <w:bookmarkStart w:id="127" w:name="_Toc26204559"/>
       <w:r>
         <w:t xml:space="preserve">Gráfico </w:t>
       </w:r>
@@ -22548,7 +22436,7 @@
       <w:r>
         <w:t xml:space="preserve"> – Etapas para processamento do SCOPUS.</w:t>
       </w:r>
-      <w:bookmarkEnd w:id="125"/>
+      <w:bookmarkEnd w:id="127"/>
     </w:p>
     <w:p/>
     <w:p/>
@@ -22606,7 +22494,7 @@
         <w:keepNext/>
         <w:jc w:val="center"/>
       </w:pPr>
-      <w:bookmarkStart w:id="126" w:name="_Toc25228773"/>
+      <w:bookmarkStart w:id="128" w:name="_Toc25228773"/>
       <w:r>
         <w:t xml:space="preserve">Tabela </w:t>
       </w:r>
@@ -22628,7 +22516,7 @@
       <w:r>
         <w:t>: Configurações do sistema.</w:t>
       </w:r>
-      <w:bookmarkEnd w:id="126"/>
+      <w:bookmarkEnd w:id="128"/>
     </w:p>
     <w:tbl>
       <w:tblPr>
@@ -22861,21 +22749,7 @@
               <w:rPr>
                 <w:lang w:val="en-US"/>
               </w:rPr>
-              <w:t xml:space="preserve">Python </w:t>
-            </w:r>
-            <w:proofErr w:type="gramStart"/>
-            <w:r>
-              <w:rPr>
-                <w:lang w:val="en-US"/>
-              </w:rPr>
-              <w:t>3.6.8 :</w:t>
-            </w:r>
-            <w:proofErr w:type="gramEnd"/>
-            <w:r>
-              <w:rPr>
-                <w:lang w:val="en-US"/>
-              </w:rPr>
-              <w:t>: Anaconda 4.4.0 (64-bit)</w:t>
+              <w:t>Python 3.6.8 :: Anaconda 4.4.0 (64-bit)</w:t>
             </w:r>
           </w:p>
         </w:tc>
@@ -22988,7 +22862,7 @@
         <w:pStyle w:val="Legenda"/>
         <w:jc w:val="center"/>
       </w:pPr>
-      <w:bookmarkStart w:id="127" w:name="_Toc26172961"/>
+      <w:bookmarkStart w:id="129" w:name="_Toc26172961"/>
       <w:r>
         <w:t xml:space="preserve">Figura </w:t>
       </w:r>
@@ -23003,7 +22877,7 @@
       <w:r>
         <w:t xml:space="preserve"> – Exemplo de script para execução dos testes.</w:t>
       </w:r>
-      <w:bookmarkEnd w:id="127"/>
+      <w:bookmarkEnd w:id="129"/>
     </w:p>
     <w:p>
       <w:pPr>
@@ -23014,7 +22888,13 @@
       </w:r>
       <w:r>
         <w:lastRenderedPageBreak/>
-        <w:t xml:space="preserve">grama, um parâmetro para dizer qual fonte será executada – </w:t>
+        <w:t xml:space="preserve">grama, um parâmetro para </w:t>
+      </w:r>
+      <w:r>
+        <w:t>especificar</w:t>
+      </w:r>
+      <w:r>
+        <w:t xml:space="preserve"> qual fonte será executada – </w:t>
       </w:r>
       <w:proofErr w:type="spellStart"/>
       <w:r>
@@ -23155,8 +23035,8 @@
         <w:pStyle w:val="Legenda"/>
         <w:jc w:val="center"/>
       </w:pPr>
-      <w:bookmarkStart w:id="128" w:name="_Toc25229794"/>
-      <w:bookmarkStart w:id="129" w:name="_Toc26172962"/>
+      <w:bookmarkStart w:id="130" w:name="_Toc25229794"/>
+      <w:bookmarkStart w:id="131" w:name="_Toc26172962"/>
       <w:r>
         <w:t xml:space="preserve">Figura </w:t>
       </w:r>
@@ -23199,8 +23079,8 @@
       <w:r>
         <w:t>.</w:t>
       </w:r>
-      <w:bookmarkEnd w:id="128"/>
-      <w:bookmarkEnd w:id="129"/>
+      <w:bookmarkEnd w:id="130"/>
+      <w:bookmarkEnd w:id="131"/>
     </w:p>
     <w:p/>
     <w:p>
@@ -23309,7 +23189,7 @@
         <w:pStyle w:val="Legenda"/>
         <w:jc w:val="center"/>
       </w:pPr>
-      <w:bookmarkStart w:id="130" w:name="_Toc26172963"/>
+      <w:bookmarkStart w:id="132" w:name="_Toc26172963"/>
       <w:r>
         <w:t xml:space="preserve">Figura </w:t>
       </w:r>
@@ -23352,7 +23232,7 @@
       <w:r>
         <w:t>.</w:t>
       </w:r>
-      <w:bookmarkEnd w:id="130"/>
+      <w:bookmarkEnd w:id="132"/>
     </w:p>
     <w:p/>
     <w:p>
@@ -23465,7 +23345,7 @@
         <w:pStyle w:val="Legenda"/>
         <w:jc w:val="center"/>
       </w:pPr>
-      <w:bookmarkStart w:id="131" w:name="_Toc26172964"/>
+      <w:bookmarkStart w:id="133" w:name="_Toc26172964"/>
       <w:r>
         <w:t xml:space="preserve">Figura </w:t>
       </w:r>
@@ -23508,7 +23388,7 @@
       <w:r>
         <w:t>.</w:t>
       </w:r>
-      <w:bookmarkEnd w:id="131"/>
+      <w:bookmarkEnd w:id="133"/>
     </w:p>
     <w:p/>
     <w:p>
@@ -23600,7 +23480,7 @@
         <w:pStyle w:val="Legenda"/>
         <w:jc w:val="center"/>
       </w:pPr>
-      <w:bookmarkStart w:id="132" w:name="_Toc26172965"/>
+      <w:bookmarkStart w:id="134" w:name="_Toc26172965"/>
       <w:r>
         <w:t xml:space="preserve">Figura </w:t>
       </w:r>
@@ -23633,7 +23513,7 @@
       <w:r>
         <w:t>.</w:t>
       </w:r>
-      <w:bookmarkEnd w:id="132"/>
+      <w:bookmarkEnd w:id="134"/>
     </w:p>
     <w:p/>
     <w:p/>
@@ -23758,7 +23638,7 @@
         <w:pStyle w:val="Legenda"/>
         <w:jc w:val="center"/>
       </w:pPr>
-      <w:bookmarkStart w:id="133" w:name="_Toc26172966"/>
+      <w:bookmarkStart w:id="135" w:name="_Toc26172966"/>
       <w:r>
         <w:t xml:space="preserve">Figura </w:t>
       </w:r>
@@ -23793,7 +23673,7 @@
       <w:r>
         <w:t xml:space="preserve"> do site SCOPUS.</w:t>
       </w:r>
-      <w:bookmarkEnd w:id="133"/>
+      <w:bookmarkEnd w:id="135"/>
     </w:p>
     <w:p>
       <w:r>
@@ -23818,7 +23698,13 @@
       </w:r>
       <w:proofErr w:type="spellEnd"/>
       <w:r>
-        <w:t xml:space="preserve"> com esta chave, </w:t>
+        <w:t xml:space="preserve"> com </w:t>
+      </w:r>
+      <w:r>
+        <w:t>a chave descrita na figura 19</w:t>
+      </w:r>
+      <w:r>
+        <w:t xml:space="preserve">, </w:t>
       </w:r>
       <w:r>
         <w:t>o</w:t>
@@ -23976,7 +23862,7 @@
       <w:pPr>
         <w:pStyle w:val="Legenda"/>
       </w:pPr>
-      <w:bookmarkStart w:id="134" w:name="_Toc26172967"/>
+      <w:bookmarkStart w:id="136" w:name="_Toc26172967"/>
       <w:r>
         <w:t xml:space="preserve">Figura </w:t>
       </w:r>
@@ -24001,7 +23887,7 @@
       <w:r>
         <w:t xml:space="preserve"> - Modelo de arquivo de saída para o scraper do site SCOPUS.</w:t>
       </w:r>
-      <w:bookmarkEnd w:id="134"/>
+      <w:bookmarkEnd w:id="136"/>
     </w:p>
     <w:p/>
     <w:p/>
@@ -24023,8 +23909,8 @@
         <w:ind w:left="431" w:hanging="431"/>
         <w:jc w:val="both"/>
       </w:pPr>
-      <w:bookmarkStart w:id="135" w:name="_Toc22389590"/>
-      <w:bookmarkStart w:id="136" w:name="_Toc22189445"/>
+      <w:bookmarkStart w:id="137" w:name="_Toc22389590"/>
+      <w:bookmarkStart w:id="138" w:name="_Toc22189445"/>
       <w:r>
         <w:rPr>
           <w:color w:val="008000"/>
@@ -24032,8 +23918,8 @@
         <w:lastRenderedPageBreak/>
         <w:t>CONCLUSÕES E TRABALHOS FUTUROS</w:t>
       </w:r>
-      <w:bookmarkEnd w:id="135"/>
-      <w:bookmarkEnd w:id="136"/>
+      <w:bookmarkEnd w:id="137"/>
+      <w:bookmarkEnd w:id="138"/>
     </w:p>
     <w:p>
       <w:pPr>
@@ -24059,18 +23945,19 @@
         <w:pStyle w:val="REFERNCIABIBLIOGRFICA"/>
         <w:jc w:val="left"/>
       </w:pPr>
-      <w:bookmarkStart w:id="137" w:name="REFERENCIASBIBLIOGR%25252525252525252525"/>
-      <w:bookmarkStart w:id="138" w:name="_Toc22389591"/>
-      <w:bookmarkStart w:id="139" w:name="_Toc22189446"/>
-      <w:bookmarkEnd w:id="137"/>
-      <w:commentRangeStart w:id="140"/>
+      <w:bookmarkStart w:id="139" w:name="REFERENCIASBIBLIOGR%25252525252525252525"/>
+      <w:bookmarkStart w:id="140" w:name="_Toc22389591"/>
+      <w:bookmarkStart w:id="141" w:name="_Toc22189446"/>
+      <w:bookmarkEnd w:id="139"/>
+      <w:commentRangeStart w:id="142"/>
+      <w:commentRangeStart w:id="143"/>
       <w:r>
         <w:lastRenderedPageBreak/>
         <w:t>REFERÊNCIAS BIBLIOGRÁFICAS</w:t>
       </w:r>
-      <w:bookmarkEnd w:id="138"/>
-      <w:bookmarkEnd w:id="139"/>
-      <w:commentRangeEnd w:id="140"/>
+      <w:bookmarkEnd w:id="140"/>
+      <w:bookmarkEnd w:id="141"/>
+      <w:commentRangeEnd w:id="142"/>
       <w:r>
         <w:rPr>
           <w:rStyle w:val="Refdecomentrio"/>
@@ -24078,7 +23965,17 @@
           <w:caps w:val="0"/>
           <w:kern w:val="0"/>
         </w:rPr>
-        <w:commentReference w:id="140"/>
+        <w:commentReference w:id="142"/>
+      </w:r>
+      <w:commentRangeEnd w:id="143"/>
+      <w:r>
+        <w:rPr>
+          <w:rStyle w:val="Refdecomentrio"/>
+          <w:b w:val="0"/>
+          <w:caps w:val="0"/>
+          <w:kern w:val="0"/>
+        </w:rPr>
+        <w:commentReference w:id="143"/>
       </w:r>
     </w:p>
     <w:p>
@@ -24100,8 +23997,8 @@
           <w:lang w:val="en-US"/>
         </w:rPr>
       </w:pPr>
-      <w:bookmarkStart w:id="141" w:name="__RefNumPara__2520_1178803328"/>
-      <w:bookmarkEnd w:id="141"/>
+      <w:bookmarkStart w:id="144" w:name="__RefNumPara__2520_1178803328"/>
+      <w:bookmarkEnd w:id="144"/>
       <w:r>
         <w:t xml:space="preserve">Daniel </w:t>
       </w:r>
@@ -24152,8 +24049,8 @@
           <w:numId w:val="3"/>
         </w:numPr>
       </w:pPr>
-      <w:bookmarkStart w:id="142" w:name="__RefNumPara__2782_1178803328"/>
-      <w:bookmarkEnd w:id="142"/>
+      <w:bookmarkStart w:id="145" w:name="__RefNumPara__2782_1178803328"/>
+      <w:bookmarkEnd w:id="145"/>
       <w:r>
         <w:t xml:space="preserve">HEDLEY, Jonathan. </w:t>
       </w:r>
@@ -24187,8 +24084,8 @@
           <w:numId w:val="3"/>
         </w:numPr>
       </w:pPr>
-      <w:bookmarkStart w:id="143" w:name="__RefNumPara__2784_1178803328"/>
-      <w:bookmarkEnd w:id="143"/>
+      <w:bookmarkStart w:id="146" w:name="__RefNumPara__2784_1178803328"/>
+      <w:bookmarkEnd w:id="146"/>
       <w:r>
         <w:t xml:space="preserve">ORACLE. </w:t>
       </w:r>
@@ -24222,8 +24119,8 @@
           <w:numId w:val="3"/>
         </w:numPr>
       </w:pPr>
-      <w:bookmarkStart w:id="144" w:name="__RefNumPara__2786_1178803328"/>
-      <w:bookmarkEnd w:id="144"/>
+      <w:bookmarkStart w:id="147" w:name="__RefNumPara__2786_1178803328"/>
+      <w:bookmarkEnd w:id="147"/>
       <w:r>
         <w:t xml:space="preserve">SCRAPINGHUB; et al. </w:t>
       </w:r>
@@ -24275,8 +24172,8 @@
           <w:numId w:val="3"/>
         </w:numPr>
       </w:pPr>
-      <w:bookmarkStart w:id="145" w:name="__RefNumPara__2788_1178803328"/>
-      <w:bookmarkEnd w:id="145"/>
+      <w:bookmarkStart w:id="148" w:name="__RefNumPara__2788_1178803328"/>
+      <w:bookmarkEnd w:id="148"/>
       <w:r>
         <w:t xml:space="preserve">RICHARDSON, Leonard. </w:t>
       </w:r>
@@ -24328,8 +24225,8 @@
           <w:numId w:val="3"/>
         </w:numPr>
       </w:pPr>
-      <w:bookmarkStart w:id="146" w:name="__RefNumPara__2790_1178803328"/>
-      <w:bookmarkEnd w:id="146"/>
+      <w:bookmarkStart w:id="149" w:name="__RefNumPara__2790_1178803328"/>
+      <w:bookmarkEnd w:id="149"/>
       <w:r>
         <w:rPr>
           <w:lang w:val="en-US"/>
@@ -24396,27 +24293,13 @@
           <w:lang w:val="en-US"/>
         </w:rPr>
       </w:pPr>
-      <w:bookmarkStart w:id="147" w:name="__RefNumPara__2667_1178803328"/>
-      <w:bookmarkEnd w:id="147"/>
+      <w:bookmarkStart w:id="150" w:name="__RefNumPara__2667_1178803328"/>
+      <w:bookmarkEnd w:id="150"/>
       <w:r>
         <w:rPr>
           <w:lang w:val="en-US"/>
         </w:rPr>
-        <w:t xml:space="preserve">Ronen </w:t>
-      </w:r>
-      <w:proofErr w:type="gramStart"/>
-      <w:r>
-        <w:rPr>
-          <w:lang w:val="en-US"/>
-        </w:rPr>
-        <w:t>Feldman ,</w:t>
-      </w:r>
-      <w:proofErr w:type="gramEnd"/>
-      <w:r>
-        <w:rPr>
-          <w:lang w:val="en-US"/>
-        </w:rPr>
-        <w:t xml:space="preserve"> Oded </w:t>
+        <w:t xml:space="preserve">Ronen Feldman , Oded </w:t>
       </w:r>
       <w:proofErr w:type="spellStart"/>
       <w:r>
@@ -24455,8 +24338,8 @@
           <w:numId w:val="3"/>
         </w:numPr>
       </w:pPr>
-      <w:bookmarkStart w:id="148" w:name="__RefNumPara__3279_1178803328"/>
-      <w:bookmarkEnd w:id="148"/>
+      <w:bookmarkStart w:id="151" w:name="__RefNumPara__3279_1178803328"/>
+      <w:bookmarkEnd w:id="151"/>
       <w:r>
         <w:t xml:space="preserve">NLTK PROJECT. </w:t>
       </w:r>
@@ -24482,8 +24365,8 @@
           <w:lang w:val="en-US"/>
         </w:rPr>
       </w:pPr>
-      <w:bookmarkStart w:id="149" w:name="__RefNumPara__3326_1178803328"/>
-      <w:bookmarkEnd w:id="149"/>
+      <w:bookmarkStart w:id="152" w:name="__RefNumPara__3326_1178803328"/>
+      <w:bookmarkEnd w:id="152"/>
       <w:proofErr w:type="spellStart"/>
       <w:r>
         <w:rPr>
@@ -24521,8 +24404,8 @@
           <w:numId w:val="3"/>
         </w:numPr>
       </w:pPr>
-      <w:bookmarkStart w:id="150" w:name="__RefNumPara__3422_1178803328"/>
-      <w:bookmarkEnd w:id="150"/>
+      <w:bookmarkStart w:id="153" w:name="__RefNumPara__3422_1178803328"/>
+      <w:bookmarkEnd w:id="153"/>
       <w:r>
         <w:rPr>
           <w:lang w:val="en-US"/>
@@ -24584,19 +24467,11 @@
           <w:numId w:val="3"/>
         </w:numPr>
       </w:pPr>
-      <w:bookmarkStart w:id="151" w:name="__RefNumPara__3674_1178803328"/>
-      <w:bookmarkEnd w:id="151"/>
+      <w:bookmarkStart w:id="154" w:name="__RefNumPara__3674_1178803328"/>
+      <w:bookmarkEnd w:id="154"/>
       <w:r>
         <w:lastRenderedPageBreak/>
-        <w:t xml:space="preserve">ELASTICSEARCH B. </w:t>
-      </w:r>
-      <w:proofErr w:type="gramStart"/>
-      <w:r>
-        <w:t>V..</w:t>
-      </w:r>
-      <w:proofErr w:type="gramEnd"/>
-      <w:r>
-        <w:t xml:space="preserve"> </w:t>
+        <w:t xml:space="preserve">ELASTICSEARCH B. V.. </w:t>
       </w:r>
       <w:r>
         <w:rPr>
@@ -24628,8 +24503,8 @@
           <w:numId w:val="3"/>
         </w:numPr>
       </w:pPr>
-      <w:bookmarkStart w:id="152" w:name="__RefNumPara__3835_1178803328"/>
-      <w:bookmarkEnd w:id="152"/>
+      <w:bookmarkStart w:id="155" w:name="__RefNumPara__3835_1178803328"/>
+      <w:bookmarkEnd w:id="155"/>
       <w:r>
         <w:rPr>
           <w:lang w:val="en-US"/>
@@ -24666,8 +24541,8 @@
           <w:numId w:val="3"/>
         </w:numPr>
       </w:pPr>
-      <w:bookmarkStart w:id="153" w:name="__RefNumPara__3837_1178803328"/>
-      <w:bookmarkEnd w:id="153"/>
+      <w:bookmarkStart w:id="156" w:name="__RefNumPara__3837_1178803328"/>
+      <w:bookmarkEnd w:id="156"/>
       <w:r>
         <w:rPr>
           <w:lang w:val="en-US"/>
@@ -24704,8 +24579,8 @@
           <w:numId w:val="3"/>
         </w:numPr>
       </w:pPr>
-      <w:bookmarkStart w:id="154" w:name="__RefNumPara__3839_1178803328"/>
-      <w:bookmarkEnd w:id="154"/>
+      <w:bookmarkStart w:id="157" w:name="__RefNumPara__3839_1178803328"/>
+      <w:bookmarkEnd w:id="157"/>
       <w:r>
         <w:rPr>
           <w:lang w:val="en-US"/>
@@ -24745,8 +24620,8 @@
           <w:lang w:val="en-US"/>
         </w:rPr>
       </w:pPr>
-      <w:bookmarkStart w:id="155" w:name="__RefNumPara__4089_1178803328"/>
-      <w:bookmarkEnd w:id="155"/>
+      <w:bookmarkStart w:id="158" w:name="__RefNumPara__4089_1178803328"/>
+      <w:bookmarkEnd w:id="158"/>
       <w:r>
         <w:rPr>
           <w:lang w:val="en-US"/>
@@ -24804,8 +24679,8 @@
           <w:numId w:val="3"/>
         </w:numPr>
       </w:pPr>
-      <w:bookmarkStart w:id="156" w:name="__RefNumPara__4351_1178803328"/>
-      <w:bookmarkEnd w:id="156"/>
+      <w:bookmarkStart w:id="159" w:name="__RefNumPara__4351_1178803328"/>
+      <w:bookmarkEnd w:id="159"/>
       <w:r>
         <w:rPr>
           <w:lang w:val="en-US"/>
@@ -24858,8 +24733,8 @@
           <w:numId w:val="3"/>
         </w:numPr>
       </w:pPr>
-      <w:bookmarkStart w:id="157" w:name="__RefNumPara__4557_1178803328"/>
-      <w:bookmarkEnd w:id="157"/>
+      <w:bookmarkStart w:id="160" w:name="__RefNumPara__4557_1178803328"/>
+      <w:bookmarkEnd w:id="160"/>
       <w:r>
         <w:t xml:space="preserve">DRUGS.COM. </w:t>
       </w:r>
@@ -24893,8 +24768,8 @@
           <w:numId w:val="3"/>
         </w:numPr>
       </w:pPr>
-      <w:bookmarkStart w:id="158" w:name="__RefNumPara__4559_1178803328"/>
-      <w:bookmarkEnd w:id="158"/>
+      <w:bookmarkStart w:id="161" w:name="__RefNumPara__4559_1178803328"/>
+      <w:bookmarkEnd w:id="161"/>
       <w:r>
         <w:t xml:space="preserve">ALODOKTER. </w:t>
       </w:r>
@@ -24933,8 +24808,8 @@
           <w:numId w:val="3"/>
         </w:numPr>
       </w:pPr>
-      <w:bookmarkStart w:id="159" w:name="__RefNumPara__4561_1178803328"/>
-      <w:bookmarkEnd w:id="159"/>
+      <w:bookmarkStart w:id="162" w:name="__RefNumPara__4561_1178803328"/>
+      <w:bookmarkEnd w:id="162"/>
       <w:r>
         <w:t xml:space="preserve">AGÊNCIA NACIONAL DE CONTROLE DE ALIMENTOS E MEDICAMENTOS DA INDONÉSIA. </w:t>
       </w:r>
@@ -24966,8 +24841,8 @@
           <w:numId w:val="3"/>
         </w:numPr>
       </w:pPr>
-      <w:bookmarkStart w:id="160" w:name="__RefNumPara__4563_1178803328"/>
-      <w:bookmarkEnd w:id="160"/>
+      <w:bookmarkStart w:id="163" w:name="__RefNumPara__4563_1178803328"/>
+      <w:bookmarkEnd w:id="163"/>
       <w:r>
         <w:rPr>
           <w:lang w:val="en-US"/>
@@ -25044,8 +24919,8 @@
           <w:numId w:val="3"/>
         </w:numPr>
       </w:pPr>
-      <w:bookmarkStart w:id="161" w:name="__RefNumPara__4565_1178803328"/>
-      <w:bookmarkEnd w:id="161"/>
+      <w:bookmarkStart w:id="164" w:name="__RefNumPara__4565_1178803328"/>
+      <w:bookmarkEnd w:id="164"/>
       <w:r>
         <w:rPr>
           <w:lang w:val="en-US"/>
@@ -25086,8 +24961,8 @@
           <w:lang w:val="en-US"/>
         </w:rPr>
       </w:pPr>
-      <w:bookmarkStart w:id="162" w:name="__RefNumPara__4650_1178803328"/>
-      <w:bookmarkEnd w:id="162"/>
+      <w:bookmarkStart w:id="165" w:name="__RefNumPara__4650_1178803328"/>
+      <w:bookmarkEnd w:id="165"/>
       <w:r>
         <w:rPr>
           <w:szCs w:val="24"/>
@@ -25179,8 +25054,8 @@
           <w:szCs w:val="24"/>
         </w:rPr>
       </w:pPr>
-      <w:bookmarkStart w:id="163" w:name="__RefNumPara__5914_1178803328"/>
-      <w:bookmarkEnd w:id="163"/>
+      <w:bookmarkStart w:id="166" w:name="__RefNumPara__5914_1178803328"/>
+      <w:bookmarkEnd w:id="166"/>
       <w:r>
         <w:rPr>
           <w:szCs w:val="24"/>
@@ -25214,8 +25089,8 @@
           <w:lang w:val="en-US"/>
         </w:rPr>
       </w:pPr>
-      <w:bookmarkStart w:id="164" w:name="__RefNumPara__6112_1178803328"/>
-      <w:bookmarkEnd w:id="164"/>
+      <w:bookmarkStart w:id="167" w:name="__RefNumPara__6112_1178803328"/>
+      <w:bookmarkEnd w:id="167"/>
       <w:r>
         <w:rPr>
           <w:szCs w:val="24"/>
@@ -25298,8 +25173,8 @@
           <w:numId w:val="3"/>
         </w:numPr>
       </w:pPr>
-      <w:bookmarkStart w:id="165" w:name="__RefNumPara__1239_2246543571"/>
-      <w:bookmarkEnd w:id="165"/>
+      <w:bookmarkStart w:id="168" w:name="__RefNumPara__1239_2246543571"/>
+      <w:bookmarkEnd w:id="168"/>
       <w:r>
         <w:rPr>
           <w:color w:val="000000"/>
@@ -25362,8 +25237,8 @@
           <w:szCs w:val="24"/>
         </w:rPr>
       </w:pPr>
-      <w:bookmarkStart w:id="166" w:name="__RefNumPara__1237_2246543571"/>
-      <w:bookmarkEnd w:id="166"/>
+      <w:bookmarkStart w:id="169" w:name="__RefNumPara__1237_2246543571"/>
+      <w:bookmarkEnd w:id="169"/>
       <w:r>
         <w:rPr>
           <w:szCs w:val="24"/>
@@ -25437,8 +25312,8 @@
           <w:szCs w:val="24"/>
         </w:rPr>
       </w:pPr>
-      <w:bookmarkStart w:id="167" w:name="__RefNumPara__1243_2246543571"/>
-      <w:bookmarkEnd w:id="167"/>
+      <w:bookmarkStart w:id="170" w:name="__RefNumPara__1243_2246543571"/>
+      <w:bookmarkEnd w:id="170"/>
       <w:r>
         <w:rPr>
           <w:szCs w:val="24"/>
@@ -25496,8 +25371,8 @@
           <w:szCs w:val="24"/>
         </w:rPr>
       </w:pPr>
-      <w:bookmarkStart w:id="168" w:name="__RefNumPara__1249_2246543571"/>
-      <w:bookmarkEnd w:id="168"/>
+      <w:bookmarkStart w:id="171" w:name="__RefNumPara__1249_2246543571"/>
+      <w:bookmarkEnd w:id="171"/>
       <w:r>
         <w:rPr>
           <w:szCs w:val="24"/>
@@ -25531,8 +25406,8 @@
           <w:szCs w:val="24"/>
         </w:rPr>
       </w:pPr>
-      <w:bookmarkStart w:id="169" w:name="__RefNumPara__1247_2246543571"/>
-      <w:bookmarkEnd w:id="169"/>
+      <w:bookmarkStart w:id="172" w:name="__RefNumPara__1247_2246543571"/>
+      <w:bookmarkEnd w:id="172"/>
       <w:r>
         <w:rPr>
           <w:szCs w:val="24"/>
@@ -25576,8 +25451,8 @@
           <w:szCs w:val="24"/>
         </w:rPr>
       </w:pPr>
-      <w:bookmarkStart w:id="170" w:name="__RefNumPara__1254_2246543571"/>
-      <w:bookmarkEnd w:id="170"/>
+      <w:bookmarkStart w:id="173" w:name="__RefNumPara__1254_2246543571"/>
+      <w:bookmarkEnd w:id="173"/>
       <w:r>
         <w:rPr>
           <w:szCs w:val="24"/>
@@ -25596,8 +25471,8 @@
           <w:lang w:val="en-US"/>
         </w:rPr>
       </w:pPr>
-      <w:bookmarkStart w:id="171" w:name="__RefNumPara__1257_2246543571"/>
-      <w:bookmarkEnd w:id="171"/>
+      <w:bookmarkStart w:id="174" w:name="__RefNumPara__1257_2246543571"/>
+      <w:bookmarkEnd w:id="174"/>
       <w:r>
         <w:rPr>
           <w:szCs w:val="24"/>
@@ -25683,8 +25558,8 @@
           <w:lang w:val="en-US"/>
         </w:rPr>
       </w:pPr>
-      <w:bookmarkStart w:id="172" w:name="_Ref22192004"/>
-      <w:bookmarkStart w:id="173" w:name="_Ref22192458"/>
+      <w:bookmarkStart w:id="175" w:name="_Ref22192004"/>
+      <w:bookmarkStart w:id="176" w:name="_Ref22192458"/>
       <w:r>
         <w:rPr>
           <w:lang w:val="en-US"/>
@@ -25705,14 +25580,14 @@
         </w:rPr>
         <w:t>, Edition: First, Chapter: 9, Publisher: Book Zone Publication, Chittagong-4203, Bangladesh, pp.201-275</w:t>
       </w:r>
-      <w:bookmarkEnd w:id="172"/>
+      <w:bookmarkEnd w:id="175"/>
       <w:r>
         <w:rPr>
           <w:lang w:val="en-US"/>
         </w:rPr>
         <w:t>.</w:t>
       </w:r>
-      <w:bookmarkEnd w:id="173"/>
+      <w:bookmarkEnd w:id="176"/>
     </w:p>
     <w:p>
       <w:pPr>
@@ -25723,7 +25598,7 @@
         </w:numPr>
         <w:jc w:val="left"/>
       </w:pPr>
-      <w:bookmarkStart w:id="174" w:name="_Ref22192355"/>
+      <w:bookmarkStart w:id="177" w:name="_Ref22192355"/>
       <w:r>
         <w:rPr>
           <w:b/>
@@ -25745,7 +25620,7 @@
       <w:r>
         <w:t>&gt; Acesso em 17 de outubro de 2019.</w:t>
       </w:r>
-      <w:bookmarkEnd w:id="174"/>
+      <w:bookmarkEnd w:id="177"/>
     </w:p>
     <w:p>
       <w:pPr>
@@ -25759,7 +25634,7 @@
           <w:lang w:val="en-US"/>
         </w:rPr>
       </w:pPr>
-      <w:bookmarkStart w:id="175" w:name="_Ref22192731"/>
+      <w:bookmarkStart w:id="178" w:name="_Ref22192731"/>
       <w:proofErr w:type="spellStart"/>
       <w:r>
         <w:rPr>
@@ -25803,7 +25678,7 @@
         </w:rPr>
         <w:t>, 2017</w:t>
       </w:r>
-      <w:bookmarkEnd w:id="175"/>
+      <w:bookmarkEnd w:id="178"/>
       <w:r>
         <w:rPr>
           <w:lang w:val="en-US"/>
@@ -25820,11 +25695,11 @@
         </w:numPr>
         <w:jc w:val="left"/>
       </w:pPr>
-      <w:bookmarkStart w:id="176" w:name="_Ref22192967"/>
+      <w:bookmarkStart w:id="179" w:name="_Ref22192967"/>
       <w:r>
         <w:t>TO DO: FALTA REFERÊNCIA, DADOS ESTRUTURADOS, SEMI ESTRUTURADOS, NÃO ESTRUTURADOS.</w:t>
       </w:r>
-      <w:bookmarkEnd w:id="176"/>
+      <w:bookmarkEnd w:id="179"/>
     </w:p>
     <w:p>
       <w:pPr>
@@ -26041,8 +25916,8 @@
         </w:numPr>
         <w:jc w:val="left"/>
       </w:pPr>
-      <w:bookmarkStart w:id="177" w:name="__RefNumPara__2657_1374318661"/>
-      <w:bookmarkEnd w:id="177"/>
+      <w:bookmarkStart w:id="180" w:name="__RefNumPara__2657_1374318661"/>
+      <w:bookmarkEnd w:id="180"/>
       <w:r>
         <w:t xml:space="preserve">Pandas. </w:t>
       </w:r>
@@ -26077,8 +25952,8 @@
         </w:numPr>
         <w:jc w:val="left"/>
       </w:pPr>
-      <w:bookmarkStart w:id="178" w:name="__RefNumPara__2660_1374318661"/>
-      <w:bookmarkEnd w:id="178"/>
+      <w:bookmarkStart w:id="181" w:name="__RefNumPara__2660_1374318661"/>
+      <w:bookmarkEnd w:id="181"/>
       <w:r>
         <w:rPr>
           <w:i/>
@@ -26154,8 +26029,8 @@
         </w:numPr>
         <w:jc w:val="left"/>
       </w:pPr>
-      <w:bookmarkStart w:id="179" w:name="__RefNumPara__2667_1374318661"/>
-      <w:bookmarkEnd w:id="179"/>
+      <w:bookmarkStart w:id="182" w:name="__RefNumPara__2667_1374318661"/>
+      <w:bookmarkEnd w:id="182"/>
       <w:proofErr w:type="spellStart"/>
       <w:r>
         <w:rPr>
@@ -26682,10 +26557,7 @@
     <w:p>
       <w:pPr>
         <w:pStyle w:val="ConteudoRefernciasBibliogrficas"/>
-        <w:numPr>
-          <w:ilvl w:val="0"/>
-          <w:numId w:val="3"/>
-        </w:numPr>
+        <w:ind w:left="720"/>
         <w:jc w:val="left"/>
       </w:pPr>
     </w:p>
@@ -26699,108 +26571,9 @@
     <w:p>
       <w:pPr>
         <w:pStyle w:val="ConteudoRefernciasBibliogrficas"/>
-        <w:numPr>
-          <w:ilvl w:val="0"/>
-          <w:numId w:val="3"/>
-        </w:numPr>
-      </w:pPr>
-      <w:r>
-        <w:t>[…]</w:t>
-      </w:r>
-    </w:p>
-    <w:p>
-      <w:pPr>
-        <w:pStyle w:val="ConteudoRefernciasBibliogrficas"/>
-        <w:numPr>
-          <w:ilvl w:val="0"/>
-          <w:numId w:val="3"/>
-        </w:numPr>
-      </w:pPr>
-      <w:r>
-        <w:t xml:space="preserve">[…] Os exemplos originais do </w:t>
-      </w:r>
-      <w:proofErr w:type="spellStart"/>
-      <w:r>
-        <w:rPr>
-          <w:i/>
-          <w:iCs/>
-        </w:rPr>
-        <w:t>template</w:t>
-      </w:r>
-      <w:proofErr w:type="spellEnd"/>
-      <w:r>
-        <w:t xml:space="preserve"> foram mantidos (abaixo) para referências até o término do trabalho:</w:t>
-      </w:r>
-    </w:p>
-    <w:p>
-      <w:pPr>
-        <w:pStyle w:val="ConteudoRefernciasBibliogrficas"/>
-        <w:numPr>
-          <w:ilvl w:val="0"/>
-          <w:numId w:val="3"/>
-        </w:numPr>
-      </w:pPr>
-      <w:r>
-        <w:t xml:space="preserve">CARDOSO, </w:t>
-      </w:r>
-      <w:proofErr w:type="spellStart"/>
-      <w:r>
-        <w:t>Alcionê</w:t>
-      </w:r>
-      <w:proofErr w:type="spellEnd"/>
-      <w:r>
-        <w:t xml:space="preserve"> Damásio. </w:t>
-      </w:r>
-      <w:r>
-        <w:rPr>
-          <w:b/>
-          <w:bCs/>
-        </w:rPr>
-        <w:t>Vantagens e Desvantagens na Forma de Escolha de Diretor de Escola na Rede Pública Estadual de Santa Catarina</w:t>
-      </w:r>
-      <w:r>
-        <w:t xml:space="preserve">, 2002. Dissertação (Mestrado em Gestão Institucional) – Curso de </w:t>
-      </w:r>
-      <w:proofErr w:type="gramStart"/>
-      <w:r>
-        <w:t>Pós Graduação</w:t>
-      </w:r>
-      <w:proofErr w:type="gramEnd"/>
-      <w:r>
-        <w:t xml:space="preserve"> em Educação, </w:t>
-      </w:r>
-      <w:proofErr w:type="spellStart"/>
-      <w:r>
-        <w:t>UnC</w:t>
-      </w:r>
-      <w:proofErr w:type="spellEnd"/>
-      <w:r>
-        <w:t>-UNICAMP, Caçador, SC.</w:t>
-      </w:r>
-    </w:p>
-    <w:p>
-      <w:pPr>
-        <w:pStyle w:val="ConteudoRefernciasBibliogrficas"/>
-        <w:numPr>
-          <w:ilvl w:val="0"/>
-          <w:numId w:val="3"/>
-        </w:numPr>
-      </w:pPr>
-      <w:bookmarkStart w:id="180" w:name="__RefNumPara__1345_3043135620"/>
-      <w:bookmarkEnd w:id="180"/>
-      <w:r>
-        <w:t xml:space="preserve">SOUZA, Celso de Oliveira. </w:t>
-      </w:r>
-      <w:r>
-        <w:rPr>
-          <w:b/>
-          <w:bCs/>
-        </w:rPr>
-        <w:t>Histórico da Fundação Educacional Barriga Verde.</w:t>
-      </w:r>
-      <w:r>
-        <w:t xml:space="preserve"> &lt;http://www.febave.org.br/historico.htm&gt; Acesso em 21 de novembro de 2019.</w:t>
-      </w:r>
+        <w:ind w:left="720"/>
+        <w:jc w:val="left"/>
+      </w:pPr>
     </w:p>
     <w:p>
       <w:pPr>
@@ -26853,38 +26626,16 @@
     </w:p>
     <w:p>
       <w:pPr>
-        <w:pStyle w:val="ConteudoRefernciasBibliogrficas"/>
-        <w:ind w:left="720"/>
-        <w:jc w:val="left"/>
-      </w:pPr>
-    </w:p>
-    <w:p>
-      <w:pPr>
-        <w:pStyle w:val="ConteudoRefernciasBibliogrficas"/>
-        <w:ind w:left="720"/>
-        <w:jc w:val="left"/>
-      </w:pPr>
-    </w:p>
-    <w:p>
-      <w:pPr>
-        <w:pStyle w:val="ConteudoRefernciasBibliogrficas"/>
-        <w:ind w:left="720"/>
-        <w:jc w:val="left"/>
-      </w:pPr>
-    </w:p>
-    <w:p>
-      <w:pPr>
         <w:pStyle w:val="ANEXOS"/>
         <w:jc w:val="both"/>
       </w:pPr>
-      <w:bookmarkStart w:id="181" w:name="ANEXOS"/>
-      <w:bookmarkStart w:id="182" w:name="_Toc101326847"/>
-      <w:bookmarkEnd w:id="181"/>
-      <w:r>
-        <w:lastRenderedPageBreak/>
+      <w:bookmarkStart w:id="183" w:name="ANEXOS"/>
+      <w:bookmarkStart w:id="184" w:name="_Toc101326847"/>
+      <w:bookmarkEnd w:id="183"/>
+      <w:r>
         <w:t>ANEXOS</w:t>
       </w:r>
-      <w:bookmarkEnd w:id="182"/>
+      <w:bookmarkEnd w:id="184"/>
     </w:p>
     <w:p>
       <w:pPr>
@@ -26938,12 +26689,12 @@
         <w:pStyle w:val="ConteudoRefernciasBibliogrficas"/>
         <w:outlineLvl w:val="1"/>
       </w:pPr>
-      <w:bookmarkStart w:id="183" w:name="_Toc22389592"/>
+      <w:bookmarkStart w:id="185" w:name="_Toc22389592"/>
       <w:r>
         <w:lastRenderedPageBreak/>
         <w:t>ANEXO A – TÍTULO DO ANEXO A</w:t>
       </w:r>
-      <w:bookmarkEnd w:id="183"/>
+      <w:bookmarkEnd w:id="185"/>
     </w:p>
     <w:p>
       <w:pPr>
@@ -26959,12 +26710,12 @@
       <w:pPr>
         <w:outlineLvl w:val="1"/>
       </w:pPr>
-      <w:bookmarkStart w:id="184" w:name="_Toc22389593"/>
+      <w:bookmarkStart w:id="186" w:name="_Toc22389593"/>
       <w:r>
         <w:lastRenderedPageBreak/>
         <w:t>ANEXO B – TÍTULO DO ANEXO B</w:t>
       </w:r>
-      <w:bookmarkEnd w:id="184"/>
+      <w:bookmarkEnd w:id="186"/>
     </w:p>
     <w:p/>
     <w:p>
@@ -27078,21 +26829,21 @@
         </w:rPr>
         <w:annotationRef/>
       </w:r>
-      <w:r>
-        <w:t xml:space="preserve">Altobelli de Brito </w:t>
-      </w:r>
       <w:proofErr w:type="spellStart"/>
-      <w:proofErr w:type="gramStart"/>
+      <w:r>
+        <w:t>Altobelli</w:t>
+      </w:r>
+      <w:proofErr w:type="spellEnd"/>
+      <w:r>
+        <w:t xml:space="preserve"> de Brito </w:t>
+      </w:r>
+      <w:proofErr w:type="spellStart"/>
       <w:r>
         <w:t>Mantuan</w:t>
       </w:r>
       <w:proofErr w:type="spellEnd"/>
       <w:r>
-        <w:t xml:space="preserve"> ,</w:t>
-      </w:r>
-      <w:proofErr w:type="gramEnd"/>
-      <w:r>
-        <w:t xml:space="preserve"> </w:t>
+        <w:t xml:space="preserve"> , </w:t>
       </w:r>
       <w:proofErr w:type="spellStart"/>
       <w:r>
@@ -27100,10 +26851,7 @@
       </w:r>
       <w:proofErr w:type="spellEnd"/>
       <w:r>
-        <w:t xml:space="preserve">. </w:t>
-      </w:r>
-      <w:r>
-        <w:t>UFF</w:t>
+        <w:t>. UFF</w:t>
       </w:r>
     </w:p>
   </w:comment>
@@ -27127,10 +26875,7 @@
       </w:r>
       <w:proofErr w:type="spellEnd"/>
       <w:r>
-        <w:t>.</w:t>
-      </w:r>
-      <w:r>
-        <w:t xml:space="preserve"> UFF</w:t>
+        <w:t>. UFF</w:t>
       </w:r>
     </w:p>
   </w:comment>
@@ -27234,7 +26979,23 @@
       </w:r>
     </w:p>
   </w:comment>
-  <w:comment w:id="29" w:author="altobelli" w:date="2019-09-24T21:09:00Z" w:initials="a">
+  <w:comment w:id="27" w:author="Miquéias Dernier" w:date="2019-12-05T18:05:00Z" w:initials="MD">
+    <w:p>
+      <w:pPr>
+        <w:pStyle w:val="Textodecomentrio"/>
+      </w:pPr>
+      <w:r>
+        <w:rPr>
+          <w:rStyle w:val="Refdecomentrio"/>
+        </w:rPr>
+        <w:annotationRef/>
+      </w:r>
+      <w:r>
+        <w:t>ok</w:t>
+      </w:r>
+    </w:p>
+  </w:comment>
+  <w:comment w:id="30" w:author="altobelli" w:date="2019-09-24T21:09:00Z" w:initials="a">
     <w:p>
       <w:r>
         <w:rPr>
@@ -27242,29 +27003,11 @@
           <w:szCs w:val="24"/>
           <w:lang w:eastAsia="en-US" w:bidi="en-US"/>
         </w:rPr>
-        <w:t xml:space="preserve">Não use </w:t>
-      </w:r>
-      <w:proofErr w:type="gramStart"/>
-      <w:r>
-        <w:rPr>
-          <w:rFonts w:ascii="Liberation Serif" w:eastAsia="Segoe UI" w:hAnsi="Liberation Serif" w:cs="Tahoma"/>
-          <w:szCs w:val="24"/>
-          <w:lang w:eastAsia="en-US" w:bidi="en-US"/>
-        </w:rPr>
-        <w:t>nosso ,</w:t>
-      </w:r>
-      <w:proofErr w:type="gramEnd"/>
-      <w:r>
-        <w:rPr>
-          <w:rFonts w:ascii="Liberation Serif" w:eastAsia="Segoe UI" w:hAnsi="Liberation Serif" w:cs="Tahoma"/>
-          <w:szCs w:val="24"/>
-          <w:lang w:eastAsia="en-US" w:bidi="en-US"/>
-        </w:rPr>
-        <w:t xml:space="preserve"> nossa. ex:  Use “este trabalho tem como foco...”.</w:t>
+        <w:t>Não use nosso , nossa. ex:  Use “este trabalho tem como foco...”.</w:t>
       </w:r>
     </w:p>
   </w:comment>
-  <w:comment w:id="30" w:author="Vinicius Zanovelli" w:date="2019-09-25T20:20:00Z" w:initials="ZNVL">
+  <w:comment w:id="31" w:author="Vinicius Zanovelli" w:date="2019-09-25T20:20:00Z" w:initials="ZNVL">
     <w:p>
       <w:proofErr w:type="spellStart"/>
       <w:r>
@@ -27308,35 +27051,9 @@
           <w:szCs w:val="24"/>
           <w:lang w:eastAsia="en-US" w:bidi="en-US"/>
         </w:rPr>
-        <w:t xml:space="preserve"> altobelli (09/24/2019, 21:09): "..."</w:t>
-      </w:r>
-    </w:p>
-    <w:p>
-      <w:r>
-        <w:rPr>
-          <w:rFonts w:ascii="Liberation Serif" w:eastAsia="Segoe UI" w:hAnsi="Liberation Serif" w:cs="Tahoma"/>
-          <w:sz w:val="20"/>
-          <w:szCs w:val="24"/>
-          <w:lang w:eastAsia="en-US" w:bidi="en-US"/>
-        </w:rPr>
-        <w:t>Ok!</w:t>
-      </w:r>
-    </w:p>
-  </w:comment>
-  <w:comment w:id="31" w:author="altobelli" w:date="2019-09-24T21:06:00Z" w:initials="a">
-    <w:p>
-      <w:r>
-        <w:rPr>
-          <w:rFonts w:ascii="Liberation Serif" w:eastAsia="Segoe UI" w:hAnsi="Liberation Serif" w:cs="Tahoma"/>
-          <w:szCs w:val="24"/>
-          <w:lang w:eastAsia="en-US" w:bidi="en-US"/>
-        </w:rPr>
-        <w:t xml:space="preserve">Esse tipo de comentário fica na discussão. </w:t>
-      </w:r>
-    </w:p>
-  </w:comment>
-  <w:comment w:id="32" w:author="Vinicius Zanovelli" w:date="2019-09-25T20:20:00Z" w:initials="ZNVL">
-    <w:p>
+        <w:t xml:space="preserve"> </w:t>
+      </w:r>
+      <w:proofErr w:type="spellStart"/>
       <w:r>
         <w:rPr>
           <w:rFonts w:ascii="Times New Roman" w:eastAsia="Segoe UI" w:hAnsi="Times New Roman" w:cs="Tahoma"/>
@@ -27345,35 +27062,9 @@
           <w:szCs w:val="24"/>
           <w:lang w:eastAsia="en-US" w:bidi="en-US"/>
         </w:rPr>
-        <w:t>Reply to altobelli (09/24/2019, 21:06): "..."</w:t>
-      </w:r>
-    </w:p>
-    <w:p>
-      <w:r>
-        <w:rPr>
-          <w:rFonts w:ascii="Liberation Serif" w:eastAsia="Segoe UI" w:hAnsi="Liberation Serif" w:cs="Tahoma"/>
-          <w:sz w:val="20"/>
-          <w:szCs w:val="24"/>
-          <w:lang w:eastAsia="en-US" w:bidi="en-US"/>
-        </w:rPr>
-        <w:t>Movido.</w:t>
-      </w:r>
-    </w:p>
-  </w:comment>
-  <w:comment w:id="35" w:author="altobelli" w:date="2019-09-24T21:14:00Z" w:initials="a">
-    <w:p>
-      <w:r>
-        <w:rPr>
-          <w:rFonts w:ascii="Liberation Serif" w:eastAsia="Segoe UI" w:hAnsi="Liberation Serif" w:cs="Tahoma"/>
-          <w:szCs w:val="24"/>
-          <w:lang w:eastAsia="en-US" w:bidi="en-US"/>
-        </w:rPr>
-        <w:t>Aqui você pode usar terceira pessoa. Na discussão ou lugares onde sua opinião é válida para a leitura.</w:t>
-      </w:r>
-    </w:p>
-  </w:comment>
-  <w:comment w:id="36" w:author="Vinicius Zanovelli" w:date="2019-09-25T20:21:00Z" w:initials="ZNVL">
-    <w:p>
+        <w:t>altobelli</w:t>
+      </w:r>
+      <w:proofErr w:type="spellEnd"/>
       <w:r>
         <w:rPr>
           <w:rFonts w:ascii="Times New Roman" w:eastAsia="Segoe UI" w:hAnsi="Times New Roman" w:cs="Tahoma"/>
@@ -27382,7 +27073,7 @@
           <w:szCs w:val="24"/>
           <w:lang w:eastAsia="en-US" w:bidi="en-US"/>
         </w:rPr>
-        <w:t>Reply to altobelli (09/24/2019, 21:14): "..."</w:t>
+        <w:t xml:space="preserve"> (09/24/2019, 21:09): "..."</w:t>
       </w:r>
     </w:p>
     <w:p>
@@ -27397,7 +27088,7 @@
       </w:r>
     </w:p>
   </w:comment>
-  <w:comment w:id="38" w:author="altobelli" w:date="2019-10-30T18:29:00Z" w:initials="a">
+  <w:comment w:id="32" w:author="altobelli" w:date="2019-09-24T21:06:00Z" w:initials="a">
     <w:p>
       <w:r>
         <w:rPr>
@@ -27405,12 +27096,36 @@
           <w:szCs w:val="24"/>
           <w:lang w:eastAsia="en-US" w:bidi="en-US"/>
         </w:rPr>
-        <w:t>Capítulo deve começar em uma nova página.</w:t>
-      </w:r>
-    </w:p>
-    <w:p/>
+        <w:t xml:space="preserve">Esse tipo de comentário fica na discussão. </w:t>
+      </w:r>
+    </w:p>
   </w:comment>
-  <w:comment w:id="39" w:author="Miquéias Dernier" w:date="2019-11-06T14:48:00Z" w:initials="MD">
+  <w:comment w:id="33" w:author="Vinicius Zanovelli" w:date="2019-09-25T20:20:00Z" w:initials="ZNVL">
+    <w:p>
+      <w:r>
+        <w:rPr>
+          <w:rFonts w:ascii="Times New Roman" w:eastAsia="Segoe UI" w:hAnsi="Times New Roman" w:cs="Tahoma"/>
+          <w:i/>
+          <w:sz w:val="16"/>
+          <w:szCs w:val="24"/>
+          <w:lang w:eastAsia="en-US" w:bidi="en-US"/>
+        </w:rPr>
+        <w:t>Reply to altobelli (09/24/2019, 21:06): "..."</w:t>
+      </w:r>
+    </w:p>
+    <w:p>
+      <w:r>
+        <w:rPr>
+          <w:rFonts w:ascii="Liberation Serif" w:eastAsia="Segoe UI" w:hAnsi="Liberation Serif" w:cs="Tahoma"/>
+          <w:sz w:val="20"/>
+          <w:szCs w:val="24"/>
+          <w:lang w:eastAsia="en-US" w:bidi="en-US"/>
+        </w:rPr>
+        <w:t>Movido.</w:t>
+      </w:r>
+    </w:p>
+  </w:comment>
+  <w:comment w:id="36" w:author="altobelli" w:date="2019-09-24T21:14:00Z" w:initials="a">
     <w:p>
       <w:r>
         <w:rPr>
@@ -27418,11 +27133,36 @@
           <w:szCs w:val="24"/>
           <w:lang w:eastAsia="en-US" w:bidi="en-US"/>
         </w:rPr>
-        <w:t>ok</w:t>
+        <w:t>Aqui você pode usar terceira pessoa. Na discussão ou lugares onde sua opinião é válida para a leitura.</w:t>
       </w:r>
     </w:p>
   </w:comment>
-  <w:comment w:id="40" w:author="altobelli" w:date="2019-10-30T18:42:00Z" w:initials="a">
+  <w:comment w:id="37" w:author="Vinicius Zanovelli" w:date="2019-09-25T20:21:00Z" w:initials="ZNVL">
+    <w:p>
+      <w:r>
+        <w:rPr>
+          <w:rFonts w:ascii="Times New Roman" w:eastAsia="Segoe UI" w:hAnsi="Times New Roman" w:cs="Tahoma"/>
+          <w:i/>
+          <w:sz w:val="16"/>
+          <w:szCs w:val="24"/>
+          <w:lang w:eastAsia="en-US" w:bidi="en-US"/>
+        </w:rPr>
+        <w:t>Reply to altobelli (09/24/2019, 21:14): "..."</w:t>
+      </w:r>
+    </w:p>
+    <w:p>
+      <w:r>
+        <w:rPr>
+          <w:rFonts w:ascii="Liberation Serif" w:eastAsia="Segoe UI" w:hAnsi="Liberation Serif" w:cs="Tahoma"/>
+          <w:sz w:val="20"/>
+          <w:szCs w:val="24"/>
+          <w:lang w:eastAsia="en-US" w:bidi="en-US"/>
+        </w:rPr>
+        <w:t>Ok!</w:t>
+      </w:r>
+    </w:p>
+  </w:comment>
+  <w:comment w:id="39" w:author="altobelli" w:date="2019-10-30T18:29:00Z" w:initials="a">
     <w:p>
       <w:r>
         <w:rPr>
@@ -27430,11 +27170,12 @@
           <w:szCs w:val="24"/>
           <w:lang w:eastAsia="en-US" w:bidi="en-US"/>
         </w:rPr>
-        <w:t>“Neste capítulo, discorremos....”</w:t>
-      </w:r>
-    </w:p>
+        <w:t>Capítulo deve começar em uma nova página.</w:t>
+      </w:r>
+    </w:p>
+    <w:p/>
   </w:comment>
-  <w:comment w:id="42" w:author="Miquéias Dernier" w:date="2019-11-06T14:26:00Z" w:initials="MD">
+  <w:comment w:id="40" w:author="Miquéias Dernier" w:date="2019-11-06T14:48:00Z" w:initials="MD">
     <w:p>
       <w:r>
         <w:rPr>
@@ -27446,7 +27187,7 @@
       </w:r>
     </w:p>
   </w:comment>
-  <w:comment w:id="43" w:author="altobelli" w:date="2019-10-30T18:42:00Z" w:initials="a">
+  <w:comment w:id="41" w:author="altobelli" w:date="2019-10-30T18:42:00Z" w:initials="a">
     <w:p>
       <w:r>
         <w:rPr>
@@ -27454,11 +27195,11 @@
           <w:szCs w:val="24"/>
           <w:lang w:eastAsia="en-US" w:bidi="en-US"/>
         </w:rPr>
-        <w:t xml:space="preserve">Para de quebrar a frase com pontos. Use vírgulas. </w:t>
+        <w:t>“Neste capítulo, discorremos....”</w:t>
       </w:r>
     </w:p>
   </w:comment>
-  <w:comment w:id="41" w:author="Miquéias Dernier" w:date="2019-11-06T14:26:00Z" w:initials="MD">
+  <w:comment w:id="43" w:author="Miquéias Dernier" w:date="2019-11-06T14:26:00Z" w:initials="MD">
     <w:p>
       <w:r>
         <w:rPr>
@@ -27470,7 +27211,7 @@
       </w:r>
     </w:p>
   </w:comment>
-  <w:comment w:id="48" w:author="altobelli" w:date="2019-10-30T18:45:00Z" w:initials="a">
+  <w:comment w:id="44" w:author="altobelli" w:date="2019-10-30T18:42:00Z" w:initials="a">
     <w:p>
       <w:r>
         <w:rPr>
@@ -27478,11 +27219,11 @@
           <w:szCs w:val="24"/>
           <w:lang w:eastAsia="en-US" w:bidi="en-US"/>
         </w:rPr>
-        <w:t>Retire essa cor verde</w:t>
+        <w:t xml:space="preserve">Para de quebrar a frase com pontos. Use vírgulas. </w:t>
       </w:r>
     </w:p>
   </w:comment>
-  <w:comment w:id="49" w:author="Miquéias Dernier" w:date="2019-11-06T14:28:00Z" w:initials="MD">
+  <w:comment w:id="42" w:author="Miquéias Dernier" w:date="2019-11-06T14:26:00Z" w:initials="MD">
     <w:p>
       <w:r>
         <w:rPr>
@@ -27494,7 +27235,7 @@
       </w:r>
     </w:p>
   </w:comment>
-  <w:comment w:id="91" w:author="altobelli" w:date="2019-10-30T19:20:00Z" w:initials="a">
+  <w:comment w:id="49" w:author="altobelli" w:date="2019-10-30T18:45:00Z" w:initials="a">
     <w:p>
       <w:r>
         <w:rPr>
@@ -27502,11 +27243,11 @@
           <w:szCs w:val="24"/>
           <w:lang w:eastAsia="en-US" w:bidi="en-US"/>
         </w:rPr>
-        <w:t xml:space="preserve">Inglês itálico. </w:t>
+        <w:t>Retire essa cor verde</w:t>
       </w:r>
     </w:p>
   </w:comment>
-  <w:comment w:id="92" w:author="Miquéias Dernier" w:date="2019-11-06T14:43:00Z" w:initials="MD">
+  <w:comment w:id="50" w:author="Miquéias Dernier" w:date="2019-11-06T14:28:00Z" w:initials="MD">
     <w:p>
       <w:r>
         <w:rPr>
@@ -27518,7 +27259,7 @@
       </w:r>
     </w:p>
   </w:comment>
-  <w:comment w:id="93" w:author="altobelli" w:date="2019-10-30T19:19:00Z" w:initials="a">
+  <w:comment w:id="91" w:author="altobelli" w:date="2019-10-30T19:20:00Z" w:initials="a">
     <w:p>
       <w:r>
         <w:rPr>
@@ -27526,21 +27267,11 @@
           <w:szCs w:val="24"/>
           <w:lang w:eastAsia="en-US" w:bidi="en-US"/>
         </w:rPr>
-        <w:t xml:space="preserve">Cada um desses deve ter referência. </w:t>
+        <w:t xml:space="preserve">Inglês itálico. </w:t>
       </w:r>
     </w:p>
   </w:comment>
-  <w:comment w:id="94" w:author="Miquéias Dernier" w:date="2019-11-06T15:03:00Z" w:initials="MD">
-    <w:p>
-      <w:r>
-        <w:rPr>
-          <w:rStyle w:val="Refdecomentrio"/>
-        </w:rPr>
-        <w:annotationRef/>
-      </w:r>
-    </w:p>
-  </w:comment>
-  <w:comment w:id="95" w:author="Miquéias Dernier" w:date="2019-11-06T15:03:00Z" w:initials="MD">
+  <w:comment w:id="92" w:author="Miquéias Dernier" w:date="2019-11-06T14:43:00Z" w:initials="MD">
     <w:p>
       <w:r>
         <w:rPr>
@@ -27552,7 +27283,7 @@
       </w:r>
     </w:p>
   </w:comment>
-  <w:comment w:id="96" w:author="altobelli" w:date="2019-10-30T19:34:00Z" w:initials="a">
+  <w:comment w:id="93" w:author="altobelli" w:date="2019-10-30T19:19:00Z" w:initials="a">
     <w:p>
       <w:r>
         <w:rPr>
@@ -27560,11 +27291,21 @@
           <w:szCs w:val="24"/>
           <w:lang w:eastAsia="en-US" w:bidi="en-US"/>
         </w:rPr>
-        <w:t xml:space="preserve">Melhore essa imagem. Gera uma imagem só. Coloque legenda. E faz referência no texto. </w:t>
+        <w:t xml:space="preserve">Cada um desses deve ter referência. </w:t>
       </w:r>
     </w:p>
   </w:comment>
-  <w:comment w:id="103" w:author="altobelli" w:date="2019-10-30T19:35:00Z" w:initials="a">
+  <w:comment w:id="94" w:author="Miquéias Dernier" w:date="2019-11-06T15:03:00Z" w:initials="MD">
+    <w:p>
+      <w:r>
+        <w:rPr>
+          <w:rStyle w:val="Refdecomentrio"/>
+        </w:rPr>
+        <w:annotationRef/>
+      </w:r>
+    </w:p>
+  </w:comment>
+  <w:comment w:id="95" w:author="Miquéias Dernier" w:date="2019-11-06T15:03:00Z" w:initials="MD">
     <w:p>
       <w:r>
         <w:rPr>
@@ -27572,11 +27313,51 @@
           <w:szCs w:val="24"/>
           <w:lang w:eastAsia="en-US" w:bidi="en-US"/>
         </w:rPr>
+        <w:t>ok</w:t>
+      </w:r>
+    </w:p>
+  </w:comment>
+  <w:comment w:id="97" w:author="altobelli" w:date="2019-10-30T19:34:00Z" w:initials="a">
+    <w:p>
+      <w:r>
+        <w:rPr>
+          <w:rFonts w:ascii="Liberation Serif" w:eastAsia="Segoe UI" w:hAnsi="Liberation Serif" w:cs="Tahoma"/>
+          <w:szCs w:val="24"/>
+          <w:lang w:eastAsia="en-US" w:bidi="en-US"/>
+        </w:rPr>
+        <w:t xml:space="preserve">Melhore essa imagem. Gera uma imagem só. Coloque legenda. E faz referência no texto. </w:t>
+      </w:r>
+    </w:p>
+  </w:comment>
+  <w:comment w:id="98" w:author="Miquéias Dernier" w:date="2019-12-05T18:38:00Z" w:initials="MD">
+    <w:p>
+      <w:pPr>
+        <w:pStyle w:val="Textodecomentrio"/>
+      </w:pPr>
+      <w:r>
+        <w:rPr>
+          <w:rStyle w:val="Refdecomentrio"/>
+        </w:rPr>
+        <w:annotationRef/>
+      </w:r>
+      <w:r>
+        <w:t>ok</w:t>
+      </w:r>
+    </w:p>
+  </w:comment>
+  <w:comment w:id="105" w:author="altobelli" w:date="2019-10-30T19:35:00Z" w:initials="a">
+    <w:p>
+      <w:r>
+        <w:rPr>
+          <w:rFonts w:ascii="Liberation Serif" w:eastAsia="Segoe UI" w:hAnsi="Liberation Serif" w:cs="Tahoma"/>
+          <w:szCs w:val="24"/>
+          <w:lang w:eastAsia="en-US" w:bidi="en-US"/>
+        </w:rPr>
         <w:t xml:space="preserve">Sentir falta da finalidade do parsing. Contextualiza um exemplo onde é feito a navegação na árvore da estrutura html. Acho que ficaria legal, você colocar uma página boba com dois campos e digamos que estamos interessado em determinada informação de um dos campos. Coloca o print da imagem do site pelo browser, depois html e a arvore com os nós com os valores do mesmo. E guia o leitor até o nó com a informação. </w:t>
       </w:r>
     </w:p>
   </w:comment>
-  <w:comment w:id="104" w:author="altobelli" w:date="2019-12-04T21:59:00Z" w:initials="a">
+  <w:comment w:id="106" w:author="altobelli" w:date="2019-12-04T21:59:00Z" w:initials="a">
     <w:p>
       <w:pPr>
         <w:pStyle w:val="Textodecomentrio"/>
@@ -27592,7 +27373,7 @@
       </w:r>
     </w:p>
   </w:comment>
-  <w:comment w:id="105" w:author="altobelli" w:date="2019-12-04T22:30:00Z" w:initials="a">
+  <w:comment w:id="107" w:author="altobelli" w:date="2019-12-04T22:30:00Z" w:initials="a">
     <w:p>
       <w:pPr>
         <w:pStyle w:val="Textodecomentrio"/>
@@ -27608,7 +27389,7 @@
       </w:r>
     </w:p>
   </w:comment>
-  <w:comment w:id="110" w:author="altobelli" w:date="2019-12-04T22:34:00Z" w:initials="a">
+  <w:comment w:id="112" w:author="altobelli" w:date="2019-12-04T22:34:00Z" w:initials="a">
     <w:p>
       <w:pPr>
         <w:pStyle w:val="Textodecomentrio"/>
@@ -27624,7 +27405,7 @@
       </w:r>
     </w:p>
   </w:comment>
-  <w:comment w:id="122" w:author="altobelli" w:date="2019-12-04T22:11:00Z" w:initials="a">
+  <w:comment w:id="124" w:author="altobelli" w:date="2019-12-04T22:11:00Z" w:initials="a">
     <w:p>
       <w:pPr>
         <w:pStyle w:val="Textodecomentrio"/>
@@ -27640,7 +27421,7 @@
       </w:r>
     </w:p>
   </w:comment>
-  <w:comment w:id="140" w:author="altobelli" w:date="2019-12-04T22:29:00Z" w:initials="a">
+  <w:comment w:id="142" w:author="altobelli" w:date="2019-12-04T22:29:00Z" w:initials="a">
     <w:p>
       <w:pPr>
         <w:pStyle w:val="Textodecomentrio"/>
@@ -27653,6 +27434,22 @@
       </w:r>
       <w:r>
         <w:t>Verifica o que é de vocês o resto tira. Tem coisa que não é do projeto.</w:t>
+      </w:r>
+    </w:p>
+  </w:comment>
+  <w:comment w:id="143" w:author="Miquéias Dernier" w:date="2019-12-05T18:36:00Z" w:initials="MD">
+    <w:p>
+      <w:pPr>
+        <w:pStyle w:val="Textodecomentrio"/>
+      </w:pPr>
+      <w:r>
+        <w:rPr>
+          <w:rStyle w:val="Refdecomentrio"/>
+        </w:rPr>
+        <w:annotationRef/>
+      </w:r>
+      <w:r>
+        <w:t>ok</w:t>
       </w:r>
     </w:p>
   </w:comment>
@@ -27672,6 +27469,7 @@
   <w15:commentEx w15:paraId="71BE3A61" w15:done="0"/>
   <w15:commentEx w15:paraId="52AC3CB2" w15:done="0"/>
   <w15:commentEx w15:paraId="168870F5" w15:done="0"/>
+  <w15:commentEx w15:paraId="758E4B54" w15:paraIdParent="168870F5" w15:done="0"/>
   <w15:commentEx w15:paraId="0B6229EB" w15:done="0"/>
   <w15:commentEx w15:paraId="729161C5" w15:done="0"/>
   <w15:commentEx w15:paraId="4E60B821" w15:done="0"/>
@@ -27692,12 +27490,14 @@
   <w15:commentEx w15:paraId="5323ACE0" w15:done="0"/>
   <w15:commentEx w15:paraId="1AABEC8A" w15:done="0"/>
   <w15:commentEx w15:paraId="509E1CEF" w15:done="0"/>
+  <w15:commentEx w15:paraId="1069C85C" w15:paraIdParent="509E1CEF" w15:done="0"/>
   <w15:commentEx w15:paraId="5CC8DC82" w15:done="0"/>
   <w15:commentEx w15:paraId="171A5212" w15:paraIdParent="5CC8DC82" w15:done="0"/>
   <w15:commentEx w15:paraId="03771D83" w15:done="0"/>
   <w15:commentEx w15:paraId="06B98E26" w15:done="0"/>
   <w15:commentEx w15:paraId="41C3BA57" w15:done="0"/>
   <w15:commentEx w15:paraId="182D6BC2" w15:done="0"/>
+  <w15:commentEx w15:paraId="49EE58EB" w15:paraIdParent="182D6BC2" w15:done="0"/>
 </w15:commentsEx>
 </file>
 
@@ -27714,6 +27514,7 @@
   <w16cid:commentId w16cid:paraId="71BE3A61" w16cid:durableId="2192A832"/>
   <w16cid:commentId w16cid:paraId="52AC3CB2" w16cid:durableId="218A8CE6"/>
   <w16cid:commentId w16cid:paraId="168870F5" w16cid:durableId="218A8CED"/>
+  <w16cid:commentId w16cid:paraId="758E4B54" w16cid:durableId="2193C582"/>
   <w16cid:commentId w16cid:paraId="0B6229EB" w16cid:durableId="218A8CEE"/>
   <w16cid:commentId w16cid:paraId="729161C5" w16cid:durableId="218A8CF0"/>
   <w16cid:commentId w16cid:paraId="4E60B821" w16cid:durableId="218A8CF1"/>
@@ -27734,12 +27535,14 @@
   <w16cid:commentId w16cid:paraId="5323ACE0" w16cid:durableId="218A8D0A"/>
   <w16cid:commentId w16cid:paraId="1AABEC8A" w16cid:durableId="218A8D0B"/>
   <w16cid:commentId w16cid:paraId="509E1CEF" w16cid:durableId="218A8D0C"/>
+  <w16cid:commentId w16cid:paraId="1069C85C" w16cid:durableId="2193CD1D"/>
   <w16cid:commentId w16cid:paraId="5CC8DC82" w16cid:durableId="218A8D0D"/>
   <w16cid:commentId w16cid:paraId="171A5212" w16cid:durableId="2192AAAE"/>
   <w16cid:commentId w16cid:paraId="03771D83" w16cid:durableId="2192B219"/>
   <w16cid:commentId w16cid:paraId="06B98E26" w16cid:durableId="2192B2EA"/>
   <w16cid:commentId w16cid:paraId="41C3BA57" w16cid:durableId="2192ADAC"/>
   <w16cid:commentId w16cid:paraId="182D6BC2" w16cid:durableId="2192B1C7"/>
+  <w16cid:commentId w16cid:paraId="49EE58EB" w16cid:durableId="2193CCC4"/>
 </w16cid:commentsIds>
 </file>
 
@@ -27815,7 +27618,7 @@
         <w:noProof/>
       </w:rPr>
       <w:pict w14:anchorId="6AEA4384">
-        <v:rect id="Image5" o:spid="_x0000_s2049" style="position:absolute;left:0;text-align:left;margin-left:-111.9pt;margin-top:.05pt;width:13.9pt;height:14.3pt;z-index:-251658752;visibility:visible;mso-wrap-style:square;mso-wrap-distance-left:0;mso-wrap-distance-top:0;mso-wrap-distance-right:0;mso-wrap-distance-bottom:0;mso-position-horizontal:right;mso-position-horizontal-relative:text;mso-position-vertical:absolute;mso-position-vertical-relative:text;v-text-anchor:top" o:gfxdata="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" filled="f" stroked="f">
+        <v:rect id="Image5" o:spid="_x0000_s2049" style="position:absolute;left:0;text-align:left;margin-left:-149.2pt;margin-top:.05pt;width:13.9pt;height:14.3pt;z-index:-251658752;visibility:visible;mso-wrap-style:square;mso-wrap-distance-left:0;mso-wrap-distance-top:0;mso-wrap-distance-right:0;mso-wrap-distance-bottom:0;mso-position-horizontal:right;mso-position-horizontal-relative:text;mso-position-vertical:absolute;mso-position-vertical-relative:text;v-text-anchor:top" o:gfxdata="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" filled="f" stroked="f">
           <v:textbox inset="0,0,0,0">
             <w:txbxContent>
               <w:p>
@@ -31491,7 +31294,7 @@
           <a:pPr algn="ctr"/>
           <a:r>
             <a:rPr lang="pt-BR"/>
-            <a:t>termo de busca definido pelo usuário</a:t>
+            <a:t>Termo de busca definido pelo usuário</a:t>
           </a:r>
         </a:p>
       </dgm:t>
@@ -31864,11 +31667,19 @@
           <a:pPr algn="ctr"/>
           <a:r>
             <a:rPr lang="pt-BR"/>
-            <a:t>url da api: </a:t>
+            <a:t>Url da api: </a:t>
           </a:r>
           <a:r>
             <a:rPr lang="pt-BR" b="0"/>
-            <a:t>https://www.scopus.com/source/citescore/SOURCE_ID.uri</a:t>
+            <a:t>https://www.scopus.com/source/citescore/</a:t>
+          </a:r>
+          <a:r>
+            <a:rPr lang="pt-BR" b="1"/>
+            <a:t>SOURCE_ID</a:t>
+          </a:r>
+          <a:r>
+            <a:rPr lang="pt-BR" b="0"/>
+            <a:t>.uri</a:t>
           </a:r>
           <a:endParaRPr lang="pt-BR"/>
         </a:p>
@@ -31910,7 +31721,15 @@
           </a:r>
           <a:r>
             <a:rPr lang="pt-BR" b="0"/>
-            <a:t>['yearInfo'][ANO]['metricType'].</a:t>
+            <a:t>['yearInfo'][</a:t>
+          </a:r>
+          <a:r>
+            <a:rPr lang="pt-BR" b="1"/>
+            <a:t>ANO</a:t>
+          </a:r>
+          <a:r>
+            <a:rPr lang="pt-BR" b="0"/>
+            <a:t>]['metricType'].</a:t>
           </a:r>
           <a:endParaRPr lang="pt-BR"/>
         </a:p>
@@ -32031,7 +31850,15 @@
           </a:r>
           <a:r>
             <a:rPr lang="pt-BR" b="0"/>
-            <a:t>https://doi.org/NUM_DOI é acessado e a requisição redirecionada para o do artigo.</a:t>
+            <a:t>https://doi.org/</a:t>
+          </a:r>
+          <a:r>
+            <a:rPr lang="pt-BR" b="1"/>
+            <a:t>NUM_DOI </a:t>
+          </a:r>
+          <a:r>
+            <a:rPr lang="pt-BR" b="0"/>
+            <a:t>é acessado e a requisição redirecionada para o do artigo.</a:t>
           </a:r>
           <a:endParaRPr lang="pt-BR"/>
         </a:p>
@@ -32440,7 +32267,7 @@
           </a:pPr>
           <a:r>
             <a:rPr lang="pt-BR" sz="1000" kern="1200"/>
-            <a:t>termo de busca definido pelo usuário</a:t>
+            <a:t>Termo de busca definido pelo usuário</a:t>
           </a:r>
         </a:p>
         <a:p>
@@ -32886,11 +32713,19 @@
           </a:pPr>
           <a:r>
             <a:rPr lang="pt-BR" sz="1000" kern="1200"/>
-            <a:t>url da api: </a:t>
+            <a:t>Url da api: </a:t>
           </a:r>
           <a:r>
             <a:rPr lang="pt-BR" sz="1000" b="0" kern="1200"/>
-            <a:t>https://www.scopus.com/source/citescore/SOURCE_ID.uri</a:t>
+            <a:t>https://www.scopus.com/source/citescore/</a:t>
+          </a:r>
+          <a:r>
+            <a:rPr lang="pt-BR" sz="1000" b="1" kern="1200"/>
+            <a:t>SOURCE_ID</a:t>
+          </a:r>
+          <a:r>
+            <a:rPr lang="pt-BR" sz="1000" b="0" kern="1200"/>
+            <a:t>.uri</a:t>
           </a:r>
           <a:endParaRPr lang="pt-BR" sz="1000" kern="1200"/>
         </a:p>
@@ -32913,7 +32748,15 @@
           </a:r>
           <a:r>
             <a:rPr lang="pt-BR" sz="1000" b="0" kern="1200"/>
-            <a:t>['yearInfo'][ANO]['metricType'].</a:t>
+            <a:t>['yearInfo'][</a:t>
+          </a:r>
+          <a:r>
+            <a:rPr lang="pt-BR" sz="1000" b="1" kern="1200"/>
+            <a:t>ANO</a:t>
+          </a:r>
+          <a:r>
+            <a:rPr lang="pt-BR" sz="1000" b="0" kern="1200"/>
+            <a:t>]['metricType'].</a:t>
           </a:r>
           <a:endParaRPr lang="pt-BR" sz="1000" kern="1200"/>
         </a:p>
@@ -33096,7 +32939,15 @@
           </a:r>
           <a:r>
             <a:rPr lang="pt-BR" sz="1000" b="0" kern="1200"/>
-            <a:t>https://doi.org/NUM_DOI é acessado e a requisição redirecionada para o do artigo.</a:t>
+            <a:t>https://doi.org/</a:t>
+          </a:r>
+          <a:r>
+            <a:rPr lang="pt-BR" sz="1000" b="1" kern="1200"/>
+            <a:t>NUM_DOI </a:t>
+          </a:r>
+          <a:r>
+            <a:rPr lang="pt-BR" sz="1000" b="0" kern="1200"/>
+            <a:t>é acessado e a requisição redirecionada para o do artigo.</a:t>
           </a:r>
           <a:endParaRPr lang="pt-BR" sz="1000" kern="1200"/>
         </a:p>
@@ -34723,7 +34574,7 @@
 </file>
 
 <file path=customXml/itemProps1.xml><?xml version="1.0" encoding="utf-8"?>
-<ds:datastoreItem xmlns:ds="http://schemas.openxmlformats.org/officeDocument/2006/customXml" ds:itemID="{299AD310-A565-42F0-A3B9-2A08847D45D0}">
+<ds:datastoreItem xmlns:ds="http://schemas.openxmlformats.org/officeDocument/2006/customXml" ds:itemID="{002B6934-89F0-4A4C-AFFC-6264CCDF81C2}">
   <ds:schemaRefs>
     <ds:schemaRef ds:uri="http://schemas.openxmlformats.org/officeDocument/2006/bibliography"/>
   </ds:schemaRefs>

</xml_diff>